<commit_message>
Add results from vaccine targeting
</commit_message>
<xml_diff>
--- a/Manuscript.docx
+++ b/Manuscript.docx
@@ -598,7 +598,37 @@
         <w:t xml:space="preserve">A natural extension of this model can be used to </w:t>
       </w:r>
       <w:r>
-        <w:t xml:space="preserve">explore priority setting for remote versus highly mobile communities. We show that if </w:t>
+        <w:t>explore priority setting for remote versus highly mobile communities.</w:t>
+      </w:r>
+      <w:r>
+        <w:t xml:space="preserve"> Figure DD </w:t>
+      </w:r>
+      <w:r>
+        <w:t>show</w:t>
+      </w:r>
+      <w:r>
+        <w:t>s</w:t>
+      </w:r>
+      <w:r>
+        <w:t xml:space="preserve"> </w:t>
+      </w:r>
+      <w:r>
+        <w:t xml:space="preserve">vaccine </w:t>
+      </w:r>
+      <w:r>
+        <w:t>benefits</w:t>
+      </w:r>
+      <w:r>
+        <w:t xml:space="preserve"> may be maximized for intermediate levels of connectedness</w:t>
+      </w:r>
+      <w:r>
+        <w:t xml:space="preserve"> using </w:t>
+      </w:r>
+      <w:r>
+        <w:t>a model system where</w:t>
+      </w:r>
+      <w:r>
+        <w:t xml:space="preserve"> </w:t>
       </w:r>
       <w:r>
         <w:t xml:space="preserve">the risk of </w:t>
@@ -622,13 +652,28 @@
         <w:t xml:space="preserve"> introduced</w:t>
       </w:r>
       <w:r>
-        <w:t xml:space="preserve"> only</w:t>
-      </w:r>
-      <w:r>
-        <w:t xml:space="preserve"> by migrants)</w:t>
-      </w:r>
-      <w:r>
-        <w:t xml:space="preserve">, vaccine impact may be maximized for intermediate levels of connectedness. That is, highly remote communities may retain herd immunity for a long time, but are unlikely to have cholera introduced and therefore the number of expected cholera cases is low. Conversely, highly mobile communities </w:t>
+        <w:t xml:space="preserve"> </w:t>
+      </w:r>
+      <w:r>
+        <w:t>via migration</w:t>
+      </w:r>
+      <w:r>
+        <w:t>)</w:t>
+      </w:r>
+      <w:r>
+        <w:t>. That is, communities</w:t>
+      </w:r>
+      <w:r>
+        <w:t xml:space="preserve"> with low migration rates</w:t>
+      </w:r>
+      <w:r>
+        <w:t xml:space="preserve"> may retain herd immunity for a long time, but are unlikely to have cholera introduced and therefore the </w:t>
+      </w:r>
+      <w:r>
+        <w:t>probability of a cholera outbreak is always l</w:t>
+      </w:r>
+      <w:r>
+        <w:t xml:space="preserve">ow. Conversely, highly mobile communities </w:t>
       </w:r>
       <w:r>
         <w:t>are more</w:t>
@@ -639,243 +684,278 @@
       <w:r>
         <w:t>wane.</w:t>
       </w:r>
-    </w:p>
-    <w:p/>
-    <w:p>
-      <w:r>
-        <w:t>CASE STUDIES</w:t>
-      </w:r>
-    </w:p>
-    <w:p/>
-    <w:p>
-      <w:pPr>
-        <w:rPr>
-          <w:b/>
-        </w:rPr>
-      </w:pPr>
-      <w:r>
-        <w:rPr>
-          <w:b/>
-        </w:rPr>
-        <w:t>DISCUSSION</w:t>
-      </w:r>
-    </w:p>
-    <w:p>
-      <w:r>
-        <w:t xml:space="preserve">Our results show that even for a population that recently underwent a mass OCV campaign, </w:t>
-      </w:r>
-      <w:r>
-        <w:t>there is a risk of cholera re-emergence in the near future</w:t>
-      </w:r>
-      <w:r>
-        <w:t>, but the probability of an outbreak can be reduced by high vaccine coverage</w:t>
-      </w:r>
-      <w:r>
-        <w:t>. Such re-emergence does not imply vaccine failure, but instead can result from population turnover, waning of direct effects, or pernicious seasonal forcing.</w:t>
-      </w:r>
-    </w:p>
-    <w:p/>
-    <w:p>
-      <w:r>
-        <w:t>Our results can help guide decision-makers on the time window they can expect a population to resist</w:t>
-      </w:r>
-      <w:r>
-        <w:t xml:space="preserve"> a cholera outbreak even if the pathogen </w:t>
-      </w:r>
-      <w:r>
-        <w:t xml:space="preserve">were to be introduced. During this window, WASH interventions can be scaled-up to provide </w:t>
-      </w:r>
-      <w:r>
-        <w:t>longer-term</w:t>
-      </w:r>
-      <w:r>
-        <w:t xml:space="preserve"> protection, or a data-driven routine re-vaccination </w:t>
-      </w:r>
-      <w:r>
-        <w:t>schedule</w:t>
-      </w:r>
-      <w:r>
-        <w:t xml:space="preserve"> can be determined. </w:t>
-      </w:r>
-    </w:p>
-    <w:p/>
-    <w:p>
-      <w:r>
-        <w:t>Our results depend on se</w:t>
-      </w:r>
-      <w:r>
-        <w:t>veral simplifying assumptions...</w:t>
-      </w:r>
-    </w:p>
-    <w:p/>
-    <w:p>
-      <w:r>
-        <w:t>Cholera vaccine efficacy has been shown to vary by age of recipient, however for simplicity we do not model this age structure in the main results.</w:t>
-      </w:r>
-    </w:p>
-    <w:p/>
-    <w:p>
-      <w:pPr>
-        <w:rPr>
-          <w:b/>
-        </w:rPr>
-      </w:pPr>
-      <w:r>
-        <w:rPr>
-          <w:b/>
-        </w:rPr>
-        <w:t>METHODS</w:t>
-      </w:r>
-    </w:p>
-    <w:p>
-      <w:r>
-        <w:t>We developed a SEIR-type compartmental model with individuals fully susceptible to cholera (S), exposed but not yet infectious (E), infectious (I), recovered and immune (R), and vaccinated (V)</w:t>
-      </w:r>
-      <w:r>
-        <w:t xml:space="preserve"> (Figure CC)</w:t>
-      </w:r>
-      <w:r>
-        <w:t xml:space="preserve">. </w:t>
-      </w:r>
-      <w:r>
-        <w:t>Key parameters for each transition are shown in Table</w:t>
-      </w:r>
       <w:r>
         <w:t xml:space="preserve"> </w:t>
-      </w:r>
-      <w:r>
-        <w:t>TBD</w:t>
-      </w:r>
-      <w:r>
-        <w:t xml:space="preserve">. </w:t>
-      </w:r>
-    </w:p>
-    <w:p/>
-    <w:p>
-      <w:r>
-        <w:t xml:space="preserve">To extend this model to account for the observation that cholera vaccine direct effects do not tend to wane exponentially, we separate the V compartment into </w:t>
-      </w:r>
-      <w:r>
-        <w:rPr>
-          <w:i/>
-        </w:rPr>
-        <w:t>n</w:t>
-      </w:r>
-      <w:r>
-        <w:t xml:space="preserve"> monthly stages, thereby creating an </w:t>
-      </w:r>
-      <w:proofErr w:type="spellStart"/>
-      <w:r>
-        <w:t>Erlang</w:t>
-      </w:r>
-      <w:proofErr w:type="spellEnd"/>
-      <w:r>
-        <w:t>-distribut</w:t>
-      </w:r>
-      <w:r>
-        <w:t>ion</w:t>
-      </w:r>
-      <w:r>
-        <w:t xml:space="preserve"> for the duration of time in any V compartment [</w:t>
-      </w:r>
-      <w:r>
-        <w:t xml:space="preserve">Lloyd 2001, </w:t>
-      </w:r>
-      <w:proofErr w:type="spellStart"/>
-      <w:r>
-        <w:t>Krylova</w:t>
-      </w:r>
-      <w:proofErr w:type="spellEnd"/>
-      <w:r>
-        <w:t xml:space="preserve"> 2013</w:t>
-      </w:r>
-      <w:r>
-        <w:t>]</w:t>
-      </w:r>
-      <w:r>
-        <w:t>. The average time residing in each month compartment is therefore 30.5 days (or, the rate is 0.033</w:t>
-      </w:r>
-      <w:r>
-        <w:t xml:space="preserve"> per day</w:t>
-      </w:r>
-      <w:r>
-        <w:t>).</w:t>
-      </w:r>
-      <w:r>
-        <w:t xml:space="preserve"> On average, i</w:t>
-      </w:r>
-      <w:r>
-        <w:t>ndividuals move</w:t>
-      </w:r>
-      <w:r>
-        <w:t xml:space="preserve"> from compartment S</w:t>
-      </w:r>
-      <w:r>
-        <w:t xml:space="preserve"> to</w:t>
-      </w:r>
-      <w:r>
-        <w:t xml:space="preserve"> </w:t>
-      </w:r>
-      <w:r>
-        <w:t>V</w:t>
-      </w:r>
-      <w:r>
-        <w:rPr>
-          <w:vertAlign w:val="subscript"/>
-        </w:rPr>
-        <w:t>1</w:t>
-      </w:r>
-      <w:r>
-        <w:t xml:space="preserve"> for months [0,1) post-vaccination, </w:t>
-      </w:r>
-      <w:r>
-        <w:t xml:space="preserve">to </w:t>
-      </w:r>
-      <w:r>
-        <w:t>V</w:t>
-      </w:r>
-      <w:r>
-        <w:rPr>
-          <w:vertAlign w:val="subscript"/>
-        </w:rPr>
-        <w:t>2</w:t>
-      </w:r>
-      <w:r>
-        <w:t xml:space="preserve"> for months [1,2) post-vaccination, etc. We adapted monthly </w:t>
-      </w:r>
-      <w:proofErr w:type="gramStart"/>
-      <w:r>
-        <w:t>VE(</w:t>
-      </w:r>
-      <w:proofErr w:type="gramEnd"/>
-      <w:r>
-        <w:t>t) estimates using data from [Clemens 1990] and re-analyzed by [Durham 1998] and define VE(1) to be the VE for months [0,1) post-vaccination, VE(2) to be the VE for months [1,2) post-vaccination, etc.</w:t>
-      </w:r>
-      <w:r>
-        <w:t xml:space="preserve"> We parameterized the time-varying distribution of vaccine efficacy of </w:t>
-      </w:r>
-      <w:r>
-        <w:t>WC</w:t>
-      </w:r>
-      <w:r>
-        <w:t xml:space="preserve"> and </w:t>
-      </w:r>
-      <w:r>
-        <w:t>BS-WC vaccines</w:t>
-      </w:r>
-      <w:r>
-        <w:t xml:space="preserve"> using tables provided by [Durham 1998] and linear interpellations between 6-month estimates.</w:t>
-      </w:r>
-    </w:p>
-    <w:p/>
-    <w:p>
-      <w:r>
-        <w:t>We assume a constant rate of emigration</w:t>
       </w:r>
       <w:bookmarkStart w:id="0" w:name="_GoBack"/>
       <w:bookmarkEnd w:id="0"/>
-      <w:r>
-        <w:t xml:space="preserve"> from our system that is equal for all compartments. </w:t>
+    </w:p>
+    <w:p/>
+    <w:p>
+      <w:r>
+        <w:t>CASE STUDIES</w:t>
+      </w:r>
+    </w:p>
+    <w:p/>
+    <w:p>
+      <w:pPr>
+        <w:rPr>
+          <w:b/>
+        </w:rPr>
+      </w:pPr>
+      <w:r>
+        <w:rPr>
+          <w:b/>
+        </w:rPr>
+        <w:t>DISCUSSION</w:t>
+      </w:r>
+    </w:p>
+    <w:p>
+      <w:r>
+        <w:t xml:space="preserve">Our results show that even for a population that recently underwent a mass OCV campaign, </w:t>
+      </w:r>
+      <w:r>
+        <w:t>there is a risk of cholera re-emergence in the near future</w:t>
+      </w:r>
+      <w:r>
+        <w:t>, but the probability of an outbreak can be reduced by high vaccine coverage</w:t>
+      </w:r>
+      <w:r>
+        <w:t>. Such re-emergence does not imply vaccine failure, but instead can result from population turnover, waning of direct effects, or pernicious seasonal forcing.</w:t>
+      </w:r>
+    </w:p>
+    <w:p/>
+    <w:p>
+      <w:r>
+        <w:t>Our results can help guide decision-makers on the time window they can expect a population to resist</w:t>
+      </w:r>
+      <w:r>
+        <w:t xml:space="preserve"> a cholera outbreak even if the pathogen </w:t>
+      </w:r>
+      <w:r>
+        <w:t xml:space="preserve">were to be introduced. During this window, WASH interventions can be scaled-up to provide </w:t>
+      </w:r>
+      <w:r>
+        <w:t>longer-term</w:t>
+      </w:r>
+      <w:r>
+        <w:t xml:space="preserve"> protection, or a data-driven routine re-vaccination </w:t>
+      </w:r>
+      <w:r>
+        <w:t>schedule</w:t>
+      </w:r>
+      <w:r>
+        <w:t xml:space="preserve"> can be determined. </w:t>
+      </w:r>
+    </w:p>
+    <w:p/>
+    <w:p>
+      <w:r>
+        <w:t xml:space="preserve">When prioritizing settings for vaccination, we show there are two competing effects of high mobility. First, settings with high migration rates would be expected to experience more frequent introduction of cholera, all else being equal. Therefore, the expected probability of an outbreak in a population with higher migration in/out is larger. Second, settings with high migration rates will also experience faster waning of herd protection. Therefore, the expected benefit of mass vaccination has a shorter duration. Together, these forces would suggest that a setting with intermediate degree of mobility </w:t>
+      </w:r>
+      <w:proofErr w:type="gramStart"/>
+      <w:r>
+        <w:t>will</w:t>
+      </w:r>
+      <w:proofErr w:type="gramEnd"/>
+      <w:r>
+        <w:t xml:space="preserve"> have a moderate risk of cholera introduction but also a moderate duration of protection afforded by vaccination. In order to operationalize this finding, </w:t>
+      </w:r>
+      <w:r>
+        <w:t>data on migration rates from sources such as censuses or mobile phone call data records must be collected to define “intermediate” mobility for a given setting. In sensitivity analyses using different parameter sets, we find that the probability of an outbreak is</w:t>
+      </w:r>
+      <w:r>
+        <w:t xml:space="preserve"> generally</w:t>
+      </w:r>
+      <w:r>
+        <w:t xml:space="preserve"> decreased most effectively by vaccination in settings </w:t>
+      </w:r>
+      <w:r>
+        <w:t>with migration rates between 1/20 and 1/5 years. We find that the optimal migration rate shifts lower (i.e., towards less mobile populations) in settings with a high average R</w:t>
+      </w:r>
+      <w:r>
+        <w:rPr>
+          <w:vertAlign w:val="subscript"/>
+        </w:rPr>
+        <w:t>0</w:t>
+      </w:r>
+      <w:r>
+        <w:t xml:space="preserve"> and higher seasonal amplitude. Our primary results assume an outbreak is at least 10 cases. If this threshold is increased to 100 or 1,000 cases, the probabilities of “outbreaks” decreases, but the optimal migration level is not affected.</w:t>
+      </w:r>
+    </w:p>
+    <w:p/>
+    <w:p>
+      <w:r>
+        <w:t>Our results depend on se</w:t>
+      </w:r>
+      <w:r>
+        <w:t>veral simplifying assumptions...</w:t>
+      </w:r>
+    </w:p>
+    <w:p/>
+    <w:p>
+      <w:r>
+        <w:t>Cholera vaccine efficacy has been shown to vary by age of recipient, however for simplicity we do not model this age structure in the main results.</w:t>
+      </w:r>
+    </w:p>
+    <w:p/>
+    <w:p>
+      <w:pPr>
+        <w:rPr>
+          <w:b/>
+        </w:rPr>
+      </w:pPr>
+      <w:r>
+        <w:rPr>
+          <w:b/>
+        </w:rPr>
+        <w:t>METHODS</w:t>
+      </w:r>
+    </w:p>
+    <w:p>
+      <w:r>
+        <w:t>We developed a SEIR-type compartmental model with individuals fully susceptible to cholera (S), exposed but not yet infectious (E), infectious (I), recovered and immune (R), and vaccinated (V)</w:t>
+      </w:r>
+      <w:r>
+        <w:t xml:space="preserve"> (Figure CC)</w:t>
+      </w:r>
+      <w:r>
+        <w:t xml:space="preserve">. </w:t>
+      </w:r>
+      <w:r>
+        <w:t>Key parameters for each transition are shown in Table</w:t>
+      </w:r>
+      <w:r>
+        <w:t xml:space="preserve"> </w:t>
+      </w:r>
+      <w:r>
+        <w:t>TBD</w:t>
+      </w:r>
+      <w:r>
+        <w:t xml:space="preserve">. </w:t>
+      </w:r>
+    </w:p>
+    <w:p/>
+    <w:p>
+      <w:r>
+        <w:t xml:space="preserve">To extend this model to account for the observation that cholera vaccine direct effects do not tend to wane exponentially, we separate the V compartment into </w:t>
+      </w:r>
+      <w:r>
+        <w:rPr>
+          <w:i/>
+        </w:rPr>
+        <w:t>n</w:t>
+      </w:r>
+      <w:r>
+        <w:t xml:space="preserve"> monthly stages, thereby creating an </w:t>
+      </w:r>
+      <w:proofErr w:type="spellStart"/>
+      <w:r>
+        <w:t>Erlang</w:t>
+      </w:r>
+      <w:proofErr w:type="spellEnd"/>
+      <w:r>
+        <w:t>-distribut</w:t>
+      </w:r>
+      <w:r>
+        <w:t>ion</w:t>
+      </w:r>
+      <w:r>
+        <w:t xml:space="preserve"> for the duration of time in any V compartment [</w:t>
+      </w:r>
+      <w:r>
+        <w:t xml:space="preserve">Lloyd 2001, </w:t>
+      </w:r>
+      <w:proofErr w:type="spellStart"/>
+      <w:r>
+        <w:t>Krylova</w:t>
+      </w:r>
+      <w:proofErr w:type="spellEnd"/>
+      <w:r>
+        <w:t xml:space="preserve"> 2013</w:t>
+      </w:r>
+      <w:r>
+        <w:t>]</w:t>
+      </w:r>
+      <w:r>
+        <w:t>. The average time residing in each month compartment is therefore 30.5 days (or, the rate is 0.033</w:t>
+      </w:r>
+      <w:r>
+        <w:t xml:space="preserve"> per day</w:t>
+      </w:r>
+      <w:r>
+        <w:t>).</w:t>
+      </w:r>
+      <w:r>
+        <w:t xml:space="preserve"> On average, i</w:t>
+      </w:r>
+      <w:r>
+        <w:t>ndividuals move</w:t>
+      </w:r>
+      <w:r>
+        <w:t xml:space="preserve"> from compartment S</w:t>
+      </w:r>
+      <w:r>
+        <w:t xml:space="preserve"> to</w:t>
+      </w:r>
+      <w:r>
+        <w:t xml:space="preserve"> </w:t>
+      </w:r>
+      <w:r>
+        <w:t>V</w:t>
+      </w:r>
+      <w:r>
+        <w:rPr>
+          <w:vertAlign w:val="subscript"/>
+        </w:rPr>
+        <w:t>1</w:t>
+      </w:r>
+      <w:r>
+        <w:t xml:space="preserve"> for months [0,1) post-vaccination, </w:t>
+      </w:r>
+      <w:r>
+        <w:t xml:space="preserve">to </w:t>
+      </w:r>
+      <w:r>
+        <w:t>V</w:t>
+      </w:r>
+      <w:r>
+        <w:rPr>
+          <w:vertAlign w:val="subscript"/>
+        </w:rPr>
+        <w:t>2</w:t>
+      </w:r>
+      <w:r>
+        <w:t xml:space="preserve"> for months [1,2) post-vaccination, etc. We adapted monthly </w:t>
+      </w:r>
+      <w:proofErr w:type="gramStart"/>
+      <w:r>
+        <w:t>VE(</w:t>
+      </w:r>
+      <w:proofErr w:type="gramEnd"/>
+      <w:r>
+        <w:t>t) estimates using data from [Clemens 1990] and re-analyzed by [Durham 1998] and define VE(1) to be the VE for months [0,1) post-vaccination, VE(2) to be the VE for months [1,2) post-vaccination, etc.</w:t>
+      </w:r>
+      <w:r>
+        <w:t xml:space="preserve"> We parameterized the time-varying distribution of vaccine efficacy of </w:t>
+      </w:r>
+      <w:r>
+        <w:t>WC</w:t>
+      </w:r>
+      <w:r>
+        <w:t xml:space="preserve"> and </w:t>
+      </w:r>
+      <w:r>
+        <w:t>BS-WC vaccines</w:t>
+      </w:r>
+      <w:r>
+        <w:t xml:space="preserve"> using tables provided by [Durham 1998] and linear interpellations between 6-month estimates.</w:t>
+      </w:r>
+    </w:p>
+    <w:p/>
+    <w:p>
+      <w:r>
+        <w:t xml:space="preserve">We assume a constant rate of emigration from our system that is equal for all compartments. </w:t>
       </w:r>
       <w:r>
         <w:t xml:space="preserve">The total system size is held constant by offsetting this emigration with </w:t>
@@ -1807,13 +1887,8 @@
       <w:r>
         <w:t xml:space="preserve">moderate </w:t>
       </w:r>
-      <w:proofErr w:type="spellStart"/>
-      <w:r>
-        <w:t>VE</w:t>
-      </w:r>
-      <w:proofErr w:type="spellEnd"/>
-      <w:r>
-        <w:t xml:space="preserve"> but shorter duration of any VE, the WC</w:t>
+      <w:r>
+        <w:t>VE but shorter duration of any VE, the WC</w:t>
       </w:r>
       <w:r>
         <w:t xml:space="preserve"> vaccine possesses a wider parameter space of long DHI (blue), but an earlier fade to low or no DHI (red or white) as compared to the BS-WC vaccine.</w:t>
@@ -2801,7 +2876,7 @@
 </file>
 
 <file path=customXml/itemProps1.xml><?xml version="1.0" encoding="utf-8"?>
-<ds:datastoreItem xmlns:ds="http://schemas.openxmlformats.org/officeDocument/2006/customXml" ds:itemID="{B901362F-25D5-1E41-8B26-8A50A3F623AE}">
+<ds:datastoreItem xmlns:ds="http://schemas.openxmlformats.org/officeDocument/2006/customXml" ds:itemID="{59C243D1-7512-044B-84F1-A8C42955797B}">
   <ds:schemaRefs>
     <ds:schemaRef ds:uri="http://schemas.openxmlformats.org/officeDocument/2006/bibliography"/>
   </ds:schemaRefs>

</xml_diff>

<commit_message>
Minor updates to manuscript
</commit_message>
<xml_diff>
--- a/Manuscript.docx
+++ b/Manuscript.docx
@@ -8,7 +8,6 @@
           <w:b/>
         </w:rPr>
       </w:pPr>
-      <w:bookmarkStart w:id="0" w:name="_GoBack"/>
       <w:r>
         <w:rPr>
           <w:b/>
@@ -396,608 +395,620 @@
     <w:p/>
     <w:p>
       <w:r>
-        <w:t xml:space="preserve">Of higher interest to policy-makers is not just the duration of any herd protection, </w:t>
-      </w:r>
-      <w:proofErr w:type="gramStart"/>
-      <w:r>
-        <w:t>but</w:t>
-      </w:r>
-      <w:proofErr w:type="gramEnd"/>
+        <w:t xml:space="preserve">Of higher interest to policy-makers is not just the duration of any herd protection, but </w:t>
+      </w:r>
+      <w:r>
+        <w:t>specifically</w:t>
+      </w:r>
+      <w:r>
+        <w:t xml:space="preserve"> the duration of herd immunity (DHI). </w:t>
+      </w:r>
+      <w:r>
+        <w:t>O</w:t>
+      </w:r>
+      <w:r>
+        <w:t>ur primary metric of DHI is defined as the number of days following a vaccination campaign with an effective reproductive number (R</w:t>
+      </w:r>
+      <w:r>
+        <w:softHyphen/>
+      </w:r>
+      <w:r>
+        <w:rPr>
+          <w:vertAlign w:val="subscript"/>
+        </w:rPr>
+        <w:t>e</w:t>
+      </w:r>
+      <w:r>
+        <w:t xml:space="preserve">) below one. </w:t>
+      </w:r>
+      <w:r>
+        <w:t xml:space="preserve">Figure VC shows the strong positive dependence of </w:t>
+      </w:r>
+      <w:r>
+        <w:t xml:space="preserve">DHI </w:t>
+      </w:r>
+      <w:r>
+        <w:t xml:space="preserve">on </w:t>
+      </w:r>
+      <w:r>
+        <w:t>high initial vaccine coverage and low R</w:t>
+      </w:r>
+      <w:r>
+        <w:softHyphen/>
+      </w:r>
+      <w:r>
+        <w:rPr>
+          <w:vertAlign w:val="subscript"/>
+        </w:rPr>
+        <w:t>0</w:t>
+      </w:r>
+      <w:r>
+        <w:rPr>
+          <w:vertAlign w:val="subscript"/>
+        </w:rPr>
+        <w:softHyphen/>
+      </w:r>
+      <w:r>
+        <w:rPr>
+          <w:vertAlign w:val="subscript"/>
+        </w:rPr>
+        <w:softHyphen/>
+      </w:r>
+      <w:r>
+        <w:t>.</w:t>
+      </w:r>
+      <w:r>
+        <w:t xml:space="preserve"> In the presence of increasing migration and birth/death rates, DHI will shorten </w:t>
+      </w:r>
+      <w:r>
+        <w:t>(Supplemental Information</w:t>
+      </w:r>
+      <w:r>
+        <w:t xml:space="preserve"> TBD</w:t>
+      </w:r>
+      <w:r>
+        <w:t>).</w:t>
+      </w:r>
       <w:r>
         <w:t xml:space="preserve"> </w:t>
       </w:r>
-      <w:r>
-        <w:t>specifically</w:t>
-      </w:r>
-      <w:r>
-        <w:t xml:space="preserve"> the duration of herd immunity (DHI). </w:t>
-      </w:r>
-      <w:r>
-        <w:t>O</w:t>
-      </w:r>
-      <w:r>
-        <w:t>ur primary metric of DHI is defined as the number of days following a vaccination campaign with an effective reproductive number (R</w:t>
-      </w:r>
-      <w:r>
-        <w:softHyphen/>
+    </w:p>
+    <w:p/>
+    <w:p>
+      <w:r>
+        <w:t>Although</w:t>
+      </w:r>
+      <w:r>
+        <w:t xml:space="preserve"> deterministic models exhibit threshold-like behavior once</w:t>
+      </w:r>
+      <w:r>
+        <w:t xml:space="preserve"> the reproductive number </w:t>
+      </w:r>
+      <w:r>
+        <w:t xml:space="preserve">exceeds one, an </w:t>
+      </w:r>
+      <w:r>
+        <w:t xml:space="preserve">outbreak in a stochastic world is </w:t>
+      </w:r>
+      <w:r>
+        <w:t>possible below the</w:t>
+      </w:r>
+      <w:r>
+        <w:t xml:space="preserve"> threshold and </w:t>
+      </w:r>
+      <w:r>
+        <w:t xml:space="preserve">is not </w:t>
+      </w:r>
+      <w:r>
+        <w:t xml:space="preserve">guaranteed above the threshold. </w:t>
+      </w:r>
+      <w:r>
+        <w:t>For instance</w:t>
+      </w:r>
+      <w:r>
+        <w:t>, if we</w:t>
+      </w:r>
+      <w:r>
+        <w:t xml:space="preserve"> assume a Poisson distribution of secondary cases and define an outbreak as a</w:t>
+      </w:r>
+      <w:r>
+        <w:t>t leas</w:t>
+      </w:r>
+      <w:r>
+        <w:t>t ten transmission events</w:t>
+      </w:r>
+      <w:r>
+        <w:t xml:space="preserve"> following the introduction of a single infectious individual</w:t>
+      </w:r>
+      <w:r>
+        <w:t xml:space="preserve">, </w:t>
+      </w:r>
+      <w:r>
+        <w:t xml:space="preserve">the probability of an outbreak is 24.6% when the reproductive number equals one (Figure </w:t>
+      </w:r>
+      <w:r>
+        <w:t>BB</w:t>
+      </w:r>
+      <w:r>
+        <w:t>, horizontal grey line) and 79.7% when the reproductive number is 2</w:t>
+      </w:r>
+      <w:r>
+        <w:t xml:space="preserve"> [Becker 2015]</w:t>
+      </w:r>
+      <w:r>
+        <w:t xml:space="preserve">. </w:t>
+      </w:r>
+      <w:r>
+        <w:t xml:space="preserve">Holding vaccine coverage at 100%, </w:t>
+      </w:r>
+      <w:r>
+        <w:t xml:space="preserve">Figure </w:t>
+      </w:r>
+      <w:r>
+        <w:t>BB</w:t>
+      </w:r>
+      <w:r>
+        <w:t xml:space="preserve"> shows that </w:t>
+      </w:r>
+      <w:r>
+        <w:t xml:space="preserve">mass vaccination reduces, but not eliminates, </w:t>
+      </w:r>
+      <w:r>
+        <w:t>th</w:t>
+      </w:r>
+      <w:r>
+        <w:t xml:space="preserve">e probability of an outbreak </w:t>
+      </w:r>
+      <w:r>
+        <w:t>for a duration of time that depends critically on the vaccine efficacy</w:t>
+      </w:r>
+      <w:r>
+        <w:t xml:space="preserve"> profile</w:t>
+      </w:r>
+      <w:r>
+        <w:t xml:space="preserve"> and migration rate. </w:t>
+      </w:r>
+      <w:r>
+        <w:t xml:space="preserve"> </w:t>
+      </w:r>
+      <w:r>
+        <w:t>See Supplemental Information for dependence on other factors such as vaccine coverage, seasonality, and birth/death rates.</w:t>
+      </w:r>
+    </w:p>
+    <w:p/>
+    <w:p>
+      <w:r>
+        <w:t>In settings with strong seasonal variation in the force of infection, the duration of herd immunity can be extended by</w:t>
+      </w:r>
+      <w:r>
+        <w:t xml:space="preserve"> up to XXXX% via</w:t>
+      </w:r>
+      <w:r>
+        <w:t xml:space="preserve"> strategic vaccination. The timing of such strategic vaccination is challenging, however, as it depends on the seasonal forcing patterns, the transmission potential of the setting, </w:t>
+      </w:r>
+      <w:r>
+        <w:t xml:space="preserve">the migration rate of the setting, and the vaccine coverage and </w:t>
+      </w:r>
+      <w:r>
+        <w:t>waning profile.</w:t>
+      </w:r>
+      <w:r>
+        <w:t xml:space="preserve"> </w:t>
+      </w:r>
+    </w:p>
+    <w:p/>
+    <w:p>
+      <w:r>
+        <w:t xml:space="preserve">In addition to its strong influence on the duration of herd immunity, </w:t>
+      </w:r>
+      <w:r>
+        <w:t xml:space="preserve">we may also suspect that communities with higher migration rates are also more likely to have cholera imported. </w:t>
+      </w:r>
+      <w:r>
+        <w:t xml:space="preserve">A natural extension of this model can be used to </w:t>
+      </w:r>
+      <w:r>
+        <w:t>explore priority setting for remote versus highly mobile communities.</w:t>
+      </w:r>
+      <w:r>
+        <w:t xml:space="preserve"> Figure DD </w:t>
+      </w:r>
+      <w:r>
+        <w:t>show</w:t>
+      </w:r>
+      <w:r>
+        <w:t>s</w:t>
+      </w:r>
+      <w:r>
+        <w:t xml:space="preserve"> vaccine benefits may be maximized for </w:t>
+      </w:r>
+      <w:r>
+        <w:t xml:space="preserve">communities with </w:t>
+      </w:r>
+      <w:r>
+        <w:t>inter</w:t>
+      </w:r>
+      <w:r>
+        <w:t xml:space="preserve">mediate levels of connectedness, assuming </w:t>
+      </w:r>
+      <w:r>
+        <w:t xml:space="preserve">the risk of </w:t>
+      </w:r>
+      <w:r>
+        <w:t>cholera introduction is proportional to the rate of population turnover</w:t>
+      </w:r>
+      <w:r>
+        <w:t xml:space="preserve"> (e.g.</w:t>
+      </w:r>
+      <w:r>
+        <w:t>,</w:t>
+      </w:r>
+      <w:r>
+        <w:t xml:space="preserve"> the pathogen </w:t>
+      </w:r>
+      <w:r>
+        <w:t>is</w:t>
+      </w:r>
+      <w:r>
+        <w:t xml:space="preserve"> introduced</w:t>
+      </w:r>
+      <w:r>
+        <w:t xml:space="preserve"> </w:t>
+      </w:r>
+      <w:r>
+        <w:t>via migration</w:t>
+      </w:r>
+      <w:r>
+        <w:t>)</w:t>
+      </w:r>
+      <w:r>
+        <w:t xml:space="preserve">. </w:t>
+      </w:r>
+      <w:r>
+        <w:t>Intuitively</w:t>
+      </w:r>
+      <w:r>
+        <w:t>, communities</w:t>
+      </w:r>
+      <w:r>
+        <w:t xml:space="preserve"> with low migration rates</w:t>
+      </w:r>
+      <w:r>
+        <w:t xml:space="preserve"> may retain herd immunity for a long time</w:t>
+      </w:r>
+      <w:r>
+        <w:t xml:space="preserve"> after vaccination</w:t>
+      </w:r>
+      <w:r>
+        <w:t xml:space="preserve">, but are unlikely to have cholera introduced and therefore the </w:t>
+      </w:r>
+      <w:r>
+        <w:t>probability of a cholera outbreak is always l</w:t>
+      </w:r>
+      <w:r>
+        <w:t xml:space="preserve">ow. Conversely, highly mobile communities </w:t>
+      </w:r>
+      <w:r>
+        <w:t>are more</w:t>
+      </w:r>
+      <w:r>
+        <w:t xml:space="preserve"> likely to have cholera introduced, but population turnover can quickly cause herd immunity to </w:t>
+      </w:r>
+      <w:r>
+        <w:t>wane.</w:t>
+      </w:r>
+      <w:r>
+        <w:t xml:space="preserve"> </w:t>
+      </w:r>
+    </w:p>
+    <w:p/>
+    <w:p>
+      <w:r>
+        <w:t>CASE STUDIES</w:t>
+      </w:r>
+    </w:p>
+    <w:p/>
+    <w:p/>
+    <w:p>
+      <w:pPr>
+        <w:rPr>
+          <w:b/>
+        </w:rPr>
+      </w:pPr>
+      <w:r>
+        <w:rPr>
+          <w:b/>
+        </w:rPr>
+        <w:t>DISCUSSION</w:t>
+      </w:r>
+    </w:p>
+    <w:p>
+      <w:r>
+        <w:t xml:space="preserve">Our results show that even for a population that recently underwent a mass OCV campaign, </w:t>
+      </w:r>
+      <w:r>
+        <w:t>there is a risk of cholera re-emergence in the near future</w:t>
+      </w:r>
+      <w:r>
+        <w:t>, but the probability of an outbreak can be reduced by high vaccine coverage</w:t>
+      </w:r>
+      <w:r>
+        <w:t>. Such re-emergence does not imply vaccine failure, but instead can result from population turnover, waning of direct effects, or pernicious seasonal forcing.</w:t>
+      </w:r>
+    </w:p>
+    <w:p/>
+    <w:p>
+      <w:r>
+        <w:t>Our results can help guide decision-makers on the time window they can expect a population to resist</w:t>
+      </w:r>
+      <w:r>
+        <w:t xml:space="preserve"> a cholera outbreak even if the pathogen </w:t>
+      </w:r>
+      <w:r>
+        <w:t xml:space="preserve">were to be introduced. During this window, WASH interventions can be scaled-up to provide </w:t>
+      </w:r>
+      <w:r>
+        <w:t>longer-term</w:t>
+      </w:r>
+      <w:r>
+        <w:t xml:space="preserve"> protection, or a data-driven routine re-vaccination </w:t>
+      </w:r>
+      <w:r>
+        <w:t>schedule</w:t>
+      </w:r>
+      <w:r>
+        <w:t xml:space="preserve"> can be determined. </w:t>
+      </w:r>
+    </w:p>
+    <w:p/>
+    <w:p>
+      <w:r>
+        <w:t xml:space="preserve">Current guidelines for the optimal use of the OCV stockpile recommends the consideration of “Areas with important population movements”[WHO 2013]. </w:t>
+      </w:r>
+      <w:r>
+        <w:t xml:space="preserve"> However, there remains a need to investigate whether remote or high-turnover locations should be prioritized. W</w:t>
+      </w:r>
+      <w:r>
+        <w:t xml:space="preserve">e show there are two competing effects of high mobility. First, </w:t>
+      </w:r>
+      <w:r>
+        <w:t xml:space="preserve">we expect </w:t>
+      </w:r>
+      <w:r>
+        <w:t>settings with high migration rates to experience more frequent introduction of cholera, all else being equal. Therefore, the expected probability of an outbreak in a population with higher migration is larger. Second, settings with high migration rates will also experience faster waning of herd protection. Therefore, the expected benefit of mass vaccination has a shorter duration</w:t>
+      </w:r>
+      <w:r>
+        <w:t xml:space="preserve"> in high-mobility settings</w:t>
+      </w:r>
+      <w:r>
+        <w:t xml:space="preserve">. Together, these forces would suggest that a setting with intermediate degree of mobility </w:t>
+      </w:r>
+      <w:r>
+        <w:t>would</w:t>
+      </w:r>
+      <w:r>
+        <w:t xml:space="preserve"> have a moderate risk of cholera introduction but also a moderate duration of protection afforded by vaccination. In order to operationalize this finding, </w:t>
+      </w:r>
+      <w:r>
+        <w:t xml:space="preserve">data on migration rates from sources such as censuses or mobile phone call data records must be collected to define “intermediate” mobility for a given </w:t>
+      </w:r>
+      <w:r>
+        <w:t>context</w:t>
+      </w:r>
+      <w:r>
+        <w:t>. In sensitivity analyses using different parameter sets, we find that the probability of an outbreak is</w:t>
+      </w:r>
+      <w:r>
+        <w:t xml:space="preserve"> generally</w:t>
+      </w:r>
+      <w:r>
+        <w:t xml:space="preserve"> decreased most by vaccination in settings </w:t>
+      </w:r>
+      <w:r>
+        <w:t>with migration rates between 1/20 and 1/5 years. We find that the o</w:t>
+      </w:r>
+      <w:bookmarkStart w:id="0" w:name="_GoBack"/>
+      <w:bookmarkEnd w:id="0"/>
+      <w:r>
+        <w:t xml:space="preserve">ptimal migration rate shifts lower (i.e., </w:t>
+      </w:r>
+      <w:r>
+        <w:t>preferring</w:t>
+      </w:r>
+      <w:r>
+        <w:t xml:space="preserve"> less mobile populations) in settings with a high average R</w:t>
       </w:r>
       <w:r>
         <w:rPr>
           <w:vertAlign w:val="subscript"/>
         </w:rPr>
-        <w:t>e</w:t>
-      </w:r>
-      <w:r>
-        <w:t xml:space="preserve">) below one. </w:t>
-      </w:r>
-      <w:r>
-        <w:t xml:space="preserve">Figure VC shows the strong positive dependence of </w:t>
-      </w:r>
-      <w:r>
-        <w:t xml:space="preserve">DHI </w:t>
-      </w:r>
-      <w:r>
-        <w:t xml:space="preserve">on </w:t>
-      </w:r>
-      <w:r>
-        <w:t>high initial vaccine coverage and low R</w:t>
-      </w:r>
-      <w:r>
-        <w:softHyphen/>
+        <w:t>0</w:t>
+      </w:r>
+      <w:r>
+        <w:t xml:space="preserve"> and higher seasonal amplitude. Our primary results assume an outbreak is at least 10 cases. If this threshold is increased to 100 or 1,000 cases, the probabilities of “outbreaks” decreases, but the optimal migration level is not affected.</w:t>
+      </w:r>
+      <w:r>
+        <w:t xml:space="preserve"> These findings assume cholera is only introduced through migration, that each imported infection is independent, that infectious cases are imported at the very beginning of their disease [cite], and that the count of secondary cases follows a Poisson distribution.</w:t>
+      </w:r>
+    </w:p>
+    <w:p/>
+    <w:p>
+      <w:r>
+        <w:t>Our results depend on se</w:t>
+      </w:r>
+      <w:r>
+        <w:t>veral simplifying assumptions...</w:t>
+      </w:r>
+    </w:p>
+    <w:p/>
+    <w:p>
+      <w:r>
+        <w:t>Cholera vaccine efficacy has been shown to vary by age of recipient, however for simplicity we do not model this age structure in the main results.</w:t>
+      </w:r>
+    </w:p>
+    <w:p/>
+    <w:p>
+      <w:pPr>
+        <w:rPr>
+          <w:b/>
+        </w:rPr>
+      </w:pPr>
+      <w:r>
+        <w:rPr>
+          <w:b/>
+        </w:rPr>
+        <w:t>METHODS</w:t>
+      </w:r>
+    </w:p>
+    <w:p>
+      <w:r>
+        <w:t>We developed a SEIR-type compartmental model with individuals fully susceptible to cholera (S), exposed but not yet infectious (E), infectious (I), recovered and immune (R), and vaccinated (V)</w:t>
+      </w:r>
+      <w:r>
+        <w:t xml:space="preserve"> (Figure CC)</w:t>
+      </w:r>
+      <w:r>
+        <w:t xml:space="preserve">. </w:t>
+      </w:r>
+      <w:r>
+        <w:t>Key parameters for each transition are shown in Table</w:t>
+      </w:r>
+      <w:r>
+        <w:t xml:space="preserve"> </w:t>
+      </w:r>
+      <w:r>
+        <w:t>TBD</w:t>
+      </w:r>
+      <w:r>
+        <w:t xml:space="preserve">. </w:t>
+      </w:r>
+    </w:p>
+    <w:p/>
+    <w:p>
+      <w:r>
+        <w:t xml:space="preserve">To extend this model to account for the observation that cholera vaccine direct effects do not tend to wane exponentially, we separate the V compartment into </w:t>
+      </w:r>
+      <w:r>
+        <w:rPr>
+          <w:i/>
+        </w:rPr>
+        <w:t>n</w:t>
+      </w:r>
+      <w:r>
+        <w:t xml:space="preserve"> monthly stages, thereby creating an Erlang-distribut</w:t>
+      </w:r>
+      <w:r>
+        <w:t>ion</w:t>
+      </w:r>
+      <w:r>
+        <w:t xml:space="preserve"> for the duration of time in any V compartment [</w:t>
+      </w:r>
+      <w:r>
+        <w:t>Lloyd 2001, Krylova 2013</w:t>
+      </w:r>
+      <w:r>
+        <w:t>]</w:t>
+      </w:r>
+      <w:r>
+        <w:t>. The average time residing in each month compartment is therefore 30.5 days (or, the rate is 0.033</w:t>
+      </w:r>
+      <w:r>
+        <w:t xml:space="preserve"> per day</w:t>
+      </w:r>
+      <w:r>
+        <w:t>).</w:t>
+      </w:r>
+      <w:r>
+        <w:t xml:space="preserve"> On average, i</w:t>
+      </w:r>
+      <w:r>
+        <w:t>ndividuals move</w:t>
+      </w:r>
+      <w:r>
+        <w:t xml:space="preserve"> from compartment S</w:t>
+      </w:r>
+      <w:r>
+        <w:t xml:space="preserve"> to</w:t>
+      </w:r>
+      <w:r>
+        <w:t xml:space="preserve"> </w:t>
+      </w:r>
+      <w:r>
+        <w:t>V</w:t>
       </w:r>
       <w:r>
         <w:rPr>
           <w:vertAlign w:val="subscript"/>
         </w:rPr>
-        <w:t>0</w:t>
+        <w:t>1</w:t>
+      </w:r>
+      <w:r>
+        <w:t xml:space="preserve"> for months [0,1) post-vaccination, </w:t>
+      </w:r>
+      <w:r>
+        <w:t xml:space="preserve">to </w:t>
+      </w:r>
+      <w:r>
+        <w:t>V</w:t>
       </w:r>
       <w:r>
         <w:rPr>
           <w:vertAlign w:val="subscript"/>
         </w:rPr>
-        <w:softHyphen/>
-      </w:r>
-      <w:r>
-        <w:rPr>
-          <w:vertAlign w:val="subscript"/>
-        </w:rPr>
-        <w:softHyphen/>
-      </w:r>
-      <w:r>
-        <w:t>. Low rates of migration and birth/death will also extend DHI (Supplemental Information</w:t>
-      </w:r>
-      <w:r>
-        <w:t xml:space="preserve"> TBD</w:t>
-      </w:r>
-      <w:r>
-        <w:t>).</w:t>
+        <w:t>2</w:t>
+      </w:r>
+      <w:r>
+        <w:t xml:space="preserve"> for months [1,2) post-vaccination, etc. We adapted monthly VE(t) estimates using data from [Clemens 1990] and re-analyzed by [Durham 1998] and define VE(1) to be the VE for months [0,1) post-vaccination, VE(2) to be the VE for months [1,2) post-vaccination, etc.</w:t>
+      </w:r>
+      <w:r>
+        <w:t xml:space="preserve"> We parameterized the time-varying distribution of vaccine efficacy of </w:t>
+      </w:r>
+      <w:r>
+        <w:t>WC</w:t>
+      </w:r>
+      <w:r>
+        <w:t xml:space="preserve"> and </w:t>
+      </w:r>
+      <w:r>
+        <w:t>BS-WC vaccines</w:t>
+      </w:r>
+      <w:r>
+        <w:t xml:space="preserve"> using tables provided by [Durham 1998] and linear interpellations between 6-month estimates.</w:t>
+      </w:r>
+    </w:p>
+    <w:p/>
+    <w:p>
+      <w:r>
+        <w:t xml:space="preserve">We assume a constant rate of emigration from our system that is equal for all compartments. </w:t>
+      </w:r>
+      <w:r>
+        <w:t xml:space="preserve">The total system size is held constant by offsetting this emigration with </w:t>
+      </w:r>
+      <w:r>
+        <w:t xml:space="preserve">an equal rate of immigration that is entirely into the S compartment, thereby assuming that neighboring areas are </w:t>
+      </w:r>
+      <w:r>
+        <w:t>not vaccinated</w:t>
+      </w:r>
+      <w:r>
+        <w:t xml:space="preserve">. If </w:t>
+      </w:r>
+      <w:r>
+        <w:t>immunity levels (via vaccination or naturally acquired infection) are</w:t>
       </w:r>
       <w:r>
         <w:t xml:space="preserve"> </w:t>
       </w:r>
-    </w:p>
-    <w:p/>
-    <w:p>
-      <w:r>
-        <w:t>Although</w:t>
-      </w:r>
-      <w:r>
-        <w:t xml:space="preserve"> deterministic models exhibit threshold-like behavior once</w:t>
-      </w:r>
-      <w:r>
-        <w:t xml:space="preserve"> the reproductive number </w:t>
-      </w:r>
-      <w:r>
-        <w:t xml:space="preserve">exceeds one, an </w:t>
-      </w:r>
-      <w:r>
-        <w:t xml:space="preserve">outbreak in a stochastic world is </w:t>
-      </w:r>
-      <w:r>
-        <w:t>possible below the</w:t>
-      </w:r>
-      <w:r>
-        <w:t xml:space="preserve"> threshold and </w:t>
-      </w:r>
-      <w:r>
-        <w:t xml:space="preserve">is not </w:t>
-      </w:r>
-      <w:r>
-        <w:t xml:space="preserve">guaranteed above the threshold. </w:t>
-      </w:r>
-      <w:r>
-        <w:t>For instance</w:t>
-      </w:r>
-      <w:r>
-        <w:t>, if we</w:t>
-      </w:r>
-      <w:r>
-        <w:t xml:space="preserve"> assume a Poisson distribution of secondary cases and define an outbreak as a</w:t>
-      </w:r>
-      <w:r>
-        <w:t>t leas</w:t>
-      </w:r>
-      <w:r>
-        <w:t>t ten transmission events</w:t>
-      </w:r>
-      <w:r>
-        <w:t xml:space="preserve"> following the introduction of a single infectious individual</w:t>
-      </w:r>
-      <w:r>
-        <w:t xml:space="preserve">, </w:t>
-      </w:r>
-      <w:r>
-        <w:t xml:space="preserve">the probability of an outbreak is 24.6% when the reproductive number equals one (Figure </w:t>
-      </w:r>
-      <w:r>
-        <w:t>BB</w:t>
-      </w:r>
-      <w:r>
-        <w:t>, horizontal grey line) and 79.7% when the reproductive number is 2</w:t>
-      </w:r>
-      <w:r>
-        <w:t xml:space="preserve"> [Becker 2015]</w:t>
-      </w:r>
-      <w:r>
-        <w:t xml:space="preserve">. </w:t>
-      </w:r>
-      <w:r>
-        <w:t xml:space="preserve">Holding vaccine coverage at 100%, </w:t>
-      </w:r>
-      <w:r>
-        <w:t xml:space="preserve">Figure </w:t>
-      </w:r>
-      <w:r>
-        <w:t>BB</w:t>
-      </w:r>
-      <w:r>
-        <w:t xml:space="preserve"> shows that </w:t>
-      </w:r>
-      <w:r>
-        <w:t xml:space="preserve">mass vaccination reduces, but not eliminates, </w:t>
-      </w:r>
-      <w:r>
-        <w:t>th</w:t>
-      </w:r>
-      <w:r>
-        <w:t xml:space="preserve">e probability of an outbreak </w:t>
-      </w:r>
-      <w:r>
-        <w:t>for a duration of time that depends critically on the vaccine efficacy</w:t>
-      </w:r>
-      <w:r>
-        <w:t xml:space="preserve"> profile</w:t>
-      </w:r>
-      <w:r>
-        <w:t xml:space="preserve"> and migration rate. See Supplemental Information for dependence on other factors such as vaccine coverage, seasonality, and birth/death rates.</w:t>
-      </w:r>
-    </w:p>
-    <w:p/>
-    <w:p>
-      <w:r>
-        <w:t>In settings with strong seasonal variation in the force of infection, the duration of herd immunity can be extended by</w:t>
-      </w:r>
-      <w:r>
-        <w:t xml:space="preserve"> up to XXXX% via</w:t>
-      </w:r>
-      <w:r>
-        <w:t xml:space="preserve"> strategic vaccination. The timing of such strategic vaccination is challenging, however, as it depends on the seasonal forcing patterns, the transmission potential of the setting, </w:t>
-      </w:r>
-      <w:r>
-        <w:t xml:space="preserve">the migration rate of the setting, and the vaccine coverage and </w:t>
-      </w:r>
-      <w:r>
-        <w:t>waning profile.</w:t>
-      </w:r>
-      <w:r>
-        <w:t xml:space="preserve"> </w:t>
-      </w:r>
-    </w:p>
-    <w:p/>
-    <w:p>
-      <w:r>
-        <w:t xml:space="preserve">In addition to its strong influence on the duration of herd immunity, </w:t>
-      </w:r>
-      <w:r>
-        <w:t xml:space="preserve">we may also suspect that communities with higher migration rates are also more likely to have cholera imported. </w:t>
-      </w:r>
-      <w:r>
-        <w:t xml:space="preserve">A natural extension of this model can be used to </w:t>
-      </w:r>
-      <w:r>
-        <w:t>explore priority setting for remote versus highly mobile communities.</w:t>
-      </w:r>
-      <w:r>
-        <w:t xml:space="preserve"> Figure DD </w:t>
-      </w:r>
-      <w:r>
-        <w:t>show</w:t>
-      </w:r>
-      <w:r>
-        <w:t>s</w:t>
-      </w:r>
-      <w:r>
-        <w:t xml:space="preserve"> vaccine benefits may be maximized for </w:t>
-      </w:r>
-      <w:r>
-        <w:t xml:space="preserve">communities with </w:t>
-      </w:r>
-      <w:r>
-        <w:t xml:space="preserve">intermediate levels of connectedness using </w:t>
-      </w:r>
-      <w:r>
-        <w:t>a model system where</w:t>
-      </w:r>
-      <w:r>
-        <w:t xml:space="preserve"> </w:t>
-      </w:r>
-      <w:r>
-        <w:t xml:space="preserve">the risk of </w:t>
-      </w:r>
-      <w:r>
-        <w:t>cholera introduction is proportional to the rate of population turnover</w:t>
-      </w:r>
-      <w:r>
-        <w:t xml:space="preserve"> (e.g.</w:t>
-      </w:r>
-      <w:r>
-        <w:t>,</w:t>
-      </w:r>
-      <w:r>
-        <w:t xml:space="preserve"> the pathogen </w:t>
-      </w:r>
-      <w:r>
-        <w:t>is</w:t>
-      </w:r>
-      <w:r>
-        <w:t xml:space="preserve"> introduced</w:t>
-      </w:r>
-      <w:r>
-        <w:t xml:space="preserve"> </w:t>
-      </w:r>
-      <w:r>
-        <w:t>via migration</w:t>
-      </w:r>
-      <w:r>
-        <w:t>)</w:t>
-      </w:r>
-      <w:r>
-        <w:t xml:space="preserve">. </w:t>
-      </w:r>
-      <w:r>
-        <w:t>Intuitively</w:t>
-      </w:r>
-      <w:r>
-        <w:t>, communities</w:t>
-      </w:r>
-      <w:r>
-        <w:t xml:space="preserve"> with low migration rates</w:t>
-      </w:r>
-      <w:r>
-        <w:t xml:space="preserve"> may retain herd immunity for a long time</w:t>
-      </w:r>
-      <w:r>
-        <w:t xml:space="preserve"> after vaccination</w:t>
-      </w:r>
-      <w:r>
-        <w:t xml:space="preserve">, but are unlikely to have cholera introduced and therefore the </w:t>
-      </w:r>
-      <w:r>
-        <w:t>probability of a cholera outbreak is always l</w:t>
-      </w:r>
-      <w:r>
-        <w:t xml:space="preserve">ow. Conversely, highly mobile communities </w:t>
-      </w:r>
-      <w:r>
-        <w:t>are more</w:t>
-      </w:r>
-      <w:r>
-        <w:t xml:space="preserve"> likely to have cholera introduced, but population turnover can quickly cause herd immunity to </w:t>
-      </w:r>
-      <w:r>
-        <w:t>wane.</w:t>
-      </w:r>
-      <w:r>
-        <w:t xml:space="preserve"> </w:t>
-      </w:r>
-    </w:p>
-    <w:p/>
-    <w:p>
-      <w:r>
-        <w:t>CASE STUDIES</w:t>
-      </w:r>
-    </w:p>
-    <w:p/>
-    <w:p/>
-    <w:p>
-      <w:pPr>
-        <w:rPr>
-          <w:b/>
-        </w:rPr>
-      </w:pPr>
-      <w:r>
-        <w:rPr>
-          <w:b/>
-        </w:rPr>
-        <w:t>DISCUSSION</w:t>
-      </w:r>
-    </w:p>
-    <w:p>
-      <w:r>
-        <w:t xml:space="preserve">Our results show that even for a population that recently underwent a mass OCV campaign, </w:t>
-      </w:r>
-      <w:r>
-        <w:t>there is a risk of cholera re-emergence in the near future</w:t>
-      </w:r>
-      <w:r>
-        <w:t>, but the probability of an outbreak can be reduced by high vaccine coverage</w:t>
-      </w:r>
-      <w:r>
-        <w:t>. Such re-emergence does not imply vaccine failure, but instead can result from population turnover, waning of direct effects, or pernicious seasonal forcing.</w:t>
-      </w:r>
-    </w:p>
-    <w:p/>
-    <w:p>
-      <w:r>
-        <w:t>Our results can help guide decision-makers on the time window they can expect a population to resist</w:t>
-      </w:r>
-      <w:r>
-        <w:t xml:space="preserve"> a cholera outbreak even if the pathogen </w:t>
-      </w:r>
-      <w:r>
-        <w:t xml:space="preserve">were to be introduced. During this window, WASH interventions can be scaled-up to provide </w:t>
-      </w:r>
-      <w:r>
-        <w:t>longer-term</w:t>
-      </w:r>
-      <w:r>
-        <w:t xml:space="preserve"> protection, or a data-driven routine re-vaccination </w:t>
-      </w:r>
-      <w:r>
-        <w:t>schedule</w:t>
-      </w:r>
-      <w:r>
-        <w:t xml:space="preserve"> can be determined. </w:t>
-      </w:r>
-    </w:p>
-    <w:p/>
-    <w:p>
-      <w:r>
-        <w:t xml:space="preserve">When prioritizing settings for vaccination, we show there are two competing effects of high mobility. First, settings with high migration rates would be expected to experience more frequent introduction of cholera, all else being equal. Therefore, the expected probability of an outbreak in a population with higher migration in/out is larger. Second, settings with high migration rates will also experience faster waning of herd protection. Therefore, the expected benefit of mass vaccination has a shorter duration. Together, these forces would suggest that a setting with intermediate degree of mobility </w:t>
-      </w:r>
-      <w:r>
-        <w:t>would</w:t>
-      </w:r>
-      <w:r>
-        <w:t xml:space="preserve"> have a moderate risk of cholera introduction but also a moderate duration of protection afforded by vaccination. In order to operationalize this finding, </w:t>
-      </w:r>
-      <w:r>
-        <w:t>data on migration rates from sources such as censuses or mobile phone call data records must be collected to define “intermediate” mobility for a given setting. In sensitivity analyses using different parameter sets, we find that the probability of an outbreak is</w:t>
-      </w:r>
-      <w:r>
-        <w:t xml:space="preserve"> generally</w:t>
-      </w:r>
-      <w:r>
-        <w:t xml:space="preserve"> decreased most effectively by vaccination in settings </w:t>
-      </w:r>
-      <w:r>
-        <w:t>with migration rates between 1/20 and 1/5 years. We find that the optimal migration rate shifts lower (i.e., towards less mobile populations) in settings with a high average R</w:t>
-      </w:r>
-      <w:r>
-        <w:rPr>
-          <w:vertAlign w:val="subscript"/>
-        </w:rPr>
-        <w:t>0</w:t>
-      </w:r>
-      <w:r>
-        <w:t xml:space="preserve"> and higher seasonal amplitude. Our primary results assume an outbreak is at least 10 cases. If this threshold is increased to 100 or 1,000 cases, the probabilities of “outbreaks” decreases, but the optimal migration level is not affected.</w:t>
-      </w:r>
-      <w:r>
-        <w:t xml:space="preserve"> These findings assume cholera is only introduced through migration, that each imported infection is independent, that infectious cases are imported at the very beginning of their disease [cite], and that the count of secondary cases follows a Poisson distribution.</w:t>
-      </w:r>
-    </w:p>
-    <w:p/>
-    <w:p>
-      <w:r>
-        <w:t>Our results depend on se</w:t>
-      </w:r>
-      <w:r>
-        <w:t>veral simplifying assumptions...</w:t>
-      </w:r>
-    </w:p>
-    <w:p/>
-    <w:p>
-      <w:r>
-        <w:t>Cholera vaccine efficacy has been shown to vary by age of recipient, however for simplicity we do not model this age structure in the main results.</w:t>
-      </w:r>
-    </w:p>
-    <w:p/>
-    <w:p>
-      <w:pPr>
-        <w:rPr>
-          <w:b/>
-        </w:rPr>
-      </w:pPr>
-      <w:r>
-        <w:rPr>
-          <w:b/>
-        </w:rPr>
-        <w:t>METHODS</w:t>
-      </w:r>
-    </w:p>
-    <w:p>
-      <w:r>
-        <w:t>We developed a SEIR-type compartmental model with individuals fully susceptible to cholera (S), exposed but not yet infectious (E), infectious (I), recovered and immune (R), and vaccinated (V)</w:t>
-      </w:r>
-      <w:r>
-        <w:t xml:space="preserve"> (Figure CC)</w:t>
-      </w:r>
-      <w:r>
-        <w:t xml:space="preserve">. </w:t>
-      </w:r>
-      <w:r>
-        <w:t>Key parameters for each transition are shown in Table</w:t>
-      </w:r>
-      <w:r>
-        <w:t xml:space="preserve"> </w:t>
-      </w:r>
-      <w:r>
-        <w:t>TBD</w:t>
-      </w:r>
-      <w:r>
-        <w:t xml:space="preserve">. </w:t>
-      </w:r>
-    </w:p>
-    <w:p/>
-    <w:p>
-      <w:r>
-        <w:t xml:space="preserve">To extend this model to account for the observation that cholera vaccine direct effects do not tend to wane exponentially, we separate the V compartment into </w:t>
-      </w:r>
-      <w:r>
-        <w:rPr>
-          <w:i/>
-        </w:rPr>
+      <w:r>
+        <w:t xml:space="preserve">nonzero </w:t>
+      </w:r>
+      <w:r>
+        <w:t>i</w:t>
+      </w:r>
+      <w:r>
         <w:t>n</w:t>
       </w:r>
       <w:r>
-        <w:t xml:space="preserve"> monthly stages, thereby creating an </w:t>
-      </w:r>
-      <w:proofErr w:type="spellStart"/>
-      <w:r>
-        <w:t>Erlang</w:t>
-      </w:r>
-      <w:proofErr w:type="spellEnd"/>
-      <w:r>
-        <w:t>-distribut</w:t>
-      </w:r>
-      <w:r>
-        <w:t>ion</w:t>
-      </w:r>
-      <w:r>
-        <w:t xml:space="preserve"> for the duration of time in any V compartment [</w:t>
-      </w:r>
-      <w:r>
-        <w:t xml:space="preserve">Lloyd 2001, </w:t>
-      </w:r>
-      <w:proofErr w:type="spellStart"/>
-      <w:r>
-        <w:t>Krylova</w:t>
-      </w:r>
-      <w:proofErr w:type="spellEnd"/>
-      <w:r>
-        <w:t xml:space="preserve"> 2013</w:t>
-      </w:r>
-      <w:r>
-        <w:t>]</w:t>
-      </w:r>
-      <w:r>
-        <w:t>. The average time residing in each month compartment is therefore 30.5 days (or, the rate is 0.033</w:t>
-      </w:r>
-      <w:r>
-        <w:t xml:space="preserve"> per day</w:t>
-      </w:r>
-      <w:r>
-        <w:t>).</w:t>
-      </w:r>
-      <w:r>
-        <w:t xml:space="preserve"> On average, i</w:t>
-      </w:r>
-      <w:r>
-        <w:t>ndividuals move</w:t>
-      </w:r>
-      <w:r>
-        <w:t xml:space="preserve"> from compartment S</w:t>
-      </w:r>
-      <w:r>
-        <w:t xml:space="preserve"> to</w:t>
-      </w:r>
-      <w:r>
-        <w:t xml:space="preserve"> </w:t>
-      </w:r>
-      <w:r>
-        <w:t>V</w:t>
-      </w:r>
-      <w:r>
-        <w:rPr>
-          <w:vertAlign w:val="subscript"/>
-        </w:rPr>
-        <w:t>1</w:t>
-      </w:r>
-      <w:r>
-        <w:t xml:space="preserve"> for months [0,1) post-vaccination, </w:t>
-      </w:r>
-      <w:r>
-        <w:t xml:space="preserve">to </w:t>
-      </w:r>
-      <w:r>
-        <w:t>V</w:t>
-      </w:r>
-      <w:r>
-        <w:rPr>
-          <w:vertAlign w:val="subscript"/>
-        </w:rPr>
-        <w:t>2</w:t>
-      </w:r>
-      <w:r>
-        <w:t xml:space="preserve"> for months [1,2) post-vaccination, etc. We adapted monthly </w:t>
-      </w:r>
-      <w:proofErr w:type="gramStart"/>
-      <w:r>
-        <w:t>VE(</w:t>
-      </w:r>
-      <w:proofErr w:type="gramEnd"/>
-      <w:r>
-        <w:t>t) estimates using data from [Clemens 1990] and re-analyzed by [Durham 1998] and define VE(1) to be the VE for months [0,1) post-vaccination, VE(2) to be the VE for months [1,2) post-vaccination, etc.</w:t>
-      </w:r>
-      <w:r>
-        <w:t xml:space="preserve"> We parameterized the time-varying distribution of vaccine efficacy of </w:t>
-      </w:r>
-      <w:r>
-        <w:t>WC</w:t>
-      </w:r>
-      <w:r>
-        <w:t xml:space="preserve"> and </w:t>
-      </w:r>
-      <w:r>
-        <w:t>BS-WC vaccines</w:t>
-      </w:r>
-      <w:r>
-        <w:t xml:space="preserve"> using tables provided by [Durham 1998] and linear interpellations between 6-month estimates.</w:t>
-      </w:r>
-    </w:p>
-    <w:p/>
-    <w:p>
-      <w:r>
-        <w:t xml:space="preserve">We assume a constant rate of emigration from our system that is equal for all compartments. </w:t>
-      </w:r>
-      <w:r>
-        <w:t xml:space="preserve">The total system size is held constant by offsetting this emigration with </w:t>
-      </w:r>
-      <w:r>
-        <w:t xml:space="preserve">an equal rate of immigration that is entirely into the S compartment, thereby assuming that neighboring areas are </w:t>
-      </w:r>
-      <w:r>
-        <w:t>not vaccinated</w:t>
-      </w:r>
-      <w:r>
-        <w:t xml:space="preserve">. If </w:t>
-      </w:r>
-      <w:r>
-        <w:t>immunity levels (via vaccination or naturally acquired infection) are</w:t>
-      </w:r>
-      <w:r>
-        <w:t xml:space="preserve"> </w:t>
-      </w:r>
-      <w:r>
-        <w:t xml:space="preserve">nonzero </w:t>
-      </w:r>
-      <w:r>
-        <w:t>i</w:t>
-      </w:r>
-      <w:r>
-        <w:t>n</w:t>
-      </w:r>
-      <w:r>
         <w:t xml:space="preserve"> neighboring locations, migrants from those locations could </w:t>
       </w:r>
       <w:r>
@@ -1013,15 +1024,7 @@
         <w:t>range from an average residence time of 2 years in a high-migration setting (similar to the 58% loss to follow up over two years during a recent trial in</w:t>
       </w:r>
       <w:r>
-        <w:t xml:space="preserve"> Dhaka [</w:t>
-      </w:r>
-      <w:proofErr w:type="spellStart"/>
-      <w:r>
-        <w:t>Qadri</w:t>
-      </w:r>
-      <w:proofErr w:type="spellEnd"/>
-      <w:r>
-        <w:t xml:space="preserve"> 2015 Lancet]) to 2</w:t>
+        <w:t xml:space="preserve"> Dhaka [Qadri 2015 Lancet]) to 2</w:t>
       </w:r>
       <w:r>
         <w:t>0 years in a low-migration setting (similar to the 9%</w:t>
@@ -1351,13 +1354,8 @@
     </w:p>
     <w:p/>
     <w:p>
-      <w:proofErr w:type="gramStart"/>
-      <w:r>
-        <w:t>where</w:t>
-      </w:r>
-      <w:proofErr w:type="gramEnd"/>
-      <w:r>
-        <w:t xml:space="preserve"> </w:t>
+      <w:r>
+        <w:t xml:space="preserve">where </w:t>
       </w:r>
       <m:oMath>
         <m:r>
@@ -1576,13 +1574,8 @@
     </w:p>
     <w:p/>
     <w:p>
-      <w:proofErr w:type="gramStart"/>
-      <w:r>
-        <w:t>where</w:t>
-      </w:r>
-      <w:proofErr w:type="gramEnd"/>
-      <w:r>
-        <w:t xml:space="preserve"> </w:t>
+      <w:r>
+        <w:t xml:space="preserve">where </w:t>
       </w:r>
       <m:oMath>
         <m:r>
@@ -1635,391 +1628,300 @@
         <w:t>We can use</w:t>
       </w:r>
       <w:r>
+        <w:t xml:space="preserve"> R</w:t>
+      </w:r>
+      <w:r>
+        <w:rPr>
+          <w:vertAlign w:val="subscript"/>
+        </w:rPr>
+        <w:t>e</w:t>
+      </w:r>
+      <w:r>
+        <w:t xml:space="preserve">(t) to </w:t>
+      </w:r>
+      <w:r>
+        <w:t xml:space="preserve">estimate the probability of the community sustaining an outbreak given the introduction of a single case. For this calculation, we assume a Poisson distribution of secondary infections </w:t>
+      </w:r>
+      <w:r>
+        <w:t>and define an outbreak as at least 10 cases (see supplemental information for overdispersed distributions and different outbreak thresholds)</w:t>
+      </w:r>
+      <w:r>
+        <w:t xml:space="preserve"> [Becker 2015]</w:t>
+      </w:r>
+      <w:r>
+        <w:t>.</w:t>
+      </w:r>
+    </w:p>
+    <w:p/>
+    <w:p>
+      <w:r>
+        <w:t>Our primary results assume a</w:t>
+      </w:r>
+      <w:r>
         <w:t xml:space="preserve"> </w:t>
       </w:r>
-      <w:proofErr w:type="gramStart"/>
-      <w:r>
-        <w:t>R</w:t>
+      <w:r>
+        <w:t xml:space="preserve">“leaky” vaccine mode of action, </w:t>
+      </w:r>
+      <w:r>
+        <w:t xml:space="preserve">but analysis using an “all or none” mode of action </w:t>
+      </w:r>
+      <w:r>
+        <w:t>was repeated using a time-invariant VE estimate and creating paths from each vaccine compartment back to the S compartment so that the duration of time in the V</w:t>
+      </w:r>
+      <w:r>
+        <w:softHyphen/>
       </w:r>
       <w:r>
         <w:rPr>
           <w:vertAlign w:val="subscript"/>
         </w:rPr>
-        <w:t>e</w:t>
-      </w:r>
-      <w:r>
-        <w:t>(</w:t>
-      </w:r>
-      <w:proofErr w:type="gramEnd"/>
-      <w:r>
-        <w:t xml:space="preserve">t) to </w:t>
-      </w:r>
-      <w:r>
-        <w:t xml:space="preserve">estimate the probability of the community sustaining an outbreak given the introduction of a single case. For this calculation, we assume a Poisson distribution of secondary infections </w:t>
-      </w:r>
-      <w:r>
-        <w:t>and define an outbreak as at least 10 cases (see supplemental information for overdispersed distributions and different outbreak thresholds)</w:t>
-      </w:r>
-      <w:r>
-        <w:t xml:space="preserve"> [Becker 2015]</w:t>
+        <w:t>n</w:t>
+      </w:r>
+      <w:r>
+        <w:t xml:space="preserve"> ensemble is variable</w:t>
+      </w:r>
+      <w:r>
+        <w:t xml:space="preserve"> (????)</w:t>
+      </w:r>
+      <w:r>
+        <w:t>. More details on the methods and results from this model can be found in the supplementary information. In summary, the results presented in the main text were robust to the assumed mode of vaccine action.</w:t>
+      </w:r>
+    </w:p>
+    <w:p/>
+    <w:p>
+      <w:r>
+        <w:t>Furthermore, our primary results assume a direct transmission route of cholera, while some models prefer transmission through an intermediary such as a water reservoir</w:t>
+      </w:r>
+      <w:r>
+        <w:t xml:space="preserve"> [cite]</w:t>
+      </w:r>
+      <w:r>
+        <w:t xml:space="preserve">. </w:t>
+      </w:r>
+      <w:r>
+        <w:t>Our results regarding the duration of herd protection are insensitive to assumptions regarding transmission route, as they deal with vaccine effects and changes to the population demographic via birth/death or migration.</w:t>
+      </w:r>
+    </w:p>
+    <w:p/>
+    <w:p/>
+    <w:p>
+      <w:r>
+        <w:rPr>
+          <w:b/>
+        </w:rPr>
+        <w:t>FIGURE CAPTIONS</w:t>
+      </w:r>
+    </w:p>
+    <w:p/>
+    <w:p>
+      <w:r>
+        <w:rPr>
+          <w:b/>
+        </w:rPr>
+        <w:t>Figure AA</w:t>
+      </w:r>
+      <w:r>
+        <w:rPr>
+          <w:b/>
+        </w:rPr>
+        <w:t>. Changes in the proportion of the population susceptible (X(t)) as a function of years since vaccination</w:t>
+      </w:r>
+      <w:r>
+        <w:rPr>
+          <w:b/>
+        </w:rPr>
+        <w:t xml:space="preserve">. </w:t>
+      </w:r>
+      <w:r>
+        <w:t>Population susceptibility following mass vaccination (100% coverage) of WC, BS-WC, and a hypothetical vaccine with VE=1 increases more quickly in the presence of high migration rates</w:t>
+      </w:r>
+      <w:r>
+        <w:t xml:space="preserve"> </w:t>
+      </w:r>
+      <w:r>
+        <w:t xml:space="preserve">of </w:t>
+      </w:r>
+      <w:r>
+        <w:t>1/2 per year</w:t>
+      </w:r>
+      <w:r>
+        <w:t xml:space="preserve"> (solid lines)</w:t>
+      </w:r>
+      <w:r>
+        <w:t xml:space="preserve"> as compared to low migration rates of 1/20 per year (dotted lines) or no migration (dashed lines)</w:t>
+      </w:r>
+      <w:r>
+        <w:t xml:space="preserve">. </w:t>
+      </w:r>
+      <w:r>
+        <w:t xml:space="preserve">High birth rates of 1/40 per year (black lines) are similar to no demographic births/deaths due to the relative rapidity of the other competing rates. </w:t>
+      </w:r>
+      <w:r>
+        <w:t>For each vaccine, VE(t) can be inferred from the grey long-dashed lines, since all changes in susceptibility are therefore due to vaccine waning.</w:t>
+      </w:r>
+    </w:p>
+    <w:p/>
+    <w:p>
+      <w:r>
+        <w:rPr>
+          <w:b/>
+        </w:rPr>
+        <w:t>Figure BB. Changes in the probability of an outbreak as a function of years since vaccination.</w:t>
+      </w:r>
+      <w:r>
+        <w:t xml:space="preserve"> The probability of an outbreak, defined </w:t>
+      </w:r>
+      <w:r>
+        <w:t>as at least 10 transmission events following a single introduction, increases with time since mass vaccination (100% coverage) of WC, BS-WC, and a hypothetical vaccine with VE=1. Settings with basic reproductive numbers of 1 (blue), 1.5 (green), and 2 (red) have increasingly high asymptotes of 24.6% (horizontal grey line), 59.7%, and 79.7%, respectively. Settings with high migration rates for 1/2 per year (solid lines) demonstrate substantially faster growth in the probability of an outbreak than settings with low migration rates of 1/20 per year (dotted lines).</w:t>
+      </w:r>
+    </w:p>
+    <w:p/>
+    <w:p>
+      <w:r>
+        <w:rPr>
+          <w:b/>
+        </w:rPr>
+        <w:t xml:space="preserve">Supplemental </w:t>
+      </w:r>
+      <w:r>
+        <w:rPr>
+          <w:b/>
+        </w:rPr>
+        <w:t>Figure BB</w:t>
+      </w:r>
+      <w:r>
+        <w:rPr>
+          <w:b/>
+        </w:rPr>
+        <w:t xml:space="preserve"> “Seasonal”. Changes in the probability of an outbreak as a function of years since vaccination</w:t>
+      </w:r>
+      <w:r>
+        <w:t>. As per Figure BB, except the transmission parameter follows an annual seasonality with sinusoidal amplitude of +/- 5%.</w:t>
+      </w:r>
+    </w:p>
+    <w:p/>
+    <w:p>
+      <w:r>
+        <w:rPr>
+          <w:b/>
+        </w:rPr>
+        <w:t>Figure VC</w:t>
       </w:r>
       <w:r>
         <w:t>.</w:t>
       </w:r>
-    </w:p>
-    <w:p/>
-    <w:p>
-      <w:r>
-        <w:t>Our primary results assume a</w:t>
+      <w:r>
+        <w:rPr>
+          <w:b/>
+        </w:rPr>
+        <w:t xml:space="preserve"> Duration of Herd Immunity (DHI) as a function of vaccine coverage and basic reproductive number.</w:t>
+      </w:r>
+      <w:r>
+        <w:t xml:space="preserve"> DHI is maximized in settings with high vaccine coverage and low basic reproductive numbers. Due to a longer duration of </w:t>
+      </w:r>
+      <w:r>
+        <w:t xml:space="preserve">moderate </w:t>
+      </w:r>
+      <w:r>
+        <w:t>VE but shorter duration of any VE, the WC</w:t>
+      </w:r>
+      <w:r>
+        <w:t xml:space="preserve"> vaccine possesses a wider parameter space of long DHI (blue), but an earlier fade to low or no DHI (red or white) as compared to the BS-WC vaccine.</w:t>
+      </w:r>
+      <w:r>
+        <w:t xml:space="preserve"> Migration rates are set to zero</w:t>
+      </w:r>
+    </w:p>
+    <w:p/>
+    <w:p>
+      <w:r>
+        <w:rPr>
+          <w:b/>
+        </w:rPr>
+        <w:t>Figure CC. Compartmental model framework.</w:t>
+      </w:r>
+      <w:r>
+        <w:t xml:space="preserve"> For our main results, we assume a direct disease transmission process and a leaky vaccine action model. Individuals who are vaccinated progress through stages V</w:t>
+      </w:r>
+      <w:r>
+        <w:rPr>
+          <w:vertAlign w:val="subscript"/>
+        </w:rPr>
+        <w:t>1</w:t>
+      </w:r>
+      <w:r>
+        <w:t>, V</w:t>
+      </w:r>
+      <w:r>
+        <w:rPr>
+          <w:vertAlign w:val="subscript"/>
+        </w:rPr>
+        <w:t>2</w:t>
+      </w:r>
+      <w:r>
+        <w:t>, ...., V</w:t>
+      </w:r>
+      <w:r>
+        <w:softHyphen/>
+      </w:r>
+      <w:r>
+        <w:softHyphen/>
+      </w:r>
+      <w:r>
+        <w:rPr>
+          <w:vertAlign w:val="subscript"/>
+        </w:rPr>
+        <w:t>n</w:t>
+      </w:r>
+      <w:r>
+        <w:t xml:space="preserve"> at an average rate of 1 per month. The force of infection for individuals in a compartment V</w:t>
+      </w:r>
+      <w:r>
+        <w:rPr>
+          <w:vertAlign w:val="subscript"/>
+        </w:rPr>
+        <w:t>i</w:t>
+      </w:r>
+      <w:r>
+        <w:t xml:space="preserve"> is reduced by a factor of (1-VE(i)).</w:t>
+      </w:r>
+    </w:p>
+    <w:p/>
+    <w:p>
+      <w:r>
+        <w:rPr>
+          <w:b/>
+        </w:rPr>
+        <w:t>Figure DD. Vaccine targeting optimized in settings with intermediate rates of migration.</w:t>
+      </w:r>
+      <w:r>
+        <w:t xml:space="preserve"> The 5-year probability of an outbreak of at least 10 cases in the absence (red line) and the presence of mass vaccination (blue line) is most different (grey bars) in settings with intermediate rates of migration. In this example, the R</w:t>
+      </w:r>
+      <w:r>
+        <w:rPr>
+          <w:vertAlign w:val="subscript"/>
+        </w:rPr>
+        <w:t>0</w:t>
+      </w:r>
+      <w:r>
+        <w:t xml:space="preserve"> is constant over time at 1.5 and </w:t>
+      </w:r>
+      <w:r>
+        <w:t>the average probability that a migrant is infected is 1/N, where N is the community size. See Supplemental Information for alternative parameters sets.</w:t>
       </w:r>
       <w:r>
         <w:t xml:space="preserve"> </w:t>
       </w:r>
-      <w:r>
-        <w:t xml:space="preserve">“leaky” vaccine mode of action, </w:t>
-      </w:r>
-      <w:r>
-        <w:t xml:space="preserve">but analysis using an “all or none” mode of action </w:t>
-      </w:r>
-      <w:r>
-        <w:t xml:space="preserve">was repeated using a time-invariant VE estimate and creating paths from each vaccine compartment back to the S compartment so that the duration of time in the </w:t>
-      </w:r>
-      <w:proofErr w:type="spellStart"/>
-      <w:r>
-        <w:t>V</w:t>
-      </w:r>
-      <w:r>
-        <w:softHyphen/>
-      </w:r>
-      <w:r>
-        <w:rPr>
-          <w:vertAlign w:val="subscript"/>
-        </w:rPr>
-        <w:t>n</w:t>
-      </w:r>
-      <w:proofErr w:type="spellEnd"/>
-      <w:r>
-        <w:t xml:space="preserve"> ensemble is variable</w:t>
-      </w:r>
-      <w:r>
-        <w:t xml:space="preserve"> (????)</w:t>
-      </w:r>
-      <w:r>
-        <w:t>. More details on the methods and results from this model can be found in the supplementary information. In summary, the results presented in the main text were robust to the assumed mode of vaccine action.</w:t>
-      </w:r>
-    </w:p>
-    <w:p/>
-    <w:p>
-      <w:r>
-        <w:t>Furthermore, our primary results assume a direct transmission route of cholera, while some models prefer transmission through an intermediary such as a water reservoir</w:t>
-      </w:r>
-      <w:r>
-        <w:t xml:space="preserve"> [cite]</w:t>
-      </w:r>
-      <w:r>
-        <w:t xml:space="preserve">. </w:t>
-      </w:r>
-      <w:r>
-        <w:t>Our results regarding the duration of herd protection are insensitive to assumptions regarding transmission route, as they deal with vaccine effects and changes to the population demographic via birth/death or migration.</w:t>
-      </w:r>
-    </w:p>
-    <w:p/>
-    <w:p/>
-    <w:p>
-      <w:r>
-        <w:rPr>
-          <w:b/>
-        </w:rPr>
-        <w:t>FIGURE CAPTIONS</w:t>
-      </w:r>
-    </w:p>
-    <w:p/>
-    <w:p>
-      <w:r>
-        <w:rPr>
-          <w:b/>
-        </w:rPr>
-        <w:t>Figure AA</w:t>
-      </w:r>
-      <w:r>
-        <w:rPr>
-          <w:b/>
-        </w:rPr>
-        <w:t>. Changes in the proportion of the population susceptible (</w:t>
-      </w:r>
-      <w:proofErr w:type="gramStart"/>
-      <w:r>
-        <w:rPr>
-          <w:b/>
-        </w:rPr>
-        <w:t>X(</w:t>
-      </w:r>
-      <w:proofErr w:type="gramEnd"/>
-      <w:r>
-        <w:rPr>
-          <w:b/>
-        </w:rPr>
-        <w:t>t)) as a function of years since vaccination</w:t>
-      </w:r>
-      <w:r>
-        <w:rPr>
-          <w:b/>
-        </w:rPr>
-        <w:t xml:space="preserve">. </w:t>
-      </w:r>
-      <w:r>
-        <w:t>Population susceptibility following mass vaccination (100% coverage) of WC, BS-WC, and a hypothetical vaccine with VE=1 increases more quickly in the presence of high migration rates</w:t>
-      </w:r>
-      <w:r>
-        <w:t xml:space="preserve"> </w:t>
-      </w:r>
-      <w:r>
-        <w:t xml:space="preserve">of </w:t>
-      </w:r>
-      <w:r>
-        <w:t>1/2 per year</w:t>
-      </w:r>
-      <w:r>
-        <w:t xml:space="preserve"> (solid lines)</w:t>
-      </w:r>
-      <w:r>
-        <w:t xml:space="preserve"> as compared to low migration rates of 1/20 per year (dotted lines) or no migration (dashed lines)</w:t>
-      </w:r>
-      <w:r>
-        <w:t xml:space="preserve">. </w:t>
-      </w:r>
-      <w:r>
-        <w:t xml:space="preserve">High birth rates of 1/40 per year (black lines) are similar to no demographic births/deaths due to the relative rapidity of the other competing rates. </w:t>
-      </w:r>
-      <w:r>
-        <w:t xml:space="preserve">For each vaccine, </w:t>
-      </w:r>
-      <w:proofErr w:type="gramStart"/>
-      <w:r>
-        <w:t>VE(</w:t>
-      </w:r>
-      <w:proofErr w:type="gramEnd"/>
-      <w:r>
-        <w:t>t) can be inferred from the grey long-dashed lines, since all changes in susceptibility are therefore due to vaccine waning.</w:t>
-      </w:r>
-    </w:p>
-    <w:p/>
-    <w:p>
-      <w:r>
-        <w:rPr>
-          <w:b/>
-        </w:rPr>
-        <w:t xml:space="preserve">Figure BB. </w:t>
-      </w:r>
-      <w:proofErr w:type="gramStart"/>
-      <w:r>
-        <w:rPr>
-          <w:b/>
-        </w:rPr>
-        <w:t>Changes in the probability of an outbreak as a function of years since vaccination.</w:t>
-      </w:r>
-      <w:proofErr w:type="gramEnd"/>
-      <w:r>
-        <w:t xml:space="preserve"> The probability of an outbreak, defined </w:t>
-      </w:r>
-      <w:r>
-        <w:t>as at least 10 transmission events following a single introduction, increases with time since mass vaccination (100% coverage) of WC, BS-WC, and a hypothetical vaccine with VE=1. Settings with basic reproductive numbers of 1 (blue), 1.5 (green), and 2 (red) have increasingly high asymptotes of 24.6% (horizontal grey line), 59.7%, and 79.7%, respectively. Settings with high migration rates for 1/2 per year (solid lines) demonstrate substantially faster growth in the probability of an outbreak than settings with low migration rates of 1/20 per year (dotted lines).</w:t>
-      </w:r>
-    </w:p>
-    <w:p/>
-    <w:p>
-      <w:proofErr w:type="gramStart"/>
-      <w:r>
-        <w:rPr>
-          <w:b/>
-        </w:rPr>
-        <w:t xml:space="preserve">Supplemental </w:t>
-      </w:r>
-      <w:r>
-        <w:rPr>
-          <w:b/>
-        </w:rPr>
-        <w:t>Figure BB</w:t>
-      </w:r>
-      <w:r>
-        <w:rPr>
-          <w:b/>
-        </w:rPr>
-        <w:t xml:space="preserve"> “Seasonal”.</w:t>
-      </w:r>
-      <w:proofErr w:type="gramEnd"/>
-      <w:r>
-        <w:rPr>
-          <w:b/>
-        </w:rPr>
-        <w:t xml:space="preserve"> </w:t>
-      </w:r>
-      <w:proofErr w:type="gramStart"/>
-      <w:r>
-        <w:rPr>
-          <w:b/>
-        </w:rPr>
-        <w:t>Changes in the probability of an outbreak as a function of years since vaccination</w:t>
-      </w:r>
-      <w:r>
-        <w:t>.</w:t>
-      </w:r>
-      <w:proofErr w:type="gramEnd"/>
-      <w:r>
-        <w:t xml:space="preserve"> As per Figure BB, except the transmission parameter follows an annual seasonality with sinusoidal amplitude of +/- 5%.</w:t>
-      </w:r>
-    </w:p>
-    <w:p/>
-    <w:p>
-      <w:r>
-        <w:rPr>
-          <w:b/>
-        </w:rPr>
-        <w:t>Figure VC</w:t>
-      </w:r>
-      <w:r>
-        <w:t>.</w:t>
-      </w:r>
-      <w:r>
-        <w:rPr>
-          <w:b/>
-        </w:rPr>
-        <w:t xml:space="preserve"> </w:t>
-      </w:r>
-      <w:proofErr w:type="gramStart"/>
-      <w:r>
-        <w:rPr>
-          <w:b/>
-        </w:rPr>
-        <w:t>Duration of Herd Immunity (DHI) as a function of vaccine coverage and basic reproductive number.</w:t>
-      </w:r>
-      <w:proofErr w:type="gramEnd"/>
-      <w:r>
-        <w:t xml:space="preserve"> DHI is maximized in settings with high vaccine coverage and low basic reproductive numbers. Due to a longer duration of </w:t>
-      </w:r>
-      <w:r>
-        <w:t xml:space="preserve">moderate </w:t>
-      </w:r>
-      <w:r>
-        <w:t>VE but shorter duration of any VE, the WC</w:t>
-      </w:r>
-      <w:r>
-        <w:t xml:space="preserve"> vaccine possesses a wider parameter space of long DHI (blue), but an earlier fade to low or no DHI (red or white) as compared to the BS-WC vaccine.</w:t>
-      </w:r>
-      <w:r>
-        <w:t xml:space="preserve"> Migration rates are set to zero</w:t>
-      </w:r>
-    </w:p>
-    <w:p/>
-    <w:p>
-      <w:r>
-        <w:rPr>
-          <w:b/>
-        </w:rPr>
-        <w:t>Figure CC. Compartmental model framework.</w:t>
-      </w:r>
-      <w:r>
-        <w:t xml:space="preserve"> For our main results, we assume a direct disease transmission process and a leaky vaccine action model. Individuals who are vaccinated progress through stages V</w:t>
-      </w:r>
-      <w:r>
-        <w:rPr>
-          <w:vertAlign w:val="subscript"/>
-        </w:rPr>
-        <w:t>1</w:t>
-      </w:r>
-      <w:r>
-        <w:t>, V</w:t>
-      </w:r>
-      <w:r>
-        <w:rPr>
-          <w:vertAlign w:val="subscript"/>
-        </w:rPr>
-        <w:t>2</w:t>
-      </w:r>
-      <w:proofErr w:type="gramStart"/>
-      <w:r>
-        <w:t>, ....</w:t>
-      </w:r>
-      <w:proofErr w:type="gramEnd"/>
-      <w:r>
-        <w:t xml:space="preserve">, </w:t>
-      </w:r>
-      <w:proofErr w:type="spellStart"/>
-      <w:r>
-        <w:t>V</w:t>
-      </w:r>
-      <w:r>
-        <w:softHyphen/>
-      </w:r>
-      <w:r>
-        <w:softHyphen/>
-      </w:r>
-      <w:r>
-        <w:rPr>
-          <w:vertAlign w:val="subscript"/>
-        </w:rPr>
-        <w:t>n</w:t>
-      </w:r>
-      <w:proofErr w:type="spellEnd"/>
-      <w:r>
-        <w:t xml:space="preserve"> at an average rate of 1 per month. The force of infection for individuals in a compartment V</w:t>
-      </w:r>
-      <w:r>
-        <w:rPr>
-          <w:vertAlign w:val="subscript"/>
-        </w:rPr>
-        <w:t>i</w:t>
-      </w:r>
-      <w:r>
-        <w:t xml:space="preserve"> is reduced by a factor of (1-</w:t>
-      </w:r>
-      <w:proofErr w:type="gramStart"/>
-      <w:r>
-        <w:t>VE(</w:t>
-      </w:r>
-      <w:proofErr w:type="spellStart"/>
-      <w:proofErr w:type="gramEnd"/>
-      <w:r>
-        <w:t>i</w:t>
-      </w:r>
-      <w:proofErr w:type="spellEnd"/>
-      <w:r>
-        <w:t>)).</w:t>
-      </w:r>
-    </w:p>
-    <w:p/>
-    <w:p>
-      <w:r>
-        <w:rPr>
-          <w:b/>
-        </w:rPr>
-        <w:t>Figure DD. Vaccine targeting optimized in settings with intermediate rates of migration.</w:t>
-      </w:r>
-      <w:r>
-        <w:t xml:space="preserve"> The 5-year probability of an outbreak of at least 10 cases in the absence (red line) and the presence of mass vaccination (blue line) is most different (grey bars) in settings with intermediate rates of migration. In this example, the R</w:t>
-      </w:r>
-      <w:r>
-        <w:rPr>
-          <w:vertAlign w:val="subscript"/>
-        </w:rPr>
-        <w:t>0</w:t>
-      </w:r>
-      <w:r>
-        <w:t xml:space="preserve"> is constant over time at 1.5 and </w:t>
-      </w:r>
-      <w:r>
-        <w:t>the average probability that a migrant is infected is 1/N, where N is the community size. See Supplemental Information for alternative parameters sets.</w:t>
-      </w:r>
-      <w:r>
-        <w:t xml:space="preserve"> </w:t>
-      </w:r>
-    </w:p>
-    <w:p/>
-    <w:p/>
-    <w:bookmarkEnd w:id="0"/>
+    </w:p>
+    <w:p/>
+    <w:p/>
     <w:sectPr>
+      <w:footerReference w:type="even" r:id="rId8"/>
+      <w:footerReference w:type="default" r:id="rId9"/>
       <w:pgSz w:w="12240" w:h="15840"/>
       <w:pgMar w:top="1440" w:right="1440" w:bottom="1440" w:left="1440" w:header="720" w:footer="720" w:gutter="0"/>
+      <w:lnNumType w:countBy="1"/>
       <w:cols w:space="720"/>
       <w:docGrid w:linePitch="360"/>
     </w:sectPr>
@@ -2044,6 +1946,95 @@
     </w:p>
   </w:endnote>
 </w:endnotes>
+</file>
+
+<file path=word/footer1.xml><?xml version="1.0" encoding="utf-8"?>
+<w:ftr xmlns:wpc="http://schemas.microsoft.com/office/word/2010/wordprocessingCanvas" xmlns:mo="http://schemas.microsoft.com/office/mac/office/2008/main" xmlns:mc="http://schemas.openxmlformats.org/markup-compatibility/2006" xmlns:mv="urn:schemas-microsoft-com:mac:vml" xmlns:o="urn:schemas-microsoft-com:office:office" xmlns:r="http://schemas.openxmlformats.org/officeDocument/2006/relationships" xmlns:m="http://schemas.openxmlformats.org/officeDocument/2006/math" xmlns:v="urn:schemas-microsoft-com:vml" xmlns:wp14="http://schemas.microsoft.com/office/word/2010/wordprocessingDrawing" xmlns:wp="http://schemas.openxmlformats.org/drawingml/2006/wordprocessingDrawing" xmlns:w10="urn:schemas-microsoft-com:office:word" xmlns:w="http://schemas.openxmlformats.org/wordprocessingml/2006/main" xmlns:w14="http://schemas.microsoft.com/office/word/2010/wordml" xmlns:wpg="http://schemas.microsoft.com/office/word/2010/wordprocessingGroup" xmlns:wpi="http://schemas.microsoft.com/office/word/2010/wordprocessingInk" xmlns:wne="http://schemas.microsoft.com/office/word/2006/wordml" xmlns:wps="http://schemas.microsoft.com/office/word/2010/wordprocessingShape" mc:Ignorable="w14 wp14">
+  <w:p>
+    <w:pPr>
+      <w:pStyle w:val="Footer"/>
+      <w:framePr w:wrap="around" w:vAnchor="text" w:hAnchor="margin" w:xAlign="right" w:y="1"/>
+      <w:rPr>
+        <w:rStyle w:val="PageNumber"/>
+      </w:rPr>
+    </w:pPr>
+    <w:r>
+      <w:rPr>
+        <w:rStyle w:val="PageNumber"/>
+      </w:rPr>
+      <w:fldChar w:fldCharType="begin"/>
+    </w:r>
+    <w:r>
+      <w:rPr>
+        <w:rStyle w:val="PageNumber"/>
+      </w:rPr>
+      <w:instrText xml:space="preserve">PAGE  </w:instrText>
+    </w:r>
+    <w:r>
+      <w:rPr>
+        <w:rStyle w:val="PageNumber"/>
+      </w:rPr>
+      <w:fldChar w:fldCharType="end"/>
+    </w:r>
+  </w:p>
+  <w:p>
+    <w:pPr>
+      <w:pStyle w:val="Footer"/>
+      <w:ind w:right="360"/>
+    </w:pPr>
+  </w:p>
+</w:ftr>
+</file>
+
+<file path=word/footer2.xml><?xml version="1.0" encoding="utf-8"?>
+<w:ftr xmlns:wpc="http://schemas.microsoft.com/office/word/2010/wordprocessingCanvas" xmlns:mo="http://schemas.microsoft.com/office/mac/office/2008/main" xmlns:mc="http://schemas.openxmlformats.org/markup-compatibility/2006" xmlns:mv="urn:schemas-microsoft-com:mac:vml" xmlns:o="urn:schemas-microsoft-com:office:office" xmlns:r="http://schemas.openxmlformats.org/officeDocument/2006/relationships" xmlns:m="http://schemas.openxmlformats.org/officeDocument/2006/math" xmlns:v="urn:schemas-microsoft-com:vml" xmlns:wp14="http://schemas.microsoft.com/office/word/2010/wordprocessingDrawing" xmlns:wp="http://schemas.openxmlformats.org/drawingml/2006/wordprocessingDrawing" xmlns:w10="urn:schemas-microsoft-com:office:word" xmlns:w="http://schemas.openxmlformats.org/wordprocessingml/2006/main" xmlns:w14="http://schemas.microsoft.com/office/word/2010/wordml" xmlns:wpg="http://schemas.microsoft.com/office/word/2010/wordprocessingGroup" xmlns:wpi="http://schemas.microsoft.com/office/word/2010/wordprocessingInk" xmlns:wne="http://schemas.microsoft.com/office/word/2006/wordml" xmlns:wps="http://schemas.microsoft.com/office/word/2010/wordprocessingShape" mc:Ignorable="w14 wp14">
+  <w:p>
+    <w:pPr>
+      <w:pStyle w:val="Footer"/>
+      <w:framePr w:wrap="around" w:vAnchor="text" w:hAnchor="margin" w:xAlign="right" w:y="1"/>
+      <w:rPr>
+        <w:rStyle w:val="PageNumber"/>
+      </w:rPr>
+    </w:pPr>
+    <w:r>
+      <w:rPr>
+        <w:rStyle w:val="PageNumber"/>
+      </w:rPr>
+      <w:fldChar w:fldCharType="begin"/>
+    </w:r>
+    <w:r>
+      <w:rPr>
+        <w:rStyle w:val="PageNumber"/>
+      </w:rPr>
+      <w:instrText xml:space="preserve">PAGE  </w:instrText>
+    </w:r>
+    <w:r>
+      <w:rPr>
+        <w:rStyle w:val="PageNumber"/>
+      </w:rPr>
+      <w:fldChar w:fldCharType="separate"/>
+    </w:r>
+    <w:r>
+      <w:rPr>
+        <w:rStyle w:val="PageNumber"/>
+        <w:noProof/>
+      </w:rPr>
+      <w:t>1</w:t>
+    </w:r>
+    <w:r>
+      <w:rPr>
+        <w:rStyle w:val="PageNumber"/>
+      </w:rPr>
+      <w:fldChar w:fldCharType="end"/>
+    </w:r>
+  </w:p>
+  <w:p>
+    <w:pPr>
+      <w:pStyle w:val="Footer"/>
+      <w:ind w:right="360"/>
+    </w:pPr>
+  </w:p>
+</w:ftr>
 </file>
 
 <file path=word/footnotes.xml><?xml version="1.0" encoding="utf-8"?>
@@ -2224,6 +2215,7 @@
   <w:style w:type="character" w:default="1" w:styleId="DefaultParagraphFont">
     <w:name w:val="Default Paragraph Font"/>
     <w:uiPriority w:val="1"/>
+    <w:semiHidden/>
     <w:unhideWhenUsed/>
   </w:style>
   <w:style w:type="table" w:default="1" w:styleId="TableNormal">
@@ -2325,6 +2317,22 @@
     <w:link w:val="Footer"/>
     <w:uiPriority w:val="99"/>
     <w:rsid w:val="001850C4"/>
+  </w:style>
+  <w:style w:type="character" w:styleId="LineNumber">
+    <w:name w:val="line number"/>
+    <w:basedOn w:val="DefaultParagraphFont"/>
+    <w:uiPriority w:val="99"/>
+    <w:semiHidden/>
+    <w:unhideWhenUsed/>
+    <w:rsid w:val="0033354D"/>
+  </w:style>
+  <w:style w:type="character" w:styleId="PageNumber">
+    <w:name w:val="page number"/>
+    <w:basedOn w:val="DefaultParagraphFont"/>
+    <w:uiPriority w:val="99"/>
+    <w:semiHidden/>
+    <w:unhideWhenUsed/>
+    <w:rsid w:val="0033354D"/>
   </w:style>
 </w:styles>
 </file>
@@ -2488,6 +2496,7 @@
   <w:style w:type="character" w:default="1" w:styleId="DefaultParagraphFont">
     <w:name w:val="Default Paragraph Font"/>
     <w:uiPriority w:val="1"/>
+    <w:semiHidden/>
     <w:unhideWhenUsed/>
   </w:style>
   <w:style w:type="table" w:default="1" w:styleId="TableNormal">
@@ -2589,6 +2598,22 @@
     <w:link w:val="Footer"/>
     <w:uiPriority w:val="99"/>
     <w:rsid w:val="001850C4"/>
+  </w:style>
+  <w:style w:type="character" w:styleId="LineNumber">
+    <w:name w:val="line number"/>
+    <w:basedOn w:val="DefaultParagraphFont"/>
+    <w:uiPriority w:val="99"/>
+    <w:semiHidden/>
+    <w:unhideWhenUsed/>
+    <w:rsid w:val="0033354D"/>
+  </w:style>
+  <w:style w:type="character" w:styleId="PageNumber">
+    <w:name w:val="page number"/>
+    <w:basedOn w:val="DefaultParagraphFont"/>
+    <w:uiPriority w:val="99"/>
+    <w:semiHidden/>
+    <w:unhideWhenUsed/>
+    <w:rsid w:val="0033354D"/>
   </w:style>
 </w:styles>
 </file>
@@ -2918,7 +2943,7 @@
 </file>
 
 <file path=customXml/itemProps1.xml><?xml version="1.0" encoding="utf-8"?>
-<ds:datastoreItem xmlns:ds="http://schemas.openxmlformats.org/officeDocument/2006/customXml" ds:itemID="{54CDB16C-5376-A545-A5BB-B32049A65F54}">
+<ds:datastoreItem xmlns:ds="http://schemas.openxmlformats.org/officeDocument/2006/customXml" ds:itemID="{D7718CD2-DCBE-7F42-B8AF-AEC835729445}">
   <ds:schemaRefs>
     <ds:schemaRef ds:uri="http://schemas.openxmlformats.org/officeDocument/2006/bibliography"/>
   </ds:schemaRefs>

</xml_diff>

<commit_message>
Update manuscript with re-vaccination strategies section
</commit_message>
<xml_diff>
--- a/Manuscript.docx
+++ b/Manuscript.docx
@@ -68,6 +68,9 @@
         <w:t>therefore less likely to carry the pathogen themselves</w:t>
       </w:r>
       <w:r>
+        <w:t xml:space="preserve"> [Fix 1971, Fine 1993]</w:t>
+      </w:r>
+      <w:r>
         <w:t xml:space="preserve">. The </w:t>
       </w:r>
       <w:r>
@@ -155,7 +158,13 @@
         <w:t xml:space="preserve">regarding herd protection </w:t>
       </w:r>
       <w:r>
-        <w:t xml:space="preserve">remain. For instance, vaccines can be a relatively quick means to protect an at-risk population until longer-term solutions can be instituted, but there is a need to know how much time is “bought” by such a vaccination campaign. </w:t>
+        <w:t xml:space="preserve">remain. For instance, vaccines can be a relatively quick </w:t>
+      </w:r>
+      <w:r>
+        <w:t>stopgap</w:t>
+      </w:r>
+      <w:r>
+        <w:t xml:space="preserve"> to protect an at-risk population until longer-term solutions can be instituted, but there is a need to know how much time is “bought” by such a vaccination campaign. </w:t>
       </w:r>
       <w:r>
         <w:t>F</w:t>
@@ -167,7 +176,19 @@
         <w:t>stopgap</w:t>
       </w:r>
       <w:r>
-        <w:t xml:space="preserve"> vaccination, the decision of when to boost or revaccinate will depend in part on the duration of herd immunity (DHI) following vaccination. Finally, mobility is recognized as an important factor for targeting vaccination, but it remains to be seen h</w:t>
+        <w:t xml:space="preserve"> vaccination, the decision of when to boost or revaccinate will depend in part on the duration of herd immunity (DHI) following vaccination. Finally, </w:t>
+      </w:r>
+      <w:r>
+        <w:t xml:space="preserve">the degree of </w:t>
+      </w:r>
+      <w:r>
+        <w:t>mobility</w:t>
+      </w:r>
+      <w:r>
+        <w:t xml:space="preserve"> into and out of a community</w:t>
+      </w:r>
+      <w:r>
+        <w:t xml:space="preserve"> is recognized as an important factor for targeting vaccination, but it remains to be seen h</w:t>
       </w:r>
       <w:r>
         <w:t xml:space="preserve">ow strongly, and in what direction, population mobility </w:t>
@@ -203,6 +224,9 @@
         <w:t>vaccine efficacy and use mathematical models to study the implications of vaccine waning and human mobility on herd protection</w:t>
       </w:r>
       <w:r>
+        <w:t xml:space="preserve"> over time</w:t>
+      </w:r>
+      <w:r>
         <w:t xml:space="preserve">. We apply </w:t>
       </w:r>
       <w:r>
@@ -241,6 +265,14 @@
     <w:p/>
     <w:p>
       <w:r>
+        <w:t>{Preliminary:</w:t>
+      </w:r>
+    </w:p>
+    <w:p>
+      <w:pPr>
+        <w:ind w:left="720"/>
+      </w:pPr>
+      <w:r>
         <w:t xml:space="preserve">Following the method Durham et al [1998], we </w:t>
       </w:r>
       <w:r>
@@ -277,19 +309,24 @@
         <w:t xml:space="preserve"> years, respectively. </w:t>
       </w:r>
     </w:p>
-    <w:p/>
-    <w:p>
-      <w:r>
-        <w:t>In the simpl</w:t>
-      </w:r>
-      <w:r>
-        <w:t>est set</w:t>
-      </w:r>
-      <w:r>
-        <w:t xml:space="preserve">ting </w:t>
-      </w:r>
-      <w:r>
-        <w:t>with</w:t>
+    <w:p>
+      <w:r>
+        <w:t>}</w:t>
+      </w:r>
+    </w:p>
+    <w:p/>
+    <w:p>
+      <w:r>
+        <w:t>Under</w:t>
+      </w:r>
+      <w:r>
+        <w:t xml:space="preserve"> the simpl</w:t>
+      </w:r>
+      <w:r>
+        <w:t xml:space="preserve">est </w:t>
+      </w:r>
+      <w:r>
+        <w:t>conditions of</w:t>
       </w:r>
       <w:r>
         <w:t xml:space="preserve"> no births, deaths, or migration, </w:t>
@@ -301,299 +338,390 @@
         <w:t>irect vaccine efficacy remains, which we estimate to be</w:t>
       </w:r>
       <w:r>
+        <w:t xml:space="preserve"> 3.7 years for the WC vaccine and</w:t>
+      </w:r>
+      <w:r>
+        <w:t xml:space="preserve"> 4.2 </w:t>
+      </w:r>
+      <w:r>
+        <w:t xml:space="preserve">years for the </w:t>
+      </w:r>
+      <w:r>
+        <w:t>BS-WC vaccine (Figure AA</w:t>
+      </w:r>
+      <w:r>
+        <w:t>, dashed grey lines</w:t>
+      </w:r>
+      <w:r>
+        <w:t>)</w:t>
+      </w:r>
+      <w:r>
+        <w:t>. The inclusion of migration can substan</w:t>
+      </w:r>
+      <w:r>
+        <w:t>tially decrease these durations. I</w:t>
+      </w:r>
+      <w:r>
+        <w:t>n a high-migration setting with an average duration</w:t>
+      </w:r>
+      <w:r>
+        <w:t xml:space="preserve"> of residence of 2 years, the duration of any herd protection </w:t>
+      </w:r>
+      <w:r>
+        <w:t>decrease</w:t>
+      </w:r>
+      <w:r>
+        <w:t>s</w:t>
+      </w:r>
+      <w:r>
         <w:t xml:space="preserve"> </w:t>
       </w:r>
       <w:r>
-        <w:lastRenderedPageBreak/>
-        <w:t>3.7 years for the WC vaccine and</w:t>
-      </w:r>
-      <w:r>
-        <w:t xml:space="preserve"> 4.2 </w:t>
-      </w:r>
-      <w:r>
-        <w:t xml:space="preserve">years for the </w:t>
-      </w:r>
-      <w:r>
-        <w:t>BS-WC vaccine (Figure AA</w:t>
-      </w:r>
-      <w:r>
-        <w:t>, dashed grey lines</w:t>
+        <w:t xml:space="preserve">below three years for each (Figure </w:t>
+      </w:r>
+      <w:r>
+        <w:t>AA</w:t>
+      </w:r>
+      <w:r>
+        <w:t>, solid lines</w:t>
       </w:r>
       <w:r>
         <w:t>)</w:t>
       </w:r>
       <w:r>
-        <w:t>. The inclusion of migration can substan</w:t>
-      </w:r>
-      <w:r>
-        <w:t>tially decrease these durations. I</w:t>
-      </w:r>
-      <w:r>
-        <w:t>n a high-migration setting with an average duration</w:t>
-      </w:r>
-      <w:r>
-        <w:t xml:space="preserve"> of residence of 2 years, the duration of any herd protection </w:t>
+        <w:t xml:space="preserve">. </w:t>
+      </w:r>
+      <w:r>
+        <w:t>Rates of birth and death</w:t>
+      </w:r>
+      <w:r>
+        <w:t xml:space="preserve"> must be unreasonably large in order to substantially alter the waning of herd protection – even </w:t>
+      </w:r>
+      <w:r>
+        <w:t>pessimistic</w:t>
+      </w:r>
+      <w:r>
+        <w:t xml:space="preserve"> estimates of a life expectancy</w:t>
+      </w:r>
+      <w:r>
+        <w:t xml:space="preserve"> of 40 years only results in an approximately 2</w:t>
+      </w:r>
+      <w:r>
+        <w:t xml:space="preserve">% </w:t>
       </w:r>
       <w:r>
         <w:t>decrease</w:t>
       </w:r>
       <w:r>
-        <w:t>s</w:t>
+        <w:t xml:space="preserve"> in the duration of herd protection</w:t>
       </w:r>
       <w:r>
         <w:t xml:space="preserve"> </w:t>
       </w:r>
       <w:r>
-        <w:t xml:space="preserve">below three years for each (Figure </w:t>
-      </w:r>
-      <w:r>
-        <w:t>AA</w:t>
-      </w:r>
-      <w:r>
-        <w:t>, solid lines</w:t>
-      </w:r>
-      <w:r>
-        <w:t>)</w:t>
+        <w:t>as compared to rates of birth and death set to zero</w:t>
+      </w:r>
+      <w:r>
+        <w:t>.</w:t>
+      </w:r>
+    </w:p>
+    <w:p/>
+    <w:p>
+      <w:r>
+        <w:t xml:space="preserve">Of interest to policy-makers is not just the duration of any herd protection, but </w:t>
+      </w:r>
+      <w:r>
+        <w:t>specifically</w:t>
+      </w:r>
+      <w:r>
+        <w:t xml:space="preserve"> the duration of herd immunity (DHI). </w:t>
+      </w:r>
+      <w:r>
+        <w:t>O</w:t>
+      </w:r>
+      <w:r>
+        <w:t>ur primary metric of DHI is defined as the number of days following a vaccination campaign with an effective reproductive number (R</w:t>
+      </w:r>
+      <w:r>
+        <w:softHyphen/>
+      </w:r>
+      <w:r>
+        <w:rPr>
+          <w:vertAlign w:val="subscript"/>
+        </w:rPr>
+        <w:t>e</w:t>
+      </w:r>
+      <w:r>
+        <w:t xml:space="preserve">) below one. </w:t>
+      </w:r>
+      <w:r>
+        <w:t xml:space="preserve">Figure VC shows the strong positive dependence of </w:t>
+      </w:r>
+      <w:r>
+        <w:t xml:space="preserve">DHI </w:t>
+      </w:r>
+      <w:r>
+        <w:t xml:space="preserve">on </w:t>
+      </w:r>
+      <w:r>
+        <w:t>high initial vaccine coverage and low R</w:t>
+      </w:r>
+      <w:r>
+        <w:softHyphen/>
+      </w:r>
+      <w:r>
+        <w:rPr>
+          <w:vertAlign w:val="subscript"/>
+        </w:rPr>
+        <w:t>0</w:t>
+      </w:r>
+      <w:r>
+        <w:rPr>
+          <w:vertAlign w:val="subscript"/>
+        </w:rPr>
+        <w:softHyphen/>
+      </w:r>
+      <w:r>
+        <w:rPr>
+          <w:vertAlign w:val="subscript"/>
+        </w:rPr>
+        <w:softHyphen/>
+      </w:r>
+      <w:r>
+        <w:t>.</w:t>
+      </w:r>
+      <w:r>
+        <w:t xml:space="preserve"> </w:t>
+      </w:r>
+      <w:r>
+        <w:t>DHI is also shortened i</w:t>
+      </w:r>
+      <w:r>
+        <w:t xml:space="preserve">n the presence of increasing migration </w:t>
+      </w:r>
+      <w:r>
+        <w:t xml:space="preserve">and birth/death rates </w:t>
+      </w:r>
+      <w:r>
+        <w:t>(Supplemental Information</w:t>
+      </w:r>
+      <w:r>
+        <w:t xml:space="preserve"> TBD</w:t>
+      </w:r>
+      <w:r>
+        <w:t>).</w:t>
+      </w:r>
+      <w:r>
+        <w:t xml:space="preserve"> </w:t>
+      </w:r>
+    </w:p>
+    <w:p/>
+    <w:p>
+      <w:r>
+        <w:t>Although</w:t>
+      </w:r>
+      <w:r>
+        <w:t xml:space="preserve"> deterministic models exhibit threshold-like behavior once</w:t>
+      </w:r>
+      <w:r>
+        <w:t xml:space="preserve"> the reproductive number </w:t>
+      </w:r>
+      <w:r>
+        <w:t xml:space="preserve">exceeds one, an </w:t>
+      </w:r>
+      <w:r>
+        <w:t xml:space="preserve">outbreak in a stochastic world is </w:t>
+      </w:r>
+      <w:r>
+        <w:t>possible below the</w:t>
+      </w:r>
+      <w:r>
+        <w:t xml:space="preserve"> threshold and </w:t>
+      </w:r>
+      <w:r>
+        <w:t xml:space="preserve">is not </w:t>
+      </w:r>
+      <w:r>
+        <w:t>guaranteed above the threshold</w:t>
+      </w:r>
+      <w:r>
+        <w:t xml:space="preserve"> [Fox 1971]</w:t>
       </w:r>
       <w:r>
         <w:t xml:space="preserve">. </w:t>
       </w:r>
       <w:r>
-        <w:t>Rates of birth and death</w:t>
-      </w:r>
-      <w:r>
-        <w:t xml:space="preserve"> rates must be unreasonably large in order to substantially alter the waning of herd protection – even conservative estimates of a life expectancy</w:t>
-      </w:r>
-      <w:r>
-        <w:t xml:space="preserve"> of 40 years only results in an approximately 2</w:t>
-      </w:r>
-      <w:r>
-        <w:t xml:space="preserve">% </w:t>
-      </w:r>
-      <w:r>
-        <w:t>decrease</w:t>
-      </w:r>
-      <w:r>
-        <w:t xml:space="preserve"> in the duration of herd protection</w:t>
-      </w:r>
-      <w:r>
-        <w:t xml:space="preserve"> (Figure </w:t>
-      </w:r>
-      <w:r>
-        <w:t>AA</w:t>
-      </w:r>
-      <w:r>
-        <w:t>, black lines</w:t>
-      </w:r>
-      <w:r>
-        <w:t>)</w:t>
+        <w:t>For instance</w:t>
+      </w:r>
+      <w:r>
+        <w:t>, if we</w:t>
+      </w:r>
+      <w:r>
+        <w:t xml:space="preserve"> assume a Poisson distribution of secondary cases and define an outbreak as a</w:t>
+      </w:r>
+      <w:r>
+        <w:t>t leas</w:t>
+      </w:r>
+      <w:r>
+        <w:t>t ten transmission events</w:t>
+      </w:r>
+      <w:r>
+        <w:t xml:space="preserve"> following the introduction of a single infectious individual</w:t>
+      </w:r>
+      <w:r>
+        <w:t xml:space="preserve">, </w:t>
+      </w:r>
+      <w:r>
+        <w:t xml:space="preserve">the probability of an outbreak is 24.6% when the reproductive number equals one (Figure </w:t>
+      </w:r>
+      <w:r>
+        <w:t>BB</w:t>
+      </w:r>
+      <w:r>
+        <w:t>, horizontal grey line) and 79.7% when the reproductive number is 2</w:t>
+      </w:r>
+      <w:r>
+        <w:t xml:space="preserve"> [Becker 2015]</w:t>
+      </w:r>
+      <w:r>
+        <w:t xml:space="preserve">. </w:t>
+      </w:r>
+      <w:r>
+        <w:t xml:space="preserve">Holding vaccine coverage at 100%, </w:t>
+      </w:r>
+      <w:r>
+        <w:t xml:space="preserve">Figure </w:t>
+      </w:r>
+      <w:r>
+        <w:t>BB</w:t>
+      </w:r>
+      <w:r>
+        <w:t xml:space="preserve"> shows that </w:t>
+      </w:r>
+      <w:r>
+        <w:t xml:space="preserve">mass vaccination reduces, but not eliminates, </w:t>
+      </w:r>
+      <w:r>
+        <w:t>th</w:t>
+      </w:r>
+      <w:r>
+        <w:t xml:space="preserve">e probability of an outbreak </w:t>
+      </w:r>
+      <w:r>
+        <w:t>for a duration of time that depends critically on the vaccine efficacy</w:t>
+      </w:r>
+      <w:r>
+        <w:t xml:space="preserve"> profile</w:t>
+      </w:r>
+      <w:r>
+        <w:t xml:space="preserve"> and migration rate. </w:t>
+      </w:r>
+      <w:r>
+        <w:t xml:space="preserve"> </w:t>
+      </w:r>
+      <w:r>
+        <w:t>See Supplemental Information for dependence on other factors such as vaccine coverage, seasonality, and birth/death rates.</w:t>
+      </w:r>
+    </w:p>
+    <w:p/>
+    <w:p>
+      <w:r>
+        <w:t>{Preliminary:</w:t>
+      </w:r>
+    </w:p>
+    <w:p>
+      <w:pPr>
+        <w:ind w:left="720"/>
+      </w:pPr>
+      <w:r>
+        <w:t>We considered several operational strategies for sustaining herd immunity through vaccination</w:t>
+      </w:r>
+      <w:r>
+        <w:t xml:space="preserve"> alone</w:t>
+      </w:r>
+      <w:r>
+        <w:t xml:space="preserve">. </w:t>
+      </w:r>
+      <w:r>
+        <w:t>We find that for a fixed vaccine allotment,</w:t>
+      </w:r>
+      <w:r>
+        <w:t xml:space="preserve"> </w:t>
+      </w:r>
+      <w:r>
+        <w:t xml:space="preserve">“Mass then Maintain” </w:t>
+      </w:r>
+      <w:r>
+        <w:t xml:space="preserve">strategies that </w:t>
+      </w:r>
+      <w:r>
+        <w:t xml:space="preserve">complement a single mass vaccination campaign with routine vaccination to maintain herd immunity out-perform both recurring mass vaccination and strictly routine vaccination strategies. One practical approach to “Mass then Maintain” can include a high-coverage mass campaign followed by </w:t>
+      </w:r>
+      <w:r>
+        <w:t xml:space="preserve">routine </w:t>
+      </w:r>
+      <w:r>
+        <w:t>vaccination of new members of the population (through birth or immigration)</w:t>
+      </w:r>
+      <w:r>
+        <w:t>. However, for populations with moderate to low migration rates, other susceptible individuals (such as those missed during other campaigns or those vaccinated more than 5 years ago) must be vaccinated in order to maintain herd immunity. The intuition behind this complementary strategy is that recurring mass campaigns can have diminishing returns for vaccines pushing the R</w:t>
+      </w:r>
+      <w:r>
+        <w:rPr>
+          <w:vertAlign w:val="subscript"/>
+        </w:rPr>
+        <w:t>e</w:t>
+      </w:r>
+      <w:r>
+        <w:t xml:space="preserve"> further and further below the threshold, but routine vaccination alone requires a long period of time to achieve herd immunity, during which the population is still vulnerable to outbreaks.</w:t>
+      </w:r>
+      <w:r>
+        <w:t xml:space="preserve"> We found that in a </w:t>
+      </w:r>
+      <w:r>
+        <w:t>population of size N</w:t>
+      </w:r>
+      <w:r>
+        <w:t xml:space="preserve"> with R</w:t>
+      </w:r>
+      <w:r>
+        <w:rPr>
+          <w:vertAlign w:val="subscript"/>
+        </w:rPr>
+        <w:t>0</w:t>
+      </w:r>
+      <w:r>
+        <w:t>=1.5 and moderate population turnover (</w:t>
+      </w:r>
+      <w:r>
+        <w:t>mean residence time = 10 years and mean life expectancy = 70 years)</w:t>
+      </w:r>
+      <w:r>
+        <w:t xml:space="preserve">, herd immunity can be sustained </w:t>
+      </w:r>
+      <w:r>
+        <w:t>through</w:t>
+      </w:r>
+      <w:r>
+        <w:t xml:space="preserve"> a “Mass then Maintain” strategy for X or Y years longer than the optimal strategy using recurring mass vaccination or routine vaccination, respectively.</w:t>
+      </w:r>
+      <w:r>
+        <w:t xml:space="preserve"> We find that the difference between the strategies increases with R</w:t>
+      </w:r>
+      <w:r>
+        <w:rPr>
+          <w:vertAlign w:val="subscript"/>
+        </w:rPr>
+        <w:t>0</w:t>
       </w:r>
       <w:r>
         <w:t>.</w:t>
       </w:r>
-    </w:p>
-    <w:p/>
-    <w:p>
-      <w:r>
-        <w:t xml:space="preserve">Of higher interest to policy-makers is not just the duration of any herd protection, but </w:t>
-      </w:r>
-      <w:r>
-        <w:t>specifically</w:t>
-      </w:r>
-      <w:r>
-        <w:t xml:space="preserve"> the duration of herd immunity (DHI). </w:t>
-      </w:r>
-      <w:r>
-        <w:t>O</w:t>
-      </w:r>
-      <w:r>
-        <w:t>ur primary metric of DHI is defined as the number of days following a vaccination campaign with an effective reproductive number (R</w:t>
-      </w:r>
-      <w:r>
-        <w:softHyphen/>
-      </w:r>
-      <w:r>
-        <w:rPr>
-          <w:vertAlign w:val="subscript"/>
-        </w:rPr>
-        <w:t>e</w:t>
-      </w:r>
-      <w:r>
-        <w:t xml:space="preserve">) below one. </w:t>
-      </w:r>
-      <w:r>
-        <w:t xml:space="preserve">Figure VC shows the strong positive dependence of </w:t>
-      </w:r>
-      <w:r>
-        <w:t xml:space="preserve">DHI </w:t>
-      </w:r>
-      <w:r>
-        <w:t xml:space="preserve">on </w:t>
-      </w:r>
-      <w:r>
-        <w:t>high initial vaccine coverage and low R</w:t>
-      </w:r>
-      <w:r>
-        <w:softHyphen/>
-      </w:r>
-      <w:r>
-        <w:rPr>
-          <w:vertAlign w:val="subscript"/>
-        </w:rPr>
-        <w:t>0</w:t>
-      </w:r>
-      <w:r>
-        <w:rPr>
-          <w:vertAlign w:val="subscript"/>
-        </w:rPr>
-        <w:softHyphen/>
-      </w:r>
-      <w:r>
-        <w:rPr>
-          <w:vertAlign w:val="subscript"/>
-        </w:rPr>
-        <w:softHyphen/>
-      </w:r>
-      <w:r>
-        <w:t>.</w:t>
-      </w:r>
-      <w:r>
-        <w:t xml:space="preserve"> In the presence of increasing migration and birth/death rates, DHI will shorten </w:t>
-      </w:r>
-      <w:r>
-        <w:t>(Supplemental Information</w:t>
-      </w:r>
-      <w:r>
-        <w:t xml:space="preserve"> TBD</w:t>
-      </w:r>
-      <w:r>
-        <w:t>).</w:t>
-      </w:r>
-      <w:r>
-        <w:t xml:space="preserve"> </w:t>
-      </w:r>
-    </w:p>
-    <w:p/>
-    <w:p>
-      <w:r>
-        <w:t>Although</w:t>
-      </w:r>
-      <w:r>
-        <w:t xml:space="preserve"> deterministic models exhibit threshold-like behavior once</w:t>
-      </w:r>
-      <w:r>
-        <w:t xml:space="preserve"> the reproductive number </w:t>
-      </w:r>
-      <w:r>
-        <w:t xml:space="preserve">exceeds one, an </w:t>
-      </w:r>
-      <w:r>
-        <w:t xml:space="preserve">outbreak in a stochastic world is </w:t>
-      </w:r>
-      <w:r>
-        <w:t>possible below the</w:t>
-      </w:r>
-      <w:r>
-        <w:t xml:space="preserve"> threshold and </w:t>
-      </w:r>
-      <w:r>
-        <w:t xml:space="preserve">is not </w:t>
-      </w:r>
-      <w:r>
-        <w:t xml:space="preserve">guaranteed above the threshold. </w:t>
-      </w:r>
-      <w:r>
-        <w:t>For instance</w:t>
-      </w:r>
-      <w:r>
-        <w:t>, if we</w:t>
-      </w:r>
-      <w:r>
-        <w:t xml:space="preserve"> assume a Poisson distribution of secondary cases and define an outbreak as a</w:t>
-      </w:r>
-      <w:r>
-        <w:t>t leas</w:t>
-      </w:r>
-      <w:r>
-        <w:t>t ten transmission events</w:t>
-      </w:r>
-      <w:r>
-        <w:t xml:space="preserve"> following the introduction of a single infectious individual</w:t>
-      </w:r>
-      <w:r>
-        <w:t xml:space="preserve">, </w:t>
-      </w:r>
-      <w:r>
-        <w:t xml:space="preserve">the probability of an outbreak is 24.6% when the reproductive number equals one (Figure </w:t>
-      </w:r>
-      <w:r>
-        <w:t>BB</w:t>
-      </w:r>
-      <w:r>
-        <w:t>, horizontal grey line) and 79.7% when the reproductive number is 2</w:t>
-      </w:r>
-      <w:r>
-        <w:t xml:space="preserve"> [Becker 2015]</w:t>
-      </w:r>
-      <w:r>
-        <w:t xml:space="preserve">. </w:t>
-      </w:r>
-      <w:r>
-        <w:t xml:space="preserve">Holding vaccine coverage at 100%, </w:t>
-      </w:r>
-      <w:r>
-        <w:t xml:space="preserve">Figure </w:t>
-      </w:r>
-      <w:r>
-        <w:t>BB</w:t>
-      </w:r>
-      <w:r>
-        <w:t xml:space="preserve"> shows that </w:t>
-      </w:r>
-      <w:r>
-        <w:t xml:space="preserve">mass vaccination reduces, but not eliminates, </w:t>
-      </w:r>
-      <w:r>
-        <w:t>th</w:t>
-      </w:r>
-      <w:r>
-        <w:t xml:space="preserve">e probability of an outbreak </w:t>
-      </w:r>
-      <w:r>
-        <w:t>for a duration of time that depends critically on the vaccine efficacy</w:t>
-      </w:r>
-      <w:r>
-        <w:t xml:space="preserve"> profile</w:t>
-      </w:r>
-      <w:r>
-        <w:t xml:space="preserve"> and migration rate. </w:t>
-      </w:r>
-      <w:r>
-        <w:t xml:space="preserve"> </w:t>
-      </w:r>
-      <w:r>
-        <w:t>See Supplemental Information for dependence on other factors such as vaccine coverage, seasonality, and birth/death rates.</w:t>
-      </w:r>
-    </w:p>
-    <w:p/>
-    <w:p>
-      <w:r>
-        <w:t>In settings with strong seasonal variation in the force of infection, the duration of herd immunity can be extended by</w:t>
-      </w:r>
-      <w:r>
-        <w:t xml:space="preserve"> up to XXXX% via</w:t>
-      </w:r>
-      <w:r>
-        <w:t xml:space="preserve"> strategic vaccination. The timing of such strategic vaccination is challenging, however, as it depends on the seasonal forcing patterns, the transmission potential of the setting, </w:t>
-      </w:r>
-      <w:r>
-        <w:t xml:space="preserve">the migration rate of the setting, and the vaccine coverage and </w:t>
-      </w:r>
-      <w:r>
-        <w:t>waning profile.</w:t>
-      </w:r>
-      <w:r>
-        <w:t xml:space="preserve"> </w:t>
+      <w:bookmarkStart w:id="0" w:name="_GoBack"/>
+      <w:bookmarkEnd w:id="0"/>
+      <w:r>
+        <w:br/>
+        <w:t>}</w:t>
       </w:r>
     </w:p>
     <w:p/>
@@ -1698,8 +1826,6 @@
       <w:r>
         <w:t>.</w:t>
       </w:r>
-      <w:bookmarkStart w:id="0" w:name="_GoBack"/>
-      <w:bookmarkEnd w:id="0"/>
     </w:p>
     <w:p/>
     <w:p>
@@ -2992,7 +3118,7 @@
 </file>
 
 <file path=customXml/itemProps1.xml><?xml version="1.0" encoding="utf-8"?>
-<ds:datastoreItem xmlns:ds="http://schemas.openxmlformats.org/officeDocument/2006/customXml" ds:itemID="{3122FAE7-971A-2340-962F-88C3711282B6}">
+<ds:datastoreItem xmlns:ds="http://schemas.openxmlformats.org/officeDocument/2006/customXml" ds:itemID="{26A5086C-E2A9-CE49-AFDB-7C46AC729168}">
   <ds:schemaRefs>
     <ds:schemaRef ds:uri="http://schemas.openxmlformats.org/officeDocument/2006/bibliography"/>
   </ds:schemaRefs>

</xml_diff>

<commit_message>
Update manuscript with figure FF findings
</commit_message>
<xml_diff>
--- a/Manuscript.docx
+++ b/Manuscript.docx
@@ -45,8 +45,21 @@
         <w:t xml:space="preserve">Corey M. Peak, Amanda Reilly, Andrew </w:t>
       </w:r>
       <w:r>
-        <w:t>S. Azman (?), Caroline O. Buckee</w:t>
-      </w:r>
+        <w:t xml:space="preserve">S. </w:t>
+      </w:r>
+      <w:proofErr w:type="spellStart"/>
+      <w:r>
+        <w:t>Azman</w:t>
+      </w:r>
+      <w:proofErr w:type="spellEnd"/>
+      <w:r>
+        <w:t xml:space="preserve"> (?), Caroline O. </w:t>
+      </w:r>
+      <w:proofErr w:type="spellStart"/>
+      <w:r>
+        <w:t>Buckee</w:t>
+      </w:r>
+      <w:proofErr w:type="spellEnd"/>
       <w:r>
         <w:rPr>
           <w:b/>
@@ -142,7 +155,15 @@
         <w:t>the degree to which each recipient benefits from the vaccine</w:t>
       </w:r>
       <w:r>
-        <w:t xml:space="preserve"> (ie,</w:t>
+        <w:t xml:space="preserve"> (</w:t>
+      </w:r>
+      <w:proofErr w:type="spellStart"/>
+      <w:r>
+        <w:t>ie</w:t>
+      </w:r>
+      <w:proofErr w:type="spellEnd"/>
+      <w:r>
+        <w:t>,</w:t>
       </w:r>
       <w:r>
         <w:t xml:space="preserve"> vaccine efficacy</w:t>
@@ -163,7 +184,15 @@
         <w:t>the fraction vaccinated</w:t>
       </w:r>
       <w:r>
-        <w:t xml:space="preserve"> (ie, vaccine coverage). </w:t>
+        <w:t xml:space="preserve"> (</w:t>
+      </w:r>
+      <w:proofErr w:type="spellStart"/>
+      <w:r>
+        <w:t>ie</w:t>
+      </w:r>
+      <w:proofErr w:type="spellEnd"/>
+      <w:r>
+        <w:t xml:space="preserve">, vaccine coverage). </w:t>
       </w:r>
     </w:p>
     <w:p/>
@@ -238,7 +267,13 @@
         <w:t xml:space="preserve">, many questions </w:t>
       </w:r>
       <w:r>
-        <w:t xml:space="preserve">regarding herd </w:t>
+        <w:t xml:space="preserve">regarding </w:t>
+      </w:r>
+      <w:r>
+        <w:t xml:space="preserve">the duration of </w:t>
+      </w:r>
+      <w:r>
+        <w:t xml:space="preserve">herd </w:t>
       </w:r>
       <w:r>
         <w:t>immunity</w:t>
@@ -250,7 +285,7 @@
         <w:t xml:space="preserve">remain. </w:t>
       </w:r>
       <w:r>
-        <w:t xml:space="preserve">For instance, vaccines can be a relatively quick stopgap to protect an at-risk population until longer-term solutions can be instituted, but there is a need to know how much time is “bought” by such a vaccination campaign. For routine rather than stopgap vaccination, the decision of when to boost or revaccinate will depend in part on the duration of herd immunity (DHI) following vaccination. Lastly, it remains to be seen how strongly, and in what direction, population mobility should be considered during when prioritizing target populations for vaccination. </w:t>
+        <w:t xml:space="preserve">For instance, vaccines can be a relatively quick stopgap to protect an at-risk population until longer-term solutions can be instituted, but there is a need to know how much time is “bought” by such a vaccination campaign. For routine rather than stopgap vaccination, the decision of when to boost or revaccinate will depend in part on the duration of herd immunity (DHI) following vaccination. Lastly, it remains to be seen how strongly, and in what direction, population mobility should be considered when prioritizing target populations for vaccination. </w:t>
       </w:r>
     </w:p>
     <w:p/>
@@ -258,6 +293,15 @@
       <w:r>
         <w:t xml:space="preserve">We study the model system of oral cholera vaccines to address these questions. Due to reliable vaccine efficacy and high coverage through mass campaigns, cholera vaccines can generate powerful herd protection effects [Ali 2005]. </w:t>
       </w:r>
+      <w:r>
+        <w:t xml:space="preserve">The WHO manages an OCV stockpile to facilitate vaccine usage in three settings: high-endemicity “hot spots”, high-risk humanitarian crises, and outbreak response [cite]. </w:t>
+      </w:r>
+      <w:r>
+        <w:t>While the outbreak response allocations are principally concerned with the 0-6 month efficacy of OCV [cite], the value of vaccination in the first two settings strongly depends on the duration of time we can expect to resist a cholera outbreak. We show here how this duration of time strongly depends on human migration as well as the waning of vaccine direct effects, which evidence may be on the order of five years for OCVs [cite].</w:t>
+      </w:r>
+      <w:r>
+        <w:t xml:space="preserve"> </w:t>
+      </w:r>
     </w:p>
     <w:p/>
     <w:p>
@@ -286,7 +330,13 @@
         <w:t xml:space="preserve"> </w:t>
       </w:r>
       <w:r>
-        <w:t xml:space="preserve">sustain herd immunity. </w:t>
+        <w:t>sustain herd immunity</w:t>
+      </w:r>
+      <w:r>
+        <w:t xml:space="preserve"> and demonstrate the non-monotonic relationship between migration rate and the projected impact of mass vaccination</w:t>
+      </w:r>
+      <w:r>
+        <w:t xml:space="preserve">. </w:t>
       </w:r>
       <w:r>
         <w:t xml:space="preserve">Finally, we </w:t>
@@ -350,7 +400,11 @@
         <w:t xml:space="preserve">-months ago </w:t>
       </w:r>
       <w:r>
-        <w:t>(V</w:t>
+        <w:t>(</w:t>
+      </w:r>
+      <w:proofErr w:type="spellStart"/>
+      <w:r>
+        <w:t>V</w:t>
       </w:r>
       <w:r>
         <w:rPr>
@@ -358,6 +412,7 @@
         </w:rPr>
         <w:t>n</w:t>
       </w:r>
+      <w:proofErr w:type="spellEnd"/>
       <w:r>
         <w:t>)</w:t>
       </w:r>
@@ -406,8 +461,17 @@
         </w:rPr>
         <w:t>2</w:t>
       </w:r>
-      <w:r>
-        <w:t>, ..., V</w:t>
+      <w:proofErr w:type="gramStart"/>
+      <w:r>
+        <w:t>, ...</w:t>
+      </w:r>
+      <w:proofErr w:type="gramEnd"/>
+      <w:r>
+        <w:t xml:space="preserve">, </w:t>
+      </w:r>
+      <w:proofErr w:type="spellStart"/>
+      <w:r>
+        <w:t>V</w:t>
       </w:r>
       <w:r>
         <w:rPr>
@@ -415,23 +479,50 @@
         </w:rPr>
         <w:t>n</w:t>
       </w:r>
+      <w:proofErr w:type="spellEnd"/>
       <w:r>
         <w:t>)</w:t>
       </w:r>
       <w:r>
-        <w:t xml:space="preserve">, thereby </w:t>
-      </w:r>
-      <w:r>
-        <w:t>generating</w:t>
-      </w:r>
-      <w:r>
-        <w:t xml:space="preserve"> an Erlang-distribution for the duration of time in the V-ensemble [Lloyd 2001, Krylova 2013]. </w:t>
+        <w:t xml:space="preserve">, </w:t>
+      </w:r>
+      <w:r>
+        <w:t>which collectively</w:t>
+      </w:r>
+      <w:r>
+        <w:t xml:space="preserve"> </w:t>
+      </w:r>
+      <w:r>
+        <w:t>generate</w:t>
+      </w:r>
+      <w:r>
+        <w:t xml:space="preserve"> an </w:t>
+      </w:r>
+      <w:proofErr w:type="spellStart"/>
+      <w:r>
+        <w:t>Erlang</w:t>
+      </w:r>
+      <w:proofErr w:type="spellEnd"/>
+      <w:r>
+        <w:t xml:space="preserve">-distribution for the duration of time in the V-ensemble [Lloyd 2001, </w:t>
+      </w:r>
+      <w:proofErr w:type="spellStart"/>
+      <w:r>
+        <w:t>Krylova</w:t>
+      </w:r>
+      <w:proofErr w:type="spellEnd"/>
+      <w:r>
+        <w:t xml:space="preserve"> 2013]. </w:t>
       </w:r>
       <w:r>
         <w:t>We set the</w:t>
       </w:r>
       <w:r>
-        <w:t xml:space="preserve"> mean time residing in any V</w:t>
+        <w:t xml:space="preserve"> mean time residing in any </w:t>
+      </w:r>
+      <w:proofErr w:type="spellStart"/>
+      <w:r>
+        <w:t>V</w:t>
       </w:r>
       <w:r>
         <w:softHyphen/>
@@ -442,6 +533,7 @@
         </w:rPr>
         <w:t>n</w:t>
       </w:r>
+      <w:proofErr w:type="spellEnd"/>
       <w:r>
         <w:softHyphen/>
         <w:t xml:space="preserve"> compartment</w:t>
@@ -453,7 +545,10 @@
         <w:t>to</w:t>
       </w:r>
       <w:r>
-        <w:t xml:space="preserve"> 30.5 days. Therefore, individuals move</w:t>
+        <w:t xml:space="preserve"> 30.5 days; t</w:t>
+      </w:r>
+      <w:r>
+        <w:t>herefore, individuals move</w:t>
       </w:r>
       <w:r>
         <w:t xml:space="preserve"> </w:t>
@@ -477,7 +572,15 @@
         <w:t>2</w:t>
       </w:r>
       <w:r>
-        <w:t xml:space="preserve"> for months [1,2) post-vaccination, etc. We adapted monthly VE(t) estimates using data from [Clemens 1990] </w:t>
+        <w:t xml:space="preserve"> for months [1,2) post-vaccination, etc. We adapted monthly </w:t>
+      </w:r>
+      <w:proofErr w:type="gramStart"/>
+      <w:r>
+        <w:t>VE(</w:t>
+      </w:r>
+      <w:proofErr w:type="gramEnd"/>
+      <w:r>
+        <w:t xml:space="preserve">t) estimates using data from [Clemens 1990] </w:t>
       </w:r>
       <w:r>
         <w:t>that were</w:t>
@@ -531,7 +634,15 @@
         <w:t>We assume individuals withi</w:t>
       </w:r>
       <w:r>
-        <w:t>n the population are well-mixed.</w:t>
+        <w:t xml:space="preserve">n the population are </w:t>
+      </w:r>
+      <w:proofErr w:type="gramStart"/>
+      <w:r>
+        <w:t>well-mixed</w:t>
+      </w:r>
+      <w:proofErr w:type="gramEnd"/>
+      <w:r>
+        <w:t>.</w:t>
       </w:r>
       <w:r>
         <w:t xml:space="preserve"> Individuals emigrate from the population at a rate that is equal for all compartments. </w:t>
@@ -543,13 +654,33 @@
         <w:t>he total system size is held constant by offsetting this emigration with an equal rate of immigration</w:t>
       </w:r>
       <w:r>
-        <w:t>. Our main results assume that immigration</w:t>
-      </w:r>
-      <w:r>
-        <w:t xml:space="preserve"> is e</w:t>
-      </w:r>
-      <w:r>
-        <w:t>ntirely into the S compartment (see the supplement for alternative assumptions regarding immune migrants)</w:t>
+        <w:t xml:space="preserve">. Our main results </w:t>
+      </w:r>
+      <w:r>
+        <w:t xml:space="preserve">conservatively </w:t>
+      </w:r>
+      <w:r>
+        <w:t>assume that immigration</w:t>
+      </w:r>
+      <w:r>
+        <w:t xml:space="preserve"> is </w:t>
+      </w:r>
+      <w:proofErr w:type="gramStart"/>
+      <w:r>
+        <w:t>e</w:t>
+      </w:r>
+      <w:r>
+        <w:t>ntirely into the S compartment</w:t>
+      </w:r>
+      <w:r>
+        <w:t xml:space="preserve">, meaning incoming migrants </w:t>
+      </w:r>
+      <w:r>
+        <w:t>bring neither vaccine-derived nor naturally acquired immunity into the population</w:t>
+      </w:r>
+      <w:proofErr w:type="gramEnd"/>
+      <w:r>
+        <w:t xml:space="preserve"> (see the supplement for alternative assumptions regarding immune migrants)</w:t>
       </w:r>
       <w:r>
         <w:t xml:space="preserve">. </w:t>
@@ -558,46 +689,26 @@
     <w:p/>
     <w:p>
       <w:r>
-        <w:t>In order to provide benchmarks for mobility in populations that have received OCVs, we estimated migration rates from three settings. First, to represent a more stable population, we estimate a migration rate of 1/20 years from the observation that only 9% of the population in Calcutta had changed in the two years following vaccination in 2006 [Sur 2011 PLOSNTD]. Secondly, to represent a highly mobile population, we estimate a migration rate of 1/2 years from the observation that 58% of the target population in Dhaka had relocated over two years [Quadri 2015 Lancet]. Thirdly, we observe that after rapid growth beginning in May 2014, the population of the Bentiu PoC camp in South Sudan remained stable near 104,000 between February and October 2016. During this time, IOM reports that approximately 2,000 individuals entered and exited the Camp each month, which equates to a migration rate of approximately 1/4.</w:t>
-      </w:r>
-      <w:r>
-        <w:t>3</w:t>
-      </w:r>
-      <w:r>
-        <w:t xml:space="preserve"> years [cite].</w:t>
-      </w:r>
-    </w:p>
-    <w:p/>
-    <w:p>
-      <w:r>
         <w:t xml:space="preserve">The system of ordinary differential equations generated by the model were solved using the </w:t>
       </w:r>
+      <w:proofErr w:type="spellStart"/>
       <w:r>
         <w:rPr>
           <w:i/>
         </w:rPr>
         <w:t>deSolve</w:t>
       </w:r>
-      <w:r>
-        <w:t xml:space="preserve"> package</w:t>
-      </w:r>
-      <w:r>
-        <w:t xml:space="preserve"> [</w:t>
-      </w:r>
+      <w:proofErr w:type="spellEnd"/>
+      <w:r>
+        <w:t xml:space="preserve"> package [</w:t>
+      </w:r>
+      <w:proofErr w:type="spellStart"/>
       <w:r>
         <w:t>Soetaert</w:t>
       </w:r>
-      <w:r>
-        <w:t xml:space="preserve"> 2010 JSS]</w:t>
-      </w:r>
-      <w:r>
-        <w:t xml:space="preserve"> in the statistical software program R (</w:t>
-      </w:r>
-      <w:r>
-        <w:t xml:space="preserve">version </w:t>
-      </w:r>
-      <w:r>
-        <w:t xml:space="preserve">3.2.4). All code used to generate this paper can be found at </w:t>
+      <w:proofErr w:type="spellEnd"/>
+      <w:r>
+        <w:t xml:space="preserve"> 2010 JSS] in the statistical software program R (version 3.2.4). All code used to generate this paper can be found at </w:t>
       </w:r>
       <w:hyperlink r:id="rId8" w:history="1">
         <w:r>
@@ -609,6 +720,140 @@
       </w:hyperlink>
       <w:r>
         <w:t>.</w:t>
+      </w:r>
+    </w:p>
+    <w:p/>
+    <w:p>
+      <w:r>
+        <w:t>In order to provide benchmarks for mobility in populations that have received OCVs, we estimated migration rates from three settings. First, to represent a more stable population, we esti</w:t>
+      </w:r>
+      <w:r>
+        <w:t xml:space="preserve">mate a migration rate of </w:t>
+      </w:r>
+      <m:oMath>
+        <m:f>
+          <m:fPr>
+            <m:ctrlPr>
+              <w:rPr>
+                <w:rFonts w:ascii="Cambria Math" w:hAnsi="Cambria Math"/>
+                <w:i/>
+              </w:rPr>
+            </m:ctrlPr>
+          </m:fPr>
+          <m:num>
+            <m:r>
+              <w:rPr>
+                <w:rFonts w:ascii="Cambria Math" w:hAnsi="Cambria Math"/>
+              </w:rPr>
+              <m:t>1</m:t>
+            </m:r>
+          </m:num>
+          <m:den>
+            <m:r>
+              <w:rPr>
+                <w:rFonts w:ascii="Cambria Math" w:hAnsi="Cambria Math"/>
+              </w:rPr>
+              <m:t>20 years</m:t>
+            </m:r>
+          </m:den>
+        </m:f>
+      </m:oMath>
+      <w:r>
+        <w:t xml:space="preserve"> </w:t>
+      </w:r>
+      <w:r>
+        <w:t xml:space="preserve">from the observation that only 9% of the population in Calcutta had changed in the two years following vaccination in 2006 [Sur 2011 PLOSNTD]. Secondly, to represent a highly mobile population, we estimate a migration rate of </w:t>
+      </w:r>
+      <m:oMath>
+        <m:f>
+          <m:fPr>
+            <m:ctrlPr>
+              <w:rPr>
+                <w:rFonts w:ascii="Cambria Math" w:hAnsi="Cambria Math"/>
+                <w:i/>
+              </w:rPr>
+            </m:ctrlPr>
+          </m:fPr>
+          <m:num>
+            <m:r>
+              <w:rPr>
+                <w:rFonts w:ascii="Cambria Math" w:hAnsi="Cambria Math"/>
+              </w:rPr>
+              <m:t>1</m:t>
+            </m:r>
+          </m:num>
+          <m:den>
+            <m:r>
+              <w:rPr>
+                <w:rFonts w:ascii="Cambria Math" w:hAnsi="Cambria Math"/>
+              </w:rPr>
+              <m:t>2 years</m:t>
+            </m:r>
+          </m:den>
+        </m:f>
+      </m:oMath>
+      <w:r>
+        <w:t xml:space="preserve"> from the observation that 58% of the target population in Dhaka had relocated over two years [Quadri 2015 Lancet]. Thirdly,</w:t>
+      </w:r>
+      <w:r>
+        <w:t xml:space="preserve"> to represent a displacement c</w:t>
+      </w:r>
+      <w:r>
+        <w:t xml:space="preserve">amp with intermediate mobility, we estimate a migration rate of </w:t>
+      </w:r>
+      <m:oMath>
+        <m:f>
+          <m:fPr>
+            <m:ctrlPr>
+              <w:rPr>
+                <w:rFonts w:ascii="Cambria Math" w:hAnsi="Cambria Math"/>
+                <w:i/>
+              </w:rPr>
+            </m:ctrlPr>
+          </m:fPr>
+          <m:num>
+            <m:r>
+              <w:rPr>
+                <w:rFonts w:ascii="Cambria Math" w:hAnsi="Cambria Math"/>
+              </w:rPr>
+              <m:t>1</m:t>
+            </m:r>
+          </m:num>
+          <m:den>
+            <m:r>
+              <w:rPr>
+                <w:rFonts w:ascii="Cambria Math" w:hAnsi="Cambria Math"/>
+              </w:rPr>
+              <m:t>4.3 years</m:t>
+            </m:r>
+          </m:den>
+        </m:f>
+      </m:oMath>
+      <w:r>
+        <w:t xml:space="preserve"> in the Bentiu </w:t>
+      </w:r>
+      <w:r>
+        <w:t>Persons of Concern (</w:t>
+      </w:r>
+      <w:proofErr w:type="spellStart"/>
+      <w:r>
+        <w:t>PoC</w:t>
+      </w:r>
+      <w:proofErr w:type="spellEnd"/>
+      <w:r>
+        <w:t>)</w:t>
+      </w:r>
+      <w:r>
+        <w:t xml:space="preserve"> Camp in South Sudan during a period from February to October 2016 which IOM reports a rather stable population of 104,000 people and approximately 2,000 entries/exits per month [cite]</w:t>
+      </w:r>
+      <w:r>
+        <w:t>.</w:t>
+      </w:r>
+      <w:r>
+        <w:t xml:space="preserve"> See Supplement</w:t>
+      </w:r>
+      <w:r>
+        <w:t>al Information for more details.</w:t>
       </w:r>
     </w:p>
     <w:p/>
@@ -741,8 +986,13 @@
     </w:p>
     <w:p/>
     <w:p>
-      <w:r>
-        <w:t xml:space="preserve">where </w:t>
+      <w:proofErr w:type="gramStart"/>
+      <w:r>
+        <w:t>where</w:t>
+      </w:r>
+      <w:proofErr w:type="gramEnd"/>
+      <w:r>
+        <w:t xml:space="preserve"> </w:t>
       </w:r>
       <m:oMath>
         <m:r>
@@ -958,9 +1208,11 @@
     </w:p>
     <w:p/>
     <w:p>
+      <w:proofErr w:type="gramStart"/>
       <w:r>
         <w:t>and</w:t>
       </w:r>
+      <w:proofErr w:type="gramEnd"/>
       <w:r>
         <w:t xml:space="preserve"> </w:t>
       </w:r>
@@ -1216,9 +1468,17 @@
           <w:rPr>
             <w:rFonts w:ascii="Cambria Math" w:hAnsi="Cambria Math"/>
           </w:rPr>
-          <m:t>y=1,2,3,..</m:t>
+          <m:t>y=1,2,3</m:t>
+        </m:r>
+        <w:proofErr w:type="gramStart"/>
+        <m:r>
+          <w:rPr>
+            <w:rFonts w:ascii="Cambria Math" w:hAnsi="Cambria Math"/>
+          </w:rPr>
+          <m:t>,..</m:t>
         </m:r>
       </m:oMath>
+      <w:proofErr w:type="gramEnd"/>
       <w:r>
         <w:t xml:space="preserve">) initiated by a single infectious case </w:t>
       </w:r>
@@ -1226,7 +1486,15 @@
         <w:t>is</w:t>
       </w:r>
       <w:r>
-        <w:t xml:space="preserve"> defined by the Borell-Tanner distribution</w:t>
+        <w:t xml:space="preserve"> defined by the </w:t>
+      </w:r>
+      <w:proofErr w:type="spellStart"/>
+      <w:r>
+        <w:t>Borell</w:t>
+      </w:r>
+      <w:proofErr w:type="spellEnd"/>
+      <w:r>
+        <w:t>-Tanner distribution</w:t>
       </w:r>
       <w:r>
         <w:t xml:space="preserve"> [Becker 2015, Mott 1963]</w:t>
@@ -1371,7 +1639,13 @@
     <w:p/>
     <w:p>
       <w:r>
-        <w:t xml:space="preserve">We consider vaccination strategies that allocate vaccines on a routine basis; strategies that implement periodic mass vaccination campaigns; and also combinations thereof. Routine vaccination can be performed daily for a particular fraction of immigrants, births, and other individuals who happen to be susceptible at the time. Because the timeliness of interest are in years, not days, we assume </w:t>
+        <w:t xml:space="preserve">We consider vaccination strategies that allocate vaccines on a routine basis; strategies that implement periodic mass vaccination campaigns; and also combinations thereof. Routine vaccination can be performed daily for a particular fraction of immigrants, births, and other individuals who happen to be susceptible at the time. </w:t>
+      </w:r>
+      <w:r>
+        <w:t xml:space="preserve">Currently, a complete vaccine course of OCVs includes two doses administered two weeks apart [cite], but because the focus of this study is on the scale of </w:t>
+      </w:r>
+      <w:r>
+        <w:t xml:space="preserve">years, not days, we assume </w:t>
       </w:r>
       <w:r>
         <w:t>mass vaccination</w:t>
@@ -1383,7 +1657,10 @@
         <w:t>day</w:t>
       </w:r>
       <w:r>
-        <w:t xml:space="preserve">. </w:t>
+        <w:t>. Furthermore, we focus on the number of vaccine courses rather than the number of actual vaccines per course</w:t>
+      </w:r>
+      <w:r>
+        <w:t xml:space="preserve"> for generalizability across disease systems.</w:t>
       </w:r>
     </w:p>
     <w:p/>
@@ -1407,13 +1684,16 @@
         <w:t>Under</w:t>
       </w:r>
       <w:r>
-        <w:t xml:space="preserve"> the simpl</w:t>
-      </w:r>
-      <w:r>
-        <w:t xml:space="preserve">est </w:t>
-      </w:r>
-      <w:r>
-        <w:t>conditions of</w:t>
+        <w:t xml:space="preserve"> the </w:t>
+      </w:r>
+      <w:r>
+        <w:t>simplifying assumptions</w:t>
+      </w:r>
+      <w:r>
+        <w:t xml:space="preserve"> </w:t>
+      </w:r>
+      <w:r>
+        <w:t>of</w:t>
       </w:r>
       <w:r>
         <w:t xml:space="preserve"> no births, deaths, or migration, </w:t>
@@ -1521,7 +1801,13 @@
         <w:t>Rates of birth and death</w:t>
       </w:r>
       <w:r>
-        <w:t xml:space="preserve"> must be unreasonably large in order to substantially alter the waning of herd protection – even </w:t>
+        <w:t xml:space="preserve"> must be unreasonably large in order to</w:t>
+      </w:r>
+      <w:r>
+        <w:t xml:space="preserve"> compete with these two drivers of </w:t>
+      </w:r>
+      <w:r>
+        <w:t xml:space="preserve">waning of herd protection – even </w:t>
       </w:r>
       <w:r>
         <w:t>pessimistic</w:t>
@@ -1530,7 +1816,10 @@
         <w:t xml:space="preserve"> estimates of a life expectancy</w:t>
       </w:r>
       <w:r>
-        <w:t xml:space="preserve"> of 40 years only results in an approximately 2</w:t>
+        <w:t xml:space="preserve"> of 40 years only result in a </w:t>
+      </w:r>
+      <w:r>
+        <w:t>2</w:t>
       </w:r>
       <w:r>
         <w:t xml:space="preserve">% </w:t>
@@ -1545,7 +1834,13 @@
         <w:t xml:space="preserve"> </w:t>
       </w:r>
       <w:r>
-        <w:t>as compared to rates of birth and death set to zero</w:t>
+        <w:t>as compared to</w:t>
+      </w:r>
+      <w:r>
+        <w:t xml:space="preserve"> setting</w:t>
+      </w:r>
+      <w:r>
+        <w:t xml:space="preserve"> rates of birth and death to zero</w:t>
       </w:r>
       <w:r>
         <w:t xml:space="preserve"> (Supplemental Figure AA)</w:t>
@@ -1554,13 +1849,27 @@
         <w:t>.</w:t>
       </w:r>
       <w:r>
-        <w:t xml:space="preserve"> Between the three primary forces causing herd immunity to wane, namely waning direct effects, migration, and births/deaths, we find that the first two are substantially more influential than the third.</w:t>
+        <w:t xml:space="preserve"> </w:t>
+      </w:r>
+      <w:r>
+        <w:t>Between the three primary forces causing herd immunity to wane, namely waning direct effects, migration, and births/deaths, we find that the first two are substantially more influential than the third.</w:t>
+      </w:r>
+      <w:r>
+        <w:t xml:space="preserve"> We therefore present results in the absence of birth and death rates for simplicity unless otherwise noted.</w:t>
       </w:r>
     </w:p>
     <w:p/>
     <w:p>
       <w:r>
-        <w:t xml:space="preserve">Of interest to policy-makers is not just the duration of any herd protection, but </w:t>
+        <w:t xml:space="preserve">Of interest to policy-makers is not just the duration of any herd protection, </w:t>
+      </w:r>
+      <w:proofErr w:type="gramStart"/>
+      <w:r>
+        <w:t>but</w:t>
+      </w:r>
+      <w:proofErr w:type="gramEnd"/>
+      <w:r>
+        <w:t xml:space="preserve"> </w:t>
       </w:r>
       <w:r>
         <w:t>specifically</w:t>
@@ -1701,7 +2010,13 @@
         <w:t xml:space="preserve"> </w:t>
       </w:r>
       <w:r>
-        <w:t xml:space="preserve">For each simulation, the DHI can be observed by the time when the horizontal grey line is crossed. </w:t>
+        <w:t xml:space="preserve">For each simulation, the DHI can be </w:t>
+      </w:r>
+      <w:r>
+        <w:t>inferred from</w:t>
+      </w:r>
+      <w:r>
+        <w:t xml:space="preserve"> the time when the horizontal grey line is crossed. </w:t>
       </w:r>
       <w:r>
         <w:t>See Supplemental Information for dependence on other factors such as vaccine coverage, seasonality, and birth/death rates.</w:t>
@@ -1710,14 +2025,6 @@
     <w:p/>
     <w:p>
       <w:r>
-        <w:t>{Preliminary:</w:t>
-      </w:r>
-    </w:p>
-    <w:p>
-      <w:pPr>
-        <w:ind w:left="720"/>
-      </w:pPr>
-      <w:r>
         <w:t>We considered several operational strategies for sustaining herd immunity through vaccination</w:t>
       </w:r>
       <w:r>
@@ -1769,42 +2076,103 @@
         <w:t xml:space="preserve">. </w:t>
       </w:r>
       <w:r>
-        <w:t>The intuition behind this complementary strategy is that recurring mass campa</w:t>
-      </w:r>
-      <w:bookmarkStart w:id="0" w:name="_GoBack"/>
-      <w:bookmarkEnd w:id="0"/>
-      <w:r>
-        <w:t xml:space="preserve">igns can have diminishing returns for vaccines </w:t>
-      </w:r>
-      <w:r>
-        <w:t>which push</w:t>
-      </w:r>
-      <w:r>
-        <w:t xml:space="preserve"> the R</w:t>
+        <w:t xml:space="preserve">The intuition behind this complementary strategy is that recurring mass campaigns have diminishing returns </w:t>
+      </w:r>
+      <w:r>
+        <w:t xml:space="preserve">per vaccine once herd immunity is achieved; meanwhile </w:t>
+      </w:r>
+      <w:r>
+        <w:t>routine vaccination alone requires a long period o</w:t>
+      </w:r>
+      <w:r>
+        <w:t>f time to build-up herd immunity</w:t>
+      </w:r>
+      <w:r>
+        <w:t>.</w:t>
+      </w:r>
+      <w:r>
+        <w:t xml:space="preserve"> We found that in a </w:t>
+      </w:r>
+      <w:r>
+        <w:t>population of size N</w:t>
+      </w:r>
+      <w:r>
+        <w:t xml:space="preserve"> with R</w:t>
       </w:r>
       <w:r>
         <w:rPr>
           <w:vertAlign w:val="subscript"/>
         </w:rPr>
-        <w:t>e</w:t>
-      </w:r>
-      <w:r>
-        <w:t xml:space="preserve"> further and further below the threshold, but routine vaccination alone requires a long period of time to achieve herd immunity, </w:t>
-      </w:r>
-      <w:r>
-        <w:t>until</w:t>
-      </w:r>
-      <w:r>
-        <w:t xml:space="preserve"> which the population is still vulnerable to outbreaks.</w:t>
-      </w:r>
-      <w:r>
-        <w:t xml:space="preserve"> We found that in a </w:t>
-      </w:r>
-      <w:r>
-        <w:t>population of size N</w:t>
-      </w:r>
-      <w:r>
-        <w:t xml:space="preserve"> with R</w:t>
+        <w:t>0</w:t>
+      </w:r>
+      <w:r>
+        <w:t xml:space="preserve">=1.5 and </w:t>
+      </w:r>
+      <w:r>
+        <w:t>high</w:t>
+      </w:r>
+      <w:r>
+        <w:t xml:space="preserve"> population tur</w:t>
+      </w:r>
+      <w:r>
+        <w:t>nover, provision of up to 3</w:t>
+      </w:r>
+      <w:r>
+        <w:t>N vaccine courses</w:t>
+      </w:r>
+      <w:r>
+        <w:t xml:space="preserve"> can sustain</w:t>
+      </w:r>
+      <w:r>
+        <w:t xml:space="preserve"> </w:t>
+      </w:r>
+      <w:r>
+        <w:t xml:space="preserve">herd immunity </w:t>
+      </w:r>
+      <w:r>
+        <w:t xml:space="preserve">for 3.6 years </w:t>
+      </w:r>
+      <w:r>
+        <w:t>through</w:t>
+      </w:r>
+      <w:r>
+        <w:t xml:space="preserve"> </w:t>
+      </w:r>
+      <w:r>
+        <w:t xml:space="preserve">an optimal </w:t>
+      </w:r>
+      <w:r>
+        <w:t xml:space="preserve">recurring </w:t>
+      </w:r>
+      <w:r>
+        <w:t xml:space="preserve">Mass </w:t>
+      </w:r>
+      <w:r>
+        <w:t>Vaccination</w:t>
+      </w:r>
+      <w:r>
+        <w:t>,</w:t>
+      </w:r>
+      <w:r>
+        <w:t xml:space="preserve"> 5.0 years through “Mass then Maintain”, and 4.0 years through Routine Vaccination</w:t>
+      </w:r>
+      <w:r>
+        <w:t xml:space="preserve"> </w:t>
+      </w:r>
+      <w:r>
+        <w:t xml:space="preserve">(Figure </w:t>
+      </w:r>
+      <w:r>
+        <w:t>FF</w:t>
+      </w:r>
+      <w:r>
+        <w:t>)</w:t>
+      </w:r>
+      <w:r>
+        <w:t>.</w:t>
+      </w:r>
+      <w:r>
+        <w:t xml:space="preserve"> We find that the difference between the strategies increases with R</w:t>
       </w:r>
       <w:r>
         <w:rPr>
@@ -1813,46 +2181,88 @@
         <w:t>0</w:t>
       </w:r>
       <w:r>
-        <w:t>=1.5 and moderate population turnover (</w:t>
-      </w:r>
-      <w:r>
-        <w:t>mean residence time = 10 years and mean life expectancy = 70 years)</w:t>
-      </w:r>
-      <w:r>
-        <w:t xml:space="preserve">, herd immunity can be sustained </w:t>
-      </w:r>
-      <w:r>
-        <w:t>through</w:t>
-      </w:r>
-      <w:r>
-        <w:t xml:space="preserve"> a “Mass then Maintain” strategy for X</w:t>
-      </w:r>
-      <w:r>
-        <w:t xml:space="preserve"> years, as compared to Y and Z</w:t>
-      </w:r>
-      <w:r>
-        <w:t xml:space="preserve"> years </w:t>
-      </w:r>
-      <w:r>
-        <w:t xml:space="preserve">using </w:t>
-      </w:r>
-      <w:r>
-        <w:t>recurring mass vaccination or routine vaccination, respectively</w:t>
-      </w:r>
-      <w:r>
-        <w:t xml:space="preserve"> (Figure </w:t>
-      </w:r>
-      <w:r>
-        <w:t>TBD</w:t>
+        <w:t xml:space="preserve"> and migration rates, but the ranking of the strategies remains the same </w:t>
+      </w:r>
+      <w:r>
+        <w:t>(Supplemental Information)</w:t>
+      </w:r>
+      <w:r>
+        <w:t>.</w:t>
+      </w:r>
+      <w:r>
+        <w:t xml:space="preserve"> </w:t>
+      </w:r>
+    </w:p>
+    <w:p/>
+    <w:p>
+      <w:r>
+        <w:t xml:space="preserve">In addition to its strong influence on the duration of herd immunity, </w:t>
+      </w:r>
+      <w:r>
+        <w:t xml:space="preserve">we may also suspect that communities with higher migration rates are also more likely to have cholera imported. </w:t>
+      </w:r>
+      <w:r>
+        <w:t xml:space="preserve">A natural extension of this model can be used to </w:t>
+      </w:r>
+      <w:r>
+        <w:t>explore priority setting for remote versus highly mobile communities.</w:t>
+      </w:r>
+      <w:r>
+        <w:t xml:space="preserve"> Figure DD </w:t>
+      </w:r>
+      <w:r>
+        <w:t>show</w:t>
+      </w:r>
+      <w:r>
+        <w:t>s</w:t>
+      </w:r>
+      <w:r>
+        <w:t xml:space="preserve"> vaccine benefits may be maximized for </w:t>
+      </w:r>
+      <w:r>
+        <w:t xml:space="preserve">communities with </w:t>
+      </w:r>
+      <w:r>
+        <w:t>inter</w:t>
+      </w:r>
+      <w:r>
+        <w:t xml:space="preserve">mediate levels of connectedness, assuming </w:t>
+      </w:r>
+      <w:r>
+        <w:t xml:space="preserve">the risk of </w:t>
+      </w:r>
+      <w:r>
+        <w:t>cholera introduction is proportional to the rate of population turnover</w:t>
+      </w:r>
+      <w:r>
+        <w:t xml:space="preserve"> (e.g.</w:t>
+      </w:r>
+      <w:r>
+        <w:t>,</w:t>
+      </w:r>
+      <w:r>
+        <w:t xml:space="preserve"> the pathogen </w:t>
+      </w:r>
+      <w:r>
+        <w:t>is</w:t>
+      </w:r>
+      <w:r>
+        <w:t xml:space="preserve"> introduced</w:t>
+      </w:r>
+      <w:r>
+        <w:t xml:space="preserve"> </w:t>
+      </w:r>
+      <w:r>
+        <w:t>via migration</w:t>
       </w:r>
       <w:r>
         <w:t>)</w:t>
       </w:r>
       <w:r>
-        <w:t>.</w:t>
-      </w:r>
-      <w:r>
-        <w:t xml:space="preserve"> We find that the difference between the strategies increases with R</w:t>
+        <w:t xml:space="preserve">. </w:t>
+      </w:r>
+      <w:r>
+        <w:t>In this particular example where R</w:t>
       </w:r>
       <w:r>
         <w:rPr>
@@ -1861,106 +2271,15 @@
         <w:t>0</w:t>
       </w:r>
       <w:r>
-        <w:rPr>
-          <w:i/>
-          <w:vertAlign w:val="subscript"/>
-        </w:rPr>
-        <w:t xml:space="preserve"> </w:t>
-      </w:r>
-      <w:r>
-        <w:t>(Supplemental Information)</w:t>
-      </w:r>
-      <w:r>
-        <w:t>.</w:t>
-      </w:r>
-      <w:r>
-        <w:t xml:space="preserve"> One practical implementation of “Mass then Maintain” can include a high-coverage mass campaign followed by routine vaccination of new members of the population (through birth or immigration). However, for populations with moderate to low migration rates, other susceptible individuals (such as those missed during other campaigns or those vaccinated more than 5 years ago) must be vaccinated in order to maintain herd immunity.</w:t>
-      </w:r>
-    </w:p>
-    <w:p>
-      <w:r>
-        <w:t>}</w:t>
-      </w:r>
-    </w:p>
-    <w:p/>
-    <w:p>
-      <w:r>
-        <w:t xml:space="preserve">In addition to its strong influence on the duration of herd immunity, </w:t>
-      </w:r>
-      <w:r>
-        <w:t xml:space="preserve">we may also suspect that communities with higher migration rates are also more likely to have cholera imported. </w:t>
-      </w:r>
-      <w:r>
-        <w:t xml:space="preserve">A natural extension of this model can be used to </w:t>
-      </w:r>
-      <w:r>
-        <w:t>explore priority setting for remote versus highly mobile communities.</w:t>
-      </w:r>
-      <w:r>
-        <w:t xml:space="preserve"> Figure DD </w:t>
-      </w:r>
-      <w:r>
-        <w:t>show</w:t>
-      </w:r>
-      <w:r>
-        <w:t>s</w:t>
-      </w:r>
-      <w:r>
-        <w:t xml:space="preserve"> vaccine benefits may be maximized for </w:t>
-      </w:r>
-      <w:r>
-        <w:t xml:space="preserve">communities with </w:t>
-      </w:r>
-      <w:r>
-        <w:t>inter</w:t>
-      </w:r>
-      <w:r>
-        <w:t xml:space="preserve">mediate levels of connectedness, assuming </w:t>
-      </w:r>
-      <w:r>
-        <w:t xml:space="preserve">the risk of </w:t>
-      </w:r>
-      <w:r>
-        <w:t>cholera introduction is proportional to the rate of population turnover</w:t>
-      </w:r>
-      <w:r>
-        <w:t xml:space="preserve"> (e.g.</w:t>
-      </w:r>
-      <w:r>
-        <w:t>,</w:t>
-      </w:r>
-      <w:r>
-        <w:t xml:space="preserve"> the pathogen </w:t>
-      </w:r>
-      <w:r>
-        <w:t>is</w:t>
-      </w:r>
-      <w:r>
-        <w:t xml:space="preserve"> introduced</w:t>
-      </w:r>
-      <w:r>
-        <w:t xml:space="preserve"> </w:t>
-      </w:r>
-      <w:r>
-        <w:t>via migration</w:t>
-      </w:r>
-      <w:r>
-        <w:t>)</w:t>
-      </w:r>
-      <w:r>
-        <w:t xml:space="preserve">. </w:t>
-      </w:r>
-      <w:r>
-        <w:t>In this particular example where R</w:t>
-      </w:r>
-      <w:r>
-        <w:rPr>
-          <w:vertAlign w:val="subscript"/>
-        </w:rPr>
-        <w:t>0</w:t>
-      </w:r>
-      <w:r>
-        <w:t xml:space="preserve">=1.5 and the probability an incoming migrant is infectious is 1/N, we find that the migration rate observed in Bentiu in mid-2016 is near the optimal condition for maximizing the impact of a single mass vaccination campaign. </w:t>
+        <w:t xml:space="preserve">=1.5 and the probability an incoming migrant is infectious is 1/N, we find that the migration rate observed in </w:t>
+      </w:r>
+      <w:proofErr w:type="spellStart"/>
+      <w:r>
+        <w:t>Bentiu</w:t>
+      </w:r>
+      <w:proofErr w:type="spellEnd"/>
+      <w:r>
+        <w:t xml:space="preserve"> in mid-2016 is near the optimal condition for maximizing the impact of a single mass vaccination campaign. </w:t>
       </w:r>
       <w:r>
         <w:t>Intuitively</w:t>
@@ -2068,6 +2387,12 @@
     <w:p/>
     <w:p>
       <w:r>
+        <w:t>One practical implementation of “Mass then Maintain” can include a high-coverage mass campaign followed by routine vaccination of new members of the population (through birth or immigration). However, for populations with moderate to low migration rates, other susceptible individuals (such as those missed during other campaigns or those vaccinated more than 5 years ago) must be vaccinated in order to maintain herd immunity.</w:t>
+      </w:r>
+    </w:p>
+    <w:p/>
+    <w:p>
+      <w:r>
         <w:t>Current guidelines for the optimal use of the OCV stockpile recommends the consideration of “Areas with important population movements”</w:t>
       </w:r>
       <w:r>
@@ -2079,6 +2404,7 @@
       <w:r>
         <w:t xml:space="preserve"> </w:t>
       </w:r>
+      <w:proofErr w:type="gramStart"/>
       <w:r>
         <w:t xml:space="preserve">The </w:t>
       </w:r>
@@ -2092,7 +2418,35 @@
         <w:t>demonstrated</w:t>
       </w:r>
       <w:r>
-        <w:t xml:space="preserve"> by Azman et al [2014 Proc R Soc B], but here we</w:t>
+        <w:t xml:space="preserve"> by </w:t>
+      </w:r>
+      <w:proofErr w:type="spellStart"/>
+      <w:r>
+        <w:t>Azman</w:t>
+      </w:r>
+      <w:proofErr w:type="spellEnd"/>
+      <w:r>
+        <w:t xml:space="preserve"> et al</w:t>
+      </w:r>
+      <w:proofErr w:type="gramEnd"/>
+      <w:r>
+        <w:t xml:space="preserve"> [2014 </w:t>
+      </w:r>
+      <w:proofErr w:type="spellStart"/>
+      <w:r>
+        <w:t>Proc</w:t>
+      </w:r>
+      <w:proofErr w:type="spellEnd"/>
+      <w:r>
+        <w:t xml:space="preserve"> R </w:t>
+      </w:r>
+      <w:proofErr w:type="spellStart"/>
+      <w:r>
+        <w:t>Soc</w:t>
+      </w:r>
+      <w:proofErr w:type="spellEnd"/>
+      <w:r>
+        <w:t xml:space="preserve"> B], but here we</w:t>
       </w:r>
       <w:r>
         <w:t xml:space="preserve"> show there are two competing effects of high mobility</w:t>
@@ -2202,12 +2556,26 @@
         <w:rPr>
           <w:b/>
         </w:rPr>
-        <w:t>. Changes in the proportion of the population susceptible (X(t)) as a function of years since vaccination</w:t>
-      </w:r>
+        <w:t>. Changes in the proportion of the population susceptible (</w:t>
+      </w:r>
+      <w:proofErr w:type="gramStart"/>
       <w:r>
         <w:rPr>
           <w:b/>
         </w:rPr>
+        <w:t>X(</w:t>
+      </w:r>
+      <w:proofErr w:type="gramEnd"/>
+      <w:r>
+        <w:rPr>
+          <w:b/>
+        </w:rPr>
+        <w:t>t)) as a function of years since vaccination</w:t>
+      </w:r>
+      <w:r>
+        <w:rPr>
+          <w:b/>
+        </w:rPr>
         <w:t xml:space="preserve">. </w:t>
       </w:r>
       <w:r>
@@ -2259,8 +2627,16 @@
         <w:rPr>
           <w:b/>
         </w:rPr>
-        <w:t>Figure BB. Changes in the probability of an outbreak as a function of years since vaccination.</w:t>
-      </w:r>
+        <w:t xml:space="preserve">Figure BB. </w:t>
+      </w:r>
+      <w:proofErr w:type="gramStart"/>
+      <w:r>
+        <w:rPr>
+          <w:b/>
+        </w:rPr>
+        <w:t>Changes in the probability of an outbreak as a function of years since vaccination.</w:t>
+      </w:r>
+      <w:proofErr w:type="gramEnd"/>
       <w:r>
         <w:t xml:space="preserve"> The probability of an outbreak, defined </w:t>
       </w:r>
@@ -2313,8 +2689,16 @@
         <w:rPr>
           <w:b/>
         </w:rPr>
-        <w:t xml:space="preserve"> Duration of Herd Immunity (DHI) as a function of vaccine coverage and basic reproductive number.</w:t>
-      </w:r>
+        <w:t xml:space="preserve"> </w:t>
+      </w:r>
+      <w:proofErr w:type="gramStart"/>
+      <w:r>
+        <w:rPr>
+          <w:b/>
+        </w:rPr>
+        <w:t>Duration of Herd Immunity (DHI) as a function of vaccine coverage and basic reproductive number.</w:t>
+      </w:r>
+      <w:proofErr w:type="gramEnd"/>
       <w:r>
         <w:t xml:space="preserve"> DHI is maximized in settings with high vaccine coverage and low basic reproductive numbers. </w:t>
       </w:r>
@@ -2345,8 +2729,17 @@
         </w:rPr>
         <w:t>2</w:t>
       </w:r>
-      <w:r>
-        <w:t>, ...., V</w:t>
+      <w:proofErr w:type="gramStart"/>
+      <w:r>
+        <w:t>, ....</w:t>
+      </w:r>
+      <w:proofErr w:type="gramEnd"/>
+      <w:r>
+        <w:t xml:space="preserve">, </w:t>
+      </w:r>
+      <w:proofErr w:type="spellStart"/>
+      <w:r>
+        <w:t>V</w:t>
       </w:r>
       <w:r>
         <w:softHyphen/>
@@ -2360,6 +2753,7 @@
         </w:rPr>
         <w:t>n</w:t>
       </w:r>
+      <w:proofErr w:type="spellEnd"/>
       <w:r>
         <w:t xml:space="preserve"> at an average rate of 1 per month. The force of infection for individuals in a compartment V</w:t>
       </w:r>
@@ -2370,7 +2764,20 @@
         <w:t>i</w:t>
       </w:r>
       <w:r>
-        <w:t xml:space="preserve"> is reduced by a factor of (1-VE(i)).</w:t>
+        <w:t xml:space="preserve"> is reduced by a factor of (1-</w:t>
+      </w:r>
+      <w:proofErr w:type="gramStart"/>
+      <w:r>
+        <w:t>VE(</w:t>
+      </w:r>
+      <w:proofErr w:type="spellStart"/>
+      <w:proofErr w:type="gramEnd"/>
+      <w:r>
+        <w:t>i</w:t>
+      </w:r>
+      <w:proofErr w:type="spellEnd"/>
+      <w:r>
+        <w:t>)).</w:t>
       </w:r>
     </w:p>
     <w:p/>
@@ -2385,7 +2792,15 @@
         <w:t xml:space="preserve"> The 5-year probability of an outbreak of at least 10 cases in the absence (red line) and the presence of mass vaccination (blue line) is most different (grey bars) in settings with intermediate rates of migration. </w:t>
       </w:r>
       <w:r>
-        <w:t xml:space="preserve">Vertical grey lines denote the estimated migration rates for Calcutta [cite], Bentiu [cite], and Dhaka [cite] as described in Methods. </w:t>
+        <w:t xml:space="preserve">Vertical grey lines denote the estimated migration rates for Calcutta [cite], </w:t>
+      </w:r>
+      <w:proofErr w:type="spellStart"/>
+      <w:r>
+        <w:t>Bentiu</w:t>
+      </w:r>
+      <w:proofErr w:type="spellEnd"/>
+      <w:r>
+        <w:t xml:space="preserve"> [cite], and Dhaka [cite] as described in Methods. </w:t>
       </w:r>
       <w:r>
         <w:t>In this example, R</w:t>
@@ -2410,6 +2825,125 @@
       </w:r>
     </w:p>
     <w:p/>
+    <w:p>
+      <w:r>
+        <w:rPr>
+          <w:b/>
+        </w:rPr>
+        <w:t xml:space="preserve">Figure FF. Vaccine strategies to maximize DHI. </w:t>
+      </w:r>
+      <w:r>
+        <w:t>(A)</w:t>
+      </w:r>
+      <w:r>
+        <w:t xml:space="preserve"> </w:t>
+      </w:r>
+      <w:r>
+        <w:t>Recurring</w:t>
+      </w:r>
+      <w:r>
+        <w:t xml:space="preserve"> mass vaccination</w:t>
+      </w:r>
+      <w:r>
+        <w:t xml:space="preserve"> with 100% coverage of </w:t>
+      </w:r>
+      <w:proofErr w:type="spellStart"/>
+      <w:r>
+        <w:t>susceptibles</w:t>
+      </w:r>
+      <w:proofErr w:type="spellEnd"/>
+      <w:r>
+        <w:t xml:space="preserve"> every year (dashed line) </w:t>
+      </w:r>
+      <w:r>
+        <w:t>or two years (dotted line) is shown to periodically achieve then lose herd immunity, as recorded by the faded horizontal lines below. (B) M</w:t>
+      </w:r>
+      <w:r>
+        <w:t>ass vaccination of 80% followed by routine vaccination of 8 (green), 12 (teal), or</w:t>
+      </w:r>
+      <w:r>
+        <w:t xml:space="preserve"> 16 (purple) individuals per day is shown to maximize DHI. (C) Routine vaccination only. The following are held constant for all simulations: population size = 10,000; maximum vaccine courses = 30,000; R</w:t>
+      </w:r>
+      <w:r>
+        <w:rPr>
+          <w:vertAlign w:val="subscript"/>
+        </w:rPr>
+        <w:t>0</w:t>
+      </w:r>
+      <w:r>
+        <w:t xml:space="preserve"> = 1.5; migration rate = </w:t>
+      </w:r>
+      <m:oMath>
+        <m:f>
+          <m:fPr>
+            <m:ctrlPr>
+              <w:rPr>
+                <w:rFonts w:ascii="Cambria Math" w:hAnsi="Cambria Math"/>
+                <w:i/>
+              </w:rPr>
+            </m:ctrlPr>
+          </m:fPr>
+          <m:num>
+            <m:r>
+              <w:rPr>
+                <w:rFonts w:ascii="Cambria Math" w:hAnsi="Cambria Math"/>
+              </w:rPr>
+              <m:t>1</m:t>
+            </m:r>
+          </m:num>
+          <m:den>
+            <m:r>
+              <w:rPr>
+                <w:rFonts w:ascii="Cambria Math" w:hAnsi="Cambria Math"/>
+              </w:rPr>
+              <m:t>2 years</m:t>
+            </m:r>
+          </m:den>
+        </m:f>
+      </m:oMath>
+      <w:r>
+        <w:t xml:space="preserve">; and birth and death rates = </w:t>
+      </w:r>
+      <m:oMath>
+        <m:f>
+          <m:fPr>
+            <m:ctrlPr>
+              <w:rPr>
+                <w:rFonts w:ascii="Cambria Math" w:hAnsi="Cambria Math"/>
+                <w:i/>
+              </w:rPr>
+            </m:ctrlPr>
+          </m:fPr>
+          <m:num>
+            <m:r>
+              <w:rPr>
+                <w:rFonts w:ascii="Cambria Math" w:hAnsi="Cambria Math"/>
+              </w:rPr>
+              <m:t>1</m:t>
+            </m:r>
+          </m:num>
+          <m:den>
+            <m:r>
+              <w:rPr>
+                <w:rFonts w:ascii="Cambria Math" w:hAnsi="Cambria Math"/>
+              </w:rPr>
+              <m:t>40</m:t>
+            </m:r>
+            <m:r>
+              <w:rPr>
+                <w:rFonts w:ascii="Cambria Math" w:hAnsi="Cambria Math"/>
+              </w:rPr>
+              <m:t xml:space="preserve"> years</m:t>
+            </m:r>
+          </m:den>
+        </m:f>
+      </m:oMath>
+      <w:r>
+        <w:t>.</w:t>
+      </w:r>
+      <w:bookmarkStart w:id="0" w:name="_GoBack"/>
+      <w:bookmarkEnd w:id="0"/>
+    </w:p>
     <w:p>
       <w:r>
         <w:br w:type="page"/>
@@ -2597,7 +3131,11 @@
     </w:p>
     <w:p>
       <w:r>
-        <w:t>Our primary results assume a “leaky” vaccine mode of action, but analysis using an “all or none” mode of action was repeated using a time-invariant VE estimate and creating paths from each vaccine compartment back to the S compartment so that the duration of time in the V</w:t>
+        <w:t xml:space="preserve">Our primary results assume a “leaky” vaccine mode of action, but analysis using an “all or none” mode of action was repeated using a time-invariant VE estimate and creating paths from each vaccine compartment back to the S compartment so that the duration of time in the </w:t>
+      </w:r>
+      <w:proofErr w:type="spellStart"/>
+      <w:r>
+        <w:t>V</w:t>
       </w:r>
       <w:r>
         <w:softHyphen/>
@@ -2608,6 +3146,7 @@
         </w:rPr>
         <w:t>n</w:t>
       </w:r>
+      <w:proofErr w:type="spellEnd"/>
       <w:r>
         <w:t xml:space="preserve"> ensemble is variable (????). More details on the methods and results from this model can be found in the supplementary information. In summary, the results presented in the main text were robust to the assumed mode of vaccine action.</w:t>
       </w:r>
@@ -2632,14 +3171,33 @@
       </w:pPr>
     </w:p>
     <w:p>
+      <w:proofErr w:type="gramStart"/>
       <w:r>
         <w:rPr>
           <w:b/>
         </w:rPr>
-        <w:t>Supplemental Figure BB “Seasonal”. Changes in the probability of an outbreak as a function of years since vaccination</w:t>
-      </w:r>
-      <w:r>
-        <w:t>. As per Figure BB, except the transmission parameter follows an annual seasonality with sinusoidal amplitude of +/- 5%.</w:t>
+        <w:t>Supplemental Figure BB “Seasonal”.</w:t>
+      </w:r>
+      <w:proofErr w:type="gramEnd"/>
+      <w:r>
+        <w:rPr>
+          <w:b/>
+        </w:rPr>
+        <w:t xml:space="preserve"> </w:t>
+      </w:r>
+      <w:proofErr w:type="gramStart"/>
+      <w:r>
+        <w:rPr>
+          <w:b/>
+        </w:rPr>
+        <w:t>Changes in the probability of an outbreak as a function of years since vaccination</w:t>
+      </w:r>
+      <w:r>
+        <w:t>.</w:t>
+      </w:r>
+      <w:proofErr w:type="gramEnd"/>
+      <w:r>
+        <w:t xml:space="preserve"> As per Figure BB, except the transmission parameter follows an annual seasonality with sinusoidal amplitude of +/- 5%.</w:t>
       </w:r>
     </w:p>
     <w:p>
@@ -2650,6 +3208,7 @@
       </w:pPr>
     </w:p>
     <w:p>
+      <w:proofErr w:type="gramStart"/>
       <w:r>
         <w:rPr>
           <w:b/>
@@ -2659,12 +3218,21 @@
       <w:r>
         <w:t>.</w:t>
       </w:r>
+      <w:proofErr w:type="gramEnd"/>
       <w:r>
         <w:rPr>
           <w:b/>
         </w:rPr>
-        <w:t xml:space="preserve"> Duration of Herd Immunity (DHI) as a function of vaccine coverage and basic reproductive number.</w:t>
-      </w:r>
+        <w:t xml:space="preserve"> </w:t>
+      </w:r>
+      <w:proofErr w:type="gramStart"/>
+      <w:r>
+        <w:rPr>
+          <w:b/>
+        </w:rPr>
+        <w:t>Duration of Herd Immunity (DHI) as a function of vaccine coverage and basic reproductive number.</w:t>
+      </w:r>
+      <w:proofErr w:type="gramEnd"/>
       <w:r>
         <w:t xml:space="preserve"> DHI is maximized in settings with high vaccine coverage and low basic reproductive numbers. Due to a longer duration of moderate VE but shorter duration of any VE, the WC vaccine possesses a wider parameter space of long DHI (blue), but an earlier fade to low or no DHI (red or white) as compared to the BS-WC vaccine. Migration rates are set to zero.</w:t>
       </w:r>
@@ -2779,7 +3347,7 @@
         <w:rStyle w:val="PageNumber"/>
         <w:noProof/>
       </w:rPr>
-      <w:t>1</w:t>
+      <w:t>8</w:t>
     </w:r>
     <w:r>
       <w:rPr>
@@ -3725,7 +4293,7 @@
 </file>
 
 <file path=customXml/itemProps1.xml><?xml version="1.0" encoding="utf-8"?>
-<ds:datastoreItem xmlns:ds="http://schemas.openxmlformats.org/officeDocument/2006/customXml" ds:itemID="{8921797A-41D8-BB48-B5B3-8225A7060D1B}">
+<ds:datastoreItem xmlns:ds="http://schemas.openxmlformats.org/officeDocument/2006/customXml" ds:itemID="{560E14B0-42E3-2C4C-A00E-F1E7065D9998}">
   <ds:schemaRefs>
     <ds:schemaRef ds:uri="http://schemas.openxmlformats.org/officeDocument/2006/bibliography"/>
   </ds:schemaRefs>

</xml_diff>

<commit_message>
Update Manuscript with new Figure DD
</commit_message>
<xml_diff>
--- a/Manuscript.docx
+++ b/Manuscript.docx
@@ -45,8 +45,21 @@
         <w:t xml:space="preserve">Corey M. Peak, Amanda Reilly, Andrew </w:t>
       </w:r>
       <w:r>
-        <w:t>S. Azman (?), Caroline O. Buckee</w:t>
-      </w:r>
+        <w:t xml:space="preserve">S. </w:t>
+      </w:r>
+      <w:proofErr w:type="spellStart"/>
+      <w:r>
+        <w:t>Azman</w:t>
+      </w:r>
+      <w:proofErr w:type="spellEnd"/>
+      <w:r>
+        <w:t xml:space="preserve"> (?), Caroline O. </w:t>
+      </w:r>
+      <w:proofErr w:type="spellStart"/>
+      <w:r>
+        <w:t>Buckee</w:t>
+      </w:r>
+      <w:proofErr w:type="spellEnd"/>
       <w:r>
         <w:rPr>
           <w:b/>
@@ -142,7 +155,15 @@
         <w:t>the degree to which each recipient benefits from the vaccine</w:t>
       </w:r>
       <w:r>
-        <w:t xml:space="preserve"> (ie,</w:t>
+        <w:t xml:space="preserve"> (</w:t>
+      </w:r>
+      <w:proofErr w:type="spellStart"/>
+      <w:r>
+        <w:t>ie</w:t>
+      </w:r>
+      <w:proofErr w:type="spellEnd"/>
+      <w:r>
+        <w:t>,</w:t>
       </w:r>
       <w:r>
         <w:t xml:space="preserve"> vaccine efficacy</w:t>
@@ -163,13 +184,45 @@
         <w:t>the fraction vaccinated</w:t>
       </w:r>
       <w:r>
-        <w:t xml:space="preserve"> (ie, vaccine coverage). </w:t>
+        <w:t xml:space="preserve"> (</w:t>
+      </w:r>
+      <w:proofErr w:type="spellStart"/>
+      <w:r>
+        <w:t>ie</w:t>
+      </w:r>
+      <w:proofErr w:type="spellEnd"/>
+      <w:r>
+        <w:t>, vaccine coverage</w:t>
+      </w:r>
+      <w:r>
+        <w:t xml:space="preserve"> (VC)</w:t>
+      </w:r>
+      <w:r>
+        <w:t xml:space="preserve">). </w:t>
       </w:r>
     </w:p>
     <w:p/>
     <w:p>
       <w:r>
-        <w:t>First recognized during the campaign to eradicate smallpox [cite] and later summarized mathematically [cite], the common goal of vaccination is to achieve herd immunity. This phenomenon emerges when effective reproductive number (R</w:t>
+        <w:t xml:space="preserve">First recognized </w:t>
+      </w:r>
+      <w:r>
+        <w:t>prior to</w:t>
+      </w:r>
+      <w:r>
+        <w:t xml:space="preserve"> the </w:t>
+      </w:r>
+      <w:r>
+        <w:t xml:space="preserve">campaign to eradicate smallpox </w:t>
+      </w:r>
+      <w:r>
+        <w:t>and later summarized mathematically [</w:t>
+      </w:r>
+      <w:r>
+        <w:t>Fine 1993</w:t>
+      </w:r>
+      <w:r>
+        <w:t>], the common goal of vaccination is to achieve herd immunity. This phenomenon emerges when effective reproductive number (R</w:t>
       </w:r>
       <w:r>
         <w:rPr>
@@ -256,7 +309,10 @@
         <w:t xml:space="preserve">remain. </w:t>
       </w:r>
       <w:r>
-        <w:t xml:space="preserve">For instance, vaccines can be a relatively quick stopgap to protect an at-risk population until longer-term solutions can be instituted, but there is a need to know how much time is “bought” by such a vaccination campaign. For routine rather than stopgap vaccination, the decision of when to boost or revaccinate will depend in part on the duration of herd immunity (DHI) following vaccination. Lastly, it remains to be seen how strongly, and in what direction, population mobility should be considered when prioritizing target populations for vaccination. </w:t>
+        <w:t>In practice</w:t>
+      </w:r>
+      <w:r>
+        <w:t xml:space="preserve">, vaccines can be a relatively quick stopgap to protect an at-risk population until longer-term solutions can be instituted, but there is a need to know how much time is “bought” by such a vaccination campaign. For routine rather than stopgap vaccination, the decision of when to boost or revaccinate will depend in part on the duration of herd immunity (DHI) following vaccination. Lastly, it remains to be seen how strongly, and in what direction, population mobility should be considered when prioritizing target populations for vaccination. </w:t>
       </w:r>
     </w:p>
     <w:p/>
@@ -265,25 +321,55 @@
         <w:t xml:space="preserve">We study the model system of oral cholera vaccines to address these questions. Due to reliable vaccine efficacy and high coverage through mass campaigns, cholera vaccines can generate powerful herd protection effects [Ali 2005]. </w:t>
       </w:r>
       <w:r>
-        <w:t xml:space="preserve">The WHO manages an OCV stockpile to facilitate vaccine usage in three settings: high-endemicity “hot spots”, high-risk humanitarian crises, and outbreak response [cite]. </w:t>
-      </w:r>
-      <w:r>
-        <w:t xml:space="preserve">While the outbreak response </w:t>
-      </w:r>
-      <w:r>
-        <w:t>settings</w:t>
-      </w:r>
-      <w:r>
-        <w:t xml:space="preserve"> are principally concerned with the 0-6 month efficacy of OCV [cite], the value of vaccination in the first two </w:t>
-      </w:r>
-      <w:r>
-        <w:t>settings</w:t>
-      </w:r>
-      <w:r>
-        <w:t xml:space="preserve"> strongly depends on the duration of time we can expect to resist a cholera outbreak. We show here how this duration of time strongly depends on human migration as well as the waning of vaccine direct effects, which evidence may be on the order of five years for OCVs [cite].</w:t>
-      </w:r>
-      <w:r>
-        <w:t xml:space="preserve"> </w:t>
+        <w:t>The WHO manages an OCV stockpile to facilitate vaccine usage in three settings: high-endemicity “hot spots”, high-risk humanitarian crises, and outbreak response [</w:t>
+      </w:r>
+      <w:r>
+        <w:t>WHO 2012</w:t>
+      </w:r>
+      <w:r>
+        <w:t xml:space="preserve">]. </w:t>
+      </w:r>
+      <w:r>
+        <w:t xml:space="preserve">While the principle concern for reactive vaccination in response to outbreaks may be </w:t>
+      </w:r>
+      <w:r>
+        <w:t xml:space="preserve">the </w:t>
+      </w:r>
+      <w:r>
+        <w:t>short-term (e.g., &lt;6</w:t>
+      </w:r>
+      <w:r>
+        <w:t xml:space="preserve"> month</w:t>
+      </w:r>
+      <w:r>
+        <w:t>)</w:t>
+      </w:r>
+      <w:r>
+        <w:t xml:space="preserve"> </w:t>
+      </w:r>
+      <w:r>
+        <w:t xml:space="preserve">OCV effectiveness </w:t>
+      </w:r>
+      <w:r>
+        <w:t>[</w:t>
+      </w:r>
+      <w:r>
+        <w:t>Clemens 2014</w:t>
+      </w:r>
+      <w:r>
+        <w:t xml:space="preserve">], the value of </w:t>
+      </w:r>
+      <w:r>
+        <w:t xml:space="preserve">pre-emptive </w:t>
+      </w:r>
+      <w:r>
+        <w:t xml:space="preserve">vaccination strongly depends on the duration of time we can expect to </w:t>
+      </w:r>
+      <w:r>
+        <w:t>prevent</w:t>
+      </w:r>
+      <w:r>
+        <w:t xml:space="preserve"> a cholera outbreak. </w:t>
       </w:r>
     </w:p>
     <w:p/>
@@ -383,7 +469,11 @@
         <w:t xml:space="preserve">-months ago </w:t>
       </w:r>
       <w:r>
-        <w:t>(V</w:t>
+        <w:t>(</w:t>
+      </w:r>
+      <w:proofErr w:type="spellStart"/>
+      <w:r>
+        <w:t>V</w:t>
       </w:r>
       <w:r>
         <w:rPr>
@@ -391,6 +481,7 @@
         </w:rPr>
         <w:t>n</w:t>
       </w:r>
+      <w:proofErr w:type="spellEnd"/>
       <w:r>
         <w:t>)</w:t>
       </w:r>
@@ -439,8 +530,17 @@
         </w:rPr>
         <w:t>2</w:t>
       </w:r>
-      <w:r>
-        <w:t>, ..., V</w:t>
+      <w:proofErr w:type="gramStart"/>
+      <w:r>
+        <w:t>, ...</w:t>
+      </w:r>
+      <w:proofErr w:type="gramEnd"/>
+      <w:r>
+        <w:t xml:space="preserve">, </w:t>
+      </w:r>
+      <w:proofErr w:type="spellStart"/>
+      <w:r>
+        <w:t>V</w:t>
       </w:r>
       <w:r>
         <w:rPr>
@@ -448,6 +548,7 @@
         </w:rPr>
         <w:t>n</w:t>
       </w:r>
+      <w:proofErr w:type="spellEnd"/>
       <w:r>
         <w:t>)</w:t>
       </w:r>
@@ -464,13 +565,33 @@
         <w:t>generate</w:t>
       </w:r>
       <w:r>
-        <w:t xml:space="preserve"> an Erlang-distribution for the duration of time in the V-ensemble [Lloyd 2001, Krylova 2013]. </w:t>
+        <w:t xml:space="preserve"> an </w:t>
+      </w:r>
+      <w:proofErr w:type="spellStart"/>
+      <w:r>
+        <w:t>Erlang</w:t>
+      </w:r>
+      <w:proofErr w:type="spellEnd"/>
+      <w:r>
+        <w:t xml:space="preserve">-distribution for the duration of time in the V-ensemble [Lloyd 2001, </w:t>
+      </w:r>
+      <w:proofErr w:type="spellStart"/>
+      <w:r>
+        <w:t>Krylova</w:t>
+      </w:r>
+      <w:proofErr w:type="spellEnd"/>
+      <w:r>
+        <w:t xml:space="preserve"> 2013]. </w:t>
       </w:r>
       <w:r>
         <w:t>We set the</w:t>
       </w:r>
       <w:r>
-        <w:t xml:space="preserve"> mean time residing in any V</w:t>
+        <w:t xml:space="preserve"> mean time residing in any </w:t>
+      </w:r>
+      <w:proofErr w:type="spellStart"/>
+      <w:r>
+        <w:t>V</w:t>
       </w:r>
       <w:r>
         <w:softHyphen/>
@@ -481,6 +602,7 @@
         </w:rPr>
         <w:t>n</w:t>
       </w:r>
+      <w:proofErr w:type="spellEnd"/>
       <w:r>
         <w:softHyphen/>
         <w:t xml:space="preserve"> compartment</w:t>
@@ -525,13 +647,43 @@
     <w:p/>
     <w:p>
       <w:r>
-        <w:t xml:space="preserve">We adapted monthly VE(t) estimates using data from [Clemens 1990] </w:t>
+        <w:t xml:space="preserve">We adapted monthly </w:t>
+      </w:r>
+      <w:proofErr w:type="gramStart"/>
+      <w:r>
+        <w:t>VE(</w:t>
+      </w:r>
+      <w:proofErr w:type="gramEnd"/>
+      <w:r>
+        <w:t xml:space="preserve">t) estimates using data from [Clemens 1990] </w:t>
       </w:r>
       <w:r>
         <w:t>that were</w:t>
       </w:r>
       <w:r>
-        <w:t xml:space="preserve"> re-analyzed by [Durham 1998] and define VE(1) to be the VE for months [0,1) post-vaccination, VE(2) to be the VE for months [1,2) post-vaccination, etc. We parameterized the time-varying distribution of vaccine efficacy of WC and BS-WC vaccines using tables provided by [Durham 1998] and linear interpellat</w:t>
+        <w:t xml:space="preserve"> re-analyzed by [Durham 1998]. We </w:t>
+      </w:r>
+      <w:r>
+        <w:t xml:space="preserve">define </w:t>
+      </w:r>
+      <w:proofErr w:type="gramStart"/>
+      <w:r>
+        <w:t>VE(</w:t>
+      </w:r>
+      <w:proofErr w:type="gramEnd"/>
+      <w:r>
+        <w:t xml:space="preserve">1) to be the VE for months [0,1) post-vaccination, VE(2) to be the VE for months [1,2) post-vaccination, etc. We parameterized the time-varying distribution </w:t>
+      </w:r>
+      <w:proofErr w:type="gramStart"/>
+      <w:r>
+        <w:t>VE(</w:t>
+      </w:r>
+      <w:proofErr w:type="gramEnd"/>
+      <w:r>
+        <w:t>t)</w:t>
+      </w:r>
+      <w:r>
+        <w:t xml:space="preserve"> of WC and BS-WC vaccines using tables provided by [Durham 1998] and linear interpellat</w:t>
       </w:r>
       <w:r>
         <w:t>ions between 6-month estimates</w:t>
@@ -549,10 +701,10 @@
         <w:t xml:space="preserve">As the WC vaccine is more commonly used, especially through the </w:t>
       </w:r>
       <w:r>
-        <w:t xml:space="preserve">World Health Organization </w:t>
-      </w:r>
-      <w:r>
-        <w:t>Oral Cholera Vaccine Stockpile, we focus our main results on the WC vaccine and present results for the BS-WC vaccine in the supplement.</w:t>
+        <w:t>WHO OCV</w:t>
+      </w:r>
+      <w:r>
+        <w:t xml:space="preserve"> Stockpile, we focus our main results on the WC vaccine and present results for the BS-WC vaccine in the supplement.</w:t>
       </w:r>
     </w:p>
     <w:p/>
@@ -561,7 +713,15 @@
         <w:t>We assume individuals withi</w:t>
       </w:r>
       <w:r>
-        <w:t>n the population are well-mixed.</w:t>
+        <w:t xml:space="preserve">n the population are </w:t>
+      </w:r>
+      <w:proofErr w:type="gramStart"/>
+      <w:r>
+        <w:t>well-mixed</w:t>
+      </w:r>
+      <w:proofErr w:type="gramEnd"/>
+      <w:r>
+        <w:t>.</w:t>
       </w:r>
       <w:r>
         <w:t xml:space="preserve"> Individuals emigrate from the population at a rate that is equal for all compartments. </w:t>
@@ -582,7 +742,11 @@
         <w:t>assume that immigration</w:t>
       </w:r>
       <w:r>
-        <w:t xml:space="preserve"> is e</w:t>
+        <w:t xml:space="preserve"> is </w:t>
+      </w:r>
+      <w:proofErr w:type="gramStart"/>
+      <w:r>
+        <w:t>e</w:t>
       </w:r>
       <w:r>
         <w:t>ntirely into the S compartment</w:t>
@@ -593,6 +757,7 @@
       <w:r>
         <w:t>bring neither vaccine-derived nor naturally acquired immunity into the population</w:t>
       </w:r>
+      <w:proofErr w:type="gramEnd"/>
       <w:r>
         <w:t xml:space="preserve"> (see the supplement for alternative assumptions regarding immune migrants)</w:t>
       </w:r>
@@ -603,20 +768,30 @@
     <w:p/>
     <w:p>
       <w:r>
-        <w:t xml:space="preserve">The system of ordinary differential equations generated by the model were solved using the </w:t>
-      </w:r>
+        <w:t xml:space="preserve">The system of ordinary differential equations generated by the model </w:t>
+      </w:r>
+      <w:r>
+        <w:t>was</w:t>
+      </w:r>
+      <w:r>
+        <w:t xml:space="preserve"> solved using the </w:t>
+      </w:r>
+      <w:proofErr w:type="spellStart"/>
       <w:r>
         <w:rPr>
           <w:i/>
         </w:rPr>
         <w:t>deSolve</w:t>
       </w:r>
+      <w:proofErr w:type="spellEnd"/>
       <w:r>
         <w:t xml:space="preserve"> package [</w:t>
       </w:r>
+      <w:proofErr w:type="spellStart"/>
       <w:r>
         <w:t>Soetaert</w:t>
       </w:r>
+      <w:proofErr w:type="spellEnd"/>
       <w:r>
         <w:t xml:space="preserve"> 2010 JSS] in the statistical software program R (version 3.2.4). All code used to generate this paper can be found at </w:t>
       </w:r>
@@ -672,7 +847,13 @@
         <w:t xml:space="preserve"> </w:t>
       </w:r>
       <w:r>
-        <w:t xml:space="preserve">from the observation that only 9% of the population in Calcutta had changed in the two years following vaccination in 2006 [Sur 2011 PLOSNTD]. Secondly, to represent a highly mobile population, we estimate a migration rate of </w:t>
+        <w:t xml:space="preserve">from the observation that only 9% of </w:t>
+      </w:r>
+      <w:r>
+        <w:t>an OCV study</w:t>
+      </w:r>
+      <w:r>
+        <w:t xml:space="preserve"> population in Calcutta had changed in the two years following vaccination in 2006 [Sur 2011 PLOSNTD]. Secondly, to represent a highly mobile population, we estimate a migration rate of </w:t>
       </w:r>
       <m:oMath>
         <m:f>
@@ -703,7 +884,27 @@
         </m:f>
       </m:oMath>
       <w:r>
-        <w:t xml:space="preserve"> from the observation that 58% of the target population in Dhaka had relocated over two years [Quadri 2015 Lancet]. Thirdly,</w:t>
+        <w:t xml:space="preserve"> from </w:t>
+      </w:r>
+      <w:r>
+        <w:t xml:space="preserve">the observation that 58% of a study </w:t>
+      </w:r>
+      <w:r>
+        <w:t xml:space="preserve">population in Dhaka </w:t>
+      </w:r>
+      <w:r>
+        <w:t>had relocated over two years [</w:t>
+      </w:r>
+      <w:proofErr w:type="spellStart"/>
+      <w:r>
+        <w:t>Q</w:t>
+      </w:r>
+      <w:r>
+        <w:t>adri</w:t>
+      </w:r>
+      <w:proofErr w:type="spellEnd"/>
+      <w:r>
+        <w:t xml:space="preserve"> 2015 Lancet]. Thirdly,</w:t>
       </w:r>
       <w:r>
         <w:t xml:space="preserve"> to represent a displacement c</w:t>
@@ -743,10 +944,30 @@
         <w:t xml:space="preserve"> in the Bentiu </w:t>
       </w:r>
       <w:r>
-        <w:t>Persons of Concern (PoC)</w:t>
-      </w:r>
-      <w:r>
-        <w:t xml:space="preserve"> Camp in South Sudan during a period from February to October 2016 which IOM reports a rather stable population of 104,000 people and approximately 2,000 entries/exits per month [cite]</w:t>
+        <w:t>Persons of Concern (</w:t>
+      </w:r>
+      <w:proofErr w:type="spellStart"/>
+      <w:r>
+        <w:t>PoC</w:t>
+      </w:r>
+      <w:proofErr w:type="spellEnd"/>
+      <w:r>
+        <w:t>)</w:t>
+      </w:r>
+      <w:r>
+        <w:t xml:space="preserve"> Camp in South Sudan </w:t>
+      </w:r>
+      <w:r>
+        <w:t>in the</w:t>
+      </w:r>
+      <w:r>
+        <w:t xml:space="preserve"> period from February to October 2016</w:t>
+      </w:r>
+      <w:r>
+        <w:t>, during</w:t>
+      </w:r>
+      <w:r>
+        <w:t xml:space="preserve"> which IOM reports a rather stable population of 104,000 people and approximately 2,000 entries/exits per month [cite]</w:t>
       </w:r>
       <w:r>
         <w:t>.</w:t>
@@ -888,8 +1109,13 @@
     </w:p>
     <w:p/>
     <w:p>
-      <w:r>
-        <w:t xml:space="preserve">where </w:t>
+      <w:proofErr w:type="gramStart"/>
+      <w:r>
+        <w:t>where</w:t>
+      </w:r>
+      <w:proofErr w:type="gramEnd"/>
+      <w:r>
+        <w:t xml:space="preserve"> </w:t>
       </w:r>
       <m:oMath>
         <m:r>
@@ -1105,9 +1331,11 @@
     </w:p>
     <w:p/>
     <w:p>
+      <w:proofErr w:type="gramStart"/>
       <w:r>
         <w:t>and</w:t>
       </w:r>
+      <w:proofErr w:type="gramEnd"/>
       <w:r>
         <w:t xml:space="preserve"> </w:t>
       </w:r>
@@ -1363,9 +1591,17 @@
           <w:rPr>
             <w:rFonts w:ascii="Cambria Math" w:hAnsi="Cambria Math"/>
           </w:rPr>
-          <m:t>y=1,2,3,..</m:t>
+          <m:t>y=1,2,3</m:t>
+        </m:r>
+        <w:proofErr w:type="gramStart"/>
+        <m:r>
+          <w:rPr>
+            <w:rFonts w:ascii="Cambria Math" w:hAnsi="Cambria Math"/>
+          </w:rPr>
+          <m:t>,..</m:t>
         </m:r>
       </m:oMath>
+      <w:proofErr w:type="gramEnd"/>
       <w:r>
         <w:t xml:space="preserve">) initiated by a single infectious case </w:t>
       </w:r>
@@ -1373,7 +1609,15 @@
         <w:t>is</w:t>
       </w:r>
       <w:r>
-        <w:t xml:space="preserve"> defined by the Borell-Tanner distribution</w:t>
+        <w:t xml:space="preserve"> defined by the </w:t>
+      </w:r>
+      <w:proofErr w:type="spellStart"/>
+      <w:r>
+        <w:t>Borell</w:t>
+      </w:r>
+      <w:proofErr w:type="spellEnd"/>
+      <w:r>
+        <w:t>-Tanner distribution</w:t>
       </w:r>
       <w:r>
         <w:t xml:space="preserve"> [Becker 2015, Mott 1963]</w:t>
@@ -1512,16 +1756,104 @@
               </m:r>
             </m:sup>
           </m:sSup>
+          <m:r>
+            <w:rPr>
+              <w:rFonts w:ascii="Cambria Math" w:hAnsi="Cambria Math"/>
+            </w:rPr>
+            <m:t>.</m:t>
+          </m:r>
         </m:oMath>
       </m:oMathPara>
     </w:p>
     <w:p/>
     <w:p>
       <w:r>
-        <w:t xml:space="preserve">We consider vaccination strategies that allocate vaccines on a routine basis; strategies that implement periodic mass vaccination campaigns; and also combinations thereof. Routine vaccination can be performed daily for a particular fraction of immigrants, births, and other individuals who happen to be susceptible at the time. </w:t>
-      </w:r>
-      <w:r>
-        <w:t xml:space="preserve">Currently, a complete vaccine course of OCVs includes two doses administered two weeks apart [cite], but because the focus of this study is on the scale of </w:t>
+        <w:t xml:space="preserve">We consider </w:t>
+      </w:r>
+      <w:r>
+        <w:t xml:space="preserve">three </w:t>
+      </w:r>
+      <w:r>
+        <w:t>vaccination strategies</w:t>
+      </w:r>
+      <w:r>
+        <w:t>:</w:t>
+      </w:r>
+      <w:r>
+        <w:t xml:space="preserve"> </w:t>
+      </w:r>
+      <w:r>
+        <w:t>(1)</w:t>
+      </w:r>
+      <w:r>
+        <w:t xml:space="preserve"> </w:t>
+      </w:r>
+      <w:r>
+        <w:t>routine</w:t>
+      </w:r>
+      <w:r>
+        <w:t xml:space="preserve"> </w:t>
+      </w:r>
+      <w:r>
+        <w:t>vaccination</w:t>
+      </w:r>
+      <w:r>
+        <w:t>;</w:t>
+      </w:r>
+      <w:r>
+        <w:t xml:space="preserve"> (2) periodic mass vaccination</w:t>
+      </w:r>
+      <w:r>
+        <w:t>s</w:t>
+      </w:r>
+      <w:proofErr w:type="gramStart"/>
+      <w:r>
+        <w:t>;</w:t>
+      </w:r>
+      <w:proofErr w:type="gramEnd"/>
+      <w:r>
+        <w:t xml:space="preserve"> and</w:t>
+      </w:r>
+      <w:r>
+        <w:t xml:space="preserve"> (3)</w:t>
+      </w:r>
+      <w:r>
+        <w:t xml:space="preserve"> </w:t>
+      </w:r>
+      <w:r>
+        <w:t>mass vaccination followed by routine vaccination</w:t>
+      </w:r>
+      <w:r>
+        <w:t xml:space="preserve">. Routine vaccination can be performed daily </w:t>
+      </w:r>
+      <w:proofErr w:type="gramStart"/>
+      <w:r>
+        <w:t>for a particular fraction individuals</w:t>
+      </w:r>
+      <w:proofErr w:type="gramEnd"/>
+      <w:r>
+        <w:t xml:space="preserve"> who happen to be susceptible at the time</w:t>
+      </w:r>
+      <w:r>
+        <w:t xml:space="preserve"> (such as those entering the population through immigration or birth)</w:t>
+      </w:r>
+      <w:r>
+        <w:t xml:space="preserve">. </w:t>
+      </w:r>
+      <w:r>
+        <w:t>Currently, a complete vaccine course of OCVs includes two doses administered</w:t>
+      </w:r>
+      <w:r>
+        <w:t xml:space="preserve"> approximately</w:t>
+      </w:r>
+      <w:r>
+        <w:t xml:space="preserve"> two weeks apart [</w:t>
+      </w:r>
+      <w:r>
+        <w:t>WHO 2016 WER</w:t>
+      </w:r>
+      <w:r>
+        <w:t xml:space="preserve">], but because the focus of this study is on the scale of </w:t>
       </w:r>
       <w:r>
         <w:t xml:space="preserve">years, not days, we assume </w:t>
@@ -1582,7 +1914,16 @@
         </m:f>
       </m:oMath>
       <w:r>
-        <w:t xml:space="preserve"> for </w:t>
+        <w:t xml:space="preserve"> for</w:t>
+      </w:r>
+      <w:r>
+        <w:t xml:space="preserve"> the incubation period</w:t>
+      </w:r>
+      <w:r>
+        <w:t xml:space="preserve"> </w:t>
+      </w:r>
+      <w:r>
+        <w:t>(</w:t>
       </w:r>
       <m:oMath>
         <m:r>
@@ -1593,7 +1934,14 @@
         </m:r>
       </m:oMath>
       <w:r>
-        <w:t xml:space="preserve"> [Azman 2013];  </w:t>
+        <w:t>)</w:t>
+      </w:r>
+      <w:r>
+        <w:t xml:space="preserve"> [Azman 2013]</w:t>
+      </w:r>
+      <w:proofErr w:type="gramStart"/>
+      <w:r>
+        <w:t xml:space="preserve">;  </w:t>
       </w:r>
       <m:oMath>
         <m:r>
@@ -1602,6 +1950,7 @@
           </w:rPr>
           <m:t>γ</m:t>
         </m:r>
+        <w:proofErr w:type="gramEnd"/>
         <m:r>
           <w:rPr>
             <w:rFonts w:ascii="Lucida Grande" w:hAnsi="Lucida Grande" w:cs="Lucida Grande"/>
@@ -1638,6 +1987,9 @@
       <w:r>
         <w:t xml:space="preserve"> for </w:t>
       </w:r>
+      <w:r>
+        <w:t>the duration of infectiousness (</w:t>
+      </w:r>
       <m:oMath>
         <m:r>
           <w:rPr>
@@ -1647,6 +1999,9 @@
         </m:r>
       </m:oMath>
       <w:r>
+        <w:t>)</w:t>
+      </w:r>
+      <w:r>
         <w:t xml:space="preserve"> [Azman 2016, Weil 2009]; and </w:t>
       </w:r>
       <m:oMath>
@@ -1679,6 +2034,9 @@
       </m:oMath>
       <w:r>
         <w:t xml:space="preserve"> for </w:t>
+      </w:r>
+      <w:r>
+        <w:t>the duration of natural immunity (</w:t>
       </w:r>
       <m:oMath>
         <m:r>
@@ -1689,15 +2047,137 @@
         </m:r>
       </m:oMath>
       <w:r>
-        <w:t xml:space="preserve"> [Moore 2015, Bhattacharya 2013,  van Loon 1996]. The transition </w:t>
+        <w:t>)</w:t>
+      </w:r>
+      <w:r>
+        <w:t xml:space="preserve"> [Moore 2015, Bhattach</w:t>
+      </w:r>
+      <w:r>
+        <w:t>arya 2013,  van Loon 1996]. Infection of susceptible individuals (</w:t>
       </w:r>
       <m:oMath>
         <m:r>
           <w:rPr>
             <w:rFonts w:ascii="Cambria Math" w:hAnsi="Cambria Math"/>
           </w:rPr>
-          <m:t>S</m:t>
+          <m:t>S→I</m:t>
         </m:r>
+      </m:oMath>
+      <w:r>
+        <w:t>)</w:t>
+      </w:r>
+      <w:r>
+        <w:t xml:space="preserve"> is driven by a density-dependent force of infection </w:t>
+      </w:r>
+      <m:oMath>
+        <m:r>
+          <w:rPr>
+            <w:rFonts w:ascii="Cambria Math" w:hAnsi="Cambria Math"/>
+          </w:rPr>
+          <m:t>λ=βSI</m:t>
+        </m:r>
+      </m:oMath>
+      <w:r>
+        <w:t xml:space="preserve"> </w:t>
+      </w:r>
+      <w:r>
+        <w:rPr>
+          <w:rFonts w:ascii="Cambria" w:hAnsi="Cambria"/>
+        </w:rPr>
+        <w:t>such that R</w:t>
+      </w:r>
+      <w:r>
+        <w:rPr>
+          <w:rFonts w:ascii="Cambria" w:hAnsi="Cambria"/>
+          <w:vertAlign w:val="subscript"/>
+        </w:rPr>
+        <w:t>0</w:t>
+      </w:r>
+      <w:r>
+        <w:rPr>
+          <w:rFonts w:ascii="Cambria" w:hAnsi="Cambria"/>
+        </w:rPr>
+        <w:t xml:space="preserve"> = </w:t>
+      </w:r>
+      <m:oMath>
+        <m:f>
+          <m:fPr>
+            <m:ctrlPr>
+              <w:rPr>
+                <w:rFonts w:ascii="Cambria Math" w:hAnsi="Cambria Math"/>
+                <w:i/>
+              </w:rPr>
+            </m:ctrlPr>
+          </m:fPr>
+          <m:num>
+            <m:r>
+              <w:rPr>
+                <w:rFonts w:ascii="Cambria Math" w:hAnsi="Cambria Math"/>
+              </w:rPr>
+              <m:t>β</m:t>
+            </m:r>
+          </m:num>
+          <m:den>
+            <m:r>
+              <w:rPr>
+                <w:rFonts w:ascii="Cambria Math" w:hAnsi="Cambria Math"/>
+              </w:rPr>
+              <m:t>γ</m:t>
+            </m:r>
+          </m:den>
+        </m:f>
+      </m:oMath>
+      <w:r>
+        <w:rPr>
+          <w:rFonts w:ascii="Cambria" w:hAnsi="Cambria"/>
+        </w:rPr>
+        <w:t>.</w:t>
+      </w:r>
+      <w:r>
+        <w:rPr>
+          <w:rFonts w:ascii="Cambria" w:hAnsi="Cambria"/>
+        </w:rPr>
+        <w:t xml:space="preserve"> </w:t>
+      </w:r>
+      <w:r>
+        <w:rPr>
+          <w:rFonts w:ascii="Cambria" w:hAnsi="Cambria"/>
+        </w:rPr>
+        <w:t>The force of infection on</w:t>
+      </w:r>
+      <w:r>
+        <w:rPr>
+          <w:rFonts w:ascii="Cambria" w:hAnsi="Cambria"/>
+        </w:rPr>
+        <w:t xml:space="preserve"> vaccinated individuals (</w:t>
+      </w:r>
+      <m:oMath>
+        <m:sSub>
+          <m:sSubPr>
+            <m:ctrlPr>
+              <w:rPr>
+                <w:rFonts w:ascii="Cambria Math" w:hAnsi="Cambria Math"/>
+                <w:i/>
+              </w:rPr>
+            </m:ctrlPr>
+          </m:sSubPr>
+          <m:e>
+            <m:r>
+              <w:rPr>
+                <w:rFonts w:ascii="Cambria Math" w:hAnsi="Cambria Math"/>
+              </w:rPr>
+              <m:t>V</m:t>
+            </m:r>
+          </m:e>
+          <m:sub>
+            <m:r>
+              <w:rPr>
+                <w:rFonts w:ascii="Cambria Math" w:hAnsi="Cambria Math"/>
+              </w:rPr>
+              <m:t>i</m:t>
+            </m:r>
+          </m:sub>
+        </m:sSub>
         <m:r>
           <w:rPr>
             <w:rFonts w:ascii="Cambria Math" w:hAnsi="Cambria Math"/>
@@ -1706,301 +2186,563 @@
         </m:r>
       </m:oMath>
       <w:r>
-        <w:t xml:space="preserve"> is driven by a density-dependent force of infection </w:t>
+        <w:rPr>
+          <w:rFonts w:ascii="Cambria" w:hAnsi="Cambria"/>
+        </w:rPr>
+        <w:t xml:space="preserve">) is scaled </w:t>
+      </w:r>
+      <w:r>
+        <w:rPr>
+          <w:rFonts w:ascii="Cambria" w:hAnsi="Cambria"/>
+        </w:rPr>
+        <w:t xml:space="preserve">by </w:t>
       </w:r>
       <m:oMath>
         <m:r>
           <w:rPr>
             <w:rFonts w:ascii="Cambria Math" w:hAnsi="Cambria Math"/>
           </w:rPr>
-          <m:t>λ=β</m:t>
+          <m:t>(1-VE</m:t>
         </m:r>
+        <m:d>
+          <m:dPr>
+            <m:ctrlPr>
+              <w:rPr>
+                <w:rFonts w:ascii="Cambria Math" w:hAnsi="Cambria Math"/>
+                <w:i/>
+              </w:rPr>
+            </m:ctrlPr>
+          </m:dPr>
+          <m:e>
+            <m:r>
+              <w:rPr>
+                <w:rFonts w:ascii="Cambria Math" w:hAnsi="Cambria Math"/>
+              </w:rPr>
+              <m:t>i</m:t>
+            </m:r>
+          </m:e>
+        </m:d>
         <m:r>
           <w:rPr>
             <w:rFonts w:ascii="Cambria Math" w:hAnsi="Cambria Math"/>
           </w:rPr>
-          <m:t>SI</m:t>
+          <m:t>)</m:t>
         </m:r>
       </m:oMath>
       <w:r>
-        <w:t xml:space="preserve"> </w:t>
-      </w:r>
-      <w:r>
         <w:rPr>
           <w:rFonts w:ascii="Cambria" w:hAnsi="Cambria"/>
         </w:rPr>
-        <w:t>such that R</w:t>
-      </w:r>
-      <w:r>
-        <w:rPr>
-          <w:rFonts w:ascii="Cambria" w:hAnsi="Cambria"/>
+        <w:t>.</w:t>
+      </w:r>
+    </w:p>
+    <w:p/>
+    <w:p>
+      <w:pPr>
+        <w:rPr>
+          <w:b/>
+        </w:rPr>
+      </w:pPr>
+      <w:r>
+        <w:rPr>
+          <w:b/>
+        </w:rPr>
+        <w:t>RESULTS</w:t>
+      </w:r>
+    </w:p>
+    <w:p/>
+    <w:p>
+      <w:r>
+        <w:t>In a static population (i.e.,</w:t>
+      </w:r>
+      <w:r>
+        <w:t xml:space="preserve"> no births, deaths, or migration</w:t>
+      </w:r>
+      <w:r>
+        <w:t>)</w:t>
+      </w:r>
+      <w:r>
+        <w:t xml:space="preserve">, </w:t>
+      </w:r>
+      <w:r>
+        <w:t xml:space="preserve">vaccination can provide </w:t>
+      </w:r>
+      <w:r>
+        <w:t>some</w:t>
+      </w:r>
+      <w:r>
+        <w:t xml:space="preserve"> herd protection as long as d</w:t>
+      </w:r>
+      <w:r>
+        <w:t>irect vaccine efficacy remains, which we estimate to be</w:t>
+      </w:r>
+      <w:r>
+        <w:t xml:space="preserve"> 4.2</w:t>
+      </w:r>
+      <w:r>
+        <w:t xml:space="preserve"> years for the WC vaccine</w:t>
+      </w:r>
+      <w:r>
+        <w:t xml:space="preserve"> in our deterministic model framework</w:t>
+      </w:r>
+      <w:r>
+        <w:t xml:space="preserve"> </w:t>
+      </w:r>
+      <w:r>
+        <w:t>(Figure AA</w:t>
+      </w:r>
+      <w:r>
+        <w:t>, dotted line</w:t>
+      </w:r>
+      <w:r>
+        <w:t>)</w:t>
+      </w:r>
+      <w:r>
+        <w:t>. The inclusion of migration can substan</w:t>
+      </w:r>
+      <w:r>
+        <w:t xml:space="preserve">tially decrease </w:t>
+      </w:r>
+      <w:r>
+        <w:t>this duration</w:t>
+      </w:r>
+      <w:r>
+        <w:t>. I</w:t>
+      </w:r>
+      <w:r>
+        <w:t>n a high-migration setting with an average duration</w:t>
+      </w:r>
+      <w:r>
+        <w:t xml:space="preserve"> of residence of 2 years, the duration of any herd protection </w:t>
+      </w:r>
+      <w:r>
+        <w:t>decrease</w:t>
+      </w:r>
+      <w:r>
+        <w:t>s</w:t>
+      </w:r>
+      <w:r>
+        <w:t xml:space="preserve"> </w:t>
+      </w:r>
+      <w:r>
+        <w:t>to 3.6</w:t>
+      </w:r>
+      <w:r>
+        <w:t xml:space="preserve"> years</w:t>
+      </w:r>
+      <w:r>
+        <w:t xml:space="preserve"> following mass vaccination with the WC vaccine and </w:t>
+      </w:r>
+      <w:r>
+        <w:t>9.2</w:t>
+      </w:r>
+      <w:r>
+        <w:t xml:space="preserve"> years</w:t>
+      </w:r>
+      <w:r>
+        <w:t xml:space="preserve"> </w:t>
+      </w:r>
+      <w:r>
+        <w:t xml:space="preserve">even for a perfect vaccine </w:t>
+      </w:r>
+      <w:r>
+        <w:t xml:space="preserve">(Figure </w:t>
+      </w:r>
+      <w:r>
+        <w:t>AA</w:t>
+      </w:r>
+      <w:r>
+        <w:t xml:space="preserve">, </w:t>
+      </w:r>
+      <w:r>
+        <w:t>solid</w:t>
+      </w:r>
+      <w:r>
+        <w:t xml:space="preserve"> lines</w:t>
+      </w:r>
+      <w:r>
+        <w:t>)</w:t>
+      </w:r>
+      <w:r>
+        <w:t xml:space="preserve">. </w:t>
+      </w:r>
+    </w:p>
+    <w:p/>
+    <w:p>
+      <w:r>
+        <w:t>Rates of birth and death</w:t>
+      </w:r>
+      <w:r>
+        <w:t xml:space="preserve"> must be unreasonably large in order to</w:t>
+      </w:r>
+      <w:r>
+        <w:t xml:space="preserve"> compete with these two drivers of </w:t>
+      </w:r>
+      <w:r>
+        <w:t>waning of herd protection. E</w:t>
+      </w:r>
+      <w:r>
+        <w:t xml:space="preserve">ven </w:t>
+      </w:r>
+      <w:r>
+        <w:t>pessimistic</w:t>
+      </w:r>
+      <w:r>
+        <w:t xml:space="preserve"> estimates of a life expectancy</w:t>
+      </w:r>
+      <w:r>
+        <w:t xml:space="preserve"> of 40 years only result in a </w:t>
+      </w:r>
+      <w:r>
+        <w:t>2</w:t>
+      </w:r>
+      <w:r>
+        <w:t xml:space="preserve">% </w:t>
+      </w:r>
+      <w:r>
+        <w:t>decrease</w:t>
+      </w:r>
+      <w:r>
+        <w:t xml:space="preserve"> in the duration of herd protection</w:t>
+      </w:r>
+      <w:r>
+        <w:t xml:space="preserve"> </w:t>
+      </w:r>
+      <w:r>
+        <w:t>as compared to</w:t>
+      </w:r>
+      <w:r>
+        <w:t xml:space="preserve"> setting</w:t>
+      </w:r>
+      <w:r>
+        <w:t xml:space="preserve"> rates of birth and death to zero</w:t>
+      </w:r>
+      <w:r>
+        <w:t xml:space="preserve"> (Supplemental Figure AA)</w:t>
+      </w:r>
+      <w:r>
+        <w:t>.</w:t>
+      </w:r>
+      <w:r>
+        <w:t xml:space="preserve"> </w:t>
+      </w:r>
+      <w:r>
+        <w:t>Between the three primary forces causing herd immunity to wane, namely waning direct effects, migration, and births/deaths, we find that the first two are substantially more influential than the third.</w:t>
+      </w:r>
+      <w:r>
+        <w:t xml:space="preserve"> We therefore present results in the absence of birth and death rates for simplicity unless otherwise noted.</w:t>
+      </w:r>
+    </w:p>
+    <w:p/>
+    <w:p>
+      <w:r>
+        <w:t xml:space="preserve">Of interest to policy-makers is not just the duration of any herd protection, </w:t>
+      </w:r>
+      <w:proofErr w:type="gramStart"/>
+      <w:r>
+        <w:t>but</w:t>
+      </w:r>
+      <w:proofErr w:type="gramEnd"/>
+      <w:r>
+        <w:t xml:space="preserve"> </w:t>
+      </w:r>
+      <w:r>
+        <w:t>specifically</w:t>
+      </w:r>
+      <w:r>
+        <w:t xml:space="preserve"> the duration of herd immunity (DHI). </w:t>
+      </w:r>
+      <w:r>
+        <w:t xml:space="preserve">Figure VC shows the strong positive dependence of </w:t>
+      </w:r>
+      <w:r>
+        <w:t xml:space="preserve">DHI </w:t>
+      </w:r>
+      <w:r>
+        <w:t xml:space="preserve">on </w:t>
+      </w:r>
+      <w:r>
+        <w:t>high initial vaccine coverage and low R</w:t>
+      </w:r>
+      <w:r>
+        <w:softHyphen/>
+      </w:r>
+      <w:r>
+        <w:rPr>
           <w:vertAlign w:val="subscript"/>
         </w:rPr>
         <w:t>0</w:t>
       </w:r>
       <w:r>
         <w:rPr>
-          <w:rFonts w:ascii="Cambria" w:hAnsi="Cambria"/>
-        </w:rPr>
-        <w:t xml:space="preserve"> = </w:t>
+          <w:vertAlign w:val="subscript"/>
+        </w:rPr>
+        <w:softHyphen/>
+      </w:r>
+      <w:r>
+        <w:rPr>
+          <w:vertAlign w:val="subscript"/>
+        </w:rPr>
+        <w:softHyphen/>
+      </w:r>
+      <w:r>
+        <w:t>.</w:t>
+      </w:r>
+      <w:r>
+        <w:t xml:space="preserve"> </w:t>
+      </w:r>
+      <w:r>
+        <w:t>DHI is also shortened i</w:t>
+      </w:r>
+      <w:r>
+        <w:t xml:space="preserve">n the presence of increasing migration </w:t>
+      </w:r>
+      <w:r>
+        <w:t xml:space="preserve">and birth/death rates </w:t>
+      </w:r>
+      <w:r>
+        <w:t>(Supplemental Information</w:t>
+      </w:r>
+      <w:r>
+        <w:t xml:space="preserve"> TBD</w:t>
+      </w:r>
+      <w:r>
+        <w:t>).</w:t>
+      </w:r>
+      <w:r>
+        <w:t xml:space="preserve"> </w:t>
+      </w:r>
+    </w:p>
+    <w:p/>
+    <w:p>
+      <w:r>
+        <w:t>Although</w:t>
+      </w:r>
+      <w:r>
+        <w:t xml:space="preserve"> deterministic models exhibit threshold-like behavior once</w:t>
+      </w:r>
+      <w:r>
+        <w:t xml:space="preserve"> the reproductive number </w:t>
+      </w:r>
+      <w:r>
+        <w:t xml:space="preserve">exceeds one, an </w:t>
+      </w:r>
+      <w:r>
+        <w:t xml:space="preserve">outbreak in reality </w:t>
+      </w:r>
+      <w:r>
+        <w:t xml:space="preserve">is </w:t>
+      </w:r>
+      <w:r>
+        <w:t>possible below the</w:t>
+      </w:r>
+      <w:r>
+        <w:t xml:space="preserve"> threshold and </w:t>
+      </w:r>
+      <w:r>
+        <w:t xml:space="preserve">is not </w:t>
+      </w:r>
+      <w:r>
+        <w:t>guaranteed above the threshold</w:t>
+      </w:r>
+      <w:r>
+        <w:t xml:space="preserve"> [Fox 1971]</w:t>
+      </w:r>
+      <w:r>
+        <w:t xml:space="preserve">. </w:t>
+      </w:r>
+      <w:r>
+        <w:t xml:space="preserve">Holding vaccine coverage at 100%, </w:t>
+      </w:r>
+      <w:r>
+        <w:t xml:space="preserve">Figure </w:t>
+      </w:r>
+      <w:r>
+        <w:t>BB</w:t>
+      </w:r>
+      <w:r>
+        <w:t xml:space="preserve"> shows that </w:t>
+      </w:r>
+      <w:r>
+        <w:t xml:space="preserve">mass vaccination reduces, but not eliminates, </w:t>
+      </w:r>
+      <w:r>
+        <w:t>th</w:t>
+      </w:r>
+      <w:r>
+        <w:t>e probability of an outbreak</w:t>
+      </w:r>
+      <w:r>
+        <w:t xml:space="preserve"> </w:t>
+      </w:r>
+      <w:r>
+        <w:t>for a duration of time that depends critically on the vaccine efficacy</w:t>
+      </w:r>
+      <w:r>
+        <w:t xml:space="preserve"> profile</w:t>
+      </w:r>
+      <w:r>
+        <w:t xml:space="preserve"> and migration rate.</w:t>
+      </w:r>
+      <w:r>
+        <w:t xml:space="preserve"> </w:t>
+      </w:r>
+      <w:r>
+        <w:t xml:space="preserve">DHI can be </w:t>
+      </w:r>
+      <w:r>
+        <w:t>inferred from</w:t>
+      </w:r>
+      <w:r>
+        <w:t xml:space="preserve"> the time </w:t>
+      </w:r>
+      <w:r>
+        <w:t xml:space="preserve">of crossing </w:t>
+      </w:r>
+      <w:r>
+        <w:t>the horizon</w:t>
+      </w:r>
+      <w:r>
+        <w:t>tal grey line, which marks the 24.6% probability of an outbreak (</w:t>
       </w:r>
       <m:oMath>
-        <m:f>
-          <m:fPr>
-            <m:ctrlPr>
-              <w:rPr>
-                <w:rFonts w:ascii="Cambria Math" w:hAnsi="Cambria Math"/>
-                <w:i/>
-              </w:rPr>
-            </m:ctrlPr>
-          </m:fPr>
-          <m:num>
-            <m:r>
-              <w:rPr>
-                <w:rFonts w:ascii="Cambria Math" w:hAnsi="Cambria Math"/>
-              </w:rPr>
-              <m:t>β</m:t>
-            </m:r>
-          </m:num>
-          <m:den>
-            <m:r>
-              <w:rPr>
-                <w:rFonts w:ascii="Cambria Math" w:hAnsi="Cambria Math"/>
-              </w:rPr>
-              <m:t>γ</m:t>
-            </m:r>
-          </m:den>
-        </m:f>
+        <m:r>
+          <w:rPr>
+            <w:rFonts w:ascii="Cambria Math" w:hAnsi="Cambria Math"/>
+          </w:rPr>
+          <m:t>≥</m:t>
+        </m:r>
       </m:oMath>
       <w:r>
-        <w:rPr>
-          <w:rFonts w:ascii="Cambria" w:hAnsi="Cambria"/>
-        </w:rPr>
+        <w:t>10 cases) when the reproductive number is equal to one</w:t>
+      </w:r>
+      <w:r>
         <w:t>.</w:t>
       </w:r>
+      <w:r>
+        <w:t xml:space="preserve"> </w:t>
+      </w:r>
+      <w:r>
+        <w:t>F</w:t>
+      </w:r>
+      <w:r>
+        <w:t xml:space="preserve">or a setting with high transmission potential and high migration (red solid line), mass WC vaccination may not be able to achieve herd immunity, but </w:t>
+      </w:r>
+      <w:r>
+        <w:t xml:space="preserve">can </w:t>
+      </w:r>
+      <w:r>
+        <w:t xml:space="preserve">still drastically reduce </w:t>
+      </w:r>
+      <w:r>
+        <w:t xml:space="preserve">by nearly 50 percentage points </w:t>
+      </w:r>
+      <w:r>
+        <w:t>the probability of an outbreak given introduct</w:t>
+      </w:r>
+      <w:r>
+        <w:t>ion</w:t>
+      </w:r>
+      <w:r>
+        <w:t>.</w:t>
+      </w:r>
+      <w:r>
+        <w:t xml:space="preserve"> </w:t>
+      </w:r>
+      <w:r>
+        <w:t>See Supplemental Information for dependence on other factors such as vaccine coverage, seasonality, and birth/death rates.</w:t>
+      </w:r>
     </w:p>
     <w:p/>
     <w:p>
-      <w:pPr>
-        <w:rPr>
-          <w:b/>
-        </w:rPr>
-      </w:pPr>
-      <w:r>
-        <w:rPr>
-          <w:b/>
-        </w:rPr>
-        <w:t>RESULTS</w:t>
-      </w:r>
-    </w:p>
-    <w:p/>
-    <w:p>
-      <w:r>
-        <w:t>Under</w:t>
-      </w:r>
-      <w:r>
-        <w:t xml:space="preserve"> the </w:t>
-      </w:r>
-      <w:r>
-        <w:t>simplifying assumptions</w:t>
-      </w:r>
-      <w:r>
-        <w:t xml:space="preserve"> </w:t>
-      </w:r>
-      <w:r>
-        <w:t>of</w:t>
-      </w:r>
-      <w:r>
-        <w:t xml:space="preserve"> no births, deaths, or migration, </w:t>
-      </w:r>
-      <w:r>
-        <w:t xml:space="preserve">vaccination can provide </w:t>
-      </w:r>
-      <w:r>
-        <w:t>some</w:t>
-      </w:r>
-      <w:r>
-        <w:t xml:space="preserve"> herd protection as long as d</w:t>
-      </w:r>
-      <w:r>
-        <w:t>irect vaccine efficacy remains, which we estimate to be</w:t>
-      </w:r>
-      <w:r>
-        <w:t xml:space="preserve"> 4.2</w:t>
-      </w:r>
-      <w:r>
-        <w:t xml:space="preserve"> years for the WC vaccine</w:t>
-      </w:r>
-      <w:r>
-        <w:t xml:space="preserve"> in our deterministic model framework</w:t>
-      </w:r>
-      <w:r>
-        <w:t xml:space="preserve"> </w:t>
-      </w:r>
-      <w:r>
-        <w:t>(Figure AA</w:t>
-      </w:r>
-      <w:r>
-        <w:t>, dotted lines</w:t>
-      </w:r>
-      <w:r>
-        <w:t>)</w:t>
-      </w:r>
-      <w:r>
-        <w:t>. The inclusion of migration can substan</w:t>
-      </w:r>
-      <w:r>
-        <w:t xml:space="preserve">tially decrease </w:t>
-      </w:r>
-      <w:r>
-        <w:t>this duration</w:t>
-      </w:r>
-      <w:r>
-        <w:t>. I</w:t>
-      </w:r>
-      <w:r>
-        <w:t>n a high-migration setting with an average duration</w:t>
-      </w:r>
-      <w:r>
-        <w:t xml:space="preserve"> of residence of 2 years, the duration of any herd protection </w:t>
-      </w:r>
-      <w:r>
-        <w:t>decrease</w:t>
-      </w:r>
-      <w:r>
-        <w:t>s</w:t>
-      </w:r>
-      <w:r>
-        <w:t xml:space="preserve"> </w:t>
-      </w:r>
-      <w:r>
-        <w:t>to 3.6</w:t>
-      </w:r>
-      <w:r>
-        <w:t xml:space="preserve"> years</w:t>
-      </w:r>
-      <w:r>
-        <w:t xml:space="preserve"> following mass vaccination with the WC vaccine and </w:t>
-      </w:r>
-      <w:r>
-        <w:t>9.2</w:t>
-      </w:r>
-      <w:r>
-        <w:t xml:space="preserve"> years</w:t>
-      </w:r>
-      <w:r>
-        <w:t xml:space="preserve"> </w:t>
-      </w:r>
-      <w:r>
-        <w:t xml:space="preserve">even for a perfect vaccine </w:t>
-      </w:r>
-      <w:r>
-        <w:t xml:space="preserve">(Figure </w:t>
-      </w:r>
-      <w:r>
-        <w:t>AA</w:t>
-      </w:r>
+      <w:r>
+        <w:t>We considered several operational strategies for sustaining herd immunity through vaccination</w:t>
+      </w:r>
+      <w:r>
+        <w:t xml:space="preserve"> alone</w:t>
+      </w:r>
+      <w:r>
+        <w:t xml:space="preserve">. </w:t>
+      </w:r>
+      <w:r>
+        <w:t>We find that for a fixed vaccine allotment,</w:t>
+      </w:r>
+      <w:r>
+        <w:t xml:space="preserve"> </w:t>
+      </w:r>
+      <w:r>
+        <w:t xml:space="preserve">“Mass then Maintain” </w:t>
+      </w:r>
+      <w:r>
+        <w:t xml:space="preserve">strategies that </w:t>
+      </w:r>
+      <w:r>
+        <w:t>complement a single mass vaccination campaign with routine vaccinatio</w:t>
+      </w:r>
+      <w:r>
+        <w:t xml:space="preserve">n </w:t>
+      </w:r>
+      <w:r>
+        <w:t xml:space="preserve">can </w:t>
+      </w:r>
+      <w:r>
+        <w:t xml:space="preserve">maintain herd immunity </w:t>
+      </w:r>
+      <w:r>
+        <w:t>longer than either</w:t>
+      </w:r>
+      <w:r>
+        <w:t xml:space="preserve"> recurring mass vaccination </w:t>
+      </w:r>
+      <w:r>
+        <w:t>or</w:t>
+      </w:r>
+      <w:r>
+        <w:t xml:space="preserve"> routine vaccination strategies</w:t>
+      </w:r>
+      <w:r>
+        <w:t xml:space="preserve"> alone</w:t>
+      </w:r>
+      <w:r>
+        <w:t xml:space="preserve">. </w:t>
+      </w:r>
+      <w:r>
+        <w:t xml:space="preserve">The intuition behind this complementary strategy is that recurring mass campaigns have diminishing returns </w:t>
+      </w:r>
+      <w:r>
+        <w:t xml:space="preserve">per vaccine once herd immunity is achieved; meanwhile </w:t>
+      </w:r>
+      <w:r>
+        <w:t>routine vaccination alone requires a long period o</w:t>
+      </w:r>
+      <w:r>
+        <w:t>f time to build-up herd immunity</w:t>
+      </w:r>
+      <w:r>
+        <w:t>.</w:t>
+      </w:r>
+      <w:r>
+        <w:t xml:space="preserve"> We found that in a </w:t>
+      </w:r>
+      <w:r>
+        <w:t xml:space="preserve">population </w:t>
+      </w:r>
+      <w:r>
+        <w:t xml:space="preserve">with size </w:t>
+      </w:r>
+      <m:oMath>
+        <m:r>
+          <w:rPr>
+            <w:rFonts w:ascii="Cambria Math" w:hAnsi="Cambria Math"/>
+          </w:rPr>
+          <m:t>N</m:t>
+        </m:r>
+      </m:oMath>
       <w:r>
         <w:t xml:space="preserve">, </w:t>
       </w:r>
       <w:r>
-        <w:t>solid</w:t>
-      </w:r>
-      <w:r>
-        <w:t xml:space="preserve"> lines</w:t>
-      </w:r>
-      <w:r>
-        <w:t>)</w:t>
-      </w:r>
-      <w:r>
-        <w:t xml:space="preserve">. </w:t>
-      </w:r>
-      <w:r>
-        <w:t>Rates of birth and death</w:t>
-      </w:r>
-      <w:r>
-        <w:t xml:space="preserve"> must be unreasonably large in order to</w:t>
-      </w:r>
-      <w:r>
-        <w:t xml:space="preserve"> compete with these two drivers of </w:t>
-      </w:r>
-      <w:r>
-        <w:t xml:space="preserve">waning of herd protection – even </w:t>
-      </w:r>
-      <w:r>
-        <w:t>pessimistic</w:t>
-      </w:r>
-      <w:r>
-        <w:t xml:space="preserve"> estimates of a life expectancy</w:t>
-      </w:r>
-      <w:r>
-        <w:t xml:space="preserve"> of 40 years only result in a </w:t>
-      </w:r>
-      <w:r>
-        <w:t>2</w:t>
-      </w:r>
-      <w:r>
-        <w:t xml:space="preserve">% </w:t>
-      </w:r>
-      <w:r>
-        <w:t>decrease</w:t>
-      </w:r>
-      <w:r>
-        <w:t xml:space="preserve"> in the duration of herd protection</w:t>
-      </w:r>
-      <w:r>
-        <w:t xml:space="preserve"> </w:t>
-      </w:r>
-      <w:r>
-        <w:t>as compared to</w:t>
-      </w:r>
-      <w:r>
-        <w:t xml:space="preserve"> setting</w:t>
-      </w:r>
-      <w:r>
-        <w:t xml:space="preserve"> rates of birth and death to zero</w:t>
-      </w:r>
-      <w:r>
-        <w:t xml:space="preserve"> (Supplemental Figure AA)</w:t>
-      </w:r>
-      <w:r>
-        <w:t>.</w:t>
-      </w:r>
-      <w:r>
-        <w:t xml:space="preserve"> </w:t>
-      </w:r>
-      <w:r>
-        <w:t>Between the three primary forces causing herd immunity to wane, namely waning direct effects, migration, and births/deaths, we find that the first two are substantially more influential than the third.</w:t>
-      </w:r>
-      <w:r>
-        <w:t xml:space="preserve"> We therefore present results in the absence of birth and death rates for simplicity unless otherwise noted.</w:t>
-      </w:r>
-    </w:p>
-    <w:p/>
-    <w:p>
-      <w:r>
-        <w:t xml:space="preserve">Of interest to policy-makers is not just the duration of any herd protection, but </w:t>
-      </w:r>
-      <w:r>
-        <w:t>specifically</w:t>
-      </w:r>
-      <w:r>
-        <w:t xml:space="preserve"> the duration of herd immunity (DHI). </w:t>
-      </w:r>
-      <w:r>
-        <w:t xml:space="preserve">Figure VC shows the strong positive dependence of </w:t>
-      </w:r>
-      <w:r>
-        <w:t xml:space="preserve">DHI </w:t>
-      </w:r>
-      <w:r>
-        <w:t xml:space="preserve">on </w:t>
-      </w:r>
-      <w:r>
-        <w:t>high initial vaccine coverage and low R</w:t>
-      </w:r>
-      <w:r>
-        <w:softHyphen/>
+        <w:t>R</w:t>
       </w:r>
       <w:r>
         <w:rPr>
@@ -2009,228 +2751,13 @@
         <w:t>0</w:t>
       </w:r>
       <w:r>
-        <w:rPr>
-          <w:vertAlign w:val="subscript"/>
-        </w:rPr>
-        <w:softHyphen/>
-      </w:r>
-      <w:r>
-        <w:rPr>
-          <w:vertAlign w:val="subscript"/>
-        </w:rPr>
-        <w:softHyphen/>
-      </w:r>
-      <w:r>
-        <w:t>.</w:t>
-      </w:r>
-      <w:r>
-        <w:t xml:space="preserve"> </w:t>
-      </w:r>
-      <w:r>
-        <w:t>DHI is also shortened i</w:t>
-      </w:r>
-      <w:r>
-        <w:t xml:space="preserve">n the presence of increasing migration </w:t>
-      </w:r>
-      <w:r>
-        <w:t xml:space="preserve">and birth/death rates </w:t>
-      </w:r>
-      <w:r>
-        <w:t>(Supplemental Information</w:t>
-      </w:r>
-      <w:r>
-        <w:t xml:space="preserve"> TBD</w:t>
-      </w:r>
-      <w:r>
-        <w:t>).</w:t>
-      </w:r>
-      <w:r>
-        <w:t xml:space="preserve"> </w:t>
-      </w:r>
-    </w:p>
-    <w:p/>
-    <w:p>
-      <w:r>
-        <w:t>Although</w:t>
-      </w:r>
-      <w:r>
-        <w:t xml:space="preserve"> deterministic models exhibit threshold-like behavior once</w:t>
-      </w:r>
-      <w:r>
-        <w:t xml:space="preserve"> the reproductive number </w:t>
-      </w:r>
-      <w:r>
-        <w:t xml:space="preserve">exceeds one, an </w:t>
-      </w:r>
-      <w:r>
-        <w:t xml:space="preserve">outbreak in reality </w:t>
-      </w:r>
-      <w:r>
-        <w:t xml:space="preserve">is </w:t>
-      </w:r>
-      <w:r>
-        <w:t>possible below the</w:t>
-      </w:r>
-      <w:r>
-        <w:t xml:space="preserve"> threshold and </w:t>
-      </w:r>
-      <w:r>
-        <w:t xml:space="preserve">is not </w:t>
-      </w:r>
-      <w:r>
-        <w:t>guaranteed above the threshold</w:t>
-      </w:r>
-      <w:r>
-        <w:t xml:space="preserve"> [Fox 1971]</w:t>
-      </w:r>
-      <w:r>
-        <w:t xml:space="preserve">. </w:t>
-      </w:r>
-      <w:r>
-        <w:t xml:space="preserve">Holding vaccine coverage at 100%, </w:t>
-      </w:r>
-      <w:r>
-        <w:t xml:space="preserve">Figure </w:t>
-      </w:r>
-      <w:r>
-        <w:t>BB</w:t>
-      </w:r>
-      <w:r>
-        <w:t xml:space="preserve"> shows that </w:t>
-      </w:r>
-      <w:r>
-        <w:t xml:space="preserve">mass vaccination reduces, but not eliminates, </w:t>
-      </w:r>
-      <w:r>
-        <w:t>th</w:t>
-      </w:r>
-      <w:r>
-        <w:t>e probability of an outbreak</w:t>
-      </w:r>
-      <w:r>
-        <w:t xml:space="preserve"> </w:t>
-      </w:r>
-      <w:r>
-        <w:t>for a duration of time that depends critically on the vaccine efficacy</w:t>
-      </w:r>
-      <w:r>
-        <w:t xml:space="preserve"> profile</w:t>
-      </w:r>
-      <w:r>
-        <w:t xml:space="preserve"> and migration rate.</w:t>
-      </w:r>
-      <w:r>
-        <w:t xml:space="preserve"> </w:t>
-      </w:r>
-      <w:r>
-        <w:t>T</w:t>
-      </w:r>
-      <w:r>
-        <w:t xml:space="preserve">he DHI can be </w:t>
-      </w:r>
-      <w:r>
-        <w:t>inferred from</w:t>
-      </w:r>
-      <w:r>
-        <w:t xml:space="preserve"> the time when the horizontal grey line is crossed.</w:t>
-      </w:r>
-      <w:r>
-        <w:t xml:space="preserve"> Even for a setting with high transmission potential and high migration (red solid line), mass WC vaccination may not be able to achieve herd immunity, but still can drastically reduce the probability of an outbreak given introduction by nearly 50 percentage points.</w:t>
-      </w:r>
-      <w:r>
-        <w:t xml:space="preserve"> </w:t>
-      </w:r>
-      <w:r>
-        <w:t>See Supplemental Information for dependence on other factors such as vaccine coverage, seasonality, and birth/death rates.</w:t>
-      </w:r>
-      <w:bookmarkStart w:id="0" w:name="_GoBack"/>
-      <w:bookmarkEnd w:id="0"/>
-    </w:p>
-    <w:p/>
-    <w:p>
-      <w:r>
-        <w:t>We considered several operational strategies for sustaining herd immunity through vaccination</w:t>
-      </w:r>
-      <w:r>
-        <w:t xml:space="preserve"> alone</w:t>
-      </w:r>
-      <w:r>
-        <w:t xml:space="preserve">. </w:t>
-      </w:r>
-      <w:r>
-        <w:t>We find that for a fixed vaccine allotment,</w:t>
-      </w:r>
-      <w:r>
-        <w:t xml:space="preserve"> </w:t>
-      </w:r>
-      <w:r>
-        <w:t xml:space="preserve">“Mass then Maintain” </w:t>
-      </w:r>
-      <w:r>
-        <w:t xml:space="preserve">strategies that </w:t>
-      </w:r>
-      <w:r>
-        <w:t>complement a single mass vaccination campaign with routine vaccinatio</w:t>
-      </w:r>
-      <w:r>
-        <w:t xml:space="preserve">n </w:t>
-      </w:r>
-      <w:r>
-        <w:t xml:space="preserve">can </w:t>
-      </w:r>
-      <w:r>
-        <w:t xml:space="preserve">maintain herd immunity </w:t>
-      </w:r>
-      <w:r>
-        <w:t>longer than either</w:t>
-      </w:r>
-      <w:r>
-        <w:t xml:space="preserve"> recurring mass vaccination </w:t>
-      </w:r>
-      <w:r>
-        <w:t>or</w:t>
-      </w:r>
-      <w:r>
-        <w:t xml:space="preserve"> routine vaccination strategies</w:t>
-      </w:r>
-      <w:r>
-        <w:t xml:space="preserve"> alone</w:t>
-      </w:r>
-      <w:r>
-        <w:t xml:space="preserve">. </w:t>
-      </w:r>
-      <w:r>
-        <w:t xml:space="preserve">The intuition behind this complementary strategy is that recurring mass campaigns have diminishing returns </w:t>
-      </w:r>
-      <w:r>
-        <w:t xml:space="preserve">per vaccine once herd immunity is achieved; meanwhile </w:t>
-      </w:r>
-      <w:r>
-        <w:t>routine vaccination alone requires a long period o</w:t>
-      </w:r>
-      <w:r>
-        <w:t>f time to build-up herd immunity</w:t>
-      </w:r>
-      <w:r>
-        <w:t>.</w:t>
-      </w:r>
-      <w:r>
-        <w:t xml:space="preserve"> We found that in a </w:t>
-      </w:r>
-      <w:r>
-        <w:t>population of size N</w:t>
-      </w:r>
-      <w:r>
-        <w:t xml:space="preserve"> with R</w:t>
-      </w:r>
-      <w:r>
-        <w:rPr>
-          <w:vertAlign w:val="subscript"/>
-        </w:rPr>
-        <w:t>0</w:t>
-      </w:r>
-      <w:r>
-        <w:t xml:space="preserve">=1.5 and </w:t>
+        <w:t>=1.5</w:t>
+      </w:r>
+      <w:r>
+        <w:t>,</w:t>
+      </w:r>
+      <w:r>
+        <w:t xml:space="preserve"> and </w:t>
       </w:r>
       <w:r>
         <w:t>high</w:t>
@@ -2239,10 +2766,21 @@
         <w:t xml:space="preserve"> population tur</w:t>
       </w:r>
       <w:r>
-        <w:t>nover, provision of up to 3</w:t>
-      </w:r>
-      <w:r>
-        <w:t>N vaccine courses</w:t>
+        <w:t xml:space="preserve">nover, provision of up to </w:t>
+      </w:r>
+      <m:oMath>
+        <m:r>
+          <w:rPr>
+            <w:rFonts w:ascii="Cambria Math" w:hAnsi="Cambria Math"/>
+          </w:rPr>
+          <m:t>3N</m:t>
+        </m:r>
+      </m:oMath>
+      <w:r>
+        <w:t xml:space="preserve"> </w:t>
+      </w:r>
+      <w:r>
+        <w:t>vaccine courses</w:t>
       </w:r>
       <w:r>
         <w:t xml:space="preserve"> can sustain</w:t>
@@ -2269,10 +2807,16 @@
         <w:t xml:space="preserve"> </w:t>
       </w:r>
       <w:r>
-        <w:t xml:space="preserve">Mass </w:t>
-      </w:r>
-      <w:r>
-        <w:t>Vaccination</w:t>
+        <w:t>m</w:t>
+      </w:r>
+      <w:r>
+        <w:t xml:space="preserve">ass </w:t>
+      </w:r>
+      <w:r>
+        <w:t>v</w:t>
+      </w:r>
+      <w:r>
+        <w:t>accination</w:t>
       </w:r>
       <w:r>
         <w:t>,</w:t>
@@ -2284,7 +2828,10 @@
         <w:t xml:space="preserve">up to </w:t>
       </w:r>
       <w:r>
-        <w:t>4.0 years through Routine Vaccination</w:t>
+        <w:t>4.0 years through routine v</w:t>
+      </w:r>
+      <w:r>
+        <w:t>accination</w:t>
       </w:r>
       <w:r>
         <w:t xml:space="preserve"> </w:t>
@@ -2351,16 +2898,31 @@
         <w:t xml:space="preserve">In addition to its strong influence on the duration of herd immunity, </w:t>
       </w:r>
       <w:r>
-        <w:t xml:space="preserve">we may also suspect that communities with higher migration rates are also more likely to have cholera imported. </w:t>
-      </w:r>
-      <w:r>
-        <w:t xml:space="preserve">A natural extension of this model can be used to </w:t>
-      </w:r>
-      <w:r>
-        <w:t>explore priority setting for remote versus highly mobile communities.</w:t>
-      </w:r>
-      <w:r>
-        <w:t xml:space="preserve"> Figure DD </w:t>
+        <w:t>one</w:t>
+      </w:r>
+      <w:r>
+        <w:t xml:space="preserve"> may also suspect that communities with higher migration rates are also more likely to have cholera imported. </w:t>
+      </w:r>
+      <w:r>
+        <w:t xml:space="preserve">In order to optimize OCV impact, there is a tension between remote areas, where OCV protection </w:t>
+      </w:r>
+      <w:r>
+        <w:t>is</w:t>
+      </w:r>
+      <w:r>
+        <w:t xml:space="preserve"> long-lasting</w:t>
+      </w:r>
+      <w:r>
+        <w:t xml:space="preserve"> but cholera introduction is more rare</w:t>
+      </w:r>
+      <w:r>
+        <w:t>, and highly mobile communities, where the opposite is expected.</w:t>
+      </w:r>
+      <w:r>
+        <w:t xml:space="preserve"> </w:t>
+      </w:r>
+      <w:r>
+        <w:t xml:space="preserve">Figure DD </w:t>
       </w:r>
       <w:r>
         <w:t>show</w:t>
@@ -2410,11 +2972,28 @@
       <w:r>
         <w:t>)</w:t>
       </w:r>
-      <w:r>
-        <w:t xml:space="preserve">. </w:t>
-      </w:r>
-      <w:r>
-        <w:t>In this particular example where R</w:t>
+      <w:proofErr w:type="gramStart"/>
+      <w:r>
+        <w:t>..</w:t>
+      </w:r>
+      <w:proofErr w:type="gramEnd"/>
+      <w:r>
+        <w:t xml:space="preserve"> </w:t>
+      </w:r>
+      <w:r>
+        <w:t xml:space="preserve">In </w:t>
+      </w:r>
+      <w:r>
+        <w:t xml:space="preserve">the </w:t>
+      </w:r>
+      <w:r>
+        <w:t>example</w:t>
+      </w:r>
+      <w:r>
+        <w:t xml:space="preserve"> of Figure DD,</w:t>
+      </w:r>
+      <w:r>
+        <w:t xml:space="preserve"> where R</w:t>
       </w:r>
       <w:r>
         <w:rPr>
@@ -2423,40 +3002,43 @@
         <w:t>0</w:t>
       </w:r>
       <w:r>
-        <w:t xml:space="preserve">=1.5 and the probability an incoming migrant is infectious is 1/N, we find that the migration rate observed in Bentiu in mid-2016 is near the optimal condition for maximizing the impact of a single mass vaccination campaign. </w:t>
-      </w:r>
-      <w:r>
-        <w:t>Intuitively</w:t>
-      </w:r>
-      <w:r>
-        <w:t>, communities</w:t>
-      </w:r>
-      <w:r>
-        <w:t xml:space="preserve"> with low migration rates</w:t>
-      </w:r>
-      <w:r>
-        <w:t xml:space="preserve"> may retain herd immunity for a long time</w:t>
-      </w:r>
-      <w:r>
-        <w:t xml:space="preserve"> after vaccination</w:t>
-      </w:r>
-      <w:r>
-        <w:t xml:space="preserve">, but are unlikely to have cholera introduced and therefore the </w:t>
-      </w:r>
-      <w:r>
-        <w:t>probability of a cholera outbreak is always l</w:t>
-      </w:r>
-      <w:r>
-        <w:t xml:space="preserve">ow. Conversely, highly mobile communities </w:t>
-      </w:r>
-      <w:r>
-        <w:t>are more</w:t>
-      </w:r>
-      <w:r>
-        <w:t xml:space="preserve"> likely to have cholera introduced, but population turnover can quickly cause herd immunity to </w:t>
-      </w:r>
-      <w:r>
-        <w:t>wane.</w:t>
+        <w:t>=1.5 and the probability an incoming migrant is infectious is 1/N,</w:t>
+      </w:r>
+      <w:r>
+        <w:t xml:space="preserve"> </w:t>
+      </w:r>
+      <w:r>
+        <w:t xml:space="preserve">the migration rate recorded in </w:t>
+      </w:r>
+      <w:proofErr w:type="spellStart"/>
+      <w:r>
+        <w:t>Bentiu</w:t>
+      </w:r>
+      <w:proofErr w:type="spellEnd"/>
+      <w:r>
+        <w:t xml:space="preserve"> in mid-2016 is near the optimal condition for maximizing the impact of a single mass vaccination campaign in the 4-6 year time horizon.</w:t>
+      </w:r>
+      <w:r>
+        <w:t xml:space="preserve"> </w:t>
+      </w:r>
+      <w:r>
+        <w:t xml:space="preserve">If one is interested in shorter time horizons since vaccination, the migration rate that maximizes vaccine impact favors mobile communities, similar to the high population turnover observed in Dhaka in the study by </w:t>
+      </w:r>
+      <w:proofErr w:type="spellStart"/>
+      <w:r>
+        <w:t>Qadri</w:t>
+      </w:r>
+      <w:proofErr w:type="spellEnd"/>
+      <w:r>
+        <w:t xml:space="preserve"> et al [</w:t>
+      </w:r>
+      <w:proofErr w:type="spellStart"/>
+      <w:r>
+        <w:t>Qadri</w:t>
+      </w:r>
+      <w:proofErr w:type="spellEnd"/>
+      <w:r>
+        <w:t xml:space="preserve"> 2015 Lancet].</w:t>
       </w:r>
       <w:r>
         <w:t xml:space="preserve"> </w:t>
@@ -2536,11 +3118,44 @@
         <w:t>One practical implementation of “Mass then Maintain” can include a high-coverage mass campaign followed by routine vaccination of new members of the population (through birth or immigration).</w:t>
       </w:r>
       <w:r>
-        <w:t xml:space="preserve"> In Bentiu, this strategy organically resulted from the routine distribution of vaccine leftover from a mass vaccination campaign.</w:t>
+        <w:t xml:space="preserve"> In </w:t>
+      </w:r>
+      <w:proofErr w:type="spellStart"/>
+      <w:r>
+        <w:t>Bentiu</w:t>
+      </w:r>
+      <w:proofErr w:type="spellEnd"/>
+      <w:r>
+        <w:t>, this strategy organically resulted from the routine distribution of vaccine leftover from a mass vaccination campaign.</w:t>
       </w:r>
       <w:r>
         <w:t xml:space="preserve"> However, for populations with moderate to low migration rates, other susceptible individuals (such as those missed during other campaigns or those vaccinated more than 5 years ago) must be vaccinated in order to maintain herd immunity.</w:t>
       </w:r>
+      <w:r>
+        <w:t xml:space="preserve"> {Also consider [</w:t>
+      </w:r>
+      <w:proofErr w:type="spellStart"/>
+      <w:r>
+        <w:t>Lessler</w:t>
+      </w:r>
+      <w:proofErr w:type="spellEnd"/>
+      <w:r>
+        <w:t xml:space="preserve"> 2016 </w:t>
+      </w:r>
+      <w:proofErr w:type="spellStart"/>
+      <w:r>
+        <w:t>PLOSMed</w:t>
+      </w:r>
+      <w:proofErr w:type="spellEnd"/>
+      <w:r>
+        <w:t>] for an example of serologically triggered vaccination</w:t>
+      </w:r>
+      <w:r>
+        <w:t>. They point out that in high-incidence areas, triggers could come so often that frequent planned vaccinations could be more appropriate.</w:t>
+      </w:r>
+      <w:r>
+        <w:t>}.</w:t>
+      </w:r>
     </w:p>
     <w:p/>
     <w:p>
@@ -2556,6 +3171,7 @@
       <w:r>
         <w:t xml:space="preserve"> </w:t>
       </w:r>
+      <w:proofErr w:type="gramStart"/>
       <w:r>
         <w:t xml:space="preserve">The </w:t>
       </w:r>
@@ -2569,7 +3185,35 @@
         <w:t>demonstrated</w:t>
       </w:r>
       <w:r>
-        <w:t xml:space="preserve"> by Azman et al [2014 Proc R Soc B], but here we</w:t>
+        <w:t xml:space="preserve"> by </w:t>
+      </w:r>
+      <w:proofErr w:type="spellStart"/>
+      <w:r>
+        <w:t>Azman</w:t>
+      </w:r>
+      <w:proofErr w:type="spellEnd"/>
+      <w:r>
+        <w:t xml:space="preserve"> et al</w:t>
+      </w:r>
+      <w:proofErr w:type="gramEnd"/>
+      <w:r>
+        <w:t xml:space="preserve"> [2014 </w:t>
+      </w:r>
+      <w:proofErr w:type="spellStart"/>
+      <w:r>
+        <w:t>Proc</w:t>
+      </w:r>
+      <w:proofErr w:type="spellEnd"/>
+      <w:r>
+        <w:t xml:space="preserve"> R </w:t>
+      </w:r>
+      <w:proofErr w:type="spellStart"/>
+      <w:r>
+        <w:t>Soc</w:t>
+      </w:r>
+      <w:proofErr w:type="spellEnd"/>
+      <w:r>
+        <w:t xml:space="preserve"> B], but here we</w:t>
       </w:r>
       <w:r>
         <w:t xml:space="preserve"> show there are two competing effects of high mobility</w:t>
@@ -2712,57 +3356,79 @@
     <w:p/>
     <w:p>
       <w:r>
+        <w:t>Regarding mass vaccination targeting, our results support intuition that communities with low migration rates may retain herd immunity for a long time after vaccination, but are unlikely to have cholera introduced and therefore the probability of a cholera outbreak is always low. Conversely, highly mobile communities are more likely to have cholera introduced, but population turnover can quickly cause herd immunity to wane.</w:t>
+      </w:r>
+    </w:p>
+    <w:p/>
+    <w:p>
+      <w:r>
         <w:t>Our results depend on se</w:t>
       </w:r>
       <w:r>
-        <w:t xml:space="preserve">veral simplifying assumptions... </w:t>
+        <w:t>v</w:t>
+      </w:r>
+      <w:r>
+        <w:t xml:space="preserve">eral simplifying assumptions. By assuming a well-mixed population, we are assuming no heterogeneity in contact patterns or local reproductive numbers. In reality, we expect diseases, especially ones with environmental transmission characteristics like cholera, to exhibit substantial spatial heterogeneity in transmission intensity. In sub-regions with high transmission potential, outbreaks may be more likely to occur, but likewise other areas of the region with lower potential will have a probability of outbreaks lower than the mean effective reproductive number would here suggest. These differences become crucial if, as we may expect, migration may occur at higher rates in settings with higher transmission potential due to confounders like poverty and temporary infrastructures. In that case, we would expect the routine vaccination of migrants to be even more crucial. </w:t>
       </w:r>
     </w:p>
     <w:p/>
     <w:p>
       <w:r>
-        <w:t>{The migration rates estimated from the three settings are intended for benchmarking and not to imply that these rates are constatnt for that population. }</w:t>
+        <w:t xml:space="preserve">The migration rates estimated from the three settings are intended for benchmarking and not to imply that these rates are </w:t>
+      </w:r>
+      <w:r>
+        <w:t>constant, or generalizable, for the whole population</w:t>
+      </w:r>
+      <w:r>
+        <w:t>.</w:t>
       </w:r>
     </w:p>
     <w:p/>
     <w:p>
       <w:r>
-        <w:t xml:space="preserve">{By assuming a well-mixed population, we are assuming no heterogeneity in contact patterns or local reproductive numbers. In reality, we expect diseases, especially ones with environmental transmission characteristics like cholera, to exhibit substantial spatial heterogeneity in transmission intensity. In sub-regions with high transmission potential, outbreaks may be more likely to occur, but likewise other areas of the region with lower potential will have a probability of outbreaks lower than the mean effective reproductive number would here suggest. These differences become crucial if, as we may expect, migration may occur at higher rates in settings with higher transmission potential due to confounders like poverty and </w:t>
-      </w:r>
-      <w:r>
-        <w:t xml:space="preserve">temporary infrastructures. In that case, we would expect the routine vaccination of migrants to be even more crucial </w:t>
-      </w:r>
-    </w:p>
-    <w:p/>
-    <w:p>
-      <w:r>
         <w:t>Cholera vaccine efficacy has been shown to vary by age of recipient, however for simplicity we do not model this age structure in the main results.</w:t>
+      </w:r>
+      <w:r>
+        <w:t xml:space="preserve"> If children are members of a mass vaccination campaign, we would expect herd immunity would wane more quickly, and especially so if children are disproportionate sources of transmission. Furthermore, routine vaccination may benefit from targeting individuals as they reach the age of five years, for example, instead of vaccinating closer to birth.</w:t>
       </w:r>
     </w:p>
     <w:p/>
     <w:p/>
+    <w:p>
+      <w:r>
+        <w:rPr>
+          <w:b/>
+        </w:rPr>
+        <w:t>FIGURE CAPTIONS</w:t>
+      </w:r>
+    </w:p>
     <w:p/>
     <w:p>
       <w:r>
         <w:rPr>
           <w:b/>
         </w:rPr>
-        <w:t>FIGURE CAPTIONS</w:t>
-      </w:r>
-    </w:p>
-    <w:p/>
-    <w:p>
+        <w:t>Figure AA</w:t>
+      </w:r>
       <w:r>
         <w:rPr>
           <w:b/>
         </w:rPr>
-        <w:t>Figure AA</w:t>
-      </w:r>
+        <w:t>. Changes in the proportion of the population susceptible (</w:t>
+      </w:r>
+      <w:proofErr w:type="gramStart"/>
       <w:r>
         <w:rPr>
           <w:b/>
         </w:rPr>
-        <w:t>. Changes in the proportion of the population susceptible (X(t)) as a function of years since vaccination</w:t>
+        <w:t>X(</w:t>
+      </w:r>
+      <w:proofErr w:type="gramEnd"/>
+      <w:r>
+        <w:rPr>
+          <w:b/>
+        </w:rPr>
+        <w:t>t)) as a function of years since vaccination</w:t>
       </w:r>
       <w:r>
         <w:rPr>
@@ -2853,8 +3519,16 @@
         <w:rPr>
           <w:b/>
         </w:rPr>
-        <w:t>Figure BB. Changes in the probability of an outbreak as a function of years since vaccination.</w:t>
-      </w:r>
+        <w:t xml:space="preserve">Figure BB. </w:t>
+      </w:r>
+      <w:proofErr w:type="gramStart"/>
+      <w:r>
+        <w:rPr>
+          <w:b/>
+        </w:rPr>
+        <w:t>Changes in the probability of an outbreak as a function of years since vaccination.</w:t>
+      </w:r>
+      <w:proofErr w:type="gramEnd"/>
       <w:r>
         <w:t xml:space="preserve"> The probability of an outbreak, defined </w:t>
       </w:r>
@@ -2975,8 +3649,16 @@
         <w:rPr>
           <w:b/>
         </w:rPr>
-        <w:t xml:space="preserve"> Duration of Herd Immunity (DHI) as a function of vaccine coverage and basic reproductive number.</w:t>
-      </w:r>
+        <w:t xml:space="preserve"> </w:t>
+      </w:r>
+      <w:proofErr w:type="gramStart"/>
+      <w:r>
+        <w:rPr>
+          <w:b/>
+        </w:rPr>
+        <w:t>Duration of Herd Immunity (DHI) as a function of vaccine coverage and basic reproductive number.</w:t>
+      </w:r>
+      <w:proofErr w:type="gramEnd"/>
       <w:r>
         <w:t xml:space="preserve"> DHI is maximized in settings with high vaccine coverage and low basic reproductive numbers. </w:t>
       </w:r>
@@ -3007,8 +3689,17 @@
         </w:rPr>
         <w:t>2</w:t>
       </w:r>
-      <w:r>
-        <w:t>, ...., V</w:t>
+      <w:proofErr w:type="gramStart"/>
+      <w:r>
+        <w:t>, ....</w:t>
+      </w:r>
+      <w:proofErr w:type="gramEnd"/>
+      <w:r>
+        <w:t xml:space="preserve">, </w:t>
+      </w:r>
+      <w:proofErr w:type="spellStart"/>
+      <w:r>
+        <w:t>V</w:t>
       </w:r>
       <w:r>
         <w:softHyphen/>
@@ -3022,6 +3713,7 @@
         </w:rPr>
         <w:t>n</w:t>
       </w:r>
+      <w:proofErr w:type="spellEnd"/>
       <w:r>
         <w:t xml:space="preserve"> at an average rate of 1 per month. The force of infection for individuals in a compartment V</w:t>
       </w:r>
@@ -3032,7 +3724,20 @@
         <w:t>i</w:t>
       </w:r>
       <w:r>
-        <w:t xml:space="preserve"> is reduced by a factor of (1-VE(i)).</w:t>
+        <w:t xml:space="preserve"> is reduced by a factor of (1-</w:t>
+      </w:r>
+      <w:proofErr w:type="gramStart"/>
+      <w:r>
+        <w:t>VE(</w:t>
+      </w:r>
+      <w:proofErr w:type="spellStart"/>
+      <w:proofErr w:type="gramEnd"/>
+      <w:r>
+        <w:t>i</w:t>
+      </w:r>
+      <w:proofErr w:type="spellEnd"/>
+      <w:r>
+        <w:t>)).</w:t>
       </w:r>
     </w:p>
     <w:p/>
@@ -3044,13 +3749,36 @@
         <w:t>Figure DD. Vaccine targeting optimized in settings with intermediate rates of migration.</w:t>
       </w:r>
       <w:r>
-        <w:t xml:space="preserve"> The 5-year probability of an outbreak of at least 10 cases in the absence (red line) and the presence of mass vaccination (blue line) is most different (grey bars) in settings with intermediate rates of migration. </w:t>
+        <w:t xml:space="preserve"> </w:t>
+      </w:r>
+      <w:r>
+        <w:t xml:space="preserve">Vaccine impact is measured by the decrease in the N-year cumulative probability of an outbreak comparing a mass </w:t>
+      </w:r>
+      <w:r>
+        <w:t xml:space="preserve">WC </w:t>
+      </w:r>
+      <w:r>
+        <w:t>vaccination campaign with VC=1 versus no vaccination, and is shown to reach maxima</w:t>
+      </w:r>
+      <w:r>
+        <w:t xml:space="preserve"> (triangles)</w:t>
+      </w:r>
+      <w:r>
+        <w:t xml:space="preserve"> at intermediate levels of connectivity. The time horizon of interest since vaccination (colored lines) modifies these maxima. </w:t>
       </w:r>
       <w:r>
         <w:t>Vertical grey lines denote the estimate</w:t>
       </w:r>
       <w:r>
-        <w:t>d migration rates for Calcutta, Bentiu, and Dhaka</w:t>
+        <w:t xml:space="preserve">d migration rates for Calcutta, </w:t>
+      </w:r>
+      <w:proofErr w:type="spellStart"/>
+      <w:r>
+        <w:t>Bentiu</w:t>
+      </w:r>
+      <w:proofErr w:type="spellEnd"/>
+      <w:r>
+        <w:t>, and Dhaka</w:t>
       </w:r>
       <w:r>
         <w:t xml:space="preserve"> as described in Methods. </w:t>
@@ -3077,7 +3805,10 @@
         <w:t>the average probability that a migrant is infected is 1/N, where N is the community size. See Supplemental Information for alternative parameters sets.</w:t>
       </w:r>
     </w:p>
-    <w:p/>
+    <w:p>
+      <w:bookmarkStart w:id="0" w:name="_GoBack"/>
+      <w:bookmarkEnd w:id="0"/>
+    </w:p>
     <w:p>
       <w:r>
         <w:rPr>
@@ -3098,7 +3829,15 @@
         <w:t xml:space="preserve"> mass vaccination</w:t>
       </w:r>
       <w:r>
-        <w:t xml:space="preserve"> with 100% coverage of susceptibles every year (dashed line) </w:t>
+        <w:t xml:space="preserve"> with 100% coverage of </w:t>
+      </w:r>
+      <w:proofErr w:type="spellStart"/>
+      <w:r>
+        <w:t>susceptibles</w:t>
+      </w:r>
+      <w:proofErr w:type="spellEnd"/>
+      <w:r>
+        <w:t xml:space="preserve"> every year (dashed line) </w:t>
       </w:r>
       <w:r>
         <w:t>or two years (dotted line) is shown to periodically achieve then lose herd immunity, as recorded by the faded horizontal lines below. (B) M</w:t>
@@ -3368,7 +4107,11 @@
     </w:p>
     <w:p>
       <w:r>
-        <w:t>Our primary results assume a “leaky” vaccine mode of action, but analysis using an “all or none” mode of action was repeated using a time-invariant VE estimate and creating paths from each vaccine compartment back to the S compartment so that the duration of time in the V</w:t>
+        <w:t xml:space="preserve">Our primary results assume a “leaky” vaccine mode of action, but analysis using an “all or none” mode of action was repeated using a time-invariant VE estimate and creating paths from each vaccine compartment back to the S compartment so that the duration of time in the </w:t>
+      </w:r>
+      <w:proofErr w:type="spellStart"/>
+      <w:r>
+        <w:t>V</w:t>
       </w:r>
       <w:r>
         <w:softHyphen/>
@@ -3379,6 +4122,7 @@
         </w:rPr>
         <w:t>n</w:t>
       </w:r>
+      <w:proofErr w:type="spellEnd"/>
       <w:r>
         <w:t xml:space="preserve"> ensemble is variable (????). More details on the methods and results from this model can be found in the supplementary information. In summary, the results presented in the main text were robust to the assumed mode of vaccine action.</w:t>
       </w:r>
@@ -3397,30 +4141,57 @@
     </w:p>
     <w:p/>
     <w:p>
+      <w:proofErr w:type="gramStart"/>
       <w:r>
         <w:rPr>
           <w:b/>
         </w:rPr>
-        <w:t xml:space="preserve">Supplemental Figure AA. </w:t>
-      </w:r>
+        <w:t>Supplemental Figure AA.</w:t>
+      </w:r>
+      <w:proofErr w:type="gramEnd"/>
       <w:r>
         <w:rPr>
           <w:b/>
         </w:rPr>
-        <w:t>Changes in the proportion of the population susceptible (X(t)) as a function of years since vaccination</w:t>
+        <w:t xml:space="preserve"> </w:t>
       </w:r>
       <w:r>
         <w:rPr>
           <w:b/>
         </w:rPr>
+        <w:t>Changes in the proportion of the population susceptible (</w:t>
+      </w:r>
+      <w:proofErr w:type="gramStart"/>
+      <w:r>
+        <w:rPr>
+          <w:b/>
+        </w:rPr>
+        <w:t>X(</w:t>
+      </w:r>
+      <w:proofErr w:type="gramEnd"/>
+      <w:r>
+        <w:rPr>
+          <w:b/>
+        </w:rPr>
+        <w:t>t)) as a function of years since vaccination</w:t>
+      </w:r>
+      <w:r>
+        <w:rPr>
+          <w:b/>
+        </w:rPr>
         <w:t>.</w:t>
       </w:r>
       <w:r>
-        <w:t xml:space="preserve"> As per Figure BB, but </w:t>
+        <w:t xml:space="preserve"> </w:t>
+      </w:r>
+      <w:proofErr w:type="gramStart"/>
+      <w:r>
+        <w:t xml:space="preserve">As per Figure BB, but </w:t>
       </w:r>
       <w:r>
         <w:t>with the addition of high birth/death rates (1/40 years) and the BS-Whole Cell vaccine profile.</w:t>
       </w:r>
+      <w:proofErr w:type="gramEnd"/>
     </w:p>
     <w:p>
       <w:pPr>
@@ -3430,14 +4201,33 @@
       </w:pPr>
     </w:p>
     <w:p>
+      <w:proofErr w:type="gramStart"/>
       <w:r>
         <w:rPr>
           <w:b/>
         </w:rPr>
-        <w:t>Supplemental Figure BB “Seasonal”. Changes in the probability of an outbreak as a function of years since vaccination</w:t>
-      </w:r>
-      <w:r>
-        <w:t>. As per Figure BB, except the transmission parameter follows an annual seasonality with sinusoidal amplitude of +/- 5%.</w:t>
+        <w:t>Supplemental Figure BB “Seasonal”.</w:t>
+      </w:r>
+      <w:proofErr w:type="gramEnd"/>
+      <w:r>
+        <w:rPr>
+          <w:b/>
+        </w:rPr>
+        <w:t xml:space="preserve"> </w:t>
+      </w:r>
+      <w:proofErr w:type="gramStart"/>
+      <w:r>
+        <w:rPr>
+          <w:b/>
+        </w:rPr>
+        <w:t>Changes in the probability of an outbreak as a function of years since vaccination</w:t>
+      </w:r>
+      <w:r>
+        <w:t>.</w:t>
+      </w:r>
+      <w:proofErr w:type="gramEnd"/>
+      <w:r>
+        <w:t xml:space="preserve"> As per Figure BB, except the transmission parameter follows an annual seasonality with sinusoidal amplitude of +/- 5%.</w:t>
       </w:r>
     </w:p>
     <w:p>
@@ -3448,6 +4238,7 @@
       </w:pPr>
     </w:p>
     <w:p>
+      <w:proofErr w:type="gramStart"/>
       <w:r>
         <w:rPr>
           <w:b/>
@@ -3457,12 +4248,21 @@
       <w:r>
         <w:t>.</w:t>
       </w:r>
+      <w:proofErr w:type="gramEnd"/>
       <w:r>
         <w:rPr>
           <w:b/>
         </w:rPr>
-        <w:t xml:space="preserve"> Duration of Herd Immunity (DHI) as a function of vaccine coverage and basic reproductive number.</w:t>
-      </w:r>
+        <w:t xml:space="preserve"> </w:t>
+      </w:r>
+      <w:proofErr w:type="gramStart"/>
+      <w:r>
+        <w:rPr>
+          <w:b/>
+        </w:rPr>
+        <w:t>Duration of Herd Immunity (DHI) as a function of vaccine coverage and basic reproductive number.</w:t>
+      </w:r>
+      <w:proofErr w:type="gramEnd"/>
       <w:r>
         <w:t xml:space="preserve"> DHI is maximized in settings with high vaccine coverage and low basic reproductive numbers. Due to a longer duration of moderate VE but shorter duration of any VE, the WC vaccine possesses a wider parameter space of long DHI (blue), but an earlier fade to low or no DHI (red or white) as compared to the BS-WC vaccine. Migration rates are set to zero.</w:t>
       </w:r>
@@ -3577,7 +4377,7 @@
         <w:rStyle w:val="PageNumber"/>
         <w:noProof/>
       </w:rPr>
-      <w:t>1</w:t>
+      <w:t>8</w:t>
     </w:r>
     <w:r>
       <w:rPr>
@@ -3773,7 +4573,6 @@
   <w:style w:type="character" w:default="1" w:styleId="DefaultParagraphFont">
     <w:name w:val="Default Paragraph Font"/>
     <w:uiPriority w:val="1"/>
-    <w:semiHidden/>
     <w:unhideWhenUsed/>
   </w:style>
   <w:style w:type="table" w:default="1" w:styleId="TableNormal">
@@ -4065,7 +4864,6 @@
   <w:style w:type="character" w:default="1" w:styleId="DefaultParagraphFont">
     <w:name w:val="Default Paragraph Font"/>
     <w:uiPriority w:val="1"/>
-    <w:semiHidden/>
     <w:unhideWhenUsed/>
   </w:style>
   <w:style w:type="table" w:default="1" w:styleId="TableNormal">
@@ -4523,7 +5321,7 @@
 </file>
 
 <file path=customXml/itemProps1.xml><?xml version="1.0" encoding="utf-8"?>
-<ds:datastoreItem xmlns:ds="http://schemas.openxmlformats.org/officeDocument/2006/customXml" ds:itemID="{3A281330-E1BA-344A-AE98-76B1A18620B2}">
+<ds:datastoreItem xmlns:ds="http://schemas.openxmlformats.org/officeDocument/2006/customXml" ds:itemID="{6167B721-804A-FB49-858B-A9E57AC68960}">
   <ds:schemaRefs>
     <ds:schemaRef ds:uri="http://schemas.openxmlformats.org/officeDocument/2006/bibliography"/>
   </ds:schemaRefs>

</xml_diff>

<commit_message>
Update manuscript with Amanda's reviews
</commit_message>
<xml_diff>
--- a/Manuscript.docx
+++ b/Manuscript.docx
@@ -17,7 +17,13 @@
     </w:p>
     <w:p>
       <w:r>
-        <w:t>Characterizing the Drivers of Waning Herd Immunity</w:t>
+        <w:t xml:space="preserve">Characterizing the </w:t>
+      </w:r>
+      <w:r>
+        <w:t xml:space="preserve">Driving Factors </w:t>
+      </w:r>
+      <w:r>
+        <w:t>of Waning Herd Immunity</w:t>
       </w:r>
       <w:r>
         <w:t>: A Modeling Study</w:t>
@@ -45,8 +51,125 @@
         <w:t xml:space="preserve">Corey M. Peak, Amanda Reilly, Andrew </w:t>
       </w:r>
       <w:r>
-        <w:t>S. Azman (?), Caroline O. Buckee</w:t>
-      </w:r>
+        <w:t xml:space="preserve">S. </w:t>
+      </w:r>
+      <w:proofErr w:type="spellStart"/>
+      <w:r>
+        <w:t>Azman</w:t>
+      </w:r>
+      <w:proofErr w:type="spellEnd"/>
+      <w:r>
+        <w:t xml:space="preserve"> (?), Caroline O. Buckee</w:t>
+      </w:r>
+      <w:r>
+        <w:rPr>
+          <w:b/>
+        </w:rPr>
+        <w:br w:type="page"/>
+      </w:r>
+    </w:p>
+    <w:p>
+      <w:r>
+        <w:rPr>
+          <w:b/>
+        </w:rPr>
+        <w:lastRenderedPageBreak/>
+        <w:t>ABSTRACT</w:t>
+      </w:r>
+    </w:p>
+    <w:p/>
+    <w:p>
+      <w:r>
+        <w:t>Sufficient vaccination</w:t>
+      </w:r>
+      <w:r>
+        <w:t xml:space="preserve"> coverage in</w:t>
+      </w:r>
+      <w:r>
+        <w:t xml:space="preserve"> a community can </w:t>
+      </w:r>
+      <w:r>
+        <w:t xml:space="preserve">generate </w:t>
+      </w:r>
+      <w:r>
+        <w:t xml:space="preserve">herd immunity, </w:t>
+      </w:r>
+      <w:r>
+        <w:t xml:space="preserve">a state in which </w:t>
+      </w:r>
+      <w:r>
+        <w:t xml:space="preserve">disease transmission is expected to </w:t>
+      </w:r>
+      <w:r>
+        <w:t>cease. The duration of herd immunity (DHI) can be an important operational marker for how long vaccination can be expected to protect a community or how frequently re-vaccination should be considered. DHI is expected to decrease in the presence of imperfect vaccines whose effect</w:t>
+      </w:r>
+      <w:r>
+        <w:t>s</w:t>
+      </w:r>
+      <w:r>
+        <w:t xml:space="preserve"> wane over time </w:t>
+      </w:r>
+      <w:r>
+        <w:t>and/or</w:t>
+      </w:r>
+      <w:r>
+        <w:t xml:space="preserve"> population turnover due to births/deaths and migration</w:t>
+      </w:r>
+      <w:r>
+        <w:t xml:space="preserve"> from low-coverage regions. To quantify </w:t>
+      </w:r>
+      <w:r>
+        <w:t>the impact and implications</w:t>
+      </w:r>
+      <w:r>
+        <w:t xml:space="preserve"> of th</w:t>
+      </w:r>
+      <w:r>
+        <w:t>e</w:t>
+      </w:r>
+      <w:r>
+        <w:t xml:space="preserve"> </w:t>
+      </w:r>
+      <w:r>
+        <w:t xml:space="preserve">waning herd immunity </w:t>
+      </w:r>
+      <w:r>
+        <w:t>phenomenon, w</w:t>
+      </w:r>
+      <w:r>
+        <w:t xml:space="preserve">e developed a </w:t>
+      </w:r>
+      <w:r>
+        <w:t xml:space="preserve">compartmental </w:t>
+      </w:r>
+      <w:r>
+        <w:t>model to simulate routine and mass vaccination in a population with</w:t>
+      </w:r>
+      <w:r>
+        <w:t xml:space="preserve"> varying degrees of migration, transmission intensity, and vaccine coverage. Using the </w:t>
+      </w:r>
+      <w:r>
+        <w:t>example</w:t>
+      </w:r>
+      <w:r>
+        <w:t xml:space="preserve"> of oral cholera vaccines, we show that migration and waning of direct vaccine effects strongly influence DHI while birth/death processes have minimal impacts. We find that a blended “Mass then Maintain” strategy can protect a community longer than either routine </w:t>
+      </w:r>
+      <w:r>
+        <w:t xml:space="preserve">vaccination </w:t>
+      </w:r>
+      <w:r>
+        <w:t xml:space="preserve">or periodic mass vaccination. </w:t>
+      </w:r>
+      <w:r>
+        <w:t>Finally, we demonstrate that mass vaccination may be best targeted at populations with intermediate degrees of mobility as compared to communities with very high or very low turnover. In summary, we find vaccines, and specifically oral cholera vaccines, can be powerful tools for quickly protecting a population for a certain period of time until complementary interventions can be installed or can provide long-term herd immunity through a “Mass then Maintain” strategy.</w:t>
+      </w:r>
+    </w:p>
+    <w:p>
+      <w:pPr>
+        <w:rPr>
+          <w:b/>
+        </w:rPr>
+      </w:pPr>
       <w:r>
         <w:rPr>
           <w:b/>
@@ -88,7 +211,13 @@
         <w:t>effects</w:t>
       </w:r>
       <w:r>
-        <w:t xml:space="preserve"> by priming their immune system before wild exposure to a pathogen</w:t>
+        <w:t xml:space="preserve"> by priming their immune system</w:t>
+      </w:r>
+      <w:r>
+        <w:t>s</w:t>
+      </w:r>
+      <w:r>
+        <w:t xml:space="preserve"> before wild exposure to a pathogen</w:t>
       </w:r>
       <w:r>
         <w:t xml:space="preserve">. </w:t>
@@ -100,7 +229,19 @@
         <w:t xml:space="preserve">protective </w:t>
       </w:r>
       <w:r>
-        <w:t xml:space="preserve">effects of a vaccine campaign emerge when an individual (vaccinated or unvaccinated) has a lower rate of encountering the pathogen because some </w:t>
+        <w:t>effects of a vaccine campaign emerge when individual</w:t>
+      </w:r>
+      <w:r>
+        <w:t xml:space="preserve">s </w:t>
+      </w:r>
+      <w:r>
+        <w:t>(vaccinated or unvaccinated) ha</w:t>
+      </w:r>
+      <w:r>
+        <w:t>ve</w:t>
+      </w:r>
+      <w:r>
+        <w:t xml:space="preserve"> a lower rate of encountering the pathogen because some </w:t>
       </w:r>
       <w:r>
         <w:t xml:space="preserve">fraction of their contacts </w:t>
@@ -143,7 +284,15 @@
         <w:fldChar w:fldCharType="end"/>
       </w:r>
       <w:r>
-        <w:t xml:space="preserve">. The </w:t>
+        <w:t xml:space="preserve">. </w:t>
+      </w:r>
+      <w:proofErr w:type="gramStart"/>
+      <w:r>
+        <w:t>The</w:t>
+      </w:r>
+      <w:proofErr w:type="gramEnd"/>
+      <w:r>
+        <w:t xml:space="preserve"> </w:t>
       </w:r>
       <w:r>
         <w:t>extent</w:t>
@@ -161,7 +310,15 @@
         <w:t>the degree to which each recipient benefits from the vaccine</w:t>
       </w:r>
       <w:r>
-        <w:t xml:space="preserve"> (ie,</w:t>
+        <w:t xml:space="preserve"> (</w:t>
+      </w:r>
+      <w:proofErr w:type="spellStart"/>
+      <w:r>
+        <w:t>ie</w:t>
+      </w:r>
+      <w:proofErr w:type="spellEnd"/>
+      <w:r>
+        <w:t>,</w:t>
       </w:r>
       <w:r>
         <w:t xml:space="preserve"> vaccine efficacy</w:t>
@@ -182,7 +339,15 @@
         <w:t>the fraction vaccinated</w:t>
       </w:r>
       <w:r>
-        <w:t xml:space="preserve"> (ie, vaccine coverage</w:t>
+        <w:t xml:space="preserve"> (</w:t>
+      </w:r>
+      <w:proofErr w:type="spellStart"/>
+      <w:r>
+        <w:t>ie</w:t>
+      </w:r>
+      <w:proofErr w:type="spellEnd"/>
+      <w:r>
+        <w:t>, vaccine coverage</w:t>
       </w:r>
       <w:r>
         <w:t xml:space="preserve"> (VC)</w:t>
@@ -327,7 +492,13 @@
     <w:p/>
     <w:p>
       <w:r>
-        <w:t>We study the model system of oral cholera vaccines to address these questions. Due to reliable vaccine efficacy and high coverage through mass campaigns, cholera vaccines can generate po</w:t>
+        <w:t xml:space="preserve">We study the model system of oral cholera vaccines </w:t>
+      </w:r>
+      <w:r>
+        <w:t xml:space="preserve">(OCV) </w:t>
+      </w:r>
+      <w:r>
+        <w:t>to address these questions. Due to reliable vaccine efficacy and high coverage through mass campaigns, cholera vaccines can generate po</w:t>
       </w:r>
       <w:r>
         <w:t>werful herd protection effects</w:t>
@@ -386,10 +557,19 @@
         <w:t xml:space="preserve"> </w:t>
       </w:r>
       <w:r>
-        <w:t xml:space="preserve">While the principle concern for reactive vaccination in response to outbreaks may be </w:t>
-      </w:r>
-      <w:r>
-        <w:t xml:space="preserve">the </w:t>
+        <w:t xml:space="preserve">While the </w:t>
+      </w:r>
+      <w:r>
+        <w:t xml:space="preserve">value of </w:t>
+      </w:r>
+      <w:r>
+        <w:t xml:space="preserve">reactive vaccination in response to outbreaks </w:t>
+      </w:r>
+      <w:r>
+        <w:t>depends on the</w:t>
+      </w:r>
+      <w:r>
+        <w:t xml:space="preserve"> </w:t>
       </w:r>
       <w:r>
         <w:t>short-term (e.g., &lt;6</w:t>
@@ -447,7 +627,23 @@
     <w:p/>
     <w:p>
       <w:r>
-        <w:t>These are not merely hypothetical concerns. In the Bentiu Persons of Concern (PoC) Camp in South Sudan, mass vaccination was performed in July 2014 and June 2015, yet the camp sustained an outbreak of 88 cases in July-November 2016.</w:t>
+        <w:t xml:space="preserve">These are not merely hypothetical concerns. In the </w:t>
+      </w:r>
+      <w:proofErr w:type="spellStart"/>
+      <w:r>
+        <w:t>Bentiu</w:t>
+      </w:r>
+      <w:proofErr w:type="spellEnd"/>
+      <w:r>
+        <w:t xml:space="preserve"> Persons of Concern (</w:t>
+      </w:r>
+      <w:proofErr w:type="spellStart"/>
+      <w:r>
+        <w:t>PoC</w:t>
+      </w:r>
+      <w:proofErr w:type="spellEnd"/>
+      <w:r>
+        <w:t>) Camp in South Sudan, mass vaccination was performed in July 2014 and June 2015, yet the camp sustained an outbreak of 88 cases in July-November 2016.</w:t>
       </w:r>
       <w:r>
         <w:fldChar w:fldCharType="begin" w:fldLock="1"/>
@@ -559,7 +755,39 @@
         <w:t>the expected duration of herd immunity</w:t>
       </w:r>
       <w:r>
-        <w:t xml:space="preserve"> in a particular context</w:t>
+        <w:t xml:space="preserve"> </w:t>
+      </w:r>
+      <w:r>
+        <w:t xml:space="preserve">for any given </w:t>
+      </w:r>
+      <w:r>
+        <w:t>context</w:t>
+      </w:r>
+      <w:r>
+        <w:t xml:space="preserve"> (</w:t>
+      </w:r>
+      <w:hyperlink r:id="rId8" w:history="1">
+        <w:r>
+          <w:rPr>
+            <w:rStyle w:val="Hyperlink"/>
+          </w:rPr>
+          <w:t>https://coreypeak.shinyapps.io/herd_pro</w:t>
+        </w:r>
+        <w:r>
+          <w:rPr>
+            <w:rStyle w:val="Hyperlink"/>
+          </w:rPr>
+          <w:t>t</w:t>
+        </w:r>
+        <w:r>
+          <w:rPr>
+            <w:rStyle w:val="Hyperlink"/>
+          </w:rPr>
+          <w:t>ection_estimator/</w:t>
+        </w:r>
+      </w:hyperlink>
+      <w:r>
+        <w:t>)</w:t>
       </w:r>
       <w:r>
         <w:t>.</w:t>
@@ -611,7 +839,11 @@
         <w:t xml:space="preserve">-months ago </w:t>
       </w:r>
       <w:r>
-        <w:t>(V</w:t>
+        <w:t>(</w:t>
+      </w:r>
+      <w:proofErr w:type="spellStart"/>
+      <w:r>
+        <w:t>V</w:t>
       </w:r>
       <w:r>
         <w:rPr>
@@ -619,6 +851,7 @@
         </w:rPr>
         <w:t>n</w:t>
       </w:r>
+      <w:proofErr w:type="spellEnd"/>
       <w:r>
         <w:t>)</w:t>
       </w:r>
@@ -668,7 +901,11 @@
         <w:t>2</w:t>
       </w:r>
       <w:r>
-        <w:t>, ..., V</w:t>
+        <w:t xml:space="preserve">, ..., </w:t>
+      </w:r>
+      <w:proofErr w:type="spellStart"/>
+      <w:r>
+        <w:t>V</w:t>
       </w:r>
       <w:r>
         <w:rPr>
@@ -676,6 +913,7 @@
         </w:rPr>
         <w:t>n</w:t>
       </w:r>
+      <w:proofErr w:type="spellEnd"/>
       <w:r>
         <w:t>)</w:t>
       </w:r>
@@ -723,7 +961,11 @@
         <w:t>We set the</w:t>
       </w:r>
       <w:r>
-        <w:t xml:space="preserve"> mean time residing in any V</w:t>
+        <w:t xml:space="preserve"> mean time residing in any </w:t>
+      </w:r>
+      <w:proofErr w:type="spellStart"/>
+      <w:r>
+        <w:t>V</w:t>
       </w:r>
       <w:r>
         <w:softHyphen/>
@@ -734,6 +976,7 @@
         </w:rPr>
         <w:t>n</w:t>
       </w:r>
+      <w:proofErr w:type="spellEnd"/>
       <w:r>
         <w:softHyphen/>
         <w:t xml:space="preserve"> compartment</w:t>
@@ -954,12 +1197,14 @@
       <w:r>
         <w:t xml:space="preserve"> solved using the </w:t>
       </w:r>
+      <w:proofErr w:type="spellStart"/>
       <w:r>
         <w:rPr>
           <w:i/>
         </w:rPr>
         <w:t>deSolve</w:t>
       </w:r>
+      <w:proofErr w:type="spellEnd"/>
       <w:r>
         <w:t xml:space="preserve"> package</w:t>
       </w:r>
@@ -985,7 +1230,7 @@
       <w:r>
         <w:t xml:space="preserve"> in the statistical software program R (version 3.2.4). All code used to generate this paper can be found at </w:t>
       </w:r>
-      <w:hyperlink r:id="rId8" w:history="1">
+      <w:hyperlink r:id="rId9" w:history="1">
         <w:r>
           <w:rPr>
             <w:rStyle w:val="Hyperlink"/>
@@ -1071,7 +1316,11 @@
         <w:fldChar w:fldCharType="end"/>
       </w:r>
       <w:r>
-        <w:t xml:space="preserve"> Secondly, to represent a highly mobile population, we estimate a migration rate of </w:t>
+        <w:t xml:space="preserve"> </w:t>
+      </w:r>
+      <w:r>
+        <w:lastRenderedPageBreak/>
+        <w:t xml:space="preserve">Secondly, to represent a highly mobile population, we estimate a migration rate of </w:t>
       </w:r>
       <m:oMath>
         <m:f>
@@ -1102,11 +1351,7 @@
         </m:f>
       </m:oMath>
       <w:r>
-        <w:t xml:space="preserve"> </w:t>
-      </w:r>
-      <w:r>
-        <w:lastRenderedPageBreak/>
-        <w:t xml:space="preserve">from </w:t>
+        <w:t xml:space="preserve"> from </w:t>
       </w:r>
       <w:r>
         <w:t xml:space="preserve">the observation that 58% of a study </w:t>
@@ -1180,7 +1425,15 @@
         <w:t xml:space="preserve"> in the Bentiu </w:t>
       </w:r>
       <w:r>
-        <w:t>Persons of Concern (PoC)</w:t>
+        <w:t>Persons of Concern (</w:t>
+      </w:r>
+      <w:proofErr w:type="spellStart"/>
+      <w:r>
+        <w:t>PoC</w:t>
+      </w:r>
+      <w:proofErr w:type="spellEnd"/>
+      <w:r>
+        <w:t>)</w:t>
       </w:r>
       <w:r>
         <w:t xml:space="preserve"> Camp in South Sudan </w:t>
@@ -1197,7 +1450,7 @@
       <w:r>
         <w:t xml:space="preserve"> which IOM reports a rather stable population of 104,000 people and approximately 2,000 entries/exits per month [</w:t>
       </w:r>
-      <w:hyperlink r:id="rId9" w:history="1">
+      <w:hyperlink r:id="rId10" w:history="1">
         <w:r>
           <w:rPr>
             <w:rStyle w:val="Hyperlink"/>
@@ -1218,7 +1471,13 @@
     <w:p/>
     <w:p>
       <w:r>
-        <w:t>We define the duration of herd immunity (DHI) as the time following a vaccination campaign with an effective reproductive number (R</w:t>
+        <w:t>We define the duration of herd immunity (DHI)</w:t>
+      </w:r>
+      <w:r>
+        <w:t xml:space="preserve"> more precisely</w:t>
+      </w:r>
+      <w:r>
+        <w:t xml:space="preserve"> as the time following a vaccination campaign with an effective reproductive number (R</w:t>
       </w:r>
       <w:r>
         <w:softHyphen/>
@@ -1855,7 +2114,15 @@
         <w:t>is</w:t>
       </w:r>
       <w:r>
-        <w:t xml:space="preserve"> defined by the Borell-Tanner distribution</w:t>
+        <w:t xml:space="preserve"> defined by the </w:t>
+      </w:r>
+      <w:proofErr w:type="spellStart"/>
+      <w:r>
+        <w:t>Borell</w:t>
+      </w:r>
+      <w:proofErr w:type="spellEnd"/>
+      <w:r>
+        <w:t>-Tanner distribution</w:t>
       </w:r>
       <w:r>
         <w:fldChar w:fldCharType="begin" w:fldLock="1"/>
@@ -2070,7 +2337,13 @@
         <w:t>mass vaccination followed by routine vaccination</w:t>
       </w:r>
       <w:r>
-        <w:t>. Routine vaccination can be performed daily for a particular fraction individuals who happen to be susceptible at the time</w:t>
+        <w:t>. Routine vaccination can be performed daily for a particular fraction</w:t>
+      </w:r>
+      <w:r>
+        <w:t xml:space="preserve"> of</w:t>
+      </w:r>
+      <w:r>
+        <w:t xml:space="preserve"> individuals who happen to be susceptible at the time</w:t>
       </w:r>
       <w:r>
         <w:t xml:space="preserve"> (such as those entering the population through immigration or birth)</w:t>
@@ -2134,6 +2407,7 @@
     <w:p/>
     <w:p>
       <w:r>
+        <w:lastRenderedPageBreak/>
         <w:t xml:space="preserve">During simulations with disease transmission, we utilize compartments for individuals who are exposed but not yet infectious (E), infectious (I), and recovered and immune (R) (Figure CC). Mean transition rates between these compartments are defined as following: </w:t>
       </w:r>
       <m:oMath>
@@ -2141,7 +2415,6 @@
           <w:rPr>
             <w:rFonts w:ascii="Cambria Math" w:hAnsi="Cambria Math"/>
           </w:rPr>
-          <w:lastRenderedPageBreak/>
           <m:t>σ=</m:t>
         </m:r>
         <m:f>
@@ -2195,7 +2468,15 @@
         <w:t>)</w:t>
       </w:r>
       <w:r>
-        <w:t xml:space="preserve"> [Azman 2013];  </w:t>
+        <w:t xml:space="preserve"> [</w:t>
+      </w:r>
+      <w:proofErr w:type="spellStart"/>
+      <w:r>
+        <w:t>Azman</w:t>
+      </w:r>
+      <w:proofErr w:type="spellEnd"/>
+      <w:r>
+        <w:t xml:space="preserve"> 2013];  </w:t>
       </w:r>
       <m:oMath>
         <m:r>
@@ -2634,7 +2915,13 @@
         <w:t xml:space="preserve"> </w:t>
       </w:r>
       <w:r>
-        <w:t xml:space="preserve">even for a perfect vaccine </w:t>
+        <w:t>even for a perfect vaccine</w:t>
+      </w:r>
+      <w:r>
+        <w:t xml:space="preserve"> (which retains VE=1 indefinitely)</w:t>
+      </w:r>
+      <w:r>
+        <w:t xml:space="preserve"> </w:t>
       </w:r>
       <w:r>
         <w:t xml:space="preserve">(Figure </w:t>
@@ -2736,7 +3023,13 @@
         <w:t>specifically</w:t>
       </w:r>
       <w:r>
-        <w:t xml:space="preserve"> the duration of herd immunity (DHI). </w:t>
+        <w:t xml:space="preserve"> the</w:t>
+      </w:r>
+      <w:r>
+        <w:t xml:space="preserve"> </w:t>
+      </w:r>
+      <w:r>
+        <w:t xml:space="preserve">DHI. </w:t>
       </w:r>
       <w:r>
         <w:t xml:space="preserve">Figure VC shows the strong positive dependence of </w:t>
@@ -2952,13 +3245,16 @@
         <w:t xml:space="preserve"> </w:t>
       </w:r>
       <w:r>
-        <w:t>See Supplemental Information for dependence on other factors such as vaccine coverage, seasonality, and birth/death rates.</w:t>
+        <w:t xml:space="preserve">See </w:t>
+      </w:r>
+      <w:r>
+        <w:lastRenderedPageBreak/>
+        <w:t>Supplemental Information for dependence on other factors such as vaccine coverage, seasonality, and birth/death rates.</w:t>
       </w:r>
     </w:p>
     <w:p/>
     <w:p>
       <w:r>
-        <w:lastRenderedPageBreak/>
         <w:t>We considered several operational strategies for sustaining herd immunity through vaccination</w:t>
       </w:r>
       <w:r>
@@ -3158,175 +3454,330 @@
     <w:p/>
     <w:p>
       <w:r>
-        <w:t>{Preliminary:</w:t>
-      </w:r>
-    </w:p>
+        <w:t xml:space="preserve">In addition to its strong influence on the duration of herd immunity, </w:t>
+      </w:r>
+      <w:r>
+        <w:t>one</w:t>
+      </w:r>
+      <w:r>
+        <w:t xml:space="preserve"> may also suspect that communities with higher migration rates are also more likely to have cholera imported. </w:t>
+      </w:r>
+      <w:r>
+        <w:t xml:space="preserve">In order to optimize OCV impact, there is a tension between remote areas, where OCV protection </w:t>
+      </w:r>
+      <w:r>
+        <w:t>is</w:t>
+      </w:r>
+      <w:r>
+        <w:t xml:space="preserve"> long-lasting</w:t>
+      </w:r>
+      <w:r>
+        <w:t xml:space="preserve"> but cholera introduction is more rare</w:t>
+      </w:r>
+      <w:r>
+        <w:t>, and highly mobile communities, where the opposite is expected.</w:t>
+      </w:r>
+      <w:r>
+        <w:t xml:space="preserve"> </w:t>
+      </w:r>
+      <w:r>
+        <w:t xml:space="preserve">Figure DD </w:t>
+      </w:r>
+      <w:r>
+        <w:t>show</w:t>
+      </w:r>
+      <w:r>
+        <w:t>s</w:t>
+      </w:r>
+      <w:r>
+        <w:t xml:space="preserve"> that communities with intermediate levels of connectedness may experience the largest vaccine-derived decrease in the probability of an outbreak introduced via migration</w:t>
+      </w:r>
+      <w:r>
+        <w:t>.</w:t>
+      </w:r>
+      <w:r>
+        <w:t xml:space="preserve"> </w:t>
+      </w:r>
+      <w:r>
+        <w:t xml:space="preserve">In </w:t>
+      </w:r>
+      <w:r>
+        <w:t xml:space="preserve">the </w:t>
+      </w:r>
+      <w:r>
+        <w:t>example</w:t>
+      </w:r>
+      <w:r>
+        <w:t xml:space="preserve"> of Figure DD,</w:t>
+      </w:r>
+      <w:r>
+        <w:t xml:space="preserve"> where R</w:t>
+      </w:r>
+      <w:r>
+        <w:rPr>
+          <w:vertAlign w:val="subscript"/>
+        </w:rPr>
+        <w:t>0</w:t>
+      </w:r>
+      <w:r>
+        <w:t>=1.5 and the probability an incoming migrant is infectious is 1/N,</w:t>
+      </w:r>
+      <w:r>
+        <w:t xml:space="preserve"> </w:t>
+      </w:r>
+      <w:r>
+        <w:t xml:space="preserve">the migration rate recorded in </w:t>
+      </w:r>
+      <w:proofErr w:type="spellStart"/>
+      <w:r>
+        <w:t>Bentiu</w:t>
+      </w:r>
+      <w:proofErr w:type="spellEnd"/>
+      <w:r>
+        <w:t xml:space="preserve"> in mid-2016 is near the optimal condition for maximizing the impact of a single mass vaccination campaign in the 4-6 year time horizon.</w:t>
+      </w:r>
+      <w:r>
+        <w:t xml:space="preserve"> </w:t>
+      </w:r>
+      <w:r>
+        <w:t xml:space="preserve">If one is interested in shorter time horizons since vaccination, the migration rate that maximizes vaccine impact favors mobile communities, similar to the high population turnover observed in Dhaka in the study by </w:t>
+      </w:r>
+      <w:proofErr w:type="spellStart"/>
+      <w:r>
+        <w:t>Qadri</w:t>
+      </w:r>
+      <w:proofErr w:type="spellEnd"/>
+      <w:r>
+        <w:t xml:space="preserve"> et al</w:t>
+      </w:r>
+      <w:r>
+        <w:t>.</w:t>
+      </w:r>
+      <w:r>
+        <w:fldChar w:fldCharType="begin" w:fldLock="1"/>
+      </w:r>
+      <w:r>
+        <w:instrText>ADDIN CSL_CITATION { "citationItems" : [ { "id" : "ITEM-1", "itemData" : { "DOI" : "10.1016/S0140-6736(15)61140-0", "ISSN" : "01406736", "author" : [ { "dropping-particle" : "", "family" : "Qadri", "given" : "Firdausi", "non-dropping-particle" : "", "parse-names" : false, "suffix" : "" }, { "dropping-particle" : "", "family" : "Ali", "given" : "Mohammad", "non-dropping-particle" : "", "parse-names" : false, "suffix" : "" }, { "dropping-particle" : "", "family" : "Chowdhury", "given" : "Fahima", "non-dropping-particle" : "", "parse-names" : false, "suffix" : "" }, { "dropping-particle" : "", "family" : "Khan", "given" : "Ashraful Islam", "non-dropping-particle" : "", "parse-names" : false, "suffix" : "" }, { "dropping-particle" : "", "family" : "Saha", "given" : "Amit", "non-dropping-particle" : "", "parse-names" : false, "suffix" : "" }, { "dropping-particle" : "", "family" : "Khan", "given" : "Iqbal Ansary", "non-dropping-particle" : "", "parse-names" : false, "suffix" : "" }, { "dropping-particle" : "", "family" : "Begum", "given" : "Yasmin a", "non-dropping-particle" : "", "parse-names" : false, "suffix" : "" }, { "dropping-particle" : "", "family" : "Bhuiyan", "given" : "Taufiqur R", "non-dropping-particle" : "", "parse-names" : false, "suffix" : "" }, { "dropping-particle" : "", "family" : "Chowdhury", "given" : "Mohiul Islam", "non-dropping-particle" : "", "parse-names" : false, "suffix" : "" }, { "dropping-particle" : "", "family" : "Uddin", "given" : "Md Jasim", "non-dropping-particle" : "", "parse-names" : false, "suffix" : "" }, { "dropping-particle" : "", "family" : "Khan", "given" : "Jahangir a M", "non-dropping-particle" : "", "parse-names" : false, "suffix" : "" }, { "dropping-particle" : "", "family" : "Chowdhury", "given" : "Atique Iqbal", "non-dropping-particle" : "", "parse-names" : false, "suffix" : "" }, { "dropping-particle" : "", "family" : "Rahman", "given" : "Anisur", "non-dropping-particle" : "", "parse-names" : false, "suffix" : "" }, { "dropping-particle" : "", "family" : "Siddique", "given" : "Shah Alam", "non-dropping-particle" : "", "parse-names" : false, "suffix" : "" }, { "dropping-particle" : "", "family" : "Asaduzzaman", "given" : "Muhammad", "non-dropping-particle" : "", "parse-names" : false, "suffix" : "" }, { "dropping-particle" : "", "family" : "Akter", "given" : "Afroza", "non-dropping-particle" : "", "parse-names" : false, "suffix" : "" }, { "dropping-particle" : "", "family" : "Khan", "given" : "Arifuzzaman", "non-dropping-particle" : "", "parse-names" : false, "suffix" : "" }, { "dropping-particle" : "", "family" : "Ae You", "given" : "Young", "non-dropping-particle" : "", "parse-names" : false, "suffix" : "" }, { "dropping-particle" : "", "family" : "Siddik", "given" : "Ashraf Uddin", "non-dropping-particle" : "", "parse-names" : false, "suffix" : "" }, { "dropping-particle" : "", "family" : "Saha", "given" : "Nirod Chandra", "non-dropping-particle" : "", "parse-names" : false, "suffix" : "" }, { "dropping-particle" : "", "family" : "Kabir", "given" : "Alamgir", "non-dropping-particle" : "", "parse-names" : false, "suffix" : "" }, { "dropping-particle" : "", "family" : "Riaz", "given" : "Baizid Khoorshid", "non-dropping-particle" : "", "parse-names" : false, "suffix" : "" }, { "dropping-particle" : "", "family" : "Biswas", "given" : "Shwapon Kumar", "non-dropping-particle" : "", "parse-names" : false, "suffix" : "" }, { "dropping-particle" : "", "family" : "Begum", "given" : "Farzana", "non-dropping-particle" : "", "parse-names" : false, "suffix" : "" }, { "dropping-particle" : "", "family" : "Unicomb", "given" : "Leanne", "non-dropping-particle" : "", "parse-names" : false, "suffix" : "" }, { "dropping-particle" : "", "family" : "Luby", "given" : "Stephen P", "non-dropping-particle" : "", "parse-names" : false, "suffix" : "" }, { "dropping-particle" : "", "family" : "Cravioto", "given" : "Alejandro", "non-dropping-particle" : "", "parse-names" : false, "suffix" : "" }, { "dropping-particle" : "", "family" : "Clemens", "given" : "John D", "non-dropping-particle" : "", "parse-names" : false, "suffix" : "" } ], "container-title" : "Lancet", "id" : "ITEM-1", "issue" : "15", "issued" : { "date-parts" : [ [ "2015" ] ] }, "page" : "1-10", "title" : "Feasibility and effectiveness of oral cholera vaccine in an urban endemic setting in Bangladesh: a cluster randomised open-label trial", "type" : "article-journal", "volume" : "6736" }, "uris" : [ "http://www.mendeley.com/documents/?uuid=ed08fae0-fbed-43f5-ba23-56cb9a420629" ] } ], "mendeley" : { "formattedCitation" : "&lt;sup&gt;8&lt;/sup&gt;", "plainTextFormattedCitation" : "8", "previouslyFormattedCitation" : "&lt;sup&gt;8&lt;/sup&gt;" }, "properties" : { "noteIndex" : 0 }, "schema" : "https://github.com/citation-style-language/schema/raw/master/csl-citation.json" }</w:instrText>
+      </w:r>
+      <w:r>
+        <w:fldChar w:fldCharType="separate"/>
+      </w:r>
+      <w:r>
+        <w:rPr>
+          <w:noProof/>
+          <w:vertAlign w:val="superscript"/>
+        </w:rPr>
+        <w:t>8</w:t>
+      </w:r>
+      <w:r>
+        <w:fldChar w:fldCharType="end"/>
+      </w:r>
+      <w:r>
+        <w:t xml:space="preserve"> </w:t>
+      </w:r>
+    </w:p>
+    <w:p/>
     <w:p>
       <w:pPr>
-        <w:ind w:left="720"/>
+        <w:rPr>
+          <w:b/>
+        </w:rPr>
       </w:pPr>
       <w:r>
-        <w:t>We find that the difference between the strategies increases with R</w:t>
+        <w:rPr>
+          <w:b/>
+        </w:rPr>
+        <w:t>DISCUSSION</w:t>
+      </w:r>
+    </w:p>
+    <w:p/>
+    <w:p>
+      <w:r>
+        <w:t xml:space="preserve">Our results show that even for a population that recently underwent a mass OCV campaign, </w:t>
+      </w:r>
+      <w:r>
+        <w:t>there is a risk of cholera re-emergence in the near future</w:t>
+      </w:r>
+      <w:r>
+        <w:t>, but the probability of an outbreak can be reduced by high vaccine coverage</w:t>
+      </w:r>
+      <w:r>
+        <w:t>. Such re-emergence does not imply vaccine failure, but instead can result from population turnover, waning of direct effects, or pernicious seasonal forcing.</w:t>
+      </w:r>
+      <w:r>
+        <w:t xml:space="preserve"> Additionally, non-random mixing of populations can result in patches with outbreak potential within a population with an average R</w:t>
       </w:r>
       <w:r>
         <w:rPr>
           <w:vertAlign w:val="subscript"/>
         </w:rPr>
-        <w:t>0</w:t>
-      </w:r>
-      <w:r>
-        <w:t xml:space="preserve"> and migration rates, but the ranking of the strategies remains the same </w:t>
-      </w:r>
-      <w:r>
-        <w:t>(Table TBD</w:t>
-      </w:r>
+        <w:t>e</w:t>
+      </w:r>
+      <w:r>
+        <w:t xml:space="preserve"> below the threshold of one [cite HIV, measles]</w:t>
+      </w:r>
+    </w:p>
+    <w:p/>
+    <w:p>
+      <w:r>
+        <w:t xml:space="preserve">Our results can help </w:t>
+      </w:r>
+      <w:r>
+        <w:t xml:space="preserve">inform </w:t>
+      </w:r>
+      <w:r>
+        <w:t xml:space="preserve">decision-makers </w:t>
+      </w:r>
+      <w:r>
+        <w:t xml:space="preserve">about </w:t>
+      </w:r>
+      <w:r>
+        <w:t>the time window they can expect a population to resist</w:t>
+      </w:r>
+      <w:r>
+        <w:t xml:space="preserve"> a cholera outbreak even if the pathogen </w:t>
+      </w:r>
+      <w:r>
+        <w:t xml:space="preserve">were to be introduced. During this window, WASH interventions can be scaled-up to provide </w:t>
+      </w:r>
+      <w:r>
+        <w:t>longer-term</w:t>
+      </w:r>
+      <w:r>
+        <w:t xml:space="preserve"> protection, or a data-driven routine re-vaccination </w:t>
+      </w:r>
+      <w:r>
+        <w:t>schedule</w:t>
+      </w:r>
+      <w:r>
+        <w:t xml:space="preserve"> can be determined. </w:t>
+      </w:r>
+      <w:r>
+        <w:t>We developed an interactive tool to facilitate implementation of these results for a user-defined setting (</w:t>
+      </w:r>
+      <w:hyperlink r:id="rId11" w:history="1">
+        <w:r>
+          <w:rPr>
+            <w:rStyle w:val="Hyperlink"/>
+          </w:rPr>
+          <w:t>https://coreypeak.shinyapps.io/herd_protection_estimator/</w:t>
+        </w:r>
+      </w:hyperlink>
       <w:r>
         <w:t>)</w:t>
       </w:r>
       <w:r>
         <w:t>.</w:t>
       </w:r>
+    </w:p>
+    <w:p/>
+    <w:p>
+      <w:r>
+        <w:lastRenderedPageBreak/>
+        <w:t>One practical implementation of “Mass then Maintain” can include a high-coverage mass campaign followed by routine vaccination of new members of the population (through birth or immigration).</w:t>
+      </w:r>
+      <w:r>
+        <w:t xml:space="preserve"> In </w:t>
+      </w:r>
+      <w:r>
+        <w:t xml:space="preserve">the </w:t>
+      </w:r>
+      <w:proofErr w:type="spellStart"/>
+      <w:r>
+        <w:t>Bentiu</w:t>
+      </w:r>
+      <w:proofErr w:type="spellEnd"/>
       <w:r>
         <w:t xml:space="preserve"> </w:t>
       </w:r>
-    </w:p>
-    <w:p>
-      <w:r>
-        <w:t>}</w:t>
+      <w:proofErr w:type="spellStart"/>
+      <w:r>
+        <w:t>PoC</w:t>
+      </w:r>
+      <w:proofErr w:type="spellEnd"/>
+      <w:r>
+        <w:t xml:space="preserve"> Camp</w:t>
+      </w:r>
+      <w:r>
+        <w:t>, this strategy organically resulted from the routine distribution of vaccine leftover from a mass vaccination campaign.</w:t>
+      </w:r>
+      <w:r>
+        <w:t xml:space="preserve"> However, for populations with moderate to low migration rates, other susceptible individuals (such as those missed during other campaigns or those vaccinated more than 5 years ago) must be vaccinated in order to maintain herd immunity.</w:t>
+      </w:r>
+      <w:r>
+        <w:t xml:space="preserve"> Recent work has also shown serological triggers for periodic mass vaccination can be an effective, and efficient, method to maintain herd immunity.</w:t>
+      </w:r>
+      <w:r>
+        <w:fldChar w:fldCharType="begin" w:fldLock="1"/>
+      </w:r>
+      <w:r>
+        <w:instrText>ADDIN CSL_CITATION { "citationItems" : [ { "id" : "ITEM-1", "itemData" : { "DOI" : "10.1371/journal.pmed.1002144", "ISSN" : "1549-1676", "PMID" : "27727285", "abstract" : "BACKGROUND Routine vaccination supplemented by planned campaigns occurring at 2-5 y intervals is the core of current measles control and elimination efforts. Yet, large, unexpected outbreaks still occur, even when control measures appear effective. Supplementing these activities with mass vaccination campaigns triggered when low levels of measles immunity are observed in a sample of the population (i.e., serosurveys) or incident measles cases occur may provide a way to limit the size of outbreaks. METHODS AND FINDINGS Measles incidence was simulated using stochastic age-structured epidemic models in settings conducive to high or low measles incidence, roughly reflecting demographic contexts and measles vaccination coverage of four heterogeneous countries: Nepal, Niger, Yemen, and Zambia. Uncertainty in underlying vaccination rates was modeled. Scenarios with case- or serosurvey-triggered campaigns reaching 20% of the susceptible population were compared to scenarios without triggered campaigns. The best performing of the tested case-triggered campaigns prevent an average of 28,613 (95% CI 25,722-31,505) cases over 15 y in our highest incidence setting and 599 (95% CI 464-735) cases in the lowest incidence setting. Serosurvey-triggered campaigns can prevent 89,173 (95% CI, 86,768-91,577) and 744 (612-876) cases, respectively, but are triggered yearly in high-incidence settings. Triggered campaigns reduce the highest cumulative incidence seen in simulations by up to 80%. While the scenarios considered in this strategic modeling exercise are reflective of real populations, the exact quantitative interpretation of the results is limited by the simplifications in country structure, vaccination policy, and surveillance system performance. Careful investigation into the cost-effectiveness in different contexts would be essential before moving forward with implementation. CONCLUSIONS Serologically triggered campaigns could help prevent severe epidemics in the face of epidemiological and vaccination uncertainty. Hence, small-scale serology may serve as the basis for effective adaptive public health strategies, although, in high-incidence settings, case-triggered approaches are likely more efficient.", "author" : [ { "dropping-particle" : "", "family" : "Lessler", "given" : "Justin", "non-dropping-particle" : "", "parse-names" : false, "suffix" : "" }, { "dropping-particle" : "", "family" : "Metcalf", "given" : "C Jessica E", "non-dropping-particle" : "", "parse-names" : false, "suffix" : "" }, { "dropping-particle" : "", "family" : "Cutts", "given" : "Felicity T", "non-dropping-particle" : "", "parse-names" : false, "suffix" : "" }, { "dropping-particle" : "", "family" : "Grenfell", "given" : "Bryan T", "non-dropping-particle" : "", "parse-names" : false, "suffix" : "" } ], "container-title" : "PLoS medicine", "id" : "ITEM-1", "issue" : "10", "issued" : { "date-parts" : [ [ "2016" ] ] }, "page" : "e1002144", "title" : "Impact on Epidemic Measles of Vaccination Campaigns Triggered by Disease Outbreaks or Serosurveys: A Modeling Study.", "type" : "article-journal", "volume" : "13" }, "uris" : [ "http://www.mendeley.com/documents/?uuid=e206f074-1121-4eed-90db-45ddad3a80aa" ] } ], "mendeley" : { "formattedCitation" : "&lt;sup&gt;21&lt;/sup&gt;", "plainTextFormattedCitation" : "21" }, "properties" : { "noteIndex" : 0 }, "schema" : "https://github.com/citation-style-language/schema/raw/master/csl-citation.json" }</w:instrText>
+      </w:r>
+      <w:r>
+        <w:fldChar w:fldCharType="separate"/>
+      </w:r>
+      <w:r>
+        <w:rPr>
+          <w:noProof/>
+          <w:vertAlign w:val="superscript"/>
+        </w:rPr>
+        <w:t>21</w:t>
+      </w:r>
+      <w:r>
+        <w:fldChar w:fldCharType="end"/>
+      </w:r>
+      <w:r>
+        <w:t xml:space="preserve"> The authors suggest that in high-incidence areas (or, similarly, when VE is moderate or low), serological triggers could come </w:t>
+      </w:r>
+      <w:r>
+        <w:t xml:space="preserve">so often that frequent planned vaccinations may be more appropriate. Indeed, in our example with imperfect OCVs, at least annual mass vaccination may be needed to maintain herd immunity. </w:t>
       </w:r>
     </w:p>
     <w:p/>
     <w:p>
       <w:r>
-        <w:t xml:space="preserve">In addition to its strong influence on the duration of herd immunity, </w:t>
-      </w:r>
-      <w:r>
-        <w:t>one</w:t>
-      </w:r>
-      <w:r>
-        <w:t xml:space="preserve"> may also suspect that communities with higher migration rates are also more likely to have cholera imported. </w:t>
-      </w:r>
-      <w:r>
-        <w:t xml:space="preserve">In order to optimize OCV impact, there is a tension between remote areas, where OCV protection </w:t>
-      </w:r>
-      <w:r>
-        <w:t>is</w:t>
-      </w:r>
-      <w:r>
-        <w:t xml:space="preserve"> long-lasting</w:t>
-      </w:r>
-      <w:r>
-        <w:t xml:space="preserve"> but cholera introduction is more rare</w:t>
-      </w:r>
-      <w:r>
-        <w:t>, and highly mobile communities, where the opposite is expected.</w:t>
+        <w:t>Current guidelines for the optimal use of the OCV stockpile recommend the consideration of “Areas with important population movements”</w:t>
       </w:r>
       <w:r>
         <w:t xml:space="preserve"> </w:t>
       </w:r>
       <w:r>
-        <w:t xml:space="preserve">Figure DD </w:t>
-      </w:r>
-      <w:r>
-        <w:t>show</w:t>
-      </w:r>
-      <w:r>
-        <w:t>s</w:t>
-      </w:r>
-      <w:r>
-        <w:t xml:space="preserve"> vaccine benefits may be maximized for </w:t>
-      </w:r>
-      <w:r>
-        <w:t xml:space="preserve">communities with </w:t>
-      </w:r>
-      <w:r>
-        <w:t>inter</w:t>
-      </w:r>
-      <w:r>
-        <w:t xml:space="preserve">mediate levels of connectedness, assuming </w:t>
-      </w:r>
-      <w:r>
-        <w:t xml:space="preserve">the risk of </w:t>
-      </w:r>
-      <w:r>
-        <w:t>cholera introduction is proportional to the rate of population turnover</w:t>
-      </w:r>
-      <w:r>
-        <w:t xml:space="preserve"> (e.g.</w:t>
-      </w:r>
-      <w:r>
-        <w:t>,</w:t>
-      </w:r>
-      <w:r>
-        <w:t xml:space="preserve"> the pathogen </w:t>
-      </w:r>
-      <w:r>
-        <w:t>is</w:t>
-      </w:r>
-      <w:r>
-        <w:t xml:space="preserve"> introduced</w:t>
+        <w:t xml:space="preserve">[WHO 2013]. </w:t>
       </w:r>
       <w:r>
         <w:t xml:space="preserve"> </w:t>
       </w:r>
       <w:r>
-        <w:t>via migration</w:t>
-      </w:r>
-      <w:r>
-        <w:t>)</w:t>
+        <w:t xml:space="preserve">The </w:t>
+      </w:r>
+      <w:r>
+        <w:t xml:space="preserve">role of mobility in </w:t>
+      </w:r>
+      <w:r>
+        <w:t xml:space="preserve">connecting a heterogeneous transmission landscape was </w:t>
+      </w:r>
+      <w:r>
+        <w:t>demonstrated</w:t>
+      </w:r>
+      <w:r>
+        <w:t xml:space="preserve"> by </w:t>
+      </w:r>
+      <w:proofErr w:type="spellStart"/>
+      <w:r>
+        <w:t>Azman</w:t>
+      </w:r>
+      <w:proofErr w:type="spellEnd"/>
+      <w:r>
+        <w:t xml:space="preserve"> et al</w:t>
       </w:r>
       <w:r>
         <w:t>.</w:t>
       </w:r>
-      <w:bookmarkStart w:id="0" w:name="_GoBack"/>
-      <w:bookmarkEnd w:id="0"/>
-      <w:r>
-        <w:t xml:space="preserve"> </w:t>
-      </w:r>
-      <w:r>
-        <w:t xml:space="preserve">In </w:t>
-      </w:r>
-      <w:r>
-        <w:t xml:space="preserve">the </w:t>
-      </w:r>
-      <w:r>
-        <w:t>example</w:t>
-      </w:r>
-      <w:r>
-        <w:t xml:space="preserve"> of Figure DD,</w:t>
-      </w:r>
-      <w:r>
-        <w:t xml:space="preserve"> where R</w:t>
-      </w:r>
-      <w:r>
-        <w:rPr>
-          <w:vertAlign w:val="subscript"/>
-        </w:rPr>
-        <w:t>0</w:t>
-      </w:r>
-      <w:r>
-        <w:t>=1.5 and the probability an incoming migrant is infectious is 1/N,</w:t>
-      </w:r>
-      <w:r>
-        <w:t xml:space="preserve"> </w:t>
-      </w:r>
-      <w:r>
-        <w:t>the migration rate recorded in Bentiu in mid-2016 is near the optimal condition for maximizing the impact of a single mass vaccination campaign in the 4-6 year time horizon.</w:t>
-      </w:r>
-      <w:r>
-        <w:t xml:space="preserve"> </w:t>
-      </w:r>
-      <w:r>
-        <w:t>If one is interested in shorter time horizons since vaccination, the migration rate that maximizes vaccine impact favors mobile communities, similar to the high population turnover observed in Dhaka in the study by Qadri et al</w:t>
-      </w:r>
-      <w:r>
-        <w:t>.</w:t>
-      </w:r>
       <w:r>
         <w:fldChar w:fldCharType="begin" w:fldLock="1"/>
       </w:r>
       <w:r>
-        <w:instrText>ADDIN CSL_CITATION { "citationItems" : [ { "id" : "ITEM-1", "itemData" : { "DOI" : "10.1016/S0140-6736(15)61140-0", "ISSN" : "01406736", "author" : [ { "dropping-particle" : "", "family" : "Qadri", "given" : "Firdausi", "non-dropping-particle" : "", "parse-names" : false, "suffix" : "" }, { "dropping-particle" : "", "family" : "Ali", "given" : "Mohammad", "non-dropping-particle" : "", "parse-names" : false, "suffix" : "" }, { "dropping-particle" : "", "family" : "Chowdhury", "given" : "Fahima", "non-dropping-particle" : "", "parse-names" : false, "suffix" : "" }, { "dropping-particle" : "", "family" : "Khan", "given" : "Ashraful Islam", "non-dropping-particle" : "", "parse-names" : false, "suffix" : "" }, { "dropping-particle" : "", "family" : "Saha", "given" : "Amit", "non-dropping-particle" : "", "parse-names" : false, "suffix" : "" }, { "dropping-particle" : "", "family" : "Khan", "given" : "Iqbal Ansary", "non-dropping-particle" : "", "parse-names" : false, "suffix" : "" }, { "dropping-particle" : "", "family" : "Begum", "given" : "Yasmin a", "non-dropping-particle" : "", "parse-names" : false, "suffix" : "" }, { "dropping-particle" : "", "family" : "Bhuiyan", "given" : "Taufiqur R", "non-dropping-particle" : "", "parse-names" : false, "suffix" : "" }, { "dropping-particle" : "", "family" : "Chowdhury", "given" : "Mohiul Islam", "non-dropping-particle" : "", "parse-names" : false, "suffix" : "" }, { "dropping-particle" : "", "family" : "Uddin", "given" : "Md Jasim", "non-dropping-particle" : "", "parse-names" : false, "suffix" : "" }, { "dropping-particle" : "", "family" : "Khan", "given" : "Jahangir a M", "non-dropping-particle" : "", "parse-names" : false, "suffix" : "" }, { "dropping-particle" : "", "family" : "Chowdhury", "given" : "Atique Iqbal", "non-dropping-particle" : "", "parse-names" : false, "suffix" : "" }, { "dropping-particle" : "", "family" : "Rahman", "given" : "Anisur", "non-dropping-particle" : "", "parse-names" : false, "suffix" : "" }, { "dropping-particle" : "", "family" : "Siddique", "given" : "Shah Alam", "non-dropping-particle" : "", "parse-names" : false, "suffix" : "" }, { "dropping-particle" : "", "family" : "Asaduzzaman", "given" : "Muhammad", "non-dropping-particle" : "", "parse-names" : false, "suffix" : "" }, { "dropping-particle" : "", "family" : "Akter", "given" : "Afroza", "non-dropping-particle" : "", "parse-names" : false, "suffix" : "" }, { "dropping-particle" : "", "family" : "Khan", "given" : "Arifuzzaman", "non-dropping-particle" : "", "parse-names" : false, "suffix" : "" }, { "dropping-particle" : "", "family" : "Ae You", "given" : "Young", "non-dropping-particle" : "", "parse-names" : false, "suffix" : "" }, { "dropping-particle" : "", "family" : "Siddik", "given" : "Ashraf Uddin", "non-dropping-particle" : "", "parse-names" : false, "suffix" : "" }, { "dropping-particle" : "", "family" : "Saha", "given" : "Nirod Chandra", "non-dropping-particle" : "", "parse-names" : false, "suffix" : "" }, { "dropping-particle" : "", "family" : "Kabir", "given" : "Alamgir", "non-dropping-particle" : "", "parse-names" : false, "suffix" : "" }, { "dropping-particle" : "", "family" : "Riaz", "given" : "Baizid Khoorshid", "non-dropping-particle" : "", "parse-names" : false, "suffix" : "" }, { "dropping-particle" : "", "family" : "Biswas", "given" : "Shwapon Kumar", "non-dropping-particle" : "", "parse-names" : false, "suffix" : "" }, { "dropping-particle" : "", "family" : "Begum", "given" : "Farzana", "non-dropping-particle" : "", "parse-names" : false, "suffix" : "" }, { "dropping-particle" : "", "family" : "Unicomb", "given" : "Leanne", "non-dropping-particle" : "", "parse-names" : false, "suffix" : "" }, { "dropping-particle" : "", "family" : "Luby", "given" : "Stephen P", "non-dropping-particle" : "", "parse-names" : false, "suffix" : "" }, { "dropping-particle" : "", "family" : "Cravioto", "given" : "Alejandro", "non-dropping-particle" : "", "parse-names" : false, "suffix" : "" }, { "dropping-particle" : "", "family" : "Clemens", "given" : "John D", "non-dropping-particle" : "", "parse-names" : false, "suffix" : "" } ], "container-title" : "Lancet", "id" : "ITEM-1", "issue" : "15", "issued" : { "date-parts" : [ [ "2015" ] ] }, "page" : "1-10", "title" : "Feasibility and effectiveness of oral cholera vaccine in an urban endemic setting in Bangladesh: a cluster randomised open-label trial", "type" : "article-journal", "volume" : "6736" }, "uris" : [ "http://www.mendeley.com/documents/?uuid=ed08fae0-fbed-43f5-ba23-56cb9a420629" ] } ], "mendeley" : { "formattedCitation" : "&lt;sup&gt;8&lt;/sup&gt;", "plainTextFormattedCitation" : "8" }, "properties" : { "noteIndex" : 0 }, "schema" : "https://github.com/citation-style-language/schema/raw/master/csl-citation.json" }</w:instrText>
+        <w:instrText>ADDIN CSL_CITATION { "citationItems" : [ { "id" : "ITEM-1", "itemData" : { "DOI" : "10.1098/rspb.2014.1341", "ISSN" : "0962-8452", "PMID" : "25392464", "abstract" : "Reactive vaccination has recently been adopted as an outbreak response tool for cholera and other infectious diseases. Owing to the global shortage of oral cholera vaccine, health officials must quickly decide who and where to distribute limited vaccine. Targeted vaccination in transmission hotspots (i.e. areas with high transmission efficiency) may be a potential approach to efficiently allocate vaccine, however its effectiveness will likely be context-dependent. We compared strategies for allocating vaccine across multiple areas with heterogeneous transmission efficiency. We constructed metapopulation models of a cholera-like disease and compared simulated epidemics where: vaccine is targeted at areas of high or low transmission efficiency, where vaccine is distributed across the population, and where no vaccine is used. We find that connectivity between populations, transmission efficiency, vaccination timing and the amount of vaccine available all shape the performance of different allocation strategies. In highly connected settings (e.g. cities) when vaccinating early in the epidemic, targeting limited vaccine at transmission hotspots is often optimal. Once vaccination is delayed, targeting the hotspot is rarely optimal, and strategies that either spread vaccine between areas or those targeted at non-hotspots will avert more cases. Although hotspots may be an intuitive outbreak control target, we show that, in many situations, the hotspot-epidemic proceeds so fast that hotspot-targeted reactive vaccination will prevent relatively few cases, and vaccination shared across areas where transmission can be sustained is often best.", "author" : [ { "dropping-particle" : "", "family" : "Azman", "given" : "Andrew S", "non-dropping-particle" : "", "parse-names" : false, "suffix" : "" }, { "dropping-particle" : "", "family" : "Lessler", "given" : "Justin", "non-dropping-particle" : "", "parse-names" : false, "suffix" : "" } ], "container-title" : "Proceedings of the Royal Society B: Biological Sciences", "id" : "ITEM-1", "issue" : "1798", "issued" : { "date-parts" : [ [ "2015", "11", "12" ] ] }, "note" : "Assumes perfect and immediate vaccination.\nDoes not consider one-dose campaigns\nDeterministic model\nDoes not capture one-way connectivity.\nVaccination timing is unclear", "page" : "20141341-20141341", "title" : "Reactive vaccination in the presence of disease hotspots", "type" : "article-journal", "volume" : "282" }, "uris" : [ "http://www.mendeley.com/documents/?uuid=f24e52d8-e8db-49b4-b25c-5bc6f5c4ce2c" ] } ], "mendeley" : { "formattedCitation" : "&lt;sup&gt;22&lt;/sup&gt;", "plainTextFormattedCitation" : "22", "previouslyFormattedCitation" : "&lt;sup&gt;21&lt;/sup&gt;" }, "properties" : { "noteIndex" : 0 }, "schema" : "https://github.com/citation-style-language/schema/raw/master/csl-citation.json" }</w:instrText>
       </w:r>
       <w:r>
         <w:fldChar w:fldCharType="separate"/>
@@ -3336,136 +3787,13 @@
           <w:noProof/>
           <w:vertAlign w:val="superscript"/>
         </w:rPr>
-        <w:t>8</w:t>
+        <w:t>22</w:t>
       </w:r>
       <w:r>
         <w:fldChar w:fldCharType="end"/>
       </w:r>
       <w:r>
-        <w:t xml:space="preserve"> </w:t>
-      </w:r>
-    </w:p>
-    <w:p/>
-    <w:p>
-      <w:pPr>
-        <w:rPr>
-          <w:b/>
-        </w:rPr>
-      </w:pPr>
-      <w:r>
-        <w:rPr>
-          <w:b/>
-        </w:rPr>
-        <w:t>DISCUSSION</w:t>
-      </w:r>
-    </w:p>
-    <w:p/>
-    <w:p>
-      <w:r>
-        <w:t xml:space="preserve">Our results show that even for a population that recently underwent a mass OCV campaign, </w:t>
-      </w:r>
-      <w:r>
-        <w:t>there is a risk of cholera re-emergence in the near future</w:t>
-      </w:r>
-      <w:r>
-        <w:t>, but the probability of an outbreak can be reduced by high vaccine coverage</w:t>
-      </w:r>
-      <w:r>
-        <w:t>. Such re-emergence does not imply vaccine failure, but instead can result from population turnover, waning of direct effects, or pernicious seasonal forcing.</w:t>
-      </w:r>
-      <w:r>
-        <w:t xml:space="preserve"> Additionally, non-random mixing of populations can result in patches with outbreak potential within a population with an average R</w:t>
-      </w:r>
-      <w:r>
-        <w:rPr>
-          <w:vertAlign w:val="subscript"/>
-        </w:rPr>
-        <w:t>e</w:t>
-      </w:r>
-      <w:r>
-        <w:t xml:space="preserve"> below the threshold of one [cite HIV, measles]</w:t>
-      </w:r>
-    </w:p>
-    <w:p/>
-    <w:p>
-      <w:r>
-        <w:t>Our results can help guide decision-makers on the time window they can expect a population to resist</w:t>
-      </w:r>
-      <w:r>
-        <w:t xml:space="preserve"> a cholera outbreak even if the pathogen </w:t>
-      </w:r>
-      <w:r>
-        <w:t xml:space="preserve">were to be introduced. During this window, WASH interventions can be scaled-up to provide </w:t>
-      </w:r>
-      <w:r>
-        <w:t>longer-term</w:t>
-      </w:r>
-      <w:r>
-        <w:t xml:space="preserve"> protection, or a </w:t>
-      </w:r>
-      <w:r>
-        <w:lastRenderedPageBreak/>
-        <w:t xml:space="preserve">data-driven routine re-vaccination </w:t>
-      </w:r>
-      <w:r>
-        <w:t>schedule</w:t>
-      </w:r>
-      <w:r>
-        <w:t xml:space="preserve"> can be determined. </w:t>
-      </w:r>
-      <w:r>
-        <w:t xml:space="preserve">Because a complete characterization of the parameter space </w:t>
-      </w:r>
-    </w:p>
-    <w:p/>
-    <w:p>
-      <w:r>
-        <w:t>One practical implementation of “Mass then Maintain” can include a high-coverage mass campaign followed by routine vaccination of new members of the population (through birth or immigration).</w:t>
-      </w:r>
-      <w:r>
-        <w:t xml:space="preserve"> In Bentiu, this strategy organically resulted from the routine distribution of vaccine leftover from a mass vaccination campaign.</w:t>
-      </w:r>
-      <w:r>
-        <w:t xml:space="preserve"> However, for populations with moderate to low migration rates, other susceptible individuals (such as those missed during other campaigns or those vaccinated more than 5 years ago) must be vaccinated in order to maintain herd immunity.</w:t>
-      </w:r>
-      <w:r>
-        <w:t xml:space="preserve"> {Also consider [Lessler 2016 PLOSMed] for an example of serologically triggered vaccination</w:t>
-      </w:r>
-      <w:r>
-        <w:t>. They point out that in high-incidence areas, triggers could come so often that frequent planned vaccinations could be more appropriate.</w:t>
-      </w:r>
-      <w:r>
-        <w:t>}.</w:t>
-      </w:r>
-    </w:p>
-    <w:p/>
-    <w:p>
-      <w:r>
-        <w:t>Current guidelines for the optimal use of the OCV stockpile recommends the consideration of “Areas with important population movements”</w:t>
-      </w:r>
-      <w:r>
-        <w:t xml:space="preserve"> </w:t>
-      </w:r>
-      <w:r>
-        <w:t xml:space="preserve">[WHO 2013]. </w:t>
-      </w:r>
-      <w:r>
-        <w:t xml:space="preserve"> </w:t>
-      </w:r>
-      <w:r>
-        <w:t xml:space="preserve">The </w:t>
-      </w:r>
-      <w:r>
-        <w:t xml:space="preserve">role of mobility in </w:t>
-      </w:r>
-      <w:r>
-        <w:t xml:space="preserve">connecting a heterogeneous transmission landscape was </w:t>
-      </w:r>
-      <w:r>
-        <w:t>demonstrated</w:t>
-      </w:r>
-      <w:r>
-        <w:t xml:space="preserve"> by Azman et al [2014 Proc R Soc B], but here we</w:t>
+        <w:t>, but here we</w:t>
       </w:r>
       <w:r>
         <w:t xml:space="preserve"> show there are two competing effects of high mobility</w:t>
@@ -3608,29 +3936,85 @@
     <w:p/>
     <w:p>
       <w:r>
-        <w:t>Regarding mass vaccination targeting, our results support intuition that communities with low migration rates may retain herd immunity for a long time after vaccination, but are unlikely to have cholera introduced and therefore the probability of a cholera outbreak is always low. Conversely, highly mobile communities are more likely to have cholera introduced, but population turnover can quickly cause herd immunity to wane.</w:t>
+        <w:t>Our results depend on se</w:t>
+      </w:r>
+      <w:r>
+        <w:t>v</w:t>
+      </w:r>
+      <w:r>
+        <w:t xml:space="preserve">eral simplifying assumptions. By assuming a well-mixed population, we are assuming no heterogeneity in contact patterns or local reproductive numbers. In reality, we expect diseases, especially ones with environmental transmission characteristics like cholera, to exhibit substantial spatial heterogeneity in transmission intensity. In sub-regions with high transmission potential, outbreaks may be more likely to occur, but likewise other areas of the region with lower potential will have a probability of outbreaks lower than the mean effective reproductive number would here suggest. These differences become crucial if, as we may expect, migration may occur at higher rates in </w:t>
+      </w:r>
+      <w:r>
+        <w:lastRenderedPageBreak/>
+        <w:t xml:space="preserve">settings with higher transmission potential due to confounders like poverty and temporary infrastructures. In that case, we would expect the routine vaccination of migrants to be even more crucial. </w:t>
       </w:r>
     </w:p>
     <w:p/>
     <w:p>
       <w:r>
-        <w:lastRenderedPageBreak/>
-        <w:t>Our results depend on se</w:t>
-      </w:r>
-      <w:r>
-        <w:t>v</w:t>
-      </w:r>
-      <w:r>
-        <w:t xml:space="preserve">eral simplifying assumptions. By assuming a well-mixed population, we are assuming no heterogeneity in contact patterns or local reproductive numbers. In reality, we expect diseases, especially ones with environmental transmission characteristics like cholera, to exhibit substantial spatial heterogeneity in transmission intensity. In sub-regions with high transmission potential, outbreaks may be more likely to occur, but likewise other areas of the region with lower potential will have a probability of outbreaks lower than the mean effective reproductive number would here suggest. These differences become crucial if, as we may expect, migration may occur at higher rates in settings with higher transmission potential due to confounders like poverty and temporary infrastructures. In that case, we would expect the routine vaccination of migrants to be even more crucial. </w:t>
+        <w:t xml:space="preserve">The migration rates estimated from the three settings are intended for benchmarking and not to imply that these rates are </w:t>
+      </w:r>
+      <w:r>
+        <w:t>constant, or generalizable, for the whole population</w:t>
+      </w:r>
+      <w:r>
+        <w:t>.</w:t>
+      </w:r>
+      <w:r>
+        <w:t xml:space="preserve"> </w:t>
+      </w:r>
+      <w:r>
+        <w:t>However, the settings do exemplify the wide range of human mobility and its possible impact on OCV decision-making.</w:t>
       </w:r>
     </w:p>
     <w:p/>
     <w:p>
       <w:r>
-        <w:t xml:space="preserve">The migration rates estimated from the three settings are intended for benchmarking and not to imply that these rates are </w:t>
-      </w:r>
-      <w:r>
-        <w:t>constant, or generalizable, for the whole population</w:t>
+        <w:t>Cholera vaccine efficacy has been shown to vary by age of recipient, however for simplicity we do not model this age structure in the main results.</w:t>
+      </w:r>
+      <w:r>
+        <w:t xml:space="preserve"> If children are members of a mass vaccination campaign, we would expect herd immunity would wane more quickly, and especially so if children are disproportionate sources of transmission. Furthermore, routine vaccination may benefit from targeting individuals as they reach the age of five years, for example, instead of vaccinating closer to birth.</w:t>
+      </w:r>
+    </w:p>
+    <w:p/>
+    <w:p>
+      <w:r>
+        <w:t xml:space="preserve">The model we </w:t>
+      </w:r>
+      <w:r>
+        <w:t xml:space="preserve">present </w:t>
+      </w:r>
+      <w:r>
+        <w:t>is not limited to cholera</w:t>
+      </w:r>
+      <w:r>
+        <w:t xml:space="preserve"> or other diseases with only short-duration or leaky vaccines</w:t>
+      </w:r>
+      <w:r>
+        <w:t xml:space="preserve"> such as the typhoid </w:t>
+      </w:r>
+      <w:r>
+        <w:t>capsular polysaccharide vaccine [cite]</w:t>
+      </w:r>
+      <w:r>
+        <w:t xml:space="preserve">. We find the “Mass then Maintain” strategy continues to outperform </w:t>
+      </w:r>
+      <w:r>
+        <w:t>routine vaccination or periodic mass vaccination even when there is a perfect vaccine (i.e., VE=1 indefinitely). We also find that intermediate levels of migration continue to maximize vaccine impact for a perfect vaccine, but the optimal migration rate increases with vaccine performanc</w:t>
+      </w:r>
+      <w:r>
+        <w:t>e</w:t>
+      </w:r>
+      <w:r>
+        <w:t xml:space="preserve"> (Figure </w:t>
+      </w:r>
+      <w:proofErr w:type="spellStart"/>
+      <w:r>
+        <w:t>DD_Supplement</w:t>
+      </w:r>
+      <w:proofErr w:type="spellEnd"/>
+      <w:r>
+        <w:t>)</w:t>
       </w:r>
       <w:r>
         <w:t>.</w:t>
@@ -3639,14 +4023,45 @@
     <w:p/>
     <w:p>
       <w:r>
-        <w:t>Cholera vaccine efficacy has been shown to vary by age of recipient, however for simplicity we do not model this age structure in the main results.</w:t>
-      </w:r>
-      <w:r>
-        <w:t xml:space="preserve"> If children are members of a mass vaccination campaign, we would expect herd immunity would wane more quickly, and especially so if children are disproportionate sources of transmission. Furthermore, routine vaccination may benefit from targeting individuals as they reach the age of five years, for example, instead of vaccinating closer to birth.</w:t>
+        <w:t>The phenomenon of waning herd immunity also has strong implications on disease control strategies that include mass vaccination or “mop up” vaccination, e.g., measles and yellow fever. For yellow fever in particular, fractional vaccine doses have been used to extend vaccine supply under the assumption that VE of fractional doses lasts at least one year.</w:t>
+      </w:r>
+      <w:r>
+        <w:fldChar w:fldCharType="begin" w:fldLock="1"/>
+      </w:r>
+      <w:r>
+        <w:instrText>ADDIN CSL_CITATION { "citationItems" : [ { "id" : "ITEM-1", "itemData" : { "DOI" : "10.1016/S0140-6736(16)31838-4", "ISSN" : "01406736", "author" : [ { "dropping-particle" : "", "family" : "Wu", "given" : "Joseph T", "non-dropping-particle" : "", "parse-names" : false, "suffix" : "" }, { "dropping-particle" : "", "family" : "Peak", "given" : "Corey M", "non-dropping-particle" : "", "parse-names" : false, "suffix" : "" }, { "dropping-particle" : "", "family" : "Leung", "given" : "Gabriel M", "non-dropping-particle" : "", "parse-names" : false, "suffix" : "" }, { "dropping-particle" : "", "family" : "Lipsitch", "given" : "Marc", "non-dropping-particle" : "", "parse-names" : false, "suffix" : "" } ], "container-title" : "The Lancet", "id" : "ITEM-1", "issue" : "16", "issued" : { "date-parts" : [ [ "2016", "11" ] ] }, "page" : "053421", "publisher" : "Elsevier Ltd", "title" : "Fractional dosing of yellow fever vaccine to extend supply: a modelling study", "type" : "article-journal", "volume" : "6736" }, "uris" : [ "http://www.mendeley.com/documents/?uuid=3839998a-ef83-4e97-acdf-bcfce5dde720" ] } ], "mendeley" : { "formattedCitation" : "&lt;sup&gt;23&lt;/sup&gt;", "plainTextFormattedCitation" : "23", "previouslyFormattedCitation" : "&lt;sup&gt;22&lt;/sup&gt;" }, "properties" : { "noteIndex" : 0 }, "schema" : "https://github.com/citation-style-language/schema/raw/master/csl-citation.json" }</w:instrText>
+      </w:r>
+      <w:r>
+        <w:fldChar w:fldCharType="separate"/>
+      </w:r>
+      <w:r>
+        <w:rPr>
+          <w:noProof/>
+          <w:vertAlign w:val="superscript"/>
+        </w:rPr>
+        <w:t>23</w:t>
+      </w:r>
+      <w:r>
+        <w:fldChar w:fldCharType="end"/>
+      </w:r>
+      <w:r>
+        <w:t xml:space="preserve"> Human mobility and waning herd immunity are key considerations for when these urban populations should be revaccinated.</w:t>
       </w:r>
     </w:p>
     <w:p/>
-    <w:p/>
+    <w:p>
+      <w:pPr>
+        <w:rPr>
+          <w:b/>
+        </w:rPr>
+      </w:pPr>
+      <w:r>
+        <w:rPr>
+          <w:b/>
+        </w:rPr>
+        <w:br w:type="page"/>
+      </w:r>
+    </w:p>
     <w:p>
       <w:r>
         <w:rPr>
@@ -3885,6 +4300,18 @@
       <w:r>
         <w:t xml:space="preserve"> DHI is maximized in settings with high vaccine coverage and low basic reproductive numbers. </w:t>
       </w:r>
+      <w:r>
+        <w:t>Uncolored regions never obtain herd immunity (e.g., VC &lt; 0.5 and R</w:t>
+      </w:r>
+      <w:r>
+        <w:rPr>
+          <w:vertAlign w:val="subscript"/>
+        </w:rPr>
+        <w:t>0</w:t>
+      </w:r>
+      <w:r>
+        <w:t xml:space="preserve"> &gt; 1.5).</w:t>
+      </w:r>
     </w:p>
     <w:p/>
     <w:p>
@@ -3913,7 +4340,11 @@
         <w:t>2</w:t>
       </w:r>
       <w:r>
-        <w:t>, ...., V</w:t>
+        <w:t xml:space="preserve">, ...., </w:t>
+      </w:r>
+      <w:proofErr w:type="spellStart"/>
+      <w:r>
+        <w:t>V</w:t>
       </w:r>
       <w:r>
         <w:softHyphen/>
@@ -3927,6 +4358,7 @@
         </w:rPr>
         <w:t>n</w:t>
       </w:r>
+      <w:proofErr w:type="spellEnd"/>
       <w:r>
         <w:t xml:space="preserve"> at an average rate of 1 per month. The force of infection for individuals in a compartment V</w:t>
       </w:r>
@@ -3937,7 +4369,15 @@
         <w:t>i</w:t>
       </w:r>
       <w:r>
-        <w:t xml:space="preserve"> is reduced by a factor of (1-VE(i)).</w:t>
+        <w:t xml:space="preserve"> is reduced by a factor of (1-VE(</w:t>
+      </w:r>
+      <w:proofErr w:type="spellStart"/>
+      <w:r>
+        <w:t>i</w:t>
+      </w:r>
+      <w:proofErr w:type="spellEnd"/>
+      <w:r>
+        <w:t>)).</w:t>
       </w:r>
     </w:p>
     <w:p/>
@@ -3970,7 +4410,15 @@
         <w:t>Vertical grey lines denote the estimate</w:t>
       </w:r>
       <w:r>
-        <w:t>d migration rates for Calcutta, Bentiu, and Dhaka</w:t>
+        <w:t xml:space="preserve">d migration rates for Calcutta, </w:t>
+      </w:r>
+      <w:proofErr w:type="spellStart"/>
+      <w:r>
+        <w:t>Bentiu</w:t>
+      </w:r>
+      <w:proofErr w:type="spellEnd"/>
+      <w:r>
+        <w:t>, and Dhaka</w:t>
       </w:r>
       <w:r>
         <w:t xml:space="preserve"> as described in Methods. </w:t>
@@ -4018,7 +4466,15 @@
         <w:t xml:space="preserve"> mass vaccination</w:t>
       </w:r>
       <w:r>
-        <w:t xml:space="preserve"> with 100% coverage of susceptibles every year (dashed line) </w:t>
+        <w:t xml:space="preserve"> with 100% coverage of </w:t>
+      </w:r>
+      <w:proofErr w:type="spellStart"/>
+      <w:r>
+        <w:t>susceptibles</w:t>
+      </w:r>
+      <w:proofErr w:type="spellEnd"/>
+      <w:r>
+        <w:t xml:space="preserve"> every year (dashed line) </w:t>
       </w:r>
       <w:r>
         <w:t>or two years (dotted line) is shown to periodically achieve then lose herd immunity, as recorded by the faded horizontal lines below. (B) M</w:t>
@@ -4107,10 +4563,1470 @@
       </w:r>
     </w:p>
     <w:p>
-      <w:r>
+      <w:pPr>
+        <w:widowControl w:val="0"/>
+        <w:autoSpaceDE w:val="0"/>
+        <w:autoSpaceDN w:val="0"/>
+        <w:adjustRightInd w:val="0"/>
+        <w:ind w:left="640" w:hanging="640"/>
         <w:rPr>
           <w:b/>
         </w:rPr>
+      </w:pPr>
+      <w:r>
+        <w:rPr>
+          <w:b/>
+        </w:rPr>
+        <w:lastRenderedPageBreak/>
+        <w:t>REFERE</w:t>
+      </w:r>
+      <w:r>
+        <w:rPr>
+          <w:b/>
+        </w:rPr>
+        <w:t>NCES</w:t>
+      </w:r>
+    </w:p>
+    <w:p>
+      <w:pPr>
+        <w:widowControl w:val="0"/>
+        <w:autoSpaceDE w:val="0"/>
+        <w:autoSpaceDN w:val="0"/>
+        <w:adjustRightInd w:val="0"/>
+        <w:ind w:left="640" w:hanging="640"/>
+        <w:rPr>
+          <w:rFonts w:ascii="Cambria" w:hAnsi="Cambria"/>
+          <w:noProof/>
+        </w:rPr>
+      </w:pPr>
+      <w:r>
+        <w:rPr>
+          <w:b/>
+        </w:rPr>
+        <w:fldChar w:fldCharType="begin" w:fldLock="1"/>
+      </w:r>
+      <w:r>
+        <w:rPr>
+          <w:b/>
+        </w:rPr>
+        <w:instrText xml:space="preserve">ADDIN Mendeley Bibliography CSL_BIBLIOGRAPHY </w:instrText>
+      </w:r>
+      <w:r>
+        <w:rPr>
+          <w:b/>
+        </w:rPr>
+        <w:fldChar w:fldCharType="separate"/>
+      </w:r>
+      <w:r>
+        <w:rPr>
+          <w:rFonts w:ascii="Cambria" w:hAnsi="Cambria"/>
+          <w:noProof/>
+        </w:rPr>
+        <w:t>1</w:t>
+      </w:r>
+      <w:r>
+        <w:rPr>
+          <w:rFonts w:ascii="Cambria" w:hAnsi="Cambria"/>
+          <w:noProof/>
+        </w:rPr>
+        <w:tab/>
+        <w:t xml:space="preserve">Fine PE. Herd immunity: history, theory, practice. </w:t>
+      </w:r>
+      <w:r>
+        <w:rPr>
+          <w:rFonts w:ascii="Cambria" w:hAnsi="Cambria"/>
+          <w:i/>
+          <w:iCs/>
+          <w:noProof/>
+        </w:rPr>
+        <w:t>Epidemiol Rev</w:t>
+      </w:r>
+      <w:r>
+        <w:rPr>
+          <w:rFonts w:ascii="Cambria" w:hAnsi="Cambria"/>
+          <w:noProof/>
+        </w:rPr>
+        <w:t xml:space="preserve"> 1993; </w:t>
+      </w:r>
+      <w:r>
+        <w:rPr>
+          <w:rFonts w:ascii="Cambria" w:hAnsi="Cambria"/>
+          <w:b/>
+          <w:bCs/>
+          <w:noProof/>
+        </w:rPr>
+        <w:t>15</w:t>
+      </w:r>
+      <w:r>
+        <w:rPr>
+          <w:rFonts w:ascii="Cambria" w:hAnsi="Cambria"/>
+          <w:noProof/>
+        </w:rPr>
+        <w:t>: 265–302.</w:t>
+      </w:r>
+    </w:p>
+    <w:p>
+      <w:pPr>
+        <w:widowControl w:val="0"/>
+        <w:autoSpaceDE w:val="0"/>
+        <w:autoSpaceDN w:val="0"/>
+        <w:adjustRightInd w:val="0"/>
+        <w:ind w:left="640" w:hanging="640"/>
+        <w:rPr>
+          <w:rFonts w:ascii="Cambria" w:hAnsi="Cambria"/>
+          <w:noProof/>
+        </w:rPr>
+      </w:pPr>
+      <w:r>
+        <w:rPr>
+          <w:rFonts w:ascii="Cambria" w:hAnsi="Cambria"/>
+          <w:noProof/>
+        </w:rPr>
+        <w:t>2</w:t>
+      </w:r>
+      <w:r>
+        <w:rPr>
+          <w:rFonts w:ascii="Cambria" w:hAnsi="Cambria"/>
+          <w:noProof/>
+        </w:rPr>
+        <w:tab/>
+        <w:t xml:space="preserve">Fox JP, Elveback L, Scott W, Gatewood L, Ackerman E. Herd Immunity: Basic Concept and Relevance To Public Health Immunization Practices. </w:t>
+      </w:r>
+      <w:r>
+        <w:rPr>
+          <w:rFonts w:ascii="Cambria" w:hAnsi="Cambria"/>
+          <w:i/>
+          <w:iCs/>
+          <w:noProof/>
+        </w:rPr>
+        <w:t>Am J Epidemiol</w:t>
+      </w:r>
+      <w:r>
+        <w:rPr>
+          <w:rFonts w:ascii="Cambria" w:hAnsi="Cambria"/>
+          <w:noProof/>
+        </w:rPr>
+        <w:t xml:space="preserve"> 1971; </w:t>
+      </w:r>
+      <w:r>
+        <w:rPr>
+          <w:rFonts w:ascii="Cambria" w:hAnsi="Cambria"/>
+          <w:b/>
+          <w:bCs/>
+          <w:noProof/>
+        </w:rPr>
+        <w:t>94</w:t>
+      </w:r>
+      <w:r>
+        <w:rPr>
+          <w:rFonts w:ascii="Cambria" w:hAnsi="Cambria"/>
+          <w:noProof/>
+        </w:rPr>
+        <w:t>: 187–97.</w:t>
+      </w:r>
+    </w:p>
+    <w:p>
+      <w:pPr>
+        <w:widowControl w:val="0"/>
+        <w:autoSpaceDE w:val="0"/>
+        <w:autoSpaceDN w:val="0"/>
+        <w:adjustRightInd w:val="0"/>
+        <w:ind w:left="640" w:hanging="640"/>
+        <w:rPr>
+          <w:rFonts w:ascii="Cambria" w:hAnsi="Cambria"/>
+          <w:noProof/>
+        </w:rPr>
+      </w:pPr>
+      <w:r>
+        <w:rPr>
+          <w:rFonts w:ascii="Cambria" w:hAnsi="Cambria"/>
+          <w:noProof/>
+        </w:rPr>
+        <w:t>3</w:t>
+      </w:r>
+      <w:r>
+        <w:rPr>
+          <w:rFonts w:ascii="Cambria" w:hAnsi="Cambria"/>
+          <w:noProof/>
+        </w:rPr>
+        <w:tab/>
+        <w:t xml:space="preserve">Ali M, Emch M, von Seidlein L, </w:t>
+      </w:r>
+      <w:r>
+        <w:rPr>
+          <w:rFonts w:ascii="Cambria" w:hAnsi="Cambria"/>
+          <w:i/>
+          <w:iCs/>
+          <w:noProof/>
+        </w:rPr>
+        <w:t>et al.</w:t>
+      </w:r>
+      <w:r>
+        <w:rPr>
+          <w:rFonts w:ascii="Cambria" w:hAnsi="Cambria"/>
+          <w:noProof/>
+        </w:rPr>
+        <w:t xml:space="preserve"> Herd immunity conferred by killed oral cholera vaccines in Bangladesh: a reanalysis. </w:t>
+      </w:r>
+      <w:r>
+        <w:rPr>
+          <w:rFonts w:ascii="Cambria" w:hAnsi="Cambria"/>
+          <w:i/>
+          <w:iCs/>
+          <w:noProof/>
+        </w:rPr>
+        <w:t>Lancet</w:t>
+      </w:r>
+      <w:r>
+        <w:rPr>
+          <w:rFonts w:ascii="Cambria" w:hAnsi="Cambria"/>
+          <w:noProof/>
+        </w:rPr>
+        <w:t xml:space="preserve"> 2005; </w:t>
+      </w:r>
+      <w:r>
+        <w:rPr>
+          <w:rFonts w:ascii="Cambria" w:hAnsi="Cambria"/>
+          <w:b/>
+          <w:bCs/>
+          <w:noProof/>
+        </w:rPr>
+        <w:t>366</w:t>
+      </w:r>
+      <w:r>
+        <w:rPr>
+          <w:rFonts w:ascii="Cambria" w:hAnsi="Cambria"/>
+          <w:noProof/>
+        </w:rPr>
+        <w:t>: 44–9.</w:t>
+      </w:r>
+    </w:p>
+    <w:p>
+      <w:pPr>
+        <w:widowControl w:val="0"/>
+        <w:autoSpaceDE w:val="0"/>
+        <w:autoSpaceDN w:val="0"/>
+        <w:adjustRightInd w:val="0"/>
+        <w:ind w:left="640" w:hanging="640"/>
+        <w:rPr>
+          <w:rFonts w:ascii="Cambria" w:hAnsi="Cambria"/>
+          <w:noProof/>
+        </w:rPr>
+      </w:pPr>
+      <w:r>
+        <w:rPr>
+          <w:rFonts w:ascii="Cambria" w:hAnsi="Cambria"/>
+          <w:noProof/>
+        </w:rPr>
+        <w:t>4</w:t>
+      </w:r>
+      <w:r>
+        <w:rPr>
+          <w:rFonts w:ascii="Cambria" w:hAnsi="Cambria"/>
+          <w:noProof/>
+        </w:rPr>
+        <w:tab/>
+        <w:t xml:space="preserve">World Health Organization. Cholera, 2015. </w:t>
+      </w:r>
+      <w:r>
+        <w:rPr>
+          <w:rFonts w:ascii="Cambria" w:hAnsi="Cambria"/>
+          <w:i/>
+          <w:iCs/>
+          <w:noProof/>
+        </w:rPr>
+        <w:t>Wkly Epidemiol Rec</w:t>
+      </w:r>
+      <w:r>
+        <w:rPr>
+          <w:rFonts w:ascii="Cambria" w:hAnsi="Cambria"/>
+          <w:noProof/>
+        </w:rPr>
+        <w:t xml:space="preserve"> 2016; </w:t>
+      </w:r>
+      <w:r>
+        <w:rPr>
+          <w:rFonts w:ascii="Cambria" w:hAnsi="Cambria"/>
+          <w:b/>
+          <w:bCs/>
+          <w:noProof/>
+        </w:rPr>
+        <w:t>38</w:t>
+      </w:r>
+      <w:r>
+        <w:rPr>
+          <w:rFonts w:ascii="Cambria" w:hAnsi="Cambria"/>
+          <w:noProof/>
+        </w:rPr>
+        <w:t>: 433–40.</w:t>
+      </w:r>
+    </w:p>
+    <w:p>
+      <w:pPr>
+        <w:widowControl w:val="0"/>
+        <w:autoSpaceDE w:val="0"/>
+        <w:autoSpaceDN w:val="0"/>
+        <w:adjustRightInd w:val="0"/>
+        <w:ind w:left="640" w:hanging="640"/>
+        <w:rPr>
+          <w:rFonts w:ascii="Cambria" w:hAnsi="Cambria"/>
+          <w:noProof/>
+        </w:rPr>
+      </w:pPr>
+      <w:r>
+        <w:rPr>
+          <w:rFonts w:ascii="Cambria" w:hAnsi="Cambria"/>
+          <w:noProof/>
+        </w:rPr>
+        <w:t>5</w:t>
+      </w:r>
+      <w:r>
+        <w:rPr>
+          <w:rFonts w:ascii="Cambria" w:hAnsi="Cambria"/>
+          <w:noProof/>
+        </w:rPr>
+        <w:tab/>
+        <w:t xml:space="preserve">Clemens J, Holmgren J. When, How, and Where can Oral Cholera Vaccines be Used to Interrupt Cholera Outbreaks? </w:t>
+      </w:r>
+      <w:r>
+        <w:rPr>
+          <w:rFonts w:ascii="Cambria" w:hAnsi="Cambria"/>
+          <w:i/>
+          <w:iCs/>
+          <w:noProof/>
+        </w:rPr>
+        <w:t>Curr Top Microbiol Immunol</w:t>
+      </w:r>
+      <w:r>
+        <w:rPr>
+          <w:rFonts w:ascii="Cambria" w:hAnsi="Cambria"/>
+          <w:noProof/>
+        </w:rPr>
+        <w:t xml:space="preserve"> 2014; : 231–58.</w:t>
+      </w:r>
+    </w:p>
+    <w:p>
+      <w:pPr>
+        <w:widowControl w:val="0"/>
+        <w:autoSpaceDE w:val="0"/>
+        <w:autoSpaceDN w:val="0"/>
+        <w:adjustRightInd w:val="0"/>
+        <w:ind w:left="640" w:hanging="640"/>
+        <w:rPr>
+          <w:rFonts w:ascii="Cambria" w:hAnsi="Cambria"/>
+          <w:noProof/>
+        </w:rPr>
+      </w:pPr>
+      <w:r>
+        <w:rPr>
+          <w:rFonts w:ascii="Cambria" w:hAnsi="Cambria"/>
+          <w:noProof/>
+        </w:rPr>
+        <w:t>6</w:t>
+      </w:r>
+      <w:r>
+        <w:rPr>
+          <w:rFonts w:ascii="Cambria" w:hAnsi="Cambria"/>
+          <w:noProof/>
+        </w:rPr>
+        <w:tab/>
+        <w:t>Ministry of Health. Situation Report #93 on Cholera in South Sudan As at 23:59 Hours , 3 November 2016. 2016.</w:t>
+      </w:r>
+    </w:p>
+    <w:p>
+      <w:pPr>
+        <w:widowControl w:val="0"/>
+        <w:autoSpaceDE w:val="0"/>
+        <w:autoSpaceDN w:val="0"/>
+        <w:adjustRightInd w:val="0"/>
+        <w:ind w:left="640" w:hanging="640"/>
+        <w:rPr>
+          <w:rFonts w:ascii="Cambria" w:hAnsi="Cambria"/>
+          <w:noProof/>
+        </w:rPr>
+      </w:pPr>
+      <w:r>
+        <w:rPr>
+          <w:rFonts w:ascii="Cambria" w:hAnsi="Cambria"/>
+          <w:noProof/>
+        </w:rPr>
+        <w:t>7</w:t>
+      </w:r>
+      <w:r>
+        <w:rPr>
+          <w:rFonts w:ascii="Cambria" w:hAnsi="Cambria"/>
+          <w:noProof/>
+        </w:rPr>
+        <w:tab/>
+        <w:t xml:space="preserve">Sur D, Kanungo S, Sah B, </w:t>
+      </w:r>
+      <w:r>
+        <w:rPr>
+          <w:rFonts w:ascii="Cambria" w:hAnsi="Cambria"/>
+          <w:i/>
+          <w:iCs/>
+          <w:noProof/>
+        </w:rPr>
+        <w:t>et al.</w:t>
+      </w:r>
+      <w:r>
+        <w:rPr>
+          <w:rFonts w:ascii="Cambria" w:hAnsi="Cambria"/>
+          <w:noProof/>
+        </w:rPr>
+        <w:t xml:space="preserve"> Efficacy of a Low-Cost, inactivated Whole-Cell oral cholera vaccine: Results from 3 years of Follow-Up of a randomized, controlled trial. </w:t>
+      </w:r>
+      <w:r>
+        <w:rPr>
+          <w:rFonts w:ascii="Cambria" w:hAnsi="Cambria"/>
+          <w:i/>
+          <w:iCs/>
+          <w:noProof/>
+        </w:rPr>
+        <w:t>PLoS Negl Trop Dis</w:t>
+      </w:r>
+      <w:r>
+        <w:rPr>
+          <w:rFonts w:ascii="Cambria" w:hAnsi="Cambria"/>
+          <w:noProof/>
+        </w:rPr>
+        <w:t xml:space="preserve"> 2011; </w:t>
+      </w:r>
+      <w:r>
+        <w:rPr>
+          <w:rFonts w:ascii="Cambria" w:hAnsi="Cambria"/>
+          <w:b/>
+          <w:bCs/>
+          <w:noProof/>
+        </w:rPr>
+        <w:t>5</w:t>
+      </w:r>
+      <w:r>
+        <w:rPr>
+          <w:rFonts w:ascii="Cambria" w:hAnsi="Cambria"/>
+          <w:noProof/>
+        </w:rPr>
+        <w:t>: 1–6.</w:t>
+      </w:r>
+    </w:p>
+    <w:p>
+      <w:pPr>
+        <w:widowControl w:val="0"/>
+        <w:autoSpaceDE w:val="0"/>
+        <w:autoSpaceDN w:val="0"/>
+        <w:adjustRightInd w:val="0"/>
+        <w:ind w:left="640" w:hanging="640"/>
+        <w:rPr>
+          <w:rFonts w:ascii="Cambria" w:hAnsi="Cambria"/>
+          <w:noProof/>
+        </w:rPr>
+      </w:pPr>
+      <w:r>
+        <w:rPr>
+          <w:rFonts w:ascii="Cambria" w:hAnsi="Cambria"/>
+          <w:noProof/>
+        </w:rPr>
+        <w:t>8</w:t>
+      </w:r>
+      <w:r>
+        <w:rPr>
+          <w:rFonts w:ascii="Cambria" w:hAnsi="Cambria"/>
+          <w:noProof/>
+        </w:rPr>
+        <w:tab/>
+        <w:t xml:space="preserve">Qadri F, Ali M, Chowdhury F, </w:t>
+      </w:r>
+      <w:r>
+        <w:rPr>
+          <w:rFonts w:ascii="Cambria" w:hAnsi="Cambria"/>
+          <w:i/>
+          <w:iCs/>
+          <w:noProof/>
+        </w:rPr>
+        <w:t>et al.</w:t>
+      </w:r>
+      <w:r>
+        <w:rPr>
+          <w:rFonts w:ascii="Cambria" w:hAnsi="Cambria"/>
+          <w:noProof/>
+        </w:rPr>
+        <w:t xml:space="preserve"> Feasibility and effectiveness of oral cholera vaccine in an urban endemic setting in Bangladesh: a cluster randomised open-label trial. </w:t>
+      </w:r>
+      <w:r>
+        <w:rPr>
+          <w:rFonts w:ascii="Cambria" w:hAnsi="Cambria"/>
+          <w:i/>
+          <w:iCs/>
+          <w:noProof/>
+        </w:rPr>
+        <w:t>Lancet</w:t>
+      </w:r>
+      <w:r>
+        <w:rPr>
+          <w:rFonts w:ascii="Cambria" w:hAnsi="Cambria"/>
+          <w:noProof/>
+        </w:rPr>
+        <w:t xml:space="preserve"> 2015; </w:t>
+      </w:r>
+      <w:r>
+        <w:rPr>
+          <w:rFonts w:ascii="Cambria" w:hAnsi="Cambria"/>
+          <w:b/>
+          <w:bCs/>
+          <w:noProof/>
+        </w:rPr>
+        <w:t>6736</w:t>
+      </w:r>
+      <w:r>
+        <w:rPr>
+          <w:rFonts w:ascii="Cambria" w:hAnsi="Cambria"/>
+          <w:noProof/>
+        </w:rPr>
+        <w:t>: 1–10.</w:t>
+      </w:r>
+    </w:p>
+    <w:p>
+      <w:pPr>
+        <w:widowControl w:val="0"/>
+        <w:autoSpaceDE w:val="0"/>
+        <w:autoSpaceDN w:val="0"/>
+        <w:adjustRightInd w:val="0"/>
+        <w:ind w:left="640" w:hanging="640"/>
+        <w:rPr>
+          <w:rFonts w:ascii="Cambria" w:hAnsi="Cambria"/>
+          <w:noProof/>
+        </w:rPr>
+      </w:pPr>
+      <w:r>
+        <w:rPr>
+          <w:rFonts w:ascii="Cambria" w:hAnsi="Cambria"/>
+          <w:noProof/>
+        </w:rPr>
+        <w:t>9</w:t>
+      </w:r>
+      <w:r>
+        <w:rPr>
+          <w:rFonts w:ascii="Cambria" w:hAnsi="Cambria"/>
+          <w:noProof/>
+        </w:rPr>
+        <w:tab/>
+        <w:t xml:space="preserve">Lloyd AL. Realistic distributions of infectious periods in epidemic models: changing patterns of persistence and dynamics. </w:t>
+      </w:r>
+      <w:r>
+        <w:rPr>
+          <w:rFonts w:ascii="Cambria" w:hAnsi="Cambria"/>
+          <w:i/>
+          <w:iCs/>
+          <w:noProof/>
+        </w:rPr>
+        <w:t>Theor Popul Biol</w:t>
+      </w:r>
+      <w:r>
+        <w:rPr>
+          <w:rFonts w:ascii="Cambria" w:hAnsi="Cambria"/>
+          <w:noProof/>
+        </w:rPr>
+        <w:t xml:space="preserve"> 2001; </w:t>
+      </w:r>
+      <w:r>
+        <w:rPr>
+          <w:rFonts w:ascii="Cambria" w:hAnsi="Cambria"/>
+          <w:b/>
+          <w:bCs/>
+          <w:noProof/>
+        </w:rPr>
+        <w:t>60</w:t>
+      </w:r>
+      <w:r>
+        <w:rPr>
+          <w:rFonts w:ascii="Cambria" w:hAnsi="Cambria"/>
+          <w:noProof/>
+        </w:rPr>
+        <w:t>: 59–71.</w:t>
+      </w:r>
+    </w:p>
+    <w:p>
+      <w:pPr>
+        <w:widowControl w:val="0"/>
+        <w:autoSpaceDE w:val="0"/>
+        <w:autoSpaceDN w:val="0"/>
+        <w:adjustRightInd w:val="0"/>
+        <w:ind w:left="640" w:hanging="640"/>
+        <w:rPr>
+          <w:rFonts w:ascii="Cambria" w:hAnsi="Cambria"/>
+          <w:noProof/>
+        </w:rPr>
+      </w:pPr>
+      <w:r>
+        <w:rPr>
+          <w:rFonts w:ascii="Cambria" w:hAnsi="Cambria"/>
+          <w:noProof/>
+        </w:rPr>
+        <w:t>10</w:t>
+      </w:r>
+      <w:r>
+        <w:rPr>
+          <w:rFonts w:ascii="Cambria" w:hAnsi="Cambria"/>
+          <w:noProof/>
+        </w:rPr>
+        <w:tab/>
+        <w:t xml:space="preserve">Krylova O, Earn DJD. Effects of the infectious period distribution on predicted transitions in childhood disease dynamics. </w:t>
+      </w:r>
+      <w:r>
+        <w:rPr>
+          <w:rFonts w:ascii="Cambria" w:hAnsi="Cambria"/>
+          <w:i/>
+          <w:iCs/>
+          <w:noProof/>
+        </w:rPr>
+        <w:t>J R Soc Interface</w:t>
+      </w:r>
+      <w:r>
+        <w:rPr>
+          <w:rFonts w:ascii="Cambria" w:hAnsi="Cambria"/>
+          <w:noProof/>
+        </w:rPr>
+        <w:t xml:space="preserve"> 2013; </w:t>
+      </w:r>
+      <w:r>
+        <w:rPr>
+          <w:rFonts w:ascii="Cambria" w:hAnsi="Cambria"/>
+          <w:b/>
+          <w:bCs/>
+          <w:noProof/>
+        </w:rPr>
+        <w:t>10</w:t>
+      </w:r>
+      <w:r>
+        <w:rPr>
+          <w:rFonts w:ascii="Cambria" w:hAnsi="Cambria"/>
+          <w:noProof/>
+        </w:rPr>
+        <w:t>: 20130098.</w:t>
+      </w:r>
+    </w:p>
+    <w:p>
+      <w:pPr>
+        <w:widowControl w:val="0"/>
+        <w:autoSpaceDE w:val="0"/>
+        <w:autoSpaceDN w:val="0"/>
+        <w:adjustRightInd w:val="0"/>
+        <w:ind w:left="640" w:hanging="640"/>
+        <w:rPr>
+          <w:rFonts w:ascii="Cambria" w:hAnsi="Cambria"/>
+          <w:noProof/>
+        </w:rPr>
+      </w:pPr>
+      <w:r>
+        <w:rPr>
+          <w:rFonts w:ascii="Cambria" w:hAnsi="Cambria"/>
+          <w:noProof/>
+        </w:rPr>
+        <w:t>11</w:t>
+      </w:r>
+      <w:r>
+        <w:rPr>
+          <w:rFonts w:ascii="Cambria" w:hAnsi="Cambria"/>
+          <w:noProof/>
+        </w:rPr>
+        <w:tab/>
+        <w:t xml:space="preserve">Clemens JD, Sack D a, Harris JR, </w:t>
+      </w:r>
+      <w:r>
+        <w:rPr>
+          <w:rFonts w:ascii="Cambria" w:hAnsi="Cambria"/>
+          <w:i/>
+          <w:iCs/>
+          <w:noProof/>
+        </w:rPr>
+        <w:t>et al.</w:t>
+      </w:r>
+      <w:r>
+        <w:rPr>
+          <w:rFonts w:ascii="Cambria" w:hAnsi="Cambria"/>
+          <w:noProof/>
+        </w:rPr>
+        <w:t xml:space="preserve"> Field trial of oral cholera vaccines in Bangladesh: results from three-year follow-up. </w:t>
+      </w:r>
+      <w:r>
+        <w:rPr>
+          <w:rFonts w:ascii="Cambria" w:hAnsi="Cambria"/>
+          <w:i/>
+          <w:iCs/>
+          <w:noProof/>
+        </w:rPr>
+        <w:t>Lancet</w:t>
+      </w:r>
+      <w:r>
+        <w:rPr>
+          <w:rFonts w:ascii="Cambria" w:hAnsi="Cambria"/>
+          <w:noProof/>
+        </w:rPr>
+        <w:t xml:space="preserve"> 1990; </w:t>
+      </w:r>
+      <w:r>
+        <w:rPr>
+          <w:rFonts w:ascii="Cambria" w:hAnsi="Cambria"/>
+          <w:b/>
+          <w:bCs/>
+          <w:noProof/>
+        </w:rPr>
+        <w:t>335</w:t>
+      </w:r>
+      <w:r>
+        <w:rPr>
+          <w:rFonts w:ascii="Cambria" w:hAnsi="Cambria"/>
+          <w:noProof/>
+        </w:rPr>
+        <w:t>: 270–3.</w:t>
+      </w:r>
+    </w:p>
+    <w:p>
+      <w:pPr>
+        <w:widowControl w:val="0"/>
+        <w:autoSpaceDE w:val="0"/>
+        <w:autoSpaceDN w:val="0"/>
+        <w:adjustRightInd w:val="0"/>
+        <w:ind w:left="640" w:hanging="640"/>
+        <w:rPr>
+          <w:rFonts w:ascii="Cambria" w:hAnsi="Cambria"/>
+          <w:noProof/>
+        </w:rPr>
+      </w:pPr>
+      <w:r>
+        <w:rPr>
+          <w:rFonts w:ascii="Cambria" w:hAnsi="Cambria"/>
+          <w:noProof/>
+        </w:rPr>
+        <w:t>12</w:t>
+      </w:r>
+      <w:r>
+        <w:rPr>
+          <w:rFonts w:ascii="Cambria" w:hAnsi="Cambria"/>
+          <w:noProof/>
+        </w:rPr>
+        <w:tab/>
+        <w:t xml:space="preserve">Durham LK, Longini IM, Halloran ME, Clemens JD, Nizam A, Rao M. Estimation of vaccine efficacy in the presence of waning: application to cholera vaccines. </w:t>
+      </w:r>
+      <w:r>
+        <w:rPr>
+          <w:rFonts w:ascii="Cambria" w:hAnsi="Cambria"/>
+          <w:i/>
+          <w:iCs/>
+          <w:noProof/>
+        </w:rPr>
+        <w:t>Am J Epidemiol</w:t>
+      </w:r>
+      <w:r>
+        <w:rPr>
+          <w:rFonts w:ascii="Cambria" w:hAnsi="Cambria"/>
+          <w:noProof/>
+        </w:rPr>
+        <w:t xml:space="preserve"> 1998; </w:t>
+      </w:r>
+      <w:r>
+        <w:rPr>
+          <w:rFonts w:ascii="Cambria" w:hAnsi="Cambria"/>
+          <w:b/>
+          <w:bCs/>
+          <w:noProof/>
+        </w:rPr>
+        <w:t>147</w:t>
+      </w:r>
+      <w:r>
+        <w:rPr>
+          <w:rFonts w:ascii="Cambria" w:hAnsi="Cambria"/>
+          <w:noProof/>
+        </w:rPr>
+        <w:t>: 948–59.</w:t>
+      </w:r>
+    </w:p>
+    <w:p>
+      <w:pPr>
+        <w:widowControl w:val="0"/>
+        <w:autoSpaceDE w:val="0"/>
+        <w:autoSpaceDN w:val="0"/>
+        <w:adjustRightInd w:val="0"/>
+        <w:ind w:left="640" w:hanging="640"/>
+        <w:rPr>
+          <w:rFonts w:ascii="Cambria" w:hAnsi="Cambria"/>
+          <w:noProof/>
+        </w:rPr>
+      </w:pPr>
+      <w:r>
+        <w:rPr>
+          <w:rFonts w:ascii="Cambria" w:hAnsi="Cambria"/>
+          <w:noProof/>
+        </w:rPr>
+        <w:t>13</w:t>
+      </w:r>
+      <w:r>
+        <w:rPr>
+          <w:rFonts w:ascii="Cambria" w:hAnsi="Cambria"/>
+          <w:noProof/>
+        </w:rPr>
+        <w:tab/>
+        <w:t xml:space="preserve">Soetaert K, Petzoldt T, Setzer RW. Package deSolve : Solving Initial Value Differential Equations in R. </w:t>
+      </w:r>
+      <w:r>
+        <w:rPr>
+          <w:rFonts w:ascii="Cambria" w:hAnsi="Cambria"/>
+          <w:i/>
+          <w:iCs/>
+          <w:noProof/>
+        </w:rPr>
+        <w:t>J Stat Softw</w:t>
+      </w:r>
+      <w:r>
+        <w:rPr>
+          <w:rFonts w:ascii="Cambria" w:hAnsi="Cambria"/>
+          <w:noProof/>
+        </w:rPr>
+        <w:t xml:space="preserve"> 2010; </w:t>
+      </w:r>
+      <w:r>
+        <w:rPr>
+          <w:rFonts w:ascii="Cambria" w:hAnsi="Cambria"/>
+          <w:b/>
+          <w:bCs/>
+          <w:noProof/>
+        </w:rPr>
+        <w:t>33</w:t>
+      </w:r>
+      <w:r>
+        <w:rPr>
+          <w:rFonts w:ascii="Cambria" w:hAnsi="Cambria"/>
+          <w:noProof/>
+        </w:rPr>
+        <w:t>: 1–25.</w:t>
+      </w:r>
+    </w:p>
+    <w:p>
+      <w:pPr>
+        <w:widowControl w:val="0"/>
+        <w:autoSpaceDE w:val="0"/>
+        <w:autoSpaceDN w:val="0"/>
+        <w:adjustRightInd w:val="0"/>
+        <w:ind w:left="640" w:hanging="640"/>
+        <w:rPr>
+          <w:rFonts w:ascii="Cambria" w:hAnsi="Cambria"/>
+          <w:noProof/>
+        </w:rPr>
+      </w:pPr>
+      <w:r>
+        <w:rPr>
+          <w:rFonts w:ascii="Cambria" w:hAnsi="Cambria"/>
+          <w:noProof/>
+        </w:rPr>
+        <w:t>14</w:t>
+      </w:r>
+      <w:r>
+        <w:rPr>
+          <w:rFonts w:ascii="Cambria" w:hAnsi="Cambria"/>
+          <w:noProof/>
+        </w:rPr>
+        <w:tab/>
+        <w:t>Becker NG. Minor outbreaks when infectives are homogenous. In: Modeling to Inform Infectious Disease Control. 2015: 7–28.</w:t>
+      </w:r>
+    </w:p>
+    <w:p>
+      <w:pPr>
+        <w:widowControl w:val="0"/>
+        <w:autoSpaceDE w:val="0"/>
+        <w:autoSpaceDN w:val="0"/>
+        <w:adjustRightInd w:val="0"/>
+        <w:ind w:left="640" w:hanging="640"/>
+        <w:rPr>
+          <w:rFonts w:ascii="Cambria" w:hAnsi="Cambria"/>
+          <w:noProof/>
+        </w:rPr>
+      </w:pPr>
+      <w:r>
+        <w:rPr>
+          <w:rFonts w:ascii="Cambria" w:hAnsi="Cambria"/>
+          <w:noProof/>
+        </w:rPr>
+        <w:t>15</w:t>
+      </w:r>
+      <w:r>
+        <w:rPr>
+          <w:rFonts w:ascii="Cambria" w:hAnsi="Cambria"/>
+          <w:noProof/>
+        </w:rPr>
+        <w:tab/>
+        <w:t xml:space="preserve">Mott J. The Distribution of the Time-to-Emptiness of a Discrete Dam Under Steady Demand. </w:t>
+      </w:r>
+      <w:r>
+        <w:rPr>
+          <w:rFonts w:ascii="Cambria" w:hAnsi="Cambria"/>
+          <w:i/>
+          <w:iCs/>
+          <w:noProof/>
+        </w:rPr>
+        <w:t>J R Stat Soc Ser B</w:t>
+      </w:r>
+      <w:r>
+        <w:rPr>
+          <w:rFonts w:ascii="Cambria" w:hAnsi="Cambria"/>
+          <w:noProof/>
+        </w:rPr>
+        <w:t xml:space="preserve"> 1963; </w:t>
+      </w:r>
+      <w:r>
+        <w:rPr>
+          <w:rFonts w:ascii="Cambria" w:hAnsi="Cambria"/>
+          <w:b/>
+          <w:bCs/>
+          <w:noProof/>
+        </w:rPr>
+        <w:t>25</w:t>
+      </w:r>
+      <w:r>
+        <w:rPr>
+          <w:rFonts w:ascii="Cambria" w:hAnsi="Cambria"/>
+          <w:noProof/>
+        </w:rPr>
+        <w:t>: 137–9.</w:t>
+      </w:r>
+    </w:p>
+    <w:p>
+      <w:pPr>
+        <w:widowControl w:val="0"/>
+        <w:autoSpaceDE w:val="0"/>
+        <w:autoSpaceDN w:val="0"/>
+        <w:adjustRightInd w:val="0"/>
+        <w:ind w:left="640" w:hanging="640"/>
+        <w:rPr>
+          <w:rFonts w:ascii="Cambria" w:hAnsi="Cambria"/>
+          <w:noProof/>
+        </w:rPr>
+      </w:pPr>
+      <w:r>
+        <w:rPr>
+          <w:rFonts w:ascii="Cambria" w:hAnsi="Cambria"/>
+          <w:noProof/>
+        </w:rPr>
+        <w:t>16</w:t>
+      </w:r>
+      <w:r>
+        <w:rPr>
+          <w:rFonts w:ascii="Cambria" w:hAnsi="Cambria"/>
+          <w:noProof/>
+        </w:rPr>
+        <w:tab/>
+        <w:t xml:space="preserve">Azman AS, Luquero FJ, Ciglenecki I, Grais RF, Sack D a., Lessler J. The Impact of a One-Dose versus Two-Dose Oral Cholera Vaccine Regimen in Outbreak Settings: A Modeling Study. </w:t>
+      </w:r>
+      <w:r>
+        <w:rPr>
+          <w:rFonts w:ascii="Cambria" w:hAnsi="Cambria"/>
+          <w:i/>
+          <w:iCs/>
+          <w:noProof/>
+        </w:rPr>
+        <w:t>PLOS Med</w:t>
+      </w:r>
+      <w:r>
+        <w:rPr>
+          <w:rFonts w:ascii="Cambria" w:hAnsi="Cambria"/>
+          <w:noProof/>
+        </w:rPr>
+        <w:t xml:space="preserve"> 2015; </w:t>
+      </w:r>
+      <w:r>
+        <w:rPr>
+          <w:rFonts w:ascii="Cambria" w:hAnsi="Cambria"/>
+          <w:b/>
+          <w:bCs/>
+          <w:noProof/>
+        </w:rPr>
+        <w:t>12</w:t>
+      </w:r>
+      <w:r>
+        <w:rPr>
+          <w:rFonts w:ascii="Cambria" w:hAnsi="Cambria"/>
+          <w:noProof/>
+        </w:rPr>
+        <w:t>: e1001867.</w:t>
+      </w:r>
+    </w:p>
+    <w:p>
+      <w:pPr>
+        <w:widowControl w:val="0"/>
+        <w:autoSpaceDE w:val="0"/>
+        <w:autoSpaceDN w:val="0"/>
+        <w:adjustRightInd w:val="0"/>
+        <w:ind w:left="640" w:hanging="640"/>
+        <w:rPr>
+          <w:rFonts w:ascii="Cambria" w:hAnsi="Cambria"/>
+          <w:noProof/>
+        </w:rPr>
+      </w:pPr>
+      <w:r>
+        <w:rPr>
+          <w:rFonts w:ascii="Cambria" w:hAnsi="Cambria"/>
+          <w:noProof/>
+        </w:rPr>
+        <w:t>17</w:t>
+      </w:r>
+      <w:r>
+        <w:rPr>
+          <w:rFonts w:ascii="Cambria" w:hAnsi="Cambria"/>
+          <w:noProof/>
+        </w:rPr>
+        <w:tab/>
+        <w:t xml:space="preserve">Weil A a, Khan AI, Chowdhury F, </w:t>
+      </w:r>
+      <w:r>
+        <w:rPr>
+          <w:rFonts w:ascii="Cambria" w:hAnsi="Cambria"/>
+          <w:i/>
+          <w:iCs/>
+          <w:noProof/>
+        </w:rPr>
+        <w:t>et al.</w:t>
+      </w:r>
+      <w:r>
+        <w:rPr>
+          <w:rFonts w:ascii="Cambria" w:hAnsi="Cambria"/>
+          <w:noProof/>
+        </w:rPr>
+        <w:t xml:space="preserve"> Clinical outcomes in household contacts of patients with cholera in Bangladesh. </w:t>
+      </w:r>
+      <w:r>
+        <w:rPr>
+          <w:rFonts w:ascii="Cambria" w:hAnsi="Cambria"/>
+          <w:i/>
+          <w:iCs/>
+          <w:noProof/>
+        </w:rPr>
+        <w:t>Clin Infect Dis</w:t>
+      </w:r>
+      <w:r>
+        <w:rPr>
+          <w:rFonts w:ascii="Cambria" w:hAnsi="Cambria"/>
+          <w:noProof/>
+        </w:rPr>
+        <w:t xml:space="preserve"> 2009; </w:t>
+      </w:r>
+      <w:r>
+        <w:rPr>
+          <w:rFonts w:ascii="Cambria" w:hAnsi="Cambria"/>
+          <w:b/>
+          <w:bCs/>
+          <w:noProof/>
+        </w:rPr>
+        <w:t>49</w:t>
+      </w:r>
+      <w:r>
+        <w:rPr>
+          <w:rFonts w:ascii="Cambria" w:hAnsi="Cambria"/>
+          <w:noProof/>
+        </w:rPr>
+        <w:t>: 1473–9.</w:t>
+      </w:r>
+    </w:p>
+    <w:p>
+      <w:pPr>
+        <w:widowControl w:val="0"/>
+        <w:autoSpaceDE w:val="0"/>
+        <w:autoSpaceDN w:val="0"/>
+        <w:adjustRightInd w:val="0"/>
+        <w:ind w:left="640" w:hanging="640"/>
+        <w:rPr>
+          <w:rFonts w:ascii="Cambria" w:hAnsi="Cambria"/>
+          <w:noProof/>
+        </w:rPr>
+      </w:pPr>
+      <w:r>
+        <w:rPr>
+          <w:rFonts w:ascii="Cambria" w:hAnsi="Cambria"/>
+          <w:noProof/>
+        </w:rPr>
+        <w:t>18</w:t>
+      </w:r>
+      <w:r>
+        <w:rPr>
+          <w:rFonts w:ascii="Cambria" w:hAnsi="Cambria"/>
+          <w:noProof/>
+        </w:rPr>
+        <w:tab/>
+        <w:t>Moore S, Lessler J. Optimal all</w:t>
+      </w:r>
+      <w:bookmarkStart w:id="0" w:name="_GoBack"/>
+      <w:bookmarkEnd w:id="0"/>
+      <w:r>
+        <w:rPr>
+          <w:rFonts w:ascii="Cambria" w:hAnsi="Cambria"/>
+          <w:noProof/>
+        </w:rPr>
+        <w:t xml:space="preserve">ocation of the limited oral cholera vaccine supply between endemic and epidemic settings. </w:t>
+      </w:r>
+      <w:r>
+        <w:rPr>
+          <w:rFonts w:ascii="Cambria" w:hAnsi="Cambria"/>
+          <w:i/>
+          <w:iCs/>
+          <w:noProof/>
+        </w:rPr>
+        <w:t>J R Soc …</w:t>
+      </w:r>
+      <w:r>
+        <w:rPr>
+          <w:rFonts w:ascii="Cambria" w:hAnsi="Cambria"/>
+          <w:noProof/>
+        </w:rPr>
+        <w:t xml:space="preserve"> 2015. http://rsif.royalsocietypublishing.org/content/12/111/20150703 (accessed Oct 3, 2015).</w:t>
+      </w:r>
+    </w:p>
+    <w:p>
+      <w:pPr>
+        <w:widowControl w:val="0"/>
+        <w:autoSpaceDE w:val="0"/>
+        <w:autoSpaceDN w:val="0"/>
+        <w:adjustRightInd w:val="0"/>
+        <w:ind w:left="640" w:hanging="640"/>
+        <w:rPr>
+          <w:rFonts w:ascii="Cambria" w:hAnsi="Cambria"/>
+          <w:noProof/>
+        </w:rPr>
+      </w:pPr>
+      <w:r>
+        <w:rPr>
+          <w:rFonts w:ascii="Cambria" w:hAnsi="Cambria"/>
+          <w:noProof/>
+        </w:rPr>
+        <w:t>19</w:t>
+      </w:r>
+      <w:r>
+        <w:rPr>
+          <w:rFonts w:ascii="Cambria" w:hAnsi="Cambria"/>
+          <w:noProof/>
+        </w:rPr>
+        <w:tab/>
+        <w:t xml:space="preserve">Bhattacharya SK, Sur D, Ali M, </w:t>
+      </w:r>
+      <w:r>
+        <w:rPr>
+          <w:rFonts w:ascii="Cambria" w:hAnsi="Cambria"/>
+          <w:i/>
+          <w:iCs/>
+          <w:noProof/>
+        </w:rPr>
+        <w:t>et al.</w:t>
+      </w:r>
+      <w:r>
+        <w:rPr>
+          <w:rFonts w:ascii="Cambria" w:hAnsi="Cambria"/>
+          <w:noProof/>
+        </w:rPr>
+        <w:t xml:space="preserve"> 5 year efficacy of a bivalent killed whole-cell oral cholera vaccine in Kolkata, India: a cluster-randomised, double-blind, placebo-controlled trial. </w:t>
+      </w:r>
+      <w:r>
+        <w:rPr>
+          <w:rFonts w:ascii="Cambria" w:hAnsi="Cambria"/>
+          <w:i/>
+          <w:iCs/>
+          <w:noProof/>
+        </w:rPr>
+        <w:t>Lancet Infect Dis</w:t>
+      </w:r>
+      <w:r>
+        <w:rPr>
+          <w:rFonts w:ascii="Cambria" w:hAnsi="Cambria"/>
+          <w:noProof/>
+        </w:rPr>
+        <w:t xml:space="preserve"> 2013; </w:t>
+      </w:r>
+      <w:r>
+        <w:rPr>
+          <w:rFonts w:ascii="Cambria" w:hAnsi="Cambria"/>
+          <w:b/>
+          <w:bCs/>
+          <w:noProof/>
+        </w:rPr>
+        <w:t>13</w:t>
+      </w:r>
+      <w:r>
+        <w:rPr>
+          <w:rFonts w:ascii="Cambria" w:hAnsi="Cambria"/>
+          <w:noProof/>
+        </w:rPr>
+        <w:t>: 1050–6.</w:t>
+      </w:r>
+    </w:p>
+    <w:p>
+      <w:pPr>
+        <w:widowControl w:val="0"/>
+        <w:autoSpaceDE w:val="0"/>
+        <w:autoSpaceDN w:val="0"/>
+        <w:adjustRightInd w:val="0"/>
+        <w:ind w:left="640" w:hanging="640"/>
+        <w:rPr>
+          <w:rFonts w:ascii="Cambria" w:hAnsi="Cambria"/>
+          <w:noProof/>
+        </w:rPr>
+      </w:pPr>
+      <w:r>
+        <w:rPr>
+          <w:rFonts w:ascii="Cambria" w:hAnsi="Cambria"/>
+          <w:noProof/>
+        </w:rPr>
+        <w:t>20</w:t>
+      </w:r>
+      <w:r>
+        <w:rPr>
+          <w:rFonts w:ascii="Cambria" w:hAnsi="Cambria"/>
+          <w:noProof/>
+        </w:rPr>
+        <w:tab/>
+        <w:t xml:space="preserve">Van Loon FPL, Clemens JD, Chakraborty J, </w:t>
+      </w:r>
+      <w:r>
+        <w:rPr>
+          <w:rFonts w:ascii="Cambria" w:hAnsi="Cambria"/>
+          <w:i/>
+          <w:iCs/>
+          <w:noProof/>
+        </w:rPr>
+        <w:t>et al.</w:t>
+      </w:r>
+      <w:r>
+        <w:rPr>
+          <w:rFonts w:ascii="Cambria" w:hAnsi="Cambria"/>
+          <w:noProof/>
+        </w:rPr>
+        <w:t xml:space="preserve"> Field trial of inactivated oral cholera vaccines in Bangladesh: Results from 5 years of follow-up. </w:t>
+      </w:r>
+      <w:r>
+        <w:rPr>
+          <w:rFonts w:ascii="Cambria" w:hAnsi="Cambria"/>
+          <w:i/>
+          <w:iCs/>
+          <w:noProof/>
+        </w:rPr>
+        <w:t>Vaccine</w:t>
+      </w:r>
+      <w:r>
+        <w:rPr>
+          <w:rFonts w:ascii="Cambria" w:hAnsi="Cambria"/>
+          <w:noProof/>
+        </w:rPr>
+        <w:t xml:space="preserve"> 1996; </w:t>
+      </w:r>
+      <w:r>
+        <w:rPr>
+          <w:rFonts w:ascii="Cambria" w:hAnsi="Cambria"/>
+          <w:b/>
+          <w:bCs/>
+          <w:noProof/>
+        </w:rPr>
+        <w:t>14</w:t>
+      </w:r>
+      <w:r>
+        <w:rPr>
+          <w:rFonts w:ascii="Cambria" w:hAnsi="Cambria"/>
+          <w:noProof/>
+        </w:rPr>
+        <w:t>: 162–6.</w:t>
+      </w:r>
+    </w:p>
+    <w:p>
+      <w:pPr>
+        <w:widowControl w:val="0"/>
+        <w:autoSpaceDE w:val="0"/>
+        <w:autoSpaceDN w:val="0"/>
+        <w:adjustRightInd w:val="0"/>
+        <w:ind w:left="640" w:hanging="640"/>
+        <w:rPr>
+          <w:rFonts w:ascii="Cambria" w:hAnsi="Cambria"/>
+          <w:noProof/>
+        </w:rPr>
+      </w:pPr>
+      <w:r>
+        <w:rPr>
+          <w:rFonts w:ascii="Cambria" w:hAnsi="Cambria"/>
+          <w:noProof/>
+        </w:rPr>
+        <w:t>21</w:t>
+      </w:r>
+      <w:r>
+        <w:rPr>
+          <w:rFonts w:ascii="Cambria" w:hAnsi="Cambria"/>
+          <w:noProof/>
+        </w:rPr>
+        <w:tab/>
+        <w:t xml:space="preserve">Lessler J, Metcalf CJE, Cutts FT, Grenfell BT. Impact on Epidemic Measles of Vaccination Campaigns Triggered by Disease Outbreaks or Serosurveys: A Modeling Study. </w:t>
+      </w:r>
+      <w:r>
+        <w:rPr>
+          <w:rFonts w:ascii="Cambria" w:hAnsi="Cambria"/>
+          <w:i/>
+          <w:iCs/>
+          <w:noProof/>
+        </w:rPr>
+        <w:t>PLoS Med</w:t>
+      </w:r>
+      <w:r>
+        <w:rPr>
+          <w:rFonts w:ascii="Cambria" w:hAnsi="Cambria"/>
+          <w:noProof/>
+        </w:rPr>
+        <w:t xml:space="preserve"> 2016; </w:t>
+      </w:r>
+      <w:r>
+        <w:rPr>
+          <w:rFonts w:ascii="Cambria" w:hAnsi="Cambria"/>
+          <w:b/>
+          <w:bCs/>
+          <w:noProof/>
+        </w:rPr>
+        <w:t>13</w:t>
+      </w:r>
+      <w:r>
+        <w:rPr>
+          <w:rFonts w:ascii="Cambria" w:hAnsi="Cambria"/>
+          <w:noProof/>
+        </w:rPr>
+        <w:t>: e1002144.</w:t>
+      </w:r>
+    </w:p>
+    <w:p>
+      <w:pPr>
+        <w:widowControl w:val="0"/>
+        <w:autoSpaceDE w:val="0"/>
+        <w:autoSpaceDN w:val="0"/>
+        <w:adjustRightInd w:val="0"/>
+        <w:ind w:left="640" w:hanging="640"/>
+        <w:rPr>
+          <w:rFonts w:ascii="Cambria" w:hAnsi="Cambria"/>
+          <w:noProof/>
+        </w:rPr>
+      </w:pPr>
+      <w:r>
+        <w:rPr>
+          <w:rFonts w:ascii="Cambria" w:hAnsi="Cambria"/>
+          <w:noProof/>
+        </w:rPr>
+        <w:t>22</w:t>
+      </w:r>
+      <w:r>
+        <w:rPr>
+          <w:rFonts w:ascii="Cambria" w:hAnsi="Cambria"/>
+          <w:noProof/>
+        </w:rPr>
+        <w:tab/>
+        <w:t xml:space="preserve">Azman AS, Lessler J. Reactive vaccination in the presence of disease hotspots. </w:t>
+      </w:r>
+      <w:r>
+        <w:rPr>
+          <w:rFonts w:ascii="Cambria" w:hAnsi="Cambria"/>
+          <w:i/>
+          <w:iCs/>
+          <w:noProof/>
+        </w:rPr>
+        <w:t>Proc R Soc B Biol Sci</w:t>
+      </w:r>
+      <w:r>
+        <w:rPr>
+          <w:rFonts w:ascii="Cambria" w:hAnsi="Cambria"/>
+          <w:noProof/>
+        </w:rPr>
+        <w:t xml:space="preserve"> 2015; </w:t>
+      </w:r>
+      <w:r>
+        <w:rPr>
+          <w:rFonts w:ascii="Cambria" w:hAnsi="Cambria"/>
+          <w:b/>
+          <w:bCs/>
+          <w:noProof/>
+        </w:rPr>
+        <w:t>282</w:t>
+      </w:r>
+      <w:r>
+        <w:rPr>
+          <w:rFonts w:ascii="Cambria" w:hAnsi="Cambria"/>
+          <w:noProof/>
+        </w:rPr>
+        <w:t>: 20141341–20141341.</w:t>
+      </w:r>
+    </w:p>
+    <w:p>
+      <w:pPr>
+        <w:widowControl w:val="0"/>
+        <w:autoSpaceDE w:val="0"/>
+        <w:autoSpaceDN w:val="0"/>
+        <w:adjustRightInd w:val="0"/>
+        <w:ind w:left="640" w:hanging="640"/>
+        <w:rPr>
+          <w:rFonts w:ascii="Cambria" w:hAnsi="Cambria"/>
+          <w:noProof/>
+        </w:rPr>
+      </w:pPr>
+      <w:r>
+        <w:rPr>
+          <w:rFonts w:ascii="Cambria" w:hAnsi="Cambria"/>
+          <w:noProof/>
+        </w:rPr>
+        <w:t>23</w:t>
+      </w:r>
+      <w:r>
+        <w:rPr>
+          <w:rFonts w:ascii="Cambria" w:hAnsi="Cambria"/>
+          <w:noProof/>
+        </w:rPr>
+        <w:tab/>
+        <w:t xml:space="preserve">Wu JT, Peak CM, Leung GM, Lipsitch M. Fractional dosing of yellow fever vaccine to extend supply: a modelling study. </w:t>
+      </w:r>
+      <w:r>
+        <w:rPr>
+          <w:rFonts w:ascii="Cambria" w:hAnsi="Cambria"/>
+          <w:i/>
+          <w:iCs/>
+          <w:noProof/>
+        </w:rPr>
+        <w:t>Lancet</w:t>
+      </w:r>
+      <w:r>
+        <w:rPr>
+          <w:rFonts w:ascii="Cambria" w:hAnsi="Cambria"/>
+          <w:noProof/>
+        </w:rPr>
+        <w:t xml:space="preserve"> 2016; </w:t>
+      </w:r>
+      <w:r>
+        <w:rPr>
+          <w:rFonts w:ascii="Cambria" w:hAnsi="Cambria"/>
+          <w:b/>
+          <w:bCs/>
+          <w:noProof/>
+        </w:rPr>
+        <w:t>6736</w:t>
+      </w:r>
+      <w:r>
+        <w:rPr>
+          <w:rFonts w:ascii="Cambria" w:hAnsi="Cambria"/>
+          <w:noProof/>
+        </w:rPr>
+        <w:t>: 53421.</w:t>
+      </w:r>
+    </w:p>
+    <w:p>
+      <w:r>
+        <w:rPr>
+          <w:b/>
+        </w:rPr>
+        <w:fldChar w:fldCharType="end"/>
+      </w:r>
+      <w:r>
+        <w:br w:type="page"/>
+      </w:r>
+    </w:p>
+    <w:p>
+      <w:r>
+        <w:rPr>
+          <w:b/>
+        </w:rPr>
+        <w:lastRenderedPageBreak/>
         <w:t>SUPPLEMENTAL INFORMATION</w:t>
       </w:r>
     </w:p>
@@ -4120,6 +6036,19 @@
       </w:pPr>
     </w:p>
     <w:p>
+      <w:proofErr w:type="gramStart"/>
+      <w:r>
+        <w:t>{ Preliminary</w:t>
+      </w:r>
+      <w:proofErr w:type="gramEnd"/>
+      <w:r>
+        <w:t xml:space="preserve">: </w:t>
+      </w:r>
+    </w:p>
+    <w:p>
+      <w:pPr>
+        <w:ind w:left="720"/>
+      </w:pPr>
       <w:r>
         <w:t xml:space="preserve">To account for seasonal forcing, the transmission parameter </w:t>
       </w:r>
@@ -4281,14 +6210,22 @@
     </w:p>
     <w:p>
       <w:pPr>
+        <w:ind w:left="720"/>
         <w:rPr>
           <w:b/>
         </w:rPr>
       </w:pPr>
     </w:p>
     <w:p>
-      <w:r>
-        <w:t>Our primary results assume a “leaky” vaccine mode of action, but analysis using an “all or none” mode of action was repeated using a time-invariant VE estimate and creating paths from each vaccine compartment back to the S compartment so that the duration of time in the V</w:t>
+      <w:pPr>
+        <w:ind w:left="720"/>
+      </w:pPr>
+      <w:r>
+        <w:t xml:space="preserve">Our primary results assume a “leaky” vaccine mode of action, but analysis using an “all or none” mode of action was repeated using a time-invariant VE estimate and creating paths from each vaccine compartment back to the S compartment so that the duration of time in the </w:t>
+      </w:r>
+      <w:proofErr w:type="spellStart"/>
+      <w:r>
+        <w:t>V</w:t>
       </w:r>
       <w:r>
         <w:softHyphen/>
@@ -4299,22 +6236,38 @@
         </w:rPr>
         <w:t>n</w:t>
       </w:r>
-      <w:r>
-        <w:t xml:space="preserve"> ensemble is variable (????). More details on the methods and results from this model can be found in the supplementary information. In summary, the results presented in the main text were robust to the assumed mode of vaccine action.</w:t>
+      <w:proofErr w:type="spellEnd"/>
+      <w:r>
+        <w:t xml:space="preserve"> ensemble is variable (????).</w:t>
+      </w:r>
+      <w:r>
+        <w:t xml:space="preserve"> </w:t>
+      </w:r>
+      <w:r>
+        <w:t>In summary, the results presented in the main text were robust to the assumed mode of vaccine action.</w:t>
       </w:r>
     </w:p>
     <w:p>
       <w:pPr>
+        <w:ind w:left="720"/>
         <w:rPr>
           <w:b/>
         </w:rPr>
       </w:pPr>
     </w:p>
     <w:p>
+      <w:pPr>
+        <w:ind w:left="720"/>
+      </w:pPr>
       <w:r>
         <w:t>Furthermore, our primary results assume a direct transmission route of cholera, while some models prefer transmission through an intermediary such as a water reservoir [cite]. Our results regarding the duration of herd protection are insensitive to assumptions regarding transmission route, as they deal with vaccine effects and changes to the population demographic via birth/death or migration.</w:t>
       </w:r>
     </w:p>
+    <w:p>
+      <w:r>
+        <w:t>}</w:t>
+      </w:r>
+    </w:p>
     <w:p/>
     <w:p>
       <w:r>
@@ -4395,8 +6348,8 @@
       </w:pPr>
     </w:p>
     <w:sectPr>
-      <w:footerReference w:type="even" r:id="rId10"/>
-      <w:footerReference w:type="default" r:id="rId11"/>
+      <w:footerReference w:type="even" r:id="rId12"/>
+      <w:footerReference w:type="default" r:id="rId13"/>
       <w:pgSz w:w="12240" w:h="15840"/>
       <w:pgMar w:top="1440" w:right="1440" w:bottom="1440" w:left="1440" w:header="720" w:footer="720" w:gutter="0"/>
       <w:lnNumType w:countBy="1"/>
@@ -4405,6 +6358,31 @@
     </w:sectPr>
   </w:body>
 </w:document>
+</file>
+
+<file path=word/commentsExtended.xml><?xml version="1.0" encoding="utf-8"?>
+<w15:commentsEx xmlns:wpc="http://schemas.microsoft.com/office/word/2010/wordprocessingCanvas" xmlns:cx="http://schemas.microsoft.com/office/drawing/2014/chartex" xmlns:cx1="http://schemas.microsoft.com/office/drawing/2015/9/8/chartex" xmlns:cx2="http://schemas.microsoft.com/office/drawing/2015/10/21/chartex" xmlns:cx3="http://schemas.microsoft.com/office/drawing/2016/5/9/chartex" xmlns:cx4="http://schemas.microsoft.com/office/drawing/2016/5/10/chartex" xmlns:cx5="http://schemas.microsoft.com/office/drawing/2016/5/11/chartex" xmlns:mc="http://schemas.openxmlformats.org/markup-compatibility/2006" xmlns:o="urn:schemas-microsoft-com:office:office" xmlns:r="http://schemas.openxmlformats.org/officeDocument/2006/relationships" xmlns:m="http://schemas.openxmlformats.org/officeDocument/2006/math" xmlns:v="urn:schemas-microsoft-com:vml" xmlns:wp14="http://schemas.microsoft.com/office/word/2010/wordprocessingDrawing" xmlns:wp="http://schemas.openxmlformats.org/drawingml/2006/wordprocessingDrawing" xmlns:w10="urn:schemas-microsoft-com:office:word" xmlns:w="http://schemas.openxmlformats.org/wordprocessingml/2006/main" xmlns:w14="http://schemas.microsoft.com/office/word/2010/wordml" xmlns:w15="http://schemas.microsoft.com/office/word/2012/wordml" xmlns:w16se="http://schemas.microsoft.com/office/word/2015/wordml/symex" xmlns:wpg="http://schemas.microsoft.com/office/word/2010/wordprocessingGroup" xmlns:wpi="http://schemas.microsoft.com/office/word/2010/wordprocessingInk" xmlns:wne="http://schemas.microsoft.com/office/word/2006/wordml" xmlns:wps="http://schemas.microsoft.com/office/word/2010/wordprocessingShape" mc:Ignorable="w14 w15 w16se wp14">
+  <w15:commentEx w15:paraId="35C90C55" w15:done="0"/>
+  <w15:commentEx w15:paraId="62B7D79F" w15:done="0"/>
+  <w15:commentEx w15:paraId="6D6C759A" w15:done="0"/>
+  <w15:commentEx w15:paraId="6E1AC469" w15:done="0"/>
+  <w15:commentEx w15:paraId="5344B31F" w15:done="0"/>
+  <w15:commentEx w15:paraId="555BFD24" w15:done="0"/>
+  <w15:commentEx w15:paraId="39A2F5C8" w15:done="0"/>
+  <w15:commentEx w15:paraId="590B7338" w15:done="0"/>
+  <w15:commentEx w15:paraId="60CD9C3A" w15:done="0"/>
+  <w15:commentEx w15:paraId="66469A45" w15:done="0"/>
+  <w15:commentEx w15:paraId="25552CA4" w15:done="0"/>
+  <w15:commentEx w15:paraId="4B324C12" w15:done="0"/>
+  <w15:commentEx w15:paraId="54DFF85C" w15:done="0"/>
+  <w15:commentEx w15:paraId="4BFAC228" w15:done="0"/>
+  <w15:commentEx w15:paraId="48A16A73" w15:done="0"/>
+  <w15:commentEx w15:paraId="12A35662" w15:done="0"/>
+  <w15:commentEx w15:paraId="5C5E413B" w15:done="0"/>
+  <w15:commentEx w15:paraId="30BFD9FD" w15:done="0"/>
+  <w15:commentEx w15:paraId="7A7A4068" w15:done="0"/>
+  <w15:commentEx w15:paraId="20ABE22C" w15:done="0"/>
+</w15:commentsEx>
 </file>
 
 <file path=word/endnotes.xml><?xml version="1.0" encoding="utf-8"?>
@@ -4497,7 +6475,7 @@
         <w:rStyle w:val="PageNumber"/>
         <w:noProof/>
       </w:rPr>
-      <w:t>6</w:t>
+      <w:t>13</w:t>
     </w:r>
     <w:r>
       <w:rPr>
@@ -4532,6 +6510,14 @@
     </w:p>
   </w:footnote>
 </w:footnotes>
+</file>
+
+<file path=word/people.xml><?xml version="1.0" encoding="utf-8"?>
+<w15:people xmlns:wpc="http://schemas.microsoft.com/office/word/2010/wordprocessingCanvas" xmlns:cx="http://schemas.microsoft.com/office/drawing/2014/chartex" xmlns:cx1="http://schemas.microsoft.com/office/drawing/2015/9/8/chartex" xmlns:cx2="http://schemas.microsoft.com/office/drawing/2015/10/21/chartex" xmlns:cx3="http://schemas.microsoft.com/office/drawing/2016/5/9/chartex" xmlns:cx4="http://schemas.microsoft.com/office/drawing/2016/5/10/chartex" xmlns:cx5="http://schemas.microsoft.com/office/drawing/2016/5/11/chartex" xmlns:mc="http://schemas.openxmlformats.org/markup-compatibility/2006" xmlns:o="urn:schemas-microsoft-com:office:office" xmlns:r="http://schemas.openxmlformats.org/officeDocument/2006/relationships" xmlns:m="http://schemas.openxmlformats.org/officeDocument/2006/math" xmlns:v="urn:schemas-microsoft-com:vml" xmlns:wp14="http://schemas.microsoft.com/office/word/2010/wordprocessingDrawing" xmlns:wp="http://schemas.openxmlformats.org/drawingml/2006/wordprocessingDrawing" xmlns:w10="urn:schemas-microsoft-com:office:word" xmlns:w="http://schemas.openxmlformats.org/wordprocessingml/2006/main" xmlns:w14="http://schemas.microsoft.com/office/word/2010/wordml" xmlns:w15="http://schemas.microsoft.com/office/word/2012/wordml" xmlns:w16se="http://schemas.microsoft.com/office/word/2015/wordml/symex" xmlns:wpg="http://schemas.microsoft.com/office/word/2010/wordprocessingGroup" xmlns:wpi="http://schemas.microsoft.com/office/word/2010/wordprocessingInk" xmlns:wne="http://schemas.microsoft.com/office/word/2006/wordml" xmlns:wps="http://schemas.microsoft.com/office/word/2010/wordprocessingShape" mc:Ignorable="w14 w15 w16se wp14">
+  <w15:person w15:author="Amanda Reilly">
+    <w15:presenceInfo w15:providerId="Windows Live" w15:userId="70a7013732180c07"/>
+  </w15:person>
+</w15:people>
 </file>
 
 <file path=word/styles.xml><?xml version="1.0" encoding="utf-8"?>
@@ -4574,6 +6560,15 @@
     <w:lsdException w:name="Strong" w:semiHidden="0" w:uiPriority="22" w:unhideWhenUsed="0" w:qFormat="1"/>
     <w:lsdException w:name="Emphasis" w:semiHidden="0" w:uiPriority="20" w:unhideWhenUsed="0" w:qFormat="1"/>
     <w:lsdException w:name="Table Grid" w:semiHidden="0" w:uiPriority="59" w:unhideWhenUsed="0"/>
+    <w:lsdException w:name="Note Level 1" w:semiHidden="0" w:unhideWhenUsed="0"/>
+    <w:lsdException w:name="Note Level 2" w:semiHidden="0" w:unhideWhenUsed="0"/>
+    <w:lsdException w:name="Note Level 3" w:semiHidden="0" w:unhideWhenUsed="0"/>
+    <w:lsdException w:name="Note Level 4" w:semiHidden="0" w:unhideWhenUsed="0"/>
+    <w:lsdException w:name="Note Level 5" w:semiHidden="0" w:unhideWhenUsed="0"/>
+    <w:lsdException w:name="Note Level 6" w:semiHidden="0" w:unhideWhenUsed="0"/>
+    <w:lsdException w:name="Note Level 7" w:semiHidden="0" w:unhideWhenUsed="0"/>
+    <w:lsdException w:name="Note Level 8" w:semiHidden="0" w:unhideWhenUsed="0"/>
+    <w:lsdException w:name="Note Level 9" w:semiHidden="0" w:unhideWhenUsed="0"/>
     <w:lsdException w:name="Placeholder Text" w:unhideWhenUsed="0"/>
     <w:lsdException w:name="No Spacing" w:semiHidden="0" w:uiPriority="1" w:unhideWhenUsed="0" w:qFormat="1"/>
     <w:lsdException w:name="Light Shading" w:semiHidden="0" w:uiPriority="60" w:unhideWhenUsed="0"/>
@@ -4823,6 +6818,83 @@
       <w:u w:val="single"/>
     </w:rPr>
   </w:style>
+  <w:style w:type="character" w:styleId="CommentReference">
+    <w:name w:val="annotation reference"/>
+    <w:basedOn w:val="DefaultParagraphFont"/>
+    <w:uiPriority w:val="99"/>
+    <w:semiHidden/>
+    <w:unhideWhenUsed/>
+    <w:rsid w:val="00202A22"/>
+    <w:rPr>
+      <w:sz w:val="16"/>
+      <w:szCs w:val="16"/>
+    </w:rPr>
+  </w:style>
+  <w:style w:type="paragraph" w:styleId="CommentText">
+    <w:name w:val="annotation text"/>
+    <w:basedOn w:val="Normal"/>
+    <w:link w:val="CommentTextChar"/>
+    <w:uiPriority w:val="99"/>
+    <w:semiHidden/>
+    <w:unhideWhenUsed/>
+    <w:rsid w:val="00202A22"/>
+    <w:rPr>
+      <w:sz w:val="20"/>
+      <w:szCs w:val="20"/>
+    </w:rPr>
+  </w:style>
+  <w:style w:type="character" w:customStyle="1" w:styleId="CommentTextChar">
+    <w:name w:val="Comment Text Char"/>
+    <w:basedOn w:val="DefaultParagraphFont"/>
+    <w:link w:val="CommentText"/>
+    <w:uiPriority w:val="99"/>
+    <w:semiHidden/>
+    <w:rsid w:val="00202A22"/>
+    <w:rPr>
+      <w:sz w:val="20"/>
+      <w:szCs w:val="20"/>
+    </w:rPr>
+  </w:style>
+  <w:style w:type="paragraph" w:styleId="CommentSubject">
+    <w:name w:val="annotation subject"/>
+    <w:basedOn w:val="CommentText"/>
+    <w:next w:val="CommentText"/>
+    <w:link w:val="CommentSubjectChar"/>
+    <w:uiPriority w:val="99"/>
+    <w:semiHidden/>
+    <w:unhideWhenUsed/>
+    <w:rsid w:val="00202A22"/>
+    <w:rPr>
+      <w:b/>
+      <w:bCs/>
+    </w:rPr>
+  </w:style>
+  <w:style w:type="character" w:customStyle="1" w:styleId="CommentSubjectChar">
+    <w:name w:val="Comment Subject Char"/>
+    <w:basedOn w:val="CommentTextChar"/>
+    <w:link w:val="CommentSubject"/>
+    <w:uiPriority w:val="99"/>
+    <w:semiHidden/>
+    <w:rsid w:val="00202A22"/>
+    <w:rPr>
+      <w:b/>
+      <w:bCs/>
+      <w:sz w:val="20"/>
+      <w:szCs w:val="20"/>
+    </w:rPr>
+  </w:style>
+  <w:style w:type="character" w:styleId="FollowedHyperlink">
+    <w:name w:val="FollowedHyperlink"/>
+    <w:basedOn w:val="DefaultParagraphFont"/>
+    <w:uiPriority w:val="99"/>
+    <w:semiHidden/>
+    <w:unhideWhenUsed/>
+    <w:rsid w:val="0065101F"/>
+    <w:rPr>
+      <w:color w:val="800080" w:themeColor="followedHyperlink"/>
+      <w:u w:val="single"/>
+    </w:rPr>
+  </w:style>
 </w:styles>
 </file>
 
@@ -4866,6 +6938,15 @@
     <w:lsdException w:name="Strong" w:semiHidden="0" w:uiPriority="22" w:unhideWhenUsed="0" w:qFormat="1"/>
     <w:lsdException w:name="Emphasis" w:semiHidden="0" w:uiPriority="20" w:unhideWhenUsed="0" w:qFormat="1"/>
     <w:lsdException w:name="Table Grid" w:semiHidden="0" w:uiPriority="59" w:unhideWhenUsed="0"/>
+    <w:lsdException w:name="Note Level 1" w:semiHidden="0" w:unhideWhenUsed="0"/>
+    <w:lsdException w:name="Note Level 2" w:semiHidden="0" w:unhideWhenUsed="0"/>
+    <w:lsdException w:name="Note Level 3" w:semiHidden="0" w:unhideWhenUsed="0"/>
+    <w:lsdException w:name="Note Level 4" w:semiHidden="0" w:unhideWhenUsed="0"/>
+    <w:lsdException w:name="Note Level 5" w:semiHidden="0" w:unhideWhenUsed="0"/>
+    <w:lsdException w:name="Note Level 6" w:semiHidden="0" w:unhideWhenUsed="0"/>
+    <w:lsdException w:name="Note Level 7" w:semiHidden="0" w:unhideWhenUsed="0"/>
+    <w:lsdException w:name="Note Level 8" w:semiHidden="0" w:unhideWhenUsed="0"/>
+    <w:lsdException w:name="Note Level 9" w:semiHidden="0" w:unhideWhenUsed="0"/>
     <w:lsdException w:name="Placeholder Text" w:unhideWhenUsed="0"/>
     <w:lsdException w:name="No Spacing" w:semiHidden="0" w:uiPriority="1" w:unhideWhenUsed="0" w:qFormat="1"/>
     <w:lsdException w:name="Light Shading" w:semiHidden="0" w:uiPriority="60" w:unhideWhenUsed="0"/>
@@ -5112,6 +7193,83 @@
     <w:rsid w:val="000E5266"/>
     <w:rPr>
       <w:color w:val="0000FF" w:themeColor="hyperlink"/>
+      <w:u w:val="single"/>
+    </w:rPr>
+  </w:style>
+  <w:style w:type="character" w:styleId="CommentReference">
+    <w:name w:val="annotation reference"/>
+    <w:basedOn w:val="DefaultParagraphFont"/>
+    <w:uiPriority w:val="99"/>
+    <w:semiHidden/>
+    <w:unhideWhenUsed/>
+    <w:rsid w:val="00202A22"/>
+    <w:rPr>
+      <w:sz w:val="16"/>
+      <w:szCs w:val="16"/>
+    </w:rPr>
+  </w:style>
+  <w:style w:type="paragraph" w:styleId="CommentText">
+    <w:name w:val="annotation text"/>
+    <w:basedOn w:val="Normal"/>
+    <w:link w:val="CommentTextChar"/>
+    <w:uiPriority w:val="99"/>
+    <w:semiHidden/>
+    <w:unhideWhenUsed/>
+    <w:rsid w:val="00202A22"/>
+    <w:rPr>
+      <w:sz w:val="20"/>
+      <w:szCs w:val="20"/>
+    </w:rPr>
+  </w:style>
+  <w:style w:type="character" w:customStyle="1" w:styleId="CommentTextChar">
+    <w:name w:val="Comment Text Char"/>
+    <w:basedOn w:val="DefaultParagraphFont"/>
+    <w:link w:val="CommentText"/>
+    <w:uiPriority w:val="99"/>
+    <w:semiHidden/>
+    <w:rsid w:val="00202A22"/>
+    <w:rPr>
+      <w:sz w:val="20"/>
+      <w:szCs w:val="20"/>
+    </w:rPr>
+  </w:style>
+  <w:style w:type="paragraph" w:styleId="CommentSubject">
+    <w:name w:val="annotation subject"/>
+    <w:basedOn w:val="CommentText"/>
+    <w:next w:val="CommentText"/>
+    <w:link w:val="CommentSubjectChar"/>
+    <w:uiPriority w:val="99"/>
+    <w:semiHidden/>
+    <w:unhideWhenUsed/>
+    <w:rsid w:val="00202A22"/>
+    <w:rPr>
+      <w:b/>
+      <w:bCs/>
+    </w:rPr>
+  </w:style>
+  <w:style w:type="character" w:customStyle="1" w:styleId="CommentSubjectChar">
+    <w:name w:val="Comment Subject Char"/>
+    <w:basedOn w:val="CommentTextChar"/>
+    <w:link w:val="CommentSubject"/>
+    <w:uiPriority w:val="99"/>
+    <w:semiHidden/>
+    <w:rsid w:val="00202A22"/>
+    <w:rPr>
+      <w:b/>
+      <w:bCs/>
+      <w:sz w:val="20"/>
+      <w:szCs w:val="20"/>
+    </w:rPr>
+  </w:style>
+  <w:style w:type="character" w:styleId="FollowedHyperlink">
+    <w:name w:val="FollowedHyperlink"/>
+    <w:basedOn w:val="DefaultParagraphFont"/>
+    <w:uiPriority w:val="99"/>
+    <w:semiHidden/>
+    <w:unhideWhenUsed/>
+    <w:rsid w:val="0065101F"/>
+    <w:rPr>
+      <w:color w:val="800080" w:themeColor="followedHyperlink"/>
       <w:u w:val="single"/>
     </w:rPr>
   </w:style>
@@ -5443,7 +7601,7 @@
 </file>
 
 <file path=customXml/itemProps1.xml><?xml version="1.0" encoding="utf-8"?>
-<ds:datastoreItem xmlns:ds="http://schemas.openxmlformats.org/officeDocument/2006/customXml" ds:itemID="{6FEABC1B-07F1-1C41-B3DC-5CEA92549C20}">
+<ds:datastoreItem xmlns:ds="http://schemas.openxmlformats.org/officeDocument/2006/customXml" ds:itemID="{2C41DE5E-3359-7943-A28A-DC122869A17E}">
   <ds:schemaRefs>
     <ds:schemaRef ds:uri="http://schemas.openxmlformats.org/officeDocument/2006/bibliography"/>
   </ds:schemaRefs>

</xml_diff>

<commit_message>
Update manuscript with preliminary Bentiu case study results
</commit_message>
<xml_diff>
--- a/Manuscript.docx
+++ b/Manuscript.docx
@@ -412,8 +412,6 @@
       <w:r>
         <w:t xml:space="preserve">vaccination, the decision of when to boost or revaccinate will depend in part on the DHI following vaccination. Lastly, it remains to be seen how strongly, and in what direction, population mobility should be considered when prioritizing target populations for vaccination. </w:t>
       </w:r>
-      <w:bookmarkStart w:id="0" w:name="_GoBack"/>
-      <w:bookmarkEnd w:id="0"/>
     </w:p>
     <w:p/>
     <w:p>
@@ -622,7 +620,7 @@
       <w:r>
         <w:t xml:space="preserve"> (</w:t>
       </w:r>
-      <w:hyperlink r:id="rId8" w:history="1">
+      <w:hyperlink r:id="rId9" w:history="1">
         <w:r>
           <w:rPr>
             <w:rStyle w:val="Hyperlink"/>
@@ -897,7 +895,7 @@
       <w:r>
         <w:t xml:space="preserve"> (</w:t>
       </w:r>
-      <w:hyperlink r:id="rId9" w:history="1">
+      <w:hyperlink r:id="rId10" w:history="1">
         <w:r>
           <w:rPr>
             <w:rStyle w:val="Hyperlink"/>
@@ -1250,7 +1248,7 @@
       <w:r>
         <w:t xml:space="preserve"> in the statistical software program R (version 3.2.4). All code used to generate this paper can be found at </w:t>
       </w:r>
-      <w:hyperlink r:id="rId10" w:history="1">
+      <w:hyperlink r:id="rId11" w:history="1">
         <w:r>
           <w:rPr>
             <w:rStyle w:val="Hyperlink"/>
@@ -1647,7 +1645,7 @@
       <w:r>
         <w:t xml:space="preserve"> which IOM reports a rather stable population of 104,000 people and approximately 2,000 entries/exits per month [</w:t>
       </w:r>
-      <w:hyperlink r:id="rId11" w:history="1">
+      <w:hyperlink r:id="rId12" w:history="1">
         <w:r>
           <w:rPr>
             <w:rStyle w:val="Hyperlink"/>
@@ -2655,19 +2653,397 @@
     </w:p>
     <w:p/>
     <w:p>
-      <w:commentRangeStart w:id="1"/>
+      <w:proofErr w:type="spellStart"/>
       <w:r>
         <w:rPr>
           <w:i/>
         </w:rPr>
+        <w:t>Bentiu</w:t>
+      </w:r>
+      <w:proofErr w:type="spellEnd"/>
+      <w:r>
+        <w:rPr>
+          <w:i/>
+        </w:rPr>
+        <w:t xml:space="preserve"> </w:t>
+      </w:r>
+      <w:proofErr w:type="spellStart"/>
+      <w:r>
+        <w:rPr>
+          <w:i/>
+        </w:rPr>
+        <w:t>PoC</w:t>
+      </w:r>
+      <w:proofErr w:type="spellEnd"/>
+      <w:r>
+        <w:rPr>
+          <w:i/>
+        </w:rPr>
+        <w:t xml:space="preserve"> Case Study</w:t>
+      </w:r>
+    </w:p>
+    <w:p>
+      <w:pPr>
+        <w:pStyle w:val="ListParagraph"/>
+        <w:numPr>
+          <w:ilvl w:val="0"/>
+          <w:numId w:val="3"/>
+        </w:numPr>
+      </w:pPr>
+      <w:r>
+        <w:t>Population sizes</w:t>
+      </w:r>
+    </w:p>
+    <w:p>
+      <w:pPr>
+        <w:pStyle w:val="ListParagraph"/>
+        <w:numPr>
+          <w:ilvl w:val="1"/>
+          <w:numId w:val="3"/>
+        </w:numPr>
+      </w:pPr>
+      <w:r>
+        <w:t xml:space="preserve">To approximate the </w:t>
+      </w:r>
+      <w:proofErr w:type="spellStart"/>
+      <w:r>
+        <w:t>Bentiu</w:t>
+      </w:r>
+      <w:proofErr w:type="spellEnd"/>
+      <w:r>
+        <w:t xml:space="preserve"> </w:t>
+      </w:r>
+      <w:proofErr w:type="spellStart"/>
+      <w:r>
+        <w:t>PoC</w:t>
+      </w:r>
+      <w:proofErr w:type="spellEnd"/>
+      <w:r>
+        <w:t xml:space="preserve"> Camp population size, we isolated three key periods of population change: nearly linear growth until a peak in December </w:t>
+      </w:r>
+      <w:r>
+        <w:lastRenderedPageBreak/>
+        <w:t>2015; nearly linear population decay until stabilization in April 2015; and nearly constant population size until the end of t</w:t>
+      </w:r>
+      <w:r>
+        <w:t>he case study in December 2016. See Supplemental Information for modeling details</w:t>
+      </w:r>
+    </w:p>
+    <w:p>
+      <w:pPr>
+        <w:pStyle w:val="ListParagraph"/>
+        <w:numPr>
+          <w:ilvl w:val="0"/>
+          <w:numId w:val="3"/>
+        </w:numPr>
+      </w:pPr>
+      <w:r>
+        <w:t>Scenarios</w:t>
+      </w:r>
+    </w:p>
+    <w:p>
+      <w:pPr>
+        <w:pStyle w:val="ListParagraph"/>
+        <w:numPr>
+          <w:ilvl w:val="1"/>
+          <w:numId w:val="3"/>
+        </w:numPr>
+      </w:pPr>
+      <w:r>
+        <w:t>Observed</w:t>
+      </w:r>
+    </w:p>
+    <w:p>
+      <w:pPr>
+        <w:pStyle w:val="ListParagraph"/>
+        <w:numPr>
+          <w:ilvl w:val="2"/>
+          <w:numId w:val="3"/>
+        </w:numPr>
+      </w:pPr>
+      <w:r>
+        <w:t xml:space="preserve">Empirical </w:t>
+      </w:r>
+      <w:proofErr w:type="gramStart"/>
+      <w:r>
+        <w:t>VE(</w:t>
+      </w:r>
+      <w:proofErr w:type="gramEnd"/>
+      <w:r>
+        <w:t>t), N(t), Routine Migration. Conservatively high estimate of birth/death</w:t>
+      </w:r>
+    </w:p>
+    <w:p>
+      <w:pPr>
+        <w:pStyle w:val="ListParagraph"/>
+        <w:numPr>
+          <w:ilvl w:val="1"/>
+          <w:numId w:val="3"/>
+        </w:numPr>
+      </w:pPr>
+      <w:r>
+        <w:t>Composite Counterfactual</w:t>
+      </w:r>
+    </w:p>
+    <w:p>
+      <w:pPr>
+        <w:pStyle w:val="ListParagraph"/>
+        <w:numPr>
+          <w:ilvl w:val="2"/>
+          <w:numId w:val="3"/>
+        </w:numPr>
+      </w:pPr>
+      <w:r>
+        <w:t xml:space="preserve">To estimate the susceptibility profile </w:t>
+      </w:r>
+      <w:proofErr w:type="gramStart"/>
+      <w:r>
+        <w:t>X(</w:t>
+      </w:r>
+      <w:proofErr w:type="gramEnd"/>
+      <w:r>
+        <w:t xml:space="preserve">t) in the a counterfactual (“best case”) scenario, we held VE constant at its max value, 0.583, for all time since vaccination, we halted population flux by holding N(t) constant at 100,000, we held routine migration rates to zero, and we held birth/death rates to zero. </w:t>
+      </w:r>
+    </w:p>
+    <w:p>
+      <w:pPr>
+        <w:pStyle w:val="ListParagraph"/>
+        <w:numPr>
+          <w:ilvl w:val="1"/>
+          <w:numId w:val="3"/>
+        </w:numPr>
+      </w:pPr>
+      <w:proofErr w:type="spellStart"/>
+      <w:r>
+        <w:t>Univariate</w:t>
+      </w:r>
+      <w:proofErr w:type="spellEnd"/>
+      <w:r>
+        <w:t xml:space="preserve"> Counterfactual</w:t>
+      </w:r>
+    </w:p>
+    <w:p>
+      <w:pPr>
+        <w:pStyle w:val="ListParagraph"/>
+        <w:numPr>
+          <w:ilvl w:val="2"/>
+          <w:numId w:val="3"/>
+        </w:numPr>
+      </w:pPr>
+      <w:r>
+        <w:t xml:space="preserve">To isolate the impact of each of four key drivers of waning herd immunity, we simulated </w:t>
+      </w:r>
+      <w:proofErr w:type="spellStart"/>
+      <w:r>
+        <w:t>univariate</w:t>
+      </w:r>
+      <w:proofErr w:type="spellEnd"/>
+      <w:r>
+        <w:t xml:space="preserve"> counterfactual scenarios under which one driver is set to the “observed” condition while the other three were held at the counterfactual condition (Table 1).</w:t>
+      </w:r>
+    </w:p>
+    <w:p>
+      <w:pPr>
+        <w:pStyle w:val="ListParagraph"/>
+        <w:numPr>
+          <w:ilvl w:val="0"/>
+          <w:numId w:val="3"/>
+        </w:numPr>
+      </w:pPr>
+      <w:r>
+        <w:t>Attributable %</w:t>
+      </w:r>
+    </w:p>
+    <w:p>
+      <w:pPr>
+        <w:pStyle w:val="ListParagraph"/>
+        <w:numPr>
+          <w:ilvl w:val="1"/>
+          <w:numId w:val="3"/>
+        </w:numPr>
+      </w:pPr>
+      <w:r>
+        <w:t xml:space="preserve">Calculate </w:t>
+      </w:r>
+      <w:proofErr w:type="gramStart"/>
+      <w:r>
+        <w:t>X(</w:t>
+      </w:r>
+      <w:proofErr w:type="gramEnd"/>
+      <w:r>
+        <w:t>t) on Oct 16, 2016 in the composite counter</w:t>
+      </w:r>
+      <w:r>
+        <w:t xml:space="preserve">factual </w:t>
+      </w:r>
+      <w:r>
+        <w:t>scenario</w:t>
+      </w:r>
+      <w:r>
+        <w:t xml:space="preserve"> (X(t)</w:t>
+      </w:r>
+      <w:r>
+        <w:rPr>
+          <w:vertAlign w:val="subscript"/>
+        </w:rPr>
+        <w:t>composite</w:t>
+      </w:r>
+      <w:r>
+        <w:t>)</w:t>
+      </w:r>
+      <w:r>
+        <w:t xml:space="preserve"> </w:t>
+      </w:r>
+      <w:r>
+        <w:t xml:space="preserve">as well as each of the </w:t>
+      </w:r>
+      <w:proofErr w:type="spellStart"/>
+      <w:r>
+        <w:t>univariate</w:t>
+      </w:r>
+      <w:proofErr w:type="spellEnd"/>
+      <w:r>
+        <w:t xml:space="preserve"> counterfactual scenarios</w:t>
+      </w:r>
+      <w:r>
+        <w:t xml:space="preserve"> that isolate one driver of waning herd immunity</w:t>
+      </w:r>
+      <w:r>
+        <w:t xml:space="preserve"> (X(t)</w:t>
+      </w:r>
+      <w:proofErr w:type="spellStart"/>
+      <w:r>
+        <w:rPr>
+          <w:vertAlign w:val="subscript"/>
+        </w:rPr>
+        <w:t>univariate</w:t>
+      </w:r>
+      <w:proofErr w:type="spellEnd"/>
+      <w:r>
+        <w:t>)</w:t>
+      </w:r>
+      <w:r>
+        <w:t>.</w:t>
+      </w:r>
+    </w:p>
+    <w:p>
+      <w:pPr>
+        <w:pStyle w:val="ListParagraph"/>
+        <w:numPr>
+          <w:ilvl w:val="1"/>
+          <w:numId w:val="3"/>
+        </w:numPr>
+      </w:pPr>
+      <w:r>
+        <w:t xml:space="preserve">For each </w:t>
+      </w:r>
+      <w:proofErr w:type="spellStart"/>
+      <w:r>
+        <w:t>univariate</w:t>
+      </w:r>
+      <w:proofErr w:type="spellEnd"/>
+      <w:r>
+        <w:t xml:space="preserve"> scenario, calculate the difference</w:t>
+      </w:r>
+      <w:r>
+        <w:t xml:space="preserve"> </w:t>
+      </w:r>
+      <w:r>
+        <w:sym w:font="Symbol" w:char="F044"/>
+      </w:r>
+      <w:proofErr w:type="gramStart"/>
+      <w:r>
+        <w:t>X(</w:t>
+      </w:r>
+      <w:proofErr w:type="gramEnd"/>
+      <w:r>
+        <w:t>t)</w:t>
+      </w:r>
+      <w:r>
+        <w:t xml:space="preserve"> = </w:t>
+      </w:r>
+      <w:r>
+        <w:t>X(t)</w:t>
+      </w:r>
+      <w:proofErr w:type="spellStart"/>
+      <w:r>
+        <w:rPr>
+          <w:vertAlign w:val="subscript"/>
+        </w:rPr>
+        <w:t>univariate</w:t>
+      </w:r>
+      <w:proofErr w:type="spellEnd"/>
+      <w:r>
+        <w:t xml:space="preserve"> – X(t)</w:t>
+      </w:r>
+      <w:r>
+        <w:rPr>
+          <w:vertAlign w:val="subscript"/>
+        </w:rPr>
+        <w:t>composite</w:t>
+      </w:r>
+      <w:r>
+        <w:t xml:space="preserve"> </w:t>
+      </w:r>
+    </w:p>
+    <w:p>
+      <w:pPr>
+        <w:pStyle w:val="ListParagraph"/>
+        <w:numPr>
+          <w:ilvl w:val="1"/>
+          <w:numId w:val="3"/>
+        </w:numPr>
+      </w:pPr>
+      <w:r>
+        <w:t xml:space="preserve">Calculate the percent of waning herd immunity attributable to each driver </w:t>
+      </w:r>
+      <w:r>
+        <w:sym w:font="Symbol" w:char="F044"/>
+      </w:r>
+      <w:proofErr w:type="gramStart"/>
+      <w:r>
+        <w:t>X(</w:t>
+      </w:r>
+      <w:proofErr w:type="gramEnd"/>
+      <w:r>
+        <w:t>t)</w:t>
+      </w:r>
+      <w:proofErr w:type="spellStart"/>
+      <w:r>
+        <w:rPr>
+          <w:vertAlign w:val="subscript"/>
+        </w:rPr>
+        <w:t>univariate</w:t>
+      </w:r>
+      <w:proofErr w:type="spellEnd"/>
+      <w:r>
+        <w:t xml:space="preserve"> / sum(</w:t>
+      </w:r>
+      <w:r>
+        <w:sym w:font="Symbol" w:char="F044"/>
+      </w:r>
+      <w:r>
+        <w:t>X(t)</w:t>
+      </w:r>
+      <w:r>
+        <w:t>)</w:t>
+      </w:r>
+    </w:p>
+    <w:p/>
+    <w:p>
+      <w:commentRangeStart w:id="0"/>
+      <w:r>
+        <w:rPr>
+          <w:i/>
+        </w:rPr>
         <w:t>Disease Model Parameterization</w:t>
       </w:r>
-      <w:commentRangeEnd w:id="1"/>
+      <w:commentRangeEnd w:id="0"/>
       <w:r>
         <w:rPr>
           <w:rStyle w:val="CommentReference"/>
         </w:rPr>
-        <w:commentReference w:id="1"/>
+        <w:commentReference w:id="0"/>
       </w:r>
     </w:p>
     <w:p>
@@ -2679,7 +3055,6 @@
           <w:rPr>
             <w:rFonts w:ascii="Cambria Math" w:hAnsi="Cambria Math"/>
           </w:rPr>
-          <w:lastRenderedPageBreak/>
           <m:t>σ=</m:t>
         </m:r>
         <m:f>
@@ -4027,6 +4402,1741 @@
       <w:r>
         <w:t xml:space="preserve"> </w:t>
       </w:r>
+    </w:p>
+    <w:p/>
+    <w:p>
+      <w:pPr>
+        <w:rPr>
+          <w:i/>
+        </w:rPr>
+      </w:pPr>
+      <w:r>
+        <w:rPr>
+          <w:i/>
+        </w:rPr>
+        <w:t xml:space="preserve">Application: </w:t>
+      </w:r>
+      <w:proofErr w:type="spellStart"/>
+      <w:r>
+        <w:rPr>
+          <w:i/>
+        </w:rPr>
+        <w:t>Bentiu</w:t>
+      </w:r>
+      <w:proofErr w:type="spellEnd"/>
+      <w:r>
+        <w:rPr>
+          <w:i/>
+        </w:rPr>
+        <w:t xml:space="preserve"> </w:t>
+      </w:r>
+      <w:proofErr w:type="spellStart"/>
+      <w:r>
+        <w:rPr>
+          <w:i/>
+        </w:rPr>
+        <w:t>PoC</w:t>
+      </w:r>
+      <w:proofErr w:type="spellEnd"/>
+    </w:p>
+    <w:p>
+      <w:r>
+        <w:t xml:space="preserve">The </w:t>
+      </w:r>
+      <w:proofErr w:type="spellStart"/>
+      <w:r>
+        <w:t>Bentiu</w:t>
+      </w:r>
+      <w:proofErr w:type="spellEnd"/>
+      <w:r>
+        <w:t xml:space="preserve"> </w:t>
+      </w:r>
+      <w:proofErr w:type="spellStart"/>
+      <w:r>
+        <w:t>PoC</w:t>
+      </w:r>
+      <w:proofErr w:type="spellEnd"/>
+      <w:r>
+        <w:t xml:space="preserve"> Camp grew from 4291 occupants in February 2014 to a peak of 140,101 in December 2015 and then converged to approximately 100,000 in April 2016 (Figure GG panel A). Two large OCV campaigns were performed using enough vaccines to achieve coverage of 82% in July 2014 and 90% in June 2015. We</w:t>
+      </w:r>
+      <w:r>
+        <w:t xml:space="preserve"> </w:t>
+      </w:r>
+      <w:r>
+        <w:t>estimate</w:t>
+      </w:r>
+      <w:r>
+        <w:t xml:space="preserve"> the population fraction susceptible </w:t>
+      </w:r>
+      <w:r>
+        <w:t>increased</w:t>
+      </w:r>
+      <w:r>
+        <w:t xml:space="preserve"> to </w:t>
+      </w:r>
+      <w:proofErr w:type="gramStart"/>
+      <w:r>
+        <w:t>X(</w:t>
+      </w:r>
+      <w:proofErr w:type="gramEnd"/>
+      <w:r>
+        <w:t>t) = 0.78 by October 16, 2016, at which time the first cholera case of the outbreak was detected (Figure GG panel B).</w:t>
+      </w:r>
+      <w:r>
+        <w:t xml:space="preserve"> </w:t>
+      </w:r>
+      <w:r>
+        <w:t xml:space="preserve">For example, </w:t>
+      </w:r>
+      <w:r>
+        <w:t>if we assume</w:t>
+      </w:r>
+      <w:r>
+        <w:t xml:space="preserve"> R</w:t>
+      </w:r>
+      <w:r>
+        <w:rPr>
+          <w:vertAlign w:val="subscript"/>
+        </w:rPr>
+        <w:t>0</w:t>
+      </w:r>
+      <w:r>
+        <w:t xml:space="preserve"> </w:t>
+      </w:r>
+      <w:r>
+        <w:t>=</w:t>
+      </w:r>
+      <w:r>
+        <w:t xml:space="preserve"> 1.5, then </w:t>
+      </w:r>
+      <w:r>
+        <w:t>R</w:t>
+      </w:r>
+      <w:r>
+        <w:rPr>
+          <w:vertAlign w:val="subscript"/>
+        </w:rPr>
+        <w:t>e</w:t>
+      </w:r>
+      <w:r>
+        <w:t xml:space="preserve"> on October 16, 2016 </w:t>
+      </w:r>
+      <w:r>
+        <w:t>would</w:t>
+      </w:r>
+      <w:r>
+        <w:t xml:space="preserve"> </w:t>
+      </w:r>
+      <w:r>
+        <w:t>equal</w:t>
+      </w:r>
+      <w:r>
+        <w:t xml:space="preserve"> 1.18,</w:t>
+      </w:r>
+      <w:r>
+        <w:t xml:space="preserve"> which</w:t>
+      </w:r>
+      <w:r>
+        <w:t xml:space="preserve"> </w:t>
+      </w:r>
+      <w:r>
+        <w:t>corresponds</w:t>
+      </w:r>
+      <w:r>
+        <w:t xml:space="preserve"> to a </w:t>
+      </w:r>
+      <w:r>
+        <w:t xml:space="preserve">sizeable </w:t>
+      </w:r>
+      <w:r>
+        <w:t>30% probability that the introduction of a single cholera case would spark an outbreak of at least 50 cases (Figure GG panel C).</w:t>
+      </w:r>
+      <w:r>
+        <w:t xml:space="preserve"> To assess what R</w:t>
+      </w:r>
+      <w:r>
+        <w:rPr>
+          <w:vertAlign w:val="subscript"/>
+        </w:rPr>
+        <w:t>0</w:t>
+      </w:r>
+      <w:r>
+        <w:t xml:space="preserve"> may be plausible in this setting, we estimated the time-dependent reproductive number from the observed case data using multiple retrospective methods. We found that </w:t>
+      </w:r>
+      <w:r>
+        <w:t xml:space="preserve">a mean </w:t>
+      </w:r>
+      <w:r>
+        <w:t>R</w:t>
+      </w:r>
+      <w:r>
+        <w:rPr>
+          <w:vertAlign w:val="subscript"/>
+        </w:rPr>
+        <w:t>e</w:t>
+      </w:r>
+      <w:r>
+        <w:t xml:space="preserve"> of up to 2.5 </w:t>
+      </w:r>
+      <w:r>
+        <w:t>was</w:t>
+      </w:r>
+      <w:r>
+        <w:t xml:space="preserve"> consistent with these data (Supplemental Figure GG).</w:t>
+      </w:r>
+    </w:p>
+    <w:p/>
+    <w:p>
+      <w:r>
+        <w:t xml:space="preserve">The drivers of waning herd immunity in this population, from strongest to weakest, were population growth </w:t>
+      </w:r>
+      <w:proofErr w:type="gramStart"/>
+      <w:r>
+        <w:t>N(</w:t>
+      </w:r>
+      <w:proofErr w:type="gramEnd"/>
+      <w:r>
+        <w:t>t),</w:t>
+      </w:r>
+      <w:r>
+        <w:t xml:space="preserve"> routine migration, waning VE(t)</w:t>
+      </w:r>
+      <w:r>
+        <w:t xml:space="preserve"> , and lastly births/deaths (Table 1).</w:t>
+      </w:r>
+      <w:r>
+        <w:t xml:space="preserve"> </w:t>
+      </w:r>
+      <w:r>
+        <w:t xml:space="preserve">In the counterfactual scenario lacking these drivers, we would expect the proportion susceptible on October 16, 2016 to be as low as </w:t>
+      </w:r>
+      <w:proofErr w:type="gramStart"/>
+      <w:r>
+        <w:t>X</w:t>
+      </w:r>
+      <w:r>
+        <w:t>(</w:t>
+      </w:r>
+      <w:proofErr w:type="gramEnd"/>
+      <w:r>
+        <w:t>t)=0.46</w:t>
+      </w:r>
+      <w:r>
+        <w:t>, which w</w:t>
+      </w:r>
+      <w:bookmarkStart w:id="1" w:name="_GoBack"/>
+      <w:bookmarkEnd w:id="1"/>
+      <w:r>
+        <w:t xml:space="preserve">ould render </w:t>
+      </w:r>
+      <w:r>
+        <w:t>herd immunity even when R</w:t>
+      </w:r>
+      <w:r>
+        <w:rPr>
+          <w:vertAlign w:val="subscript"/>
+        </w:rPr>
+        <w:t>0</w:t>
+      </w:r>
+      <w:r>
+        <w:t xml:space="preserve"> exceeds 2.</w:t>
+      </w:r>
+    </w:p>
+    <w:p>
+      <w:pPr>
+        <w:rPr>
+          <w:b/>
+        </w:rPr>
+      </w:pPr>
+      <w:r>
+        <w:rPr>
+          <w:b/>
+        </w:rPr>
+        <w:br w:type="page"/>
+      </w:r>
+    </w:p>
+    <w:p>
+      <w:pPr>
+        <w:rPr>
+          <w:b/>
+        </w:rPr>
+      </w:pPr>
+      <w:r>
+        <w:rPr>
+          <w:b/>
+        </w:rPr>
+        <w:lastRenderedPageBreak/>
+        <w:t xml:space="preserve">Table 1. Drivers of waning herd immunity in </w:t>
+      </w:r>
+      <w:proofErr w:type="spellStart"/>
+      <w:r>
+        <w:rPr>
+          <w:b/>
+        </w:rPr>
+        <w:t>Bentiu</w:t>
+      </w:r>
+      <w:proofErr w:type="spellEnd"/>
+      <w:r>
+        <w:rPr>
+          <w:b/>
+        </w:rPr>
+        <w:t xml:space="preserve"> </w:t>
+      </w:r>
+      <w:proofErr w:type="spellStart"/>
+      <w:r>
+        <w:rPr>
+          <w:b/>
+        </w:rPr>
+        <w:t>PoC</w:t>
+      </w:r>
+      <w:proofErr w:type="spellEnd"/>
+    </w:p>
+    <w:tbl>
+      <w:tblPr>
+        <w:tblStyle w:val="TableGrid"/>
+        <w:tblW w:w="0" w:type="auto"/>
+        <w:tblLook w:val="04A0" w:firstRow="1" w:lastRow="0" w:firstColumn="1" w:lastColumn="0" w:noHBand="0" w:noVBand="1"/>
+      </w:tblPr>
+      <w:tblGrid>
+        <w:gridCol w:w="1662"/>
+        <w:gridCol w:w="1095"/>
+        <w:gridCol w:w="1225"/>
+        <w:gridCol w:w="1408"/>
+        <w:gridCol w:w="1175"/>
+        <w:gridCol w:w="877"/>
+        <w:gridCol w:w="716"/>
+        <w:gridCol w:w="1418"/>
+      </w:tblGrid>
+      <w:tr>
+        <w:tc>
+          <w:tcPr>
+            <w:tcW w:w="1665" w:type="dxa"/>
+            <w:vAlign w:val="center"/>
+          </w:tcPr>
+          <w:p>
+            <w:pPr>
+              <w:jc w:val="center"/>
+              <w:rPr>
+                <w:b/>
+                <w:sz w:val="20"/>
+                <w:szCs w:val="20"/>
+              </w:rPr>
+            </w:pPr>
+            <w:r>
+              <w:rPr>
+                <w:b/>
+                <w:sz w:val="20"/>
+                <w:szCs w:val="20"/>
+              </w:rPr>
+              <w:t>Scenario</w:t>
+            </w:r>
+          </w:p>
+        </w:tc>
+        <w:tc>
+          <w:tcPr>
+            <w:tcW w:w="1096" w:type="dxa"/>
+            <w:vAlign w:val="center"/>
+          </w:tcPr>
+          <w:p>
+            <w:pPr>
+              <w:jc w:val="center"/>
+              <w:rPr>
+                <w:b/>
+                <w:sz w:val="20"/>
+                <w:szCs w:val="20"/>
+              </w:rPr>
+            </w:pPr>
+            <w:proofErr w:type="gramStart"/>
+            <w:r>
+              <w:rPr>
+                <w:b/>
+                <w:sz w:val="20"/>
+                <w:szCs w:val="20"/>
+              </w:rPr>
+              <w:t>VE(</w:t>
+            </w:r>
+            <w:proofErr w:type="gramEnd"/>
+            <w:r>
+              <w:rPr>
+                <w:b/>
+                <w:sz w:val="20"/>
+                <w:szCs w:val="20"/>
+              </w:rPr>
+              <w:t>t)</w:t>
+            </w:r>
+          </w:p>
+        </w:tc>
+        <w:tc>
+          <w:tcPr>
+            <w:tcW w:w="1226" w:type="dxa"/>
+            <w:vAlign w:val="center"/>
+          </w:tcPr>
+          <w:p>
+            <w:pPr>
+              <w:jc w:val="center"/>
+              <w:rPr>
+                <w:b/>
+                <w:sz w:val="20"/>
+                <w:szCs w:val="20"/>
+              </w:rPr>
+            </w:pPr>
+            <w:proofErr w:type="gramStart"/>
+            <w:r>
+              <w:rPr>
+                <w:b/>
+                <w:sz w:val="20"/>
+                <w:szCs w:val="20"/>
+              </w:rPr>
+              <w:t>N(</w:t>
+            </w:r>
+            <w:proofErr w:type="gramEnd"/>
+            <w:r>
+              <w:rPr>
+                <w:b/>
+                <w:sz w:val="20"/>
+                <w:szCs w:val="20"/>
+              </w:rPr>
+              <w:t>t)</w:t>
+            </w:r>
+          </w:p>
+        </w:tc>
+        <w:tc>
+          <w:tcPr>
+            <w:tcW w:w="1409" w:type="dxa"/>
+            <w:vAlign w:val="center"/>
+          </w:tcPr>
+          <w:p>
+            <w:pPr>
+              <w:jc w:val="center"/>
+              <w:rPr>
+                <w:b/>
+                <w:sz w:val="20"/>
+                <w:szCs w:val="20"/>
+              </w:rPr>
+            </w:pPr>
+            <w:r>
+              <w:rPr>
+                <w:b/>
+                <w:sz w:val="20"/>
+                <w:szCs w:val="20"/>
+              </w:rPr>
+              <w:t>Birth/Death</w:t>
+            </w:r>
+          </w:p>
+        </w:tc>
+        <w:tc>
+          <w:tcPr>
+            <w:tcW w:w="1176" w:type="dxa"/>
+            <w:vAlign w:val="center"/>
+          </w:tcPr>
+          <w:p>
+            <w:pPr>
+              <w:jc w:val="center"/>
+              <w:rPr>
+                <w:b/>
+                <w:sz w:val="20"/>
+                <w:szCs w:val="20"/>
+              </w:rPr>
+            </w:pPr>
+            <w:r>
+              <w:rPr>
+                <w:b/>
+                <w:sz w:val="20"/>
+                <w:szCs w:val="20"/>
+              </w:rPr>
+              <w:t>Routine Migration</w:t>
+            </w:r>
+          </w:p>
+        </w:tc>
+        <w:tc>
+          <w:tcPr>
+            <w:tcW w:w="878" w:type="dxa"/>
+            <w:vAlign w:val="center"/>
+          </w:tcPr>
+          <w:p>
+            <w:pPr>
+              <w:jc w:val="center"/>
+              <w:rPr>
+                <w:b/>
+                <w:sz w:val="20"/>
+                <w:szCs w:val="20"/>
+                <w:vertAlign w:val="subscript"/>
+              </w:rPr>
+            </w:pPr>
+            <w:proofErr w:type="gramStart"/>
+            <w:r>
+              <w:rPr>
+                <w:b/>
+                <w:sz w:val="20"/>
+                <w:szCs w:val="20"/>
+              </w:rPr>
+              <w:t>X(</w:t>
+            </w:r>
+            <w:proofErr w:type="gramEnd"/>
+            <w:r>
+              <w:rPr>
+                <w:b/>
+                <w:sz w:val="20"/>
+                <w:szCs w:val="20"/>
+              </w:rPr>
+              <w:t>t)|</w:t>
+            </w:r>
+            <w:r>
+              <w:rPr>
+                <w:b/>
+                <w:sz w:val="20"/>
+                <w:szCs w:val="20"/>
+                <w:vertAlign w:val="subscript"/>
+              </w:rPr>
+              <w:t>Oct 16, 2016</w:t>
+            </w:r>
+          </w:p>
+        </w:tc>
+        <w:tc>
+          <w:tcPr>
+            <w:tcW w:w="707" w:type="dxa"/>
+            <w:vAlign w:val="center"/>
+          </w:tcPr>
+          <w:p>
+            <w:pPr>
+              <w:jc w:val="center"/>
+              <w:rPr>
+                <w:b/>
+                <w:sz w:val="20"/>
+                <w:szCs w:val="20"/>
+              </w:rPr>
+            </w:pPr>
+            <w:r>
+              <w:rPr>
+                <w:b/>
+                <w:sz w:val="20"/>
+                <w:szCs w:val="20"/>
+              </w:rPr>
+              <w:sym w:font="Symbol" w:char="F044"/>
+            </w:r>
+            <w:proofErr w:type="gramStart"/>
+            <w:r>
+              <w:rPr>
+                <w:b/>
+                <w:sz w:val="20"/>
+                <w:szCs w:val="20"/>
+              </w:rPr>
+              <w:t>X(</w:t>
+            </w:r>
+            <w:proofErr w:type="gramEnd"/>
+            <w:r>
+              <w:rPr>
+                <w:b/>
+                <w:sz w:val="20"/>
+                <w:szCs w:val="20"/>
+              </w:rPr>
+              <w:t>t)</w:t>
+            </w:r>
+          </w:p>
+        </w:tc>
+        <w:tc>
+          <w:tcPr>
+            <w:tcW w:w="1419" w:type="dxa"/>
+            <w:vAlign w:val="center"/>
+          </w:tcPr>
+          <w:p>
+            <w:pPr>
+              <w:jc w:val="center"/>
+              <w:rPr>
+                <w:b/>
+                <w:sz w:val="20"/>
+                <w:szCs w:val="20"/>
+              </w:rPr>
+            </w:pPr>
+            <w:r>
+              <w:rPr>
+                <w:b/>
+                <w:sz w:val="20"/>
+                <w:szCs w:val="20"/>
+              </w:rPr>
+              <w:t>Attributable Percent</w:t>
+            </w:r>
+          </w:p>
+        </w:tc>
+      </w:tr>
+      <w:tr>
+        <w:tc>
+          <w:tcPr>
+            <w:tcW w:w="1665" w:type="dxa"/>
+            <w:shd w:val="clear" w:color="auto" w:fill="auto"/>
+            <w:vAlign w:val="center"/>
+          </w:tcPr>
+          <w:p>
+            <w:pPr>
+              <w:jc w:val="center"/>
+              <w:rPr>
+                <w:b/>
+                <w:sz w:val="20"/>
+                <w:szCs w:val="20"/>
+              </w:rPr>
+            </w:pPr>
+            <w:r>
+              <w:rPr>
+                <w:b/>
+                <w:sz w:val="20"/>
+                <w:szCs w:val="20"/>
+              </w:rPr>
+              <w:t xml:space="preserve">Composite </w:t>
+            </w:r>
+            <w:r>
+              <w:rPr>
+                <w:b/>
+                <w:sz w:val="20"/>
+                <w:szCs w:val="20"/>
+              </w:rPr>
+              <w:t>Counterfactual</w:t>
+            </w:r>
+          </w:p>
+        </w:tc>
+        <w:tc>
+          <w:tcPr>
+            <w:tcW w:w="1096" w:type="dxa"/>
+            <w:shd w:val="clear" w:color="auto" w:fill="D9D9D9" w:themeFill="background1" w:themeFillShade="D9"/>
+            <w:vAlign w:val="center"/>
+          </w:tcPr>
+          <w:p>
+            <w:pPr>
+              <w:jc w:val="center"/>
+              <w:rPr>
+                <w:sz w:val="20"/>
+                <w:szCs w:val="20"/>
+              </w:rPr>
+            </w:pPr>
+            <w:r>
+              <w:rPr>
+                <w:sz w:val="20"/>
+                <w:szCs w:val="20"/>
+              </w:rPr>
+              <w:t>VE=0.583</w:t>
+            </w:r>
+          </w:p>
+        </w:tc>
+        <w:tc>
+          <w:tcPr>
+            <w:tcW w:w="1226" w:type="dxa"/>
+            <w:shd w:val="clear" w:color="auto" w:fill="D9D9D9" w:themeFill="background1" w:themeFillShade="D9"/>
+            <w:vAlign w:val="center"/>
+          </w:tcPr>
+          <w:p>
+            <w:pPr>
+              <w:jc w:val="center"/>
+              <w:rPr>
+                <w:sz w:val="20"/>
+                <w:szCs w:val="20"/>
+              </w:rPr>
+            </w:pPr>
+            <w:r>
+              <w:rPr>
+                <w:sz w:val="20"/>
+                <w:szCs w:val="20"/>
+              </w:rPr>
+              <w:t xml:space="preserve">N=100,000 </w:t>
+            </w:r>
+          </w:p>
+        </w:tc>
+        <w:tc>
+          <w:tcPr>
+            <w:tcW w:w="1409" w:type="dxa"/>
+            <w:shd w:val="clear" w:color="auto" w:fill="D9D9D9" w:themeFill="background1" w:themeFillShade="D9"/>
+            <w:vAlign w:val="center"/>
+          </w:tcPr>
+          <w:p>
+            <w:pPr>
+              <w:jc w:val="center"/>
+              <w:rPr>
+                <w:sz w:val="20"/>
+                <w:szCs w:val="20"/>
+              </w:rPr>
+            </w:pPr>
+            <w:r>
+              <w:rPr>
+                <w:sz w:val="20"/>
+                <w:szCs w:val="20"/>
+              </w:rPr>
+              <w:t>0</w:t>
+            </w:r>
+          </w:p>
+        </w:tc>
+        <w:tc>
+          <w:tcPr>
+            <w:tcW w:w="1176" w:type="dxa"/>
+            <w:shd w:val="clear" w:color="auto" w:fill="D9D9D9" w:themeFill="background1" w:themeFillShade="D9"/>
+            <w:vAlign w:val="center"/>
+          </w:tcPr>
+          <w:p>
+            <w:pPr>
+              <w:jc w:val="center"/>
+              <w:rPr>
+                <w:sz w:val="20"/>
+                <w:szCs w:val="20"/>
+              </w:rPr>
+            </w:pPr>
+            <w:r>
+              <w:rPr>
+                <w:sz w:val="20"/>
+                <w:szCs w:val="20"/>
+              </w:rPr>
+              <w:t>0</w:t>
+            </w:r>
+          </w:p>
+        </w:tc>
+        <w:tc>
+          <w:tcPr>
+            <w:tcW w:w="878" w:type="dxa"/>
+            <w:shd w:val="clear" w:color="auto" w:fill="auto"/>
+            <w:vAlign w:val="center"/>
+          </w:tcPr>
+          <w:p>
+            <w:pPr>
+              <w:jc w:val="center"/>
+              <w:rPr>
+                <w:sz w:val="20"/>
+                <w:szCs w:val="20"/>
+              </w:rPr>
+            </w:pPr>
+            <w:r>
+              <w:rPr>
+                <w:sz w:val="20"/>
+                <w:szCs w:val="20"/>
+              </w:rPr>
+              <w:t>0.46</w:t>
+            </w:r>
+          </w:p>
+        </w:tc>
+        <w:tc>
+          <w:tcPr>
+            <w:tcW w:w="707" w:type="dxa"/>
+            <w:vAlign w:val="center"/>
+          </w:tcPr>
+          <w:p>
+            <w:pPr>
+              <w:jc w:val="center"/>
+              <w:rPr>
+                <w:sz w:val="20"/>
+                <w:szCs w:val="20"/>
+              </w:rPr>
+            </w:pPr>
+            <w:r>
+              <w:rPr>
+                <w:sz w:val="20"/>
+                <w:szCs w:val="20"/>
+              </w:rPr>
+              <w:t>--</w:t>
+            </w:r>
+          </w:p>
+        </w:tc>
+        <w:tc>
+          <w:tcPr>
+            <w:tcW w:w="1419" w:type="dxa"/>
+            <w:vAlign w:val="center"/>
+          </w:tcPr>
+          <w:p>
+            <w:pPr>
+              <w:jc w:val="center"/>
+              <w:rPr>
+                <w:sz w:val="20"/>
+                <w:szCs w:val="20"/>
+              </w:rPr>
+            </w:pPr>
+            <w:r>
+              <w:rPr>
+                <w:sz w:val="20"/>
+                <w:szCs w:val="20"/>
+              </w:rPr>
+              <w:t>--</w:t>
+            </w:r>
+          </w:p>
+        </w:tc>
+      </w:tr>
+      <w:tr>
+        <w:tc>
+          <w:tcPr>
+            <w:tcW w:w="1665" w:type="dxa"/>
+            <w:shd w:val="clear" w:color="auto" w:fill="auto"/>
+            <w:vAlign w:val="center"/>
+          </w:tcPr>
+          <w:p>
+            <w:pPr>
+              <w:jc w:val="center"/>
+              <w:rPr>
+                <w:b/>
+                <w:sz w:val="20"/>
+                <w:szCs w:val="20"/>
+              </w:rPr>
+            </w:pPr>
+            <w:r>
+              <w:rPr>
+                <w:b/>
+                <w:sz w:val="20"/>
+                <w:szCs w:val="20"/>
+              </w:rPr>
+              <w:t xml:space="preserve">Only </w:t>
+            </w:r>
+            <w:proofErr w:type="gramStart"/>
+            <w:r>
+              <w:rPr>
+                <w:b/>
+                <w:sz w:val="20"/>
+                <w:szCs w:val="20"/>
+              </w:rPr>
+              <w:t>VE(</w:t>
+            </w:r>
+            <w:proofErr w:type="gramEnd"/>
+            <w:r>
+              <w:rPr>
+                <w:b/>
+                <w:sz w:val="20"/>
+                <w:szCs w:val="20"/>
+              </w:rPr>
+              <w:t>t) waning</w:t>
+            </w:r>
+          </w:p>
+        </w:tc>
+        <w:tc>
+          <w:tcPr>
+            <w:tcW w:w="1096" w:type="dxa"/>
+            <w:shd w:val="clear" w:color="auto" w:fill="C6D9F1" w:themeFill="text2" w:themeFillTint="33"/>
+            <w:vAlign w:val="center"/>
+          </w:tcPr>
+          <w:p>
+            <w:pPr>
+              <w:jc w:val="center"/>
+              <w:rPr>
+                <w:sz w:val="20"/>
+                <w:szCs w:val="20"/>
+              </w:rPr>
+            </w:pPr>
+            <w:r>
+              <w:rPr>
+                <w:sz w:val="20"/>
+                <w:szCs w:val="20"/>
+              </w:rPr>
+              <w:t>Empirical</w:t>
+            </w:r>
+          </w:p>
+        </w:tc>
+        <w:tc>
+          <w:tcPr>
+            <w:tcW w:w="1226" w:type="dxa"/>
+            <w:shd w:val="clear" w:color="auto" w:fill="D9D9D9" w:themeFill="background1" w:themeFillShade="D9"/>
+            <w:vAlign w:val="center"/>
+          </w:tcPr>
+          <w:p>
+            <w:pPr>
+              <w:jc w:val="center"/>
+              <w:rPr>
+                <w:sz w:val="20"/>
+                <w:szCs w:val="20"/>
+              </w:rPr>
+            </w:pPr>
+            <w:r>
+              <w:rPr>
+                <w:sz w:val="20"/>
+                <w:szCs w:val="20"/>
+              </w:rPr>
+              <w:t xml:space="preserve">N=100,000 </w:t>
+            </w:r>
+          </w:p>
+        </w:tc>
+        <w:tc>
+          <w:tcPr>
+            <w:tcW w:w="1409" w:type="dxa"/>
+            <w:shd w:val="clear" w:color="auto" w:fill="D9D9D9" w:themeFill="background1" w:themeFillShade="D9"/>
+            <w:vAlign w:val="center"/>
+          </w:tcPr>
+          <w:p>
+            <w:pPr>
+              <w:jc w:val="center"/>
+              <w:rPr>
+                <w:sz w:val="20"/>
+                <w:szCs w:val="20"/>
+              </w:rPr>
+            </w:pPr>
+            <w:r>
+              <w:rPr>
+                <w:sz w:val="20"/>
+                <w:szCs w:val="20"/>
+              </w:rPr>
+              <w:t>0</w:t>
+            </w:r>
+          </w:p>
+        </w:tc>
+        <w:tc>
+          <w:tcPr>
+            <w:tcW w:w="1176" w:type="dxa"/>
+            <w:shd w:val="clear" w:color="auto" w:fill="D9D9D9" w:themeFill="background1" w:themeFillShade="D9"/>
+            <w:vAlign w:val="center"/>
+          </w:tcPr>
+          <w:p>
+            <w:pPr>
+              <w:jc w:val="center"/>
+              <w:rPr>
+                <w:sz w:val="20"/>
+                <w:szCs w:val="20"/>
+              </w:rPr>
+            </w:pPr>
+            <w:r>
+              <w:rPr>
+                <w:sz w:val="20"/>
+                <w:szCs w:val="20"/>
+              </w:rPr>
+              <w:t>0</w:t>
+            </w:r>
+          </w:p>
+        </w:tc>
+        <w:tc>
+          <w:tcPr>
+            <w:tcW w:w="878" w:type="dxa"/>
+            <w:shd w:val="clear" w:color="auto" w:fill="auto"/>
+            <w:vAlign w:val="center"/>
+          </w:tcPr>
+          <w:p>
+            <w:pPr>
+              <w:jc w:val="center"/>
+              <w:rPr>
+                <w:sz w:val="20"/>
+                <w:szCs w:val="20"/>
+              </w:rPr>
+            </w:pPr>
+            <w:r>
+              <w:rPr>
+                <w:sz w:val="20"/>
+                <w:szCs w:val="20"/>
+              </w:rPr>
+              <w:t>0.51</w:t>
+            </w:r>
+          </w:p>
+        </w:tc>
+        <w:tc>
+          <w:tcPr>
+            <w:tcW w:w="707" w:type="dxa"/>
+            <w:vAlign w:val="center"/>
+          </w:tcPr>
+          <w:p>
+            <w:pPr>
+              <w:jc w:val="center"/>
+              <w:rPr>
+                <w:sz w:val="20"/>
+                <w:szCs w:val="20"/>
+              </w:rPr>
+            </w:pPr>
+            <w:r>
+              <w:rPr>
+                <w:sz w:val="20"/>
+                <w:szCs w:val="20"/>
+              </w:rPr>
+              <w:t>0.05</w:t>
+            </w:r>
+          </w:p>
+        </w:tc>
+        <w:tc>
+          <w:tcPr>
+            <w:tcW w:w="1419" w:type="dxa"/>
+            <w:vAlign w:val="center"/>
+          </w:tcPr>
+          <w:p>
+            <w:pPr>
+              <w:jc w:val="center"/>
+              <w:rPr>
+                <w:sz w:val="20"/>
+                <w:szCs w:val="20"/>
+              </w:rPr>
+            </w:pPr>
+            <w:r>
+              <w:rPr>
+                <w:sz w:val="20"/>
+                <w:szCs w:val="20"/>
+              </w:rPr>
+              <w:t>11.6%</w:t>
+            </w:r>
+          </w:p>
+        </w:tc>
+      </w:tr>
+      <w:tr>
+        <w:tc>
+          <w:tcPr>
+            <w:tcW w:w="1665" w:type="dxa"/>
+            <w:shd w:val="clear" w:color="auto" w:fill="auto"/>
+            <w:vAlign w:val="center"/>
+          </w:tcPr>
+          <w:p>
+            <w:pPr>
+              <w:jc w:val="center"/>
+              <w:rPr>
+                <w:b/>
+                <w:sz w:val="20"/>
+                <w:szCs w:val="20"/>
+              </w:rPr>
+            </w:pPr>
+            <w:r>
+              <w:rPr>
+                <w:b/>
+                <w:sz w:val="20"/>
+                <w:szCs w:val="20"/>
+              </w:rPr>
+              <w:t xml:space="preserve">Only </w:t>
+            </w:r>
+            <w:proofErr w:type="gramStart"/>
+            <w:r>
+              <w:rPr>
+                <w:b/>
+                <w:sz w:val="20"/>
+                <w:szCs w:val="20"/>
+              </w:rPr>
+              <w:t>N(</w:t>
+            </w:r>
+            <w:proofErr w:type="gramEnd"/>
+            <w:r>
+              <w:rPr>
+                <w:b/>
+                <w:sz w:val="20"/>
+                <w:szCs w:val="20"/>
+              </w:rPr>
+              <w:t>t) changes</w:t>
+            </w:r>
+          </w:p>
+        </w:tc>
+        <w:tc>
+          <w:tcPr>
+            <w:tcW w:w="1096" w:type="dxa"/>
+            <w:shd w:val="clear" w:color="auto" w:fill="D9D9D9" w:themeFill="background1" w:themeFillShade="D9"/>
+            <w:vAlign w:val="center"/>
+          </w:tcPr>
+          <w:p>
+            <w:pPr>
+              <w:jc w:val="center"/>
+              <w:rPr>
+                <w:sz w:val="20"/>
+                <w:szCs w:val="20"/>
+              </w:rPr>
+            </w:pPr>
+            <w:r>
+              <w:rPr>
+                <w:sz w:val="20"/>
+                <w:szCs w:val="20"/>
+              </w:rPr>
+              <w:t xml:space="preserve">VE=0.583 </w:t>
+            </w:r>
+          </w:p>
+        </w:tc>
+        <w:tc>
+          <w:tcPr>
+            <w:tcW w:w="1226" w:type="dxa"/>
+            <w:shd w:val="clear" w:color="auto" w:fill="C6D9F1" w:themeFill="text2" w:themeFillTint="33"/>
+            <w:vAlign w:val="center"/>
+          </w:tcPr>
+          <w:p>
+            <w:pPr>
+              <w:jc w:val="center"/>
+              <w:rPr>
+                <w:sz w:val="20"/>
+                <w:szCs w:val="20"/>
+              </w:rPr>
+            </w:pPr>
+            <w:r>
+              <w:rPr>
+                <w:sz w:val="20"/>
+                <w:szCs w:val="20"/>
+              </w:rPr>
+              <w:t>Empirical</w:t>
+            </w:r>
+          </w:p>
+        </w:tc>
+        <w:tc>
+          <w:tcPr>
+            <w:tcW w:w="1409" w:type="dxa"/>
+            <w:shd w:val="clear" w:color="auto" w:fill="D9D9D9" w:themeFill="background1" w:themeFillShade="D9"/>
+            <w:vAlign w:val="center"/>
+          </w:tcPr>
+          <w:p>
+            <w:pPr>
+              <w:jc w:val="center"/>
+              <w:rPr>
+                <w:sz w:val="20"/>
+                <w:szCs w:val="20"/>
+              </w:rPr>
+            </w:pPr>
+            <w:r>
+              <w:rPr>
+                <w:sz w:val="20"/>
+                <w:szCs w:val="20"/>
+              </w:rPr>
+              <w:t>0</w:t>
+            </w:r>
+          </w:p>
+        </w:tc>
+        <w:tc>
+          <w:tcPr>
+            <w:tcW w:w="1176" w:type="dxa"/>
+            <w:shd w:val="clear" w:color="auto" w:fill="D9D9D9" w:themeFill="background1" w:themeFillShade="D9"/>
+            <w:vAlign w:val="center"/>
+          </w:tcPr>
+          <w:p>
+            <w:pPr>
+              <w:jc w:val="center"/>
+              <w:rPr>
+                <w:sz w:val="20"/>
+                <w:szCs w:val="20"/>
+              </w:rPr>
+            </w:pPr>
+            <w:r>
+              <w:rPr>
+                <w:sz w:val="20"/>
+                <w:szCs w:val="20"/>
+              </w:rPr>
+              <w:t>0</w:t>
+            </w:r>
+          </w:p>
+        </w:tc>
+        <w:tc>
+          <w:tcPr>
+            <w:tcW w:w="878" w:type="dxa"/>
+            <w:shd w:val="clear" w:color="auto" w:fill="auto"/>
+            <w:vAlign w:val="center"/>
+          </w:tcPr>
+          <w:p>
+            <w:pPr>
+              <w:jc w:val="center"/>
+              <w:rPr>
+                <w:sz w:val="20"/>
+                <w:szCs w:val="20"/>
+              </w:rPr>
+            </w:pPr>
+            <w:r>
+              <w:rPr>
+                <w:sz w:val="20"/>
+                <w:szCs w:val="20"/>
+              </w:rPr>
+              <w:t>0.66</w:t>
+            </w:r>
+          </w:p>
+        </w:tc>
+        <w:tc>
+          <w:tcPr>
+            <w:tcW w:w="707" w:type="dxa"/>
+            <w:vAlign w:val="center"/>
+          </w:tcPr>
+          <w:p>
+            <w:pPr>
+              <w:jc w:val="center"/>
+              <w:rPr>
+                <w:sz w:val="20"/>
+                <w:szCs w:val="20"/>
+              </w:rPr>
+            </w:pPr>
+            <w:r>
+              <w:rPr>
+                <w:sz w:val="20"/>
+                <w:szCs w:val="20"/>
+              </w:rPr>
+              <w:t>0.2</w:t>
+            </w:r>
+          </w:p>
+        </w:tc>
+        <w:tc>
+          <w:tcPr>
+            <w:tcW w:w="1419" w:type="dxa"/>
+            <w:vAlign w:val="center"/>
+          </w:tcPr>
+          <w:p>
+            <w:pPr>
+              <w:jc w:val="center"/>
+              <w:rPr>
+                <w:sz w:val="20"/>
+                <w:szCs w:val="20"/>
+              </w:rPr>
+            </w:pPr>
+            <w:r>
+              <w:rPr>
+                <w:sz w:val="20"/>
+                <w:szCs w:val="20"/>
+              </w:rPr>
+              <w:t>46.5%</w:t>
+            </w:r>
+          </w:p>
+        </w:tc>
+      </w:tr>
+      <w:tr>
+        <w:tc>
+          <w:tcPr>
+            <w:tcW w:w="1665" w:type="dxa"/>
+            <w:shd w:val="clear" w:color="auto" w:fill="auto"/>
+            <w:vAlign w:val="center"/>
+          </w:tcPr>
+          <w:p>
+            <w:pPr>
+              <w:jc w:val="center"/>
+              <w:rPr>
+                <w:b/>
+                <w:sz w:val="20"/>
+                <w:szCs w:val="20"/>
+              </w:rPr>
+            </w:pPr>
+            <w:r>
+              <w:rPr>
+                <w:b/>
+                <w:sz w:val="20"/>
+                <w:szCs w:val="20"/>
+              </w:rPr>
+              <w:t>Only Births/Deaths</w:t>
+            </w:r>
+          </w:p>
+        </w:tc>
+        <w:tc>
+          <w:tcPr>
+            <w:tcW w:w="1096" w:type="dxa"/>
+            <w:shd w:val="clear" w:color="auto" w:fill="D9D9D9" w:themeFill="background1" w:themeFillShade="D9"/>
+            <w:vAlign w:val="center"/>
+          </w:tcPr>
+          <w:p>
+            <w:pPr>
+              <w:jc w:val="center"/>
+              <w:rPr>
+                <w:sz w:val="20"/>
+                <w:szCs w:val="20"/>
+              </w:rPr>
+            </w:pPr>
+            <w:r>
+              <w:rPr>
+                <w:sz w:val="20"/>
+                <w:szCs w:val="20"/>
+              </w:rPr>
+              <w:t xml:space="preserve">VE=0.583 </w:t>
+            </w:r>
+          </w:p>
+        </w:tc>
+        <w:tc>
+          <w:tcPr>
+            <w:tcW w:w="1226" w:type="dxa"/>
+            <w:shd w:val="clear" w:color="auto" w:fill="D9D9D9" w:themeFill="background1" w:themeFillShade="D9"/>
+            <w:vAlign w:val="center"/>
+          </w:tcPr>
+          <w:p>
+            <w:pPr>
+              <w:jc w:val="center"/>
+              <w:rPr>
+                <w:sz w:val="20"/>
+                <w:szCs w:val="20"/>
+              </w:rPr>
+            </w:pPr>
+            <w:r>
+              <w:rPr>
+                <w:sz w:val="20"/>
+                <w:szCs w:val="20"/>
+              </w:rPr>
+              <w:t xml:space="preserve">N=100,000 </w:t>
+            </w:r>
+          </w:p>
+        </w:tc>
+        <w:tc>
+          <w:tcPr>
+            <w:tcW w:w="1409" w:type="dxa"/>
+            <w:shd w:val="clear" w:color="auto" w:fill="C6D9F1" w:themeFill="text2" w:themeFillTint="33"/>
+            <w:vAlign w:val="center"/>
+          </w:tcPr>
+          <w:p>
+            <w:pPr>
+              <w:jc w:val="center"/>
+              <w:rPr>
+                <w:sz w:val="20"/>
+                <w:szCs w:val="20"/>
+              </w:rPr>
+            </w:pPr>
+            <w:r>
+              <w:rPr>
+                <w:sz w:val="20"/>
+                <w:szCs w:val="20"/>
+              </w:rPr>
+              <w:t>1/40 years *</w:t>
+            </w:r>
+          </w:p>
+        </w:tc>
+        <w:tc>
+          <w:tcPr>
+            <w:tcW w:w="1176" w:type="dxa"/>
+            <w:shd w:val="clear" w:color="auto" w:fill="D9D9D9" w:themeFill="background1" w:themeFillShade="D9"/>
+            <w:vAlign w:val="center"/>
+          </w:tcPr>
+          <w:p>
+            <w:pPr>
+              <w:jc w:val="center"/>
+              <w:rPr>
+                <w:sz w:val="20"/>
+                <w:szCs w:val="20"/>
+              </w:rPr>
+            </w:pPr>
+            <w:r>
+              <w:rPr>
+                <w:sz w:val="20"/>
+                <w:szCs w:val="20"/>
+              </w:rPr>
+              <w:t>0</w:t>
+            </w:r>
+          </w:p>
+        </w:tc>
+        <w:tc>
+          <w:tcPr>
+            <w:tcW w:w="878" w:type="dxa"/>
+            <w:shd w:val="clear" w:color="auto" w:fill="auto"/>
+            <w:vAlign w:val="center"/>
+          </w:tcPr>
+          <w:p>
+            <w:pPr>
+              <w:jc w:val="center"/>
+              <w:rPr>
+                <w:sz w:val="20"/>
+                <w:szCs w:val="20"/>
+              </w:rPr>
+            </w:pPr>
+            <w:r>
+              <w:rPr>
+                <w:sz w:val="20"/>
+                <w:szCs w:val="20"/>
+              </w:rPr>
+              <w:t>0.48</w:t>
+            </w:r>
+          </w:p>
+        </w:tc>
+        <w:tc>
+          <w:tcPr>
+            <w:tcW w:w="707" w:type="dxa"/>
+            <w:vAlign w:val="center"/>
+          </w:tcPr>
+          <w:p>
+            <w:pPr>
+              <w:jc w:val="center"/>
+              <w:rPr>
+                <w:sz w:val="20"/>
+                <w:szCs w:val="20"/>
+              </w:rPr>
+            </w:pPr>
+            <w:r>
+              <w:rPr>
+                <w:sz w:val="20"/>
+                <w:szCs w:val="20"/>
+              </w:rPr>
+              <w:t>0.02</w:t>
+            </w:r>
+          </w:p>
+        </w:tc>
+        <w:tc>
+          <w:tcPr>
+            <w:tcW w:w="1419" w:type="dxa"/>
+            <w:vAlign w:val="center"/>
+          </w:tcPr>
+          <w:p>
+            <w:pPr>
+              <w:jc w:val="center"/>
+              <w:rPr>
+                <w:sz w:val="20"/>
+                <w:szCs w:val="20"/>
+              </w:rPr>
+            </w:pPr>
+            <w:r>
+              <w:rPr>
+                <w:sz w:val="20"/>
+                <w:szCs w:val="20"/>
+              </w:rPr>
+              <w:t>4.7%</w:t>
+            </w:r>
+          </w:p>
+        </w:tc>
+      </w:tr>
+      <w:tr>
+        <w:tc>
+          <w:tcPr>
+            <w:tcW w:w="1665" w:type="dxa"/>
+            <w:shd w:val="clear" w:color="auto" w:fill="auto"/>
+            <w:vAlign w:val="center"/>
+          </w:tcPr>
+          <w:p>
+            <w:pPr>
+              <w:jc w:val="center"/>
+              <w:rPr>
+                <w:b/>
+                <w:sz w:val="20"/>
+                <w:szCs w:val="20"/>
+              </w:rPr>
+            </w:pPr>
+            <w:r>
+              <w:rPr>
+                <w:b/>
+                <w:sz w:val="20"/>
+                <w:szCs w:val="20"/>
+              </w:rPr>
+              <w:t>Only Routine Migration</w:t>
+            </w:r>
+          </w:p>
+        </w:tc>
+        <w:tc>
+          <w:tcPr>
+            <w:tcW w:w="1096" w:type="dxa"/>
+            <w:shd w:val="clear" w:color="auto" w:fill="D9D9D9" w:themeFill="background1" w:themeFillShade="D9"/>
+            <w:vAlign w:val="center"/>
+          </w:tcPr>
+          <w:p>
+            <w:pPr>
+              <w:jc w:val="center"/>
+              <w:rPr>
+                <w:sz w:val="20"/>
+                <w:szCs w:val="20"/>
+              </w:rPr>
+            </w:pPr>
+            <w:r>
+              <w:rPr>
+                <w:sz w:val="20"/>
+                <w:szCs w:val="20"/>
+              </w:rPr>
+              <w:t xml:space="preserve">VE=0.583 </w:t>
+            </w:r>
+          </w:p>
+        </w:tc>
+        <w:tc>
+          <w:tcPr>
+            <w:tcW w:w="1226" w:type="dxa"/>
+            <w:shd w:val="clear" w:color="auto" w:fill="D9D9D9" w:themeFill="background1" w:themeFillShade="D9"/>
+            <w:vAlign w:val="center"/>
+          </w:tcPr>
+          <w:p>
+            <w:pPr>
+              <w:jc w:val="center"/>
+              <w:rPr>
+                <w:sz w:val="20"/>
+                <w:szCs w:val="20"/>
+              </w:rPr>
+            </w:pPr>
+            <w:r>
+              <w:rPr>
+                <w:sz w:val="20"/>
+                <w:szCs w:val="20"/>
+              </w:rPr>
+              <w:t xml:space="preserve">N=100,000 </w:t>
+            </w:r>
+          </w:p>
+        </w:tc>
+        <w:tc>
+          <w:tcPr>
+            <w:tcW w:w="1409" w:type="dxa"/>
+            <w:shd w:val="clear" w:color="auto" w:fill="D9D9D9" w:themeFill="background1" w:themeFillShade="D9"/>
+            <w:vAlign w:val="center"/>
+          </w:tcPr>
+          <w:p>
+            <w:pPr>
+              <w:jc w:val="center"/>
+              <w:rPr>
+                <w:sz w:val="20"/>
+                <w:szCs w:val="20"/>
+              </w:rPr>
+            </w:pPr>
+            <w:r>
+              <w:rPr>
+                <w:sz w:val="20"/>
+                <w:szCs w:val="20"/>
+              </w:rPr>
+              <w:t>0</w:t>
+            </w:r>
+          </w:p>
+        </w:tc>
+        <w:tc>
+          <w:tcPr>
+            <w:tcW w:w="1176" w:type="dxa"/>
+            <w:shd w:val="clear" w:color="auto" w:fill="C6D9F1" w:themeFill="text2" w:themeFillTint="33"/>
+            <w:vAlign w:val="center"/>
+          </w:tcPr>
+          <w:p>
+            <w:pPr>
+              <w:jc w:val="center"/>
+              <w:rPr>
+                <w:sz w:val="20"/>
+                <w:szCs w:val="20"/>
+              </w:rPr>
+            </w:pPr>
+            <w:r>
+              <w:rPr>
+                <w:sz w:val="20"/>
+                <w:szCs w:val="20"/>
+              </w:rPr>
+              <w:t>1/4.3 years</w:t>
+            </w:r>
+          </w:p>
+        </w:tc>
+        <w:tc>
+          <w:tcPr>
+            <w:tcW w:w="878" w:type="dxa"/>
+            <w:shd w:val="clear" w:color="auto" w:fill="auto"/>
+            <w:vAlign w:val="center"/>
+          </w:tcPr>
+          <w:p>
+            <w:pPr>
+              <w:jc w:val="center"/>
+              <w:rPr>
+                <w:sz w:val="20"/>
+                <w:szCs w:val="20"/>
+              </w:rPr>
+            </w:pPr>
+            <w:r>
+              <w:rPr>
+                <w:sz w:val="20"/>
+                <w:szCs w:val="20"/>
+              </w:rPr>
+              <w:t>0.62</w:t>
+            </w:r>
+          </w:p>
+        </w:tc>
+        <w:tc>
+          <w:tcPr>
+            <w:tcW w:w="707" w:type="dxa"/>
+            <w:vAlign w:val="center"/>
+          </w:tcPr>
+          <w:p>
+            <w:pPr>
+              <w:jc w:val="center"/>
+              <w:rPr>
+                <w:sz w:val="20"/>
+                <w:szCs w:val="20"/>
+              </w:rPr>
+            </w:pPr>
+            <w:r>
+              <w:rPr>
+                <w:sz w:val="20"/>
+                <w:szCs w:val="20"/>
+              </w:rPr>
+              <w:t>0.16</w:t>
+            </w:r>
+          </w:p>
+        </w:tc>
+        <w:tc>
+          <w:tcPr>
+            <w:tcW w:w="1419" w:type="dxa"/>
+            <w:vAlign w:val="center"/>
+          </w:tcPr>
+          <w:p>
+            <w:pPr>
+              <w:jc w:val="center"/>
+              <w:rPr>
+                <w:sz w:val="20"/>
+                <w:szCs w:val="20"/>
+              </w:rPr>
+            </w:pPr>
+            <w:r>
+              <w:rPr>
+                <w:sz w:val="20"/>
+                <w:szCs w:val="20"/>
+              </w:rPr>
+              <w:t>37.2%</w:t>
+            </w:r>
+          </w:p>
+        </w:tc>
+      </w:tr>
+      <w:tr>
+        <w:tc>
+          <w:tcPr>
+            <w:tcW w:w="1665" w:type="dxa"/>
+            <w:shd w:val="clear" w:color="auto" w:fill="auto"/>
+            <w:vAlign w:val="center"/>
+          </w:tcPr>
+          <w:p>
+            <w:pPr>
+              <w:jc w:val="center"/>
+              <w:rPr>
+                <w:b/>
+                <w:sz w:val="20"/>
+                <w:szCs w:val="20"/>
+              </w:rPr>
+            </w:pPr>
+            <w:r>
+              <w:rPr>
+                <w:b/>
+                <w:sz w:val="20"/>
+                <w:szCs w:val="20"/>
+              </w:rPr>
+              <w:t>Observed</w:t>
+            </w:r>
+          </w:p>
+        </w:tc>
+        <w:tc>
+          <w:tcPr>
+            <w:tcW w:w="1096" w:type="dxa"/>
+            <w:shd w:val="clear" w:color="auto" w:fill="C6D9F1" w:themeFill="text2" w:themeFillTint="33"/>
+            <w:vAlign w:val="center"/>
+          </w:tcPr>
+          <w:p>
+            <w:pPr>
+              <w:jc w:val="center"/>
+              <w:rPr>
+                <w:sz w:val="20"/>
+                <w:szCs w:val="20"/>
+              </w:rPr>
+            </w:pPr>
+            <w:r>
+              <w:rPr>
+                <w:sz w:val="20"/>
+                <w:szCs w:val="20"/>
+              </w:rPr>
+              <w:t>Empirical</w:t>
+            </w:r>
+          </w:p>
+        </w:tc>
+        <w:tc>
+          <w:tcPr>
+            <w:tcW w:w="1226" w:type="dxa"/>
+            <w:shd w:val="clear" w:color="auto" w:fill="C6D9F1" w:themeFill="text2" w:themeFillTint="33"/>
+            <w:vAlign w:val="center"/>
+          </w:tcPr>
+          <w:p>
+            <w:pPr>
+              <w:jc w:val="center"/>
+              <w:rPr>
+                <w:sz w:val="20"/>
+                <w:szCs w:val="20"/>
+              </w:rPr>
+            </w:pPr>
+            <w:r>
+              <w:rPr>
+                <w:sz w:val="20"/>
+                <w:szCs w:val="20"/>
+              </w:rPr>
+              <w:t>Empirical</w:t>
+            </w:r>
+          </w:p>
+        </w:tc>
+        <w:tc>
+          <w:tcPr>
+            <w:tcW w:w="1409" w:type="dxa"/>
+            <w:shd w:val="clear" w:color="auto" w:fill="C6D9F1" w:themeFill="text2" w:themeFillTint="33"/>
+            <w:vAlign w:val="center"/>
+          </w:tcPr>
+          <w:p>
+            <w:pPr>
+              <w:jc w:val="center"/>
+              <w:rPr>
+                <w:sz w:val="20"/>
+                <w:szCs w:val="20"/>
+              </w:rPr>
+            </w:pPr>
+            <w:r>
+              <w:rPr>
+                <w:sz w:val="20"/>
+                <w:szCs w:val="20"/>
+              </w:rPr>
+              <w:t>1/40 years *</w:t>
+            </w:r>
+          </w:p>
+        </w:tc>
+        <w:tc>
+          <w:tcPr>
+            <w:tcW w:w="1176" w:type="dxa"/>
+            <w:shd w:val="clear" w:color="auto" w:fill="C6D9F1" w:themeFill="text2" w:themeFillTint="33"/>
+            <w:vAlign w:val="center"/>
+          </w:tcPr>
+          <w:p>
+            <w:pPr>
+              <w:jc w:val="center"/>
+              <w:rPr>
+                <w:sz w:val="20"/>
+                <w:szCs w:val="20"/>
+              </w:rPr>
+            </w:pPr>
+            <w:r>
+              <w:rPr>
+                <w:sz w:val="20"/>
+                <w:szCs w:val="20"/>
+              </w:rPr>
+              <w:t>1/4.3 years</w:t>
+            </w:r>
+          </w:p>
+        </w:tc>
+        <w:tc>
+          <w:tcPr>
+            <w:tcW w:w="878" w:type="dxa"/>
+            <w:shd w:val="clear" w:color="auto" w:fill="auto"/>
+            <w:vAlign w:val="center"/>
+          </w:tcPr>
+          <w:p>
+            <w:pPr>
+              <w:jc w:val="center"/>
+              <w:rPr>
+                <w:sz w:val="20"/>
+                <w:szCs w:val="20"/>
+              </w:rPr>
+            </w:pPr>
+            <w:r>
+              <w:rPr>
+                <w:sz w:val="20"/>
+                <w:szCs w:val="20"/>
+              </w:rPr>
+              <w:t>0.78</w:t>
+            </w:r>
+          </w:p>
+        </w:tc>
+        <w:tc>
+          <w:tcPr>
+            <w:tcW w:w="707" w:type="dxa"/>
+            <w:vAlign w:val="center"/>
+          </w:tcPr>
+          <w:p>
+            <w:pPr>
+              <w:jc w:val="center"/>
+              <w:rPr>
+                <w:sz w:val="20"/>
+                <w:szCs w:val="20"/>
+              </w:rPr>
+            </w:pPr>
+            <w:r>
+              <w:rPr>
+                <w:sz w:val="20"/>
+                <w:szCs w:val="20"/>
+              </w:rPr>
+              <w:t>0.32</w:t>
+            </w:r>
+          </w:p>
+        </w:tc>
+        <w:tc>
+          <w:tcPr>
+            <w:tcW w:w="1419" w:type="dxa"/>
+            <w:vAlign w:val="center"/>
+          </w:tcPr>
+          <w:p>
+            <w:pPr>
+              <w:jc w:val="center"/>
+              <w:rPr>
+                <w:b/>
+                <w:sz w:val="20"/>
+                <w:szCs w:val="20"/>
+              </w:rPr>
+            </w:pPr>
+            <w:r>
+              <w:rPr>
+                <w:b/>
+                <w:sz w:val="20"/>
+                <w:szCs w:val="20"/>
+              </w:rPr>
+              <w:t>--</w:t>
+            </w:r>
+          </w:p>
+        </w:tc>
+      </w:tr>
+    </w:tbl>
+    <w:p>
+      <w:r>
+        <w:t xml:space="preserve">* Estimated </w:t>
+      </w:r>
+      <w:r>
+        <w:t xml:space="preserve">to be </w:t>
+      </w:r>
+      <w:r>
+        <w:t>conservatively</w:t>
+      </w:r>
+      <w:r>
+        <w:t xml:space="preserve"> high</w:t>
+      </w:r>
+    </w:p>
+    <w:p>
       <w:r>
         <w:rPr>
           <w:b/>
@@ -4052,7 +6162,7 @@
       <w:r>
         <w:t>Our results can help inform decision-makers about the time window they can expect a population to resist a cholera outbreak even if the pathogen were to be introduced. During this window, WASH interventions can be scaled-up to provide longer-term protection, or a data-driven routine re-vaccination schedule can be determined. We developed an interactive tool to facilitate implementation of these results for a user-defined setting (</w:t>
       </w:r>
-      <w:hyperlink r:id="rId13" w:history="1">
+      <w:hyperlink r:id="rId14" w:history="1">
         <w:r>
           <w:rPr>
             <w:rStyle w:val="Hyperlink"/>
@@ -7347,8 +9457,8 @@
       </w:pPr>
     </w:p>
     <w:sectPr>
-      <w:footerReference w:type="even" r:id="rId14"/>
-      <w:footerReference w:type="default" r:id="rId15"/>
+      <w:footerReference w:type="even" r:id="rId15"/>
+      <w:footerReference w:type="default" r:id="rId16"/>
       <w:pgSz w:w="12240" w:h="15840"/>
       <w:pgMar w:top="1440" w:right="1440" w:bottom="1440" w:left="1440" w:header="720" w:footer="720" w:gutter="0"/>
       <w:lnNumType w:countBy="1"/>
@@ -7361,7 +9471,7 @@
 
 <file path=word/comments.xml><?xml version="1.0" encoding="utf-8"?>
 <w:comments xmlns:wpc="http://schemas.microsoft.com/office/word/2010/wordprocessingCanvas" xmlns:mo="http://schemas.microsoft.com/office/mac/office/2008/main" xmlns:mc="http://schemas.openxmlformats.org/markup-compatibility/2006" xmlns:mv="urn:schemas-microsoft-com:mac:vml" xmlns:o="urn:schemas-microsoft-com:office:office" xmlns:r="http://schemas.openxmlformats.org/officeDocument/2006/relationships" xmlns:m="http://schemas.openxmlformats.org/officeDocument/2006/math" xmlns:v="urn:schemas-microsoft-com:vml" xmlns:wp14="http://schemas.microsoft.com/office/word/2010/wordprocessingDrawing" xmlns:wp="http://schemas.openxmlformats.org/drawingml/2006/wordprocessingDrawing" xmlns:w10="urn:schemas-microsoft-com:office:word" xmlns:w="http://schemas.openxmlformats.org/wordprocessingml/2006/main" xmlns:w14="http://schemas.microsoft.com/office/word/2010/wordml" xmlns:wpg="http://schemas.microsoft.com/office/word/2010/wordprocessingGroup" xmlns:wpi="http://schemas.microsoft.com/office/word/2010/wordprocessingInk" xmlns:wne="http://schemas.microsoft.com/office/word/2006/wordml" xmlns:wps="http://schemas.microsoft.com/office/word/2010/wordprocessingShape" mc:Ignorable="w14 wp14">
-  <w:comment w:id="1" w:author="Corey Peak" w:date="2016-12-16T11:35:00Z" w:initials="CP">
+  <w:comment w:id="0" w:author="Corey Peak" w:date="2016-12-16T11:35:00Z" w:initials="CP">
     <w:p>
       <w:pPr>
         <w:pStyle w:val="CommentText"/>
@@ -7495,7 +9605,7 @@
         <w:rStyle w:val="PageNumber"/>
         <w:noProof/>
       </w:rPr>
-      <w:t>3</w:t>
+      <w:t>10</w:t>
     </w:r>
     <w:r>
       <w:rPr>
@@ -7530,6 +9640,357 @@
     </w:p>
   </w:footnote>
 </w:footnotes>
+</file>
+
+<file path=word/numbering.xml><?xml version="1.0" encoding="utf-8"?>
+<w:numbering xmlns:wpc="http://schemas.microsoft.com/office/word/2010/wordprocessingCanvas" xmlns:mo="http://schemas.microsoft.com/office/mac/office/2008/main" xmlns:mc="http://schemas.openxmlformats.org/markup-compatibility/2006" xmlns:mv="urn:schemas-microsoft-com:mac:vml" xmlns:o="urn:schemas-microsoft-com:office:office" xmlns:r="http://schemas.openxmlformats.org/officeDocument/2006/relationships" xmlns:m="http://schemas.openxmlformats.org/officeDocument/2006/math" xmlns:v="urn:schemas-microsoft-com:vml" xmlns:wp14="http://schemas.microsoft.com/office/word/2010/wordprocessingDrawing" xmlns:wp="http://schemas.openxmlformats.org/drawingml/2006/wordprocessingDrawing" xmlns:w10="urn:schemas-microsoft-com:office:word" xmlns:w="http://schemas.openxmlformats.org/wordprocessingml/2006/main" xmlns:w14="http://schemas.microsoft.com/office/word/2010/wordml" xmlns:wpg="http://schemas.microsoft.com/office/word/2010/wordprocessingGroup" xmlns:wpi="http://schemas.microsoft.com/office/word/2010/wordprocessingInk" xmlns:wne="http://schemas.microsoft.com/office/word/2006/wordml" xmlns:wps="http://schemas.microsoft.com/office/word/2010/wordprocessingShape" mc:Ignorable="w14 wp14">
+  <w:abstractNum w:abstractNumId="0">
+    <w:nsid w:val="0C346628"/>
+    <w:multiLevelType w:val="hybridMultilevel"/>
+    <w:tmpl w:val="FAD428D4"/>
+    <w:lvl w:ilvl="0" w:tplc="30E2C722">
+      <w:numFmt w:val="bullet"/>
+      <w:lvlText w:val="-"/>
+      <w:lvlJc w:val="left"/>
+      <w:pPr>
+        <w:ind w:left="720" w:hanging="360"/>
+      </w:pPr>
+      <w:rPr>
+        <w:rFonts w:ascii="Cambria" w:eastAsiaTheme="minorEastAsia" w:hAnsi="Cambria" w:cstheme="minorBidi" w:hint="default"/>
+      </w:rPr>
+    </w:lvl>
+    <w:lvl w:ilvl="1" w:tplc="04090003">
+      <w:start w:val="1"/>
+      <w:numFmt w:val="bullet"/>
+      <w:lvlText w:val="o"/>
+      <w:lvlJc w:val="left"/>
+      <w:pPr>
+        <w:ind w:left="1440" w:hanging="360"/>
+      </w:pPr>
+      <w:rPr>
+        <w:rFonts w:ascii="Courier New" w:hAnsi="Courier New" w:hint="default"/>
+      </w:rPr>
+    </w:lvl>
+    <w:lvl w:ilvl="2" w:tplc="04090005" w:tentative="1">
+      <w:start w:val="1"/>
+      <w:numFmt w:val="bullet"/>
+      <w:lvlText w:val=""/>
+      <w:lvlJc w:val="left"/>
+      <w:pPr>
+        <w:ind w:left="2160" w:hanging="360"/>
+      </w:pPr>
+      <w:rPr>
+        <w:rFonts w:ascii="Wingdings" w:hAnsi="Wingdings" w:hint="default"/>
+      </w:rPr>
+    </w:lvl>
+    <w:lvl w:ilvl="3" w:tplc="04090001" w:tentative="1">
+      <w:start w:val="1"/>
+      <w:numFmt w:val="bullet"/>
+      <w:lvlText w:val=""/>
+      <w:lvlJc w:val="left"/>
+      <w:pPr>
+        <w:ind w:left="2880" w:hanging="360"/>
+      </w:pPr>
+      <w:rPr>
+        <w:rFonts w:ascii="Symbol" w:hAnsi="Symbol" w:hint="default"/>
+      </w:rPr>
+    </w:lvl>
+    <w:lvl w:ilvl="4" w:tplc="04090003" w:tentative="1">
+      <w:start w:val="1"/>
+      <w:numFmt w:val="bullet"/>
+      <w:lvlText w:val="o"/>
+      <w:lvlJc w:val="left"/>
+      <w:pPr>
+        <w:ind w:left="3600" w:hanging="360"/>
+      </w:pPr>
+      <w:rPr>
+        <w:rFonts w:ascii="Courier New" w:hAnsi="Courier New" w:hint="default"/>
+      </w:rPr>
+    </w:lvl>
+    <w:lvl w:ilvl="5" w:tplc="04090005" w:tentative="1">
+      <w:start w:val="1"/>
+      <w:numFmt w:val="bullet"/>
+      <w:lvlText w:val=""/>
+      <w:lvlJc w:val="left"/>
+      <w:pPr>
+        <w:ind w:left="4320" w:hanging="360"/>
+      </w:pPr>
+      <w:rPr>
+        <w:rFonts w:ascii="Wingdings" w:hAnsi="Wingdings" w:hint="default"/>
+      </w:rPr>
+    </w:lvl>
+    <w:lvl w:ilvl="6" w:tplc="04090001" w:tentative="1">
+      <w:start w:val="1"/>
+      <w:numFmt w:val="bullet"/>
+      <w:lvlText w:val=""/>
+      <w:lvlJc w:val="left"/>
+      <w:pPr>
+        <w:ind w:left="5040" w:hanging="360"/>
+      </w:pPr>
+      <w:rPr>
+        <w:rFonts w:ascii="Symbol" w:hAnsi="Symbol" w:hint="default"/>
+      </w:rPr>
+    </w:lvl>
+    <w:lvl w:ilvl="7" w:tplc="04090003" w:tentative="1">
+      <w:start w:val="1"/>
+      <w:numFmt w:val="bullet"/>
+      <w:lvlText w:val="o"/>
+      <w:lvlJc w:val="left"/>
+      <w:pPr>
+        <w:ind w:left="5760" w:hanging="360"/>
+      </w:pPr>
+      <w:rPr>
+        <w:rFonts w:ascii="Courier New" w:hAnsi="Courier New" w:hint="default"/>
+      </w:rPr>
+    </w:lvl>
+    <w:lvl w:ilvl="8" w:tplc="04090005" w:tentative="1">
+      <w:start w:val="1"/>
+      <w:numFmt w:val="bullet"/>
+      <w:lvlText w:val=""/>
+      <w:lvlJc w:val="left"/>
+      <w:pPr>
+        <w:ind w:left="6480" w:hanging="360"/>
+      </w:pPr>
+      <w:rPr>
+        <w:rFonts w:ascii="Wingdings" w:hAnsi="Wingdings" w:hint="default"/>
+      </w:rPr>
+    </w:lvl>
+  </w:abstractNum>
+  <w:abstractNum w:abstractNumId="1">
+    <w:nsid w:val="0F4502B3"/>
+    <w:multiLevelType w:val="hybridMultilevel"/>
+    <w:tmpl w:val="8594073A"/>
+    <w:lvl w:ilvl="0" w:tplc="04090001">
+      <w:start w:val="1"/>
+      <w:numFmt w:val="bullet"/>
+      <w:lvlText w:val=""/>
+      <w:lvlJc w:val="left"/>
+      <w:pPr>
+        <w:ind w:left="720" w:hanging="360"/>
+      </w:pPr>
+      <w:rPr>
+        <w:rFonts w:ascii="Symbol" w:hAnsi="Symbol" w:hint="default"/>
+      </w:rPr>
+    </w:lvl>
+    <w:lvl w:ilvl="1" w:tplc="04090003" w:tentative="1">
+      <w:start w:val="1"/>
+      <w:numFmt w:val="bullet"/>
+      <w:lvlText w:val="o"/>
+      <w:lvlJc w:val="left"/>
+      <w:pPr>
+        <w:ind w:left="1440" w:hanging="360"/>
+      </w:pPr>
+      <w:rPr>
+        <w:rFonts w:ascii="Courier New" w:hAnsi="Courier New" w:hint="default"/>
+      </w:rPr>
+    </w:lvl>
+    <w:lvl w:ilvl="2" w:tplc="04090005" w:tentative="1">
+      <w:start w:val="1"/>
+      <w:numFmt w:val="bullet"/>
+      <w:lvlText w:val=""/>
+      <w:lvlJc w:val="left"/>
+      <w:pPr>
+        <w:ind w:left="2160" w:hanging="360"/>
+      </w:pPr>
+      <w:rPr>
+        <w:rFonts w:ascii="Wingdings" w:hAnsi="Wingdings" w:hint="default"/>
+      </w:rPr>
+    </w:lvl>
+    <w:lvl w:ilvl="3" w:tplc="04090001" w:tentative="1">
+      <w:start w:val="1"/>
+      <w:numFmt w:val="bullet"/>
+      <w:lvlText w:val=""/>
+      <w:lvlJc w:val="left"/>
+      <w:pPr>
+        <w:ind w:left="2880" w:hanging="360"/>
+      </w:pPr>
+      <w:rPr>
+        <w:rFonts w:ascii="Symbol" w:hAnsi="Symbol" w:hint="default"/>
+      </w:rPr>
+    </w:lvl>
+    <w:lvl w:ilvl="4" w:tplc="04090003" w:tentative="1">
+      <w:start w:val="1"/>
+      <w:numFmt w:val="bullet"/>
+      <w:lvlText w:val="o"/>
+      <w:lvlJc w:val="left"/>
+      <w:pPr>
+        <w:ind w:left="3600" w:hanging="360"/>
+      </w:pPr>
+      <w:rPr>
+        <w:rFonts w:ascii="Courier New" w:hAnsi="Courier New" w:hint="default"/>
+      </w:rPr>
+    </w:lvl>
+    <w:lvl w:ilvl="5" w:tplc="04090005" w:tentative="1">
+      <w:start w:val="1"/>
+      <w:numFmt w:val="bullet"/>
+      <w:lvlText w:val=""/>
+      <w:lvlJc w:val="left"/>
+      <w:pPr>
+        <w:ind w:left="4320" w:hanging="360"/>
+      </w:pPr>
+      <w:rPr>
+        <w:rFonts w:ascii="Wingdings" w:hAnsi="Wingdings" w:hint="default"/>
+      </w:rPr>
+    </w:lvl>
+    <w:lvl w:ilvl="6" w:tplc="04090001" w:tentative="1">
+      <w:start w:val="1"/>
+      <w:numFmt w:val="bullet"/>
+      <w:lvlText w:val=""/>
+      <w:lvlJc w:val="left"/>
+      <w:pPr>
+        <w:ind w:left="5040" w:hanging="360"/>
+      </w:pPr>
+      <w:rPr>
+        <w:rFonts w:ascii="Symbol" w:hAnsi="Symbol" w:hint="default"/>
+      </w:rPr>
+    </w:lvl>
+    <w:lvl w:ilvl="7" w:tplc="04090003" w:tentative="1">
+      <w:start w:val="1"/>
+      <w:numFmt w:val="bullet"/>
+      <w:lvlText w:val="o"/>
+      <w:lvlJc w:val="left"/>
+      <w:pPr>
+        <w:ind w:left="5760" w:hanging="360"/>
+      </w:pPr>
+      <w:rPr>
+        <w:rFonts w:ascii="Courier New" w:hAnsi="Courier New" w:hint="default"/>
+      </w:rPr>
+    </w:lvl>
+    <w:lvl w:ilvl="8" w:tplc="04090005" w:tentative="1">
+      <w:start w:val="1"/>
+      <w:numFmt w:val="bullet"/>
+      <w:lvlText w:val=""/>
+      <w:lvlJc w:val="left"/>
+      <w:pPr>
+        <w:ind w:left="6480" w:hanging="360"/>
+      </w:pPr>
+      <w:rPr>
+        <w:rFonts w:ascii="Wingdings" w:hAnsi="Wingdings" w:hint="default"/>
+      </w:rPr>
+    </w:lvl>
+  </w:abstractNum>
+  <w:abstractNum w:abstractNumId="2">
+    <w:nsid w:val="2F73090B"/>
+    <w:multiLevelType w:val="hybridMultilevel"/>
+    <w:tmpl w:val="16F66326"/>
+    <w:lvl w:ilvl="0" w:tplc="30E2C722">
+      <w:numFmt w:val="bullet"/>
+      <w:lvlText w:val="-"/>
+      <w:lvlJc w:val="left"/>
+      <w:pPr>
+        <w:ind w:left="720" w:hanging="360"/>
+      </w:pPr>
+      <w:rPr>
+        <w:rFonts w:ascii="Cambria" w:eastAsiaTheme="minorEastAsia" w:hAnsi="Cambria" w:cstheme="minorBidi" w:hint="default"/>
+      </w:rPr>
+    </w:lvl>
+    <w:lvl w:ilvl="1" w:tplc="04090003">
+      <w:start w:val="1"/>
+      <w:numFmt w:val="bullet"/>
+      <w:lvlText w:val="o"/>
+      <w:lvlJc w:val="left"/>
+      <w:pPr>
+        <w:ind w:left="1440" w:hanging="360"/>
+      </w:pPr>
+      <w:rPr>
+        <w:rFonts w:ascii="Courier New" w:hAnsi="Courier New" w:hint="default"/>
+      </w:rPr>
+    </w:lvl>
+    <w:lvl w:ilvl="2" w:tplc="04090005">
+      <w:start w:val="1"/>
+      <w:numFmt w:val="bullet"/>
+      <w:lvlText w:val=""/>
+      <w:lvlJc w:val="left"/>
+      <w:pPr>
+        <w:ind w:left="2160" w:hanging="360"/>
+      </w:pPr>
+      <w:rPr>
+        <w:rFonts w:ascii="Wingdings" w:hAnsi="Wingdings" w:hint="default"/>
+      </w:rPr>
+    </w:lvl>
+    <w:lvl w:ilvl="3" w:tplc="04090001" w:tentative="1">
+      <w:start w:val="1"/>
+      <w:numFmt w:val="bullet"/>
+      <w:lvlText w:val=""/>
+      <w:lvlJc w:val="left"/>
+      <w:pPr>
+        <w:ind w:left="2880" w:hanging="360"/>
+      </w:pPr>
+      <w:rPr>
+        <w:rFonts w:ascii="Symbol" w:hAnsi="Symbol" w:hint="default"/>
+      </w:rPr>
+    </w:lvl>
+    <w:lvl w:ilvl="4" w:tplc="04090003" w:tentative="1">
+      <w:start w:val="1"/>
+      <w:numFmt w:val="bullet"/>
+      <w:lvlText w:val="o"/>
+      <w:lvlJc w:val="left"/>
+      <w:pPr>
+        <w:ind w:left="3600" w:hanging="360"/>
+      </w:pPr>
+      <w:rPr>
+        <w:rFonts w:ascii="Courier New" w:hAnsi="Courier New" w:hint="default"/>
+      </w:rPr>
+    </w:lvl>
+    <w:lvl w:ilvl="5" w:tplc="04090005" w:tentative="1">
+      <w:start w:val="1"/>
+      <w:numFmt w:val="bullet"/>
+      <w:lvlText w:val=""/>
+      <w:lvlJc w:val="left"/>
+      <w:pPr>
+        <w:ind w:left="4320" w:hanging="360"/>
+      </w:pPr>
+      <w:rPr>
+        <w:rFonts w:ascii="Wingdings" w:hAnsi="Wingdings" w:hint="default"/>
+      </w:rPr>
+    </w:lvl>
+    <w:lvl w:ilvl="6" w:tplc="04090001" w:tentative="1">
+      <w:start w:val="1"/>
+      <w:numFmt w:val="bullet"/>
+      <w:lvlText w:val=""/>
+      <w:lvlJc w:val="left"/>
+      <w:pPr>
+        <w:ind w:left="5040" w:hanging="360"/>
+      </w:pPr>
+      <w:rPr>
+        <w:rFonts w:ascii="Symbol" w:hAnsi="Symbol" w:hint="default"/>
+      </w:rPr>
+    </w:lvl>
+    <w:lvl w:ilvl="7" w:tplc="04090003" w:tentative="1">
+      <w:start w:val="1"/>
+      <w:numFmt w:val="bullet"/>
+      <w:lvlText w:val="o"/>
+      <w:lvlJc w:val="left"/>
+      <w:pPr>
+        <w:ind w:left="5760" w:hanging="360"/>
+      </w:pPr>
+      <w:rPr>
+        <w:rFonts w:ascii="Courier New" w:hAnsi="Courier New" w:hint="default"/>
+      </w:rPr>
+    </w:lvl>
+    <w:lvl w:ilvl="8" w:tplc="04090005" w:tentative="1">
+      <w:start w:val="1"/>
+      <w:numFmt w:val="bullet"/>
+      <w:lvlText w:val=""/>
+      <w:lvlJc w:val="left"/>
+      <w:pPr>
+        <w:ind w:left="6480" w:hanging="360"/>
+      </w:pPr>
+      <w:rPr>
+        <w:rFonts w:ascii="Wingdings" w:hAnsi="Wingdings" w:hint="default"/>
+      </w:rPr>
+    </w:lvl>
+  </w:abstractNum>
+  <w:num w:numId="1">
+    <w:abstractNumId w:val="1"/>
+  </w:num>
+  <w:num w:numId="2">
+    <w:abstractNumId w:val="0"/>
+  </w:num>
+  <w:num w:numId="3">
+    <w:abstractNumId w:val="2"/>
+  </w:num>
+</w:numbering>
 </file>
 
 <file path=word/people.xml><?xml version="1.0" encoding="utf-8"?>
@@ -7915,6 +10376,40 @@
       <w:u w:val="single"/>
     </w:rPr>
   </w:style>
+  <w:style w:type="paragraph" w:styleId="ListParagraph">
+    <w:name w:val="List Paragraph"/>
+    <w:basedOn w:val="Normal"/>
+    <w:uiPriority w:val="34"/>
+    <w:qFormat/>
+    <w:rsid w:val="00BF150A"/>
+    <w:pPr>
+      <w:ind w:left="720"/>
+      <w:contextualSpacing/>
+    </w:pPr>
+  </w:style>
+  <w:style w:type="table" w:styleId="TableGrid">
+    <w:name w:val="Table Grid"/>
+    <w:basedOn w:val="TableNormal"/>
+    <w:uiPriority w:val="59"/>
+    <w:rsid w:val="00624556"/>
+    <w:tblPr>
+      <w:tblInd w:w="0" w:type="dxa"/>
+      <w:tblBorders>
+        <w:top w:val="single" w:sz="4" w:space="0" w:color="auto"/>
+        <w:left w:val="single" w:sz="4" w:space="0" w:color="auto"/>
+        <w:bottom w:val="single" w:sz="4" w:space="0" w:color="auto"/>
+        <w:right w:val="single" w:sz="4" w:space="0" w:color="auto"/>
+        <w:insideH w:val="single" w:sz="4" w:space="0" w:color="auto"/>
+        <w:insideV w:val="single" w:sz="4" w:space="0" w:color="auto"/>
+      </w:tblBorders>
+      <w:tblCellMar>
+        <w:top w:w="0" w:type="dxa"/>
+        <w:left w:w="108" w:type="dxa"/>
+        <w:bottom w:w="0" w:type="dxa"/>
+        <w:right w:w="108" w:type="dxa"/>
+      </w:tblCellMar>
+    </w:tblPr>
+  </w:style>
 </w:styles>
 </file>
 
@@ -8293,6 +10788,40 @@
       <w:u w:val="single"/>
     </w:rPr>
   </w:style>
+  <w:style w:type="paragraph" w:styleId="ListParagraph">
+    <w:name w:val="List Paragraph"/>
+    <w:basedOn w:val="Normal"/>
+    <w:uiPriority w:val="34"/>
+    <w:qFormat/>
+    <w:rsid w:val="00BF150A"/>
+    <w:pPr>
+      <w:ind w:left="720"/>
+      <w:contextualSpacing/>
+    </w:pPr>
+  </w:style>
+  <w:style w:type="table" w:styleId="TableGrid">
+    <w:name w:val="Table Grid"/>
+    <w:basedOn w:val="TableNormal"/>
+    <w:uiPriority w:val="59"/>
+    <w:rsid w:val="00624556"/>
+    <w:tblPr>
+      <w:tblInd w:w="0" w:type="dxa"/>
+      <w:tblBorders>
+        <w:top w:val="single" w:sz="4" w:space="0" w:color="auto"/>
+        <w:left w:val="single" w:sz="4" w:space="0" w:color="auto"/>
+        <w:bottom w:val="single" w:sz="4" w:space="0" w:color="auto"/>
+        <w:right w:val="single" w:sz="4" w:space="0" w:color="auto"/>
+        <w:insideH w:val="single" w:sz="4" w:space="0" w:color="auto"/>
+        <w:insideV w:val="single" w:sz="4" w:space="0" w:color="auto"/>
+      </w:tblBorders>
+      <w:tblCellMar>
+        <w:top w:w="0" w:type="dxa"/>
+        <w:left w:w="108" w:type="dxa"/>
+        <w:bottom w:w="0" w:type="dxa"/>
+        <w:right w:w="108" w:type="dxa"/>
+      </w:tblCellMar>
+    </w:tblPr>
+  </w:style>
 </w:styles>
 </file>
 
@@ -8621,7 +11150,7 @@
 </file>
 
 <file path=customXml/itemProps1.xml><?xml version="1.0" encoding="utf-8"?>
-<ds:datastoreItem xmlns:ds="http://schemas.openxmlformats.org/officeDocument/2006/customXml" ds:itemID="{2672317E-FBB9-0C42-9EBA-A661D9D243F4}">
+<ds:datastoreItem xmlns:ds="http://schemas.openxmlformats.org/officeDocument/2006/customXml" ds:itemID="{A9059F08-50AA-0844-99F6-6D31DBDA1C73}">
   <ds:schemaRefs>
     <ds:schemaRef ds:uri="http://schemas.openxmlformats.org/officeDocument/2006/bibliography"/>
   </ds:schemaRefs>

</xml_diff>

<commit_message>
Update figure names and order for manuscript
</commit_message>
<xml_diff>
--- a/Manuscript.docx
+++ b/Manuscript.docx
@@ -54,7 +54,12 @@
         <w:t xml:space="preserve"> L. </w:t>
       </w:r>
       <w:r>
-        <w:t xml:space="preserve">Reilly, Andrew </w:t>
+        <w:t>Reilly, A</w:t>
+      </w:r>
+      <w:bookmarkStart w:id="0" w:name="_GoBack"/>
+      <w:bookmarkEnd w:id="0"/>
+      <w:r>
+        <w:t xml:space="preserve">ndrew </w:t>
       </w:r>
       <w:r>
         <w:t xml:space="preserve">S. </w:t>
@@ -1019,7 +1024,10 @@
         <w:t>)</w:t>
       </w:r>
       <w:r>
-        <w:t xml:space="preserve"> (Figure CC)</w:t>
+        <w:t xml:space="preserve"> (Fig 1</w:t>
+      </w:r>
+      <w:r>
+        <w:t>)</w:t>
       </w:r>
       <w:r>
         <w:t xml:space="preserve">. </w:t>
@@ -1837,17 +1845,17 @@
         <w:t>in the</w:t>
       </w:r>
       <w:r>
-        <w:t xml:space="preserve"> period from </w:t>
+        <w:t xml:space="preserve"> period from February to October 2016</w:t>
+      </w:r>
+      <w:r>
+        <w:t>, during</w:t>
+      </w:r>
+      <w:r>
+        <w:t xml:space="preserve"> which IOM reports a rather stable population of 104,000 </w:t>
       </w:r>
       <w:r>
         <w:lastRenderedPageBreak/>
-        <w:t>February to October 2016</w:t>
-      </w:r>
-      <w:r>
-        <w:t>, during</w:t>
-      </w:r>
-      <w:r>
-        <w:t xml:space="preserve"> which IOM reports a rather stable population of 104,000 people and approximately 2,000 entries/exits per month [</w:t>
+        <w:t>people and approximately 2,000 entries/exits per month [</w:t>
       </w:r>
       <w:hyperlink r:id="rId12" w:history="1">
         <w:r>
@@ -2478,15 +2486,7 @@
         </m:d>
       </m:oMath>
       <w:r>
-        <w:t xml:space="preserve"> to estimate the probability of the community sustaining an outb</w:t>
-      </w:r>
-      <w:proofErr w:type="spellStart"/>
-      <w:r>
-        <w:t>reak</w:t>
-      </w:r>
-      <w:proofErr w:type="spellEnd"/>
-      <w:r>
-        <w:t xml:space="preserve"> given the introduction of a single case. For this calculation, we assume a Poisson distribution of secondary infections and define an outbreak as at least 10 cases (see supplemental information for differ</w:t>
+        <w:t xml:space="preserve"> to estimate the probability of the community sustaining an outbreak given the introduction of a single case. For this calculation, we assume a Poisson distribution of secondary infections and define an outbreak as at least 10 cases (see supplemental information for differ</w:t>
       </w:r>
       <w:r>
         <w:t>ent outbreak thresholds)</w:t>
@@ -2547,13 +2547,7 @@
           <w:rPr>
             <w:rFonts w:ascii="Cambria Math" w:hAnsi="Cambria Math"/>
           </w:rPr>
-          <m:t>y</m:t>
-        </m:r>
-        <m:r>
-          <w:rPr>
-            <w:rFonts w:ascii="Cambria Math" w:hAnsi="Cambria Math"/>
-          </w:rPr>
-          <m:t>=</m:t>
+          <m:t>y=</m:t>
         </m:r>
         <w:proofErr w:type="gramStart"/>
         <m:r>
@@ -2963,26 +2957,26 @@
         <w:t>four</w:t>
       </w:r>
       <w:r>
-        <w:t xml:space="preserve"> key periods of population </w:t>
+        <w:t xml:space="preserve"> key periods of population change:</w:t>
+      </w:r>
+      <w:r>
+        <w:t xml:space="preserve"> (1)</w:t>
+      </w:r>
+      <w:r>
+        <w:t xml:space="preserve"> nearly linear growth</w:t>
+      </w:r>
+      <w:r>
+        <w:t xml:space="preserve"> </w:t>
+      </w:r>
+      <w:r>
+        <w:t>from February 2014 to June 2014; (2)</w:t>
+      </w:r>
+      <w:r>
+        <w:t xml:space="preserve"> nearly exponential </w:t>
       </w:r>
       <w:r>
         <w:lastRenderedPageBreak/>
-        <w:t>change:</w:t>
-      </w:r>
-      <w:r>
-        <w:t xml:space="preserve"> (1)</w:t>
-      </w:r>
-      <w:r>
-        <w:t xml:space="preserve"> nearly linear growth</w:t>
-      </w:r>
-      <w:r>
-        <w:t xml:space="preserve"> </w:t>
-      </w:r>
-      <w:r>
-        <w:t>from February 2014 to June 2014; (2)</w:t>
-      </w:r>
-      <w:r>
-        <w:t xml:space="preserve"> nearly exponential growth from June 2014</w:t>
+        <w:t>growth from June 2014</w:t>
       </w:r>
       <w:r>
         <w:t xml:space="preserve"> until a peak in December 2015;</w:t>
@@ -3015,19 +3009,8 @@
         <w:t>he case study in December 2016 (</w:t>
       </w:r>
       <w:r>
-        <w:t xml:space="preserve">Supplemental </w:t>
-      </w:r>
-      <w:r>
-        <w:t xml:space="preserve">Figure </w:t>
-      </w:r>
-      <w:proofErr w:type="spellStart"/>
-      <w:r>
-        <w:t>GG</w:t>
-      </w:r>
-      <w:r>
-        <w:t>_Pop</w:t>
-      </w:r>
-      <w:proofErr w:type="spellEnd"/>
+        <w:t>Fig S1</w:t>
+      </w:r>
       <w:r>
         <w:t>).</w:t>
       </w:r>
@@ -3344,13 +3327,8 @@
       <w:r>
         <w:t xml:space="preserve"> = 100,000); routine m</w:t>
       </w:r>
-      <w:proofErr w:type="spellStart"/>
-      <w:r>
-        <w:t>igration</w:t>
-      </w:r>
-      <w:proofErr w:type="spellEnd"/>
-      <w:r>
-        <w:t xml:space="preserve"> rates were set to zero;</w:t>
+      <w:r>
+        <w:t>igration rates were set to zero;</w:t>
       </w:r>
       <w:r>
         <w:t xml:space="preserve"> and birth/death rates set to zero. To isolate the impact of each driver</w:t>
@@ -3699,13 +3677,8 @@
       <w:r>
         <w:t>. Finally, we c</w:t>
       </w:r>
-      <w:proofErr w:type="spellStart"/>
-      <w:r>
-        <w:t>alculate</w:t>
-      </w:r>
-      <w:proofErr w:type="spellEnd"/>
-      <w:r>
-        <w:t xml:space="preserve"> the percent of waning herd immunity attributable to each driver</w:t>
+      <w:r>
+        <w:t>alculate the percent of waning herd immunity attributable to each driver</w:t>
       </w:r>
       <w:r>
         <w:t xml:space="preserve"> </w:t>
@@ -3843,476 +3816,6 @@
         <w:t>.</w:t>
       </w:r>
     </w:p>
-    <w:p/>
-    <w:p>
-      <w:commentRangeStart w:id="0"/>
-      <w:r>
-        <w:rPr>
-          <w:i/>
-        </w:rPr>
-        <w:t>Disease Model Parameterization</w:t>
-      </w:r>
-      <w:commentRangeEnd w:id="0"/>
-      <w:r>
-        <w:rPr>
-          <w:rStyle w:val="CommentReference"/>
-        </w:rPr>
-        <w:commentReference w:id="0"/>
-      </w:r>
-    </w:p>
-    <w:p>
-      <w:r>
-        <w:t>During simulations with disease transmission, we utilize compartments for individuals who are exposed but not yet infect</w:t>
-      </w:r>
-      <w:r>
-        <w:t>ious (</w:t>
-      </w:r>
-      <m:oMath>
-        <m:r>
-          <w:rPr>
-            <w:rFonts w:ascii="Cambria Math" w:hAnsi="Cambria Math"/>
-          </w:rPr>
-          <m:t>E</m:t>
-        </m:r>
-      </m:oMath>
-      <w:r>
-        <w:t>), infectious (</w:t>
-      </w:r>
-      <m:oMath>
-        <m:r>
-          <w:rPr>
-            <w:rFonts w:ascii="Cambria Math" w:hAnsi="Cambria Math"/>
-          </w:rPr>
-          <m:t>I</m:t>
-        </m:r>
-      </m:oMath>
-      <w:r>
-        <w:t>), and recovered and immune (</w:t>
-      </w:r>
-      <m:oMath>
-        <m:r>
-          <w:rPr>
-            <w:rFonts w:ascii="Cambria Math" w:hAnsi="Cambria Math"/>
-          </w:rPr>
-          <m:t>R</m:t>
-        </m:r>
-      </m:oMath>
-      <w:r>
-        <w:t xml:space="preserve">) (Figure CC). Mean transition rates between these compartments are defined as following: </w:t>
-      </w:r>
-      <m:oMath>
-        <m:r>
-          <w:rPr>
-            <w:rFonts w:ascii="Cambria Math" w:hAnsi="Cambria Math"/>
-          </w:rPr>
-          <m:t>σ=</m:t>
-        </m:r>
-        <m:f>
-          <m:fPr>
-            <m:ctrlPr>
-              <w:rPr>
-                <w:rFonts w:ascii="Cambria Math" w:hAnsi="Cambria Math"/>
-                <w:i/>
-              </w:rPr>
-            </m:ctrlPr>
-          </m:fPr>
-          <m:num>
-            <m:r>
-              <w:rPr>
-                <w:rFonts w:ascii="Cambria Math" w:hAnsi="Cambria Math"/>
-              </w:rPr>
-              <m:t>1</m:t>
-            </m:r>
-          </m:num>
-          <m:den>
-            <m:r>
-              <w:rPr>
-                <w:rFonts w:ascii="Cambria Math" w:hAnsi="Cambria Math"/>
-              </w:rPr>
-              <m:t>1.4 days</m:t>
-            </m:r>
-          </m:den>
-        </m:f>
-      </m:oMath>
-      <w:r>
-        <w:t xml:space="preserve"> for</w:t>
-      </w:r>
-      <w:r>
-        <w:t xml:space="preserve"> the incubation period</w:t>
-      </w:r>
-      <w:r>
-        <w:t xml:space="preserve"> </w:t>
-      </w:r>
-      <w:r>
-        <w:t>(</w:t>
-      </w:r>
-      <m:oMath>
-        <m:r>
-          <w:rPr>
-            <w:rFonts w:ascii="Cambria Math" w:hAnsi="Cambria Math"/>
-          </w:rPr>
-          <m:t>E→I</m:t>
-        </m:r>
-      </m:oMath>
-      <w:r>
-        <w:t>)</w:t>
-      </w:r>
-      <w:r>
-        <w:t>;</w:t>
-      </w:r>
-      <w:r>
-        <w:fldChar w:fldCharType="begin" w:fldLock="1"/>
-      </w:r>
-      <w:r>
-        <w:instrText>ADDIN CSL_CITATION { "citationItems" : [ { "id" : "ITEM-1", "itemData" : { "DOI" : "10.1016/j.jinf.2012.11.013", "ISSN" : "1532-2742", "PMID" : "23201968", "abstract" : "Recent large cholera outbreaks highlight the need for improved understanding of the pathogenesis and epidemiology of cholera. The incubation period of cholera has important implications for clinical and public health decision-making, yet statements of the incubation period of cholera are often imprecise. Here we characterize the distribution of cholera's incubation period.", "author" : [ { "dropping-particle" : "", "family" : "Azman", "given" : "Andrew S", "non-dropping-particle" : "", "parse-names" : false, "suffix" : "" }, { "dropping-particle" : "", "family" : "Rudolph", "given" : "Kara E", "non-dropping-particle" : "", "parse-names" : false, "suffix" : "" }, { "dropping-particle" : "", "family" : "Cummings", "given" : "Derek a T", "non-dropping-particle" : "", "parse-names" : false, "suffix" : "" }, { "dropping-particle" : "", "family" : "Lessler", "given" : "Justin", "non-dropping-particle" : "", "parse-names" : false, "suffix" : "" } ], "container-title" : "The Journal of infection", "id" : "ITEM-1", "issue" : "5", "issued" : { "date-parts" : [ [ "2013", "5" ] ] }, "page" : "432-8", "publisher" : "Elsevier Ltd", "title" : "The incubation period of cholera: a systematic review.", "type" : "article-journal", "volume" : "66" }, "uris" : [ "http://www.mendeley.com/documents/?uuid=066674ee-e23a-4040-af3a-b6307b7f31bd" ] } ], "mendeley" : { "formattedCitation" : "&lt;sup&gt;25&lt;/sup&gt;", "plainTextFormattedCitation" : "25", "previouslyFormattedCitation" : "&lt;sup&gt;25&lt;/sup&gt;" }, "properties" : { "noteIndex" : 0 }, "schema" : "https://github.com/citation-style-language/schema/raw/master/csl-citation.json" }</w:instrText>
-      </w:r>
-      <w:r>
-        <w:fldChar w:fldCharType="separate"/>
-      </w:r>
-      <w:r>
-        <w:rPr>
-          <w:noProof/>
-          <w:vertAlign w:val="superscript"/>
-        </w:rPr>
-        <w:t>25</w:t>
-      </w:r>
-      <w:r>
-        <w:fldChar w:fldCharType="end"/>
-      </w:r>
-      <w:r>
-        <w:t xml:space="preserve">  </w:t>
-      </w:r>
-      <m:oMath>
-        <m:r>
-          <w:rPr>
-            <w:rFonts w:ascii="Cambria Math" w:hAnsi="Cambria Math" w:cs="Lucida Grande"/>
-          </w:rPr>
-          <m:t>γ</m:t>
-        </m:r>
-        <m:r>
-          <w:rPr>
-            <w:rFonts w:ascii="Lucida Grande" w:hAnsi="Lucida Grande" w:cs="Lucida Grande"/>
-          </w:rPr>
-          <m:t>=</m:t>
-        </m:r>
-        <m:f>
-          <m:fPr>
-            <m:ctrlPr>
-              <w:rPr>
-                <w:rFonts w:ascii="Cambria Math" w:hAnsi="Cambria Math"/>
-                <w:i/>
-              </w:rPr>
-            </m:ctrlPr>
-          </m:fPr>
-          <m:num>
-            <m:r>
-              <w:rPr>
-                <w:rFonts w:ascii="Cambria Math" w:hAnsi="Cambria Math"/>
-              </w:rPr>
-              <m:t>1</m:t>
-            </m:r>
-          </m:num>
-          <m:den>
-            <m:r>
-              <w:rPr>
-                <w:rFonts w:ascii="Cambria Math" w:hAnsi="Cambria Math"/>
-              </w:rPr>
-              <m:t>2 days</m:t>
-            </m:r>
-          </m:den>
-        </m:f>
-      </m:oMath>
-      <w:r>
-        <w:t xml:space="preserve"> for </w:t>
-      </w:r>
-      <w:r>
-        <w:t>the duration of infectiousness (</w:t>
-      </w:r>
-      <m:oMath>
-        <m:r>
-          <w:rPr>
-            <w:rFonts w:ascii="Cambria Math" w:hAnsi="Cambria Math"/>
-          </w:rPr>
-          <m:t>I→R</m:t>
-        </m:r>
-      </m:oMath>
-      <w:r>
-        <w:t>)</w:t>
-      </w:r>
-      <w:r>
-        <w:t>;</w:t>
-      </w:r>
-      <w:r>
-        <w:fldChar w:fldCharType="begin" w:fldLock="1"/>
-      </w:r>
-      <w:r>
-        <w:instrText>ADDIN CSL_CITATION { "citationItems" : [ { "id" : "ITEM-1", "itemData" : { "DOI" : "10.1371/journal.pmed.1001867", "ISSN" : "1549-1676", "author" : [ { "dropping-particle" : "", "family" : "Azman", "given" : "Andrew S.", "non-dropping-particle" : "", "parse-names" : false, "suffix" : "" }, { "dropping-particle" : "", "family" : "Luquero", "given" : "Francisco J.", "non-dropping-particle" : "", "parse-names" : false, "suffix" : "" }, { "dropping-particle" : "", "family" : "Ciglenecki", "given" : "Iza", "non-dropping-particle" : "", "parse-names" : false, "suffix" : "" }, { "dropping-particle" : "", "family" : "Grais", "given" : "Rebecca F.", "non-dropping-particle" : "", "parse-names" : false, "suffix" : "" }, { "dropping-particle" : "", "family" : "Sack", "given" : "David a.", "non-dropping-particle" : "", "parse-names" : false, "suffix" : "" }, { "dropping-particle" : "", "family" : "Lessler", "given" : "Justin", "non-dropping-particle" : "", "parse-names" : false, "suffix" : "" } ], "container-title" : "PLOS Medicine", "id" : "ITEM-1", "issue" : "8", "issued" : { "date-parts" : [ [ "2015" ] ] }, "page" : "e1001867", "title" : "The Impact of a One-Dose versus Two-Dose Oral Cholera Vaccine Regimen in Outbreak Settings: A Modeling Study", "type" : "article-journal", "volume" : "12" }, "uris" : [ "http://www.mendeley.com/documents/?uuid=22ef8520-64ad-44dc-8b5f-5a56a8b2ba90" ] }, { "id" : "ITEM-2", "itemData" : { "DOI" : "10.1086/644779", "ISSN" : "1537-6591", "PMID" : "19842974", "abstract" : "BACKGROUND: Multiple Vibrio cholerae infections in the same household are common. The objective of this study was to examine the incidence of V. cholerae infection and associated clinical symptoms in household contacts of patients with cholera and to identify risk factors for development of severe dehydration in this cohort. METHODS: Household contacts of hospitalized patients with cholera were observed with frequent clinical assessments and collection of serum and rectal swab samples for culture for a period of 21 days after presentation of the index case. RESULTS: One-half (460 of 944) of all contacts reported diarrhea during the study period, and symptoms most frequently began 2 days after presentation of the index case. Antibiotics were used by 199 (43%) of 460 contacts with diarrhea. Results of rectal swab cultures for V. cholerae were positive for 202 (21%) of 944 contacts, and 148 (73%) infected contacts experienced diarrhea. Significant dehydration developed in 26 contacts; predictors of dehydration included vomiting, each additional day of diarrhea, and blood group O status. CONCLUSIONS: In urban Bangladesh, the burden of diarrheal illness among household contacts of patients with cholera is higher than was previously estimated, and prophylactic intervention is feasible, because the majority of symptomatic cases of V. cholerae infection in contacts begin soon after presentation of the index case. Re-evaluation of targeted chemoprophylaxis for household contacts of patients with cholera may be warranted.", "author" : [ { "dropping-particle" : "", "family" : "Weil", "given" : "Ana a", "non-dropping-particle" : "", "parse-names" : false, "suffix" : "" }, { "dropping-particle" : "", "family" : "Khan", "given" : "Ashraful I", "non-dropping-particle" : "", "parse-names" : false, "suffix" : "" }, { "dropping-particle" : "", "family" : "Chowdhury", "given" : "Fahima", "non-dropping-particle" : "", "parse-names" : false, "suffix" : "" }, { "dropping-particle" : "", "family" : "Larocque", "given" : "Regina C", "non-dropping-particle" : "", "parse-names" : false, "suffix" : "" }, { "dropping-particle" : "", "family" : "Faruque", "given" : "a S G", "non-dropping-particle" : "", "parse-names" : false, "suffix" : "" }, { "dropping-particle" : "", "family" : "Ryan", "given" : "Edward T", "non-dropping-particle" : "", "parse-names" : false, "suffix" : "" }, { "dropping-particle" : "", "family" : "Calderwood", "given" : "Stephen B", "non-dropping-particle" : "", "parse-names" : false, "suffix" : "" }, { "dropping-particle" : "", "family" : "Qadri", "given" : "Firdausi", "non-dropping-particle" : "", "parse-names" : false, "suffix" : "" }, { "dropping-particle" : "", "family" : "Harris", "given" : "Jason B", "non-dropping-particle" : "", "parse-names" : false, "suffix" : "" } ], "container-title" : "Clinical infectious diseases", "id" : "ITEM-2", "issue" : "10", "issued" : { "date-parts" : [ [ "2009", "11", "15" ] ] }, "note" : "Cited by Azman 2014 ProcRoyalSocB for 3 day recovery time.", "page" : "1473-9", "title" : "Clinical outcomes in household contacts of patients with cholera in Bangladesh.", "type" : "article-journal", "volume" : "49" }, "uris" : [ "http://www.mendeley.com/documents/?uuid=fd4cc392-bbe3-4e49-b67b-eeea13c5cced" ] } ], "mendeley" : { "formattedCitation" : "&lt;sup&gt;26,27&lt;/sup&gt;", "plainTextFormattedCitation" : "26,27", "previouslyFormattedCitation" : "&lt;sup&gt;26,27&lt;/sup&gt;" }, "properties" : { "noteIndex" : 0 }, "schema" : "https://github.com/citation-style-language/schema/raw/master/csl-citation.json" }</w:instrText>
-      </w:r>
-      <w:r>
-        <w:fldChar w:fldCharType="separate"/>
-      </w:r>
-      <w:r>
-        <w:rPr>
-          <w:noProof/>
-          <w:vertAlign w:val="superscript"/>
-        </w:rPr>
-        <w:t>26,27</w:t>
-      </w:r>
-      <w:r>
-        <w:fldChar w:fldCharType="end"/>
-      </w:r>
-      <w:r>
-        <w:t xml:space="preserve"> and </w:t>
-      </w:r>
-      <m:oMath>
-        <m:f>
-          <m:fPr>
-            <m:ctrlPr>
-              <w:rPr>
-                <w:rFonts w:ascii="Cambria Math" w:hAnsi="Cambria Math"/>
-                <w:i/>
-              </w:rPr>
-            </m:ctrlPr>
-          </m:fPr>
-          <m:num>
-            <m:r>
-              <w:rPr>
-                <w:rFonts w:ascii="Cambria Math" w:hAnsi="Cambria Math"/>
-              </w:rPr>
-              <m:t>1</m:t>
-            </m:r>
-          </m:num>
-          <m:den>
-            <m:r>
-              <w:rPr>
-                <w:rFonts w:ascii="Cambria Math" w:hAnsi="Cambria Math"/>
-              </w:rPr>
-              <m:t>5 years</m:t>
-            </m:r>
-          </m:den>
-        </m:f>
-      </m:oMath>
-      <w:r>
-        <w:t xml:space="preserve"> for </w:t>
-      </w:r>
-      <w:r>
-        <w:t>the duration of natural immunity (</w:t>
-      </w:r>
-      <m:oMath>
-        <m:r>
-          <w:rPr>
-            <w:rFonts w:ascii="Cambria Math" w:hAnsi="Cambria Math"/>
-          </w:rPr>
-          <m:t>R→S</m:t>
-        </m:r>
-      </m:oMath>
-      <w:r>
-        <w:t>).</w:t>
-      </w:r>
-      <w:r>
-        <w:fldChar w:fldCharType="begin" w:fldLock="1"/>
-      </w:r>
-      <w:r>
-        <w:instrText>ADDIN CSL_CITATION { "citationItems" : [ { "id" : "ITEM-1", "itemData" : { "author" : [ { "dropping-particle" : "", "family" : "Moore", "given" : "SM", "non-dropping-particle" : "", "parse-names" : false, "suffix" : "" }, { "dropping-particle" : "", "family" : "Lessler", "given" : "J", "non-dropping-particle" : "", "parse-names" : false, "suffix" : "" } ], "container-title" : "Journal of The Royal Society \u2026", "id" : "ITEM-1", "issued" : { "date-parts" : [ [ "2015" ] ] }, "note" : "Cites duration of natural and vaccine derived immunity\ncites serological data for naivitie of epidemic settings", "title" : "Optimal allocation of the limited oral cholera vaccine supply between endemic and epidemic settings", "type" : "article-journal" }, "uris" : [ "http://www.mendeley.com/documents/?uuid=38245bb6-ed13-47b5-a03f-837e5d24a746" ] }, { "id" : "ITEM-2", "itemData" : { "DOI" : "10.1016/S1473-3099(13)70273-1", "ISSN" : "1474-4457", "PMID" : "24140390", "abstract" : "BACKGROUND: Efficacy and safety of a two-dose regimen of bivalent killed whole-cell oral cholera vaccine (Shantha Biotechnics, Hyderabad, India) to 3 years is established, but long-term efficacy is not. We aimed to assess protective efficacy up to 5 years in a slum area of Kolkata, India.\n\nMETHODS: In our double-blind, cluster-randomised, placebo-controlled trial, we assessed incidence of cholera in non-pregnant individuals older than 1 year residing in 3933 dwellings (clusters) in Kolkata, India. We randomly allocated participants, by dwelling, to receive two oral doses of modified killed bivalent whole-cell cholera vaccine or heat-killed Escherichia coli K12 placebo, 14 days apart. Randomisation was done by use of a computer-generated sequence in blocks of four. The primary endpoint was prevention of episodes of culture-confirmed Vibrio cholerae O1 diarrhoea severe enough for patients to seek treatment in a health-care facility. We identified culture-confirmed cholera cases among participants seeking treatment for diarrhoea at a study clinic or government hospital between 14 days and 1825 days after receipt of the second dose. We assessed vaccine protection in a per-protocol population of participants who had completely ingested two doses of assigned study treatment.\n\nFINDINGS: 69 of 31\u2008932 recipients of vaccine and 219 of 34\u2008968 recipients of placebo developed cholera during 5 year follow-up (incidence 2\u00b72 per 1000 in the vaccine group and 6\u00b73 per 1000 in the placebo group). Cumulative protective efficacy of the vaccine at 5 years was 65% (95% CI 52-74; p&lt;0\u00b70001), and point estimates by year of follow-up suggested no evidence of decline in protective efficacy.\n\nINTERPRETATION: Sustained protection for 5 years at the level we reported has not been noted previously with other oral cholera vaccines. Established long-term efficacy of this vaccine could assist policy makers formulate rational vaccination strategies to reduce overall cholera burden in endemic settings.\n\nFUNDING: Bill &amp; Melinda Gates Foundation and the governments of South Korea and Sweden.", "author" : [ { "dropping-particle" : "", "family" : "Bhattacharya", "given" : "Sujit K", "non-dropping-particle" : "", "parse-names" : false, "suffix" : "" }, { "dropping-particle" : "", "family" : "Sur", "given" : "Dipika", "non-dropping-particle" : "", "parse-names" : false, "suffix" : "" }, { "dropping-particle" : "", "family" : "Ali", "given" : "Mohammad", "non-dropping-particle" : "", "parse-names" : false, "suffix" : "" }, { "dropping-particle" : "", "family" : "Kanungo", "given" : "Suman", "non-dropping-particle" : "", "parse-names" : false, "suffix" : "" }, { "dropping-particle" : "", "family" : "You", "given" : "Young Ae", "non-dropping-particle" : "", "parse-names" : false, "suffix" : "" }, { "dropping-particle" : "", "family" : "Manna", "given" : "Byomkesh", "non-dropping-particle" : "", "parse-names" : false, "suffix" : "" }, { "dropping-particle" : "", "family" : "Sah", "given" : "Binod", "non-dropping-particle" : "", "parse-names" : false, "suffix" : "" }, { "dropping-particle" : "", "family" : "Niyogi", "given" : "Swapan K", "non-dropping-particle" : "", "parse-names" : false, "suffix" : "" }, { "dropping-particle" : "", "family" : "Park", "given" : "Jin Kyung", "non-dropping-particle" : "", "parse-names" : false, "suffix" : "" }, { "dropping-particle" : "", "family" : "Sarkar", "given" : "Banwarilal", "non-dropping-particle" : "", "parse-names" : false, "suffix" : "" }, { "dropping-particle" : "", "family" : "Puri", "given" : "Mahesh K", "non-dropping-particle" : "", "parse-names" : false, "suffix" : "" }, { "dropping-particle" : "", "family" : "Kim", "given" : "Deok Ryun", "non-dropping-particle" : "", "parse-names" : false, "suffix" : "" }, { "dropping-particle" : "", "family" : "Deen", "given" : "Jacqueline L", "non-dropping-particle" : "", "parse-names" : false, "suffix" : "" }, { "dropping-particle" : "", "family" : "Holmgren", "given" : "Jan", "non-dropping-particle" : "", "parse-names" : false, "suffix" : "" }, { "dropping-particle" : "", "family" : "Carbis", "given" : "Rodney", "non-dropping-particle" : "", "parse-names" : false, "suffix" : "" }, { "dropping-particle" : "", "family" : "Dhingra", "given" : "Mandeep Singh", "non-dropping-particle" : "", "parse-names" : false, "suffix" : "" }, { "dropping-particle" : "", "family" : "Donner", "given" : "Allan", "non-dropping-particle" : "", "parse-names" : false, "suffix" : "" }, { "dropping-particle" : "", "family" : "Nair", "given" : "G Balakrish", "non-dropping-particle" : "", "parse-names" : false, "suffix" : "" }, { "dropping-particle" : "", "family" : "Lopez", "given" : "Anna Lena", "non-dropping-particle" : "", "parse-names" : false, "suffix" : "" }, { "dropping-particle" : "", "family" : "Wierzba", "given" : "Thomas F", "non-dropping-particle" : "", "parse-names" : false, "suffix" : "" }, { "dropping-particle" : "", "family" : "Clemens", "given" : "John D", "non-dropping-particle" : "", "parse-names" : false, "suffix" : "" } ], "container-title" : "Lancet Infectious Diseases", "id" : "ITEM-2", "issue" : "12", "issued" : { "date-parts" : [ [ "2013", "12" ] ] }, "note" : "Cited by Moore 2015 for a 5 year waning vaccine derived immunity\n\nThere was a large outbreak of cholera around year 3.5 which may have boosted immunity?\n\nSurprisingly low population turnover.", "page" : "1050-6", "publisher" : "Elsevier Ltd", "title" : "5 year efficacy of a bivalent killed whole-cell oral cholera vaccine in Kolkata, India: a cluster-randomised, double-blind, placebo-controlled trial.", "type" : "article-journal", "volume" : "13" }, "uris" : [ "http://www.mendeley.com/documents/?uuid=d65495b6-058e-4f5f-83b6-2cf7e09d566e" ] }, { "id" : "ITEM-3", "itemData" : { "DOI" : "10.1016/0264-410X(95)00122-H", "ISBN" : "0264-410X", "ISSN" : "0264410X", "PMID" : "8852414", "abstract" : "To determine the protective efficacy (PE) of three doses of oral B subunit-killed whole cell (BS-WC) or killed whole cell-only (WC) vaccines against cholera, a clinical trial was conducted among 62285 children over 2 years and adult women in rural Bangladesh. During 5 years of follow-up, there were 144 cases of cholera in the BS-WC group (PE = 49%; P &lt; 0.001), 150 in the WC group (PE = 47%; P &lt; 0.001), and 283 in the K12 group. Protection by each vaccine was evident only during the first three years of follow-up; long-term protection of young children was observed only against classical but not El Tor cholera; 3-year protection against both cholera biotypes occurred among older persons, but at a higher level against classical cholera.", "author" : [ { "dropping-particle" : "", "family" : "Loon", "given" : "F. P L", "non-dropping-particle" : "Van", "parse-names" : false, "suffix" : "" }, { "dropping-particle" : "", "family" : "Clemens", "given" : "J. D.", "non-dropping-particle" : "", "parse-names" : false, "suffix" : "" }, { "dropping-particle" : "", "family" : "Chakraborty", "given" : "J.", "non-dropping-particle" : "", "parse-names" : false, "suffix" : "" }, { "dropping-particle" : "", "family" : "Rao", "given" : "M. R.", "non-dropping-particle" : "", "parse-names" : false, "suffix" : "" }, { "dropping-particle" : "", "family" : "Kay", "given" : "B. a.", "non-dropping-particle" : "", "parse-names" : false, "suffix" : "" }, { "dropping-particle" : "", "family" : "Sack", "given" : "D. a.", "non-dropping-particle" : "", "parse-names" : false, "suffix" : "" }, { "dropping-particle" : "", "family" : "Yunus", "given" : "Md", "non-dropping-particle" : "", "parse-names" : false, "suffix" : "" }, { "dropping-particle" : "", "family" : "Ali", "given" : "Md", "non-dropping-particle" : "", "parse-names" : false, "suffix" : "" }, { "dropping-particle" : "", "family" : "Svennerholm", "given" : "a. M.", "non-dropping-particle" : "", "parse-names" : false, "suffix" : "" }, { "dropping-particle" : "", "family" : "Holmgren", "given" : "J.", "non-dropping-particle" : "", "parse-names" : false, "suffix" : "" } ], "container-title" : "Vaccine", "id" : "ITEM-3", "issue" : "2", "issued" : { "date-parts" : [ [ "1996" ] ] }, "page" : "162-166", "title" : "Field trial of inactivated oral cholera vaccines in Bangladesh: Results from 5 years of follow-up", "type" : "article-journal", "volume" : "14" }, "uris" : [ "http://www.mendeley.com/documents/?uuid=cc520c70-b724-4ff6-a672-74b8182d452f" ] } ], "mendeley" : { "formattedCitation" : "&lt;sup&gt;28\u201330&lt;/sup&gt;", "plainTextFormattedCitation" : "28\u201330", "previouslyFormattedCitation" : "&lt;sup&gt;28\u201330&lt;/sup&gt;" }, "properties" : { "noteIndex" : 0 }, "schema" : "https://github.com/citation-style-language/schema/raw/master/csl-citation.json" }</w:instrText>
-      </w:r>
-      <w:r>
-        <w:fldChar w:fldCharType="separate"/>
-      </w:r>
-      <w:r>
-        <w:rPr>
-          <w:noProof/>
-          <w:vertAlign w:val="superscript"/>
-        </w:rPr>
-        <w:t>28–30</w:t>
-      </w:r>
-      <w:r>
-        <w:fldChar w:fldCharType="end"/>
-      </w:r>
-      <w:r>
-        <w:t xml:space="preserve"> Infection of susceptible individuals (</w:t>
-      </w:r>
-      <m:oMath>
-        <m:r>
-          <w:rPr>
-            <w:rFonts w:ascii="Cambria Math" w:hAnsi="Cambria Math"/>
-          </w:rPr>
-          <m:t>S→I</m:t>
-        </m:r>
-      </m:oMath>
-      <w:r>
-        <w:t>)</w:t>
-      </w:r>
-      <w:r>
-        <w:t xml:space="preserve"> is driven by a density-dependent force of infection </w:t>
-      </w:r>
-      <m:oMath>
-        <m:r>
-          <w:rPr>
-            <w:rFonts w:ascii="Cambria Math" w:hAnsi="Cambria Math"/>
-          </w:rPr>
-          <m:t>λ=βSI</m:t>
-        </m:r>
-      </m:oMath>
-      <w:r>
-        <w:t xml:space="preserve"> </w:t>
-      </w:r>
-      <w:r>
-        <w:rPr>
-          <w:rFonts w:ascii="Cambria" w:hAnsi="Cambria"/>
-        </w:rPr>
-        <w:t>such that R</w:t>
-      </w:r>
-      <w:r>
-        <w:rPr>
-          <w:rFonts w:ascii="Cambria" w:hAnsi="Cambria"/>
-          <w:vertAlign w:val="subscript"/>
-        </w:rPr>
-        <w:t>0</w:t>
-      </w:r>
-      <w:r>
-        <w:rPr>
-          <w:rFonts w:ascii="Cambria" w:hAnsi="Cambria"/>
-        </w:rPr>
-        <w:t xml:space="preserve"> = </w:t>
-      </w:r>
-      <m:oMath>
-        <m:f>
-          <m:fPr>
-            <m:ctrlPr>
-              <w:rPr>
-                <w:rFonts w:ascii="Cambria Math" w:hAnsi="Cambria Math"/>
-                <w:i/>
-              </w:rPr>
-            </m:ctrlPr>
-          </m:fPr>
-          <m:num>
-            <m:r>
-              <w:rPr>
-                <w:rFonts w:ascii="Cambria Math" w:hAnsi="Cambria Math"/>
-              </w:rPr>
-              <m:t>β</m:t>
-            </m:r>
-          </m:num>
-          <m:den>
-            <m:r>
-              <w:rPr>
-                <w:rFonts w:ascii="Cambria Math" w:hAnsi="Cambria Math"/>
-              </w:rPr>
-              <m:t>γ</m:t>
-            </m:r>
-          </m:den>
-        </m:f>
-      </m:oMath>
-      <w:r>
-        <w:rPr>
-          <w:rFonts w:ascii="Cambria" w:hAnsi="Cambria"/>
-        </w:rPr>
-        <w:t>.</w:t>
-      </w:r>
-      <w:r>
-        <w:rPr>
-          <w:rFonts w:ascii="Cambria" w:hAnsi="Cambria"/>
-        </w:rPr>
-        <w:t xml:space="preserve"> </w:t>
-      </w:r>
-      <w:r>
-        <w:rPr>
-          <w:rFonts w:ascii="Cambria" w:hAnsi="Cambria"/>
-        </w:rPr>
-        <w:t>The force of infection on</w:t>
-      </w:r>
-      <w:r>
-        <w:rPr>
-          <w:rFonts w:ascii="Cambria" w:hAnsi="Cambria"/>
-        </w:rPr>
-        <w:t xml:space="preserve"> vaccinated individuals (</w:t>
-      </w:r>
-      <m:oMath>
-        <m:sSub>
-          <m:sSubPr>
-            <m:ctrlPr>
-              <w:rPr>
-                <w:rFonts w:ascii="Cambria Math" w:hAnsi="Cambria Math"/>
-                <w:i/>
-              </w:rPr>
-            </m:ctrlPr>
-          </m:sSubPr>
-          <m:e>
-            <m:r>
-              <w:rPr>
-                <w:rFonts w:ascii="Cambria Math" w:hAnsi="Cambria Math"/>
-              </w:rPr>
-              <m:t>V</m:t>
-            </m:r>
-          </m:e>
-          <m:sub>
-            <m:r>
-              <w:rPr>
-                <w:rFonts w:ascii="Cambria Math" w:hAnsi="Cambria Math"/>
-              </w:rPr>
-              <m:t>i</m:t>
-            </m:r>
-          </m:sub>
-        </m:sSub>
-        <m:r>
-          <w:rPr>
-            <w:rFonts w:ascii="Cambria Math" w:hAnsi="Cambria Math"/>
-          </w:rPr>
-          <m:t>→I</m:t>
-        </m:r>
-      </m:oMath>
-      <w:r>
-        <w:rPr>
-          <w:rFonts w:ascii="Cambria" w:hAnsi="Cambria"/>
-        </w:rPr>
-        <w:t xml:space="preserve">) is scaled </w:t>
-      </w:r>
-      <w:r>
-        <w:rPr>
-          <w:rFonts w:ascii="Cambria" w:hAnsi="Cambria"/>
-        </w:rPr>
-        <w:t xml:space="preserve">by </w:t>
-      </w:r>
-      <m:oMath>
-        <m:r>
-          <w:rPr>
-            <w:rFonts w:ascii="Cambria Math" w:hAnsi="Cambria Math"/>
-          </w:rPr>
-          <m:t>(1-VE</m:t>
-        </m:r>
-        <m:d>
-          <m:dPr>
-            <m:ctrlPr>
-              <w:rPr>
-                <w:rFonts w:ascii="Cambria Math" w:hAnsi="Cambria Math"/>
-                <w:i/>
-              </w:rPr>
-            </m:ctrlPr>
-          </m:dPr>
-          <m:e>
-            <m:r>
-              <w:rPr>
-                <w:rFonts w:ascii="Cambria Math" w:hAnsi="Cambria Math"/>
-              </w:rPr>
-              <m:t>i</m:t>
-            </m:r>
-          </m:e>
-        </m:d>
-        <m:r>
-          <w:rPr>
-            <w:rFonts w:ascii="Cambria Math" w:hAnsi="Cambria Math"/>
-          </w:rPr>
-          <m:t>)</m:t>
-        </m:r>
-      </m:oMath>
-      <w:r>
-        <w:rPr>
-          <w:rFonts w:ascii="Cambria" w:hAnsi="Cambria"/>
-        </w:rPr>
-        <w:t>.</w:t>
-      </w:r>
-    </w:p>
-    <w:p/>
     <w:p>
       <w:pPr>
         <w:rPr>
@@ -4351,12 +3854,18 @@
         <w:rPr>
           <w:i/>
         </w:rPr>
-        <w:t>Herd p</w:t>
+        <w:t>Duration of h</w:t>
       </w:r>
       <w:r>
         <w:rPr>
           <w:i/>
         </w:rPr>
+        <w:t>erd p</w:t>
+      </w:r>
+      <w:r>
+        <w:rPr>
+          <w:i/>
+        </w:rPr>
         <w:t>rotection</w:t>
       </w:r>
       <w:r>
@@ -4404,7 +3913,10 @@
         <w:t xml:space="preserve"> </w:t>
       </w:r>
       <w:r>
-        <w:t>(Figure AA</w:t>
+        <w:t>(</w:t>
+      </w:r>
+      <w:r>
+        <w:t>Fig 2</w:t>
       </w:r>
       <w:r>
         <w:t>, dotted line</w:t>
@@ -4467,10 +3979,7 @@
         <w:t xml:space="preserve"> </w:t>
       </w:r>
       <w:r>
-        <w:t xml:space="preserve">(Figure </w:t>
-      </w:r>
-      <w:r>
-        <w:t>AA</w:t>
+        <w:t>(Fig 2</w:t>
       </w:r>
       <w:r>
         <w:t xml:space="preserve">, </w:t>
@@ -4536,7 +4045,46 @@
         <w:t xml:space="preserve"> rates of birth and death to zero</w:t>
       </w:r>
       <w:r>
-        <w:t xml:space="preserve"> (Supplemental Figure AA)</w:t>
+        <w:t xml:space="preserve"> (</w:t>
+      </w:r>
+      <w:r>
+        <w:t>Fig S2</w:t>
+      </w:r>
+      <w:r>
+        <w:t>)</w:t>
+      </w:r>
+      <w:r>
+        <w:t>.</w:t>
+      </w:r>
+      <w:r>
+        <w:t xml:space="preserve"> Of interest to policy-makers is not just the duration of any herd protection, but specifically the DHI. </w:t>
+      </w:r>
+      <w:r>
+        <w:t>Fig S3</w:t>
+      </w:r>
+      <w:r>
+        <w:t xml:space="preserve"> shows the strong positive dependence of DHI on high initial VC and low R</w:t>
+      </w:r>
+      <w:r>
+        <w:softHyphen/>
+      </w:r>
+      <w:r>
+        <w:rPr>
+          <w:vertAlign w:val="subscript"/>
+        </w:rPr>
+        <w:t>0</w:t>
+      </w:r>
+      <w:r>
+        <w:rPr>
+          <w:vertAlign w:val="subscript"/>
+        </w:rPr>
+        <w:softHyphen/>
+      </w:r>
+      <w:r>
+        <w:rPr>
+          <w:vertAlign w:val="subscript"/>
+        </w:rPr>
+        <w:softHyphen/>
       </w:r>
       <w:r>
         <w:t>.</w:t>
@@ -4646,13 +4194,10 @@
         <w:t xml:space="preserve">Holding vaccine coverage at 100%, </w:t>
       </w:r>
       <w:r>
-        <w:t xml:space="preserve">Figure </w:t>
-      </w:r>
-      <w:r>
-        <w:t>BB</w:t>
-      </w:r>
-      <w:r>
-        <w:t xml:space="preserve"> shows that </w:t>
+        <w:t xml:space="preserve">Fig 3 </w:t>
+      </w:r>
+      <w:r>
+        <w:t xml:space="preserve">shows that </w:t>
       </w:r>
       <w:r>
         <w:t xml:space="preserve">mass vaccination reduces, but not eliminates, </w:t>
@@ -4770,99 +4315,23 @@
         <w:rPr>
           <w:i/>
         </w:rPr>
-        <w:t>Herd i</w:t>
+        <w:t>Optimizing r</w:t>
       </w:r>
       <w:r>
         <w:rPr>
           <w:i/>
         </w:rPr>
-        <w:t>mmunity</w:t>
+        <w:t>evaccination</w:t>
       </w:r>
       <w:r>
         <w:rPr>
           <w:i/>
         </w:rPr>
-        <w:t xml:space="preserve"> requires sufficient VC that increases with R</w:t>
+        <w:t xml:space="preserve"> with</w:t>
       </w:r>
       <w:r>
         <w:rPr>
           <w:i/>
-          <w:vertAlign w:val="subscript"/>
-        </w:rPr>
-        <w:t>0</w:t>
-      </w:r>
-    </w:p>
-    <w:p>
-      <w:commentRangeStart w:id="1"/>
-      <w:r>
-        <w:t xml:space="preserve">Of interest to policy-makers is not just the duration of any herd protection, but specifically the DHI. Figure VC shows the strong positive dependence of DHI on high initial </w:t>
-      </w:r>
-      <w:r>
-        <w:t>VC</w:t>
-      </w:r>
-      <w:r>
-        <w:t xml:space="preserve"> and low R</w:t>
-      </w:r>
-      <w:r>
-        <w:softHyphen/>
-      </w:r>
-      <w:r>
-        <w:rPr>
-          <w:vertAlign w:val="subscript"/>
-        </w:rPr>
-        <w:t>0</w:t>
-      </w:r>
-      <w:r>
-        <w:rPr>
-          <w:vertAlign w:val="subscript"/>
-        </w:rPr>
-        <w:softHyphen/>
-      </w:r>
-      <w:r>
-        <w:rPr>
-          <w:vertAlign w:val="subscript"/>
-        </w:rPr>
-        <w:softHyphen/>
-      </w:r>
-      <w:r>
-        <w:t xml:space="preserve">. DHI is also shortened in the presence of increasing migration and birth/death rates (Supplemental Information TBD). </w:t>
-      </w:r>
-      <w:commentRangeEnd w:id="1"/>
-      <w:r>
-        <w:rPr>
-          <w:rStyle w:val="CommentReference"/>
-        </w:rPr>
-        <w:commentReference w:id="1"/>
-      </w:r>
-    </w:p>
-    <w:p/>
-    <w:p>
-      <w:pPr>
-        <w:rPr>
-          <w:i/>
-        </w:rPr>
-      </w:pPr>
-      <w:r>
-        <w:rPr>
-          <w:i/>
-        </w:rPr>
-        <w:t>Optimizing r</w:t>
-      </w:r>
-      <w:r>
-        <w:rPr>
-          <w:i/>
-        </w:rPr>
-        <w:t>evaccination</w:t>
-      </w:r>
-      <w:r>
-        <w:rPr>
-          <w:i/>
-        </w:rPr>
-        <w:t xml:space="preserve"> with</w:t>
-      </w:r>
-      <w:r>
-        <w:rPr>
-          <w:i/>
         </w:rPr>
         <w:t xml:space="preserve"> “Mass then Maintain” strategies</w:t>
       </w:r>
@@ -4917,7 +4386,10 @@
         <w:t xml:space="preserve"> alone</w:t>
       </w:r>
       <w:r>
-        <w:t xml:space="preserve"> (Figure FF)</w:t>
+        <w:t xml:space="preserve"> (Fig 4</w:t>
+      </w:r>
+      <w:r>
+        <w:t>)</w:t>
       </w:r>
       <w:r>
         <w:t xml:space="preserve">. </w:t>
@@ -4979,11 +4451,7 @@
         <w:t>high</w:t>
       </w:r>
       <w:r>
-        <w:t xml:space="preserve"> </w:t>
-      </w:r>
-      <w:r>
-        <w:lastRenderedPageBreak/>
-        <w:t>population tur</w:t>
+        <w:t xml:space="preserve"> population tur</w:t>
       </w:r>
       <w:r>
         <w:t xml:space="preserve">nover, provision of up to </w:t>
@@ -5060,10 +4528,7 @@
         <w:t xml:space="preserve"> </w:t>
       </w:r>
       <w:r>
-        <w:t xml:space="preserve">(Figure </w:t>
-      </w:r>
-      <w:r>
-        <w:t>FF</w:t>
+        <w:t>(Fig 4</w:t>
       </w:r>
       <w:r>
         <w:t>)</w:t>
@@ -5130,7 +4595,11 @@
         <w:t xml:space="preserve"> that communities with higher migration rates are also more likely to have cholera imported. </w:t>
       </w:r>
       <w:r>
-        <w:t xml:space="preserve">In order to optimize OCV impact, there is a tension between </w:t>
+        <w:t xml:space="preserve">In order to </w:t>
+      </w:r>
+      <w:r>
+        <w:lastRenderedPageBreak/>
+        <w:t xml:space="preserve">optimize OCV impact, there is a tension between </w:t>
       </w:r>
       <w:r>
         <w:t xml:space="preserve">targeting </w:t>
@@ -5160,7 +4629,7 @@
         <w:t xml:space="preserve"> </w:t>
       </w:r>
       <w:r>
-        <w:t xml:space="preserve">Figure DD </w:t>
+        <w:t xml:space="preserve">Fig 5 </w:t>
       </w:r>
       <w:r>
         <w:t>show</w:t>
@@ -5187,7 +4656,10 @@
         <w:t>example</w:t>
       </w:r>
       <w:r>
-        <w:t xml:space="preserve"> of Figure DD,</w:t>
+        <w:t xml:space="preserve"> of Fig 5</w:t>
+      </w:r>
+      <w:r>
+        <w:t>,</w:t>
       </w:r>
       <w:r>
         <w:t xml:space="preserve"> where R</w:t>
@@ -5333,7 +4805,13 @@
         <w:t>May</w:t>
       </w:r>
       <w:r>
-        <w:t xml:space="preserve"> 2016 (Figure GG panel A). Two large OCV campaigns were performed using enough vaccines to achieve coverage of 82% in July 2014 and 90% in June 2015. We</w:t>
+        <w:t xml:space="preserve"> 2016 (</w:t>
+      </w:r>
+      <w:r>
+        <w:t>Fig 6A</w:t>
+      </w:r>
+      <w:r>
+        <w:t>). Two large OCV campaigns were performed using enough vaccines to achieve coverage of 82% in July 2014 and 90% in June 2015. We</w:t>
       </w:r>
       <w:r>
         <w:t xml:space="preserve"> </w:t>
@@ -5383,7 +4861,13 @@
         </m:r>
       </m:oMath>
       <w:r>
-        <w:t xml:space="preserve"> by October 16, 2016, at which time the first cholera case of the outbreak was detected (Figure GG panel B).</w:t>
+        <w:t xml:space="preserve"> by October 16, 2016, at which time the first cholera case of the outbreak was detected (</w:t>
+      </w:r>
+      <w:r>
+        <w:t>Fig 6B</w:t>
+      </w:r>
+      <w:r>
+        <w:t>).</w:t>
       </w:r>
       <w:r>
         <w:t xml:space="preserve"> </w:t>
@@ -5490,7 +4974,13 @@
         <w:t xml:space="preserve">sizeable </w:t>
       </w:r>
       <w:r>
-        <w:t>30% probability that the introduction of a single cholera case would spark an outbreak of at least 50 cases (Figure GG panel C).</w:t>
+        <w:t>30% probability that the introduction of a single cholera case would spark an outbreak of at least 50 cases (</w:t>
+      </w:r>
+      <w:r>
+        <w:t>Fig 6C</w:t>
+      </w:r>
+      <w:r>
+        <w:t>).</w:t>
       </w:r>
       <w:r>
         <w:t xml:space="preserve"> To assess what </w:t>
@@ -5567,16 +5057,11 @@
         <w:t>was</w:t>
       </w:r>
       <w:r>
-        <w:t xml:space="preserve"> consistent with these data (Supplemental Figure </w:t>
-      </w:r>
-      <w:proofErr w:type="spellStart"/>
-      <w:r>
-        <w:t>GG</w:t>
-      </w:r>
-      <w:r>
-        <w:t>_Rt</w:t>
-      </w:r>
-      <w:proofErr w:type="spellEnd"/>
+        <w:t xml:space="preserve"> consistent with these data (</w:t>
+      </w:r>
+      <w:r>
+        <w:t>Fig S4</w:t>
+      </w:r>
       <w:r>
         <w:t>).</w:t>
       </w:r>
@@ -6006,18 +5491,7 @@
                     <w:sz w:val="20"/>
                     <w:szCs w:val="20"/>
                   </w:rPr>
-                  <m:t>∆</m:t>
-                </m:r>
-                <m:r>
-                  <m:rPr>
-                    <m:sty m:val="bi"/>
-                  </m:rPr>
-                  <w:rPr>
-                    <w:rFonts w:ascii="Cambria Math" w:hAnsi="Cambria Math"/>
-                    <w:sz w:val="20"/>
-                    <w:szCs w:val="20"/>
-                  </w:rPr>
-                  <m:t>X(t)</m:t>
+                  <m:t>∆X(t)</m:t>
                 </m:r>
               </m:oMath>
             </m:oMathPara>
@@ -6505,18 +5979,7 @@
                   <w:sz w:val="20"/>
                   <w:szCs w:val="20"/>
                 </w:rPr>
-                <m:t>N</m:t>
-              </m:r>
-              <m:r>
-                <m:rPr>
-                  <m:sty m:val="bi"/>
-                </m:rPr>
-                <w:rPr>
-                  <w:rFonts w:ascii="Cambria Math" w:hAnsi="Cambria Math"/>
-                  <w:sz w:val="20"/>
-                  <w:szCs w:val="20"/>
-                </w:rPr>
-                <m:t>(</m:t>
+                <m:t>N(</m:t>
               </m:r>
               <w:proofErr w:type="gramEnd"/>
               <m:r>
@@ -7063,15 +6526,7 @@
                         <w:sz w:val="20"/>
                         <w:szCs w:val="20"/>
                       </w:rPr>
-                      <m:t>4.3</m:t>
-                    </m:r>
-                    <m:r>
-                      <w:rPr>
-                        <w:rFonts w:ascii="Cambria Math" w:hAnsi="Cambria Math"/>
-                        <w:sz w:val="20"/>
-                        <w:szCs w:val="20"/>
-                      </w:rPr>
-                      <m:t xml:space="preserve"> years</m:t>
+                      <m:t>4.3 years</m:t>
                     </m:r>
                   </m:den>
                 </m:f>
@@ -7315,15 +6770,7 @@
                         <w:sz w:val="20"/>
                         <w:szCs w:val="20"/>
                       </w:rPr>
-                      <m:t>4.3</m:t>
-                    </m:r>
-                    <m:r>
-                      <w:rPr>
-                        <w:rFonts w:ascii="Cambria Math" w:hAnsi="Cambria Math"/>
-                        <w:sz w:val="20"/>
-                        <w:szCs w:val="20"/>
-                      </w:rPr>
-                      <m:t xml:space="preserve"> years</m:t>
+                      <m:t>4.3 years</m:t>
                     </m:r>
                   </m:den>
                 </m:f>
@@ -7402,7 +6849,6 @@
         </w:tc>
       </w:tr>
     </w:tbl>
-    <w:p/>
     <w:p>
       <w:r>
         <w:rPr>
@@ -7429,7 +6875,7 @@
       <w:r>
         <w:t>Our results can help inform decision-makers about the time window they can expect a population to resist a cholera outbreak even if the pathogen were to be introduced. During this window, WASH interventions can be scaled-up to provide longer-term protection, or a data-driven routine re-vaccination schedule can be determined. We developed an interactive tool to facilitate implementation of these results for a user-defined setting (</w:t>
       </w:r>
-      <w:hyperlink r:id="rId14" w:history="1">
+      <w:hyperlink r:id="rId13" w:history="1">
         <w:r>
           <w:rPr>
             <w:rStyle w:val="Hyperlink"/>
@@ -7642,11 +7088,7 @@
         <w:t>, but the probability of an outbreak can be reduced by high vaccine coverage</w:t>
       </w:r>
       <w:r>
-        <w:t xml:space="preserve">. Such re-emergence does not imply vaccine </w:t>
-      </w:r>
-      <w:r>
-        <w:lastRenderedPageBreak/>
-        <w:t>failure, but instead can result from population turnover, waning of direct effects, or pernicious seasonal forcing.</w:t>
+        <w:t>. Such re-emergence does not imply vaccine failure, but instead can result from population turnover, waning of direct effects, or pernicious seasonal forcing.</w:t>
       </w:r>
       <w:r>
         <w:t xml:space="preserve"> Additionally, non-random mixing of populations can result in patches with outbreak potential within a population with an average R</w:t>
@@ -7808,13 +7250,11 @@
         <w:t>e</w:t>
       </w:r>
       <w:r>
-        <w:t xml:space="preserve"> (Figure </w:t>
-      </w:r>
-      <w:proofErr w:type="spellStart"/>
-      <w:r>
-        <w:t>DD_Supplement</w:t>
-      </w:r>
-      <w:proofErr w:type="spellEnd"/>
+        <w:t xml:space="preserve"> (</w:t>
+      </w:r>
+      <w:r>
+        <w:t>Fig S5</w:t>
+      </w:r>
       <w:r>
         <w:t>)</w:t>
       </w:r>
@@ -7955,11 +7395,7 @@
         <w:t xml:space="preserve"> be the goal. </w:t>
       </w:r>
       <w:r>
-        <w:t xml:space="preserve">Human mobility and </w:t>
-      </w:r>
-      <w:r>
-        <w:lastRenderedPageBreak/>
-        <w:t>waning herd immunity are key considerations for when these urban populations should be revaccinated.</w:t>
+        <w:t>Human mobility and waning herd immunity are key considerations for when these urban populations should be revaccinated.</w:t>
       </w:r>
     </w:p>
     <w:p/>
@@ -7987,6 +7423,160 @@
     </w:p>
     <w:p/>
     <w:p>
+      <w:r>
+        <w:rPr>
+          <w:b/>
+        </w:rPr>
+        <w:t>Fig 1. Compartmental model framework.</w:t>
+      </w:r>
+      <w:r>
+        <w:t xml:space="preserve"> </w:t>
+      </w:r>
+    </w:p>
+    <w:p>
+      <w:r>
+        <w:t>Individuals in a well-mixed population include</w:t>
+      </w:r>
+      <w:r>
+        <w:t xml:space="preserve"> explicit compartments for</w:t>
+      </w:r>
+      <w:r>
+        <w:t xml:space="preserve"> susceptible (</w:t>
+      </w:r>
+      <m:oMath>
+        <m:r>
+          <w:rPr>
+            <w:rFonts w:ascii="Cambria Math" w:hAnsi="Cambria Math"/>
+          </w:rPr>
+          <m:t>S</m:t>
+        </m:r>
+      </m:oMath>
+      <w:r>
+        <w:t>) and vaccinated (</w:t>
+      </w:r>
+      <m:oMath>
+        <m:sSub>
+          <m:sSubPr>
+            <m:ctrlPr>
+              <w:rPr>
+                <w:rFonts w:ascii="Cambria Math" w:hAnsi="Cambria Math"/>
+                <w:i/>
+              </w:rPr>
+            </m:ctrlPr>
+          </m:sSubPr>
+          <m:e>
+            <m:r>
+              <w:rPr>
+                <w:rFonts w:ascii="Cambria Math" w:hAnsi="Cambria Math"/>
+              </w:rPr>
+              <m:t>V</m:t>
+            </m:r>
+          </m:e>
+          <m:sub>
+            <m:r>
+              <w:rPr>
+                <w:rFonts w:ascii="Cambria Math" w:hAnsi="Cambria Math"/>
+              </w:rPr>
+              <m:t>1</m:t>
+            </m:r>
+          </m:sub>
+        </m:sSub>
+        <m:r>
+          <w:rPr>
+            <w:rFonts w:ascii="Cambria Math" w:hAnsi="Cambria Math"/>
+          </w:rPr>
+          <m:t xml:space="preserve">, </m:t>
+        </m:r>
+        <m:sSub>
+          <m:sSubPr>
+            <m:ctrlPr>
+              <w:rPr>
+                <w:rFonts w:ascii="Cambria Math" w:hAnsi="Cambria Math"/>
+                <w:i/>
+              </w:rPr>
+            </m:ctrlPr>
+          </m:sSubPr>
+          <m:e>
+            <m:r>
+              <w:rPr>
+                <w:rFonts w:ascii="Cambria Math" w:hAnsi="Cambria Math"/>
+              </w:rPr>
+              <m:t>V</m:t>
+            </m:r>
+          </m:e>
+          <m:sub>
+            <m:r>
+              <w:rPr>
+                <w:rFonts w:ascii="Cambria Math" w:hAnsi="Cambria Math"/>
+              </w:rPr>
+              <m:t>2</m:t>
+            </m:r>
+          </m:sub>
+        </m:sSub>
+        <w:proofErr w:type="gramStart"/>
+        <m:r>
+          <w:rPr>
+            <w:rFonts w:ascii="Cambria Math" w:hAnsi="Cambria Math"/>
+          </w:rPr>
+          <m:t>,…,</m:t>
+        </m:r>
+        <w:proofErr w:type="gramEnd"/>
+        <m:sSub>
+          <m:sSubPr>
+            <m:ctrlPr>
+              <w:rPr>
+                <w:rFonts w:ascii="Cambria Math" w:hAnsi="Cambria Math"/>
+                <w:i/>
+              </w:rPr>
+            </m:ctrlPr>
+          </m:sSubPr>
+          <m:e>
+            <m:r>
+              <w:rPr>
+                <w:rFonts w:ascii="Cambria Math" w:hAnsi="Cambria Math"/>
+              </w:rPr>
+              <m:t>V</m:t>
+            </m:r>
+          </m:e>
+          <m:sub>
+            <m:r>
+              <w:rPr>
+                <w:rFonts w:ascii="Cambria Math" w:hAnsi="Cambria Math"/>
+              </w:rPr>
+              <m:t>n</m:t>
+            </m:r>
+          </m:sub>
+        </m:sSub>
+      </m:oMath>
+      <w:r>
+        <w:t>). Individuals enter and leave the system through birth, death, and migration (grey dashed arrows) and progress between stages in the population (black arrows). The force of infection for individuals in a compartment V</w:t>
+      </w:r>
+      <w:r>
+        <w:rPr>
+          <w:vertAlign w:val="subscript"/>
+        </w:rPr>
+        <w:t>i</w:t>
+      </w:r>
+      <w:r>
+        <w:t xml:space="preserve"> is reduced by a factor of </w:t>
+      </w:r>
+      <m:oMath>
+        <m:r>
+          <w:rPr>
+            <w:rFonts w:ascii="Cambria Math" w:hAnsi="Cambria Math"/>
+          </w:rPr>
+          <m:t>1-VE(i)</m:t>
+        </m:r>
+      </m:oMath>
+      <w:r>
+        <w:t xml:space="preserve">. Disease progression compartments for exposed but not yet infectious (E), infectious (I), and recovered (R) are shown, but are not explicitly modeled due to the focus of this study on vaccine-derived herd immunity. We show </w:t>
+      </w:r>
+      <w:r>
+        <w:t xml:space="preserve">a direct disease transmission process and a leaky vaccine action model. </w:t>
+      </w:r>
+    </w:p>
+    <w:p/>
+    <w:p>
       <w:pPr>
         <w:rPr>
           <w:b/>
@@ -7996,7 +7586,7 @@
         <w:rPr>
           <w:b/>
         </w:rPr>
-        <w:t>Figure AA</w:t>
+        <w:t>Fig 2</w:t>
       </w:r>
       <w:r>
         <w:rPr>
@@ -8123,7 +7713,13 @@
         <w:rPr>
           <w:b/>
         </w:rPr>
-        <w:t xml:space="preserve">Figure BB. </w:t>
+        <w:t>Fig 3</w:t>
+      </w:r>
+      <w:r>
+        <w:rPr>
+          <w:b/>
+        </w:rPr>
+        <w:t xml:space="preserve">. </w:t>
       </w:r>
       <w:proofErr w:type="gramStart"/>
       <w:r>
@@ -8245,271 +7841,43 @@
     </w:p>
     <w:p/>
     <w:p>
-      <w:r>
+      <w:pPr>
         <w:rPr>
           <w:b/>
         </w:rPr>
-        <w:t>Figure VC</w:t>
-      </w:r>
-      <w:r>
-        <w:t>.</w:t>
-      </w:r>
+      </w:pPr>
       <w:r>
         <w:rPr>
           <w:b/>
         </w:rPr>
+        <w:t>Fig 4. Vaccine strategies to maximize DHI.</w:t>
+      </w:r>
+    </w:p>
+    <w:p>
+      <w:pPr>
+        <w:rPr>
+          <w:b/>
+        </w:rPr>
+      </w:pPr>
+      <w:r>
+        <w:t>(A)</w:t>
+      </w:r>
+      <w:r>
         <w:t xml:space="preserve"> </w:t>
       </w:r>
-      <w:proofErr w:type="gramStart"/>
-      <w:r>
-        <w:rPr>
-          <w:b/>
-        </w:rPr>
-        <w:t>Duration of Herd Immunity (DHI) as a function of vaccine coverage and basic reproductive number.</w:t>
-      </w:r>
-      <w:proofErr w:type="gramEnd"/>
-      <w:r>
-        <w:t xml:space="preserve"> </w:t>
-      </w:r>
-    </w:p>
-    <w:p>
-      <w:r>
-        <w:t xml:space="preserve">DHI is maximized in settings with high vaccine coverage and low basic reproductive numbers. </w:t>
-      </w:r>
-      <w:r>
-        <w:t>Uncolored regions never obtain herd immunity (e.g., VC &lt; 0.5 and R</w:t>
-      </w:r>
-      <w:r>
-        <w:rPr>
-          <w:vertAlign w:val="subscript"/>
-        </w:rPr>
-        <w:t>0</w:t>
-      </w:r>
-      <w:r>
-        <w:t xml:space="preserve"> &gt; 1.5).</w:t>
-      </w:r>
-    </w:p>
-    <w:p/>
-    <w:p>
-      <w:r>
-        <w:rPr>
-          <w:b/>
-        </w:rPr>
-        <w:t>Figure CC. Compartmental model framework.</w:t>
-      </w:r>
-      <w:r>
-        <w:t xml:space="preserve"> </w:t>
-      </w:r>
-    </w:p>
-    <w:p>
-      <w:r>
-        <w:t>For our main results, we assume a direct disease transmission process and a leaky vaccine action model. Individuals who are vaccinated progress through stages V</w:t>
-      </w:r>
-      <w:r>
-        <w:rPr>
-          <w:vertAlign w:val="subscript"/>
-        </w:rPr>
-        <w:t>1</w:t>
-      </w:r>
-      <w:r>
-        <w:t>, V</w:t>
-      </w:r>
-      <w:r>
-        <w:rPr>
-          <w:vertAlign w:val="subscript"/>
-        </w:rPr>
-        <w:t>2</w:t>
-      </w:r>
-      <w:proofErr w:type="gramStart"/>
-      <w:r>
-        <w:t>, ....</w:t>
-      </w:r>
-      <w:proofErr w:type="gramEnd"/>
-      <w:r>
-        <w:t xml:space="preserve">, </w:t>
+      <w:r>
+        <w:t>Recurring</w:t>
+      </w:r>
+      <w:r>
+        <w:t xml:space="preserve"> mass vaccination with 100% coverage of </w:t>
       </w:r>
       <w:proofErr w:type="spellStart"/>
       <w:r>
-        <w:t>V</w:t>
-      </w:r>
-      <w:r>
-        <w:softHyphen/>
-      </w:r>
-      <w:r>
-        <w:softHyphen/>
-      </w:r>
-      <w:r>
-        <w:rPr>
-          <w:vertAlign w:val="subscript"/>
-        </w:rPr>
-        <w:t>n</w:t>
+        <w:t>susceptibles</w:t>
       </w:r>
       <w:proofErr w:type="spellEnd"/>
       <w:r>
-        <w:t xml:space="preserve"> at an average rate of 1 per month. The force of infection for individuals in a compartment V</w:t>
-      </w:r>
-      <w:r>
-        <w:rPr>
-          <w:vertAlign w:val="subscript"/>
-        </w:rPr>
-        <w:t>i</w:t>
-      </w:r>
-      <w:r>
-        <w:t xml:space="preserve"> is reduced by a factor of (1-</w:t>
-      </w:r>
-      <w:proofErr w:type="gramStart"/>
-      <w:r>
-        <w:t>VE(</w:t>
-      </w:r>
-      <w:proofErr w:type="spellStart"/>
-      <w:proofErr w:type="gramEnd"/>
-      <w:r>
-        <w:t>i</w:t>
-      </w:r>
-      <w:proofErr w:type="spellEnd"/>
-      <w:r>
-        <w:t>)).</w:t>
-      </w:r>
-    </w:p>
-    <w:p/>
-    <w:p>
-      <w:r>
-        <w:rPr>
-          <w:b/>
-        </w:rPr>
-        <w:t>Figure DD. Vaccine targeting optimized in settings with intermediate rates of migration.</w:t>
-      </w:r>
-      <w:r>
-        <w:t xml:space="preserve"> </w:t>
-      </w:r>
-    </w:p>
-    <w:p>
-      <w:r>
-        <w:t xml:space="preserve">Vaccine impact is measured by the decrease in the N-year cumulative probability of an outbreak comparing a mass </w:t>
-      </w:r>
-      <w:r>
-        <w:t xml:space="preserve">WC </w:t>
-      </w:r>
-      <w:r>
-        <w:t>vaccination campaign with VC=1 versus no vaccination, and is shown to reach maxima</w:t>
-      </w:r>
-      <w:r>
-        <w:t xml:space="preserve"> (triangles)</w:t>
-      </w:r>
-      <w:r>
-        <w:t xml:space="preserve"> at intermediate levels of connectivity. The ti</w:t>
-      </w:r>
-      <w:r>
-        <w:t xml:space="preserve">me </w:t>
-      </w:r>
-      <w:r>
-        <w:t xml:space="preserve">since vaccination (colored lines) modifies these maxima. </w:t>
-      </w:r>
-      <w:r>
-        <w:t>Vertical grey lines denote the estimate</w:t>
-      </w:r>
-      <w:r>
-        <w:t xml:space="preserve">d migration rates for Calcutta, </w:t>
-      </w:r>
-      <w:proofErr w:type="spellStart"/>
-      <w:r>
-        <w:t>Bentiu</w:t>
-      </w:r>
-      <w:proofErr w:type="spellEnd"/>
-      <w:r>
-        <w:t xml:space="preserve"> </w:t>
-      </w:r>
-      <w:proofErr w:type="spellStart"/>
-      <w:r>
-        <w:t>PoC</w:t>
-      </w:r>
-      <w:proofErr w:type="spellEnd"/>
-      <w:r>
-        <w:t xml:space="preserve"> Camp</w:t>
-      </w:r>
-      <w:r>
-        <w:t>, and Dhaka</w:t>
-      </w:r>
-      <w:r>
-        <w:t xml:space="preserve"> as described in Methods. </w:t>
-      </w:r>
-      <w:r>
-        <w:t>In this example, R</w:t>
-      </w:r>
-      <w:r>
-        <w:rPr>
-          <w:vertAlign w:val="subscript"/>
-        </w:rPr>
-        <w:t>0</w:t>
-      </w:r>
-      <w:r>
-        <w:t xml:space="preserve"> is </w:t>
-      </w:r>
-      <w:r>
-        <w:t>set to</w:t>
-      </w:r>
-      <w:r>
-        <w:t xml:space="preserve"> 1.5 and </w:t>
-      </w:r>
-      <w:r>
-        <w:t>the average probability that a migrant is infected is 1/N, where N is the community size. See Supplemental Information for alternative parameters sets.</w:t>
-      </w:r>
-    </w:p>
-    <w:p/>
-    <w:p>
-      <w:pPr>
-        <w:rPr>
-          <w:b/>
-        </w:rPr>
-      </w:pPr>
-      <w:r>
-        <w:rPr>
-          <w:b/>
-        </w:rPr>
-        <w:t>Figure FF. Vaccine strategies to maximize DHI.</w:t>
-      </w:r>
-    </w:p>
-    <w:p>
-      <w:pPr>
-        <w:rPr>
-          <w:b/>
-        </w:rPr>
-      </w:pPr>
-      <w:r>
-        <w:t>(A)</w:t>
-      </w:r>
-      <w:r>
-        <w:t xml:space="preserve"> </w:t>
-      </w:r>
-      <w:r>
-        <w:t>Recurring</w:t>
-      </w:r>
-      <w:r>
-        <w:t xml:space="preserve"> mass vaccination</w:t>
-      </w:r>
-      <w:r>
-        <w:t xml:space="preserve"> with 100% coverage of </w:t>
-      </w:r>
-      <w:proofErr w:type="spellStart"/>
-      <w:r>
-        <w:t>susceptibles</w:t>
-      </w:r>
-      <w:proofErr w:type="spellEnd"/>
-      <w:r>
-        <w:t xml:space="preserve"> every year (dashed line) </w:t>
-      </w:r>
-      <w:r>
-        <w:t>or two years (dotted line) is shown to periodically achieve then lose herd immunity, as recorded by the faded horizontal lines below. (B) M</w:t>
-      </w:r>
-      <w:r>
-        <w:t>ass vaccination of 80% followed by routine vaccination of 8 (green), 12 (teal), or</w:t>
-      </w:r>
-      <w:r>
-        <w:t xml:space="preserve"> 16 (purple) individuals per day is shown to maximize DHI. (C) Routine vaccination only. The following are held constant for all simulations: population size = 10,000; maximum </w:t>
-      </w:r>
-      <w:r>
-        <w:lastRenderedPageBreak/>
-        <w:t>vaccine courses = 30,000; R</w:t>
+        <w:t xml:space="preserve"> every year (dashed line) or two years (dotted line) is shown to periodically achieve then lose herd immunity, as recorded by the faded horizontal lines below. (B) Mass vaccination of 80% followed by routine vaccination of 8 (green), 12 (teal), or 16 (purple) individuals per day is shown to maximize DHI. (C) Routine vaccination only. The following are held constant for all simulations: population size = 10,000; maximum vaccine courses = 30,000; R</w:t>
       </w:r>
       <w:r>
         <w:rPr>
@@ -8578,6 +7946,168 @@
             </m:r>
           </m:den>
         </m:f>
+      </m:oMath>
+      <w:r>
+        <w:t>.</w:t>
+      </w:r>
+    </w:p>
+    <w:p/>
+    <w:p>
+      <w:r>
+        <w:rPr>
+          <w:b/>
+        </w:rPr>
+        <w:t>Fig 5</w:t>
+      </w:r>
+      <w:r>
+        <w:rPr>
+          <w:b/>
+        </w:rPr>
+        <w:t>. Vaccine targeting optimized in settings with intermediate rates of migration.</w:t>
+      </w:r>
+      <w:r>
+        <w:t xml:space="preserve"> </w:t>
+      </w:r>
+    </w:p>
+    <w:p>
+      <w:r>
+        <w:t xml:space="preserve">Vaccine impact is measured by the decrease in the N-year cumulative probability of an outbreak comparing a mass </w:t>
+      </w:r>
+      <w:r>
+        <w:t xml:space="preserve">WC </w:t>
+      </w:r>
+      <w:r>
+        <w:t>vaccination campaign with VC=1 versus no vaccination, and is shown to reach maxima</w:t>
+      </w:r>
+      <w:r>
+        <w:t xml:space="preserve"> (triangles)</w:t>
+      </w:r>
+      <w:r>
+        <w:t xml:space="preserve"> at intermediate levels of connectivity. The ti</w:t>
+      </w:r>
+      <w:r>
+        <w:t xml:space="preserve">me </w:t>
+      </w:r>
+      <w:r>
+        <w:t xml:space="preserve">since vaccination (colored lines) modifies these maxima. </w:t>
+      </w:r>
+      <w:r>
+        <w:t xml:space="preserve">Vertical grey lines denote the </w:t>
+      </w:r>
+      <w:r>
+        <w:lastRenderedPageBreak/>
+        <w:t>estimate</w:t>
+      </w:r>
+      <w:r>
+        <w:t xml:space="preserve">d migration rates for Calcutta, </w:t>
+      </w:r>
+      <w:proofErr w:type="spellStart"/>
+      <w:r>
+        <w:t>Bentiu</w:t>
+      </w:r>
+      <w:proofErr w:type="spellEnd"/>
+      <w:r>
+        <w:t xml:space="preserve"> </w:t>
+      </w:r>
+      <w:proofErr w:type="spellStart"/>
+      <w:r>
+        <w:t>PoC</w:t>
+      </w:r>
+      <w:proofErr w:type="spellEnd"/>
+      <w:r>
+        <w:t xml:space="preserve"> Camp</w:t>
+      </w:r>
+      <w:r>
+        <w:t>, and Dhaka</w:t>
+      </w:r>
+      <w:r>
+        <w:t xml:space="preserve"> as described in Methods. </w:t>
+      </w:r>
+      <w:r>
+        <w:t>In this example, R</w:t>
+      </w:r>
+      <w:r>
+        <w:rPr>
+          <w:vertAlign w:val="subscript"/>
+        </w:rPr>
+        <w:t>0</w:t>
+      </w:r>
+      <w:r>
+        <w:t xml:space="preserve"> is </w:t>
+      </w:r>
+      <w:r>
+        <w:t>set to</w:t>
+      </w:r>
+      <w:r>
+        <w:t xml:space="preserve"> 1.5 and </w:t>
+      </w:r>
+      <w:r>
+        <w:t>the average probability that a migrant is infected is 1/N, where N is the community size. See Supplemental Information for alternative parameters sets.</w:t>
+      </w:r>
+    </w:p>
+    <w:p/>
+    <w:p>
+      <w:pPr>
+        <w:rPr>
+          <w:b/>
+        </w:rPr>
+      </w:pPr>
+      <w:r>
+        <w:rPr>
+          <w:b/>
+        </w:rPr>
+        <w:t xml:space="preserve">Fig 6. </w:t>
+      </w:r>
+      <w:proofErr w:type="spellStart"/>
+      <w:proofErr w:type="gramStart"/>
+      <w:r>
+        <w:rPr>
+          <w:b/>
+        </w:rPr>
+        <w:t>Bentiu</w:t>
+      </w:r>
+      <w:proofErr w:type="spellEnd"/>
+      <w:r>
+        <w:rPr>
+          <w:b/>
+        </w:rPr>
+        <w:t xml:space="preserve"> </w:t>
+      </w:r>
+      <w:proofErr w:type="spellStart"/>
+      <w:r>
+        <w:rPr>
+          <w:b/>
+        </w:rPr>
+        <w:t>PoC</w:t>
+      </w:r>
+      <w:proofErr w:type="spellEnd"/>
+      <w:r>
+        <w:rPr>
+          <w:b/>
+        </w:rPr>
+        <w:t xml:space="preserve"> Camp case study.</w:t>
+      </w:r>
+      <w:proofErr w:type="gramEnd"/>
+    </w:p>
+    <w:p>
+      <w:r>
+        <w:t xml:space="preserve">(A) Estimated population size (blue line), individuals vaccinated assuming two-dose coverage (green bars), and case counts in October and November (grey bars). IOM began reporting entries and exits in December 2015 and are represented by the feint green and red ribbons around the blue line. (B) The proportion susceptible over time decreases due to mass vaccination events, and increases quickly during periods of population growth due to influx of new camp residents assumed to be susceptible. (C) The probability that a single case sparks an outbreak of at least 50 cases increases with </w:t>
+      </w:r>
+      <w:proofErr w:type="gramStart"/>
+      <m:oMath>
+        <m:r>
+          <w:rPr>
+            <w:rFonts w:ascii="Cambria Math" w:hAnsi="Cambria Math"/>
+          </w:rPr>
+          <m:t>X(</m:t>
+        </m:r>
+        <w:proofErr w:type="gramEnd"/>
+        <m:r>
+          <w:rPr>
+            <w:rFonts w:ascii="Cambria Math" w:hAnsi="Cambria Math"/>
+          </w:rPr>
+          <m:t>t)</m:t>
+        </m:r>
       </m:oMath>
       <w:r>
         <w:t>.</w:t>
@@ -8603,6 +8133,7 @@
         <w:rPr>
           <w:b/>
         </w:rPr>
+        <w:lastRenderedPageBreak/>
         <w:t>REFERE</w:t>
       </w:r>
       <w:r>
@@ -9939,6 +9470,7 @@
           <w:rFonts w:ascii="Cambria" w:hAnsi="Cambria"/>
           <w:noProof/>
         </w:rPr>
+        <w:lastRenderedPageBreak/>
         <w:t>22</w:t>
       </w:r>
       <w:r>
@@ -10955,6 +10487,7 @@
           <w:rFonts w:ascii="Cambria" w:hAnsi="Cambria"/>
           <w:noProof/>
         </w:rPr>
+        <w:lastRenderedPageBreak/>
         <w:t>40</w:t>
       </w:r>
       <w:r>
@@ -11041,6 +10574,405 @@
         <w:t>SUPPLEMENTAL INFORMATION</w:t>
       </w:r>
     </w:p>
+    <w:p>
+      <w:pPr>
+        <w:rPr>
+          <w:b/>
+        </w:rPr>
+      </w:pPr>
+    </w:p>
+    <w:p>
+      <w:pPr>
+        <w:rPr>
+          <w:b/>
+        </w:rPr>
+      </w:pPr>
+      <w:r>
+        <w:rPr>
+          <w:b/>
+        </w:rPr>
+        <w:t xml:space="preserve">Fig S1. </w:t>
+      </w:r>
+      <w:proofErr w:type="spellStart"/>
+      <w:r>
+        <w:rPr>
+          <w:b/>
+        </w:rPr>
+        <w:t>Bentiu</w:t>
+      </w:r>
+      <w:proofErr w:type="spellEnd"/>
+      <w:r>
+        <w:rPr>
+          <w:b/>
+        </w:rPr>
+        <w:t xml:space="preserve"> </w:t>
+      </w:r>
+      <w:proofErr w:type="spellStart"/>
+      <w:r>
+        <w:rPr>
+          <w:b/>
+        </w:rPr>
+        <w:t>PoC</w:t>
+      </w:r>
+      <w:proofErr w:type="spellEnd"/>
+      <w:r>
+        <w:rPr>
+          <w:b/>
+        </w:rPr>
+        <w:t xml:space="preserve"> Camp population estimates over time. </w:t>
+      </w:r>
+    </w:p>
+    <w:p>
+      <w:r>
+        <w:t xml:space="preserve">In order to simulate the </w:t>
+      </w:r>
+      <w:proofErr w:type="spellStart"/>
+      <w:r>
+        <w:t>Bentiu</w:t>
+      </w:r>
+      <w:proofErr w:type="spellEnd"/>
+      <w:r>
+        <w:t xml:space="preserve"> </w:t>
+      </w:r>
+      <w:proofErr w:type="spellStart"/>
+      <w:r>
+        <w:t>PoC</w:t>
+      </w:r>
+      <w:proofErr w:type="spellEnd"/>
+      <w:r>
+        <w:t xml:space="preserve"> Camp, we separated the IOM population estimates (black line) into four segments (vertical dashed lines). During the first segment from February 2014 to June 2014, we assumed linear growth (blue line). During the second segment from June 2014 to December 2015, we simulated exponential growth at a rate of </w:t>
+      </w:r>
+      <m:oMath>
+        <m:f>
+          <m:fPr>
+            <m:ctrlPr>
+              <w:rPr>
+                <w:rFonts w:ascii="Cambria Math" w:hAnsi="Cambria Math"/>
+                <w:i/>
+              </w:rPr>
+            </m:ctrlPr>
+          </m:fPr>
+          <m:num>
+            <m:r>
+              <w:rPr>
+                <w:rFonts w:ascii="Cambria Math" w:hAnsi="Cambria Math"/>
+              </w:rPr>
+              <m:t>1</m:t>
+            </m:r>
+          </m:num>
+          <m:den>
+            <m:r>
+              <w:rPr>
+                <w:rFonts w:ascii="Cambria Math" w:hAnsi="Cambria Math"/>
+              </w:rPr>
+              <m:t>1.21 years</m:t>
+            </m:r>
+          </m:den>
+        </m:f>
+      </m:oMath>
+      <w:r>
+        <w:t xml:space="preserve">. During the third segment from December 2015 to May 2015, we assumed exponential decay at a rate of </w:t>
+      </w:r>
+      <m:oMath>
+        <m:f>
+          <m:fPr>
+            <m:ctrlPr>
+              <w:rPr>
+                <w:rFonts w:ascii="Cambria Math" w:hAnsi="Cambria Math"/>
+                <w:i/>
+              </w:rPr>
+            </m:ctrlPr>
+          </m:fPr>
+          <m:num>
+            <m:r>
+              <w:rPr>
+                <w:rFonts w:ascii="Cambria Math" w:hAnsi="Cambria Math"/>
+              </w:rPr>
+              <m:t>1</m:t>
+            </m:r>
+          </m:num>
+          <m:den>
+            <m:r>
+              <w:rPr>
+                <w:rFonts w:ascii="Cambria Math" w:hAnsi="Cambria Math"/>
+              </w:rPr>
+              <m:t>1.21 years</m:t>
+            </m:r>
+          </m:den>
+        </m:f>
+      </m:oMath>
+      <w:r>
+        <w:t xml:space="preserve">. During the fourth and final segment beginning May 2015, we assumed population size was constant. The use of exponential and constant functions allowed for population size to change dynamically within a compartmental model framework, and provided population estimates that were visually reasonable. Our deterministic simulations began on June 15, when vaccination first occurred.  </w:t>
+      </w:r>
+    </w:p>
+    <w:p/>
+    <w:p>
+      <w:r>
+        <w:rPr>
+          <w:b/>
+        </w:rPr>
+        <w:t xml:space="preserve">Figure </w:t>
+      </w:r>
+      <w:r>
+        <w:rPr>
+          <w:b/>
+        </w:rPr>
+        <w:t>S2</w:t>
+      </w:r>
+      <w:r>
+        <w:rPr>
+          <w:b/>
+        </w:rPr>
+        <w:t xml:space="preserve">. </w:t>
+      </w:r>
+      <w:r>
+        <w:rPr>
+          <w:b/>
+        </w:rPr>
+        <w:t>Changes in the proportion of the population susceptible (</w:t>
+      </w:r>
+      <w:proofErr w:type="gramStart"/>
+      <m:oMath>
+        <m:r>
+          <m:rPr>
+            <m:sty m:val="bi"/>
+          </m:rPr>
+          <w:rPr>
+            <w:rFonts w:ascii="Cambria Math" w:hAnsi="Cambria Math"/>
+          </w:rPr>
+          <m:t>X(</m:t>
+        </m:r>
+        <w:proofErr w:type="gramEnd"/>
+        <m:r>
+          <m:rPr>
+            <m:sty m:val="bi"/>
+          </m:rPr>
+          <w:rPr>
+            <w:rFonts w:ascii="Cambria Math" w:hAnsi="Cambria Math"/>
+          </w:rPr>
+          <m:t>t)</m:t>
+        </m:r>
+      </m:oMath>
+      <w:r>
+        <w:rPr>
+          <w:b/>
+        </w:rPr>
+        <w:t>) as a function of years since vaccination</w:t>
+      </w:r>
+      <w:r>
+        <w:rPr>
+          <w:b/>
+        </w:rPr>
+        <w:t>.</w:t>
+      </w:r>
+      <w:r>
+        <w:t xml:space="preserve"> </w:t>
+      </w:r>
+    </w:p>
+    <w:p>
+      <w:proofErr w:type="gramStart"/>
+      <w:r>
+        <w:t>As per Fig 2</w:t>
+      </w:r>
+      <w:r>
+        <w:t xml:space="preserve">, but </w:t>
+      </w:r>
+      <w:r>
+        <w:t>with the addition of high birth/death rates (</w:t>
+      </w:r>
+      <m:oMath>
+        <m:f>
+          <m:fPr>
+            <m:ctrlPr>
+              <w:rPr>
+                <w:rFonts w:ascii="Cambria Math" w:hAnsi="Cambria Math"/>
+                <w:i/>
+              </w:rPr>
+            </m:ctrlPr>
+          </m:fPr>
+          <m:num>
+            <m:r>
+              <w:rPr>
+                <w:rFonts w:ascii="Cambria Math" w:hAnsi="Cambria Math"/>
+              </w:rPr>
+              <m:t>1</m:t>
+            </m:r>
+          </m:num>
+          <m:den>
+            <m:r>
+              <w:rPr>
+                <w:rFonts w:ascii="Cambria Math" w:hAnsi="Cambria Math"/>
+              </w:rPr>
+              <m:t>40 years</m:t>
+            </m:r>
+          </m:den>
+        </m:f>
+      </m:oMath>
+      <w:r>
+        <w:t>) and the BS-Whole Cell vaccine profile.</w:t>
+      </w:r>
+      <w:proofErr w:type="gramEnd"/>
+    </w:p>
+    <w:p/>
+    <w:p>
+      <w:r>
+        <w:rPr>
+          <w:b/>
+        </w:rPr>
+        <w:t>Fig S3</w:t>
+      </w:r>
+      <w:r>
+        <w:t>.</w:t>
+      </w:r>
+      <w:r>
+        <w:rPr>
+          <w:b/>
+        </w:rPr>
+        <w:t xml:space="preserve"> </w:t>
+      </w:r>
+      <w:proofErr w:type="gramStart"/>
+      <w:r>
+        <w:rPr>
+          <w:b/>
+        </w:rPr>
+        <w:t>Duration of Herd Immunity (DHI) as a function of vaccine coverage and basic reproductive number.</w:t>
+      </w:r>
+      <w:proofErr w:type="gramEnd"/>
+      <w:r>
+        <w:t xml:space="preserve"> </w:t>
+      </w:r>
+    </w:p>
+    <w:p>
+      <w:r>
+        <w:t>DHI is maximized in settings with high vaccine coverage and low basic reproductive numbers. Due to a longer duration of moderate VE but shorter duration of any VE, the WC vaccine possesses a wider parameter space of long DHI (blue), but an earlier fade to low or no DHI (red or white) as compared to the BS-WC vaccine. Migration rates are set to zero. Uncolored regions never obtain herd immunity.</w:t>
+      </w:r>
+    </w:p>
+    <w:p/>
+    <w:p>
+      <w:pPr>
+        <w:rPr>
+          <w:b/>
+        </w:rPr>
+      </w:pPr>
+      <w:r>
+        <w:rPr>
+          <w:b/>
+        </w:rPr>
+        <w:t>Fig S4. Time-dependent effective reproductive number (</w:t>
+      </w:r>
+      <m:oMath>
+        <m:sSub>
+          <m:sSubPr>
+            <m:ctrlPr>
+              <w:rPr>
+                <w:rFonts w:ascii="Cambria Math" w:hAnsi="Cambria Math"/>
+                <w:b/>
+                <w:i/>
+              </w:rPr>
+            </m:ctrlPr>
+          </m:sSubPr>
+          <m:e>
+            <m:r>
+              <m:rPr>
+                <m:sty m:val="bi"/>
+              </m:rPr>
+              <w:rPr>
+                <w:rFonts w:ascii="Cambria Math" w:hAnsi="Cambria Math"/>
+              </w:rPr>
+              <m:t>R</m:t>
+            </m:r>
+          </m:e>
+          <m:sub>
+            <m:r>
+              <m:rPr>
+                <m:sty m:val="bi"/>
+              </m:rPr>
+              <w:rPr>
+                <w:rFonts w:ascii="Cambria Math" w:hAnsi="Cambria Math"/>
+              </w:rPr>
+              <m:t>t</m:t>
+            </m:r>
+          </m:sub>
+        </m:sSub>
+      </m:oMath>
+      <w:r>
+        <w:rPr>
+          <w:b/>
+        </w:rPr>
+        <w:t xml:space="preserve">) and daily cholera case counts in Bentiu PoC between October and November 2016. </w:t>
+      </w:r>
+    </w:p>
+    <w:p>
+      <w:r>
+        <w:t xml:space="preserve">We assumed a generation interval with mean of 5 days and following a gamma distribution with shape=0.5 and rate=0.1 as per </w:t>
+      </w:r>
+      <w:r>
+        <w:t>ref</w:t>
+      </w:r>
+      <w:r>
+        <w:t xml:space="preserve"> </w:t>
+      </w:r>
+      <w:r>
+        <w:fldChar w:fldCharType="begin" w:fldLock="1"/>
+      </w:r>
+      <w:r>
+        <w:instrText>ADDIN CSL_CITATION { "citationItems" : [ { "id" : "ITEM-1", "itemData" : { "author" : [ { "dropping-particle" : "", "family" : "Azman", "given" : "Andrew S", "non-dropping-particle" : "", "parse-names" : false, "suffix" : "" }, { "dropping-particle" : "", "family" : "Rumunu", "given" : "John", "non-dropping-particle" : "", "parse-names" : false, "suffix" : "" }, { "dropping-particle" : "", "family" : "Abubakar", "given" : "Abdinasir", "non-dropping-particle" : "", "parse-names" : false, "suffix" : "" }, { "dropping-particle" : "", "family" : "West", "given" : "Haley", "non-dropping-particle" : "", "parse-names" : false, "suffix" : "" }, { "dropping-particle" : "", "family" : "Ciglenecki", "given" : "Iza", "non-dropping-particle" : "", "parse-names" : false, "suffix" : "" }, { "dropping-particle" : "", "family" : "Helderman", "given" : "Trina", "non-dropping-particle" : "", "parse-names" : false, "suffix" : "" }, { "dropping-particle" : "", "family" : "Wamala", "given" : "Joseph Francis", "non-dropping-particle" : "", "parse-names" : false, "suffix" : "" }, { "dropping-particle" : "", "family" : "De", "given" : "Olimpia", "non-dropping-particle" : "", "parse-names" : false, "suffix" : "" }, { "dropping-particle" : "", "family" : "V\u00e1zquez", "given" : "Rosa", "non-dropping-particle" : "", "parse-names" : false, "suffix" : "" }, { "dropping-particle" : "", "family" : "Perea", "given" : "William", "non-dropping-particle" : "", "parse-names" : false, "suffix" : "" }, { "dropping-particle" : "", "family" : "Sack", "given" : "David A", "non-dropping-particle" : "", "parse-names" : false, "suffix" : "" }, { "dropping-particle" : "", "family" : "Legros", "given" : "Dominique", "non-dropping-particle" : "", "parse-names" : false, "suffix" : "" }, { "dropping-particle" : "", "family" : "Martin", "given" : "Stephen", "non-dropping-particle" : "", "parse-names" : false, "suffix" : "" }, { "dropping-particle" : "", "family" : "Lessler", "given" : "Justin", "non-dropping-particle" : "", "parse-names" : false, "suffix" : "" }, { "dropping-particle" : "", "family" : "Luquero", "given" : "Francisco J", "non-dropping-particle" : "", "parse-names" : false, "suffix" : "" } ], "container-title" : "Emerging Infectious Diseases", "id" : "ITEM-1", "issue" : "6", "issued" : { "date-parts" : [ [ "2016" ] ] }, "note" : "Used Wallinga Teunis method to compare days with R above 1", "page" : "2014-2017", "title" : "Population-Level Effect of Cholera Vaccine on Displaced Populations, South Sudan, 2014", "type" : "article-journal", "volume" : "22" }, "uris" : [ "http://www.mendeley.com/documents/?uuid=38019b39-5b62-41f7-b48c-e3de54cdd85c" ] } ], "mendeley" : { "formattedCitation" : "&lt;sup&gt;40&lt;/sup&gt;", "plainTextFormattedCitation" : "40", "previouslyFormattedCitation" : "&lt;sup&gt;39&lt;/sup&gt;" }, "properties" : { "noteIndex" : 0 }, "schema" : "https://github.com/citation-style-language/schema/raw/master/csl-citation.json" }</w:instrText>
+      </w:r>
+      <w:r>
+        <w:fldChar w:fldCharType="separate"/>
+      </w:r>
+      <w:r>
+        <w:rPr>
+          <w:noProof/>
+          <w:vertAlign w:val="superscript"/>
+        </w:rPr>
+        <w:t>40</w:t>
+      </w:r>
+      <w:r>
+        <w:fldChar w:fldCharType="end"/>
+      </w:r>
+      <w:r>
+        <w:t>.</w:t>
+      </w:r>
+    </w:p>
+    <w:p/>
+    <w:p>
+      <w:pPr>
+        <w:rPr>
+          <w:b/>
+        </w:rPr>
+      </w:pPr>
+      <w:r>
+        <w:rPr>
+          <w:b/>
+        </w:rPr>
+        <w:t>Fig S5</w:t>
+      </w:r>
+      <w:r>
+        <w:t>.</w:t>
+      </w:r>
+      <w:r>
+        <w:t xml:space="preserve"> </w:t>
+      </w:r>
+      <w:r>
+        <w:rPr>
+          <w:b/>
+        </w:rPr>
+        <w:t xml:space="preserve">Vaccine targeting optimized in settings with intermediate rates of migration. </w:t>
+      </w:r>
+    </w:p>
+    <w:p>
+      <w:r>
+        <w:t>As per Fig 5</w:t>
+      </w:r>
+      <w:r>
+        <w:t>, except for a perf</w:t>
+      </w:r>
+      <w:r>
+        <w:t>ect vaccine (VE=1 indefinitely).</w:t>
+      </w:r>
+    </w:p>
+    <w:p/>
     <w:p>
       <w:pPr>
         <w:ind w:left="720"/>
@@ -11072,7 +11004,15 @@
         </m:r>
       </m:oMath>
       <w:r>
-        <w:t xml:space="preserve"> is allowed to vary with each day (t) according to a sinusoidal function </w:t>
+        <w:t xml:space="preserve"> is allowed to vary with each day (t) acc</w:t>
+      </w:r>
+      <w:proofErr w:type="spellStart"/>
+      <w:r>
+        <w:t>ording</w:t>
+      </w:r>
+      <w:proofErr w:type="spellEnd"/>
+      <w:r>
+        <w:t xml:space="preserve"> to a sinusoidal function </w:t>
       </w:r>
       <m:oMath>
         <m:r>
@@ -11249,13 +11189,7 @@
       </w:r>
       <w:proofErr w:type="spellEnd"/>
       <w:r>
-        <w:t xml:space="preserve"> ensemble is variable (????).</w:t>
-      </w:r>
-      <w:r>
-        <w:t xml:space="preserve"> </w:t>
-      </w:r>
-      <w:r>
-        <w:t>In summary, the results presented in the main text were robust to the assumed mode of vaccine action.</w:t>
+        <w:t xml:space="preserve"> ensemble is variable (????). In summary, the results presented in the main text were robust to the assumed mode of vaccine action.</w:t>
       </w:r>
     </w:p>
     <w:p>
@@ -11275,414 +11209,439 @@
       </w:r>
     </w:p>
     <w:p>
+      <w:pPr>
+        <w:ind w:left="720"/>
+      </w:pPr>
+    </w:p>
+    <w:p>
+      <w:pPr>
+        <w:ind w:left="720"/>
+      </w:pPr>
+      <w:r>
+        <w:rPr>
+          <w:i/>
+        </w:rPr>
+        <w:t>Disease Model Parameterization</w:t>
+      </w:r>
+    </w:p>
+    <w:p>
+      <w:pPr>
+        <w:ind w:left="720"/>
+      </w:pPr>
+      <w:r>
+        <w:t>During simulations with disease transmission, we utilize compartments for individuals who are exposed but not yet infectious (</w:t>
+      </w:r>
+      <m:oMath>
+        <m:r>
+          <w:rPr>
+            <w:rFonts w:ascii="Cambria Math" w:hAnsi="Cambria Math"/>
+          </w:rPr>
+          <m:t>E</m:t>
+        </m:r>
+      </m:oMath>
+      <w:r>
+        <w:t>), infectious (</w:t>
+      </w:r>
+      <m:oMath>
+        <m:r>
+          <w:rPr>
+            <w:rFonts w:ascii="Cambria Math" w:hAnsi="Cambria Math"/>
+          </w:rPr>
+          <m:t>I</m:t>
+        </m:r>
+      </m:oMath>
+      <w:r>
+        <w:t>), and recovered and immune (</w:t>
+      </w:r>
+      <m:oMath>
+        <m:r>
+          <w:rPr>
+            <w:rFonts w:ascii="Cambria Math" w:hAnsi="Cambria Math"/>
+          </w:rPr>
+          <m:t>R</m:t>
+        </m:r>
+      </m:oMath>
+      <w:r>
+        <w:t xml:space="preserve">) (Fig 1). Mean transition rates between these compartments are defined as following: </w:t>
+      </w:r>
+      <m:oMath>
+        <m:r>
+          <w:rPr>
+            <w:rFonts w:ascii="Cambria Math" w:hAnsi="Cambria Math"/>
+          </w:rPr>
+          <m:t>σ=</m:t>
+        </m:r>
+        <m:f>
+          <m:fPr>
+            <m:ctrlPr>
+              <w:rPr>
+                <w:rFonts w:ascii="Cambria Math" w:hAnsi="Cambria Math"/>
+                <w:i/>
+              </w:rPr>
+            </m:ctrlPr>
+          </m:fPr>
+          <m:num>
+            <m:r>
+              <w:rPr>
+                <w:rFonts w:ascii="Cambria Math" w:hAnsi="Cambria Math"/>
+              </w:rPr>
+              <m:t>1</m:t>
+            </m:r>
+          </m:num>
+          <m:den>
+            <m:r>
+              <w:rPr>
+                <w:rFonts w:ascii="Cambria Math" w:hAnsi="Cambria Math"/>
+              </w:rPr>
+              <m:t>1.4 days</m:t>
+            </m:r>
+          </m:den>
+        </m:f>
+      </m:oMath>
+      <w:r>
+        <w:t xml:space="preserve"> for the incubation period (</w:t>
+      </w:r>
+      <m:oMath>
+        <m:r>
+          <w:rPr>
+            <w:rFonts w:ascii="Cambria Math" w:hAnsi="Cambria Math"/>
+          </w:rPr>
+          <m:t>E→I</m:t>
+        </m:r>
+      </m:oMath>
+      <w:r>
+        <w:t>);</w:t>
+      </w:r>
+      <w:r>
+        <w:fldChar w:fldCharType="begin" w:fldLock="1"/>
+      </w:r>
+      <w:r>
+        <w:instrText>ADDIN CSL_CITATION { "citationItems" : [ { "id" : "ITEM-1", "itemData" : { "DOI" : "10.1016/j.jinf.2012.11.013", "ISSN" : "1532-2742", "PMID" : "23201968", "abstract" : "Recent large cholera outbreaks highlight the need for improved understanding of the pathogenesis and epidemiology of cholera. The incubation period of cholera has important implications for clinical and public health decision-making, yet statements of the incubation period of cholera are often imprecise. Here we characterize the distribution of cholera's incubation period.", "author" : [ { "dropping-particle" : "", "family" : "Azman", "given" : "Andrew S", "non-dropping-particle" : "", "parse-names" : false, "suffix" : "" }, { "dropping-particle" : "", "family" : "Rudolph", "given" : "Kara E", "non-dropping-particle" : "", "parse-names" : false, "suffix" : "" }, { "dropping-particle" : "", "family" : "Cummings", "given" : "Derek a T", "non-dropping-particle" : "", "parse-names" : false, "suffix" : "" }, { "dropping-particle" : "", "family" : "Lessler", "given" : "Justin", "non-dropping-particle" : "", "parse-names" : false, "suffix" : "" } ], "container-title" : "The Journal of infection", "id" : "ITEM-1", "issue" : "5", "issued" : { "date-parts" : [ [ "2013", "5" ] ] }, "page" : "432-8", "publisher" : "Elsevier Ltd", "title" : "The incubation period of cholera: a systematic review.", "type" : "article-journal", "volume" : "66" }, "uris" : [ "http://www.mendeley.com/documents/?uuid=066674ee-e23a-4040-af3a-b6307b7f31bd" ] } ], "mendeley" : { "formattedCitation" : "&lt;sup&gt;25&lt;/sup&gt;", "plainTextFormattedCitation" : "25", "previouslyFormattedCitation" : "&lt;sup&gt;25&lt;/sup&gt;" }, "properties" : { "noteIndex" : 0 }, "schema" : "https://github.com/citation-style-language/schema/raw/master/csl-citation.json" }</w:instrText>
+      </w:r>
+      <w:r>
+        <w:fldChar w:fldCharType="separate"/>
+      </w:r>
+      <w:r>
+        <w:rPr>
+          <w:noProof/>
+          <w:vertAlign w:val="superscript"/>
+        </w:rPr>
+        <w:t>25</w:t>
+      </w:r>
+      <w:r>
+        <w:fldChar w:fldCharType="end"/>
+      </w:r>
+      <w:r>
+        <w:t xml:space="preserve">  </w:t>
+      </w:r>
+      <m:oMath>
+        <m:r>
+          <w:rPr>
+            <w:rFonts w:ascii="Cambria Math" w:hAnsi="Cambria Math" w:cs="Lucida Grande"/>
+          </w:rPr>
+          <m:t>γ</m:t>
+        </m:r>
+        <m:r>
+          <w:rPr>
+            <w:rFonts w:ascii="Lucida Grande" w:hAnsi="Lucida Grande" w:cs="Lucida Grande"/>
+          </w:rPr>
+          <m:t>=</m:t>
+        </m:r>
+        <m:f>
+          <m:fPr>
+            <m:ctrlPr>
+              <w:rPr>
+                <w:rFonts w:ascii="Cambria Math" w:hAnsi="Cambria Math"/>
+                <w:i/>
+              </w:rPr>
+            </m:ctrlPr>
+          </m:fPr>
+          <m:num>
+            <m:r>
+              <w:rPr>
+                <w:rFonts w:ascii="Cambria Math" w:hAnsi="Cambria Math"/>
+              </w:rPr>
+              <m:t>1</m:t>
+            </m:r>
+          </m:num>
+          <m:den>
+            <m:r>
+              <w:rPr>
+                <w:rFonts w:ascii="Cambria Math" w:hAnsi="Cambria Math"/>
+              </w:rPr>
+              <m:t>2 days</m:t>
+            </m:r>
+          </m:den>
+        </m:f>
+      </m:oMath>
+      <w:r>
+        <w:t xml:space="preserve"> for the duration of infectiousness (</w:t>
+      </w:r>
+      <m:oMath>
+        <m:r>
+          <w:rPr>
+            <w:rFonts w:ascii="Cambria Math" w:hAnsi="Cambria Math"/>
+          </w:rPr>
+          <m:t>I→R</m:t>
+        </m:r>
+      </m:oMath>
+      <w:r>
+        <w:t>);</w:t>
+      </w:r>
+      <w:r>
+        <w:fldChar w:fldCharType="begin" w:fldLock="1"/>
+      </w:r>
+      <w:r>
+        <w:instrText>ADDIN CSL_CITATION { "citationItems" : [ { "id" : "ITEM-1", "itemData" : { "DOI" : "10.1371/journal.pmed.1001867", "ISSN" : "1549-1676", "author" : [ { "dropping-particle" : "", "family" : "Azman", "given" : "Andrew S.", "non-dropping-particle" : "", "parse-names" : false, "suffix" : "" }, { "dropping-particle" : "", "family" : "Luquero", "given" : "Francisco J.", "non-dropping-particle" : "", "parse-names" : false, "suffix" : "" }, { "dropping-particle" : "", "family" : "Ciglenecki", "given" : "Iza", "non-dropping-particle" : "", "parse-names" : false, "suffix" : "" }, { "dropping-particle" : "", "family" : "Grais", "given" : "Rebecca F.", "non-dropping-particle" : "", "parse-names" : false, "suffix" : "" }, { "dropping-particle" : "", "family" : "Sack", "given" : "David a.", "non-dropping-particle" : "", "parse-names" : false, "suffix" : "" }, { "dropping-particle" : "", "family" : "Lessler", "given" : "Justin", "non-dropping-particle" : "", "parse-names" : false, "suffix" : "" } ], "container-title" : "PLOS Medicine", "id" : "ITEM-1", "issue" : "8", "issued" : { "date-parts" : [ [ "2015" ] ] }, "page" : "e1001867", "title" : "The Impact of a One-Dose versus Two-Dose Oral Cholera Vaccine Regimen in Outbreak Settings: A Modeling Study", "type" : "article-journal", "volume" : "12" }, "uris" : [ "http://www.mendeley.com/documents/?uuid=22ef8520-64ad-44dc-8b5f-5a56a8b2ba90" ] }, { "id" : "ITEM-2", "itemData" : { "DOI" : "10.1086/644779", "ISSN" : "1537-6591", "PMID" : "19842974", "abstract" : "BACKGROUND: Multiple Vibrio cholerae infections in the same household are common. The objective of this study was to examine the incidence of V. cholerae infection and associated clinical symptoms in household contacts of patients with cholera and to identify risk factors for development of severe dehydration in this cohort. METHODS: Household contacts of hospitalized patients with cholera were observed with frequent clinical assessments and collection of serum and rectal swab samples for culture for a period of 21 days after presentation of the index case. RESULTS: One-half (460 of 944) of all contacts reported diarrhea during the study period, and symptoms most frequently began 2 days after presentation of the index case. Antibiotics were used by 199 (43%) of 460 contacts with diarrhea. Results of rectal swab cultures for V. cholerae were positive for 202 (21%) of 944 contacts, and 148 (73%) infected contacts experienced diarrhea. Significant dehydration developed in 26 contacts; predictors of dehydration included vomiting, each additional day of diarrhea, and blood group O status. CONCLUSIONS: In urban Bangladesh, the burden of diarrheal illness among household contacts of patients with cholera is higher than was previously estimated, and prophylactic intervention is feasible, because the majority of symptomatic cases of V. cholerae infection in contacts begin soon after presentation of the index case. Re-evaluation of targeted chemoprophylaxis for household contacts of patients with cholera may be warranted.", "author" : [ { "dropping-particle" : "", "family" : "Weil", "given" : "Ana a", "non-dropping-particle" : "", "parse-names" : false, "suffix" : "" }, { "dropping-particle" : "", "family" : "Khan", "given" : "Ashraful I", "non-dropping-particle" : "", "parse-names" : false, "suffix" : "" }, { "dropping-particle" : "", "family" : "Chowdhury", "given" : "Fahima", "non-dropping-particle" : "", "parse-names" : false, "suffix" : "" }, { "dropping-particle" : "", "family" : "Larocque", "given" : "Regina C", "non-dropping-particle" : "", "parse-names" : false, "suffix" : "" }, { "dropping-particle" : "", "family" : "Faruque", "given" : "a S G", "non-dropping-particle" : "", "parse-names" : false, "suffix" : "" }, { "dropping-particle" : "", "family" : "Ryan", "given" : "Edward T", "non-dropping-particle" : "", "parse-names" : false, "suffix" : "" }, { "dropping-particle" : "", "family" : "Calderwood", "given" : "Stephen B", "non-dropping-particle" : "", "parse-names" : false, "suffix" : "" }, { "dropping-particle" : "", "family" : "Qadri", "given" : "Firdausi", "non-dropping-particle" : "", "parse-names" : false, "suffix" : "" }, { "dropping-particle" : "", "family" : "Harris", "given" : "Jason B", "non-dropping-particle" : "", "parse-names" : false, "suffix" : "" } ], "container-title" : "Clinical infectious diseases", "id" : "ITEM-2", "issue" : "10", "issued" : { "date-parts" : [ [ "2009", "11", "15" ] ] }, "note" : "Cited by Azman 2014 ProcRoyalSocB for 3 day recovery time.", "page" : "1473-9", "title" : "Clinical outcomes in household contacts of patients with cholera in Bangladesh.", "type" : "article-journal", "volume" : "49" }, "uris" : [ "http://www.mendeley.com/documents/?uuid=fd4cc392-bbe3-4e49-b67b-eeea13c5cced" ] } ], "mendeley" : { "formattedCitation" : "&lt;sup&gt;26,27&lt;/sup&gt;", "plainTextFormattedCitation" : "26,27", "previouslyFormattedCitation" : "&lt;sup&gt;26,27&lt;/sup&gt;" }, "properties" : { "noteIndex" : 0 }, "schema" : "https://github.com/citation-style-language/schema/raw/master/csl-citation.json" }</w:instrText>
+      </w:r>
+      <w:r>
+        <w:fldChar w:fldCharType="separate"/>
+      </w:r>
+      <w:r>
+        <w:rPr>
+          <w:noProof/>
+          <w:vertAlign w:val="superscript"/>
+        </w:rPr>
+        <w:t>26,27</w:t>
+      </w:r>
+      <w:r>
+        <w:fldChar w:fldCharType="end"/>
+      </w:r>
+      <w:r>
+        <w:t xml:space="preserve"> and </w:t>
+      </w:r>
+      <m:oMath>
+        <m:f>
+          <m:fPr>
+            <m:ctrlPr>
+              <w:rPr>
+                <w:rFonts w:ascii="Cambria Math" w:hAnsi="Cambria Math"/>
+                <w:i/>
+              </w:rPr>
+            </m:ctrlPr>
+          </m:fPr>
+          <m:num>
+            <m:r>
+              <w:rPr>
+                <w:rFonts w:ascii="Cambria Math" w:hAnsi="Cambria Math"/>
+              </w:rPr>
+              <m:t>1</m:t>
+            </m:r>
+          </m:num>
+          <m:den>
+            <m:r>
+              <w:rPr>
+                <w:rFonts w:ascii="Cambria Math" w:hAnsi="Cambria Math"/>
+              </w:rPr>
+              <m:t>5 years</m:t>
+            </m:r>
+          </m:den>
+        </m:f>
+      </m:oMath>
+      <w:r>
+        <w:t xml:space="preserve"> for the duration of natural immunity (</w:t>
+      </w:r>
+      <m:oMath>
+        <m:r>
+          <w:rPr>
+            <w:rFonts w:ascii="Cambria Math" w:hAnsi="Cambria Math"/>
+          </w:rPr>
+          <m:t>R→S</m:t>
+        </m:r>
+      </m:oMath>
+      <w:r>
+        <w:t>).</w:t>
+      </w:r>
+      <w:r>
+        <w:fldChar w:fldCharType="begin" w:fldLock="1"/>
+      </w:r>
+      <w:r>
+        <w:instrText>ADDIN CSL_CITATION { "citationItems" : [ { "id" : "ITEM-1", "itemData" : { "author" : [ { "dropping-particle" : "", "family" : "Moore", "given" : "SM", "non-dropping-particle" : "", "parse-names" : false, "suffix" : "" }, { "dropping-particle" : "", "family" : "Lessler", "given" : "J", "non-dropping-particle" : "", "parse-names" : false, "suffix" : "" } ], "container-title" : "Journal of The Royal Society \u2026", "id" : "ITEM-1", "issued" : { "date-parts" : [ [ "2015" ] ] }, "note" : "Cites duration of natural and vaccine derived immunity\ncites serological data for naivitie of epidemic settings", "title" : "Optimal allocation of the limited oral cholera vaccine supply between endemic and epidemic settings", "type" : "article-journal" }, "uris" : [ "http://www.mendeley.com/documents/?uuid=38245bb6-ed13-47b5-a03f-837e5d24a746" ] }, { "id" : "ITEM-2", "itemData" : { "DOI" : "10.1016/S1473-3099(13)70273-1", "ISSN" : "1474-4457", "PMID" : "24140390", "abstract" : "BACKGROUND: Efficacy and safety of a two-dose regimen of bivalent killed whole-cell oral cholera vaccine (Shantha Biotechnics, Hyderabad, India) to 3 years is established, but long-term efficacy is not. We aimed to assess protective efficacy up to 5 years in a slum area of Kolkata, India.\n\nMETHODS: In our double-blind, cluster-randomised, placebo-controlled trial, we assessed incidence of cholera in non-pregnant individuals older than 1 year residing in 3933 dwellings (clusters) in Kolkata, India. We randomly allocated participants, by dwelling, to receive two oral doses of modified killed bivalent whole-cell cholera vaccine or heat-killed Escherichia coli K12 placebo, 14 days apart. Randomisation was done by use of a computer-generated sequence in blocks of four. The primary endpoint was prevention of episodes of culture-confirmed Vibrio cholerae O1 diarrhoea severe enough for patients to seek treatment in a health-care facility. We identified culture-confirmed cholera cases among participants seeking treatment for diarrhoea at a study clinic or government hospital between 14 days and 1825 days after receipt of the second dose. We assessed vaccine protection in a per-protocol population of participants who had completely ingested two doses of assigned study treatment.\n\nFINDINGS: 69 of 31\u2008932 recipients of vaccine and 219 of 34\u2008968 recipients of placebo developed cholera during 5 year follow-up (incidence 2\u00b72 per 1000 in the vaccine group and 6\u00b73 per 1000 in the placebo group). Cumulative protective efficacy of the vaccine at 5 years was 65% (95% CI 52-74; p&lt;0\u00b70001), and point estimates by year of follow-up suggested no evidence of decline in protective efficacy.\n\nINTERPRETATION: Sustained protection for 5 years at the level we reported has not been noted previously with other oral cholera vaccines. Established long-term efficacy of this vaccine could assist policy makers formulate rational vaccination strategies to reduce overall cholera burden in endemic settings.\n\nFUNDING: Bill &amp; Melinda Gates Foundation and the governments of South Korea and Sweden.", "author" : [ { "dropping-particle" : "", "family" : "Bhattacharya", "given" : "Sujit K", "non-dropping-particle" : "", "parse-names" : false, "suffix" : "" }, { "dropping-particle" : "", "family" : "Sur", "given" : "Dipika", "non-dropping-particle" : "", "parse-names" : false, "suffix" : "" }, { "dropping-particle" : "", "family" : "Ali", "given" : "Mohammad", "non-dropping-particle" : "", "parse-names" : false, "suffix" : "" }, { "dropping-particle" : "", "family" : "Kanungo", "given" : "Suman", "non-dropping-particle" : "", "parse-names" : false, "suffix" : "" }, { "dropping-particle" : "", "family" : "You", "given" : "Young Ae", "non-dropping-particle" : "", "parse-names" : false, "suffix" : "" }, { "dropping-particle" : "", "family" : "Manna", "given" : "Byomkesh", "non-dropping-particle" : "", "parse-names" : false, "suffix" : "" }, { "dropping-particle" : "", "family" : "Sah", "given" : "Binod", "non-dropping-particle" : "", "parse-names" : false, "suffix" : "" }, { "dropping-particle" : "", "family" : "Niyogi", "given" : "Swapan K", "non-dropping-particle" : "", "parse-names" : false, "suffix" : "" }, { "dropping-particle" : "", "family" : "Park", "given" : "Jin Kyung", "non-dropping-particle" : "", "parse-names" : false, "suffix" : "" }, { "dropping-particle" : "", "family" : "Sarkar", "given" : "Banwarilal", "non-dropping-particle" : "", "parse-names" : false, "suffix" : "" }, { "dropping-particle" : "", "family" : "Puri", "given" : "Mahesh K", "non-dropping-particle" : "", "parse-names" : false, "suffix" : "" }, { "dropping-particle" : "", "family" : "Kim", "given" : "Deok Ryun", "non-dropping-particle" : "", "parse-names" : false, "suffix" : "" }, { "dropping-particle" : "", "family" : "Deen", "given" : "Jacqueline L", "non-dropping-particle" : "", "parse-names" : false, "suffix" : "" }, { "dropping-particle" : "", "family" : "Holmgren", "given" : "Jan", "non-dropping-particle" : "", "parse-names" : false, "suffix" : "" }, { "dropping-particle" : "", "family" : "Carbis", "given" : "Rodney", "non-dropping-particle" : "", "parse-names" : false, "suffix" : "" }, { "dropping-particle" : "", "family" : "Dhingra", "given" : "Mandeep Singh", "non-dropping-particle" : "", "parse-names" : false, "suffix" : "" }, { "dropping-particle" : "", "family" : "Donner", "given" : "Allan", "non-dropping-particle" : "", "parse-names" : false, "suffix" : "" }, { "dropping-particle" : "", "family" : "Nair", "given" : "G Balakrish", "non-dropping-particle" : "", "parse-names" : false, "suffix" : "" }, { "dropping-particle" : "", "family" : "Lopez", "given" : "Anna Lena", "non-dropping-particle" : "", "parse-names" : false, "suffix" : "" }, { "dropping-particle" : "", "family" : "Wierzba", "given" : "Thomas F", "non-dropping-particle" : "", "parse-names" : false, "suffix" : "" }, { "dropping-particle" : "", "family" : "Clemens", "given" : "John D", "non-dropping-particle" : "", "parse-names" : false, "suffix" : "" } ], "container-title" : "Lancet Infectious Diseases", "id" : "ITEM-2", "issue" : "12", "issued" : { "date-parts" : [ [ "2013", "12" ] ] }, "note" : "Cited by Moore 2015 for a 5 year waning vaccine derived immunity\n\nThere was a large outbreak of cholera around year 3.5 which may have boosted immunity?\n\nSurprisingly low population turnover.", "page" : "1050-6", "publisher" : "Elsevier Ltd", "title" : "5 year efficacy of a bivalent killed whole-cell oral cholera vaccine in Kolkata, India: a cluster-randomised, double-blind, placebo-controlled trial.", "type" : "article-journal", "volume" : "13" }, "uris" : [ "http://www.mendeley.com/documents/?uuid=d65495b6-058e-4f5f-83b6-2cf7e09d566e" ] }, { "id" : "ITEM-3", "itemData" : { "DOI" : "10.1016/0264-410X(95)00122-H", "ISBN" : "0264-410X", "ISSN" : "0264410X", "PMID" : "8852414", "abstract" : "To determine the protective efficacy (PE) of three doses of oral B subunit-killed whole cell (BS-WC) or killed whole cell-only (WC) vaccines against cholera, a clinical trial was conducted among 62285 children over 2 years and adult women in rural Bangladesh. During 5 years of follow-up, there were 144 cases of cholera in the BS-WC group (PE = 49%; P &lt; 0.001), 150 in the WC group (PE = 47%; P &lt; 0.001), and 283 in the K12 group. Protection by each vaccine was evident only during the first three years of follow-up; long-term protection of young children was observed only against classical but not El Tor cholera; 3-year protection against both cholera biotypes occurred among older persons, but at a higher level against classical cholera.", "author" : [ { "dropping-particle" : "", "family" : "Loon", "given" : "F. P L", "non-dropping-particle" : "Van", "parse-names" : false, "suffix" : "" }, { "dropping-particle" : "", "family" : "Clemens", "given" : "J. D.", "non-dropping-particle" : "", "parse-names" : false, "suffix" : "" }, { "dropping-particle" : "", "family" : "Chakraborty", "given" : "J.", "non-dropping-particle" : "", "parse-names" : false, "suffix" : "" }, { "dropping-particle" : "", "family" : "Rao", "given" : "M. R.", "non-dropping-particle" : "", "parse-names" : false, "suffix" : "" }, { "dropping-particle" : "", "family" : "Kay", "given" : "B. a.", "non-dropping-particle" : "", "parse-names" : false, "suffix" : "" }, { "dropping-particle" : "", "family" : "Sack", "given" : "D. a.", "non-dropping-particle" : "", "parse-names" : false, "suffix" : "" }, { "dropping-particle" : "", "family" : "Yunus", "given" : "Md", "non-dropping-particle" : "", "parse-names" : false, "suffix" : "" }, { "dropping-particle" : "", "family" : "Ali", "given" : "Md", "non-dropping-particle" : "", "parse-names" : false, "suffix" : "" }, { "dropping-particle" : "", "family" : "Svennerholm", "given" : "a. M.", "non-dropping-particle" : "", "parse-names" : false, "suffix" : "" }, { "dropping-particle" : "", "family" : "Holmgren", "given" : "J.", "non-dropping-particle" : "", "parse-names" : false, "suffix" : "" } ], "container-title" : "Vaccine", "id" : "ITEM-3", "issue" : "2", "issued" : { "date-parts" : [ [ "1996" ] ] }, "page" : "162-166", "title" : "Field trial of inactivated oral cholera vaccines in Bangladesh: Results from 5 years of follow-up", "type" : "article-journal", "volume" : "14" }, "uris" : [ "http://www.mendeley.com/documents/?uuid=cc520c70-b724-4ff6-a672-74b8182d452f" ] } ], "mendeley" : { "formattedCitation" : "&lt;sup&gt;28\u201330&lt;/sup&gt;", "plainTextFormattedCitation" : "28\u201330", "previouslyFormattedCitation" : "&lt;sup&gt;28\u201330&lt;/sup&gt;" }, "properties" : { "noteIndex" : 0 }, "schema" : "https://github.com/citation-style-language/schema/raw/master/csl-citation.json" }</w:instrText>
+      </w:r>
+      <w:r>
+        <w:fldChar w:fldCharType="separate"/>
+      </w:r>
+      <w:r>
+        <w:rPr>
+          <w:noProof/>
+          <w:vertAlign w:val="superscript"/>
+        </w:rPr>
+        <w:t>28–30</w:t>
+      </w:r>
+      <w:r>
+        <w:fldChar w:fldCharType="end"/>
+      </w:r>
+      <w:r>
+        <w:t xml:space="preserve"> Infection of susceptible individuals (</w:t>
+      </w:r>
+      <m:oMath>
+        <m:r>
+          <w:rPr>
+            <w:rFonts w:ascii="Cambria Math" w:hAnsi="Cambria Math"/>
+          </w:rPr>
+          <m:t>S→I</m:t>
+        </m:r>
+      </m:oMath>
+      <w:r>
+        <w:t xml:space="preserve">) is driven by a density-dependent force of infection </w:t>
+      </w:r>
+      <m:oMath>
+        <m:r>
+          <w:rPr>
+            <w:rFonts w:ascii="Cambria Math" w:hAnsi="Cambria Math"/>
+          </w:rPr>
+          <m:t>λ=βSI</m:t>
+        </m:r>
+      </m:oMath>
+      <w:r>
+        <w:t xml:space="preserve"> </w:t>
+      </w:r>
+      <w:r>
+        <w:rPr>
+          <w:rFonts w:ascii="Cambria" w:hAnsi="Cambria"/>
+        </w:rPr>
+        <w:t>such that R</w:t>
+      </w:r>
+      <w:r>
+        <w:rPr>
+          <w:rFonts w:ascii="Cambria" w:hAnsi="Cambria"/>
+          <w:vertAlign w:val="subscript"/>
+        </w:rPr>
+        <w:t>0</w:t>
+      </w:r>
+      <w:r>
+        <w:rPr>
+          <w:rFonts w:ascii="Cambria" w:hAnsi="Cambria"/>
+        </w:rPr>
+        <w:t xml:space="preserve"> = </w:t>
+      </w:r>
+      <m:oMath>
+        <m:f>
+          <m:fPr>
+            <m:ctrlPr>
+              <w:rPr>
+                <w:rFonts w:ascii="Cambria Math" w:hAnsi="Cambria Math"/>
+                <w:i/>
+              </w:rPr>
+            </m:ctrlPr>
+          </m:fPr>
+          <m:num>
+            <m:r>
+              <w:rPr>
+                <w:rFonts w:ascii="Cambria Math" w:hAnsi="Cambria Math"/>
+              </w:rPr>
+              <m:t>β</m:t>
+            </m:r>
+          </m:num>
+          <m:den>
+            <m:r>
+              <w:rPr>
+                <w:rFonts w:ascii="Cambria Math" w:hAnsi="Cambria Math"/>
+              </w:rPr>
+              <m:t>γ</m:t>
+            </m:r>
+          </m:den>
+        </m:f>
+      </m:oMath>
+      <w:r>
+        <w:rPr>
+          <w:rFonts w:ascii="Cambria" w:hAnsi="Cambria"/>
+        </w:rPr>
+        <w:t>. The force of infection on vaccinated individuals (</w:t>
+      </w:r>
+      <m:oMath>
+        <m:sSub>
+          <m:sSubPr>
+            <m:ctrlPr>
+              <w:rPr>
+                <w:rFonts w:ascii="Cambria Math" w:hAnsi="Cambria Math"/>
+                <w:i/>
+              </w:rPr>
+            </m:ctrlPr>
+          </m:sSubPr>
+          <m:e>
+            <m:r>
+              <w:rPr>
+                <w:rFonts w:ascii="Cambria Math" w:hAnsi="Cambria Math"/>
+              </w:rPr>
+              <m:t>V</m:t>
+            </m:r>
+          </m:e>
+          <m:sub>
+            <m:r>
+              <w:rPr>
+                <w:rFonts w:ascii="Cambria Math" w:hAnsi="Cambria Math"/>
+              </w:rPr>
+              <m:t>i</m:t>
+            </m:r>
+          </m:sub>
+        </m:sSub>
+        <m:r>
+          <w:rPr>
+            <w:rFonts w:ascii="Cambria Math" w:hAnsi="Cambria Math"/>
+          </w:rPr>
+          <m:t>→I</m:t>
+        </m:r>
+      </m:oMath>
+      <w:r>
+        <w:rPr>
+          <w:rFonts w:ascii="Cambria" w:hAnsi="Cambria"/>
+        </w:rPr>
+        <w:t xml:space="preserve">) is scaled by </w:t>
+      </w:r>
+      <m:oMath>
+        <m:r>
+          <w:rPr>
+            <w:rFonts w:ascii="Cambria Math" w:hAnsi="Cambria Math"/>
+          </w:rPr>
+          <m:t>(1-VE</m:t>
+        </m:r>
+        <m:d>
+          <m:dPr>
+            <m:ctrlPr>
+              <w:rPr>
+                <w:rFonts w:ascii="Cambria Math" w:hAnsi="Cambria Math"/>
+                <w:i/>
+              </w:rPr>
+            </m:ctrlPr>
+          </m:dPr>
+          <m:e>
+            <m:r>
+              <w:rPr>
+                <w:rFonts w:ascii="Cambria Math" w:hAnsi="Cambria Math"/>
+              </w:rPr>
+              <m:t>i</m:t>
+            </m:r>
+          </m:e>
+        </m:d>
+        <m:r>
+          <w:rPr>
+            <w:rFonts w:ascii="Cambria Math" w:hAnsi="Cambria Math"/>
+          </w:rPr>
+          <m:t>)</m:t>
+        </m:r>
+      </m:oMath>
+      <w:r>
+        <w:rPr>
+          <w:rFonts w:ascii="Cambria" w:hAnsi="Cambria"/>
+        </w:rPr>
+        <w:t>.</w:t>
+      </w:r>
+    </w:p>
+    <w:p>
+      <w:pPr>
+        <w:ind w:left="720"/>
+      </w:pPr>
+    </w:p>
+    <w:p>
       <w:r>
         <w:t>}</w:t>
       </w:r>
     </w:p>
     <w:p/>
-    <w:p>
-      <w:proofErr w:type="gramStart"/>
-      <w:r>
-        <w:rPr>
-          <w:b/>
-        </w:rPr>
-        <w:t>Supplemental Figure AA.</w:t>
-      </w:r>
-      <w:proofErr w:type="gramEnd"/>
-      <w:r>
-        <w:rPr>
-          <w:b/>
-        </w:rPr>
-        <w:t xml:space="preserve"> </w:t>
-      </w:r>
-      <w:r>
-        <w:rPr>
-          <w:b/>
-        </w:rPr>
-        <w:t>Changes in the proportion of the population susceptible (</w:t>
-      </w:r>
-      <w:proofErr w:type="gramStart"/>
-      <w:r>
-        <w:rPr>
-          <w:b/>
-        </w:rPr>
-        <w:t>X(</w:t>
-      </w:r>
-      <w:proofErr w:type="gramEnd"/>
-      <w:r>
-        <w:rPr>
-          <w:b/>
-        </w:rPr>
-        <w:t>t)) as a function of years since vaccination</w:t>
-      </w:r>
-      <w:r>
-        <w:rPr>
-          <w:b/>
-        </w:rPr>
-        <w:t>.</w:t>
-      </w:r>
-      <w:r>
-        <w:t xml:space="preserve"> </w:t>
-      </w:r>
-    </w:p>
-    <w:p>
-      <w:proofErr w:type="gramStart"/>
-      <w:r>
-        <w:t xml:space="preserve">As per Figure </w:t>
-      </w:r>
-      <w:r>
-        <w:t>AA</w:t>
-      </w:r>
-      <w:r>
-        <w:t xml:space="preserve">, but </w:t>
-      </w:r>
-      <w:r>
-        <w:t>with the addition of high birth/death rates (1/40 years) and the BS-Whole Cell vaccine profile.</w:t>
-      </w:r>
-      <w:proofErr w:type="gramEnd"/>
-    </w:p>
-    <w:p>
-      <w:pPr>
-        <w:rPr>
-          <w:b/>
-        </w:rPr>
-      </w:pPr>
-    </w:p>
-    <w:p>
-      <w:proofErr w:type="gramStart"/>
-      <w:r>
-        <w:rPr>
-          <w:b/>
-        </w:rPr>
-        <w:t>Supplemental Figure BB</w:t>
-      </w:r>
-      <w:r>
-        <w:rPr>
-          <w:b/>
-        </w:rPr>
-        <w:t>.</w:t>
-      </w:r>
-      <w:proofErr w:type="gramEnd"/>
-      <w:r>
-        <w:rPr>
-          <w:b/>
-        </w:rPr>
-        <w:t xml:space="preserve"> </w:t>
-      </w:r>
-      <w:proofErr w:type="gramStart"/>
-      <w:r>
-        <w:rPr>
-          <w:b/>
-        </w:rPr>
-        <w:t>Changes in the probability of an outbreak as a function of years since vaccination</w:t>
-      </w:r>
-      <w:r>
-        <w:t>.</w:t>
-      </w:r>
-      <w:proofErr w:type="gramEnd"/>
-      <w:r>
-        <w:t xml:space="preserve"> </w:t>
-      </w:r>
-    </w:p>
-    <w:p>
-      <w:proofErr w:type="gramStart"/>
-      <w:r>
-        <w:t>As per Figure BB including the WS-BC vaccine profile</w:t>
-      </w:r>
-      <w:r>
-        <w:t>.</w:t>
-      </w:r>
-      <w:proofErr w:type="gramEnd"/>
-    </w:p>
-    <w:p/>
-    <w:p>
-      <w:pPr>
-        <w:rPr>
-          <w:b/>
-        </w:rPr>
-      </w:pPr>
-      <w:r>
-        <w:rPr>
-          <w:b/>
-        </w:rPr>
-        <w:t>Supplemental Figure DD</w:t>
-      </w:r>
-      <w:r>
-        <w:t>.</w:t>
-      </w:r>
-      <w:r>
-        <w:t xml:space="preserve"> </w:t>
-      </w:r>
-      <w:r>
-        <w:rPr>
-          <w:b/>
-        </w:rPr>
-        <w:t xml:space="preserve">Vaccine targeting optimized in settings with intermediate rates of migration. </w:t>
-      </w:r>
-    </w:p>
-    <w:p>
-      <w:r>
-        <w:t>As per Figure DD, except for a perfect vaccine (VE=1 indefinitely).</w:t>
-      </w:r>
-    </w:p>
-    <w:p>
-      <w:pPr>
-        <w:rPr>
-          <w:b/>
-        </w:rPr>
-      </w:pPr>
-    </w:p>
-    <w:p>
-      <w:proofErr w:type="gramStart"/>
-      <w:r>
-        <w:rPr>
-          <w:b/>
-        </w:rPr>
-        <w:t>Supplemental Figure VC</w:t>
-      </w:r>
-      <w:r>
-        <w:t>.</w:t>
-      </w:r>
-      <w:proofErr w:type="gramEnd"/>
-      <w:r>
-        <w:rPr>
-          <w:b/>
-        </w:rPr>
-        <w:t xml:space="preserve"> </w:t>
-      </w:r>
-      <w:proofErr w:type="gramStart"/>
-      <w:r>
-        <w:rPr>
-          <w:b/>
-        </w:rPr>
-        <w:t>Duration of Herd Immunity (DHI) as a function of vaccine coverage and basic reproductive number.</w:t>
-      </w:r>
-      <w:proofErr w:type="gramEnd"/>
-      <w:r>
-        <w:t xml:space="preserve"> </w:t>
-      </w:r>
-    </w:p>
-    <w:p>
-      <w:r>
-        <w:t>DHI is maximized in settings with high vaccine coverage and low basic reproductive numbers. Due to a longer duration of moderate VE but shorter duration of any VE, the WC vaccine possesses a wider parameter space of long DHI (blue), but an earlier fade to low or no DHI (red or white) as compared to the BS-WC vaccine. Migration rates are set to zero.</w:t>
-      </w:r>
-    </w:p>
-    <w:p>
-      <w:pPr>
-        <w:rPr>
-          <w:b/>
-        </w:rPr>
-      </w:pPr>
-    </w:p>
-    <w:p>
-      <w:pPr>
-        <w:rPr>
-          <w:b/>
-        </w:rPr>
-      </w:pPr>
-      <w:proofErr w:type="gramStart"/>
-      <w:r>
-        <w:rPr>
-          <w:b/>
-        </w:rPr>
-        <w:t xml:space="preserve">Supplemental Figure </w:t>
-      </w:r>
-      <w:proofErr w:type="spellStart"/>
-      <w:r>
-        <w:rPr>
-          <w:b/>
-        </w:rPr>
-        <w:t>GG_Pop</w:t>
-      </w:r>
-      <w:proofErr w:type="spellEnd"/>
-      <w:r>
-        <w:rPr>
-          <w:b/>
-        </w:rPr>
-        <w:t>.</w:t>
-      </w:r>
-      <w:proofErr w:type="gramEnd"/>
-      <w:r>
-        <w:rPr>
-          <w:b/>
-        </w:rPr>
-        <w:t xml:space="preserve"> </w:t>
-      </w:r>
-      <w:proofErr w:type="spellStart"/>
-      <w:r>
-        <w:rPr>
-          <w:b/>
-        </w:rPr>
-        <w:t>Bentiu</w:t>
-      </w:r>
-      <w:proofErr w:type="spellEnd"/>
-      <w:r>
-        <w:rPr>
-          <w:b/>
-        </w:rPr>
-        <w:t xml:space="preserve"> </w:t>
-      </w:r>
-      <w:proofErr w:type="spellStart"/>
-      <w:r>
-        <w:rPr>
-          <w:b/>
-        </w:rPr>
-        <w:t>PoC</w:t>
-      </w:r>
-      <w:proofErr w:type="spellEnd"/>
-      <w:r>
-        <w:rPr>
-          <w:b/>
-        </w:rPr>
-        <w:t xml:space="preserve"> Camp population estimates over time. </w:t>
-      </w:r>
-    </w:p>
-    <w:p>
-      <w:r>
-        <w:t xml:space="preserve">In order to simulate the </w:t>
-      </w:r>
-      <w:proofErr w:type="spellStart"/>
-      <w:r>
-        <w:t>Bentiu</w:t>
-      </w:r>
-      <w:proofErr w:type="spellEnd"/>
-      <w:r>
-        <w:t xml:space="preserve"> </w:t>
-      </w:r>
-      <w:proofErr w:type="spellStart"/>
-      <w:r>
-        <w:t>PoC</w:t>
-      </w:r>
-      <w:proofErr w:type="spellEnd"/>
-      <w:r>
-        <w:t xml:space="preserve"> Camp, we separated the IOM population estimates (black line) into four segments (vertical dashed lines). During the first segment from February 2014 to June 2014, we assumed linear growth (blue line). During the second segment from June 2014 to December 2015, we simulated exponential growth at a rate of 1/1.21 years. </w:t>
-      </w:r>
-      <w:r>
-        <w:lastRenderedPageBreak/>
-        <w:t>During the third segment from December 2015 to May 2015, we assumed exponential decay at a rate of 1/1.21 years. During the fourth and final segment beginning May 2015, we assumed population size was constant. The use of exponential and constant functions allowed for population size to change dyna</w:t>
-      </w:r>
-      <w:bookmarkStart w:id="2" w:name="_GoBack"/>
-      <w:bookmarkEnd w:id="2"/>
-      <w:r>
-        <w:t xml:space="preserve">mically within a compartmental model framework, and provided population estimates that were visually reasonable. Our deterministic simulations began on June 15, when vaccination first occurred.  </w:t>
-      </w:r>
-    </w:p>
-    <w:p/>
-    <w:p>
-      <w:pPr>
-        <w:rPr>
-          <w:b/>
-        </w:rPr>
-      </w:pPr>
-      <w:r>
-        <w:rPr>
-          <w:b/>
-        </w:rPr>
-        <w:t xml:space="preserve">Supplemental Figure </w:t>
-      </w:r>
-      <w:proofErr w:type="spellStart"/>
-      <w:r>
-        <w:rPr>
-          <w:b/>
-        </w:rPr>
-        <w:t>GG_Rt</w:t>
-      </w:r>
-      <w:proofErr w:type="spellEnd"/>
-      <w:r>
-        <w:rPr>
-          <w:b/>
-        </w:rPr>
-        <w:t>. Time-dependent effective reproductive number (</w:t>
-      </w:r>
-      <w:proofErr w:type="spellStart"/>
-      <w:r>
-        <w:rPr>
-          <w:b/>
-        </w:rPr>
-        <w:t>R</w:t>
-      </w:r>
-      <w:r>
-        <w:rPr>
-          <w:b/>
-        </w:rPr>
-        <w:softHyphen/>
-      </w:r>
-      <w:r>
-        <w:rPr>
-          <w:b/>
-          <w:vertAlign w:val="subscript"/>
-        </w:rPr>
-        <w:t>t</w:t>
-      </w:r>
-      <w:proofErr w:type="spellEnd"/>
-      <w:r>
-        <w:rPr>
-          <w:b/>
-        </w:rPr>
-        <w:t xml:space="preserve">) and daily cholera case counts in </w:t>
-      </w:r>
-      <w:proofErr w:type="spellStart"/>
-      <w:r>
-        <w:rPr>
-          <w:b/>
-        </w:rPr>
-        <w:t>Bentiu</w:t>
-      </w:r>
-      <w:proofErr w:type="spellEnd"/>
-      <w:r>
-        <w:rPr>
-          <w:b/>
-        </w:rPr>
-        <w:t xml:space="preserve"> </w:t>
-      </w:r>
-      <w:proofErr w:type="spellStart"/>
-      <w:r>
-        <w:rPr>
-          <w:b/>
-        </w:rPr>
-        <w:t>PoC</w:t>
-      </w:r>
-      <w:proofErr w:type="spellEnd"/>
-      <w:r>
-        <w:rPr>
-          <w:b/>
-        </w:rPr>
-        <w:t xml:space="preserve"> between October and November 2016. </w:t>
-      </w:r>
-    </w:p>
-    <w:p>
-      <w:r>
-        <w:t>We assumed a gene</w:t>
-      </w:r>
-      <w:r>
-        <w:t xml:space="preserve">ration interval with mean of 5 days and following a gamma distribution with shape=0.5 and rate=0.1 as per </w:t>
-      </w:r>
-      <w:r>
-        <w:fldChar w:fldCharType="begin" w:fldLock="1"/>
-      </w:r>
-      <w:r>
-        <w:instrText>ADDIN CSL_CITATION { "citationItems" : [ { "id" : "ITEM-1", "itemData" : { "author" : [ { "dropping-particle" : "", "family" : "Azman", "given" : "Andrew S", "non-dropping-particle" : "", "parse-names" : false, "suffix" : "" }, { "dropping-particle" : "", "family" : "Rumunu", "given" : "John", "non-dropping-particle" : "", "parse-names" : false, "suffix" : "" }, { "dropping-particle" : "", "family" : "Abubakar", "given" : "Abdinasir", "non-dropping-particle" : "", "parse-names" : false, "suffix" : "" }, { "dropping-particle" : "", "family" : "West", "given" : "Haley", "non-dropping-particle" : "", "parse-names" : false, "suffix" : "" }, { "dropping-particle" : "", "family" : "Ciglenecki", "given" : "Iza", "non-dropping-particle" : "", "parse-names" : false, "suffix" : "" }, { "dropping-particle" : "", "family" : "Helderman", "given" : "Trina", "non-dropping-particle" : "", "parse-names" : false, "suffix" : "" }, { "dropping-particle" : "", "family" : "Wamala", "given" : "Joseph Francis", "non-dropping-particle" : "", "parse-names" : false, "suffix" : "" }, { "dropping-particle" : "", "family" : "De", "given" : "Olimpia", "non-dropping-particle" : "", "parse-names" : false, "suffix" : "" }, { "dropping-particle" : "", "family" : "V\u00e1zquez", "given" : "Rosa", "non-dropping-particle" : "", "parse-names" : false, "suffix" : "" }, { "dropping-particle" : "", "family" : "Perea", "given" : "William", "non-dropping-particle" : "", "parse-names" : false, "suffix" : "" }, { "dropping-particle" : "", "family" : "Sack", "given" : "David A", "non-dropping-particle" : "", "parse-names" : false, "suffix" : "" }, { "dropping-particle" : "", "family" : "Legros", "given" : "Dominique", "non-dropping-particle" : "", "parse-names" : false, "suffix" : "" }, { "dropping-particle" : "", "family" : "Martin", "given" : "Stephen", "non-dropping-particle" : "", "parse-names" : false, "suffix" : "" }, { "dropping-particle" : "", "family" : "Lessler", "given" : "Justin", "non-dropping-particle" : "", "parse-names" : false, "suffix" : "" }, { "dropping-particle" : "", "family" : "Luquero", "given" : "Francisco J", "non-dropping-particle" : "", "parse-names" : false, "suffix" : "" } ], "container-title" : "Emerging Infectious Diseases", "id" : "ITEM-1", "issue" : "6", "issued" : { "date-parts" : [ [ "2016" ] ] }, "note" : "Used Wallinga Teunis method to compare days with R above 1", "page" : "2014-2017", "title" : "Population-Level Effect of Cholera Vaccine on Displaced Populations, South Sudan, 2014", "type" : "article-journal", "volume" : "22" }, "uris" : [ "http://www.mendeley.com/documents/?uuid=38019b39-5b62-41f7-b48c-e3de54cdd85c" ] } ], "mendeley" : { "formattedCitation" : "&lt;sup&gt;40&lt;/sup&gt;", "plainTextFormattedCitation" : "40", "previouslyFormattedCitation" : "&lt;sup&gt;39&lt;/sup&gt;" }, "properties" : { "noteIndex" : 0 }, "schema" : "https://github.com/citation-style-language/schema/raw/master/csl-citation.json" }</w:instrText>
-      </w:r>
-      <w:r>
-        <w:fldChar w:fldCharType="separate"/>
-      </w:r>
-      <w:r>
-        <w:rPr>
-          <w:noProof/>
-          <w:vertAlign w:val="superscript"/>
-        </w:rPr>
-        <w:t>40</w:t>
-      </w:r>
-      <w:r>
-        <w:fldChar w:fldCharType="end"/>
-      </w:r>
-      <w:r>
-        <w:t>.</w:t>
-      </w:r>
-    </w:p>
     <w:sectPr>
-      <w:footerReference w:type="even" r:id="rId15"/>
-      <w:footerReference w:type="default" r:id="rId16"/>
+      <w:footerReference w:type="even" r:id="rId14"/>
+      <w:footerReference w:type="default" r:id="rId15"/>
       <w:pgSz w:w="12240" w:h="15840"/>
       <w:pgMar w:top="1440" w:right="1440" w:bottom="1440" w:left="1440" w:header="720" w:footer="720" w:gutter="0"/>
       <w:lnNumType w:countBy="1"/>
@@ -11691,43 +11650,6 @@
     </w:sectPr>
   </w:body>
 </w:document>
-</file>
-
-<file path=word/comments.xml><?xml version="1.0" encoding="utf-8"?>
-<w:comments xmlns:wpc="http://schemas.microsoft.com/office/word/2010/wordprocessingCanvas" xmlns:mo="http://schemas.microsoft.com/office/mac/office/2008/main" xmlns:mc="http://schemas.openxmlformats.org/markup-compatibility/2006" xmlns:mv="urn:schemas-microsoft-com:mac:vml" xmlns:o="urn:schemas-microsoft-com:office:office" xmlns:r="http://schemas.openxmlformats.org/officeDocument/2006/relationships" xmlns:m="http://schemas.openxmlformats.org/officeDocument/2006/math" xmlns:v="urn:schemas-microsoft-com:vml" xmlns:wp14="http://schemas.microsoft.com/office/word/2010/wordprocessingDrawing" xmlns:wp="http://schemas.openxmlformats.org/drawingml/2006/wordprocessingDrawing" xmlns:w10="urn:schemas-microsoft-com:office:word" xmlns:w="http://schemas.openxmlformats.org/wordprocessingml/2006/main" xmlns:w14="http://schemas.microsoft.com/office/word/2010/wordml" xmlns:wpg="http://schemas.microsoft.com/office/word/2010/wordprocessingGroup" xmlns:wpi="http://schemas.microsoft.com/office/word/2010/wordprocessingInk" xmlns:wne="http://schemas.microsoft.com/office/word/2006/wordml" xmlns:wps="http://schemas.microsoft.com/office/word/2010/wordprocessingShape" mc:Ignorable="w14 wp14">
-  <w:comment w:id="0" w:author="Corey Peak" w:date="2016-12-16T11:35:00Z" w:initials="CP">
-    <w:p>
-      <w:pPr>
-        <w:pStyle w:val="CommentText"/>
-      </w:pPr>
-      <w:r>
-        <w:rPr>
-          <w:rStyle w:val="CommentReference"/>
-        </w:rPr>
-        <w:annotationRef/>
-      </w:r>
-      <w:r>
-        <w:t>Currently an unnecessary section</w:t>
-      </w:r>
-    </w:p>
-  </w:comment>
-  <w:comment w:id="1" w:author="Corey Peak" w:date="2016-12-27T09:45:00Z" w:initials="CP">
-    <w:p>
-      <w:pPr>
-        <w:pStyle w:val="CommentText"/>
-      </w:pPr>
-      <w:r>
-        <w:rPr>
-          <w:rStyle w:val="CommentReference"/>
-        </w:rPr>
-        <w:annotationRef/>
-      </w:r>
-      <w:r>
-        <w:t>Add to this section</w:t>
-      </w:r>
-    </w:p>
-  </w:comment>
-</w:comments>
 </file>
 
 <file path=word/commentsExtended.xml><?xml version="1.0" encoding="utf-8"?>
@@ -11845,7 +11767,7 @@
         <w:rStyle w:val="PageNumber"/>
         <w:noProof/>
       </w:rPr>
-      <w:t>19</w:t>
+      <w:t>1</w:t>
     </w:r>
     <w:r>
       <w:rPr>
@@ -13390,7 +13312,7 @@
 </file>
 
 <file path=customXml/itemProps1.xml><?xml version="1.0" encoding="utf-8"?>
-<ds:datastoreItem xmlns:ds="http://schemas.openxmlformats.org/officeDocument/2006/customXml" ds:itemID="{39BC00FC-BB7D-8B4C-88D6-01B57E888C40}">
+<ds:datastoreItem xmlns:ds="http://schemas.openxmlformats.org/officeDocument/2006/customXml" ds:itemID="{00C75C5B-C102-7D4C-8344-A384D6E49C96}">
   <ds:schemaRefs>
     <ds:schemaRef ds:uri="http://schemas.openxmlformats.org/officeDocument/2006/bibliography"/>
   </ds:schemaRefs>

</xml_diff>

<commit_message>
Add supplemental figures for all-or-none vaccine and non-waning vaccine for revaccination strategies
</commit_message>
<xml_diff>
--- a/Manuscript.docx
+++ b/Manuscript.docx
@@ -54,40 +54,23 @@
         <w:t xml:space="preserve"> L. </w:t>
       </w:r>
       <w:r>
-        <w:t>Reilly, A</w:t>
-      </w:r>
-      <w:bookmarkStart w:id="0" w:name="_GoBack"/>
-      <w:bookmarkEnd w:id="0"/>
-      <w:r>
-        <w:t xml:space="preserve">ndrew </w:t>
+        <w:t xml:space="preserve">Reilly, Andrew </w:t>
       </w:r>
       <w:r>
         <w:t xml:space="preserve">S. </w:t>
       </w:r>
-      <w:proofErr w:type="spellStart"/>
       <w:r>
         <w:t>Azman</w:t>
       </w:r>
-      <w:proofErr w:type="spellEnd"/>
-      <w:r>
-        <w:t xml:space="preserve">, Caroline O. </w:t>
-      </w:r>
-      <w:proofErr w:type="spellStart"/>
-      <w:r>
-        <w:t>Buckee</w:t>
-      </w:r>
-      <w:proofErr w:type="spellEnd"/>
+      <w:r>
+        <w:t>, Caroline O. Buckee</w:t>
+      </w:r>
     </w:p>
     <w:p/>
     <w:p>
       <w:r>
-        <w:t xml:space="preserve">* </w:t>
-      </w:r>
-      <w:proofErr w:type="gramStart"/>
-      <w:r>
-        <w:t>peak@mail.harvard.edu</w:t>
-      </w:r>
-      <w:proofErr w:type="gramEnd"/>
+        <w:t>* peak@mail.harvard.edu</w:t>
+      </w:r>
       <w:r>
         <w:rPr>
           <w:b/>
@@ -123,7 +106,19 @@
         <w:t>Vaccine-derived h</w:t>
       </w:r>
       <w:r>
-        <w:t xml:space="preserve">erd immunity can wane over time due to short-lived vaccine efficacy or migration of susceptible individuals into </w:t>
+        <w:t>erd immunity wane over time due to</w:t>
+      </w:r>
+      <w:r>
+        <w:t xml:space="preserve"> factors including</w:t>
+      </w:r>
+      <w:r>
+        <w:t xml:space="preserve"> short-lived vaccine efficacy or </w:t>
+      </w:r>
+      <w:r>
+        <w:t>an influx</w:t>
+      </w:r>
+      <w:r>
+        <w:t xml:space="preserve"> of susceptible individuals into </w:t>
       </w:r>
       <w:r>
         <w:t>a vaccinated</w:t>
@@ -231,6 +226,9 @@
       <w:r>
         <w:t>turnover.</w:t>
       </w:r>
+      <w:r>
+        <w:t xml:space="preserve"> </w:t>
+      </w:r>
     </w:p>
     <w:p/>
     <w:p>
@@ -266,6 +264,9 @@
       </w:r>
       <w:r>
         <w:t>. Vaccine-derived herd immunity can be sustained most efficiently by a blended “Mass then Maintain” strategy whereby a single mass vaccination campaign is followed by routine vaccination of susceptible individuals.</w:t>
+      </w:r>
+      <w:r>
+        <w:t xml:space="preserve"> These findings help explain why an outbreak was sustained in the Protection of Civilians Camp in Bentiu, South Sudan despite two mass vaccination campaigns in the previous two years.</w:t>
       </w:r>
     </w:p>
     <w:p>
@@ -296,6 +297,13 @@
       </w:r>
     </w:p>
     <w:p>
+      <w:pPr>
+        <w:rPr>
+          <w:b/>
+        </w:rPr>
+      </w:pPr>
+    </w:p>
+    <w:p>
       <w:r>
         <w:t>T</w:t>
       </w:r>
@@ -580,50 +588,45 @@
     <w:p/>
     <w:p>
       <w:r>
-        <w:t xml:space="preserve">These are not merely hypothetical concerns. In the </w:t>
-      </w:r>
-      <w:proofErr w:type="spellStart"/>
-      <w:r>
-        <w:t>Bentiu</w:t>
-      </w:r>
-      <w:proofErr w:type="spellEnd"/>
+        <w:t xml:space="preserve">These are not merely hypothetical concerns. In the Bentiu </w:t>
+      </w:r>
+      <w:r>
+        <w:t>Protection of Civilians</w:t>
+      </w:r>
+      <w:r>
+        <w:t xml:space="preserve"> (PoC) Camp in South Sudan, mass vaccination</w:t>
+      </w:r>
+      <w:r>
+        <w:t>s</w:t>
+      </w:r>
+      <w:r>
+        <w:t xml:space="preserve"> with high VC</w:t>
+      </w:r>
       <w:r>
         <w:t xml:space="preserve"> </w:t>
       </w:r>
       <w:r>
-        <w:t>Protection of Civilians</w:t>
-      </w:r>
-      <w:r>
-        <w:t xml:space="preserve"> (</w:t>
-      </w:r>
-      <w:proofErr w:type="spellStart"/>
-      <w:r>
-        <w:t>PoC</w:t>
-      </w:r>
-      <w:proofErr w:type="spellEnd"/>
-      <w:r>
-        <w:t>) Camp in South Sudan, mass vaccination</w:t>
-      </w:r>
-      <w:r>
-        <w:t>s</w:t>
-      </w:r>
-      <w:r>
-        <w:t xml:space="preserve"> with high VC</w:t>
+        <w:t>were</w:t>
+      </w:r>
+      <w:r>
+        <w:t xml:space="preserve"> performed in July 2014 and June 2015, yet the camp sustained an outbreak of </w:t>
+      </w:r>
+      <w:commentRangeStart w:id="0"/>
+      <w:r>
+        <w:t>381</w:t>
       </w:r>
       <w:r>
         <w:t xml:space="preserve"> </w:t>
       </w:r>
-      <w:r>
-        <w:t>were</w:t>
-      </w:r>
-      <w:r>
-        <w:t xml:space="preserve"> performed in July 2014 and June 2015, yet the camp sustained an outbreak of </w:t>
-      </w:r>
-      <w:r>
-        <w:t>381</w:t>
-      </w:r>
-      <w:r>
-        <w:t xml:space="preserve"> cases beginning in</w:t>
+      <w:commentRangeEnd w:id="0"/>
+      <w:r>
+        <w:rPr>
+          <w:rStyle w:val="CommentReference"/>
+        </w:rPr>
+        <w:commentReference w:id="0"/>
+      </w:r>
+      <w:r>
+        <w:t>cases beginning in</w:t>
       </w:r>
       <w:r>
         <w:t xml:space="preserve"> </w:t>
@@ -635,18 +638,7 @@
         <w:t xml:space="preserve"> 2016</w:t>
       </w:r>
       <w:r>
-        <w:t xml:space="preserve"> (</w:t>
-      </w:r>
-      <w:hyperlink r:id="rId9" w:history="1">
-        <w:r>
-          <w:rPr>
-            <w:rStyle w:val="Hyperlink"/>
-          </w:rPr>
-          <w:t>http://reliefweb.int/sites/reliefweb.int/files/resources/UNICEF%20South%20Sudan%20Humanitarian%20SitRep%20%2399%20-%2015%20Dec%202016.pdf</w:t>
-        </w:r>
-      </w:hyperlink>
-      <w:r>
-        <w:t>).</w:t>
+        <w:t>.</w:t>
       </w:r>
       <w:r>
         <w:fldChar w:fldCharType="begin" w:fldLock="1"/>
@@ -713,7 +705,7 @@
         <w:fldChar w:fldCharType="begin" w:fldLock="1"/>
       </w:r>
       <w:r>
-        <w:instrText>ADDIN CSL_CITATION { "citationItems" : [ { "id" : "ITEM-1", "itemData" : { "DOI" : "10.1017/S0950268800067170", "ISSN" : "0950-2688", "PMID" : "3378585", "abstract" : "A mathematical model is developed to mimic the transmission dynamics of the measles virus in communities in the developing world with high population growth rates and high case fatality rates. The model is used to compare the impacts of different mass vaccination programmes upon morbidity and mortality arising from infection by measles virus. Analyses identify three conclusions of practical significance to the design of optimal vaccination programmes. First, there is no single optimum age at which to vaccinate children for all urban and rural communities in developing countries. For a given community the best age at which to vaccinate depends critically on the age distribution of cases of infection prior to the introduction of control measures. Second, numerical studies predict that the introduction of mass vaccination will induce a temporary phase of very low incidence of infection before the system settles to a new pattern of recurrent epidemics. Mass vaccination acts to lengthen the inter-epidemic period in the post-vaccination period when compared with that prevailing prior to control. Third, numerical simulations suggest that two-phase and two-stage vaccination programmes are of less benefit than one-stage programmes (achieving comparable coverage) aimed at young children. The paper ends with a discussion of the needs for: improved programmes of data collection; monitoring of the impact of current vaccination programmes; and the development of models that take account of viral transmission dynamics, host demography and economic factors.", "author" : [ { "dropping-particle" : "", "family" : "McLean", "given" : "A R", "non-dropping-particle" : "", "parse-names" : false, "suffix" : "" }, { "dropping-particle" : "", "family" : "Anderson", "given" : "R M", "non-dropping-particle" : "", "parse-names" : false, "suffix" : "" } ], "container-title" : "Epidemiology and infection", "id" : "ITEM-1", "issue" : "3", "issued" : { "date-parts" : [ [ "1988" ] ] }, "note" : "Coins &amp;quot;Honeymoon Period&amp;quot;", "page" : "419-442", "title" : "Measles in developing countries. Part II. The predicted impact of mass vaccination", "type" : "article-journal", "volume" : "100" }, "uris" : [ "http://www.mendeley.com/documents/?uuid=97610014-43b5-4a99-82eb-58ca9f100383" ] } ], "mendeley" : { "formattedCitation" : "&lt;sup&gt;11&lt;/sup&gt;", "plainTextFormattedCitation" : "11", "previouslyFormattedCitation" : "&lt;sup&gt;11&lt;/sup&gt;" }, "properties" : { "noteIndex" : 0 }, "schema" : "https://github.com/citation-style-language/schema/raw/master/csl-citation.json" }</w:instrText>
+        <w:instrText>ADDIN CSL_CITATION { "citationItems" : [ { "id" : "ITEM-1", "itemData" : { "DOI" : "10.1017/S0950268800067170", "ISSN" : "0950-2688", "PMID" : "3378585", "abstract" : "A mathematical model is developed to mimic the transmission dynamics of the measles virus in communities in the developing world with high population growth rates and high case fatality rates. The model is used to compare the impacts of different mass vaccination programmes upon morbidity and mortality arising from infection by measles virus. Analyses identify three conclusions of practical significance to the design of optimal vaccination programmes. First, there is no single optimum age at which to vaccinate children for all urban and rural communities in developing countries. For a given community the best age at which to vaccinate depends critically on the age distribution of cases of infection prior to the introduction of control measures. Second, numerical studies predict that the introduction of mass vaccination will induce a temporary phase of very low incidence of infection before the system settles to a new pattern of recurrent epidemics. Mass vaccination acts to lengthen the inter-epidemic period in the post-vaccination period when compared with that prevailing prior to control. Third, numerical simulations suggest that two-phase and two-stage vaccination programmes are of less benefit than one-stage programmes (achieving comparable coverage) aimed at young children. The paper ends with a discussion of the needs for: improved programmes of data collection; monitoring of the impact of current vaccination programmes; and the development of models that take account of viral transmission dynamics, host demography and economic factors.", "author" : [ { "dropping-particle" : "", "family" : "McLean", "given" : "A R", "non-dropping-particle" : "", "parse-names" : false, "suffix" : "" }, { "dropping-particle" : "", "family" : "Anderson", "given" : "R M", "non-dropping-particle" : "", "parse-names" : false, "suffix" : "" } ], "container-title" : "Epidemiology and infection", "id" : "ITEM-1", "issue" : "3", "issued" : { "date-parts" : [ [ "1988" ] ] }, "note" : "Coins &amp;quot;Honeymoon Period&amp;quot;", "page" : "419-442", "title" : "Measles in developing countries. Part II. The predicted impact of mass vaccination", "type" : "article-journal", "volume" : "100" }, "uris" : [ "http://www.mendeley.com/documents/?uuid=97610014-43b5-4a99-82eb-58ca9f100383" ] } ], "mendeley" : { "formattedCitation" : "&lt;sup&gt;9&lt;/sup&gt;", "plainTextFormattedCitation" : "9", "previouslyFormattedCitation" : "&lt;sup&gt;11&lt;/sup&gt;" }, "properties" : { "noteIndex" : 0 }, "schema" : "https://github.com/citation-style-language/schema/raw/master/csl-citation.json" }</w:instrText>
       </w:r>
       <w:r>
         <w:fldChar w:fldCharType="separate"/>
@@ -723,7 +715,7 @@
           <w:noProof/>
           <w:vertAlign w:val="superscript"/>
         </w:rPr>
-        <w:t>11</w:t>
+        <w:t>9</w:t>
       </w:r>
       <w:r>
         <w:fldChar w:fldCharType="end"/>
@@ -735,7 +727,7 @@
         <w:fldChar w:fldCharType="begin" w:fldLock="1"/>
       </w:r>
       <w:r>
-        <w:instrText>ADDIN CSL_CITATION { "citationItems" : [ { "id" : "ITEM-1", "itemData" : { "DOI" : "10.1098/rspb.1993.0075", "ISSN" : "0962-8452", "author" : [ { "dropping-particle" : "", "family" : "Mclean", "given" : "A. R.", "non-dropping-particle" : "", "parse-names" : false, "suffix" : "" }, { "dropping-particle" : "", "family" : "Blower", "given" : "Sally M", "non-dropping-particle" : "", "parse-names" : false, "suffix" : "" } ], "container-title" : "Proceedings of the Royal Society B: Biological Sciences", "id" : "ITEM-1", "issue" : "1336", "issued" : { "date-parts" : [ [ "1993", "7", "22" ] ] }, "note" : "Show how different forms of vaccine imperfection can influence the impact of the vaccine.\n\nOne form of that imperfection is vaccine duration.", "page" : "9-13", "title" : "Imperfect Vaccines and Herd Immunity to HIV", "type" : "article-journal", "volume" : "253" }, "uris" : [ "http://www.mendeley.com/documents/?uuid=cdea40ae-5ce7-4d3f-a2b2-00750c79f01e" ] }, { "id" : "ITEM-2", "itemData" : { "ISBN" : "1139-6121 (Print)\\r1139-6121 (Linking)", "ISSN" : "11396121", "PMID" : "12876900", "abstract" : "Mathematical models can be used as health policy tools and predictive tools. Here we review how mathematical models have been used both to predict the consequences of specific epidemic control strategies and to design epidemic control strategies. We review how models have been used to evaluate the potential impact on HIV epidemics of (i) combination antiretroviral therapies (ART) and (ii) imperfect vaccines. In particular, we discuss how models have been used to predict the potential effect of ART on incidence rates, and to predict the evolution of an epidemic of drug-resistant HIV. We also discuss, in detail, how mathematical models have been used to evaluate the potential impact of prophylactic, live-attenuated and therapeutic HIV vaccines. We show how HIV vaccine models can be used to evaluate the epidemic-level impact of vaccine efficacy, waning in vaccine-induced immunity, vaccination coverage level, and changes (increases or decreases) in risky behavior. We also discuss how mathematical models can be used to determine the levels of cross-immunity that vaccines will need to attain if they are to be used to control HIV epidemics in countries where more than one subtype is being transmitted.", "author" : [ { "dropping-particle" : "", "family" : "Blower", "given" : "S.", "non-dropping-particle" : "", "parse-names" : false, "suffix" : "" }, { "dropping-particle" : "", "family" : "Schwartz", "given" : "E. J.", "non-dropping-particle" : "", "parse-names" : false, "suffix" : "" }, { "dropping-particle" : "", "family" : "Mills", "given" : "J.", "non-dropping-particle" : "", "parse-names" : false, "suffix" : "" } ], "container-title" : "AIDS Reviews", "id" : "ITEM-2", "issue" : "2", "issued" : { "date-parts" : [ [ "2003" ] ] }, "page" : "113-125", "title" : "Forecasting the future of HIV epidemics: The impact of antiretroviral therapies &amp; imperfect vaccines", "type" : "article-journal", "volume" : "5" }, "uris" : [ "http://www.mendeley.com/documents/?uuid=61695fa4-93e7-4285-ba9e-a690b5f9cdc4" ] } ], "mendeley" : { "formattedCitation" : "&lt;sup&gt;12,13&lt;/sup&gt;", "plainTextFormattedCitation" : "12,13", "previouslyFormattedCitation" : "&lt;sup&gt;12,13&lt;/sup&gt;" }, "properties" : { "noteIndex" : 0 }, "schema" : "https://github.com/citation-style-language/schema/raw/master/csl-citation.json" }</w:instrText>
+        <w:instrText>ADDIN CSL_CITATION { "citationItems" : [ { "id" : "ITEM-1", "itemData" : { "DOI" : "10.1098/rspb.1993.0075", "ISSN" : "0962-8452", "author" : [ { "dropping-particle" : "", "family" : "Mclean", "given" : "A. R.", "non-dropping-particle" : "", "parse-names" : false, "suffix" : "" }, { "dropping-particle" : "", "family" : "Blower", "given" : "Sally M", "non-dropping-particle" : "", "parse-names" : false, "suffix" : "" } ], "container-title" : "Proceedings of the Royal Society B: Biological Sciences", "id" : "ITEM-1", "issue" : "1336", "issued" : { "date-parts" : [ [ "1993", "7", "22" ] ] }, "note" : "Show how different forms of vaccine imperfection can influence the impact of the vaccine.\n\nOne form of that imperfection is vaccine duration.", "page" : "9-13", "title" : "Imperfect Vaccines and Herd Immunity to HIV", "type" : "article-journal", "volume" : "253" }, "uris" : [ "http://www.mendeley.com/documents/?uuid=cdea40ae-5ce7-4d3f-a2b2-00750c79f01e" ] }, { "id" : "ITEM-2", "itemData" : { "ISBN" : "1139-6121 (Print)\\r1139-6121 (Linking)", "ISSN" : "11396121", "PMID" : "12876900", "abstract" : "Mathematical models can be used as health policy tools and predictive tools. Here we review how mathematical models have been used both to predict the consequences of specific epidemic control strategies and to design epidemic control strategies. We review how models have been used to evaluate the potential impact on HIV epidemics of (i) combination antiretroviral therapies (ART) and (ii) imperfect vaccines. In particular, we discuss how models have been used to predict the potential effect of ART on incidence rates, and to predict the evolution of an epidemic of drug-resistant HIV. We also discuss, in detail, how mathematical models have been used to evaluate the potential impact of prophylactic, live-attenuated and therapeutic HIV vaccines. We show how HIV vaccine models can be used to evaluate the epidemic-level impact of vaccine efficacy, waning in vaccine-induced immunity, vaccination coverage level, and changes (increases or decreases) in risky behavior. We also discuss how mathematical models can be used to determine the levels of cross-immunity that vaccines will need to attain if they are to be used to control HIV epidemics in countries where more than one subtype is being transmitted.", "author" : [ { "dropping-particle" : "", "family" : "Blower", "given" : "S.", "non-dropping-particle" : "", "parse-names" : false, "suffix" : "" }, { "dropping-particle" : "", "family" : "Schwartz", "given" : "E. J.", "non-dropping-particle" : "", "parse-names" : false, "suffix" : "" }, { "dropping-particle" : "", "family" : "Mills", "given" : "J.", "non-dropping-particle" : "", "parse-names" : false, "suffix" : "" } ], "container-title" : "AIDS Reviews", "id" : "ITEM-2", "issue" : "2", "issued" : { "date-parts" : [ [ "2003" ] ] }, "page" : "113-125", "title" : "Forecasting the future of HIV epidemics: The impact of antiretroviral therapies &amp; imperfect vaccines", "type" : "article-journal", "volume" : "5" }, "uris" : [ "http://www.mendeley.com/documents/?uuid=61695fa4-93e7-4285-ba9e-a690b5f9cdc4" ] } ], "mendeley" : { "formattedCitation" : "&lt;sup&gt;10,11&lt;/sup&gt;", "plainTextFormattedCitation" : "10,11", "previouslyFormattedCitation" : "&lt;sup&gt;12,13&lt;/sup&gt;" }, "properties" : { "noteIndex" : 0 }, "schema" : "https://github.com/citation-style-language/schema/raw/master/csl-citation.json" }</w:instrText>
       </w:r>
       <w:r>
         <w:fldChar w:fldCharType="separate"/>
@@ -745,7 +737,7 @@
           <w:noProof/>
           <w:vertAlign w:val="superscript"/>
         </w:rPr>
-        <w:t>12,13</w:t>
+        <w:t>10,11</w:t>
       </w:r>
       <w:r>
         <w:fldChar w:fldCharType="end"/>
@@ -757,7 +749,7 @@
         <w:fldChar w:fldCharType="begin" w:fldLock="1"/>
       </w:r>
       <w:r>
-        <w:instrText>ADDIN CSL_CITATION { "citationItems" : [ { "id" : "ITEM-1", "itemData" : { "DOI" : "10.1016/S0264-410X(03)00449-3", "ISBN" : "0264-410X (Print)\\r0264-410X (Linking)", "ISSN" : "0264410X", "PMID" : "14575773", "abstract" : "An age-structured mathematical model of measles transmission in a vaccinated population is used to simulate the shift from a population whose immunity is derived from natural infection to a population whose immunity is vaccine-induced. The model incorporates waning of immunity in a population of vaccinees that eventually will become susceptible to a milder form of vaccine-modified measles with a lower transmission potential than unvaccinated classical measles. Using current estimates of duration of vaccine-derived protection, measles would not be expected to re-emerge quickly in countries with sustained high routine vaccine coverage. However, re-emergence is possible to occur several decades after introduction of high levels of vaccination. Time until re-emergence depends primarily on the contagiousness of vaccine-modified measles cases in comparison to classical measles. Interestingly, in a population with a high proportion of vaccinees, vaccine-modified measles and classical measles would occur essentially in the same age groups. Although waning of humoral immunity in vaccinees is widely observed, re-emergence of measles in highly vaccinated populations depends on parameters for which better estimates are needed. \u00a9 2003 Elsevier Ltd. All rights reserved.", "author" : [ { "dropping-particle" : "", "family" : "Mossong", "given" : "Jo\u00ebl", "non-dropping-particle" : "", "parse-names" : false, "suffix" : "" }, { "dropping-particle" : "", "family" : "Muller", "given" : "Claude P.", "non-dropping-particle" : "", "parse-names" : false, "suffix" : "" } ], "container-title" : "Vaccine", "id" : "ITEM-1", "issue" : "31", "issued" : { "date-parts" : [ [ "2003" ] ] }, "note" : "The honeymoon period is influenced by the transmission potential more than the duration of vaccine protection", "page" : "4597-4603", "title" : "Modelling measles re-emergence as a result of waning of immunity in vaccinated populations", "type" : "article-journal", "volume" : "21" }, "uris" : [ "http://www.mendeley.com/documents/?uuid=4304db5e-2675-4cce-9112-b1ded231031d" ] } ], "mendeley" : { "formattedCitation" : "&lt;sup&gt;14&lt;/sup&gt;", "plainTextFormattedCitation" : "14", "previouslyFormattedCitation" : "&lt;sup&gt;14&lt;/sup&gt;" }, "properties" : { "noteIndex" : 0 }, "schema" : "https://github.com/citation-style-language/schema/raw/master/csl-citation.json" }</w:instrText>
+        <w:instrText>ADDIN CSL_CITATION { "citationItems" : [ { "id" : "ITEM-1", "itemData" : { "DOI" : "10.1016/S0264-410X(03)00449-3", "ISBN" : "0264-410X (Print)\\r0264-410X (Linking)", "ISSN" : "0264410X", "PMID" : "14575773", "abstract" : "An age-structured mathematical model of measles transmission in a vaccinated population is used to simulate the shift from a population whose immunity is derived from natural infection to a population whose immunity is vaccine-induced. The model incorporates waning of immunity in a population of vaccinees that eventually will become susceptible to a milder form of vaccine-modified measles with a lower transmission potential than unvaccinated classical measles. Using current estimates of duration of vaccine-derived protection, measles would not be expected to re-emerge quickly in countries with sustained high routine vaccine coverage. However, re-emergence is possible to occur several decades after introduction of high levels of vaccination. Time until re-emergence depends primarily on the contagiousness of vaccine-modified measles cases in comparison to classical measles. Interestingly, in a population with a high proportion of vaccinees, vaccine-modified measles and classical measles would occur essentially in the same age groups. Although waning of humoral immunity in vaccinees is widely observed, re-emergence of measles in highly vaccinated populations depends on parameters for which better estimates are needed. \u00a9 2003 Elsevier Ltd. All rights reserved.", "author" : [ { "dropping-particle" : "", "family" : "Mossong", "given" : "Jo\u00ebl", "non-dropping-particle" : "", "parse-names" : false, "suffix" : "" }, { "dropping-particle" : "", "family" : "Muller", "given" : "Claude P.", "non-dropping-particle" : "", "parse-names" : false, "suffix" : "" } ], "container-title" : "Vaccine", "id" : "ITEM-1", "issue" : "31", "issued" : { "date-parts" : [ [ "2003" ] ] }, "note" : "The honeymoon period is influenced by the transmission potential more than the duration of vaccine protection", "page" : "4597-4603", "title" : "Modelling measles re-emergence as a result of waning of immunity in vaccinated populations", "type" : "article-journal", "volume" : "21" }, "uris" : [ "http://www.mendeley.com/documents/?uuid=4304db5e-2675-4cce-9112-b1ded231031d" ] } ], "mendeley" : { "formattedCitation" : "&lt;sup&gt;12&lt;/sup&gt;", "plainTextFormattedCitation" : "12", "previouslyFormattedCitation" : "&lt;sup&gt;14&lt;/sup&gt;" }, "properties" : { "noteIndex" : 0 }, "schema" : "https://github.com/citation-style-language/schema/raw/master/csl-citation.json" }</w:instrText>
       </w:r>
       <w:r>
         <w:fldChar w:fldCharType="separate"/>
@@ -767,56 +759,56 @@
           <w:noProof/>
           <w:vertAlign w:val="superscript"/>
         </w:rPr>
+        <w:t>12</w:t>
+      </w:r>
+      <w:r>
+        <w:fldChar w:fldCharType="end"/>
+      </w:r>
+      <w:r>
+        <w:t xml:space="preserve"> pertussis,</w:t>
+      </w:r>
+      <w:r>
+        <w:fldChar w:fldCharType="begin" w:fldLock="1"/>
+      </w:r>
+      <w:r>
+        <w:instrText>ADDIN CSL_CITATION { "citationItems" : [ { "id" : "ITEM-1", "itemData" : { "DOI" : "10.1017/S0031182015000979", "ISSN" : "0031-1820", "abstract" : "The resurgence of pertussis in some countries that maintain high vaccination coverage has drawn attention to gaps in our understanding of the epidemiological effects of pertussis vaccines. In particular, major questions surround the nature, degree and durability of vaccine protection. To address these questions, we used mechanistic transmission models to examine regional time series incidence data from Italy in the period immediately following the introduction of acellular pertussis (aP) vaccine. Our results concur with recent animal-challenge experiments wherein infections in aP-vaccinated individuals proved as transmissible as those in naive individuals but much less symptomatic. On the other hand, the data provide evidence for vaccine-driven reduction in susceptibility, which we quantify via a synthetic measure of vaccine impact. As to the precise nature of vaccine failure, the data do not allow us to distinguish between leakiness and waning of vaccine immunity, or some combination of these. Across the range of well-supported models, the nature and duration of vaccine protection, the age profile of incidence and the range of projected epidemiological futures differ substantially, underscoring the importance of the remaining unknowns. We identify key data gaps: sources of data that can supply the information needed to eliminate these remaining uncertainties.", "author" : [ { "dropping-particle" : "", "family" : "MAGPANTAY", "given" : "F. M. G.", "non-dropping-particle" : "", "parse-names" : false, "suffix" : "" }, { "dropping-particle" : "", "family" : "DOMENECH DE CELL\u00c8S", "given" : "M.", "non-dropping-particle" : "", "parse-names" : false, "suffix" : "" }, { "dropping-particle" : "", "family" : "ROHANI", "given" : "P.", "non-dropping-particle" : "", "parse-names" : false, "suffix" : "" }, { "dropping-particle" : "", "family" : "KING", "given" : "A. A.", "non-dropping-particle" : "", "parse-names" : false, "suffix" : "" } ], "container-title" : "Parasitology", "id" : "ITEM-1", "issue" : "07", "issued" : { "date-parts" : [ [ "2016", "6", "4" ] ] }, "page" : "835-849", "title" : "Pertussis immunity and epidemiology: mode and duration of vaccine-induced immunity", "type" : "article-journal", "volume" : "143" }, "uris" : [ "http://www.mendeley.com/documents/?uuid=315a933b-5be7-4653-955a-65c542265005" ] } ], "mendeley" : { "formattedCitation" : "&lt;sup&gt;13&lt;/sup&gt;", "plainTextFormattedCitation" : "13", "previouslyFormattedCitation" : "&lt;sup&gt;15&lt;/sup&gt;" }, "properties" : { "noteIndex" : 0 }, "schema" : "https://github.com/citation-style-language/schema/raw/master/csl-citation.json" }</w:instrText>
+      </w:r>
+      <w:r>
+        <w:fldChar w:fldCharType="separate"/>
+      </w:r>
+      <w:r>
+        <w:rPr>
+          <w:noProof/>
+          <w:vertAlign w:val="superscript"/>
+        </w:rPr>
+        <w:t>13</w:t>
+      </w:r>
+      <w:r>
+        <w:fldChar w:fldCharType="end"/>
+      </w:r>
+      <w:r>
+        <w:t xml:space="preserve"> and rubella</w:t>
+      </w:r>
+      <w:r>
+        <w:fldChar w:fldCharType="begin" w:fldLock="1"/>
+      </w:r>
+      <w:r>
+        <w:instrText>ADDIN CSL_CITATION { "citationItems" : [ { "id" : "ITEM-1", "itemData" : { "DOI" : "10.1017/S0950268812000131", "ISSN" : "1469-4409", "PMID" : "22335852", "abstract" : "Childhood rubella infection in early pregnancy can lead to fetal death or congenital rubella syndrome (CRS) with multiple disabilities. Reduction of transmission via universal vaccination can prevent CRS, but inadequate coverage may increase CRS numbers by increasing the average age at infection. Consequently, many countries do not vaccinate against rubella. The World Health Organization recommends that for safe rubella vaccination, at least 80% coverage of each birth cohort should be sustained. The nonlinear relationship between CRS burden and infection dynamics has been much studied; however, how the complex interaction between epidemic and demographic dynamics affects minimum safe levels of coverage has not been quantitatively evaluated across scales necessary for a global assessment. We modelled 30-year CRS burdens across epidemiological and demographic settings, including the effect of local interruption of transmission via stochastic fadeout. Necessary minimum vaccination coverage increases markedly with birth and transmission rates, independent of amplitude of seasonal fluctuations in transmission. Susceptible build-up in older age groups following local stochastic extinction of rubella increased CRS burden, indicating that spatial context is important. In low birth-rate settings, 80% routine coverage is a conservative guideline, particularly if supplemented with campaigns and vaccination of women of childbearing age. Where birth and transmission rates are high, immunization coverage must be well above 80% and campaigns may be needed. Policy-makers should be aware of the potential negative effect of local extinction of rubella, since heterogeneity in vaccination coverage will shape extinction patterns, potentially increasing CRS burdens.", "author" : [ { "dropping-particle" : "", "family" : "Metcalf", "given" : "C J E", "non-dropping-particle" : "", "parse-names" : false, "suffix" : "" }, { "dropping-particle" : "", "family" : "Lessler", "given" : "J", "non-dropping-particle" : "", "parse-names" : false, "suffix" : "" }, { "dropping-particle" : "", "family" : "Klepac", "given" : "P", "non-dropping-particle" : "", "parse-names" : false, "suffix" : "" }, { "dropping-particle" : "", "family" : "Cutts", "given" : "F", "non-dropping-particle" : "", "parse-names" : false, "suffix" : "" }, { "dropping-particle" : "", "family" : "Grenfell", "given" : "B T", "non-dropping-particle" : "", "parse-names" : false, "suffix" : "" } ], "container-title" : "Epidemiology and infection", "id" : "ITEM-1", "issue" : "12", "issued" : { "date-parts" : [ [ "2012", "12" ] ] }, "page" : "2290-301", "title" : "Impact of birth rate, seasonality and transmission rate on minimum levels of coverage needed for rubella vaccination.", "type" : "article-journal", "volume" : "140" }, "uris" : [ "http://www.mendeley.com/documents/?uuid=9b68227c-c688-49cf-b22c-d2b17c5c6cee" ] } ], "mendeley" : { "formattedCitation" : "&lt;sup&gt;14&lt;/sup&gt;", "plainTextFormattedCitation" : "14", "previouslyFormattedCitation" : "&lt;sup&gt;16&lt;/sup&gt;" }, "properties" : { "noteIndex" : 0 }, "schema" : "https://github.com/citation-style-language/schema/raw/master/csl-citation.json" }</w:instrText>
+      </w:r>
+      <w:r>
+        <w:fldChar w:fldCharType="separate"/>
+      </w:r>
+      <w:r>
+        <w:rPr>
+          <w:noProof/>
+          <w:vertAlign w:val="superscript"/>
+        </w:rPr>
         <w:t>14</w:t>
       </w:r>
       <w:r>
         <w:fldChar w:fldCharType="end"/>
       </w:r>
       <w:r>
-        <w:t xml:space="preserve"> pertussis,</w:t>
-      </w:r>
-      <w:r>
-        <w:fldChar w:fldCharType="begin" w:fldLock="1"/>
-      </w:r>
-      <w:r>
-        <w:instrText>ADDIN CSL_CITATION { "citationItems" : [ { "id" : "ITEM-1", "itemData" : { "DOI" : "10.1017/S0031182015000979", "ISSN" : "0031-1820", "abstract" : "The resurgence of pertussis in some countries that maintain high vaccination coverage has drawn attention to gaps in our understanding of the epidemiological effects of pertussis vaccines. In particular, major questions surround the nature, degree and durability of vaccine protection. To address these questions, we used mechanistic transmission models to examine regional time series incidence data from Italy in the period immediately following the introduction of acellular pertussis (aP) vaccine. Our results concur with recent animal-challenge experiments wherein infections in aP-vaccinated individuals proved as transmissible as those in naive individuals but much less symptomatic. On the other hand, the data provide evidence for vaccine-driven reduction in susceptibility, which we quantify via a synthetic measure of vaccine impact. As to the precise nature of vaccine failure, the data do not allow us to distinguish between leakiness and waning of vaccine immunity, or some combination of these. Across the range of well-supported models, the nature and duration of vaccine protection, the age profile of incidence and the range of projected epidemiological futures differ substantially, underscoring the importance of the remaining unknowns. We identify key data gaps: sources of data that can supply the information needed to eliminate these remaining uncertainties.", "author" : [ { "dropping-particle" : "", "family" : "MAGPANTAY", "given" : "F. M. G.", "non-dropping-particle" : "", "parse-names" : false, "suffix" : "" }, { "dropping-particle" : "", "family" : "DOMENECH DE CELL\u00c8S", "given" : "M.", "non-dropping-particle" : "", "parse-names" : false, "suffix" : "" }, { "dropping-particle" : "", "family" : "ROHANI", "given" : "P.", "non-dropping-particle" : "", "parse-names" : false, "suffix" : "" }, { "dropping-particle" : "", "family" : "KING", "given" : "A. A.", "non-dropping-particle" : "", "parse-names" : false, "suffix" : "" } ], "container-title" : "Parasitology", "id" : "ITEM-1", "issue" : "07", "issued" : { "date-parts" : [ [ "2016", "6", "4" ] ] }, "page" : "835-849", "title" : "Pertussis immunity and epidemiology: mode and duration of vaccine-induced immunity", "type" : "article-journal", "volume" : "143" }, "uris" : [ "http://www.mendeley.com/documents/?uuid=315a933b-5be7-4653-955a-65c542265005" ] } ], "mendeley" : { "formattedCitation" : "&lt;sup&gt;15&lt;/sup&gt;", "plainTextFormattedCitation" : "15", "previouslyFormattedCitation" : "&lt;sup&gt;15&lt;/sup&gt;" }, "properties" : { "noteIndex" : 0 }, "schema" : "https://github.com/citation-style-language/schema/raw/master/csl-citation.json" }</w:instrText>
-      </w:r>
-      <w:r>
-        <w:fldChar w:fldCharType="separate"/>
-      </w:r>
-      <w:r>
-        <w:rPr>
-          <w:noProof/>
-          <w:vertAlign w:val="superscript"/>
-        </w:rPr>
-        <w:t>15</w:t>
-      </w:r>
-      <w:r>
-        <w:fldChar w:fldCharType="end"/>
-      </w:r>
-      <w:r>
-        <w:t xml:space="preserve"> and rubella</w:t>
-      </w:r>
-      <w:r>
-        <w:fldChar w:fldCharType="begin" w:fldLock="1"/>
-      </w:r>
-      <w:r>
-        <w:instrText>ADDIN CSL_CITATION { "citationItems" : [ { "id" : "ITEM-1", "itemData" : { "DOI" : "10.1017/S0950268812000131", "ISSN" : "1469-4409", "PMID" : "22335852", "abstract" : "Childhood rubella infection in early pregnancy can lead to fetal death or congenital rubella syndrome (CRS) with multiple disabilities. Reduction of transmission via universal vaccination can prevent CRS, but inadequate coverage may increase CRS numbers by increasing the average age at infection. Consequently, many countries do not vaccinate against rubella. The World Health Organization recommends that for safe rubella vaccination, at least 80% coverage of each birth cohort should be sustained. The nonlinear relationship between CRS burden and infection dynamics has been much studied; however, how the complex interaction between epidemic and demographic dynamics affects minimum safe levels of coverage has not been quantitatively evaluated across scales necessary for a global assessment. We modelled 30-year CRS burdens across epidemiological and demographic settings, including the effect of local interruption of transmission via stochastic fadeout. Necessary minimum vaccination coverage increases markedly with birth and transmission rates, independent of amplitude of seasonal fluctuations in transmission. Susceptible build-up in older age groups following local stochastic extinction of rubella increased CRS burden, indicating that spatial context is important. In low birth-rate settings, 80% routine coverage is a conservative guideline, particularly if supplemented with campaigns and vaccination of women of childbearing age. Where birth and transmission rates are high, immunization coverage must be well above 80% and campaigns may be needed. Policy-makers should be aware of the potential negative effect of local extinction of rubella, since heterogeneity in vaccination coverage will shape extinction patterns, potentially increasing CRS burdens.", "author" : [ { "dropping-particle" : "", "family" : "Metcalf", "given" : "C J E", "non-dropping-particle" : "", "parse-names" : false, "suffix" : "" }, { "dropping-particle" : "", "family" : "Lessler", "given" : "J", "non-dropping-particle" : "", "parse-names" : false, "suffix" : "" }, { "dropping-particle" : "", "family" : "Klepac", "given" : "P", "non-dropping-particle" : "", "parse-names" : false, "suffix" : "" }, { "dropping-particle" : "", "family" : "Cutts", "given" : "F", "non-dropping-particle" : "", "parse-names" : false, "suffix" : "" }, { "dropping-particle" : "", "family" : "Grenfell", "given" : "B T", "non-dropping-particle" : "", "parse-names" : false, "suffix" : "" } ], "container-title" : "Epidemiology and infection", "id" : "ITEM-1", "issue" : "12", "issued" : { "date-parts" : [ [ "2012", "12" ] ] }, "page" : "2290-301", "title" : "Impact of birth rate, seasonality and transmission rate on minimum levels of coverage needed for rubella vaccination.", "type" : "article-journal", "volume" : "140" }, "uris" : [ "http://www.mendeley.com/documents/?uuid=9b68227c-c688-49cf-b22c-d2b17c5c6cee" ] } ], "mendeley" : { "formattedCitation" : "&lt;sup&gt;16&lt;/sup&gt;", "plainTextFormattedCitation" : "16", "previouslyFormattedCitation" : "&lt;sup&gt;16&lt;/sup&gt;" }, "properties" : { "noteIndex" : 0 }, "schema" : "https://github.com/citation-style-language/schema/raw/master/csl-citation.json" }</w:instrText>
-      </w:r>
-      <w:r>
-        <w:fldChar w:fldCharType="separate"/>
-      </w:r>
-      <w:r>
-        <w:rPr>
-          <w:noProof/>
-          <w:vertAlign w:val="superscript"/>
-        </w:rPr>
-        <w:t>16</w:t>
-      </w:r>
-      <w:r>
-        <w:fldChar w:fldCharType="end"/>
-      </w:r>
-      <w:r>
         <w:t>) have shown a relationship between herd immunity and factors such as the VE profile, VC, demographic turnover, and R</w:t>
       </w:r>
       <w:r>
@@ -844,35 +836,38 @@
     <w:p/>
     <w:p>
       <w:r>
+        <w:t xml:space="preserve">In this paper, </w:t>
+      </w:r>
+      <w:r>
+        <w:t xml:space="preserve">we </w:t>
+      </w:r>
+      <w:r>
+        <w:t xml:space="preserve">use mathematical models to study the implications of vaccine waning and human mobility on herd </w:t>
+      </w:r>
+      <w:r>
+        <w:t>immunity</w:t>
+      </w:r>
+      <w:r>
+        <w:t xml:space="preserve"> over time</w:t>
+      </w:r>
+      <w:r>
+        <w:t>.</w:t>
+      </w:r>
+      <w:r>
+        <w:t xml:space="preserve"> We compare how well several common vaccination strategies</w:t>
+      </w:r>
+      <w:r>
+        <w:t xml:space="preserve"> </w:t>
+      </w:r>
+      <w:r>
+        <w:t>sustain herd immunity</w:t>
+      </w:r>
+      <w:r>
+        <w:t xml:space="preserve"> and demonstrate the non-monotonic </w:t>
+      </w:r>
+      <w:r>
         <w:lastRenderedPageBreak/>
-        <w:t xml:space="preserve">In this paper, </w:t>
-      </w:r>
-      <w:r>
-        <w:t xml:space="preserve">we </w:t>
-      </w:r>
-      <w:r>
-        <w:t xml:space="preserve">use mathematical models to study the implications of vaccine waning and human mobility on herd </w:t>
-      </w:r>
-      <w:r>
-        <w:t>immunity</w:t>
-      </w:r>
-      <w:r>
-        <w:t xml:space="preserve"> over time</w:t>
-      </w:r>
-      <w:r>
-        <w:t>.</w:t>
-      </w:r>
-      <w:r>
-        <w:t xml:space="preserve"> We compare how well several common vaccination strategies</w:t>
-      </w:r>
-      <w:r>
-        <w:t xml:space="preserve"> </w:t>
-      </w:r>
-      <w:r>
-        <w:t>sustain herd immunity</w:t>
-      </w:r>
-      <w:r>
-        <w:t xml:space="preserve"> and demonstrate the non-monotonic relationship between migration rate and the projected impact of mass vaccination</w:t>
+        <w:t>relationship between migration rate and the projected impact of mass vaccination</w:t>
       </w:r>
       <w:r>
         <w:t xml:space="preserve">. </w:t>
@@ -1112,14 +1107,12 @@
             </m:r>
           </m:sub>
         </m:sSub>
-        <w:proofErr w:type="gramStart"/>
         <m:r>
           <w:rPr>
             <w:rFonts w:ascii="Cambria Math" w:hAnsi="Cambria Math"/>
           </w:rPr>
           <m:t>,…,</m:t>
         </m:r>
-        <w:proofErr w:type="gramEnd"/>
         <m:sSub>
           <m:sSubPr>
             <m:ctrlPr>
@@ -1163,15 +1156,7 @@
         <w:t>generate</w:t>
       </w:r>
       <w:r>
-        <w:t xml:space="preserve"> an </w:t>
-      </w:r>
-      <w:proofErr w:type="spellStart"/>
-      <w:r>
-        <w:t>Erlang</w:t>
-      </w:r>
-      <w:proofErr w:type="spellEnd"/>
-      <w:r>
-        <w:t xml:space="preserve">-distribution for the duration of time in the </w:t>
+        <w:t xml:space="preserve"> an Erlang-distribution for the duration of time in the </w:t>
       </w:r>
       <m:oMath>
         <m:r>
@@ -1191,7 +1176,7 @@
         <w:fldChar w:fldCharType="begin" w:fldLock="1"/>
       </w:r>
       <w:r>
-        <w:instrText>ADDIN CSL_CITATION { "citationItems" : [ { "id" : "ITEM-1", "itemData" : { "DOI" : "10.1006/tpbi.2001.1525", "ISBN" : "0040-5809 (Print)\\r0040-5809 (Linking)", "ISSN" : "0040-5809", "PMID" : "11589638", "abstract" : "Most mathematical models used to study the epidemiology of childhood viral diseases, such as measles, describe the period of infectiousness by an exponential distribution. The effects of including more realistic descriptions of the infectious period within SIR (susceptible/infectious/recovered) models are studied. Less dispersed distributions are seen to have two important epidemiological consequences. First, less stable behaviour is seen within the model: incidence patterns become more complex. Second, disease persistence is diminished: in models with a finite population, the minimum population size needed to allow disease persistence increases. The assumption made concerning the infectious period distribution is of a kind routinely made in the formulation of mathematical models in population biology. Since it has a major effect on the central issues of population persistence and dynamics, the results of this study have broad implications for mathematical modellers of a wide range of biological systems.", "author" : [ { "dropping-particle" : "", "family" : "Lloyd", "given" : "A L", "non-dropping-particle" : "", "parse-names" : false, "suffix" : "" } ], "container-title" : "Theor Popul Biol", "id" : "ITEM-1", "issued" : { "date-parts" : [ [ "2001" ] ] }, "page" : "59-71", "title" : "Realistic distributions of infectious periods in epidemic models: changing patterns of persistence and dynamics.", "type" : "article-journal", "volume" : "60" }, "uris" : [ "http://www.mendeley.com/documents/?uuid=003aa9ea-45ed-44ca-a8af-2f12b5497031" ] }, { "id" : "ITEM-2", "itemData" : { "DOI" : "10.1098/rsif.2013.0098", "ISSN" : "1742-5662", "PMID" : "23676892", "abstract" : "The population dynamics of infectious diseases occasionally undergo rapid qualitative changes, such as transitions from annual to biennial cycles or to irregular dynamics. Previous work, based on the standard seasonally forced 'susceptible-exposed-infectious-removed' (SEIR) model has found that transitions in the dynamics of many childhood diseases result from bifurcations induced by slow changes in birth and vaccination rates. However, the standard SEIR formulation assumes that the stage durations (latent and infectious periods) are exponentially distributed, whereas real distributions are narrower and centred around the mean. Much recent work has indicated that realistically distributed stage durations strongly affect the dynamical structure of seasonally forced epidemic models. We investigate whether inferences drawn from previous analyses of transitions in patterns of measles dynamics are robust to the shapes of the stage duration distributions. As an illustrative example, we analyse measles dynamics in New York City from 1928 to 1972. We find that with a fixed mean infectious period in the susceptible-infectious-removed (SIR) model, the dynamical structure and predicted transitions vary substantially as a function of the shape of the infectious period distribution. By contrast, with fixed mean latent and infectious periods in the SEIR model, the shapes of the stage duration distributions have a less dramatic effect on model dynamical structure and predicted transitions. All these results can be understood more easily by considering the distribution of the disease generation time as opposed to the distributions of individual disease stages. Numerical bifurcation analysis reveals that for a given mean generation time the dynamics of the SIR and SEIR models for measles are nearly equivalent and are insensitive to the shapes of the disease stage distributions.", "author" : [ { "dropping-particle" : "", "family" : "Krylova", "given" : "Olga", "non-dropping-particle" : "", "parse-names" : false, "suffix" : "" }, { "dropping-particle" : "", "family" : "Earn", "given" : "David J D", "non-dropping-particle" : "", "parse-names" : false, "suffix" : "" } ], "container-title" : "Journal of the Royal Society, Interface / the Royal Society", "id" : "ITEM-2", "issue" : "84", "issued" : { "date-parts" : [ [ "2013" ] ] }, "note" : "Example of using Erlang distribution and some nice notation", "page" : "20130098", "title" : "Effects of the infectious period distribution on predicted transitions in childhood disease dynamics.", "type" : "article-journal", "volume" : "10" }, "uris" : [ "http://www.mendeley.com/documents/?uuid=644cbe3e-9a7c-45d7-838c-cfe8996146fa" ] } ], "mendeley" : { "formattedCitation" : "&lt;sup&gt;17,18&lt;/sup&gt;", "plainTextFormattedCitation" : "17,18", "previouslyFormattedCitation" : "&lt;sup&gt;17,18&lt;/sup&gt;" }, "properties" : { "noteIndex" : 0 }, "schema" : "https://github.com/citation-style-language/schema/raw/master/csl-citation.json" }</w:instrText>
+        <w:instrText>ADDIN CSL_CITATION { "citationItems" : [ { "id" : "ITEM-1", "itemData" : { "DOI" : "10.1006/tpbi.2001.1525", "ISBN" : "0040-5809 (Print)\\r0040-5809 (Linking)", "ISSN" : "0040-5809", "PMID" : "11589638", "abstract" : "Most mathematical models used to study the epidemiology of childhood viral diseases, such as measles, describe the period of infectiousness by an exponential distribution. The effects of including more realistic descriptions of the infectious period within SIR (susceptible/infectious/recovered) models are studied. Less dispersed distributions are seen to have two important epidemiological consequences. First, less stable behaviour is seen within the model: incidence patterns become more complex. Second, disease persistence is diminished: in models with a finite population, the minimum population size needed to allow disease persistence increases. The assumption made concerning the infectious period distribution is of a kind routinely made in the formulation of mathematical models in population biology. Since it has a major effect on the central issues of population persistence and dynamics, the results of this study have broad implications for mathematical modellers of a wide range of biological systems.", "author" : [ { "dropping-particle" : "", "family" : "Lloyd", "given" : "A L", "non-dropping-particle" : "", "parse-names" : false, "suffix" : "" } ], "container-title" : "Theor Popul Biol", "id" : "ITEM-1", "issued" : { "date-parts" : [ [ "2001" ] ] }, "page" : "59-71", "title" : "Realistic distributions of infectious periods in epidemic models: changing patterns of persistence and dynamics.", "type" : "article-journal", "volume" : "60" }, "uris" : [ "http://www.mendeley.com/documents/?uuid=003aa9ea-45ed-44ca-a8af-2f12b5497031" ] }, { "id" : "ITEM-2", "itemData" : { "DOI" : "10.1098/rsif.2013.0098", "ISSN" : "1742-5662", "PMID" : "23676892", "abstract" : "The population dynamics of infectious diseases occasionally undergo rapid qualitative changes, such as transitions from annual to biennial cycles or to irregular dynamics. Previous work, based on the standard seasonally forced 'susceptible-exposed-infectious-removed' (SEIR) model has found that transitions in the dynamics of many childhood diseases result from bifurcations induced by slow changes in birth and vaccination rates. However, the standard SEIR formulation assumes that the stage durations (latent and infectious periods) are exponentially distributed, whereas real distributions are narrower and centred around the mean. Much recent work has indicated that realistically distributed stage durations strongly affect the dynamical structure of seasonally forced epidemic models. We investigate whether inferences drawn from previous analyses of transitions in patterns of measles dynamics are robust to the shapes of the stage duration distributions. As an illustrative example, we analyse measles dynamics in New York City from 1928 to 1972. We find that with a fixed mean infectious period in the susceptible-infectious-removed (SIR) model, the dynamical structure and predicted transitions vary substantially as a function of the shape of the infectious period distribution. By contrast, with fixed mean latent and infectious periods in the SEIR model, the shapes of the stage duration distributions have a less dramatic effect on model dynamical structure and predicted transitions. All these results can be understood more easily by considering the distribution of the disease generation time as opposed to the distributions of individual disease stages. Numerical bifurcation analysis reveals that for a given mean generation time the dynamics of the SIR and SEIR models for measles are nearly equivalent and are insensitive to the shapes of the disease stage distributions.", "author" : [ { "dropping-particle" : "", "family" : "Krylova", "given" : "Olga", "non-dropping-particle" : "", "parse-names" : false, "suffix" : "" }, { "dropping-particle" : "", "family" : "Earn", "given" : "David J D", "non-dropping-particle" : "", "parse-names" : false, "suffix" : "" } ], "container-title" : "Journal of the Royal Society, Interface / the Royal Society", "id" : "ITEM-2", "issue" : "84", "issued" : { "date-parts" : [ [ "2013" ] ] }, "note" : "Example of using Erlang distribution and some nice notation", "page" : "20130098", "title" : "Effects of the infectious period distribution on predicted transitions in childhood disease dynamics.", "type" : "article-journal", "volume" : "10" }, "uris" : [ "http://www.mendeley.com/documents/?uuid=644cbe3e-9a7c-45d7-838c-cfe8996146fa" ] } ], "mendeley" : { "formattedCitation" : "&lt;sup&gt;15,16&lt;/sup&gt;", "plainTextFormattedCitation" : "15,16", "previouslyFormattedCitation" : "&lt;sup&gt;17,18&lt;/sup&gt;" }, "properties" : { "noteIndex" : 0 }, "schema" : "https://github.com/citation-style-language/schema/raw/master/csl-citation.json" }</w:instrText>
       </w:r>
       <w:r>
         <w:fldChar w:fldCharType="separate"/>
@@ -1201,7 +1186,7 @@
           <w:noProof/>
           <w:vertAlign w:val="superscript"/>
         </w:rPr>
-        <w:t>17,18</w:t>
+        <w:t>15,16</w:t>
       </w:r>
       <w:r>
         <w:fldChar w:fldCharType="end"/>
@@ -1345,20 +1330,11 @@
         <w:t>We assume individuals within the populati</w:t>
       </w:r>
       <w:r>
-        <w:t xml:space="preserve">on are </w:t>
-      </w:r>
-      <w:proofErr w:type="gramStart"/>
-      <w:r>
-        <w:t>well-mixed</w:t>
-      </w:r>
-      <w:proofErr w:type="gramEnd"/>
-      <w:r>
-        <w:t xml:space="preserve"> and i</w:t>
+        <w:t>on are well-mixed and i</w:t>
       </w:r>
       <w:r>
         <w:t xml:space="preserve">ndividuals emigrate from the population at a rate that is equal for all compartments. Unless otherwise noted, the total system size is held constant by offsetting emigration with an equal rate of immigration. Our main results assume that immigration is entirely into the </w:t>
       </w:r>
-      <w:proofErr w:type="gramStart"/>
       <m:oMath>
         <m:r>
           <w:rPr>
@@ -1367,7 +1343,6 @@
           <m:t>S</m:t>
         </m:r>
       </m:oMath>
-      <w:proofErr w:type="gramEnd"/>
       <w:r>
         <w:t xml:space="preserve"> </w:t>
       </w:r>
@@ -1380,14 +1355,12 @@
       <w:r>
         <w:t xml:space="preserve">The system of ordinary differential equations generated by the model was solved using the </w:t>
       </w:r>
-      <w:proofErr w:type="spellStart"/>
       <w:r>
         <w:rPr>
           <w:i/>
         </w:rPr>
         <w:t>deSolve</w:t>
       </w:r>
-      <w:proofErr w:type="spellEnd"/>
       <w:r>
         <w:t xml:space="preserve"> package</w:t>
       </w:r>
@@ -1395,7 +1368,7 @@
         <w:fldChar w:fldCharType="begin" w:fldLock="1"/>
       </w:r>
       <w:r>
-        <w:instrText>ADDIN CSL_CITATION { "citationItems" : [ { "id" : "ITEM-1", "itemData" : { "DOI" : "10.18637/jss.v033.i09", "ISBN" : "1548-7660", "ISSN" : "15487660", "PMID" : "1000204895", "abstract" : "In this paper we present the R package deSolve to solve initial value problems (IVP) written as ordinary differential equations (ODE), differential algebraic equations (DAE) of index 0 or 1 and partial differential equations (PDE), the latter solved using the method of lines approach. The differential equations can be represented in R code or as compiled code. In the latter case, R is used as a tool to trigger the integration and post-process the results, which facilitates model development and application, whilst the compiled code significantly increases simulation speed. The methods implemented are efficient, robust, and well documented public-domain Fortran routines. They include four integrators from the ODEPACK package (LSODE, LSODES, LSODA, LSODAR), DVODE and DASPK2.0. In addition, a suite of Runge-Kutta integrators and special-purpose solvers to efficiently integrate 1-, 2- and 3-dimensional partial differential equations are available. The routines solve both stiff and non-stiff systems, and include many options, e. g., to deal in an efficient way with the sparsity of the Jacobian matrix, or finding the root of equations. In this article, our objectives are threefold: (1) to demonstrate the potential of using R for dynamic modeling, (2) to highlight typical uses of the different methods implemented and (3) to compare the performance of models specified in R code and in compiled code for a number of test cases. These comparisons demonstrate that, if the use of loops is avoided, R code can efficiently integrate problems comprising several thousands of state variables. Nevertheless, the same problem may be solved from 2 to more than 50 times faster by using compiled code compared to an implementation using only R code. Still, amongst the bene fits of R are a more flexible and interactive implementation, better readability of the code, and access to R's high-level procedures. deSolve is the successor of packageo desolve which will be deprecated in the future; it is free software and distributed under the GNU General Public License, as part of the R software project.", "author" : [ { "dropping-particle" : "", "family" : "Soetaert", "given" : "Karline", "non-dropping-particle" : "", "parse-names" : false, "suffix" : "" }, { "dropping-particle" : "", "family" : "Petzoldt", "given" : "Thomas", "non-dropping-particle" : "", "parse-names" : false, "suffix" : "" }, { "dropping-particle" : "", "family" : "Setzer", "given" : "R Woodrow", "non-dropping-particle" : "", "parse-names" : false, "suffix" : "" } ], "container-title" : "Journal Of Statistical Software", "id" : "ITEM-1", "issue" : "9", "issued" : { "date-parts" : [ [ "2010" ] ] }, "page" : "1-25", "title" : "Package deSolve : Solving Initial Value Differential Equations in R", "type" : "article-journal", "volume" : "33" }, "uris" : [ "http://www.mendeley.com/documents/?uuid=75c32ad4-4e01-4f11-9f92-f8cb407c75f6" ] } ], "mendeley" : { "formattedCitation" : "&lt;sup&gt;19&lt;/sup&gt;", "plainTextFormattedCitation" : "19", "previouslyFormattedCitation" : "&lt;sup&gt;19&lt;/sup&gt;" }, "properties" : { "noteIndex" : 0 }, "schema" : "https://github.com/citation-style-language/schema/raw/master/csl-citation.json" }</w:instrText>
+        <w:instrText>ADDIN CSL_CITATION { "citationItems" : [ { "id" : "ITEM-1", "itemData" : { "DOI" : "10.18637/jss.v033.i09", "ISBN" : "1548-7660", "ISSN" : "15487660", "PMID" : "1000204895", "abstract" : "In this paper we present the R package deSolve to solve initial value problems (IVP) written as ordinary differential equations (ODE), differential algebraic equations (DAE) of index 0 or 1 and partial differential equations (PDE), the latter solved using the method of lines approach. The differential equations can be represented in R code or as compiled code. In the latter case, R is used as a tool to trigger the integration and post-process the results, which facilitates model development and application, whilst the compiled code significantly increases simulation speed. The methods implemented are efficient, robust, and well documented public-domain Fortran routines. They include four integrators from the ODEPACK package (LSODE, LSODES, LSODA, LSODAR), DVODE and DASPK2.0. In addition, a suite of Runge-Kutta integrators and special-purpose solvers to efficiently integrate 1-, 2- and 3-dimensional partial differential equations are available. The routines solve both stiff and non-stiff systems, and include many options, e. g., to deal in an efficient way with the sparsity of the Jacobian matrix, or finding the root of equations. In this article, our objectives are threefold: (1) to demonstrate the potential of using R for dynamic modeling, (2) to highlight typical uses of the different methods implemented and (3) to compare the performance of models specified in R code and in compiled code for a number of test cases. These comparisons demonstrate that, if the use of loops is avoided, R code can efficiently integrate problems comprising several thousands of state variables. Nevertheless, the same problem may be solved from 2 to more than 50 times faster by using compiled code compared to an implementation using only R code. Still, amongst the bene fits of R are a more flexible and interactive implementation, better readability of the code, and access to R's high-level procedures. deSolve is the successor of packageo desolve which will be deprecated in the future; it is free software and distributed under the GNU General Public License, as part of the R software project.", "author" : [ { "dropping-particle" : "", "family" : "Soetaert", "given" : "Karline", "non-dropping-particle" : "", "parse-names" : false, "suffix" : "" }, { "dropping-particle" : "", "family" : "Petzoldt", "given" : "Thomas", "non-dropping-particle" : "", "parse-names" : false, "suffix" : "" }, { "dropping-particle" : "", "family" : "Setzer", "given" : "R Woodrow", "non-dropping-particle" : "", "parse-names" : false, "suffix" : "" } ], "container-title" : "Journal Of Statistical Software", "id" : "ITEM-1", "issue" : "9", "issued" : { "date-parts" : [ [ "2010" ] ] }, "page" : "1-25", "title" : "Package deSolve : Solving Initial Value Differential Equations in R", "type" : "article-journal", "volume" : "33" }, "uris" : [ "http://www.mendeley.com/documents/?uuid=75c32ad4-4e01-4f11-9f92-f8cb407c75f6" ] } ], "mendeley" : { "formattedCitation" : "&lt;sup&gt;17&lt;/sup&gt;", "plainTextFormattedCitation" : "17", "previouslyFormattedCitation" : "&lt;sup&gt;19&lt;/sup&gt;" }, "properties" : { "noteIndex" : 0 }, "schema" : "https://github.com/citation-style-language/schema/raw/master/csl-citation.json" }</w:instrText>
       </w:r>
       <w:r>
         <w:fldChar w:fldCharType="separate"/>
@@ -1405,7 +1378,7 @@
           <w:noProof/>
           <w:vertAlign w:val="superscript"/>
         </w:rPr>
-        <w:t>19</w:t>
+        <w:t>17</w:t>
       </w:r>
       <w:r>
         <w:fldChar w:fldCharType="end"/>
@@ -1438,20 +1411,12 @@
       <w:r>
         <w:t xml:space="preserve">We adapted monthly </w:t>
       </w:r>
-      <w:proofErr w:type="gramStart"/>
       <m:oMath>
         <m:r>
           <w:rPr>
             <w:rFonts w:ascii="Cambria Math" w:hAnsi="Cambria Math"/>
           </w:rPr>
-          <m:t>VE(</m:t>
-        </m:r>
-        <w:proofErr w:type="gramEnd"/>
-        <m:r>
-          <w:rPr>
-            <w:rFonts w:ascii="Cambria Math" w:hAnsi="Cambria Math"/>
-          </w:rPr>
-          <m:t>t)</m:t>
+          <m:t>VE(t)</m:t>
         </m:r>
       </m:oMath>
       <w:r>
@@ -1464,7 +1429,7 @@
         <w:fldChar w:fldCharType="begin" w:fldLock="1"/>
       </w:r>
       <w:r>
-        <w:instrText>ADDIN CSL_CITATION { "citationItems" : [ { "id" : "ITEM-1", "itemData" : { "ISSN" : "0140-6736", "PMID" : "1967730", "abstract" : "The protective efficacy (PE) of B subunit killed whole-cell (BS-WC) and killed whole-cell-only (WC) oral cholera vaccines was assessed in a randomised double-blind field trial among children aged 2-15 years and women over 15 years in rural Bangladesh. Among the 62 285 subjects who received three doses of BS-WC, WC, or Escherichia coli K12 strain placebo, cumulative PE at 3 years of follow-up was 50% for BS-WC and 52% for WC. PE was similar against severe and non-severe cholera, but was significantly lower in children who were vaccinated at 2-5 years (26% for BS-WC; 23% for WC) than in older persons (63% for BS-WC; 68% for WC). Among persons vaccinated at 2-5 years, protection at 4-6 months of follow-up was similar to that for older persons, but rapidly waned thereafter and was not evident during the third year of follow-up. In contrast, persons vaccinated at older ages were protected even in the third year of follow-up (PE 40% for BS-WC; 62% for WC). PE was substantially higher against classical cholera (58% for BS-WC; 60% for WC) than against El Tor cholera (39% and 40%).", "author" : [ { "dropping-particle" : "", "family" : "Clemens", "given" : "J D", "non-dropping-particle" : "", "parse-names" : false, "suffix" : "" }, { "dropping-particle" : "", "family" : "Sack", "given" : "D a", "non-dropping-particle" : "", "parse-names" : false, "suffix" : "" }, { "dropping-particle" : "", "family" : "Harris", "given" : "J R", "non-dropping-particle" : "", "parse-names" : false, "suffix" : "" }, { "dropping-particle" : "", "family" : "Loon", "given" : "F", "non-dropping-particle" : "Van", "parse-names" : false, "suffix" : "" }, { "dropping-particle" : "", "family" : "Chakraborty", "given" : "J", "non-dropping-particle" : "", "parse-names" : false, "suffix" : "" }, { "dropping-particle" : "", "family" : "Ahmed", "given" : "F", "non-dropping-particle" : "", "parse-names" : false, "suffix" : "" }, { "dropping-particle" : "", "family" : "Rao", "given" : "M R", "non-dropping-particle" : "", "parse-names" : false, "suffix" : "" }, { "dropping-particle" : "", "family" : "Khan", "given" : "M R", "non-dropping-particle" : "", "parse-names" : false, "suffix" : "" }, { "dropping-particle" : "", "family" : "Yunus", "given" : "M", "non-dropping-particle" : "", "parse-names" : false, "suffix" : "" }, { "dropping-particle" : "", "family" : "Huda", "given" : "N", "non-dropping-particle" : "", "parse-names" : false, "suffix" : "" } ], "container-title" : "Lancet", "id" : "ITEM-1", "issue" : "8684", "issued" : { "date-parts" : [ [ "1990", "2", "3" ] ] }, "page" : "270-3", "title" : "Field trial of oral cholera vaccines in Bangladesh: results from three-year follow-up.", "type" : "article-journal", "volume" : "335" }, "uris" : [ "http://www.mendeley.com/documents/?uuid=c4f4d6dd-09d5-4ebc-a971-5543c4de1bf3" ] } ], "mendeley" : { "formattedCitation" : "&lt;sup&gt;20&lt;/sup&gt;", "plainTextFormattedCitation" : "20", "previouslyFormattedCitation" : "&lt;sup&gt;20&lt;/sup&gt;" }, "properties" : { "noteIndex" : 0 }, "schema" : "https://github.com/citation-style-language/schema/raw/master/csl-citation.json" }</w:instrText>
+        <w:instrText>ADDIN CSL_CITATION { "citationItems" : [ { "id" : "ITEM-1", "itemData" : { "ISSN" : "0140-6736", "PMID" : "1967730", "abstract" : "The protective efficacy (PE) of B subunit killed whole-cell (BS-WC) and killed whole-cell-only (WC) oral cholera vaccines was assessed in a randomised double-blind field trial among children aged 2-15 years and women over 15 years in rural Bangladesh. Among the 62 285 subjects who received three doses of BS-WC, WC, or Escherichia coli K12 strain placebo, cumulative PE at 3 years of follow-up was 50% for BS-WC and 52% for WC. PE was similar against severe and non-severe cholera, but was significantly lower in children who were vaccinated at 2-5 years (26% for BS-WC; 23% for WC) than in older persons (63% for BS-WC; 68% for WC). Among persons vaccinated at 2-5 years, protection at 4-6 months of follow-up was similar to that for older persons, but rapidly waned thereafter and was not evident during the third year of follow-up. In contrast, persons vaccinated at older ages were protected even in the third year of follow-up (PE 40% for BS-WC; 62% for WC). PE was substantially higher against classical cholera (58% for BS-WC; 60% for WC) than against El Tor cholera (39% and 40%).", "author" : [ { "dropping-particle" : "", "family" : "Clemens", "given" : "J D", "non-dropping-particle" : "", "parse-names" : false, "suffix" : "" }, { "dropping-particle" : "", "family" : "Sack", "given" : "D a", "non-dropping-particle" : "", "parse-names" : false, "suffix" : "" }, { "dropping-particle" : "", "family" : "Harris", "given" : "J R", "non-dropping-particle" : "", "parse-names" : false, "suffix" : "" }, { "dropping-particle" : "", "family" : "Loon", "given" : "F", "non-dropping-particle" : "Van", "parse-names" : false, "suffix" : "" }, { "dropping-particle" : "", "family" : "Chakraborty", "given" : "J", "non-dropping-particle" : "", "parse-names" : false, "suffix" : "" }, { "dropping-particle" : "", "family" : "Ahmed", "given" : "F", "non-dropping-particle" : "", "parse-names" : false, "suffix" : "" }, { "dropping-particle" : "", "family" : "Rao", "given" : "M R", "non-dropping-particle" : "", "parse-names" : false, "suffix" : "" }, { "dropping-particle" : "", "family" : "Khan", "given" : "M R", "non-dropping-particle" : "", "parse-names" : false, "suffix" : "" }, { "dropping-particle" : "", "family" : "Yunus", "given" : "M", "non-dropping-particle" : "", "parse-names" : false, "suffix" : "" }, { "dropping-particle" : "", "family" : "Huda", "given" : "N", "non-dropping-particle" : "", "parse-names" : false, "suffix" : "" } ], "container-title" : "Lancet", "id" : "ITEM-1", "issue" : "8684", "issued" : { "date-parts" : [ [ "1990", "2", "3" ] ] }, "page" : "270-3", "title" : "Field trial of oral cholera vaccines in Bangladesh: results from three-year follow-up.", "type" : "article-journal", "volume" : "335" }, "uris" : [ "http://www.mendeley.com/documents/?uuid=c4f4d6dd-09d5-4ebc-a971-5543c4de1bf3" ] } ], "mendeley" : { "formattedCitation" : "&lt;sup&gt;18&lt;/sup&gt;", "plainTextFormattedCitation" : "18", "previouslyFormattedCitation" : "&lt;sup&gt;20&lt;/sup&gt;" }, "properties" : { "noteIndex" : 0 }, "schema" : "https://github.com/citation-style-language/schema/raw/master/csl-citation.json" }</w:instrText>
       </w:r>
       <w:r>
         <w:fldChar w:fldCharType="separate"/>
@@ -1474,7 +1439,7 @@
           <w:noProof/>
           <w:vertAlign w:val="superscript"/>
         </w:rPr>
-        <w:t>20</w:t>
+        <w:t>18</w:t>
       </w:r>
       <w:r>
         <w:fldChar w:fldCharType="end"/>
@@ -1498,7 +1463,7 @@
         <w:fldChar w:fldCharType="begin" w:fldLock="1"/>
       </w:r>
       <w:r>
-        <w:instrText>ADDIN CSL_CITATION { "citationItems" : [ { "id" : "ITEM-1", "itemData" : { "ISSN" : "0002-9262", "PMID" : "9596473", "abstract" : "The authors present a nonparametric method for estimating vaccine efficacy as a smooth function of time from vaccine trials. Use of the method requires a minimum of assumptions. Estimation is based on the smoothed case hazard rate ratio comparing the vaccinated with the unvaccinated. The estimation procedure allows investigators to assess time-varying changes in vaccine-induced protection, such as those produced by waning and boosting. The authors use the method to reanalyze data from a vaccine trial of two cholera vaccines in rural Bangladesh. This analysis reveals the differential protection and waning effects for the vaccines as a function of biotype and age.", "author" : [ { "dropping-particle" : "", "family" : "Durham", "given" : "L K", "non-dropping-particle" : "", "parse-names" : false, "suffix" : "" }, { "dropping-particle" : "", "family" : "Longini", "given" : "I M", "non-dropping-particle" : "", "parse-names" : false, "suffix" : "" }, { "dropping-particle" : "", "family" : "Halloran", "given" : "M E", "non-dropping-particle" : "", "parse-names" : false, "suffix" : "" }, { "dropping-particle" : "", "family" : "Clemens", "given" : "J D", "non-dropping-particle" : "", "parse-names" : false, "suffix" : "" }, { "dropping-particle" : "", "family" : "Nizam", "given" : "A", "non-dropping-particle" : "", "parse-names" : false, "suffix" : "" }, { "dropping-particle" : "", "family" : "Rao", "given" : "M", "non-dropping-particle" : "", "parse-names" : false, "suffix" : "" } ], "container-title" : "American journal of epidemiology", "id" : "ITEM-1", "issue" : "10", "issued" : { "date-parts" : [ [ "1998" ] ] }, "note" : "Consider using http://arohatgi.info/WebPlotDigitizer/app/ to digitize plots", "page" : "948-959", "title" : "Estimation of vaccine efficacy in the presence of waning: application to cholera vaccines.", "type" : "article-journal", "volume" : "147" }, "uris" : [ "http://www.mendeley.com/documents/?uuid=419275c9-f222-4573-9eae-3e002d5d4b00" ] } ], "mendeley" : { "formattedCitation" : "&lt;sup&gt;21&lt;/sup&gt;", "plainTextFormattedCitation" : "21", "previouslyFormattedCitation" : "&lt;sup&gt;21&lt;/sup&gt;" }, "properties" : { "noteIndex" : 0 }, "schema" : "https://github.com/citation-style-language/schema/raw/master/csl-citation.json" }</w:instrText>
+        <w:instrText>ADDIN CSL_CITATION { "citationItems" : [ { "id" : "ITEM-1", "itemData" : { "ISSN" : "0002-9262", "PMID" : "9596473", "abstract" : "The authors present a nonparametric method for estimating vaccine efficacy as a smooth function of time from vaccine trials. Use of the method requires a minimum of assumptions. Estimation is based on the smoothed case hazard rate ratio comparing the vaccinated with the unvaccinated. The estimation procedure allows investigators to assess time-varying changes in vaccine-induced protection, such as those produced by waning and boosting. The authors use the method to reanalyze data from a vaccine trial of two cholera vaccines in rural Bangladesh. This analysis reveals the differential protection and waning effects for the vaccines as a function of biotype and age.", "author" : [ { "dropping-particle" : "", "family" : "Durham", "given" : "L K", "non-dropping-particle" : "", "parse-names" : false, "suffix" : "" }, { "dropping-particle" : "", "family" : "Longini", "given" : "I M", "non-dropping-particle" : "", "parse-names" : false, "suffix" : "" }, { "dropping-particle" : "", "family" : "Halloran", "given" : "M E", "non-dropping-particle" : "", "parse-names" : false, "suffix" : "" }, { "dropping-particle" : "", "family" : "Clemens", "given" : "J D", "non-dropping-particle" : "", "parse-names" : false, "suffix" : "" }, { "dropping-particle" : "", "family" : "Nizam", "given" : "A", "non-dropping-particle" : "", "parse-names" : false, "suffix" : "" }, { "dropping-particle" : "", "family" : "Rao", "given" : "M", "non-dropping-particle" : "", "parse-names" : false, "suffix" : "" } ], "container-title" : "American journal of epidemiology", "id" : "ITEM-1", "issue" : "10", "issued" : { "date-parts" : [ [ "1998" ] ] }, "note" : "Consider using http://arohatgi.info/WebPlotDigitizer/app/ to digitize plots", "page" : "948-959", "title" : "Estimation of vaccine efficacy in the presence of waning: application to cholera vaccines.", "type" : "article-journal", "volume" : "147" }, "uris" : [ "http://www.mendeley.com/documents/?uuid=419275c9-f222-4573-9eae-3e002d5d4b00" ] } ], "mendeley" : { "formattedCitation" : "&lt;sup&gt;19&lt;/sup&gt;", "plainTextFormattedCitation" : "19", "previouslyFormattedCitation" : "&lt;sup&gt;21&lt;/sup&gt;" }, "properties" : { "noteIndex" : 0 }, "schema" : "https://github.com/citation-style-language/schema/raw/master/csl-citation.json" }</w:instrText>
       </w:r>
       <w:r>
         <w:fldChar w:fldCharType="separate"/>
@@ -1508,7 +1473,7 @@
           <w:noProof/>
           <w:vertAlign w:val="superscript"/>
         </w:rPr>
-        <w:t>21</w:t>
+        <w:t>19</w:t>
       </w:r>
       <w:r>
         <w:fldChar w:fldCharType="end"/>
@@ -1519,20 +1484,12 @@
       <w:r>
         <w:t xml:space="preserve">define </w:t>
       </w:r>
-      <w:proofErr w:type="gramStart"/>
       <m:oMath>
         <m:r>
           <w:rPr>
             <w:rFonts w:ascii="Cambria Math" w:hAnsi="Cambria Math"/>
           </w:rPr>
-          <m:t>VE(</m:t>
-        </m:r>
-        <w:proofErr w:type="gramEnd"/>
-        <m:r>
-          <w:rPr>
-            <w:rFonts w:ascii="Cambria Math" w:hAnsi="Cambria Math"/>
-          </w:rPr>
-          <m:t>1)</m:t>
+          <m:t>VE(1)</m:t>
         </m:r>
       </m:oMath>
       <w:r>
@@ -1555,20 +1512,12 @@
       <w:r>
         <w:t xml:space="preserve"> to be the VE for months [1,2) post-vaccination, etc. We parameterized the time-varying distribution </w:t>
       </w:r>
-      <w:proofErr w:type="gramStart"/>
       <m:oMath>
         <m:r>
           <w:rPr>
             <w:rFonts w:ascii="Cambria Math" w:hAnsi="Cambria Math"/>
           </w:rPr>
-          <m:t>VE(</m:t>
-        </m:r>
-        <w:proofErr w:type="gramEnd"/>
-        <m:r>
-          <w:rPr>
-            <w:rFonts w:ascii="Cambria Math" w:hAnsi="Cambria Math"/>
-          </w:rPr>
-          <m:t>t)</m:t>
+          <m:t>VE(t)</m:t>
         </m:r>
       </m:oMath>
       <w:r>
@@ -1581,7 +1530,7 @@
         <w:fldChar w:fldCharType="begin" w:fldLock="1"/>
       </w:r>
       <w:r>
-        <w:instrText>ADDIN CSL_CITATION { "citationItems" : [ { "id" : "ITEM-1", "itemData" : { "ISSN" : "0002-9262", "PMID" : "9596473", "abstract" : "The authors present a nonparametric method for estimating vaccine efficacy as a smooth function of time from vaccine trials. Use of the method requires a minimum of assumptions. Estimation is based on the smoothed case hazard rate ratio comparing the vaccinated with the unvaccinated. The estimation procedure allows investigators to assess time-varying changes in vaccine-induced protection, such as those produced by waning and boosting. The authors use the method to reanalyze data from a vaccine trial of two cholera vaccines in rural Bangladesh. This analysis reveals the differential protection and waning effects for the vaccines as a function of biotype and age.", "author" : [ { "dropping-particle" : "", "family" : "Durham", "given" : "L K", "non-dropping-particle" : "", "parse-names" : false, "suffix" : "" }, { "dropping-particle" : "", "family" : "Longini", "given" : "I M", "non-dropping-particle" : "", "parse-names" : false, "suffix" : "" }, { "dropping-particle" : "", "family" : "Halloran", "given" : "M E", "non-dropping-particle" : "", "parse-names" : false, "suffix" : "" }, { "dropping-particle" : "", "family" : "Clemens", "given" : "J D", "non-dropping-particle" : "", "parse-names" : false, "suffix" : "" }, { "dropping-particle" : "", "family" : "Nizam", "given" : "A", "non-dropping-particle" : "", "parse-names" : false, "suffix" : "" }, { "dropping-particle" : "", "family" : "Rao", "given" : "M", "non-dropping-particle" : "", "parse-names" : false, "suffix" : "" } ], "container-title" : "American journal of epidemiology", "id" : "ITEM-1", "issue" : "10", "issued" : { "date-parts" : [ [ "1998" ] ] }, "note" : "Consider using http://arohatgi.info/WebPlotDigitizer/app/ to digitize plots", "page" : "948-959", "title" : "Estimation of vaccine efficacy in the presence of waning: application to cholera vaccines.", "type" : "article-journal", "volume" : "147" }, "uris" : [ "http://www.mendeley.com/documents/?uuid=419275c9-f222-4573-9eae-3e002d5d4b00" ] } ], "mendeley" : { "formattedCitation" : "&lt;sup&gt;21&lt;/sup&gt;", "plainTextFormattedCitation" : "21", "previouslyFormattedCitation" : "&lt;sup&gt;21&lt;/sup&gt;" }, "properties" : { "noteIndex" : 0 }, "schema" : "https://github.com/citation-style-language/schema/raw/master/csl-citation.json" }</w:instrText>
+        <w:instrText>ADDIN CSL_CITATION { "citationItems" : [ { "id" : "ITEM-1", "itemData" : { "ISSN" : "0002-9262", "PMID" : "9596473", "abstract" : "The authors present a nonparametric method for estimating vaccine efficacy as a smooth function of time from vaccine trials. Use of the method requires a minimum of assumptions. Estimation is based on the smoothed case hazard rate ratio comparing the vaccinated with the unvaccinated. The estimation procedure allows investigators to assess time-varying changes in vaccine-induced protection, such as those produced by waning and boosting. The authors use the method to reanalyze data from a vaccine trial of two cholera vaccines in rural Bangladesh. This analysis reveals the differential protection and waning effects for the vaccines as a function of biotype and age.", "author" : [ { "dropping-particle" : "", "family" : "Durham", "given" : "L K", "non-dropping-particle" : "", "parse-names" : false, "suffix" : "" }, { "dropping-particle" : "", "family" : "Longini", "given" : "I M", "non-dropping-particle" : "", "parse-names" : false, "suffix" : "" }, { "dropping-particle" : "", "family" : "Halloran", "given" : "M E", "non-dropping-particle" : "", "parse-names" : false, "suffix" : "" }, { "dropping-particle" : "", "family" : "Clemens", "given" : "J D", "non-dropping-particle" : "", "parse-names" : false, "suffix" : "" }, { "dropping-particle" : "", "family" : "Nizam", "given" : "A", "non-dropping-particle" : "", "parse-names" : false, "suffix" : "" }, { "dropping-particle" : "", "family" : "Rao", "given" : "M", "non-dropping-particle" : "", "parse-names" : false, "suffix" : "" } ], "container-title" : "American journal of epidemiology", "id" : "ITEM-1", "issue" : "10", "issued" : { "date-parts" : [ [ "1998" ] ] }, "note" : "Consider using http://arohatgi.info/WebPlotDigitizer/app/ to digitize plots", "page" : "948-959", "title" : "Estimation of vaccine efficacy in the presence of waning: application to cholera vaccines.", "type" : "article-journal", "volume" : "147" }, "uris" : [ "http://www.mendeley.com/documents/?uuid=419275c9-f222-4573-9eae-3e002d5d4b00" ] } ], "mendeley" : { "formattedCitation" : "&lt;sup&gt;19&lt;/sup&gt;", "plainTextFormattedCitation" : "19", "previouslyFormattedCitation" : "&lt;sup&gt;21&lt;/sup&gt;" }, "properties" : { "noteIndex" : 0 }, "schema" : "https://github.com/citation-style-language/schema/raw/master/csl-citation.json" }</w:instrText>
       </w:r>
       <w:r>
         <w:fldChar w:fldCharType="separate"/>
@@ -1591,7 +1540,7 @@
           <w:noProof/>
           <w:vertAlign w:val="superscript"/>
         </w:rPr>
-        <w:t>21</w:t>
+        <w:t>19</w:t>
       </w:r>
       <w:r>
         <w:fldChar w:fldCharType="end"/>
@@ -1710,7 +1659,7 @@
         <w:fldChar w:fldCharType="begin" w:fldLock="1"/>
       </w:r>
       <w:r>
-        <w:instrText>ADDIN CSL_CITATION { "citationItems" : [ { "id" : "ITEM-1", "itemData" : { "DOI" : "10.1371/journal.pntd.0001289", "ISBN" : "1935-2735 (Electronic)\\r1935-2727 (Linking)", "ISSN" : "19352727", "PMID" : "22028938", "abstract" : "BACKGROUND: Killed oral cholera vaccines (OCVs) have been licensed for use in developing countries, but protection conferred by licensed OCVs beyond two years of follow-up has not been demonstrated in randomized, clinical trials. METHODS/PRINCIPAL FINDINGS: We conducted a cluster-randomized, placebo-controlled trial of a two-dose regimen of a low-cost killed whole cell OCV in residents 1 year of age and older living in 3,933 clusters in Kolkata, India. The primary endpoint was culture-proven Vibrio cholerae O1 diarrhea episodes severe enough to require treatment in a health care facility. Of the 66,900 fully dosed individuals (31,932 vaccinees and 34,968 placebo recipients), 38 vaccinees and 128 placebo-recipients developed cholera during three years of follow-up (protective efficacy 66%; one-sided 95%CI lower bound = 53%, p&lt;0.001). Vaccine protection during the third year of follow-up was 65% (one-sided 95%CI lower bound = 44%, p&lt;0.001). Significant protection was evident in the second year of follow-up in children vaccinated at ages 1-4 years and in the third year in older age groups. CONCLUSIONS/SIGNIFICANCE: The killed whole-cell OCV conferred significant protection that was evident in the second year of follow-up in young children and was sustained for at least three years in older age groups. Continued follow-up will be important to establish the vaccine's duration of protection. TRIAL REGISTRATION: ClinicalTrials.gov NCT00289224.", "author" : [ { "dropping-particle" : "", "family" : "Sur", "given" : "Dipika", "non-dropping-particle" : "", "parse-names" : false, "suffix" : "" }, { "dropping-particle" : "", "family" : "Kanungo", "given" : "Suman", "non-dropping-particle" : "", "parse-names" : false, "suffix" : "" }, { "dropping-particle" : "", "family" : "Sah", "given" : "Binod", "non-dropping-particle" : "", "parse-names" : false, "suffix" : "" }, { "dropping-particle" : "", "family" : "Manna", "given" : "Byomkesh", "non-dropping-particle" : "", "parse-names" : false, "suffix" : "" }, { "dropping-particle" : "", "family" : "Ali", "given" : "Mohammad", "non-dropping-particle" : "", "parse-names" : false, "suffix" : "" }, { "dropping-particle" : "", "family" : "Paisley", "given" : "Allison M.", "non-dropping-particle" : "", "parse-names" : false, "suffix" : "" }, { "dropping-particle" : "", "family" : "Niyogi", "given" : "Swapan K.", "non-dropping-particle" : "", "parse-names" : false, "suffix" : "" }, { "dropping-particle" : "", "family" : "Park", "given" : "Jin Kyung", "non-dropping-particle" : "", "parse-names" : false, "suffix" : "" }, { "dropping-particle" : "", "family" : "Sarkar", "given" : "Banawarilal", "non-dropping-particle" : "", "parse-names" : false, "suffix" : "" }, { "dropping-particle" : "", "family" : "Puri", "given" : "Mahesh K.", "non-dropping-particle" : "", "parse-names" : false, "suffix" : "" }, { "dropping-particle" : "", "family" : "Kim", "given" : "Deok Ryun", "non-dropping-particle" : "", "parse-names" : false, "suffix" : "" }, { "dropping-particle" : "", "family" : "Deen", "given" : "Jacqueline L.", "non-dropping-particle" : "", "parse-names" : false, "suffix" : "" }, { "dropping-particle" : "", "family" : "Holmgren", "given" : "Jan", "non-dropping-particle" : "", "parse-names" : false, "suffix" : "" }, { "dropping-particle" : "", "family" : "Carbis", "given" : "Rodney", "non-dropping-particle" : "", "parse-names" : false, "suffix" : "" }, { "dropping-particle" : "", "family" : "Rao", "given" : "Raman", "non-dropping-particle" : "", "parse-names" : false, "suffix" : "" }, { "dropping-particle" : "", "family" : "Thu", "given" : "Nguyen", "non-dropping-particle" : "van", "parse-names" : false, "suffix" : "" }, { "dropping-particle" : "", "family" : "Han", "given" : "Seung Hyun", "non-dropping-particle" : "", "parse-names" : false, "suffix" : "" }, { "dropping-particle" : "", "family" : "Attridge", "given" : "Stephen", "non-dropping-particle" : "", "parse-names" : false, "suffix" : "" }, { "dropping-particle" : "", "family" : "Donner", "given" : "Allan", "non-dropping-particle" : "", "parse-names" : false, "suffix" : "" }, { "dropping-particle" : "", "family" : "Ganguly", "given" : "Nirmal K.", "non-dropping-particle" : "", "parse-names" : false, "suffix" : "" }, { "dropping-particle" : "", "family" : "Bhattacharya", "given" : "Sujit K.", "non-dropping-particle" : "", "parse-names" : false, "suffix" : "" }, { "dropping-particle" : "", "family" : "Nair", "given" : "G. Balakrish", "non-dropping-particle" : "", "parse-names" : false, "suffix" : "" }, { "dropping-particle" : "", "family" : "Clemens", "given" : "John D.", "non-dropping-particle" : "", "parse-names" : false, "suffix" : "" }, { "dropping-particle" : "", "family" : "Lopez", "given" : "Anna Lena", "non-dropping-particle" : "", "parse-names" : false, "suffix" : "" } ], "container-title" : "PLoS Neglected Tropical Diseases", "id" : "ITEM-1", "issue" : "10", "issued" : { "date-parts" : [ [ "2011" ] ] }, "note" : "Where Quadri 2015 Lancet cites for 9% LTFU", "page" : "1-6", "title" : "Efficacy of a Low-Cost, inactivated Whole-Cell oral cholera vaccine: Results from 3 years of Follow-Up of a randomized, controlled trial", "type" : "article-journal", "volume" : "5" }, "uris" : [ "http://www.mendeley.com/documents/?uuid=fcfb2027-0837-424e-b617-a8b889f69875" ] } ], "mendeley" : { "formattedCitation" : "&lt;sup&gt;9&lt;/sup&gt;", "plainTextFormattedCitation" : "9", "previouslyFormattedCitation" : "&lt;sup&gt;9&lt;/sup&gt;" }, "properties" : { "noteIndex" : 0 }, "schema" : "https://github.com/citation-style-language/schema/raw/master/csl-citation.json" }</w:instrText>
+        <w:instrText>ADDIN CSL_CITATION { "citationItems" : [ { "id" : "ITEM-1", "itemData" : { "DOI" : "10.1371/journal.pntd.0001289", "ISBN" : "1935-2735 (Electronic)\\r1935-2727 (Linking)", "ISSN" : "19352727", "PMID" : "22028938", "abstract" : "BACKGROUND: Killed oral cholera vaccines (OCVs) have been licensed for use in developing countries, but protection conferred by licensed OCVs beyond two years of follow-up has not been demonstrated in randomized, clinical trials. METHODS/PRINCIPAL FINDINGS: We conducted a cluster-randomized, placebo-controlled trial of a two-dose regimen of a low-cost killed whole cell OCV in residents 1 year of age and older living in 3,933 clusters in Kolkata, India. The primary endpoint was culture-proven Vibrio cholerae O1 diarrhea episodes severe enough to require treatment in a health care facility. Of the 66,900 fully dosed individuals (31,932 vaccinees and 34,968 placebo recipients), 38 vaccinees and 128 placebo-recipients developed cholera during three years of follow-up (protective efficacy 66%; one-sided 95%CI lower bound = 53%, p&lt;0.001). Vaccine protection during the third year of follow-up was 65% (one-sided 95%CI lower bound = 44%, p&lt;0.001). Significant protection was evident in the second year of follow-up in children vaccinated at ages 1-4 years and in the third year in older age groups. CONCLUSIONS/SIGNIFICANCE: The killed whole-cell OCV conferred significant protection that was evident in the second year of follow-up in young children and was sustained for at least three years in older age groups. Continued follow-up will be important to establish the vaccine's duration of protection. TRIAL REGISTRATION: ClinicalTrials.gov NCT00289224.", "author" : [ { "dropping-particle" : "", "family" : "Sur", "given" : "Dipika", "non-dropping-particle" : "", "parse-names" : false, "suffix" : "" }, { "dropping-particle" : "", "family" : "Kanungo", "given" : "Suman", "non-dropping-particle" : "", "parse-names" : false, "suffix" : "" }, { "dropping-particle" : "", "family" : "Sah", "given" : "Binod", "non-dropping-particle" : "", "parse-names" : false, "suffix" : "" }, { "dropping-particle" : "", "family" : "Manna", "given" : "Byomkesh", "non-dropping-particle" : "", "parse-names" : false, "suffix" : "" }, { "dropping-particle" : "", "family" : "Ali", "given" : "Mohammad", "non-dropping-particle" : "", "parse-names" : false, "suffix" : "" }, { "dropping-particle" : "", "family" : "Paisley", "given" : "Allison M.", "non-dropping-particle" : "", "parse-names" : false, "suffix" : "" }, { "dropping-particle" : "", "family" : "Niyogi", "given" : "Swapan K.", "non-dropping-particle" : "", "parse-names" : false, "suffix" : "" }, { "dropping-particle" : "", "family" : "Park", "given" : "Jin Kyung", "non-dropping-particle" : "", "parse-names" : false, "suffix" : "" }, { "dropping-particle" : "", "family" : "Sarkar", "given" : "Banawarilal", "non-dropping-particle" : "", "parse-names" : false, "suffix" : "" }, { "dropping-particle" : "", "family" : "Puri", "given" : "Mahesh K.", "non-dropping-particle" : "", "parse-names" : false, "suffix" : "" }, { "dropping-particle" : "", "family" : "Kim", "given" : "Deok Ryun", "non-dropping-particle" : "", "parse-names" : false, "suffix" : "" }, { "dropping-particle" : "", "family" : "Deen", "given" : "Jacqueline L.", "non-dropping-particle" : "", "parse-names" : false, "suffix" : "" }, { "dropping-particle" : "", "family" : "Holmgren", "given" : "Jan", "non-dropping-particle" : "", "parse-names" : false, "suffix" : "" }, { "dropping-particle" : "", "family" : "Carbis", "given" : "Rodney", "non-dropping-particle" : "", "parse-names" : false, "suffix" : "" }, { "dropping-particle" : "", "family" : "Rao", "given" : "Raman", "non-dropping-particle" : "", "parse-names" : false, "suffix" : "" }, { "dropping-particle" : "", "family" : "Thu", "given" : "Nguyen", "non-dropping-particle" : "van", "parse-names" : false, "suffix" : "" }, { "dropping-particle" : "", "family" : "Han", "given" : "Seung Hyun", "non-dropping-particle" : "", "parse-names" : false, "suffix" : "" }, { "dropping-particle" : "", "family" : "Attridge", "given" : "Stephen", "non-dropping-particle" : "", "parse-names" : false, "suffix" : "" }, { "dropping-particle" : "", "family" : "Donner", "given" : "Allan", "non-dropping-particle" : "", "parse-names" : false, "suffix" : "" }, { "dropping-particle" : "", "family" : "Ganguly", "given" : "Nirmal K.", "non-dropping-particle" : "", "parse-names" : false, "suffix" : "" }, { "dropping-particle" : "", "family" : "Bhattacharya", "given" : "Sujit K.", "non-dropping-particle" : "", "parse-names" : false, "suffix" : "" }, { "dropping-particle" : "", "family" : "Nair", "given" : "G. Balakrish", "non-dropping-particle" : "", "parse-names" : false, "suffix" : "" }, { "dropping-particle" : "", "family" : "Clemens", "given" : "John D.", "non-dropping-particle" : "", "parse-names" : false, "suffix" : "" }, { "dropping-particle" : "", "family" : "Lopez", "given" : "Anna Lena", "non-dropping-particle" : "", "parse-names" : false, "suffix" : "" } ], "container-title" : "PLoS Neglected Tropical Diseases", "id" : "ITEM-1", "issue" : "10", "issued" : { "date-parts" : [ [ "2011" ] ] }, "note" : "Where Quadri 2015 Lancet cites for 9% LTFU", "page" : "1-6", "title" : "Efficacy of a Low-Cost, inactivated Whole-Cell oral cholera vaccine: Results from 3 years of Follow-Up of a randomized, controlled trial", "type" : "article-journal", "volume" : "5" }, "uris" : [ "http://www.mendeley.com/documents/?uuid=fcfb2027-0837-424e-b617-a8b889f69875" ] } ], "mendeley" : { "formattedCitation" : "&lt;sup&gt;20&lt;/sup&gt;", "plainTextFormattedCitation" : "20", "previouslyFormattedCitation" : "&lt;sup&gt;9&lt;/sup&gt;" }, "properties" : { "noteIndex" : 0 }, "schema" : "https://github.com/citation-style-language/schema/raw/master/csl-citation.json" }</w:instrText>
       </w:r>
       <w:r>
         <w:fldChar w:fldCharType="separate"/>
@@ -1720,7 +1669,7 @@
           <w:noProof/>
           <w:vertAlign w:val="superscript"/>
         </w:rPr>
-        <w:t>9</w:t>
+        <w:t>20</w:t>
       </w:r>
       <w:r>
         <w:fldChar w:fldCharType="end"/>
@@ -1775,7 +1724,7 @@
         <w:fldChar w:fldCharType="begin" w:fldLock="1"/>
       </w:r>
       <w:r>
-        <w:instrText>ADDIN CSL_CITATION { "citationItems" : [ { "id" : "ITEM-1", "itemData" : { "DOI" : "10.1016/S0140-6736(15)61140-0", "ISSN" : "01406736", "author" : [ { "dropping-particle" : "", "family" : "Qadri", "given" : "Firdausi", "non-dropping-particle" : "", "parse-names" : false, "suffix" : "" }, { "dropping-particle" : "", "family" : "Ali", "given" : "Mohammad", "non-dropping-particle" : "", "parse-names" : false, "suffix" : "" }, { "dropping-particle" : "", "family" : "Chowdhury", "given" : "Fahima", "non-dropping-particle" : "", "parse-names" : false, "suffix" : "" }, { "dropping-particle" : "", "family" : "Khan", "given" : "Ashraful Islam", "non-dropping-particle" : "", "parse-names" : false, "suffix" : "" }, { "dropping-particle" : "", "family" : "Saha", "given" : "Amit", "non-dropping-particle" : "", "parse-names" : false, "suffix" : "" }, { "dropping-particle" : "", "family" : "Khan", "given" : "Iqbal Ansary", "non-dropping-particle" : "", "parse-names" : false, "suffix" : "" }, { "dropping-particle" : "", "family" : "Begum", "given" : "Yasmin a", "non-dropping-particle" : "", "parse-names" : false, "suffix" : "" }, { "dropping-particle" : "", "family" : "Bhuiyan", "given" : "Taufiqur R", "non-dropping-particle" : "", "parse-names" : false, "suffix" : "" }, { "dropping-particle" : "", "family" : "Chowdhury", "given" : "Mohiul Islam", "non-dropping-particle" : "", "parse-names" : false, "suffix" : "" }, { "dropping-particle" : "", "family" : "Uddin", "given" : "Md Jasim", "non-dropping-particle" : "", "parse-names" : false, "suffix" : "" }, { "dropping-particle" : "", "family" : "Khan", "given" : "Jahangir a M", "non-dropping-particle" : "", "parse-names" : false, "suffix" : "" }, { "dropping-particle" : "", "family" : "Chowdhury", "given" : "Atique Iqbal", "non-dropping-particle" : "", "parse-names" : false, "suffix" : "" }, { "dropping-particle" : "", "family" : "Rahman", "given" : "Anisur", "non-dropping-particle" : "", "parse-names" : false, "suffix" : "" }, { "dropping-particle" : "", "family" : "Siddique", "given" : "Shah Alam", "non-dropping-particle" : "", "parse-names" : false, "suffix" : "" }, { "dropping-particle" : "", "family" : "Asaduzzaman", "given" : "Muhammad", "non-dropping-particle" : "", "parse-names" : false, "suffix" : "" }, { "dropping-particle" : "", "family" : "Akter", "given" : "Afroza", "non-dropping-particle" : "", "parse-names" : false, "suffix" : "" }, { "dropping-particle" : "", "family" : "Khan", "given" : "Arifuzzaman", "non-dropping-particle" : "", "parse-names" : false, "suffix" : "" }, { "dropping-particle" : "", "family" : "Ae You", "given" : "Young", "non-dropping-particle" : "", "parse-names" : false, "suffix" : "" }, { "dropping-particle" : "", "family" : "Siddik", "given" : "Ashraf Uddin", "non-dropping-particle" : "", "parse-names" : false, "suffix" : "" }, { "dropping-particle" : "", "family" : "Saha", "given" : "Nirod Chandra", "non-dropping-particle" : "", "parse-names" : false, "suffix" : "" }, { "dropping-particle" : "", "family" : "Kabir", "given" : "Alamgir", "non-dropping-particle" : "", "parse-names" : false, "suffix" : "" }, { "dropping-particle" : "", "family" : "Riaz", "given" : "Baizid Khoorshid", "non-dropping-particle" : "", "parse-names" : false, "suffix" : "" }, { "dropping-particle" : "", "family" : "Biswas", "given" : "Shwapon Kumar", "non-dropping-particle" : "", "parse-names" : false, "suffix" : "" }, { "dropping-particle" : "", "family" : "Begum", "given" : "Farzana", "non-dropping-particle" : "", "parse-names" : false, "suffix" : "" }, { "dropping-particle" : "", "family" : "Unicomb", "given" : "Leanne", "non-dropping-particle" : "", "parse-names" : false, "suffix" : "" }, { "dropping-particle" : "", "family" : "Luby", "given" : "Stephen P", "non-dropping-particle" : "", "parse-names" : false, "suffix" : "" }, { "dropping-particle" : "", "family" : "Cravioto", "given" : "Alejandro", "non-dropping-particle" : "", "parse-names" : false, "suffix" : "" }, { "dropping-particle" : "", "family" : "Clemens", "given" : "John D", "non-dropping-particle" : "", "parse-names" : false, "suffix" : "" } ], "container-title" : "Lancet", "id" : "ITEM-1", "issue" : "15", "issued" : { "date-parts" : [ [ "2015" ] ] }, "page" : "1-10", "title" : "Feasibility and effectiveness of oral cholera vaccine in an urban endemic setting in Bangladesh: a cluster randomised open-label trial", "type" : "article-journal", "volume" : "6736" }, "uris" : [ "http://www.mendeley.com/documents/?uuid=ed08fae0-fbed-43f5-ba23-56cb9a420629" ] } ], "mendeley" : { "formattedCitation" : "&lt;sup&gt;10&lt;/sup&gt;", "plainTextFormattedCitation" : "10", "previouslyFormattedCitation" : "&lt;sup&gt;10&lt;/sup&gt;" }, "properties" : { "noteIndex" : 0 }, "schema" : "https://github.com/citation-style-language/schema/raw/master/csl-citation.json" }</w:instrText>
+        <w:instrText>ADDIN CSL_CITATION { "citationItems" : [ { "id" : "ITEM-1", "itemData" : { "DOI" : "10.1016/S0140-6736(15)61140-0", "ISSN" : "01406736", "author" : [ { "dropping-particle" : "", "family" : "Qadri", "given" : "Firdausi", "non-dropping-particle" : "", "parse-names" : false, "suffix" : "" }, { "dropping-particle" : "", "family" : "Ali", "given" : "Mohammad", "non-dropping-particle" : "", "parse-names" : false, "suffix" : "" }, { "dropping-particle" : "", "family" : "Chowdhury", "given" : "Fahima", "non-dropping-particle" : "", "parse-names" : false, "suffix" : "" }, { "dropping-particle" : "", "family" : "Khan", "given" : "Ashraful Islam", "non-dropping-particle" : "", "parse-names" : false, "suffix" : "" }, { "dropping-particle" : "", "family" : "Saha", "given" : "Amit", "non-dropping-particle" : "", "parse-names" : false, "suffix" : "" }, { "dropping-particle" : "", "family" : "Khan", "given" : "Iqbal Ansary", "non-dropping-particle" : "", "parse-names" : false, "suffix" : "" }, { "dropping-particle" : "", "family" : "Begum", "given" : "Yasmin a", "non-dropping-particle" : "", "parse-names" : false, "suffix" : "" }, { "dropping-particle" : "", "family" : "Bhuiyan", "given" : "Taufiqur R", "non-dropping-particle" : "", "parse-names" : false, "suffix" : "" }, { "dropping-particle" : "", "family" : "Chowdhury", "given" : "Mohiul Islam", "non-dropping-particle" : "", "parse-names" : false, "suffix" : "" }, { "dropping-particle" : "", "family" : "Uddin", "given" : "Md Jasim", "non-dropping-particle" : "", "parse-names" : false, "suffix" : "" }, { "dropping-particle" : "", "family" : "Khan", "given" : "Jahangir a M", "non-dropping-particle" : "", "parse-names" : false, "suffix" : "" }, { "dropping-particle" : "", "family" : "Chowdhury", "given" : "Atique Iqbal", "non-dropping-particle" : "", "parse-names" : false, "suffix" : "" }, { "dropping-particle" : "", "family" : "Rahman", "given" : "Anisur", "non-dropping-particle" : "", "parse-names" : false, "suffix" : "" }, { "dropping-particle" : "", "family" : "Siddique", "given" : "Shah Alam", "non-dropping-particle" : "", "parse-names" : false, "suffix" : "" }, { "dropping-particle" : "", "family" : "Asaduzzaman", "given" : "Muhammad", "non-dropping-particle" : "", "parse-names" : false, "suffix" : "" }, { "dropping-particle" : "", "family" : "Akter", "given" : "Afroza", "non-dropping-particle" : "", "parse-names" : false, "suffix" : "" }, { "dropping-particle" : "", "family" : "Khan", "given" : "Arifuzzaman", "non-dropping-particle" : "", "parse-names" : false, "suffix" : "" }, { "dropping-particle" : "", "family" : "Ae You", "given" : "Young", "non-dropping-particle" : "", "parse-names" : false, "suffix" : "" }, { "dropping-particle" : "", "family" : "Siddik", "given" : "Ashraf Uddin", "non-dropping-particle" : "", "parse-names" : false, "suffix" : "" }, { "dropping-particle" : "", "family" : "Saha", "given" : "Nirod Chandra", "non-dropping-particle" : "", "parse-names" : false, "suffix" : "" }, { "dropping-particle" : "", "family" : "Kabir", "given" : "Alamgir", "non-dropping-particle" : "", "parse-names" : false, "suffix" : "" }, { "dropping-particle" : "", "family" : "Riaz", "given" : "Baizid Khoorshid", "non-dropping-particle" : "", "parse-names" : false, "suffix" : "" }, { "dropping-particle" : "", "family" : "Biswas", "given" : "Shwapon Kumar", "non-dropping-particle" : "", "parse-names" : false, "suffix" : "" }, { "dropping-particle" : "", "family" : "Begum", "given" : "Farzana", "non-dropping-particle" : "", "parse-names" : false, "suffix" : "" }, { "dropping-particle" : "", "family" : "Unicomb", "given" : "Leanne", "non-dropping-particle" : "", "parse-names" : false, "suffix" : "" }, { "dropping-particle" : "", "family" : "Luby", "given" : "Stephen P", "non-dropping-particle" : "", "parse-names" : false, "suffix" : "" }, { "dropping-particle" : "", "family" : "Cravioto", "given" : "Alejandro", "non-dropping-particle" : "", "parse-names" : false, "suffix" : "" }, { "dropping-particle" : "", "family" : "Clemens", "given" : "John D", "non-dropping-particle" : "", "parse-names" : false, "suffix" : "" } ], "container-title" : "Lancet", "id" : "ITEM-1", "issue" : "15", "issued" : { "date-parts" : [ [ "2015" ] ] }, "page" : "1-10", "title" : "Feasibility and effectiveness of oral cholera vaccine in an urban endemic setting in Bangladesh: a cluster randomised open-label trial", "type" : "article-journal", "volume" : "6736" }, "uris" : [ "http://www.mendeley.com/documents/?uuid=ed08fae0-fbed-43f5-ba23-56cb9a420629" ] } ], "mendeley" : { "formattedCitation" : "&lt;sup&gt;21&lt;/sup&gt;", "plainTextFormattedCitation" : "21", "previouslyFormattedCitation" : "&lt;sup&gt;10&lt;/sup&gt;" }, "properties" : { "noteIndex" : 0 }, "schema" : "https://github.com/citation-style-language/schema/raw/master/csl-citation.json" }</w:instrText>
       </w:r>
       <w:r>
         <w:fldChar w:fldCharType="separate"/>
@@ -1785,7 +1734,7 @@
           <w:noProof/>
           <w:vertAlign w:val="superscript"/>
         </w:rPr>
-        <w:t>10</w:t>
+        <w:t>21</w:t>
       </w:r>
       <w:r>
         <w:fldChar w:fldCharType="end"/>
@@ -1830,13 +1779,8 @@
       <w:r>
         <w:t xml:space="preserve"> in the Bentiu </w:t>
       </w:r>
-      <w:proofErr w:type="spellStart"/>
-      <w:r>
-        <w:t>PoC</w:t>
-      </w:r>
-      <w:proofErr w:type="spellEnd"/>
-      <w:r>
-        <w:t xml:space="preserve"> </w:t>
+      <w:r>
+        <w:t xml:space="preserve">PoC </w:t>
       </w:r>
       <w:r>
         <w:t xml:space="preserve">Camp in South Sudan </w:t>
@@ -2037,13 +1981,8 @@
     </w:p>
     <w:p/>
     <w:p>
-      <w:proofErr w:type="gramStart"/>
-      <w:r>
-        <w:t>where</w:t>
-      </w:r>
-      <w:proofErr w:type="gramEnd"/>
-      <w:r>
-        <w:t xml:space="preserve"> </w:t>
+      <w:r>
+        <w:t xml:space="preserve">where </w:t>
       </w:r>
       <m:oMath>
         <m:r>
@@ -2259,11 +2198,9 @@
     </w:p>
     <w:p/>
     <w:p>
-      <w:proofErr w:type="gramStart"/>
       <w:r>
         <w:t>and</w:t>
       </w:r>
-      <w:proofErr w:type="gramEnd"/>
       <w:r>
         <w:t xml:space="preserve"> </w:t>
       </w:r>
@@ -2547,36 +2484,17 @@
           <w:rPr>
             <w:rFonts w:ascii="Cambria Math" w:hAnsi="Cambria Math"/>
           </w:rPr>
-          <m:t>y=</m:t>
-        </m:r>
-        <w:proofErr w:type="gramStart"/>
-        <m:r>
-          <w:rPr>
-            <w:rFonts w:ascii="Cambria Math" w:hAnsi="Cambria Math"/>
-          </w:rPr>
-          <m:t>1,2,3,…</m:t>
+          <m:t>y=1,2,3,…</m:t>
         </m:r>
       </m:oMath>
       <w:r>
-        <w:t>)</w:t>
-      </w:r>
-      <w:proofErr w:type="gramEnd"/>
-      <w:r>
-        <w:t xml:space="preserve"> initiated by a single infectious case </w:t>
+        <w:t xml:space="preserve">) initiated by a single infectious case </w:t>
       </w:r>
       <w:r>
         <w:t>is</w:t>
       </w:r>
       <w:r>
-        <w:t xml:space="preserve"> defined by the </w:t>
-      </w:r>
-      <w:proofErr w:type="spellStart"/>
-      <w:r>
-        <w:t>Borell</w:t>
-      </w:r>
-      <w:proofErr w:type="spellEnd"/>
-      <w:r>
-        <w:t>-Tanner distribution</w:t>
+        <w:t xml:space="preserve"> defined by the Borell-Tanner distribution</w:t>
       </w:r>
       <w:r>
         <w:t>:</w:t>
@@ -2804,15 +2722,7 @@
         <w:t>mass vaccination followed by routine vaccination</w:t>
       </w:r>
       <w:r>
-        <w:t xml:space="preserve">, i.e., “Mass then </w:t>
-      </w:r>
-      <w:proofErr w:type="gramStart"/>
-      <w:r>
-        <w:t>Maintain</w:t>
-      </w:r>
-      <w:proofErr w:type="gramEnd"/>
-      <w:r>
-        <w:t>.”</w:t>
+        <w:t>, i.e., “Mass then Maintain.”</w:t>
       </w:r>
       <w:r>
         <w:t xml:space="preserve"> Routine vaccination </w:t>
@@ -2895,33 +2805,11 @@
           <w:i/>
         </w:rPr>
       </w:pPr>
-      <w:proofErr w:type="spellStart"/>
       <w:r>
         <w:rPr>
           <w:i/>
         </w:rPr>
-        <w:t>Bentiu</w:t>
-      </w:r>
-      <w:proofErr w:type="spellEnd"/>
-      <w:r>
-        <w:rPr>
-          <w:i/>
-        </w:rPr>
-        <w:t xml:space="preserve"> </w:t>
-      </w:r>
-      <w:proofErr w:type="spellStart"/>
-      <w:r>
-        <w:rPr>
-          <w:i/>
-        </w:rPr>
-        <w:t>PoC</w:t>
-      </w:r>
-      <w:proofErr w:type="spellEnd"/>
-      <w:r>
-        <w:rPr>
-          <w:i/>
-        </w:rPr>
-        <w:t xml:space="preserve"> Case Study</w:t>
+        <w:t>Bentiu PoC Case Study</w:t>
       </w:r>
     </w:p>
     <w:p>
@@ -2932,23 +2820,7 @@
         <w:t>, population changes,</w:t>
       </w:r>
       <w:r>
-        <w:t xml:space="preserve"> and an outbreak in the </w:t>
-      </w:r>
-      <w:proofErr w:type="spellStart"/>
-      <w:r>
-        <w:t>Bentiu</w:t>
-      </w:r>
-      <w:proofErr w:type="spellEnd"/>
-      <w:r>
-        <w:t xml:space="preserve"> </w:t>
-      </w:r>
-      <w:proofErr w:type="spellStart"/>
-      <w:r>
-        <w:t>PoC</w:t>
-      </w:r>
-      <w:proofErr w:type="spellEnd"/>
-      <w:r>
-        <w:t xml:space="preserve"> Camp. T</w:t>
+        <w:t xml:space="preserve"> and an outbreak in the Bentiu PoC Camp. T</w:t>
       </w:r>
       <w:r>
         <w:t xml:space="preserve">o approximate the Camp population size, we isolated </w:t>
@@ -3035,19 +2907,9 @@
       <w:r>
         <w:t xml:space="preserve">the </w:t>
       </w:r>
-      <w:proofErr w:type="spellStart"/>
-      <w:r>
-        <w:t>Bentiu</w:t>
-      </w:r>
-      <w:proofErr w:type="spellEnd"/>
-      <w:r>
-        <w:t xml:space="preserve"> </w:t>
-      </w:r>
-      <w:proofErr w:type="spellStart"/>
-      <w:r>
-        <w:t>PoC</w:t>
-      </w:r>
-      <w:proofErr w:type="spellEnd"/>
+      <w:r>
+        <w:t>Bentiu PoC</w:t>
+      </w:r>
       <w:r>
         <w:t xml:space="preserve"> Camp</w:t>
       </w:r>
@@ -3334,15 +3196,7 @@
         <w:t xml:space="preserve"> and birth/death rates set to zero. To isolate the impact of each driver</w:t>
       </w:r>
       <w:r>
-        <w:t xml:space="preserve"> of waning herd immunity, we simulated </w:t>
-      </w:r>
-      <w:proofErr w:type="spellStart"/>
-      <w:r>
-        <w:t>univariate</w:t>
-      </w:r>
-      <w:proofErr w:type="spellEnd"/>
-      <w:r>
-        <w:t xml:space="preserve"> counterfactual scenarios under which one driver is set to the “observed” condition while the other three were held at the counterfactual condition (Table 1).</w:t>
+        <w:t xml:space="preserve"> of waning herd immunity, we simulated univariate counterfactual scenarios under which one driver is set to the “observed” condition while the other three were held at the counterfactual condition (Table 1).</w:t>
       </w:r>
     </w:p>
     <w:p/>
@@ -3406,18 +3260,10 @@
         <w:t>on Oct 16, 2016 in</w:t>
       </w:r>
       <w:r>
-        <w:t xml:space="preserve"> each </w:t>
-      </w:r>
-      <w:proofErr w:type="spellStart"/>
-      <w:r>
-        <w:t>uni</w:t>
-      </w:r>
-      <w:r>
-        <w:t>variate</w:t>
-      </w:r>
-      <w:proofErr w:type="spellEnd"/>
-      <w:r>
-        <w:t xml:space="preserve"> counterfactual scenario </w:t>
+        <w:t xml:space="preserve"> each uni</w:t>
+      </w:r>
+      <w:r>
+        <w:t xml:space="preserve">variate counterfactual scenario </w:t>
       </w:r>
       <m:oMath>
         <m:r>
@@ -3495,15 +3341,7 @@
         <w:t xml:space="preserve"> </w:t>
       </w:r>
       <w:r>
-        <w:t xml:space="preserve">For each </w:t>
-      </w:r>
-      <w:proofErr w:type="spellStart"/>
-      <w:r>
-        <w:t>univariate</w:t>
-      </w:r>
-      <w:proofErr w:type="spellEnd"/>
-      <w:r>
-        <w:t xml:space="preserve"> scenario</w:t>
+        <w:t>For each univariate scenario</w:t>
       </w:r>
       <w:r>
         <w:t xml:space="preserve"> </w:t>
@@ -4107,14 +3945,7 @@
         <w:rPr>
           <w:i/>
         </w:rPr>
-        <w:t xml:space="preserve"> with </w:t>
-      </w:r>
-      <w:proofErr w:type="gramStart"/>
-      <w:r>
-        <w:rPr>
-          <w:i/>
-        </w:rPr>
-        <w:t>R</w:t>
+        <w:t xml:space="preserve"> with R</w:t>
       </w:r>
       <w:r>
         <w:rPr>
@@ -4127,14 +3958,7 @@
         <w:rPr>
           <w:i/>
         </w:rPr>
-        <w:t>(</w:t>
-      </w:r>
-      <w:proofErr w:type="gramEnd"/>
-      <w:r>
-        <w:rPr>
-          <w:i/>
-        </w:rPr>
-        <w:t>t)</w:t>
+        <w:t>(t)</w:t>
       </w:r>
     </w:p>
     <w:p>
@@ -4172,7 +3996,7 @@
         <w:fldChar w:fldCharType="begin" w:fldLock="1"/>
       </w:r>
       <w:r>
-        <w:instrText>ADDIN CSL_CITATION { "citationItems" : [ { "id" : "ITEM-1", "itemData" : { "author" : [ { "dropping-particle" : "", "family" : "Fox", "given" : "John P", "non-dropping-particle" : "", "parse-names" : false, "suffix" : "" }, { "dropping-particle" : "", "family" : "Elveback", "given" : "Lila", "non-dropping-particle" : "", "parse-names" : false, "suffix" : "" }, { "dropping-particle" : "", "family" : "Scott", "given" : "William", "non-dropping-particle" : "", "parse-names" : false, "suffix" : "" }, { "dropping-particle" : "", "family" : "Gatewood", "given" : "Lael", "non-dropping-particle" : "", "parse-names" : false, "suffix" : "" }, { "dropping-particle" : "", "family" : "Ackerman", "given" : "Eugene", "non-dropping-particle" : "", "parse-names" : false, "suffix" : "" } ], "container-title" : "American Journal of Epidemiology", "id" : "ITEM-1", "issue" : "3", "issued" : { "date-parts" : [ [ "1971" ] ] }, "page" : "187-197", "title" : "Herd Immunity: Basic Concept and Relevance To Public Health Immunization Practices", "type" : "article-journal", "volume" : "94" }, "uris" : [ "http://www.mendeley.com/documents/?uuid=5009d451-914f-41ae-a22f-d0a38f33552a" ] } ], "mendeley" : { "formattedCitation" : "&lt;sup&gt;31&lt;/sup&gt;", "plainTextFormattedCitation" : "31", "previouslyFormattedCitation" : "&lt;sup&gt;31&lt;/sup&gt;" }, "properties" : { "noteIndex" : 0 }, "schema" : "https://github.com/citation-style-language/schema/raw/master/csl-citation.json" }</w:instrText>
+        <w:instrText>ADDIN CSL_CITATION { "citationItems" : [ { "id" : "ITEM-1", "itemData" : { "author" : [ { "dropping-particle" : "", "family" : "Fox", "given" : "John P", "non-dropping-particle" : "", "parse-names" : false, "suffix" : "" }, { "dropping-particle" : "", "family" : "Elveback", "given" : "Lila", "non-dropping-particle" : "", "parse-names" : false, "suffix" : "" }, { "dropping-particle" : "", "family" : "Scott", "given" : "William", "non-dropping-particle" : "", "parse-names" : false, "suffix" : "" }, { "dropping-particle" : "", "family" : "Gatewood", "given" : "Lael", "non-dropping-particle" : "", "parse-names" : false, "suffix" : "" }, { "dropping-particle" : "", "family" : "Ackerman", "given" : "Eugene", "non-dropping-particle" : "", "parse-names" : false, "suffix" : "" } ], "container-title" : "American Journal of Epidemiology", "id" : "ITEM-1", "issue" : "3", "issued" : { "date-parts" : [ [ "1971" ] ] }, "page" : "187-197", "title" : "Herd Immunity: Basic Concept and Relevance To Public Health Immunization Practices", "type" : "article-journal", "volume" : "94" }, "uris" : [ "http://www.mendeley.com/documents/?uuid=5009d451-914f-41ae-a22f-d0a38f33552a" ] } ], "mendeley" : { "formattedCitation" : "&lt;sup&gt;25&lt;/sup&gt;", "plainTextFormattedCitation" : "25", "previouslyFormattedCitation" : "&lt;sup&gt;31&lt;/sup&gt;" }, "properties" : { "noteIndex" : 0 }, "schema" : "https://github.com/citation-style-language/schema/raw/master/csl-citation.json" }</w:instrText>
       </w:r>
       <w:r>
         <w:fldChar w:fldCharType="separate"/>
@@ -4182,7 +4006,7 @@
           <w:noProof/>
           <w:vertAlign w:val="superscript"/>
         </w:rPr>
-        <w:t>31</w:t>
+        <w:t>25</w:t>
       </w:r>
       <w:r>
         <w:fldChar w:fldCharType="end"/>
@@ -4677,29 +4501,13 @@
         <w:t xml:space="preserve"> </w:t>
       </w:r>
       <w:r>
-        <w:t xml:space="preserve">the migration rate recorded in </w:t>
-      </w:r>
-      <w:proofErr w:type="spellStart"/>
-      <w:r>
-        <w:t>Bentiu</w:t>
-      </w:r>
-      <w:proofErr w:type="spellEnd"/>
-      <w:r>
-        <w:t xml:space="preserve"> in mid-2016 is near the optimal condition for maximizing the impact of a single mass vaccination campaign in the 4-6 year time horizon.</w:t>
+        <w:t>the migration rate recorded in Bentiu in mid-2016 is near the optimal condition for maximizing the impact of a single mass vaccination campaign in the 4-6 year time horizon.</w:t>
       </w:r>
       <w:r>
         <w:t xml:space="preserve"> </w:t>
       </w:r>
       <w:r>
-        <w:t xml:space="preserve">If one is interested in shorter time horizons since vaccination, the migration rate that maximizes vaccine impact favors mobile communities, similar to the high population turnover observed in Dhaka in the study by </w:t>
-      </w:r>
-      <w:proofErr w:type="spellStart"/>
-      <w:r>
-        <w:t>Qadri</w:t>
-      </w:r>
-      <w:proofErr w:type="spellEnd"/>
-      <w:r>
-        <w:t xml:space="preserve"> et al</w:t>
+        <w:t>If one is interested in shorter time horizons since vaccination, the migration rate that maximizes vaccine impact favors mobile communities, similar to the high population turnover observed in Dhaka in the study by Qadri et al</w:t>
       </w:r>
       <w:r>
         <w:t>.</w:t>
@@ -4708,7 +4516,7 @@
         <w:fldChar w:fldCharType="begin" w:fldLock="1"/>
       </w:r>
       <w:r>
-        <w:instrText>ADDIN CSL_CITATION { "citationItems" : [ { "id" : "ITEM-1", "itemData" : { "DOI" : "10.1016/S0140-6736(15)61140-0", "ISSN" : "01406736", "author" : [ { "dropping-particle" : "", "family" : "Qadri", "given" : "Firdausi", "non-dropping-particle" : "", "parse-names" : false, "suffix" : "" }, { "dropping-particle" : "", "family" : "Ali", "given" : "Mohammad", "non-dropping-particle" : "", "parse-names" : false, "suffix" : "" }, { "dropping-particle" : "", "family" : "Chowdhury", "given" : "Fahima", "non-dropping-particle" : "", "parse-names" : false, "suffix" : "" }, { "dropping-particle" : "", "family" : "Khan", "given" : "Ashraful Islam", "non-dropping-particle" : "", "parse-names" : false, "suffix" : "" }, { "dropping-particle" : "", "family" : "Saha", "given" : "Amit", "non-dropping-particle" : "", "parse-names" : false, "suffix" : "" }, { "dropping-particle" : "", "family" : "Khan", "given" : "Iqbal Ansary", "non-dropping-particle" : "", "parse-names" : false, "suffix" : "" }, { "dropping-particle" : "", "family" : "Begum", "given" : "Yasmin a", "non-dropping-particle" : "", "parse-names" : false, "suffix" : "" }, { "dropping-particle" : "", "family" : "Bhuiyan", "given" : "Taufiqur R", "non-dropping-particle" : "", "parse-names" : false, "suffix" : "" }, { "dropping-particle" : "", "family" : "Chowdhury", "given" : "Mohiul Islam", "non-dropping-particle" : "", "parse-names" : false, "suffix" : "" }, { "dropping-particle" : "", "family" : "Uddin", "given" : "Md Jasim", "non-dropping-particle" : "", "parse-names" : false, "suffix" : "" }, { "dropping-particle" : "", "family" : "Khan", "given" : "Jahangir a M", "non-dropping-particle" : "", "parse-names" : false, "suffix" : "" }, { "dropping-particle" : "", "family" : "Chowdhury", "given" : "Atique Iqbal", "non-dropping-particle" : "", "parse-names" : false, "suffix" : "" }, { "dropping-particle" : "", "family" : "Rahman", "given" : "Anisur", "non-dropping-particle" : "", "parse-names" : false, "suffix" : "" }, { "dropping-particle" : "", "family" : "Siddique", "given" : "Shah Alam", "non-dropping-particle" : "", "parse-names" : false, "suffix" : "" }, { "dropping-particle" : "", "family" : "Asaduzzaman", "given" : "Muhammad", "non-dropping-particle" : "", "parse-names" : false, "suffix" : "" }, { "dropping-particle" : "", "family" : "Akter", "given" : "Afroza", "non-dropping-particle" : "", "parse-names" : false, "suffix" : "" }, { "dropping-particle" : "", "family" : "Khan", "given" : "Arifuzzaman", "non-dropping-particle" : "", "parse-names" : false, "suffix" : "" }, { "dropping-particle" : "", "family" : "Ae You", "given" : "Young", "non-dropping-particle" : "", "parse-names" : false, "suffix" : "" }, { "dropping-particle" : "", "family" : "Siddik", "given" : "Ashraf Uddin", "non-dropping-particle" : "", "parse-names" : false, "suffix" : "" }, { "dropping-particle" : "", "family" : "Saha", "given" : "Nirod Chandra", "non-dropping-particle" : "", "parse-names" : false, "suffix" : "" }, { "dropping-particle" : "", "family" : "Kabir", "given" : "Alamgir", "non-dropping-particle" : "", "parse-names" : false, "suffix" : "" }, { "dropping-particle" : "", "family" : "Riaz", "given" : "Baizid Khoorshid", "non-dropping-particle" : "", "parse-names" : false, "suffix" : "" }, { "dropping-particle" : "", "family" : "Biswas", "given" : "Shwapon Kumar", "non-dropping-particle" : "", "parse-names" : false, "suffix" : "" }, { "dropping-particle" : "", "family" : "Begum", "given" : "Farzana", "non-dropping-particle" : "", "parse-names" : false, "suffix" : "" }, { "dropping-particle" : "", "family" : "Unicomb", "given" : "Leanne", "non-dropping-particle" : "", "parse-names" : false, "suffix" : "" }, { "dropping-particle" : "", "family" : "Luby", "given" : "Stephen P", "non-dropping-particle" : "", "parse-names" : false, "suffix" : "" }, { "dropping-particle" : "", "family" : "Cravioto", "given" : "Alejandro", "non-dropping-particle" : "", "parse-names" : false, "suffix" : "" }, { "dropping-particle" : "", "family" : "Clemens", "given" : "John D", "non-dropping-particle" : "", "parse-names" : false, "suffix" : "" } ], "container-title" : "Lancet", "id" : "ITEM-1", "issue" : "15", "issued" : { "date-parts" : [ [ "2015" ] ] }, "page" : "1-10", "title" : "Feasibility and effectiveness of oral cholera vaccine in an urban endemic setting in Bangladesh: a cluster randomised open-label trial", "type" : "article-journal", "volume" : "6736" }, "uris" : [ "http://www.mendeley.com/documents/?uuid=ed08fae0-fbed-43f5-ba23-56cb9a420629" ] } ], "mendeley" : { "formattedCitation" : "&lt;sup&gt;10&lt;/sup&gt;", "plainTextFormattedCitation" : "10", "previouslyFormattedCitation" : "&lt;sup&gt;10&lt;/sup&gt;" }, "properties" : { "noteIndex" : 0 }, "schema" : "https://github.com/citation-style-language/schema/raw/master/csl-citation.json" }</w:instrText>
+        <w:instrText>ADDIN CSL_CITATION { "citationItems" : [ { "id" : "ITEM-1", "itemData" : { "DOI" : "10.1016/S0140-6736(15)61140-0", "ISSN" : "01406736", "author" : [ { "dropping-particle" : "", "family" : "Qadri", "given" : "Firdausi", "non-dropping-particle" : "", "parse-names" : false, "suffix" : "" }, { "dropping-particle" : "", "family" : "Ali", "given" : "Mohammad", "non-dropping-particle" : "", "parse-names" : false, "suffix" : "" }, { "dropping-particle" : "", "family" : "Chowdhury", "given" : "Fahima", "non-dropping-particle" : "", "parse-names" : false, "suffix" : "" }, { "dropping-particle" : "", "family" : "Khan", "given" : "Ashraful Islam", "non-dropping-particle" : "", "parse-names" : false, "suffix" : "" }, { "dropping-particle" : "", "family" : "Saha", "given" : "Amit", "non-dropping-particle" : "", "parse-names" : false, "suffix" : "" }, { "dropping-particle" : "", "family" : "Khan", "given" : "Iqbal Ansary", "non-dropping-particle" : "", "parse-names" : false, "suffix" : "" }, { "dropping-particle" : "", "family" : "Begum", "given" : "Yasmin a", "non-dropping-particle" : "", "parse-names" : false, "suffix" : "" }, { "dropping-particle" : "", "family" : "Bhuiyan", "given" : "Taufiqur R", "non-dropping-particle" : "", "parse-names" : false, "suffix" : "" }, { "dropping-particle" : "", "family" : "Chowdhury", "given" : "Mohiul Islam", "non-dropping-particle" : "", "parse-names" : false, "suffix" : "" }, { "dropping-particle" : "", "family" : "Uddin", "given" : "Md Jasim", "non-dropping-particle" : "", "parse-names" : false, "suffix" : "" }, { "dropping-particle" : "", "family" : "Khan", "given" : "Jahangir a M", "non-dropping-particle" : "", "parse-names" : false, "suffix" : "" }, { "dropping-particle" : "", "family" : "Chowdhury", "given" : "Atique Iqbal", "non-dropping-particle" : "", "parse-names" : false, "suffix" : "" }, { "dropping-particle" : "", "family" : "Rahman", "given" : "Anisur", "non-dropping-particle" : "", "parse-names" : false, "suffix" : "" }, { "dropping-particle" : "", "family" : "Siddique", "given" : "Shah Alam", "non-dropping-particle" : "", "parse-names" : false, "suffix" : "" }, { "dropping-particle" : "", "family" : "Asaduzzaman", "given" : "Muhammad", "non-dropping-particle" : "", "parse-names" : false, "suffix" : "" }, { "dropping-particle" : "", "family" : "Akter", "given" : "Afroza", "non-dropping-particle" : "", "parse-names" : false, "suffix" : "" }, { "dropping-particle" : "", "family" : "Khan", "given" : "Arifuzzaman", "non-dropping-particle" : "", "parse-names" : false, "suffix" : "" }, { "dropping-particle" : "", "family" : "Ae You", "given" : "Young", "non-dropping-particle" : "", "parse-names" : false, "suffix" : "" }, { "dropping-particle" : "", "family" : "Siddik", "given" : "Ashraf Uddin", "non-dropping-particle" : "", "parse-names" : false, "suffix" : "" }, { "dropping-particle" : "", "family" : "Saha", "given" : "Nirod Chandra", "non-dropping-particle" : "", "parse-names" : false, "suffix" : "" }, { "dropping-particle" : "", "family" : "Kabir", "given" : "Alamgir", "non-dropping-particle" : "", "parse-names" : false, "suffix" : "" }, { "dropping-particle" : "", "family" : "Riaz", "given" : "Baizid Khoorshid", "non-dropping-particle" : "", "parse-names" : false, "suffix" : "" }, { "dropping-particle" : "", "family" : "Biswas", "given" : "Shwapon Kumar", "non-dropping-particle" : "", "parse-names" : false, "suffix" : "" }, { "dropping-particle" : "", "family" : "Begum", "given" : "Farzana", "non-dropping-particle" : "", "parse-names" : false, "suffix" : "" }, { "dropping-particle" : "", "family" : "Unicomb", "given" : "Leanne", "non-dropping-particle" : "", "parse-names" : false, "suffix" : "" }, { "dropping-particle" : "", "family" : "Luby", "given" : "Stephen P", "non-dropping-particle" : "", "parse-names" : false, "suffix" : "" }, { "dropping-particle" : "", "family" : "Cravioto", "given" : "Alejandro", "non-dropping-particle" : "", "parse-names" : false, "suffix" : "" }, { "dropping-particle" : "", "family" : "Clemens", "given" : "John D", "non-dropping-particle" : "", "parse-names" : false, "suffix" : "" } ], "container-title" : "Lancet", "id" : "ITEM-1", "issue" : "15", "issued" : { "date-parts" : [ [ "2015" ] ] }, "page" : "1-10", "title" : "Feasibility and effectiveness of oral cholera vaccine in an urban endemic setting in Bangladesh: a cluster randomised open-label trial", "type" : "article-journal", "volume" : "6736" }, "uris" : [ "http://www.mendeley.com/documents/?uuid=ed08fae0-fbed-43f5-ba23-56cb9a420629" ] } ], "mendeley" : { "formattedCitation" : "&lt;sup&gt;21&lt;/sup&gt;", "plainTextFormattedCitation" : "21", "previouslyFormattedCitation" : "&lt;sup&gt;10&lt;/sup&gt;" }, "properties" : { "noteIndex" : 0 }, "schema" : "https://github.com/citation-style-language/schema/raw/master/csl-citation.json" }</w:instrText>
       </w:r>
       <w:r>
         <w:fldChar w:fldCharType="separate"/>
@@ -4718,7 +4526,7 @@
           <w:noProof/>
           <w:vertAlign w:val="superscript"/>
         </w:rPr>
-        <w:t>10</w:t>
+        <w:t>21</w:t>
       </w:r>
       <w:r>
         <w:fldChar w:fldCharType="end"/>
@@ -4744,56 +4552,18 @@
         <w:rPr>
           <w:i/>
         </w:rPr>
-        <w:t xml:space="preserve">: </w:t>
-      </w:r>
-      <w:proofErr w:type="spellStart"/>
+        <w:t>: Bentiu PoC</w:t>
+      </w:r>
       <w:r>
         <w:rPr>
           <w:i/>
         </w:rPr>
-        <w:t>Bentiu</w:t>
-      </w:r>
-      <w:proofErr w:type="spellEnd"/>
-      <w:r>
-        <w:rPr>
-          <w:i/>
-        </w:rPr>
-        <w:t xml:space="preserve"> </w:t>
-      </w:r>
-      <w:proofErr w:type="spellStart"/>
-      <w:r>
-        <w:rPr>
-          <w:i/>
-        </w:rPr>
-        <w:t>PoC</w:t>
-      </w:r>
-      <w:proofErr w:type="spellEnd"/>
-      <w:r>
-        <w:rPr>
-          <w:i/>
-        </w:rPr>
         <w:t xml:space="preserve"> Camp</w:t>
       </w:r>
     </w:p>
     <w:p>
       <w:r>
-        <w:t xml:space="preserve">The </w:t>
-      </w:r>
-      <w:proofErr w:type="spellStart"/>
-      <w:r>
-        <w:t>Bentiu</w:t>
-      </w:r>
-      <w:proofErr w:type="spellEnd"/>
-      <w:r>
-        <w:t xml:space="preserve"> </w:t>
-      </w:r>
-      <w:proofErr w:type="spellStart"/>
-      <w:r>
-        <w:t>PoC</w:t>
-      </w:r>
-      <w:proofErr w:type="spellEnd"/>
-      <w:r>
-        <w:t xml:space="preserve"> Camp grew from 4</w:t>
+        <w:t>The Bentiu PoC Camp grew from 4</w:t>
       </w:r>
       <w:r>
         <w:t>,</w:t>
@@ -5071,20 +4841,12 @@
       <w:r>
         <w:t xml:space="preserve">The drivers of waning herd immunity in this population, from strongest to weakest, were population growth </w:t>
       </w:r>
-      <w:proofErr w:type="gramStart"/>
       <m:oMath>
         <m:r>
           <w:rPr>
             <w:rFonts w:ascii="Cambria Math" w:hAnsi="Cambria Math"/>
           </w:rPr>
-          <m:t>N(</m:t>
-        </m:r>
-        <w:proofErr w:type="gramEnd"/>
-        <m:r>
-          <w:rPr>
-            <w:rFonts w:ascii="Cambria Math" w:hAnsi="Cambria Math"/>
-          </w:rPr>
-          <m:t>t)</m:t>
+          <m:t>N(t)</m:t>
         </m:r>
       </m:oMath>
       <w:r>
@@ -5210,30 +4972,8 @@
           <w:b/>
         </w:rPr>
         <w:lastRenderedPageBreak/>
-        <w:t xml:space="preserve">Table 1. Drivers of waning herd immunity in </w:t>
-      </w:r>
-      <w:proofErr w:type="spellStart"/>
-      <w:r>
-        <w:rPr>
-          <w:b/>
-        </w:rPr>
-        <w:t>Bentiu</w:t>
-      </w:r>
-      <w:proofErr w:type="spellEnd"/>
-      <w:r>
-        <w:rPr>
-          <w:b/>
-        </w:rPr>
-        <w:t xml:space="preserve"> </w:t>
-      </w:r>
-      <w:proofErr w:type="spellStart"/>
-      <w:r>
-        <w:rPr>
-          <w:b/>
-        </w:rPr>
-        <w:t>PoC</w:t>
-      </w:r>
-      <w:proofErr w:type="spellEnd"/>
+        <w:t>Table 1. Drivers of waning herd immunity in Bentiu PoC</w:t>
+      </w:r>
     </w:p>
     <w:tbl>
       <w:tblPr>
@@ -5446,23 +5186,13 @@
                 <w:vertAlign w:val="subscript"/>
               </w:rPr>
             </w:pPr>
-            <w:proofErr w:type="gramStart"/>
             <w:r>
               <w:rPr>
                 <w:b/>
                 <w:sz w:val="20"/>
                 <w:szCs w:val="20"/>
               </w:rPr>
-              <w:t>on</w:t>
-            </w:r>
-            <w:proofErr w:type="gramEnd"/>
-            <w:r>
-              <w:rPr>
-                <w:b/>
-                <w:sz w:val="20"/>
-                <w:szCs w:val="20"/>
-              </w:rPr>
-              <w:t xml:space="preserve"> Oct 16, 2016</w:t>
+              <w:t>on Oct 16, 2016</w:t>
             </w:r>
           </w:p>
         </w:tc>
@@ -5740,7 +5470,6 @@
               </w:rPr>
               <w:t xml:space="preserve">Only </w:t>
             </w:r>
-            <w:proofErr w:type="gramStart"/>
             <m:oMath>
               <m:r>
                 <m:rPr>
@@ -5751,19 +5480,7 @@
                   <w:sz w:val="20"/>
                   <w:szCs w:val="20"/>
                 </w:rPr>
-                <m:t>VE(</m:t>
-              </m:r>
-              <w:proofErr w:type="gramEnd"/>
-              <m:r>
-                <m:rPr>
-                  <m:sty m:val="bi"/>
-                </m:rPr>
-                <w:rPr>
-                  <w:rFonts w:ascii="Cambria Math" w:hAnsi="Cambria Math"/>
-                  <w:sz w:val="20"/>
-                  <w:szCs w:val="20"/>
-                </w:rPr>
-                <m:t>t)</m:t>
+                <m:t>VE(t)</m:t>
               </m:r>
             </m:oMath>
             <w:r>
@@ -5968,7 +5685,6 @@
               </w:rPr>
               <w:t xml:space="preserve">Only </w:t>
             </w:r>
-            <w:proofErr w:type="gramStart"/>
             <m:oMath>
               <m:r>
                 <m:rPr>
@@ -5979,19 +5695,7 @@
                   <w:sz w:val="20"/>
                   <w:szCs w:val="20"/>
                 </w:rPr>
-                <m:t>N(</m:t>
-              </m:r>
-              <w:proofErr w:type="gramEnd"/>
-              <m:r>
-                <m:rPr>
-                  <m:sty m:val="bi"/>
-                </m:rPr>
-                <w:rPr>
-                  <w:rFonts w:ascii="Cambria Math" w:hAnsi="Cambria Math"/>
-                  <w:sz w:val="20"/>
-                  <w:szCs w:val="20"/>
-                </w:rPr>
-                <m:t>t)</m:t>
+                <m:t>N(t)</m:t>
               </m:r>
             </m:oMath>
             <w:r>
@@ -6146,6 +5850,13 @@
                 <w:szCs w:val="20"/>
               </w:rPr>
               <w:t>0.2</w:t>
+            </w:r>
+            <w:r>
+              <w:rPr>
+                <w:sz w:val="20"/>
+                <w:szCs w:val="20"/>
+              </w:rPr>
+              <w:t>0</w:t>
             </w:r>
           </w:p>
         </w:tc>
@@ -6867,9 +6578,17 @@
         <w:rPr>
           <w:b/>
         </w:rPr>
-        <w:lastRenderedPageBreak/>
         <w:t>DISCUSSION</w:t>
       </w:r>
+    </w:p>
+    <w:p>
+      <w:pPr>
+        <w:rPr>
+          <w:b/>
+        </w:rPr>
+      </w:pPr>
+      <w:bookmarkStart w:id="1" w:name="_GoBack"/>
+      <w:bookmarkEnd w:id="1"/>
     </w:p>
     <w:p>
       <w:r>
@@ -6905,7 +6624,7 @@
         <w:fldChar w:fldCharType="begin" w:fldLock="1"/>
       </w:r>
       <w:r>
-        <w:instrText>ADDIN CSL_CITATION { "citationItems" : [ { "id" : "ITEM-1", "itemData" : { "DOI" : "10.1371/journal.pmed.1002144", "ISSN" : "1549-1676", "PMID" : "27727285", "abstract" : "BACKGROUND Routine vaccination supplemented by planned campaigns occurring at 2-5 y intervals is the core of current measles control and elimination efforts. Yet, large, unexpected outbreaks still occur, even when control measures appear effective. Supplementing these activities with mass vaccination campaigns triggered when low levels of measles immunity are observed in a sample of the population (i.e., serosurveys) or incident measles cases occur may provide a way to limit the size of outbreaks. METHODS AND FINDINGS Measles incidence was simulated using stochastic age-structured epidemic models in settings conducive to high or low measles incidence, roughly reflecting demographic contexts and measles vaccination coverage of four heterogeneous countries: Nepal, Niger, Yemen, and Zambia. Uncertainty in underlying vaccination rates was modeled. Scenarios with case- or serosurvey-triggered campaigns reaching 20% of the susceptible population were compared to scenarios without triggered campaigns. The best performing of the tested case-triggered campaigns prevent an average of 28,613 (95% CI 25,722-31,505) cases over 15 y in our highest incidence setting and 599 (95% CI 464-735) cases in the lowest incidence setting. Serosurvey-triggered campaigns can prevent 89,173 (95% CI, 86,768-91,577) and 744 (612-876) cases, respectively, but are triggered yearly in high-incidence settings. Triggered campaigns reduce the highest cumulative incidence seen in simulations by up to 80%. While the scenarios considered in this strategic modeling exercise are reflective of real populations, the exact quantitative interpretation of the results is limited by the simplifications in country structure, vaccination policy, and surveillance system performance. Careful investigation into the cost-effectiveness in different contexts would be essential before moving forward with implementation. CONCLUSIONS Serologically triggered campaigns could help prevent severe epidemics in the face of epidemiological and vaccination uncertainty. Hence, small-scale serology may serve as the basis for effective adaptive public health strategies, although, in high-incidence settings, case-triggered approaches are likely more efficient.", "author" : [ { "dropping-particle" : "", "family" : "Lessler", "given" : "Justin", "non-dropping-particle" : "", "parse-names" : false, "suffix" : "" }, { "dropping-particle" : "", "family" : "Metcalf", "given" : "C Jessica E", "non-dropping-particle" : "", "parse-names" : false, "suffix" : "" }, { "dropping-particle" : "", "family" : "Cutts", "given" : "Felicity T", "non-dropping-particle" : "", "parse-names" : false, "suffix" : "" }, { "dropping-particle" : "", "family" : "Grenfell", "given" : "Bryan T", "non-dropping-particle" : "", "parse-names" : false, "suffix" : "" } ], "container-title" : "PLoS medicine", "id" : "ITEM-1", "issue" : "10", "issued" : { "date-parts" : [ [ "2016" ] ] }, "page" : "e1002144", "title" : "Impact on Epidemic Measles of Vaccination Campaigns Triggered by Disease Outbreaks or Serosurveys: A Modeling Study.", "type" : "article-journal", "volume" : "13" }, "uris" : [ "http://www.mendeley.com/documents/?uuid=e206f074-1121-4eed-90db-45ddad3a80aa" ] } ], "mendeley" : { "formattedCitation" : "&lt;sup&gt;32&lt;/sup&gt;", "plainTextFormattedCitation" : "32", "previouslyFormattedCitation" : "&lt;sup&gt;32&lt;/sup&gt;" }, "properties" : { "noteIndex" : 0 }, "schema" : "https://github.com/citation-style-language/schema/raw/master/csl-citation.json" }</w:instrText>
+        <w:instrText>ADDIN CSL_CITATION { "citationItems" : [ { "id" : "ITEM-1", "itemData" : { "DOI" : "10.1371/journal.pmed.1002144", "ISSN" : "1549-1676", "PMID" : "27727285", "abstract" : "BACKGROUND Routine vaccination supplemented by planned campaigns occurring at 2-5 y intervals is the core of current measles control and elimination efforts. Yet, large, unexpected outbreaks still occur, even when control measures appear effective. Supplementing these activities with mass vaccination campaigns triggered when low levels of measles immunity are observed in a sample of the population (i.e., serosurveys) or incident measles cases occur may provide a way to limit the size of outbreaks. METHODS AND FINDINGS Measles incidence was simulated using stochastic age-structured epidemic models in settings conducive to high or low measles incidence, roughly reflecting demographic contexts and measles vaccination coverage of four heterogeneous countries: Nepal, Niger, Yemen, and Zambia. Uncertainty in underlying vaccination rates was modeled. Scenarios with case- or serosurvey-triggered campaigns reaching 20% of the susceptible population were compared to scenarios without triggered campaigns. The best performing of the tested case-triggered campaigns prevent an average of 28,613 (95% CI 25,722-31,505) cases over 15 y in our highest incidence setting and 599 (95% CI 464-735) cases in the lowest incidence setting. Serosurvey-triggered campaigns can prevent 89,173 (95% CI, 86,768-91,577) and 744 (612-876) cases, respectively, but are triggered yearly in high-incidence settings. Triggered campaigns reduce the highest cumulative incidence seen in simulations by up to 80%. While the scenarios considered in this strategic modeling exercise are reflective of real populations, the exact quantitative interpretation of the results is limited by the simplifications in country structure, vaccination policy, and surveillance system performance. Careful investigation into the cost-effectiveness in different contexts would be essential before moving forward with implementation. CONCLUSIONS Serologically triggered campaigns could help prevent severe epidemics in the face of epidemiological and vaccination uncertainty. Hence, small-scale serology may serve as the basis for effective adaptive public health strategies, although, in high-incidence settings, case-triggered approaches are likely more efficient.", "author" : [ { "dropping-particle" : "", "family" : "Lessler", "given" : "Justin", "non-dropping-particle" : "", "parse-names" : false, "suffix" : "" }, { "dropping-particle" : "", "family" : "Metcalf", "given" : "C Jessica E", "non-dropping-particle" : "", "parse-names" : false, "suffix" : "" }, { "dropping-particle" : "", "family" : "Cutts", "given" : "Felicity T", "non-dropping-particle" : "", "parse-names" : false, "suffix" : "" }, { "dropping-particle" : "", "family" : "Grenfell", "given" : "Bryan T", "non-dropping-particle" : "", "parse-names" : false, "suffix" : "" } ], "container-title" : "PLoS medicine", "id" : "ITEM-1", "issue" : "10", "issued" : { "date-parts" : [ [ "2016" ] ] }, "page" : "e1002144", "title" : "Impact on Epidemic Measles of Vaccination Campaigns Triggered by Disease Outbreaks or Serosurveys: A Modeling Study.", "type" : "article-journal", "volume" : "13" }, "uris" : [ "http://www.mendeley.com/documents/?uuid=e206f074-1121-4eed-90db-45ddad3a80aa" ] } ], "mendeley" : { "formattedCitation" : "&lt;sup&gt;26&lt;/sup&gt;", "plainTextFormattedCitation" : "26", "previouslyFormattedCitation" : "&lt;sup&gt;32&lt;/sup&gt;" }, "properties" : { "noteIndex" : 0 }, "schema" : "https://github.com/citation-style-language/schema/raw/master/csl-citation.json" }</w:instrText>
       </w:r>
       <w:r>
         <w:fldChar w:fldCharType="separate"/>
@@ -6915,496 +6634,779 @@
           <w:noProof/>
           <w:vertAlign w:val="superscript"/>
         </w:rPr>
+        <w:t>26</w:t>
+      </w:r>
+      <w:r>
+        <w:fldChar w:fldCharType="end"/>
+      </w:r>
+      <w:r>
+        <w:t xml:space="preserve"> The authors suggest th</w:t>
+      </w:r>
+      <w:r>
+        <w:t xml:space="preserve">at in high-incidence areas (or </w:t>
+      </w:r>
+      <w:r>
+        <w:t xml:space="preserve">when VE is moderate or low), serological triggers could come so often that frequent planned vaccinations may be more appropriate. Indeed, in our example with imperfect OCVs, at least annual mass vaccination may be needed to maintain herd immunity. </w:t>
+      </w:r>
+    </w:p>
+    <w:p/>
+    <w:p>
+      <w:r>
+        <w:t>Current guidelines for the optimal use of the OCV stockpile r</w:t>
+      </w:r>
+      <w:r>
+        <w:t>ecommend the consideration of “a</w:t>
+      </w:r>
+      <w:r>
+        <w:t>reas with i</w:t>
+      </w:r>
+      <w:r>
+        <w:t>mportant population movements</w:t>
+      </w:r>
+      <w:r>
+        <w:t>.</w:t>
+      </w:r>
+      <w:r>
+        <w:t>”</w:t>
+      </w:r>
+      <w:r>
+        <w:fldChar w:fldCharType="begin" w:fldLock="1"/>
+      </w:r>
+      <w:r>
+        <w:instrText>ADDIN CSL_CITATION { "citationItems" : [ { "id" : "ITEM-1", "itemData" : { "author" : [ { "dropping-particle" : "", "family" : "World Health Organization", "given" : "", "non-dropping-particle" : "", "parse-names" : false, "suffix" : "" } ], "id" : "ITEM-1", "issued" : { "date-parts" : [ [ "2013" ] ] }, "publisher-place" : "Geneva, Switzerland", "title" : "Guidance on how to access the Oral Cholera Vaccine ( OCV ) from the ICG emergency stockpile", "type" : "report" }, "uris" : [ "http://www.mendeley.com/documents/?uuid=63e3ef5c-53f3-4b05-a43c-1628cd316e33" ] } ], "mendeley" : { "formattedCitation" : "&lt;sup&gt;27&lt;/sup&gt;", "plainTextFormattedCitation" : "27", "previouslyFormattedCitation" : "&lt;sup&gt;33&lt;/sup&gt;" }, "properties" : { "noteIndex" : 0 }, "schema" : "https://github.com/citation-style-language/schema/raw/master/csl-citation.json" }</w:instrText>
+      </w:r>
+      <w:r>
+        <w:fldChar w:fldCharType="separate"/>
+      </w:r>
+      <w:r>
+        <w:rPr>
+          <w:noProof/>
+          <w:vertAlign w:val="superscript"/>
+        </w:rPr>
+        <w:t>27</w:t>
+      </w:r>
+      <w:r>
+        <w:fldChar w:fldCharType="end"/>
+      </w:r>
+      <w:r>
+        <w:t xml:space="preserve"> </w:t>
+      </w:r>
+      <w:r>
+        <w:t>The role of mobility in connecting a heterogeneous transmission landscape was demonstrated by Azman et al.</w:t>
+      </w:r>
+      <w:r>
+        <w:fldChar w:fldCharType="begin" w:fldLock="1"/>
+      </w:r>
+      <w:r>
+        <w:instrText>ADDIN CSL_CITATION { "citationItems" : [ { "id" : "ITEM-1", "itemData" : { "DOI" : "10.1098/rspb.2014.1341", "ISSN" : "0962-8452", "PMID" : "25392464", "abstract" : "Reactive vaccination has recently been adopted as an outbreak response tool for cholera and other infectious diseases. Owing to the global shortage of oral cholera vaccine, health officials must quickly decide who and where to distribute limited vaccine. Targeted vaccination in transmission hotspots (i.e. areas with high transmission efficiency) may be a potential approach to efficiently allocate vaccine, however its effectiveness will likely be context-dependent. We compared strategies for allocating vaccine across multiple areas with heterogeneous transmission efficiency. We constructed metapopulation models of a cholera-like disease and compared simulated epidemics where: vaccine is targeted at areas of high or low transmission efficiency, where vaccine is distributed across the population, and where no vaccine is used. We find that connectivity between populations, transmission efficiency, vaccination timing and the amount of vaccine available all shape the performance of different allocation strategies. In highly connected settings (e.g. cities) when vaccinating early in the epidemic, targeting limited vaccine at transmission hotspots is often optimal. Once vaccination is delayed, targeting the hotspot is rarely optimal, and strategies that either spread vaccine between areas or those targeted at non-hotspots will avert more cases. Although hotspots may be an intuitive outbreak control target, we show that, in many situations, the hotspot-epidemic proceeds so fast that hotspot-targeted reactive vaccination will prevent relatively few cases, and vaccination shared across areas where transmission can be sustained is often best.", "author" : [ { "dropping-particle" : "", "family" : "Azman", "given" : "Andrew S", "non-dropping-particle" : "", "parse-names" : false, "suffix" : "" }, { "dropping-particle" : "", "family" : "Lessler", "given" : "Justin", "non-dropping-particle" : "", "parse-names" : false, "suffix" : "" } ], "container-title" : "Proceedings of the Royal Society B: Biological Sciences", "id" : "ITEM-1", "issue" : "1798", "issued" : { "date-parts" : [ [ "2015", "11", "12" ] ] }, "note" : "Assumes perfect and immediate vaccination.\nDoes not consider one-dose campaigns\nDeterministic model\nDoes not capture one-way connectivity.\nVaccination timing is unclear", "page" : "20141341-20141341", "title" : "Reactive vaccination in the presence of disease hotspots", "type" : "article-journal", "volume" : "282" }, "uris" : [ "http://www.mendeley.com/documents/?uuid=f24e52d8-e8db-49b4-b25c-5bc6f5c4ce2c" ] } ], "mendeley" : { "formattedCitation" : "&lt;sup&gt;28&lt;/sup&gt;", "plainTextFormattedCitation" : "28", "previouslyFormattedCitation" : "&lt;sup&gt;34&lt;/sup&gt;" }, "properties" : { "noteIndex" : 0 }, "schema" : "https://github.com/citation-style-language/schema/raw/master/csl-citation.json" }</w:instrText>
+      </w:r>
+      <w:r>
+        <w:fldChar w:fldCharType="separate"/>
+      </w:r>
+      <w:r>
+        <w:rPr>
+          <w:noProof/>
+          <w:vertAlign w:val="superscript"/>
+        </w:rPr>
+        <w:t>28</w:t>
+      </w:r>
+      <w:r>
+        <w:fldChar w:fldCharType="end"/>
+      </w:r>
+      <w:r>
+        <w:t xml:space="preserve"> </w:t>
+      </w:r>
+      <w:r>
+        <w:t>H</w:t>
+      </w:r>
+      <w:r>
+        <w:t>ere we</w:t>
+      </w:r>
+      <w:r>
+        <w:t xml:space="preserve"> further</w:t>
+      </w:r>
+      <w:r>
+        <w:t xml:space="preserve"> show there are two competing effects of high mobility on </w:t>
+      </w:r>
+      <w:r>
+        <w:t>expected vaccine impact</w:t>
+      </w:r>
+      <w:r>
+        <w:t>. First, we expect settings with high migration rates to experience more frequent introduction of cholera, all else being equal. Therefore, the expected probability of an outbreak in a population with higher migration is larger. Second, settings with high migration rates will also experience faster waning of herd protection. Therefore, the expected benefit of mass vaccination has a shorter duration in high-mobility settings. Together, these</w:t>
+      </w:r>
+      <w:r>
+        <w:t xml:space="preserve"> competing</w:t>
+      </w:r>
+      <w:r>
+        <w:t xml:space="preserve"> forces would suggest that a setting with intermediate degree of mobility would have a moderate risk of cholera introduction but also a moderate duration of protection afforded by vaccination. In order to operationalize this finding, data on migration rates from sources such as censuses or mobile phone call data records must be collected to define “intermediate” mobility for a given context. We find that the optimal migration rate shifts lower (i.e., preferring less mobile populations) in settings with a high average R</w:t>
+      </w:r>
+      <w:r>
+        <w:rPr>
+          <w:vertAlign w:val="subscript"/>
+        </w:rPr>
+        <w:t>0</w:t>
+      </w:r>
+      <w:r>
+        <w:t xml:space="preserve">. Our primary results assume an outbreak is at least 10 cases. If this threshold is increased to 100 or 1,000 cases, the probabilities of “outbreaks” decreases, but the optimal migration rate is not affected. These findings </w:t>
+      </w:r>
+      <w:r>
+        <w:t>focus only on</w:t>
+      </w:r>
+      <w:r>
+        <w:t xml:space="preserve"> cholera</w:t>
+      </w:r>
+      <w:r>
+        <w:t xml:space="preserve"> outbreaks </w:t>
+      </w:r>
+      <w:r>
+        <w:t>introduced through migratio</w:t>
+      </w:r>
+      <w:r>
+        <w:t>n and assume</w:t>
+      </w:r>
+      <w:r>
+        <w:t xml:space="preserve"> that each imported infection is independent, that infectious cases are imported at the very beginning of their disease</w:t>
+      </w:r>
+      <w:r>
+        <w:t xml:space="preserve"> experience</w:t>
+      </w:r>
+      <w:r>
+        <w:t>, and that the count of secondary cases follows a Poisson distribution.</w:t>
+      </w:r>
+      <w:r>
+        <w:fldChar w:fldCharType="begin" w:fldLock="1"/>
+      </w:r>
+      <w:r>
+        <w:instrText>ADDIN CSL_CITATION { "citationItems" : [ { "id" : "ITEM-1", "itemData" : { "author" : [ { "dropping-particle" : "", "family" : "Becker", "given" : "Niels G.", "non-dropping-particle" : "", "parse-names" : false, "suffix" : "" } ], "chapter-number" : "2", "container-title" : "Modeling to Inform Infectious Disease Control", "id" : "ITEM-1", "issued" : { "date-parts" : [ [ "2015" ] ] }, "page" : "7-28", "title" : "Minor outbreaks when infectives are homogenous", "type" : "chapter" }, "uris" : [ "http://www.mendeley.com/documents/?uuid=72d0c43a-d266-4391-aa91-23705e64a26d" ] } ], "mendeley" : { "formattedCitation" : "&lt;sup&gt;22&lt;/sup&gt;", "plainTextFormattedCitation" : "22", "previouslyFormattedCitation" : "&lt;sup&gt;22&lt;/sup&gt;" }, "properties" : { "noteIndex" : 0 }, "schema" : "https://github.com/citation-style-language/schema/raw/master/csl-citation.json" }</w:instrText>
+      </w:r>
+      <w:r>
+        <w:fldChar w:fldCharType="separate"/>
+      </w:r>
+      <w:r>
+        <w:rPr>
+          <w:noProof/>
+          <w:vertAlign w:val="superscript"/>
+        </w:rPr>
+        <w:t>22</w:t>
+      </w:r>
+      <w:r>
+        <w:fldChar w:fldCharType="end"/>
+      </w:r>
+    </w:p>
+    <w:p/>
+    <w:p>
+      <w:r>
+        <w:t>We demonstrate</w:t>
+      </w:r>
+      <w:r>
+        <w:t xml:space="preserve"> that even for a population that recently underwent a mass OCV campaign, </w:t>
+      </w:r>
+      <w:r>
+        <w:t>there is a risk of cholera re-emergence in the near future</w:t>
+      </w:r>
+      <w:r>
+        <w:t>, but the probability of an outbreak can be reduced by high vaccine coverage</w:t>
+      </w:r>
+      <w:r>
+        <w:t>. Such re-emergence does not imply vaccine failure, but instead can result from population turnover, waning of direct effects, or pernicious seasonal forcing.</w:t>
+      </w:r>
+      <w:r>
+        <w:t xml:space="preserve"> Additionally, non-random mixing of populations can result in patches with outbreak potential within a population with an average R</w:t>
+      </w:r>
+      <w:r>
+        <w:rPr>
+          <w:vertAlign w:val="subscript"/>
+        </w:rPr>
+        <w:t>e</w:t>
+      </w:r>
+      <w:r>
+        <w:t xml:space="preserve"> below the threshold of one</w:t>
+      </w:r>
+      <w:r>
+        <w:t>.</w:t>
+      </w:r>
+      <w:r>
+        <w:fldChar w:fldCharType="begin" w:fldLock="1"/>
+      </w:r>
+      <w:r>
+        <w:instrText>ADDIN CSL_CITATION { "citationItems" : [ { "id" : "ITEM-1", "itemData" : { "author" : [ { "dropping-particle" : "", "family" : "Azman", "given" : "Andrew", "non-dropping-particle" : "", "parse-names" : false, "suffix" : "" }, { "dropping-particle" : "", "family" : "Luquero", "given" : "Francisco J", "non-dropping-particle" : "", "parse-names" : false, "suffix" : "" }, { "dropping-particle" : "", "family" : "Rodrigues", "given" : "Amabelia", "non-dropping-particle" : "", "parse-names" : false, "suffix" : "" }, { "dropping-particle" : "", "family" : "Grais", "given" : "Rebecca F", "non-dropping-particle" : "", "parse-names" : false, "suffix" : "" }, { "dropping-particle" : "", "family" : "Banga", "given" : "Cunhate Na", "non-dropping-particle" : "", "parse-names" : false, "suffix" : "" }, { "dropping-particle" : "", "family" : "Palma", "given" : "Pedro Pablo", "non-dropping-particle" : "", "parse-names" : false, "suffix" : "" }, { "dropping-particle" : "", "family" : "Grenfell", "given" : "Bryan T", "non-dropping-particle" : "", "parse-names" : false, "suffix" : "" }, { "dropping-particle" : "", "family" : "Lessler", "given" : "Justin", "non-dropping-particle" : "", "parse-names" : false, "suffix" : "" } ], "container-title" : "PLoS neglected tropical diseases", "id" : "ITEM-1", "issued" : { "date-parts" : [ [ "2012" ] ] }, "page" : "1-8", "title" : "Urban Cholera Transmission Hotspots and their Implications for Reactive Vaccination : Evidence from Bissau City", "type" : "article-journal" }, "uris" : [ "http://www.mendeley.com/documents/?uuid=b4f83783-53bf-4f43-bb50-7f7c2aa6f683" ] } ], "mendeley" : { "formattedCitation" : "&lt;sup&gt;29&lt;/sup&gt;", "plainTextFormattedCitation" : "29", "previouslyFormattedCitation" : "&lt;sup&gt;35&lt;/sup&gt;" }, "properties" : { "noteIndex" : 0 }, "schema" : "https://github.com/citation-style-language/schema/raw/master/csl-citation.json" }</w:instrText>
+      </w:r>
+      <w:r>
+        <w:fldChar w:fldCharType="separate"/>
+      </w:r>
+      <w:r>
+        <w:rPr>
+          <w:noProof/>
+          <w:vertAlign w:val="superscript"/>
+        </w:rPr>
+        <w:t>29</w:t>
+      </w:r>
+      <w:r>
+        <w:fldChar w:fldCharType="end"/>
+      </w:r>
+    </w:p>
+    <w:p/>
+    <w:p>
+      <w:r>
+        <w:t>Our results depend on se</w:t>
+      </w:r>
+      <w:r>
+        <w:t>v</w:t>
+      </w:r>
+      <w:r>
+        <w:t xml:space="preserve">eral simplifying assumptions. By assuming a well-mixed population, we are assuming no heterogeneity in contact patterns or local reproductive numbers. In reality, we expect diseases, especially ones with environmental transmission characteristics like cholera, to exhibit substantial spatial heterogeneity in transmission intensity. In sub-regions with high transmission potential, outbreaks may be more likely to occur, but likewise other areas of the region with lower potential will have a probability of outbreaks lower than the mean effective reproductive number would here suggest. These differences become crucial if, as we may expect, migration may occur at higher rates in settings with higher transmission potential due to confounders like poverty and temporary infrastructures. In that case, we would expect the routine vaccination of migrants to be even more crucial. </w:t>
+      </w:r>
+    </w:p>
+    <w:p/>
+    <w:p>
+      <w:r>
+        <w:t>Our model assumes a leaky</w:t>
+      </w:r>
+      <w:r>
+        <w:t xml:space="preserve"> mode of vaccine action, whereby the direct effect of the vaccine wanes over time for a given recipient. However, our calculation of proportion susceptible (X(t)) is robust to other assumptions regarding vaccine action, </w:t>
+      </w:r>
+      <w:r>
+        <w:t xml:space="preserve">including </w:t>
+      </w:r>
+      <w:r>
+        <w:t xml:space="preserve">all or nothing. </w:t>
+      </w:r>
+      <w:r>
+        <w:t>The equation for X(t) is blind to whether it is the number of vaccinated or the vaccine efficacy which changes over tim</w:t>
+      </w:r>
+      <w:r>
+        <w:t>e, for an all or nothing and leaky</w:t>
+      </w:r>
+      <w:r>
+        <w:t xml:space="preserve"> vaccine, respectively (Fig S5). </w:t>
+      </w:r>
+      <w:r>
+        <w:t>This can be rapidly shown by simplifying the model to a single vaccine compartment V</w:t>
+      </w:r>
+      <w:r>
+        <w:t xml:space="preserve"> and a total population size N(t)=1:</w:t>
+      </w:r>
+    </w:p>
+    <w:p/>
+    <w:p>
+      <m:oMathPara>
+        <m:oMath>
+          <m:r>
+            <w:rPr>
+              <w:rFonts w:ascii="Cambria Math" w:hAnsi="Cambria Math"/>
+            </w:rPr>
+            <m:t>X</m:t>
+          </m:r>
+          <m:d>
+            <m:dPr>
+              <m:ctrlPr>
+                <w:rPr>
+                  <w:rFonts w:ascii="Cambria Math" w:hAnsi="Cambria Math"/>
+                  <w:i/>
+                </w:rPr>
+              </m:ctrlPr>
+            </m:dPr>
+            <m:e>
+              <m:r>
+                <w:rPr>
+                  <w:rFonts w:ascii="Cambria Math" w:hAnsi="Cambria Math"/>
+                </w:rPr>
+                <m:t>t</m:t>
+              </m:r>
+            </m:e>
+          </m:d>
+          <m:r>
+            <w:rPr>
+              <w:rFonts w:ascii="Cambria Math" w:hAnsi="Cambria Math"/>
+            </w:rPr>
+            <m:t>=S</m:t>
+          </m:r>
+          <m:d>
+            <m:dPr>
+              <m:ctrlPr>
+                <w:rPr>
+                  <w:rFonts w:ascii="Cambria Math" w:hAnsi="Cambria Math"/>
+                  <w:i/>
+                </w:rPr>
+              </m:ctrlPr>
+            </m:dPr>
+            <m:e>
+              <m:r>
+                <w:rPr>
+                  <w:rFonts w:ascii="Cambria Math" w:hAnsi="Cambria Math"/>
+                </w:rPr>
+                <m:t>t</m:t>
+              </m:r>
+            </m:e>
+          </m:d>
+          <m:r>
+            <w:rPr>
+              <w:rFonts w:ascii="Cambria Math" w:hAnsi="Cambria Math"/>
+            </w:rPr>
+            <m:t>+V</m:t>
+          </m:r>
+          <m:d>
+            <m:dPr>
+              <m:ctrlPr>
+                <w:rPr>
+                  <w:rFonts w:ascii="Cambria Math" w:hAnsi="Cambria Math"/>
+                  <w:i/>
+                </w:rPr>
+              </m:ctrlPr>
+            </m:dPr>
+            <m:e>
+              <m:r>
+                <w:rPr>
+                  <w:rFonts w:ascii="Cambria Math" w:hAnsi="Cambria Math"/>
+                </w:rPr>
+                <m:t>t</m:t>
+              </m:r>
+            </m:e>
+          </m:d>
+          <m:d>
+            <m:dPr>
+              <m:ctrlPr>
+                <w:rPr>
+                  <w:rFonts w:ascii="Cambria Math" w:hAnsi="Cambria Math"/>
+                  <w:i/>
+                </w:rPr>
+              </m:ctrlPr>
+            </m:dPr>
+            <m:e>
+              <m:r>
+                <w:rPr>
+                  <w:rFonts w:ascii="Cambria Math" w:hAnsi="Cambria Math"/>
+                </w:rPr>
+                <m:t>1-VE</m:t>
+              </m:r>
+              <m:d>
+                <m:dPr>
+                  <m:ctrlPr>
+                    <w:rPr>
+                      <w:rFonts w:ascii="Cambria Math" w:hAnsi="Cambria Math"/>
+                      <w:i/>
+                    </w:rPr>
+                  </m:ctrlPr>
+                </m:dPr>
+                <m:e>
+                  <m:r>
+                    <w:rPr>
+                      <w:rFonts w:ascii="Cambria Math" w:hAnsi="Cambria Math"/>
+                    </w:rPr>
+                    <m:t>t</m:t>
+                  </m:r>
+                </m:e>
+              </m:d>
+            </m:e>
+          </m:d>
+          <m:r>
+            <w:rPr>
+              <w:rFonts w:ascii="Cambria Math" w:hAnsi="Cambria Math"/>
+            </w:rPr>
+            <m:t>=</m:t>
+          </m:r>
+          <m:d>
+            <m:dPr>
+              <m:ctrlPr>
+                <w:rPr>
+                  <w:rFonts w:ascii="Cambria Math" w:hAnsi="Cambria Math"/>
+                  <w:i/>
+                </w:rPr>
+              </m:ctrlPr>
+            </m:dPr>
+            <m:e>
+              <m:r>
+                <w:rPr>
+                  <w:rFonts w:ascii="Cambria Math" w:hAnsi="Cambria Math"/>
+                </w:rPr>
+                <m:t>1-V</m:t>
+              </m:r>
+              <m:d>
+                <m:dPr>
+                  <m:ctrlPr>
+                    <w:rPr>
+                      <w:rFonts w:ascii="Cambria Math" w:hAnsi="Cambria Math"/>
+                      <w:i/>
+                    </w:rPr>
+                  </m:ctrlPr>
+                </m:dPr>
+                <m:e>
+                  <m:r>
+                    <w:rPr>
+                      <w:rFonts w:ascii="Cambria Math" w:hAnsi="Cambria Math"/>
+                    </w:rPr>
+                    <m:t>t</m:t>
+                  </m:r>
+                </m:e>
+              </m:d>
+            </m:e>
+          </m:d>
+          <m:r>
+            <w:rPr>
+              <w:rFonts w:ascii="Cambria Math" w:hAnsi="Cambria Math"/>
+            </w:rPr>
+            <m:t>+V</m:t>
+          </m:r>
+          <m:d>
+            <m:dPr>
+              <m:ctrlPr>
+                <w:rPr>
+                  <w:rFonts w:ascii="Cambria Math" w:hAnsi="Cambria Math"/>
+                  <w:i/>
+                </w:rPr>
+              </m:ctrlPr>
+            </m:dPr>
+            <m:e>
+              <m:r>
+                <w:rPr>
+                  <w:rFonts w:ascii="Cambria Math" w:hAnsi="Cambria Math"/>
+                </w:rPr>
+                <m:t>t</m:t>
+              </m:r>
+            </m:e>
+          </m:d>
+          <m:d>
+            <m:dPr>
+              <m:ctrlPr>
+                <w:rPr>
+                  <w:rFonts w:ascii="Cambria Math" w:hAnsi="Cambria Math"/>
+                  <w:i/>
+                </w:rPr>
+              </m:ctrlPr>
+            </m:dPr>
+            <m:e>
+              <m:r>
+                <w:rPr>
+                  <w:rFonts w:ascii="Cambria Math" w:hAnsi="Cambria Math"/>
+                </w:rPr>
+                <m:t>1-VE</m:t>
+              </m:r>
+              <m:d>
+                <m:dPr>
+                  <m:ctrlPr>
+                    <w:rPr>
+                      <w:rFonts w:ascii="Cambria Math" w:hAnsi="Cambria Math"/>
+                      <w:i/>
+                    </w:rPr>
+                  </m:ctrlPr>
+                </m:dPr>
+                <m:e>
+                  <m:r>
+                    <w:rPr>
+                      <w:rFonts w:ascii="Cambria Math" w:hAnsi="Cambria Math"/>
+                    </w:rPr>
+                    <m:t>t</m:t>
+                  </m:r>
+                </m:e>
+              </m:d>
+            </m:e>
+          </m:d>
+          <m:r>
+            <w:rPr>
+              <w:rFonts w:ascii="Cambria Math" w:hAnsi="Cambria Math"/>
+            </w:rPr>
+            <m:t>=1-V</m:t>
+          </m:r>
+          <m:d>
+            <m:dPr>
+              <m:ctrlPr>
+                <w:rPr>
+                  <w:rFonts w:ascii="Cambria Math" w:hAnsi="Cambria Math"/>
+                  <w:i/>
+                </w:rPr>
+              </m:ctrlPr>
+            </m:dPr>
+            <m:e>
+              <m:r>
+                <w:rPr>
+                  <w:rFonts w:ascii="Cambria Math" w:hAnsi="Cambria Math"/>
+                </w:rPr>
+                <m:t>t</m:t>
+              </m:r>
+            </m:e>
+          </m:d>
+          <m:r>
+            <w:rPr>
+              <w:rFonts w:ascii="Cambria Math" w:hAnsi="Cambria Math"/>
+            </w:rPr>
+            <m:t>*VE(t)</m:t>
+          </m:r>
+        </m:oMath>
+      </m:oMathPara>
+    </w:p>
+    <w:p/>
+    <w:p>
+      <w:r>
+        <w:t xml:space="preserve">The migration rates estimated from the three settings are intended for benchmarking and not to imply that these rates are </w:t>
+      </w:r>
+      <w:r>
+        <w:t>constant, or generalizable, for the whole population</w:t>
+      </w:r>
+      <w:r>
+        <w:t>.</w:t>
+      </w:r>
+      <w:r>
+        <w:t xml:space="preserve"> </w:t>
+      </w:r>
+      <w:r>
+        <w:t>However, the settings do exemplify the wide range of human mobility and its possible impact on OCV decision-making.</w:t>
+      </w:r>
+    </w:p>
+    <w:p/>
+    <w:p>
+      <w:r>
+        <w:t>Cholera vaccine efficacy has been shown to vary by age of recipient,</w:t>
+      </w:r>
+      <w:r>
+        <w:fldChar w:fldCharType="begin" w:fldLock="1"/>
+      </w:r>
+      <w:r>
+        <w:instrText>ADDIN CSL_CITATION { "citationItems" : [ { "id" : "ITEM-1", "itemData" : { "ISSN" : "0002-9262", "PMID" : "9596473", "abstract" : "The authors present a nonparametric method for estimating vaccine efficacy as a smooth function of time from vaccine trials. Use of the method requires a minimum of assumptions. Estimation is based on the smoothed case hazard rate ratio comparing the vaccinated with the unvaccinated. The estimation procedure allows investigators to assess time-varying changes in vaccine-induced protection, such as those produced by waning and boosting. The authors use the method to reanalyze data from a vaccine trial of two cholera vaccines in rural Bangladesh. This analysis reveals the differential protection and waning effects for the vaccines as a function of biotype and age.", "author" : [ { "dropping-particle" : "", "family" : "Durham", "given" : "L K", "non-dropping-particle" : "", "parse-names" : false, "suffix" : "" }, { "dropping-particle" : "", "family" : "Longini", "given" : "I M", "non-dropping-particle" : "", "parse-names" : false, "suffix" : "" }, { "dropping-particle" : "", "family" : "Halloran", "given" : "M E", "non-dropping-particle" : "", "parse-names" : false, "suffix" : "" }, { "dropping-particle" : "", "family" : "Clemens", "given" : "J D", "non-dropping-particle" : "", "parse-names" : false, "suffix" : "" }, { "dropping-particle" : "", "family" : "Nizam", "given" : "A", "non-dropping-particle" : "", "parse-names" : false, "suffix" : "" }, { "dropping-particle" : "", "family" : "Rao", "given" : "M", "non-dropping-particle" : "", "parse-names" : false, "suffix" : "" } ], "container-title" : "American journal of epidemiology", "id" : "ITEM-1", "issue" : "10", "issued" : { "date-parts" : [ [ "1998" ] ] }, "note" : "Consider using http://arohatgi.info/WebPlotDigitizer/app/ to digitize plots", "page" : "948-959", "title" : "Estimation of vaccine efficacy in the presence of waning: application to cholera vaccines.", "type" : "article-journal", "volume" : "147" }, "uris" : [ "http://www.mendeley.com/documents/?uuid=419275c9-f222-4573-9eae-3e002d5d4b00" ] }, { "id" : "ITEM-2", "itemData" : { "ISSN" : "0140-6736", "PMID" : "1967730", "abstract" : "The protective efficacy (PE) of B subunit killed whole-cell (BS-WC) and killed whole-cell-only (WC) oral cholera vaccines was assessed in a randomised double-blind field trial among children aged 2-15 years and women over 15 years in rural Bangladesh. Among the 62 285 subjects who received three doses of BS-WC, WC, or Escherichia coli K12 strain placebo, cumulative PE at 3 years of follow-up was 50% for BS-WC and 52% for WC. PE was similar against severe and non-severe cholera, but was significantly lower in children who were vaccinated at 2-5 years (26% for BS-WC; 23% for WC) than in older persons (63% for BS-WC; 68% for WC). Among persons vaccinated at 2-5 years, protection at 4-6 months of follow-up was similar to that for older persons, but rapidly waned thereafter and was not evident during the third year of follow-up. In contrast, persons vaccinated at older ages were protected even in the third year of follow-up (PE 40% for BS-WC; 62% for WC). PE was substantially higher against classical cholera (58% for BS-WC; 60% for WC) than against El Tor cholera (39% and 40%).", "author" : [ { "dropping-particle" : "", "family" : "Clemens", "given" : "J D", "non-dropping-particle" : "", "parse-names" : false, "suffix" : "" }, { "dropping-particle" : "", "family" : "Sack", "given" : "D a", "non-dropping-particle" : "", "parse-names" : false, "suffix" : "" }, { "dropping-particle" : "", "family" : "Harris", "given" : "J R", "non-dropping-particle" : "", "parse-names" : false, "suffix" : "" }, { "dropping-particle" : "", "family" : "Loon", "given" : "F", "non-dropping-particle" : "Van", "parse-names" : false, "suffix" : "" }, { "dropping-particle" : "", "family" : "Chakraborty", "given" : "J", "non-dropping-particle" : "", "parse-names" : false, "suffix" : "" }, { "dropping-particle" : "", "family" : "Ahmed", "given" : "F", "non-dropping-particle" : "", "parse-names" : false, "suffix" : "" }, { "dropping-particle" : "", "family" : "Rao", "given" : "M R", "non-dropping-particle" : "", "parse-names" : false, "suffix" : "" }, { "dropping-particle" : "", "family" : "Khan", "given" : "M R", "non-dropping-particle" : "", "parse-names" : false, "suffix" : "" }, { "dropping-particle" : "", "family" : "Yunus", "given" : "M", "non-dropping-particle" : "", "parse-names" : false, "suffix" : "" }, { "dropping-particle" : "", "family" : "Huda", "given" : "N", "non-dropping-particle" : "", "parse-names" : false, "suffix" : "" } ], "container-title" : "Lancet", "id" : "ITEM-2", "issue" : "8684", "issued" : { "date-parts" : [ [ "1990", "2", "3" ] ] }, "page" : "270-3", "title" : "Field trial of oral cholera vaccines in Bangladesh: results from three-year follow-up.", "type" : "article-journal", "volume" : "335" }, "uris" : [ "http://www.mendeley.com/documents/?uuid=c4f4d6dd-09d5-4ebc-a971-5543c4de1bf3" ] } ], "mendeley" : { "formattedCitation" : "&lt;sup&gt;18,19&lt;/sup&gt;", "plainTextFormattedCitation" : "18,19", "previouslyFormattedCitation" : "&lt;sup&gt;21&lt;/sup&gt;" }, "properties" : { "noteIndex" : 0 }, "schema" : "https://github.com/citation-style-language/schema/raw/master/csl-citation.json" }</w:instrText>
+      </w:r>
+      <w:r>
+        <w:fldChar w:fldCharType="separate"/>
+      </w:r>
+      <w:r>
+        <w:rPr>
+          <w:noProof/>
+          <w:vertAlign w:val="superscript"/>
+        </w:rPr>
+        <w:t>18,19</w:t>
+      </w:r>
+      <w:r>
+        <w:fldChar w:fldCharType="end"/>
+      </w:r>
+      <w:r>
+        <w:t xml:space="preserve"> however for simplicity we do not model this age structure in the main results.</w:t>
+      </w:r>
+      <w:r>
+        <w:t xml:space="preserve"> If children are members of a mass vaccination campaign</w:t>
+      </w:r>
+      <w:r>
+        <w:t xml:space="preserve"> and respond poorly to OCV</w:t>
+      </w:r>
+      <w:r>
+        <w:t>, we would expect herd immunity would wane more quickly, and especially so if children are disproport</w:t>
+      </w:r>
+      <w:r>
+        <w:t>ionate sources of transmission.</w:t>
+      </w:r>
+    </w:p>
+    <w:p/>
+    <w:p>
+      <w:r>
+        <w:t xml:space="preserve">The model we </w:t>
+      </w:r>
+      <w:r>
+        <w:t xml:space="preserve">present </w:t>
+      </w:r>
+      <w:r>
+        <w:t>is not limited to cholera</w:t>
+      </w:r>
+      <w:r>
+        <w:t xml:space="preserve"> or other diseases with only short-duration or leaky vaccines</w:t>
+      </w:r>
+      <w:r>
+        <w:t xml:space="preserve"> such as the typhoid </w:t>
+      </w:r>
+      <w:r>
+        <w:t>c</w:t>
+      </w:r>
+      <w:r>
+        <w:t>apsular polysaccharide vaccine</w:t>
+      </w:r>
+      <w:r>
+        <w:t>.</w:t>
+      </w:r>
+      <w:r>
+        <w:fldChar w:fldCharType="begin" w:fldLock="1"/>
+      </w:r>
+      <w:r>
+        <w:instrText>ADDIN CSL_CITATION { "citationItems" : [ { "id" : "ITEM-1", "itemData" : { "container-title" : "MMWR", "id" : "ITEM-1", "issued" : { "date-parts" : [ [ "1994" ] ] }, "title" : "Recommendations of the Advisory Committee on Immunization Practices (ACIP): Typhoid Immunization", "type" : "article-journal", "volume" : "RR-14" }, "uris" : [ "http://www.mendeley.com/documents/?uuid=b377b3b0-3b67-4e5f-9341-cc4e6f0312ca" ] } ], "mendeley" : { "formattedCitation" : "&lt;sup&gt;30&lt;/sup&gt;", "plainTextFormattedCitation" : "30", "previouslyFormattedCitation" : "&lt;sup&gt;36&lt;/sup&gt;" }, "properties" : { "noteIndex" : 0 }, "schema" : "https://github.com/citation-style-language/schema/raw/master/csl-citation.json" }</w:instrText>
+      </w:r>
+      <w:r>
+        <w:fldChar w:fldCharType="separate"/>
+      </w:r>
+      <w:r>
+        <w:rPr>
+          <w:noProof/>
+          <w:vertAlign w:val="superscript"/>
+        </w:rPr>
+        <w:t>30</w:t>
+      </w:r>
+      <w:r>
+        <w:fldChar w:fldCharType="end"/>
+      </w:r>
+      <w:r>
+        <w:t xml:space="preserve"> We find the “Mass then Maintain” strategy continues to outperform </w:t>
+      </w:r>
+      <w:r>
+        <w:t>routine vaccination or periodic mass vaccination even when there is a perfect vaccine (i.e., VE=1 indefinitely)</w:t>
+      </w:r>
+      <w:r>
+        <w:t xml:space="preserve"> (Fig S6)</w:t>
+      </w:r>
+      <w:r>
+        <w:t>. We also find that intermediate levels of migration continue to maximize vaccine impact for a perfect vaccine, but the optimal migration rate increases with vaccine performanc</w:t>
+      </w:r>
+      <w:r>
+        <w:t>e</w:t>
+      </w:r>
+      <w:r>
+        <w:t xml:space="preserve"> (</w:t>
+      </w:r>
+      <w:r>
+        <w:t>Fig S7</w:t>
+      </w:r>
+      <w:r>
+        <w:t>)</w:t>
+      </w:r>
+      <w:r>
+        <w:t>.</w:t>
+      </w:r>
+      <w:r>
+        <w:t xml:space="preserve"> These findings support the use of mass vaccination to quickly introduce a new vaccine that henceforth is to become a member of the routine immunization program, as was done when the Salk inactivated polio vaccine was licensed in the 1950’s and was distributed </w:t>
+      </w:r>
+      <w:r>
+        <w:rPr>
+          <w:i/>
+        </w:rPr>
+        <w:t>en masse</w:t>
+      </w:r>
+      <w:r>
+        <w:t xml:space="preserve"> before becoming a routine childhood vaccine.</w:t>
+      </w:r>
+      <w:r>
+        <w:fldChar w:fldCharType="begin" w:fldLock="1"/>
+      </w:r>
+      <w:r>
+        <w:instrText>ADDIN CSL_CITATION { "citationItems" : [ { "id" : "ITEM-1", "itemData" : { "ISBN" : "0070-217X", "abstract" : "With increased demand for smallpox vaccination during the nineteenth century, vaccination days - early mass vaccination campaigns - were conducted over time-limited periods to rapidly and efficiently protect maximum numbers of susceptible persons. Two centuries later, the challenge to rapidly and efficiently protect populations by mass vaccintion continues, despite the strengthening of routine immunization services in many countries through the Expanded Programme on Immunization strategies and GAVI support. Perhaps the most widely accepted reason formass vaccination is to rapidly increase population (herd) immunity in the setting of an existing or potential outbreak, thereby limiting the morbidity and mortality thatmight result, especially when there has been no routine vaccination, or because populations have been displaced and routine immunization services disrupted. A second important use of mass vaccination is to accelerate disease control to rapidly increase coverage with a new vaccine at the time of its introduction into routine immunization programmes, and to attain the herd immunity levels required to meet international targets for eradication and mortality reduction. In the twenty-first century, mass vaccination and routine immunization remain a necessary alliance for attaining both national and international goals in the control of vaccine preventable disease.", "author" : [ { "dropping-particle" : "", "family" : "Heymann", "given" : "David L", "non-dropping-particle" : "", "parse-names" : false, "suffix" : "" }, { "dropping-particle" : "", "family" : "Aylward", "given" : "R B", "non-dropping-particle" : "", "parse-names" : false, "suffix" : "" } ], "container-title" : "Current Topics in Microbiology and Immunology", "id" : "ITEM-1", "issued" : { "date-parts" : [ [ "2006" ] ] }, "page" : "1-16", "title" : "Mass vaccination: When and why", "type" : "article-journal", "volume" : "304" }, "uris" : [ "http://www.mendeley.com/documents/?uuid=e67bc3db-3ad1-43a7-92aa-7f2fe5f3b89a" ] } ], "mendeley" : { "formattedCitation" : "&lt;sup&gt;3&lt;/sup&gt;", "plainTextFormattedCitation" : "3", "previouslyFormattedCitation" : "&lt;sup&gt;3&lt;/sup&gt;" }, "properties" : { "noteIndex" : 0 }, "schema" : "https://github.com/citation-style-language/schema/raw/master/csl-citation.json" }</w:instrText>
+      </w:r>
+      <w:r>
+        <w:fldChar w:fldCharType="separate"/>
+      </w:r>
+      <w:r>
+        <w:rPr>
+          <w:noProof/>
+          <w:vertAlign w:val="superscript"/>
+        </w:rPr>
+        <w:t>3</w:t>
+      </w:r>
+      <w:r>
+        <w:fldChar w:fldCharType="end"/>
+      </w:r>
+    </w:p>
+    <w:p/>
+    <w:p>
+      <w:r>
+        <w:lastRenderedPageBreak/>
+        <w:t>The phenomenon of waning herd immunity also has strong implications on disease control strategies that include mass vaccination or “mop up” vaccination</w:t>
+      </w:r>
+      <w:r>
+        <w:t>, such as measles</w:t>
+      </w:r>
+      <w:r>
+        <w:fldChar w:fldCharType="begin" w:fldLock="1"/>
+      </w:r>
+      <w:r>
+        <w:instrText>ADDIN CSL_CITATION { "citationItems" : [ { "id" : "ITEM-1", "itemData" : { "DOI" : "10.1016/S0140-6736(02)08517-3", "ISBN" : "0140-6736 (Print)\\n0140-6736 (Linking)", "ISSN" : "01406736", "PMID" : "12047966", "abstract" : "Background: Measles is the leading cause of vaccine-preventable death in Africa. Regional measles elimination is considered feasible using current vaccines and a series of WHO-recommended strategies. We aimed to interrupt transmission of measles, and to use case-based surveillance to show the effect of such interruption. Methods: In southern Africa from 1996, seven countries with a total population of approximately 70 million and with relatively high routine vaccination coverage implemented measles elimination strategies. In addition to routine measles immunisation at 9 months of age, these included nationwide catch-up campaigns among children aged 9months to 14 years, then follow-up campaigns every 3-4 years among children aged 9-59 months, and the establishment of case-based measles surveillance with serological diagnostic confirmation. Results: Nearly 24 million children aged 9 months to 14 years were vaccinated, with overall vaccination coverage of 91%. Reported clinical measles cases declined from 60 000 in 1996 to 117 laboratory-confirmed measles cases in 2000. Reported measles deaths declined from 166 in 1996 to zero in 2000. No increase in adverse events was noted after the measles vaccination campaign. Conclusion: A reduction in measles mortality and morbidity can be achieved in very low-income countries, in countries that split their vaccination campaigns by geographical area or by age-group of the target population, and where initial routine measles vaccination coverage among infants was &lt;90%, even when prevalance of HIV/AIDS was extremely high. Continued high-level national commitment will be crucial to implementation and maintenance of proven strategies in southern Africa.", "author" : [ { "dropping-particle" : "", "family" : "Biellik", "given" : "Robin", "non-dropping-particle" : "", "parse-names" : false, "suffix" : "" }, { "dropping-particle" : "", "family" : "Madema", "given" : "Simon", "non-dropping-particle" : "", "parse-names" : false, "suffix" : "" }, { "dropping-particle" : "", "family" : "Taole", "given" : "Anne", "non-dropping-particle" : "", "parse-names" : false, "suffix" : "" }, { "dropping-particle" : "", "family" : "Kutsulukuta", "given" : "Agnes", "non-dropping-particle" : "", "parse-names" : false, "suffix" : "" }, { "dropping-particle" : "", "family" : "Allies", "given" : "Ernestina", "non-dropping-particle" : "", "parse-names" : false, "suffix" : "" }, { "dropping-particle" : "", "family" : "Eggers", "given" : "Rudi", "non-dropping-particle" : "", "parse-names" : false, "suffix" : "" }, { "dropping-particle" : "", "family" : "Ngcobo", "given" : "Ntombenhle", "non-dropping-particle" : "", "parse-names" : false, "suffix" : "" }, { "dropping-particle" : "", "family" : "Nxumalo", "given" : "Mavis", "non-dropping-particle" : "", "parse-names" : false, "suffix" : "" }, { "dropping-particle" : "", "family" : "Shearley", "given" : "Adelaide", "non-dropping-particle" : "", "parse-names" : false, "suffix" : "" }, { "dropping-particle" : "", "family" : "Mabuzane", "given" : "Egleah", "non-dropping-particle" : "", "parse-names" : false, "suffix" : "" }, { "dropping-particle" : "", "family" : "Kufa", "given" : "Erica", "non-dropping-particle" : "", "parse-names" : false, "suffix" : "" }, { "dropping-particle" : "", "family" : "Okwo-Bele", "given" : "Jean Marie", "non-dropping-particle" : "", "parse-names" : false, "suffix" : "" } ], "container-title" : "Lancet", "id" : "ITEM-1", "issue" : "9317", "issued" : { "date-parts" : [ [ "2002" ] ] }, "page" : "1564-1568", "title" : "First 5 years of measles elimination in southern Africa: 1996-2000", "type" : "article-journal", "volume" : "359" }, "uris" : [ "http://www.mendeley.com/documents/?uuid=e181eed5-2c3b-42bd-a854-f1545bb62b89" ] } ], "mendeley" : { "formattedCitation" : "&lt;sup&gt;31&lt;/sup&gt;", "plainTextFormattedCitation" : "31", "previouslyFormattedCitation" : "&lt;sup&gt;37&lt;/sup&gt;" }, "properties" : { "noteIndex" : 0 }, "schema" : "https://github.com/citation-style-language/schema/raw/master/csl-citation.json" }</w:instrText>
+      </w:r>
+      <w:r>
+        <w:fldChar w:fldCharType="separate"/>
+      </w:r>
+      <w:r>
+        <w:rPr>
+          <w:noProof/>
+          <w:vertAlign w:val="superscript"/>
+        </w:rPr>
+        <w:t>31</w:t>
+      </w:r>
+      <w:r>
+        <w:fldChar w:fldCharType="end"/>
+      </w:r>
+      <w:r>
+        <w:t xml:space="preserve"> and yellow fever.</w:t>
+      </w:r>
+      <w:r>
+        <w:fldChar w:fldCharType="begin" w:fldLock="1"/>
+      </w:r>
+      <w:r>
+        <w:instrText>ADDIN CSL_CITATION { "citationItems" : [ { "id" : "ITEM-1", "itemData" : { "author" : [ { "dropping-particle" : "", "family" : "WHO-UNICEF", "given" : "", "non-dropping-particle" : "", "parse-names" : false, "suffix" : "" } ], "id" : "ITEM-1", "issued" : { "date-parts" : [ [ "2010" ] ] }, "number-of-pages" : "4", "title" : "Yellow Fever Initiative: Providing an opportunity of a lifetime", "type" : "report" }, "uris" : [ "http://www.mendeley.com/documents/?uuid=bef8840a-5883-40e6-9d97-e2e4fdb26066" ] } ], "mendeley" : { "formattedCitation" : "&lt;sup&gt;32&lt;/sup&gt;", "plainTextFormattedCitation" : "32", "previouslyFormattedCitation" : "&lt;sup&gt;38&lt;/sup&gt;" }, "properties" : { "noteIndex" : 0 }, "schema" : "https://github.com/citation-style-language/schema/raw/master/csl-citation.json" }</w:instrText>
+      </w:r>
+      <w:r>
+        <w:fldChar w:fldCharType="separate"/>
+      </w:r>
+      <w:r>
+        <w:rPr>
+          <w:noProof/>
+          <w:vertAlign w:val="superscript"/>
+        </w:rPr>
         <w:t>32</w:t>
       </w:r>
       <w:r>
         <w:fldChar w:fldCharType="end"/>
       </w:r>
       <w:r>
-        <w:t xml:space="preserve"> The authors suggest th</w:t>
-      </w:r>
-      <w:r>
-        <w:t xml:space="preserve">at in high-incidence areas (or </w:t>
-      </w:r>
-      <w:r>
-        <w:t xml:space="preserve">when VE is moderate or low), serological triggers could come so often that frequent planned vaccinations may be more appropriate. Indeed, in our example with imperfect OCVs, at least annual mass vaccination may be needed to maintain herd immunity. </w:t>
+        <w:t xml:space="preserve"> For yellow fever in particular, fractional vaccine doses have been used to extend vaccine supply under the assumption that VE of fractional doses lasts at least one year.</w:t>
+      </w:r>
+      <w:r>
+        <w:fldChar w:fldCharType="begin" w:fldLock="1"/>
+      </w:r>
+      <w:r>
+        <w:instrText>ADDIN CSL_CITATION { "citationItems" : [ { "id" : "ITEM-1", "itemData" : { "DOI" : "10.1016/S0140-6736(16)31838-4", "ISSN" : "01406736", "author" : [ { "dropping-particle" : "", "family" : "Wu", "given" : "Joseph T", "non-dropping-particle" : "", "parse-names" : false, "suffix" : "" }, { "dropping-particle" : "", "family" : "Peak", "given" : "Corey M", "non-dropping-particle" : "", "parse-names" : false, "suffix" : "" }, { "dropping-particle" : "", "family" : "Leung", "given" : "Gabriel M", "non-dropping-particle" : "", "parse-names" : false, "suffix" : "" }, { "dropping-particle" : "", "family" : "Lipsitch", "given" : "Marc", "non-dropping-particle" : "", "parse-names" : false, "suffix" : "" } ], "container-title" : "The Lancet", "id" : "ITEM-1", "issue" : "16", "issued" : { "date-parts" : [ [ "2016", "11" ] ] }, "page" : "053421", "publisher" : "Elsevier Ltd", "title" : "Fractional dosing of yellow fever vaccine to extend supply: a modelling study", "type" : "article-journal", "volume" : "6736" }, "uris" : [ "http://www.mendeley.com/documents/?uuid=3839998a-ef83-4e97-acdf-bcfce5dde720" ] } ], "mendeley" : { "formattedCitation" : "&lt;sup&gt;33&lt;/sup&gt;", "plainTextFormattedCitation" : "33", "previouslyFormattedCitation" : "&lt;sup&gt;39&lt;/sup&gt;" }, "properties" : { "noteIndex" : 0 }, "schema" : "https://github.com/citation-style-language/schema/raw/master/csl-citation.json" }</w:instrText>
+      </w:r>
+      <w:r>
+        <w:fldChar w:fldCharType="separate"/>
+      </w:r>
+      <w:r>
+        <w:rPr>
+          <w:noProof/>
+          <w:vertAlign w:val="superscript"/>
+        </w:rPr>
+        <w:t>33</w:t>
+      </w:r>
+      <w:r>
+        <w:fldChar w:fldCharType="end"/>
+      </w:r>
+      <w:r>
+        <w:t xml:space="preserve"> </w:t>
+      </w:r>
+      <w:r>
+        <w:t>Following the mass vaccination of 25 million people in Angola and The Democratic Republic of the Congo, routine vaccination may be the most efficient way to hencefo</w:t>
+      </w:r>
+      <w:r>
+        <w:t>rth sustain herd immunity in the</w:t>
+      </w:r>
+      <w:r>
+        <w:t>s</w:t>
+      </w:r>
+      <w:r>
+        <w:t>e</w:t>
+      </w:r>
+      <w:r>
+        <w:t xml:space="preserve"> population</w:t>
+      </w:r>
+      <w:r>
+        <w:t>s,</w:t>
+      </w:r>
+      <w:r>
+        <w:t xml:space="preserve"> should</w:t>
+      </w:r>
+      <w:r>
+        <w:t xml:space="preserve"> this</w:t>
+      </w:r>
+      <w:r>
+        <w:t xml:space="preserve"> be the goal. </w:t>
+      </w:r>
+      <w:r>
+        <w:t>Human mobility and waning herd immunity are key considerations for when these urban populations should be revaccinated.</w:t>
       </w:r>
     </w:p>
     <w:p/>
     <w:p>
       <w:r>
-        <w:t>Current guidelines for the optimal use of the OCV stockpile r</w:t>
-      </w:r>
-      <w:r>
-        <w:t>ecommend the consideration of “a</w:t>
-      </w:r>
-      <w:r>
-        <w:t>reas with i</w:t>
-      </w:r>
-      <w:r>
-        <w:t>mportant population movements”</w:t>
-      </w:r>
-      <w:r>
-        <w:t>.</w:t>
-      </w:r>
-      <w:r>
-        <w:fldChar w:fldCharType="begin" w:fldLock="1"/>
-      </w:r>
-      <w:r>
-        <w:instrText>ADDIN CSL_CITATION { "citationItems" : [ { "id" : "ITEM-1", "itemData" : { "author" : [ { "dropping-particle" : "", "family" : "World Health Organization", "given" : "", "non-dropping-particle" : "", "parse-names" : false, "suffix" : "" } ], "id" : "ITEM-1", "issued" : { "date-parts" : [ [ "2013" ] ] }, "publisher-place" : "Geneva, Switzerland", "title" : "Guidance on how to access the Oral Cholera Vaccine ( OCV ) from the ICG emergency stockpile", "type" : "report" }, "uris" : [ "http://www.mendeley.com/documents/?uuid=63e3ef5c-53f3-4b05-a43c-1628cd316e33" ] } ], "mendeley" : { "formattedCitation" : "&lt;sup&gt;33&lt;/sup&gt;", "plainTextFormattedCitation" : "33", "previouslyFormattedCitation" : "&lt;sup&gt;33&lt;/sup&gt;" }, "properties" : { "noteIndex" : 0 }, "schema" : "https://github.com/citation-style-language/schema/raw/master/csl-citation.json" }</w:instrText>
-      </w:r>
-      <w:r>
-        <w:fldChar w:fldCharType="separate"/>
-      </w:r>
-      <w:r>
-        <w:rPr>
-          <w:noProof/>
-          <w:vertAlign w:val="superscript"/>
-        </w:rPr>
-        <w:t>33</w:t>
-      </w:r>
-      <w:r>
-        <w:fldChar w:fldCharType="end"/>
-      </w:r>
-      <w:r>
-        <w:t xml:space="preserve"> </w:t>
-      </w:r>
-      <w:r>
-        <w:t xml:space="preserve">The role of mobility in connecting a heterogeneous transmission landscape was demonstrated by </w:t>
-      </w:r>
-      <w:proofErr w:type="spellStart"/>
-      <w:r>
-        <w:t>Azman</w:t>
-      </w:r>
-      <w:proofErr w:type="spellEnd"/>
-      <w:r>
-        <w:t xml:space="preserve"> et al.</w:t>
-      </w:r>
-      <w:r>
-        <w:fldChar w:fldCharType="begin" w:fldLock="1"/>
-      </w:r>
-      <w:r>
-        <w:instrText>ADDIN CSL_CITATION { "citationItems" : [ { "id" : "ITEM-1", "itemData" : { "DOI" : "10.1098/rspb.2014.1341", "ISSN" : "0962-8452", "PMID" : "25392464", "abstract" : "Reactive vaccination has recently been adopted as an outbreak response tool for cholera and other infectious diseases. Owing to the global shortage of oral cholera vaccine, health officials must quickly decide who and where to distribute limited vaccine. Targeted vaccination in transmission hotspots (i.e. areas with high transmission efficiency) may be a potential approach to efficiently allocate vaccine, however its effectiveness will likely be context-dependent. We compared strategies for allocating vaccine across multiple areas with heterogeneous transmission efficiency. We constructed metapopulation models of a cholera-like disease and compared simulated epidemics where: vaccine is targeted at areas of high or low transmission efficiency, where vaccine is distributed across the population, and where no vaccine is used. We find that connectivity between populations, transmission efficiency, vaccination timing and the amount of vaccine available all shape the performance of different allocation strategies. In highly connected settings (e.g. cities) when vaccinating early in the epidemic, targeting limited vaccine at transmission hotspots is often optimal. Once vaccination is delayed, targeting the hotspot is rarely optimal, and strategies that either spread vaccine between areas or those targeted at non-hotspots will avert more cases. Although hotspots may be an intuitive outbreak control target, we show that, in many situations, the hotspot-epidemic proceeds so fast that hotspot-targeted reactive vaccination will prevent relatively few cases, and vaccination shared across areas where transmission can be sustained is often best.", "author" : [ { "dropping-particle" : "", "family" : "Azman", "given" : "Andrew S", "non-dropping-particle" : "", "parse-names" : false, "suffix" : "" }, { "dropping-particle" : "", "family" : "Lessler", "given" : "Justin", "non-dropping-particle" : "", "parse-names" : false, "suffix" : "" } ], "container-title" : "Proceedings of the Royal Society B: Biological Sciences", "id" : "ITEM-1", "issue" : "1798", "issued" : { "date-parts" : [ [ "2015", "11", "12" ] ] }, "note" : "Assumes perfect and immediate vaccination.\nDoes not consider one-dose campaigns\nDeterministic model\nDoes not capture one-way connectivity.\nVaccination timing is unclear", "page" : "20141341-20141341", "title" : "Reactive vaccination in the presence of disease hotspots", "type" : "article-journal", "volume" : "282" }, "uris" : [ "http://www.mendeley.com/documents/?uuid=f24e52d8-e8db-49b4-b25c-5bc6f5c4ce2c" ] } ], "mendeley" : { "formattedCitation" : "&lt;sup&gt;34&lt;/sup&gt;", "plainTextFormattedCitation" : "34", "previouslyFormattedCitation" : "&lt;sup&gt;34&lt;/sup&gt;" }, "properties" : { "noteIndex" : 0 }, "schema" : "https://github.com/citation-style-language/schema/raw/master/csl-citation.json" }</w:instrText>
-      </w:r>
-      <w:r>
-        <w:fldChar w:fldCharType="separate"/>
-      </w:r>
-      <w:r>
-        <w:rPr>
-          <w:noProof/>
-          <w:vertAlign w:val="superscript"/>
-        </w:rPr>
-        <w:t>34</w:t>
-      </w:r>
-      <w:r>
-        <w:fldChar w:fldCharType="end"/>
-      </w:r>
-      <w:r>
-        <w:t xml:space="preserve"> </w:t>
-      </w:r>
-      <w:r>
-        <w:t>H</w:t>
-      </w:r>
-      <w:r>
-        <w:t>ere we</w:t>
-      </w:r>
-      <w:r>
-        <w:t xml:space="preserve"> further</w:t>
-      </w:r>
-      <w:r>
-        <w:t xml:space="preserve"> show there are two competing effects of high mobility on </w:t>
-      </w:r>
-      <w:r>
-        <w:t>expected vaccine impact</w:t>
-      </w:r>
-      <w:r>
-        <w:t>. First, we expect settings with high migration rates to experience more frequent introduction of cholera, all else being equal. Therefore, the expected probability of an outbreak in a population with higher migration is larger. Second, settings with high migration rates will also experience faster waning of herd protection. Therefore, the expected benefit of mass vaccination has a shorter duration in high-mobility settings. Together, these forces would suggest that a setting with intermediate degree of mobility would have a moderate risk of cholera introduction but also a moderate duration of protection afforded by vaccination. In order to operationalize this finding, data on migration rates from sources such as censuses or mobile phone call data records must be collected to define “intermediate” mobility for a given context. We find that the optimal migration rate shifts lower (i.e., preferring less mobile populations) in settings with a high average R</w:t>
-      </w:r>
-      <w:r>
-        <w:rPr>
-          <w:vertAlign w:val="subscript"/>
-        </w:rPr>
-        <w:t>0</w:t>
-      </w:r>
-      <w:r>
-        <w:t xml:space="preserve">. Our primary results assume an outbreak is at least 10 cases. If this threshold is increased to 100 or 1,000 cases, the probabilities of “outbreaks” decreases, but the optimal migration rate is not affected. These findings </w:t>
-      </w:r>
-      <w:r>
-        <w:t>focus only on</w:t>
-      </w:r>
-      <w:r>
-        <w:t xml:space="preserve"> cholera</w:t>
-      </w:r>
-      <w:r>
-        <w:t xml:space="preserve"> outbreaks </w:t>
-      </w:r>
-      <w:r>
-        <w:t>introduced through migratio</w:t>
-      </w:r>
-      <w:r>
-        <w:t>n and assume</w:t>
-      </w:r>
-      <w:r>
-        <w:t xml:space="preserve"> that each imported infection is independent, that infectious cases are imported at the very beginning of their disease</w:t>
-      </w:r>
-      <w:r>
-        <w:t xml:space="preserve"> experience</w:t>
-      </w:r>
-      <w:r>
-        <w:t>, and that the count of secondary cases follows a Poisson distribution.</w:t>
-      </w:r>
-      <w:r>
-        <w:fldChar w:fldCharType="begin" w:fldLock="1"/>
-      </w:r>
-      <w:r>
-        <w:instrText>ADDIN CSL_CITATION { "citationItems" : [ { "id" : "ITEM-1", "itemData" : { "author" : [ { "dropping-particle" : "", "family" : "Becker", "given" : "Niels G.", "non-dropping-particle" : "", "parse-names" : false, "suffix" : "" } ], "chapter-number" : "2", "container-title" : "Modeling to Inform Infectious Disease Control", "id" : "ITEM-1", "issued" : { "date-parts" : [ [ "2015" ] ] }, "page" : "7-28", "title" : "Minor outbreaks when infectives are homogenous", "type" : "chapter" }, "uris" : [ "http://www.mendeley.com/documents/?uuid=72d0c43a-d266-4391-aa91-23705e64a26d" ] } ], "mendeley" : { "formattedCitation" : "&lt;sup&gt;22&lt;/sup&gt;", "plainTextFormattedCitation" : "22", "previouslyFormattedCitation" : "&lt;sup&gt;22&lt;/sup&gt;" }, "properties" : { "noteIndex" : 0 }, "schema" : "https://github.com/citation-style-language/schema/raw/master/csl-citation.json" }</w:instrText>
-      </w:r>
-      <w:r>
-        <w:fldChar w:fldCharType="separate"/>
-      </w:r>
-      <w:r>
-        <w:rPr>
-          <w:noProof/>
-          <w:vertAlign w:val="superscript"/>
-        </w:rPr>
-        <w:t>22</w:t>
-      </w:r>
-      <w:r>
-        <w:fldChar w:fldCharType="end"/>
-      </w:r>
-    </w:p>
-    <w:p/>
-    <w:p>
-      <w:r>
-        <w:t>We demonstrate</w:t>
-      </w:r>
-      <w:r>
-        <w:t xml:space="preserve"> that even for a population that recently underwent a mass OCV campaign, </w:t>
-      </w:r>
-      <w:r>
-        <w:t>there is a risk of cholera re-emergence in the near future</w:t>
-      </w:r>
-      <w:r>
-        <w:t>, but the probability of an outbreak can be reduced by high vaccine coverage</w:t>
-      </w:r>
-      <w:r>
-        <w:t>. Such re-emergence does not imply vaccine failure, but instead can result from population turnover, waning of direct effects, or pernicious seasonal forcing.</w:t>
-      </w:r>
-      <w:r>
-        <w:t xml:space="preserve"> Additionally, non-random mixing of populations can result in patches with outbreak potential within a population with an average R</w:t>
-      </w:r>
-      <w:r>
-        <w:rPr>
-          <w:vertAlign w:val="subscript"/>
-        </w:rPr>
-        <w:t>e</w:t>
-      </w:r>
-      <w:r>
-        <w:t xml:space="preserve"> below the threshold of one</w:t>
-      </w:r>
-      <w:r>
-        <w:t>.</w:t>
-      </w:r>
-      <w:r>
-        <w:fldChar w:fldCharType="begin" w:fldLock="1"/>
-      </w:r>
-      <w:r>
-        <w:instrText>ADDIN CSL_CITATION { "citationItems" : [ { "id" : "ITEM-1", "itemData" : { "author" : [ { "dropping-particle" : "", "family" : "Azman", "given" : "Andrew", "non-dropping-particle" : "", "parse-names" : false, "suffix" : "" }, { "dropping-particle" : "", "family" : "Luquero", "given" : "Francisco J", "non-dropping-particle" : "", "parse-names" : false, "suffix" : "" }, { "dropping-particle" : "", "family" : "Rodrigues", "given" : "Amabelia", "non-dropping-particle" : "", "parse-names" : false, "suffix" : "" }, { "dropping-particle" : "", "family" : "Grais", "given" : "Rebecca F", "non-dropping-particle" : "", "parse-names" : false, "suffix" : "" }, { "dropping-particle" : "", "family" : "Banga", "given" : "Cunhate Na", "non-dropping-particle" : "", "parse-names" : false, "suffix" : "" }, { "dropping-particle" : "", "family" : "Palma", "given" : "Pedro Pablo", "non-dropping-particle" : "", "parse-names" : false, "suffix" : "" }, { "dropping-particle" : "", "family" : "Grenfell", "given" : "Bryan T", "non-dropping-particle" : "", "parse-names" : false, "suffix" : "" }, { "dropping-particle" : "", "family" : "Lessler", "given" : "Justin", "non-dropping-particle" : "", "parse-names" : false, "suffix" : "" } ], "container-title" : "PLoS neglected tropical diseases", "id" : "ITEM-1", "issued" : { "date-parts" : [ [ "2012" ] ] }, "page" : "1-8", "title" : "Urban Cholera Transmission Hotspots and their Implications for Reactive Vaccination : Evidence from Bissau City", "type" : "article-journal" }, "uris" : [ "http://www.mendeley.com/documents/?uuid=b4f83783-53bf-4f43-bb50-7f7c2aa6f683" ] } ], "mendeley" : { "formattedCitation" : "&lt;sup&gt;35&lt;/sup&gt;", "plainTextFormattedCitation" : "35", "previouslyFormattedCitation" : "&lt;sup&gt;35&lt;/sup&gt;" }, "properties" : { "noteIndex" : 0 }, "schema" : "https://github.com/citation-style-language/schema/raw/master/csl-citation.json" }</w:instrText>
-      </w:r>
-      <w:r>
-        <w:fldChar w:fldCharType="separate"/>
-      </w:r>
-      <w:r>
-        <w:rPr>
-          <w:noProof/>
-          <w:vertAlign w:val="superscript"/>
-        </w:rPr>
-        <w:t>35</w:t>
-      </w:r>
-      <w:r>
-        <w:fldChar w:fldCharType="end"/>
-      </w:r>
-    </w:p>
-    <w:p/>
-    <w:p>
-      <w:r>
-        <w:t>Our results depend on se</w:t>
-      </w:r>
-      <w:r>
-        <w:t>v</w:t>
-      </w:r>
-      <w:r>
-        <w:t xml:space="preserve">eral simplifying assumptions. By assuming a well-mixed population, we are assuming no heterogeneity in contact patterns or local reproductive numbers. In reality, we expect diseases, especially ones with environmental transmission characteristics like cholera, to exhibit substantial spatial heterogeneity in transmission intensity. In sub-regions with high transmission potential, outbreaks may be more likely to occur, but likewise other areas of the region with lower potential will have a probability of outbreaks lower than the mean effective reproductive number would here suggest. These differences become crucial if, as we may expect, migration may occur at higher rates in settings with higher transmission potential due to confounders like poverty and temporary infrastructures. In that case, we would expect the routine vaccination of migrants to be even more crucial. </w:t>
-      </w:r>
-    </w:p>
-    <w:p/>
-    <w:p>
-      <w:r>
-        <w:t xml:space="preserve">The migration rates estimated from the three settings are intended for benchmarking and not to imply that these rates are </w:t>
-      </w:r>
-      <w:r>
-        <w:t>constant, or generalizable, for the whole population</w:t>
-      </w:r>
-      <w:r>
-        <w:t>.</w:t>
-      </w:r>
-      <w:r>
-        <w:t xml:space="preserve"> </w:t>
-      </w:r>
-      <w:r>
-        <w:t>However, the settings do exemplify the wide range of human mobility and its possible impact on OCV decision-making.</w:t>
-      </w:r>
-    </w:p>
-    <w:p/>
-    <w:p>
-      <w:r>
-        <w:t>Cholera vaccine efficacy has been shown to vary by age of recipient,</w:t>
-      </w:r>
-      <w:r>
-        <w:fldChar w:fldCharType="begin" w:fldLock="1"/>
-      </w:r>
-      <w:r>
-        <w:instrText>ADDIN CSL_CITATION { "citationItems" : [ { "id" : "ITEM-1", "itemData" : { "ISSN" : "0002-9262", "PMID" : "9596473", "abstract" : "The authors present a nonparametric method for estimating vaccine efficacy as a smooth function of time from vaccine trials. Use of the method requires a minimum of assumptions. Estimation is based on the smoothed case hazard rate ratio comparing the vaccinated with the unvaccinated. The estimation procedure allows investigators to assess time-varying changes in vaccine-induced protection, such as those produced by waning and boosting. The authors use the method to reanalyze data from a vaccine trial of two cholera vaccines in rural Bangladesh. This analysis reveals the differential protection and waning effects for the vaccines as a function of biotype and age.", "author" : [ { "dropping-particle" : "", "family" : "Durham", "given" : "L K", "non-dropping-particle" : "", "parse-names" : false, "suffix" : "" }, { "dropping-particle" : "", "family" : "Longini", "given" : "I M", "non-dropping-particle" : "", "parse-names" : false, "suffix" : "" }, { "dropping-particle" : "", "family" : "Halloran", "given" : "M E", "non-dropping-particle" : "", "parse-names" : false, "suffix" : "" }, { "dropping-particle" : "", "family" : "Clemens", "given" : "J D", "non-dropping-particle" : "", "parse-names" : false, "suffix" : "" }, { "dropping-particle" : "", "family" : "Nizam", "given" : "A", "non-dropping-particle" : "", "parse-names" : false, "suffix" : "" }, { "dropping-particle" : "", "family" : "Rao", "given" : "M", "non-dropping-particle" : "", "parse-names" : false, "suffix" : "" } ], "container-title" : "American journal of epidemiology", "id" : "ITEM-1", "issue" : "10", "issued" : { "date-parts" : [ [ "1998" ] ] }, "note" : "Consider using http://arohatgi.info/WebPlotDigitizer/app/ to digitize plots", "page" : "948-959", "title" : "Estimation of vaccine efficacy in the presence of waning: application to cholera vaccines.", "type" : "article-journal", "volume" : "147" }, "uris" : [ "http://www.mendeley.com/documents/?uuid=419275c9-f222-4573-9eae-3e002d5d4b00" ] } ], "mendeley" : { "formattedCitation" : "&lt;sup&gt;21&lt;/sup&gt;", "plainTextFormattedCitation" : "21", "previouslyFormattedCitation" : "&lt;sup&gt;21&lt;/sup&gt;" }, "properties" : { "noteIndex" : 0 }, "schema" : "https://github.com/citation-style-language/schema/raw/master/csl-citation.json" }</w:instrText>
-      </w:r>
-      <w:r>
-        <w:fldChar w:fldCharType="separate"/>
-      </w:r>
-      <w:r>
-        <w:rPr>
-          <w:noProof/>
-          <w:vertAlign w:val="superscript"/>
-        </w:rPr>
-        <w:t>21</w:t>
-      </w:r>
-      <w:r>
-        <w:fldChar w:fldCharType="end"/>
-      </w:r>
-      <w:r>
-        <w:t xml:space="preserve"> however for simplicity we do not model this age structure in the main results.</w:t>
-      </w:r>
-      <w:r>
-        <w:t xml:space="preserve"> If children are members of a mass vaccination campaign</w:t>
-      </w:r>
-      <w:r>
-        <w:t xml:space="preserve"> and respond poorly to OCV</w:t>
-      </w:r>
-      <w:r>
-        <w:t>, we would expect herd immunity would wane more quickly, and especially so if children are disproport</w:t>
-      </w:r>
-      <w:r>
-        <w:t>ionate sources of transmission.</w:t>
-      </w:r>
-    </w:p>
-    <w:p/>
-    <w:p>
-      <w:r>
-        <w:t xml:space="preserve">The model we </w:t>
-      </w:r>
-      <w:r>
-        <w:t xml:space="preserve">present </w:t>
-      </w:r>
-      <w:r>
-        <w:t>is not limited to cholera</w:t>
-      </w:r>
-      <w:r>
-        <w:t xml:space="preserve"> or other diseases with only short-duration or leaky vaccines</w:t>
-      </w:r>
-      <w:r>
-        <w:t xml:space="preserve"> such as the typhoid </w:t>
-      </w:r>
-      <w:r>
-        <w:t>c</w:t>
-      </w:r>
-      <w:r>
-        <w:t>apsular polysaccharide vaccine</w:t>
-      </w:r>
-      <w:r>
-        <w:t>.</w:t>
-      </w:r>
-      <w:r>
-        <w:fldChar w:fldCharType="begin" w:fldLock="1"/>
-      </w:r>
-      <w:r>
-        <w:instrText>ADDIN CSL_CITATION { "citationItems" : [ { "id" : "ITEM-1", "itemData" : { "container-title" : "MMWR", "id" : "ITEM-1", "issued" : { "date-parts" : [ [ "1994" ] ] }, "title" : "Recommendations of the Advisory Committee on Immunization Practices (ACIP): Typhoid Immunization", "type" : "article-journal", "volume" : "RR-14" }, "uris" : [ "http://www.mendeley.com/documents/?uuid=b377b3b0-3b67-4e5f-9341-cc4e6f0312ca" ] } ], "mendeley" : { "formattedCitation" : "&lt;sup&gt;36&lt;/sup&gt;", "plainTextFormattedCitation" : "36", "previouslyFormattedCitation" : "&lt;sup&gt;36&lt;/sup&gt;" }, "properties" : { "noteIndex" : 0 }, "schema" : "https://github.com/citation-style-language/schema/raw/master/csl-citation.json" }</w:instrText>
-      </w:r>
-      <w:r>
-        <w:fldChar w:fldCharType="separate"/>
-      </w:r>
-      <w:r>
-        <w:rPr>
-          <w:noProof/>
-          <w:vertAlign w:val="superscript"/>
-        </w:rPr>
-        <w:t>36</w:t>
-      </w:r>
-      <w:r>
-        <w:fldChar w:fldCharType="end"/>
-      </w:r>
-      <w:r>
-        <w:t xml:space="preserve"> We find the “Mass then Maintain” strategy continues to outperform </w:t>
-      </w:r>
-      <w:r>
-        <w:t>routine vaccination or periodic mass vaccination even when there is a perfect vaccine (i.e., VE=1 indefinitely). We also find that intermediate levels of migration continue to maximize vaccine impact for a perfect vaccine, but the optimal migration rate increases with vaccine performanc</w:t>
-      </w:r>
-      <w:r>
-        <w:t>e</w:t>
-      </w:r>
-      <w:r>
-        <w:t xml:space="preserve"> (</w:t>
-      </w:r>
-      <w:r>
-        <w:t>Fig S5</w:t>
-      </w:r>
-      <w:r>
-        <w:t>)</w:t>
-      </w:r>
-      <w:r>
-        <w:t>.</w:t>
-      </w:r>
-      <w:r>
-        <w:t xml:space="preserve"> These findings support the use of mass vaccination to quickly introduce a new vaccine that henceforth is to become a member of the routine immunization program, as was done when the Salk inactivated polio vaccine was licensed in the 1950’s and was distributed </w:t>
-      </w:r>
-      <w:r>
-        <w:rPr>
-          <w:i/>
-        </w:rPr>
-        <w:t>en masse</w:t>
-      </w:r>
-      <w:r>
-        <w:t xml:space="preserve"> before becoming a routine childhood vaccine.</w:t>
-      </w:r>
-      <w:r>
-        <w:fldChar w:fldCharType="begin" w:fldLock="1"/>
-      </w:r>
-      <w:r>
-        <w:instrText>ADDIN CSL_CITATION { "citationItems" : [ { "id" : "ITEM-1", "itemData" : { "ISBN" : "0070-217X", "abstract" : "With increased demand for smallpox vaccination during the nineteenth century, vaccination days - early mass vaccination campaigns - were conducted over time-limited periods to rapidly and efficiently protect maximum numbers of susceptible persons. Two centuries later, the challenge to rapidly and efficiently protect populations by mass vaccintion continues, despite the strengthening of routine immunization services in many countries through the Expanded Programme on Immunization strategies and GAVI support. Perhaps the most widely accepted reason formass vaccination is to rapidly increase population (herd) immunity in the setting of an existing or potential outbreak, thereby limiting the morbidity and mortality thatmight result, especially when there has been no routine vaccination, or because populations have been displaced and routine immunization services disrupted. A second important use of mass vaccination is to accelerate disease control to rapidly increase coverage with a new vaccine at the time of its introduction into routine immunization programmes, and to attain the herd immunity levels required to meet international targets for eradication and mortality reduction. In the twenty-first century, mass vaccination and routine immunization remain a necessary alliance for attaining both national and international goals in the control of vaccine preventable disease.", "author" : [ { "dropping-particle" : "", "family" : "Heymann", "given" : "David L", "non-dropping-particle" : "", "parse-names" : false, "suffix" : "" }, { "dropping-particle" : "", "family" : "Aylward", "given" : "R B", "non-dropping-particle" : "", "parse-names" : false, "suffix" : "" } ], "container-title" : "Current Topics in Microbiology and Immunology", "id" : "ITEM-1", "issued" : { "date-parts" : [ [ "2006" ] ] }, "page" : "1-16", "title" : "Mass vaccination: When and why", "type" : "article-journal", "volume" : "304" }, "uris" : [ "http://www.mendeley.com/documents/?uuid=e67bc3db-3ad1-43a7-92aa-7f2fe5f3b89a" ] } ], "mendeley" : { "formattedCitation" : "&lt;sup&gt;3&lt;/sup&gt;", "plainTextFormattedCitation" : "3", "previouslyFormattedCitation" : "&lt;sup&gt;3&lt;/sup&gt;" }, "properties" : { "noteIndex" : 0 }, "schema" : "https://github.com/citation-style-language/schema/raw/master/csl-citation.json" }</w:instrText>
-      </w:r>
-      <w:r>
-        <w:fldChar w:fldCharType="separate"/>
-      </w:r>
-      <w:r>
-        <w:rPr>
-          <w:noProof/>
-          <w:vertAlign w:val="superscript"/>
-        </w:rPr>
-        <w:t>3</w:t>
-      </w:r>
-      <w:r>
-        <w:fldChar w:fldCharType="end"/>
-      </w:r>
-    </w:p>
-    <w:p/>
-    <w:p>
-      <w:r>
-        <w:t>The phenomenon of waning herd immunity also has strong implications on disease control strategies that include mass vaccination or “mop up” vaccination</w:t>
-      </w:r>
-      <w:r>
-        <w:t>, such as measles</w:t>
-      </w:r>
-      <w:r>
-        <w:fldChar w:fldCharType="begin" w:fldLock="1"/>
-      </w:r>
-      <w:r>
-        <w:instrText>ADDIN CSL_CITATION { "citationItems" : [ { "id" : "ITEM-1", "itemData" : { "DOI" : "10.1016/S0140-6736(02)08517-3", "ISBN" : "0140-6736 (Print)\\n0140-6736 (Linking)", "ISSN" : "01406736", "PMID" : "12047966", "abstract" : "Background: Measles is the leading cause of vaccine-preventable death in Africa. Regional measles elimination is considered feasible using current vaccines and a series of WHO-recommended strategies. We aimed to interrupt transmission of measles, and to use case-based surveillance to show the effect of such interruption. Methods: In southern Africa from 1996, seven countries with a total population of approximately 70 million and with relatively high routine vaccination coverage implemented measles elimination strategies. In addition to routine measles immunisation at 9 months of age, these included nationwide catch-up campaigns among children aged 9months to 14 years, then follow-up campaigns every 3-4 years among children aged 9-59 months, and the establishment of case-based measles surveillance with serological diagnostic confirmation. Results: Nearly 24 million children aged 9 months to 14 years were vaccinated, with overall vaccination coverage of 91%. Reported clinical measles cases declined from 60 000 in 1996 to 117 laboratory-confirmed measles cases in 2000. Reported measles deaths declined from 166 in 1996 to zero in 2000. No increase in adverse events was noted after the measles vaccination campaign. Conclusion: A reduction in measles mortality and morbidity can be achieved in very low-income countries, in countries that split their vaccination campaigns by geographical area or by age-group of the target population, and where initial routine measles vaccination coverage among infants was &lt;90%, even when prevalance of HIV/AIDS was extremely high. Continued high-level national commitment will be crucial to implementation and maintenance of proven strategies in southern Africa.", "author" : [ { "dropping-particle" : "", "family" : "Biellik", "given" : "Robin", "non-dropping-particle" : "", "parse-names" : false, "suffix" : "" }, { "dropping-particle" : "", "family" : "Madema", "given" : "Simon", "non-dropping-particle" : "", "parse-names" : false, "suffix" : "" }, { "dropping-particle" : "", "family" : "Taole", "given" : "Anne", "non-dropping-particle" : "", "parse-names" : false, "suffix" : "" }, { "dropping-particle" : "", "family" : "Kutsulukuta", "given" : "Agnes", "non-dropping-particle" : "", "parse-names" : false, "suffix" : "" }, { "dropping-particle" : "", "family" : "Allies", "given" : "Ernestina", "non-dropping-particle" : "", "parse-names" : false, "suffix" : "" }, { "dropping-particle" : "", "family" : "Eggers", "given" : "Rudi", "non-dropping-particle" : "", "parse-names" : false, "suffix" : "" }, { "dropping-particle" : "", "family" : "Ngcobo", "given" : "Ntombenhle", "non-dropping-particle" : "", "parse-names" : false, "suffix" : "" }, { "dropping-particle" : "", "family" : "Nxumalo", "given" : "Mavis", "non-dropping-particle" : "", "parse-names" : false, "suffix" : "" }, { "dropping-particle" : "", "family" : "Shearley", "given" : "Adelaide", "non-dropping-particle" : "", "parse-names" : false, "suffix" : "" }, { "dropping-particle" : "", "family" : "Mabuzane", "given" : "Egleah", "non-dropping-particle" : "", "parse-names" : false, "suffix" : "" }, { "dropping-particle" : "", "family" : "Kufa", "given" : "Erica", "non-dropping-particle" : "", "parse-names" : false, "suffix" : "" }, { "dropping-particle" : "", "family" : "Okwo-Bele", "given" : "Jean Marie", "non-dropping-particle" : "", "parse-names" : false, "suffix" : "" } ], "container-title" : "Lancet", "id" : "ITEM-1", "issue" : "9317", "issued" : { "date-parts" : [ [ "2002" ] ] }, "page" : "1564-1568", "title" : "First 5 years of measles elimination in southern Africa: 1996-2000", "type" : "article-journal", "volume" : "359" }, "uris" : [ "http://www.mendeley.com/documents/?uuid=e181eed5-2c3b-42bd-a854-f1545bb62b89" ] } ], "mendeley" : { "formattedCitation" : "&lt;sup&gt;37&lt;/sup&gt;", "plainTextFormattedCitation" : "37", "previouslyFormattedCitation" : "&lt;sup&gt;37&lt;/sup&gt;" }, "properties" : { "noteIndex" : 0 }, "schema" : "https://github.com/citation-style-language/schema/raw/master/csl-citation.json" }</w:instrText>
-      </w:r>
-      <w:r>
-        <w:fldChar w:fldCharType="separate"/>
-      </w:r>
-      <w:r>
-        <w:rPr>
-          <w:noProof/>
-          <w:vertAlign w:val="superscript"/>
-        </w:rPr>
-        <w:t>37</w:t>
-      </w:r>
-      <w:r>
-        <w:fldChar w:fldCharType="end"/>
-      </w:r>
-      <w:r>
-        <w:t xml:space="preserve"> and yellow fever.</w:t>
-      </w:r>
-      <w:r>
-        <w:fldChar w:fldCharType="begin" w:fldLock="1"/>
-      </w:r>
-      <w:r>
-        <w:instrText>ADDIN CSL_CITATION { "citationItems" : [ { "id" : "ITEM-1", "itemData" : { "author" : [ { "dropping-particle" : "", "family" : "WHO-UNICEF", "given" : "", "non-dropping-particle" : "", "parse-names" : false, "suffix" : "" } ], "id" : "ITEM-1", "issued" : { "date-parts" : [ [ "2010" ] ] }, "number-of-pages" : "4", "title" : "Yellow Fever Initiative: Providing an opportunity of a lifetime", "type" : "report" }, "uris" : [ "http://www.mendeley.com/documents/?uuid=bef8840a-5883-40e6-9d97-e2e4fdb26066" ] } ], "mendeley" : { "formattedCitation" : "&lt;sup&gt;38&lt;/sup&gt;", "plainTextFormattedCitation" : "38" }, "properties" : { "noteIndex" : 0 }, "schema" : "https://github.com/citation-style-language/schema/raw/master/csl-citation.json" }</w:instrText>
-      </w:r>
-      <w:r>
-        <w:fldChar w:fldCharType="separate"/>
-      </w:r>
-      <w:r>
-        <w:rPr>
-          <w:noProof/>
-          <w:vertAlign w:val="superscript"/>
-        </w:rPr>
-        <w:t>38</w:t>
-      </w:r>
-      <w:r>
-        <w:fldChar w:fldCharType="end"/>
-      </w:r>
-      <w:r>
-        <w:t xml:space="preserve"> For yellow fever in particular, fractional vaccine doses have been used to extend vaccine supply under the assumption that VE of fractional doses lasts at least one year.</w:t>
-      </w:r>
-      <w:r>
-        <w:fldChar w:fldCharType="begin" w:fldLock="1"/>
-      </w:r>
-      <w:r>
-        <w:instrText>ADDIN CSL_CITATION { "citationItems" : [ { "id" : "ITEM-1", "itemData" : { "DOI" : "10.1016/S0140-6736(16)31838-4", "ISSN" : "01406736", "author" : [ { "dropping-particle" : "", "family" : "Wu", "given" : "Joseph T", "non-dropping-particle" : "", "parse-names" : false, "suffix" : "" }, { "dropping-particle" : "", "family" : "Peak", "given" : "Corey M", "non-dropping-particle" : "", "parse-names" : false, "suffix" : "" }, { "dropping-particle" : "", "family" : "Leung", "given" : "Gabriel M", "non-dropping-particle" : "", "parse-names" : false, "suffix" : "" }, { "dropping-particle" : "", "family" : "Lipsitch", "given" : "Marc", "non-dropping-particle" : "", "parse-names" : false, "suffix" : "" } ], "container-title" : "The Lancet", "id" : "ITEM-1", "issue" : "16", "issued" : { "date-parts" : [ [ "2016", "11" ] ] }, "page" : "053421", "publisher" : "Elsevier Ltd", "title" : "Fractional dosing of yellow fever vaccine to extend supply: a modelling study", "type" : "article-journal", "volume" : "6736" }, "uris" : [ "http://www.mendeley.com/documents/?uuid=3839998a-ef83-4e97-acdf-bcfce5dde720" ] } ], "mendeley" : { "formattedCitation" : "&lt;sup&gt;39&lt;/sup&gt;", "plainTextFormattedCitation" : "39", "previouslyFormattedCitation" : "&lt;sup&gt;38&lt;/sup&gt;" }, "properties" : { "noteIndex" : 0 }, "schema" : "https://github.com/citation-style-language/schema/raw/master/csl-citation.json" }</w:instrText>
-      </w:r>
-      <w:r>
-        <w:fldChar w:fldCharType="separate"/>
-      </w:r>
-      <w:r>
-        <w:rPr>
-          <w:noProof/>
-          <w:vertAlign w:val="superscript"/>
-        </w:rPr>
-        <w:t>39</w:t>
-      </w:r>
-      <w:r>
-        <w:fldChar w:fldCharType="end"/>
-      </w:r>
-      <w:r>
-        <w:t xml:space="preserve"> </w:t>
-      </w:r>
-      <w:r>
-        <w:t>Following the mass vaccination of 25 million people in Angola and The Democratic Republic of the Congo, routine vaccination may be the most efficient way to hencefo</w:t>
-      </w:r>
-      <w:r>
-        <w:t>rth sustain herd immunity in the</w:t>
-      </w:r>
-      <w:r>
-        <w:t>s</w:t>
-      </w:r>
-      <w:r>
-        <w:t>e</w:t>
-      </w:r>
-      <w:r>
-        <w:t xml:space="preserve"> population</w:t>
-      </w:r>
-      <w:r>
-        <w:t>s,</w:t>
-      </w:r>
-      <w:r>
-        <w:t xml:space="preserve"> should</w:t>
-      </w:r>
-      <w:r>
-        <w:t xml:space="preserve"> this</w:t>
-      </w:r>
-      <w:r>
-        <w:t xml:space="preserve"> be the goal. </w:t>
-      </w:r>
-      <w:r>
-        <w:t>Human mobility and waning herd immunity are key considerations for when these urban populations should be revaccinated.</w:t>
-      </w:r>
-    </w:p>
-    <w:p/>
-    <w:p>
-      <w:pPr>
-        <w:rPr>
-          <w:b/>
-        </w:rPr>
-      </w:pPr>
+        <w:t xml:space="preserve">Herd immunity is a key target for the control of vaccine-preventable diseases and can be monitored over time using information on the VE(t) profile and population turnover rates. We show this information can be essential for optimizing revaccination strategies, targeting vaccine stockpiles, and explaining re-emergence of outbreaks in a previously vaccinated population. </w:t>
+      </w:r>
       <w:r>
         <w:rPr>
           <w:b/>
@@ -7513,14 +7515,12 @@
             </m:r>
           </m:sub>
         </m:sSub>
-        <w:proofErr w:type="gramStart"/>
         <m:r>
           <w:rPr>
             <w:rFonts w:ascii="Cambria Math" w:hAnsi="Cambria Math"/>
           </w:rPr>
           <m:t>,…,</m:t>
         </m:r>
-        <w:proofErr w:type="gramEnd"/>
         <m:sSub>
           <m:sSubPr>
             <m:ctrlPr>
@@ -7594,7 +7594,6 @@
         </w:rPr>
         <w:t>. Changes in the proportion of the population susceptible (</w:t>
       </w:r>
-      <w:proofErr w:type="gramStart"/>
       <m:oMath>
         <m:r>
           <m:rPr>
@@ -7603,17 +7602,7 @@
           <w:rPr>
             <w:rFonts w:ascii="Cambria Math" w:hAnsi="Cambria Math"/>
           </w:rPr>
-          <m:t>X(</m:t>
-        </m:r>
-        <w:proofErr w:type="gramEnd"/>
-        <m:r>
-          <m:rPr>
-            <m:sty m:val="bi"/>
-          </m:rPr>
-          <w:rPr>
-            <w:rFonts w:ascii="Cambria Math" w:hAnsi="Cambria Math"/>
-          </w:rPr>
-          <m:t>t)</m:t>
+          <m:t>X(t)</m:t>
         </m:r>
       </m:oMath>
       <w:r>
@@ -7719,16 +7708,8 @@
         <w:rPr>
           <w:b/>
         </w:rPr>
-        <w:t xml:space="preserve">. </w:t>
-      </w:r>
-      <w:proofErr w:type="gramStart"/>
-      <w:r>
-        <w:rPr>
-          <w:b/>
-        </w:rPr>
-        <w:t>Changes in the probability of an outbreak as a function of years since vaccination.</w:t>
-      </w:r>
-      <w:proofErr w:type="gramEnd"/>
+        <w:t>. Changes in the probability of an outbreak as a function of years since vaccination.</w:t>
+      </w:r>
       <w:r>
         <w:t xml:space="preserve"> </w:t>
       </w:r>
@@ -7850,7 +7831,19 @@
         <w:rPr>
           <w:b/>
         </w:rPr>
-        <w:t>Fig 4. Vaccine strategies to maximize DHI.</w:t>
+        <w:t xml:space="preserve">Fig 4. </w:t>
+      </w:r>
+      <w:r>
+        <w:rPr>
+          <w:b/>
+        </w:rPr>
+        <w:t>Revaccination</w:t>
+      </w:r>
+      <w:r>
+        <w:rPr>
+          <w:b/>
+        </w:rPr>
+        <w:t xml:space="preserve"> strategies to maximize DHI.</w:t>
       </w:r>
     </w:p>
     <w:p>
@@ -7869,15 +7862,7 @@
         <w:t>Recurring</w:t>
       </w:r>
       <w:r>
-        <w:t xml:space="preserve"> mass vaccination with 100% coverage of </w:t>
-      </w:r>
-      <w:proofErr w:type="spellStart"/>
-      <w:r>
-        <w:t>susceptibles</w:t>
-      </w:r>
-      <w:proofErr w:type="spellEnd"/>
-      <w:r>
-        <w:t xml:space="preserve"> every year (dashed line) or two years (dotted line) is shown to periodically achieve then lose herd immunity, as recorded by the faded horizontal lines below. (B) Mass vaccination of 80% followed by routine vaccination of 8 (green), 12 (teal), or 16 (purple) individuals per day is shown to maximize DHI. (C) Routine vaccination only. The following are held constant for all simulations: population size = 10,000; maximum vaccine courses = 30,000; R</w:t>
+        <w:t xml:space="preserve"> mass vaccination with 100% coverage of susceptibles every year (dashed line) or two years (dotted line) is shown to periodically achieve then lose herd immunity, as recorded by the faded horizontal lines below. (B) Mass vaccination of 80% followed by routine vaccination of 8 (green), 12 (teal), or 16 (purple) individuals per day is shown to maximize DHI. (C) Routine vaccination only. The following are held constant for all simulations: population size = 10,000; maximum vaccine courses = 30,000; R</w:t>
       </w:r>
       <w:r>
         <w:rPr>
@@ -7999,23 +7984,10 @@
         <w:t>estimate</w:t>
       </w:r>
       <w:r>
-        <w:t xml:space="preserve">d migration rates for Calcutta, </w:t>
-      </w:r>
-      <w:proofErr w:type="spellStart"/>
-      <w:r>
-        <w:t>Bentiu</w:t>
-      </w:r>
-      <w:proofErr w:type="spellEnd"/>
-      <w:r>
-        <w:t xml:space="preserve"> </w:t>
-      </w:r>
-      <w:proofErr w:type="spellStart"/>
-      <w:r>
-        <w:t>PoC</w:t>
-      </w:r>
-      <w:proofErr w:type="spellEnd"/>
-      <w:r>
-        <w:t xml:space="preserve"> Camp</w:t>
+        <w:t>d migration rates for Calcutta, Bentiu</w:t>
+      </w:r>
+      <w:r>
+        <w:t xml:space="preserve"> PoC Camp</w:t>
       </w:r>
       <w:r>
         <w:t>, and Dhaka</w:t>
@@ -8058,55 +8030,23 @@
         </w:rPr>
         <w:t xml:space="preserve">Fig 6. </w:t>
       </w:r>
-      <w:proofErr w:type="spellStart"/>
-      <w:proofErr w:type="gramStart"/>
       <w:r>
         <w:rPr>
           <w:b/>
         </w:rPr>
-        <w:t>Bentiu</w:t>
-      </w:r>
-      <w:proofErr w:type="spellEnd"/>
-      <w:r>
-        <w:rPr>
-          <w:b/>
-        </w:rPr>
-        <w:t xml:space="preserve"> </w:t>
-      </w:r>
-      <w:proofErr w:type="spellStart"/>
-      <w:r>
-        <w:rPr>
-          <w:b/>
-        </w:rPr>
-        <w:t>PoC</w:t>
-      </w:r>
-      <w:proofErr w:type="spellEnd"/>
-      <w:r>
-        <w:rPr>
-          <w:b/>
-        </w:rPr>
-        <w:t xml:space="preserve"> Camp case study.</w:t>
-      </w:r>
-      <w:proofErr w:type="gramEnd"/>
+        <w:t>Bentiu PoC Camp case study.</w:t>
+      </w:r>
     </w:p>
     <w:p>
       <w:r>
         <w:t xml:space="preserve">(A) Estimated population size (blue line), individuals vaccinated assuming two-dose coverage (green bars), and case counts in October and November (grey bars). IOM began reporting entries and exits in December 2015 and are represented by the feint green and red ribbons around the blue line. (B) The proportion susceptible over time decreases due to mass vaccination events, and increases quickly during periods of population growth due to influx of new camp residents assumed to be susceptible. (C) The probability that a single case sparks an outbreak of at least 50 cases increases with </w:t>
       </w:r>
-      <w:proofErr w:type="gramStart"/>
       <m:oMath>
         <m:r>
           <w:rPr>
             <w:rFonts w:ascii="Cambria Math" w:hAnsi="Cambria Math"/>
           </w:rPr>
-          <m:t>X(</m:t>
-        </m:r>
-        <w:proofErr w:type="gramEnd"/>
-        <m:r>
-          <w:rPr>
-            <w:rFonts w:ascii="Cambria Math" w:hAnsi="Cambria Math"/>
-          </w:rPr>
-          <m:t>t)</m:t>
+          <m:t>X(t)</m:t>
         </m:r>
       </m:oMath>
       <w:r>
@@ -8133,7 +8073,6 @@
         <w:rPr>
           <w:b/>
         </w:rPr>
-        <w:lastRenderedPageBreak/>
         <w:t>REFERE</w:t>
       </w:r>
       <w:r>
@@ -8650,7 +8589,7 @@
           <w:noProof/>
         </w:rPr>
         <w:tab/>
-        <w:t xml:space="preserve">Sur D, Kanungo S, Sah B, </w:t>
+        <w:t xml:space="preserve">McLean AR, Anderson RM. Measles in developing countries. Part II. The predicted impact of mass vaccination. </w:t>
       </w:r>
       <w:r>
         <w:rPr>
@@ -8659,30 +8598,14 @@
           <w:iCs/>
           <w:noProof/>
         </w:rPr>
-        <w:t>et al.</w:t>
-      </w:r>
-      <w:r>
-        <w:rPr>
-          <w:rFonts w:ascii="Cambria" w:hAnsi="Cambria"/>
-          <w:noProof/>
-        </w:rPr>
-        <w:t xml:space="preserve"> Efficacy of a Low-Cost, inactivated Whole-Cell oral cholera vaccine: Results from 3 years of Follow-Up of a randomized, controlled trial. </w:t>
-      </w:r>
-      <w:r>
-        <w:rPr>
-          <w:rFonts w:ascii="Cambria" w:hAnsi="Cambria"/>
-          <w:i/>
-          <w:iCs/>
-          <w:noProof/>
-        </w:rPr>
-        <w:t>PLoS Negl Trop Dis</w:t>
-      </w:r>
-      <w:r>
-        <w:rPr>
-          <w:rFonts w:ascii="Cambria" w:hAnsi="Cambria"/>
-          <w:noProof/>
-        </w:rPr>
-        <w:t xml:space="preserve"> 2011; </w:t>
+        <w:t>Epidemiol Infect</w:t>
+      </w:r>
+      <w:r>
+        <w:rPr>
+          <w:rFonts w:ascii="Cambria" w:hAnsi="Cambria"/>
+          <w:noProof/>
+        </w:rPr>
+        <w:t xml:space="preserve"> 1988; </w:t>
       </w:r>
       <w:r>
         <w:rPr>
@@ -8691,14 +8614,14 @@
           <w:bCs/>
           <w:noProof/>
         </w:rPr>
-        <w:t>5</w:t>
-      </w:r>
-      <w:r>
-        <w:rPr>
-          <w:rFonts w:ascii="Cambria" w:hAnsi="Cambria"/>
-          <w:noProof/>
-        </w:rPr>
-        <w:t>: 1–6.</w:t>
+        <w:t>100</w:t>
+      </w:r>
+      <w:r>
+        <w:rPr>
+          <w:rFonts w:ascii="Cambria" w:hAnsi="Cambria"/>
+          <w:noProof/>
+        </w:rPr>
+        <w:t>: 419–42.</w:t>
       </w:r>
     </w:p>
     <w:p>
@@ -8726,7 +8649,7 @@
           <w:noProof/>
         </w:rPr>
         <w:tab/>
-        <w:t xml:space="preserve">Qadri F, Ali M, Chowdhury F, </w:t>
+        <w:t xml:space="preserve">Mclean AR, Blower SM. Imperfect Vaccines and Herd Immunity to HIV. </w:t>
       </w:r>
       <w:r>
         <w:rPr>
@@ -8735,30 +8658,14 @@
           <w:iCs/>
           <w:noProof/>
         </w:rPr>
-        <w:t>et al.</w:t>
-      </w:r>
-      <w:r>
-        <w:rPr>
-          <w:rFonts w:ascii="Cambria" w:hAnsi="Cambria"/>
-          <w:noProof/>
-        </w:rPr>
-        <w:t xml:space="preserve"> Feasibility and effectiveness of oral cholera vaccine in an urban endemic setting in Bangladesh: a cluster randomised open-label trial. </w:t>
-      </w:r>
-      <w:r>
-        <w:rPr>
-          <w:rFonts w:ascii="Cambria" w:hAnsi="Cambria"/>
-          <w:i/>
-          <w:iCs/>
-          <w:noProof/>
-        </w:rPr>
-        <w:t>Lancet</w:t>
-      </w:r>
-      <w:r>
-        <w:rPr>
-          <w:rFonts w:ascii="Cambria" w:hAnsi="Cambria"/>
-          <w:noProof/>
-        </w:rPr>
-        <w:t xml:space="preserve"> 2015; </w:t>
+        <w:t>Proc R Soc B Biol Sci</w:t>
+      </w:r>
+      <w:r>
+        <w:rPr>
+          <w:rFonts w:ascii="Cambria" w:hAnsi="Cambria"/>
+          <w:noProof/>
+        </w:rPr>
+        <w:t xml:space="preserve"> 1993; </w:t>
       </w:r>
       <w:r>
         <w:rPr>
@@ -8767,14 +8674,14 @@
           <w:bCs/>
           <w:noProof/>
         </w:rPr>
-        <w:t>6736</w:t>
-      </w:r>
-      <w:r>
-        <w:rPr>
-          <w:rFonts w:ascii="Cambria" w:hAnsi="Cambria"/>
-          <w:noProof/>
-        </w:rPr>
-        <w:t>: 1–10.</w:t>
+        <w:t>253</w:t>
+      </w:r>
+      <w:r>
+        <w:rPr>
+          <w:rFonts w:ascii="Cambria" w:hAnsi="Cambria"/>
+          <w:noProof/>
+        </w:rPr>
+        <w:t>: 9–13.</w:t>
       </w:r>
     </w:p>
     <w:p>
@@ -8802,7 +8709,7 @@
           <w:noProof/>
         </w:rPr>
         <w:tab/>
-        <w:t xml:space="preserve">McLean AR, Anderson RM. Measles in developing countries. Part II. The predicted impact of mass vaccination. </w:t>
+        <w:t xml:space="preserve">Blower S, Schwartz EJ, Mills J. Forecasting the future of HIV epidemics: The impact of antiretroviral therapies &amp; imperfect vaccines. </w:t>
       </w:r>
       <w:r>
         <w:rPr>
@@ -8811,14 +8718,14 @@
           <w:iCs/>
           <w:noProof/>
         </w:rPr>
-        <w:t>Epidemiol Infect</w:t>
-      </w:r>
-      <w:r>
-        <w:rPr>
-          <w:rFonts w:ascii="Cambria" w:hAnsi="Cambria"/>
-          <w:noProof/>
-        </w:rPr>
-        <w:t xml:space="preserve"> 1988; </w:t>
+        <w:t>AIDS Rev</w:t>
+      </w:r>
+      <w:r>
+        <w:rPr>
+          <w:rFonts w:ascii="Cambria" w:hAnsi="Cambria"/>
+          <w:noProof/>
+        </w:rPr>
+        <w:t xml:space="preserve"> 2003; </w:t>
       </w:r>
       <w:r>
         <w:rPr>
@@ -8827,14 +8734,14 @@
           <w:bCs/>
           <w:noProof/>
         </w:rPr>
-        <w:t>100</w:t>
-      </w:r>
-      <w:r>
-        <w:rPr>
-          <w:rFonts w:ascii="Cambria" w:hAnsi="Cambria"/>
-          <w:noProof/>
-        </w:rPr>
-        <w:t>: 419–42.</w:t>
+        <w:t>5</w:t>
+      </w:r>
+      <w:r>
+        <w:rPr>
+          <w:rFonts w:ascii="Cambria" w:hAnsi="Cambria"/>
+          <w:noProof/>
+        </w:rPr>
+        <w:t>: 113–25.</w:t>
       </w:r>
     </w:p>
     <w:p>
@@ -8862,7 +8769,7 @@
           <w:noProof/>
         </w:rPr>
         <w:tab/>
-        <w:t xml:space="preserve">Mclean AR, Blower SM. Imperfect Vaccines and Herd Immunity to HIV. </w:t>
+        <w:t xml:space="preserve">Mossong J, Muller CP. Modelling measles re-emergence as a result of waning of immunity in vaccinated populations. </w:t>
       </w:r>
       <w:r>
         <w:rPr>
@@ -8871,14 +8778,14 @@
           <w:iCs/>
           <w:noProof/>
         </w:rPr>
-        <w:t>Proc R Soc B Biol Sci</w:t>
-      </w:r>
-      <w:r>
-        <w:rPr>
-          <w:rFonts w:ascii="Cambria" w:hAnsi="Cambria"/>
-          <w:noProof/>
-        </w:rPr>
-        <w:t xml:space="preserve"> 1993; </w:t>
+        <w:t>Vaccine</w:t>
+      </w:r>
+      <w:r>
+        <w:rPr>
+          <w:rFonts w:ascii="Cambria" w:hAnsi="Cambria"/>
+          <w:noProof/>
+        </w:rPr>
+        <w:t xml:space="preserve"> 2003; </w:t>
       </w:r>
       <w:r>
         <w:rPr>
@@ -8887,14 +8794,14 @@
           <w:bCs/>
           <w:noProof/>
         </w:rPr>
-        <w:t>253</w:t>
-      </w:r>
-      <w:r>
-        <w:rPr>
-          <w:rFonts w:ascii="Cambria" w:hAnsi="Cambria"/>
-          <w:noProof/>
-        </w:rPr>
-        <w:t>: 9–13.</w:t>
+        <w:t>21</w:t>
+      </w:r>
+      <w:r>
+        <w:rPr>
+          <w:rFonts w:ascii="Cambria" w:hAnsi="Cambria"/>
+          <w:noProof/>
+        </w:rPr>
+        <w:t>: 4597–603.</w:t>
       </w:r>
     </w:p>
     <w:p>
@@ -8922,7 +8829,7 @@
           <w:noProof/>
         </w:rPr>
         <w:tab/>
-        <w:t xml:space="preserve">Blower S, Schwartz EJ, Mills J. Forecasting the future of HIV epidemics: The impact of antiretroviral therapies &amp; imperfect vaccines. </w:t>
+        <w:t xml:space="preserve">MAGPANTAY FMG, DOMENECH DE CELLÈS M, ROHANI P, KING AA. Pertussis immunity and epidemiology: mode and duration of vaccine-induced immunity. </w:t>
       </w:r>
       <w:r>
         <w:rPr>
@@ -8931,14 +8838,14 @@
           <w:iCs/>
           <w:noProof/>
         </w:rPr>
-        <w:t>AIDS Rev</w:t>
-      </w:r>
-      <w:r>
-        <w:rPr>
-          <w:rFonts w:ascii="Cambria" w:hAnsi="Cambria"/>
-          <w:noProof/>
-        </w:rPr>
-        <w:t xml:space="preserve"> 2003; </w:t>
+        <w:t>Parasitology</w:t>
+      </w:r>
+      <w:r>
+        <w:rPr>
+          <w:rFonts w:ascii="Cambria" w:hAnsi="Cambria"/>
+          <w:noProof/>
+        </w:rPr>
+        <w:t xml:space="preserve"> 2016; </w:t>
       </w:r>
       <w:r>
         <w:rPr>
@@ -8947,14 +8854,14 @@
           <w:bCs/>
           <w:noProof/>
         </w:rPr>
-        <w:t>5</w:t>
-      </w:r>
-      <w:r>
-        <w:rPr>
-          <w:rFonts w:ascii="Cambria" w:hAnsi="Cambria"/>
-          <w:noProof/>
-        </w:rPr>
-        <w:t>: 113–25.</w:t>
+        <w:t>143</w:t>
+      </w:r>
+      <w:r>
+        <w:rPr>
+          <w:rFonts w:ascii="Cambria" w:hAnsi="Cambria"/>
+          <w:noProof/>
+        </w:rPr>
+        <w:t>: 835–49.</w:t>
       </w:r>
     </w:p>
     <w:p>
@@ -8982,7 +8889,7 @@
           <w:noProof/>
         </w:rPr>
         <w:tab/>
-        <w:t xml:space="preserve">Mossong J, Muller CP. Modelling measles re-emergence as a result of waning of immunity in vaccinated populations. </w:t>
+        <w:t xml:space="preserve">Metcalf CJE, Lessler J, Klepac P, Cutts F, Grenfell BT. Impact of birth rate, seasonality and transmission rate on minimum levels of coverage needed for rubella vaccination. </w:t>
       </w:r>
       <w:r>
         <w:rPr>
@@ -8991,14 +8898,14 @@
           <w:iCs/>
           <w:noProof/>
         </w:rPr>
-        <w:t>Vaccine</w:t>
-      </w:r>
-      <w:r>
-        <w:rPr>
-          <w:rFonts w:ascii="Cambria" w:hAnsi="Cambria"/>
-          <w:noProof/>
-        </w:rPr>
-        <w:t xml:space="preserve"> 2003; </w:t>
+        <w:t>Epidemiol Infect</w:t>
+      </w:r>
+      <w:r>
+        <w:rPr>
+          <w:rFonts w:ascii="Cambria" w:hAnsi="Cambria"/>
+          <w:noProof/>
+        </w:rPr>
+        <w:t xml:space="preserve"> 2012; </w:t>
       </w:r>
       <w:r>
         <w:rPr>
@@ -9007,14 +8914,14 @@
           <w:bCs/>
           <w:noProof/>
         </w:rPr>
-        <w:t>21</w:t>
-      </w:r>
-      <w:r>
-        <w:rPr>
-          <w:rFonts w:ascii="Cambria" w:hAnsi="Cambria"/>
-          <w:noProof/>
-        </w:rPr>
-        <w:t>: 4597–603.</w:t>
+        <w:t>140</w:t>
+      </w:r>
+      <w:r>
+        <w:rPr>
+          <w:rFonts w:ascii="Cambria" w:hAnsi="Cambria"/>
+          <w:noProof/>
+        </w:rPr>
+        <w:t>: 2290–301.</w:t>
       </w:r>
     </w:p>
     <w:p>
@@ -9042,7 +8949,7 @@
           <w:noProof/>
         </w:rPr>
         <w:tab/>
-        <w:t xml:space="preserve">MAGPANTAY FMG, DOMENECH DE CELLÈS M, ROHANI P, KING AA. Pertussis immunity and epidemiology: mode and duration of vaccine-induced immunity. </w:t>
+        <w:t xml:space="preserve">Lloyd AL. Realistic distributions of infectious periods in epidemic models: changing patterns of persistence and dynamics. </w:t>
       </w:r>
       <w:r>
         <w:rPr>
@@ -9051,14 +8958,14 @@
           <w:iCs/>
           <w:noProof/>
         </w:rPr>
-        <w:t>Parasitology</w:t>
-      </w:r>
-      <w:r>
-        <w:rPr>
-          <w:rFonts w:ascii="Cambria" w:hAnsi="Cambria"/>
-          <w:noProof/>
-        </w:rPr>
-        <w:t xml:space="preserve"> 2016; </w:t>
+        <w:t>Theor Popul Biol</w:t>
+      </w:r>
+      <w:r>
+        <w:rPr>
+          <w:rFonts w:ascii="Cambria" w:hAnsi="Cambria"/>
+          <w:noProof/>
+        </w:rPr>
+        <w:t xml:space="preserve"> 2001; </w:t>
       </w:r>
       <w:r>
         <w:rPr>
@@ -9067,14 +8974,14 @@
           <w:bCs/>
           <w:noProof/>
         </w:rPr>
-        <w:t>143</w:t>
-      </w:r>
-      <w:r>
-        <w:rPr>
-          <w:rFonts w:ascii="Cambria" w:hAnsi="Cambria"/>
-          <w:noProof/>
-        </w:rPr>
-        <w:t>: 835–49.</w:t>
+        <w:t>60</w:t>
+      </w:r>
+      <w:r>
+        <w:rPr>
+          <w:rFonts w:ascii="Cambria" w:hAnsi="Cambria"/>
+          <w:noProof/>
+        </w:rPr>
+        <w:t>: 59–71.</w:t>
       </w:r>
     </w:p>
     <w:p>
@@ -9102,7 +9009,7 @@
           <w:noProof/>
         </w:rPr>
         <w:tab/>
-        <w:t xml:space="preserve">Metcalf CJE, Lessler J, Klepac P, Cutts F, Grenfell BT. Impact of birth rate, seasonality and transmission rate on minimum levels of coverage needed for rubella vaccination. </w:t>
+        <w:t xml:space="preserve">Krylova O, Earn DJD. Effects of the infectious period distribution on predicted transitions in childhood disease dynamics. </w:t>
       </w:r>
       <w:r>
         <w:rPr>
@@ -9111,14 +9018,14 @@
           <w:iCs/>
           <w:noProof/>
         </w:rPr>
-        <w:t>Epidemiol Infect</w:t>
-      </w:r>
-      <w:r>
-        <w:rPr>
-          <w:rFonts w:ascii="Cambria" w:hAnsi="Cambria"/>
-          <w:noProof/>
-        </w:rPr>
-        <w:t xml:space="preserve"> 2012; </w:t>
+        <w:t>J R Soc Interface</w:t>
+      </w:r>
+      <w:r>
+        <w:rPr>
+          <w:rFonts w:ascii="Cambria" w:hAnsi="Cambria"/>
+          <w:noProof/>
+        </w:rPr>
+        <w:t xml:space="preserve"> 2013; </w:t>
       </w:r>
       <w:r>
         <w:rPr>
@@ -9127,14 +9034,14 @@
           <w:bCs/>
           <w:noProof/>
         </w:rPr>
-        <w:t>140</w:t>
-      </w:r>
-      <w:r>
-        <w:rPr>
-          <w:rFonts w:ascii="Cambria" w:hAnsi="Cambria"/>
-          <w:noProof/>
-        </w:rPr>
-        <w:t>: 2290–301.</w:t>
+        <w:t>10</w:t>
+      </w:r>
+      <w:r>
+        <w:rPr>
+          <w:rFonts w:ascii="Cambria" w:hAnsi="Cambria"/>
+          <w:noProof/>
+        </w:rPr>
+        <w:t>: 20130098.</w:t>
       </w:r>
     </w:p>
     <w:p>
@@ -9162,7 +9069,7 @@
           <w:noProof/>
         </w:rPr>
         <w:tab/>
-        <w:t xml:space="preserve">Lloyd AL. Realistic distributions of infectious periods in epidemic models: changing patterns of persistence and dynamics. </w:t>
+        <w:t xml:space="preserve">Soetaert K, Petzoldt T, Setzer RW. Package deSolve : Solving Initial Value Differential Equations in R. </w:t>
       </w:r>
       <w:r>
         <w:rPr>
@@ -9171,14 +9078,14 @@
           <w:iCs/>
           <w:noProof/>
         </w:rPr>
-        <w:t>Theor Popul Biol</w:t>
-      </w:r>
-      <w:r>
-        <w:rPr>
-          <w:rFonts w:ascii="Cambria" w:hAnsi="Cambria"/>
-          <w:noProof/>
-        </w:rPr>
-        <w:t xml:space="preserve"> 2001; </w:t>
+        <w:t>J Stat Softw</w:t>
+      </w:r>
+      <w:r>
+        <w:rPr>
+          <w:rFonts w:ascii="Cambria" w:hAnsi="Cambria"/>
+          <w:noProof/>
+        </w:rPr>
+        <w:t xml:space="preserve"> 2010; </w:t>
       </w:r>
       <w:r>
         <w:rPr>
@@ -9187,14 +9094,14 @@
           <w:bCs/>
           <w:noProof/>
         </w:rPr>
-        <w:t>60</w:t>
-      </w:r>
-      <w:r>
-        <w:rPr>
-          <w:rFonts w:ascii="Cambria" w:hAnsi="Cambria"/>
-          <w:noProof/>
-        </w:rPr>
-        <w:t>: 59–71.</w:t>
+        <w:t>33</w:t>
+      </w:r>
+      <w:r>
+        <w:rPr>
+          <w:rFonts w:ascii="Cambria" w:hAnsi="Cambria"/>
+          <w:noProof/>
+        </w:rPr>
+        <w:t>: 1–25.</w:t>
       </w:r>
     </w:p>
     <w:p>
@@ -9222,7 +9129,7 @@
           <w:noProof/>
         </w:rPr>
         <w:tab/>
-        <w:t xml:space="preserve">Krylova O, Earn DJD. Effects of the infectious period distribution on predicted transitions in childhood disease dynamics. </w:t>
+        <w:t xml:space="preserve">Clemens JD, Sack D a, Harris JR, </w:t>
       </w:r>
       <w:r>
         <w:rPr>
@@ -9231,14 +9138,30 @@
           <w:iCs/>
           <w:noProof/>
         </w:rPr>
-        <w:t>J R Soc Interface</w:t>
-      </w:r>
-      <w:r>
-        <w:rPr>
-          <w:rFonts w:ascii="Cambria" w:hAnsi="Cambria"/>
-          <w:noProof/>
-        </w:rPr>
-        <w:t xml:space="preserve"> 2013; </w:t>
+        <w:t>et al.</w:t>
+      </w:r>
+      <w:r>
+        <w:rPr>
+          <w:rFonts w:ascii="Cambria" w:hAnsi="Cambria"/>
+          <w:noProof/>
+        </w:rPr>
+        <w:t xml:space="preserve"> Field trial of oral cholera vaccines in Bangladesh: results from three-year follow-up. </w:t>
+      </w:r>
+      <w:r>
+        <w:rPr>
+          <w:rFonts w:ascii="Cambria" w:hAnsi="Cambria"/>
+          <w:i/>
+          <w:iCs/>
+          <w:noProof/>
+        </w:rPr>
+        <w:t>Lancet</w:t>
+      </w:r>
+      <w:r>
+        <w:rPr>
+          <w:rFonts w:ascii="Cambria" w:hAnsi="Cambria"/>
+          <w:noProof/>
+        </w:rPr>
+        <w:t xml:space="preserve"> 1990; </w:t>
       </w:r>
       <w:r>
         <w:rPr>
@@ -9247,14 +9170,14 @@
           <w:bCs/>
           <w:noProof/>
         </w:rPr>
-        <w:t>10</w:t>
-      </w:r>
-      <w:r>
-        <w:rPr>
-          <w:rFonts w:ascii="Cambria" w:hAnsi="Cambria"/>
-          <w:noProof/>
-        </w:rPr>
-        <w:t>: 20130098.</w:t>
+        <w:t>335</w:t>
+      </w:r>
+      <w:r>
+        <w:rPr>
+          <w:rFonts w:ascii="Cambria" w:hAnsi="Cambria"/>
+          <w:noProof/>
+        </w:rPr>
+        <w:t>: 270–3.</w:t>
       </w:r>
     </w:p>
     <w:p>
@@ -9282,7 +9205,7 @@
           <w:noProof/>
         </w:rPr>
         <w:tab/>
-        <w:t xml:space="preserve">Soetaert K, Petzoldt T, Setzer RW. Package deSolve : Solving Initial Value Differential Equations in R. </w:t>
+        <w:t xml:space="preserve">Durham LK, Longini IM, Halloran ME, Clemens JD, Nizam A, Rao M. Estimation of vaccine efficacy in the presence of waning: application to cholera vaccines. </w:t>
       </w:r>
       <w:r>
         <w:rPr>
@@ -9291,14 +9214,14 @@
           <w:iCs/>
           <w:noProof/>
         </w:rPr>
-        <w:t>J Stat Softw</w:t>
-      </w:r>
-      <w:r>
-        <w:rPr>
-          <w:rFonts w:ascii="Cambria" w:hAnsi="Cambria"/>
-          <w:noProof/>
-        </w:rPr>
-        <w:t xml:space="preserve"> 2010; </w:t>
+        <w:t>Am J Epidemiol</w:t>
+      </w:r>
+      <w:r>
+        <w:rPr>
+          <w:rFonts w:ascii="Cambria" w:hAnsi="Cambria"/>
+          <w:noProof/>
+        </w:rPr>
+        <w:t xml:space="preserve"> 1998; </w:t>
       </w:r>
       <w:r>
         <w:rPr>
@@ -9307,14 +9230,14 @@
           <w:bCs/>
           <w:noProof/>
         </w:rPr>
-        <w:t>33</w:t>
-      </w:r>
-      <w:r>
-        <w:rPr>
-          <w:rFonts w:ascii="Cambria" w:hAnsi="Cambria"/>
-          <w:noProof/>
-        </w:rPr>
-        <w:t>: 1–25.</w:t>
+        <w:t>147</w:t>
+      </w:r>
+      <w:r>
+        <w:rPr>
+          <w:rFonts w:ascii="Cambria" w:hAnsi="Cambria"/>
+          <w:noProof/>
+        </w:rPr>
+        <w:t>: 948–59.</w:t>
       </w:r>
     </w:p>
     <w:p>
@@ -9342,7 +9265,7 @@
           <w:noProof/>
         </w:rPr>
         <w:tab/>
-        <w:t xml:space="preserve">Clemens JD, Sack D a, Harris JR, </w:t>
+        <w:t xml:space="preserve">Sur D, Kanungo S, Sah B, </w:t>
       </w:r>
       <w:r>
         <w:rPr>
@@ -9358,7 +9281,7 @@
           <w:rFonts w:ascii="Cambria" w:hAnsi="Cambria"/>
           <w:noProof/>
         </w:rPr>
-        <w:t xml:space="preserve"> Field trial of oral cholera vaccines in Bangladesh: results from three-year follow-up. </w:t>
+        <w:t xml:space="preserve"> Efficacy of a Low-Cost, inactivated Whole-Cell oral cholera vaccine: Results from 3 years of Follow-Up of a randomized, controlled trial. </w:t>
       </w:r>
       <w:r>
         <w:rPr>
@@ -9367,14 +9290,14 @@
           <w:iCs/>
           <w:noProof/>
         </w:rPr>
-        <w:t>Lancet</w:t>
-      </w:r>
-      <w:r>
-        <w:rPr>
-          <w:rFonts w:ascii="Cambria" w:hAnsi="Cambria"/>
-          <w:noProof/>
-        </w:rPr>
-        <w:t xml:space="preserve"> 1990; </w:t>
+        <w:t>PLoS Negl Trop Dis</w:t>
+      </w:r>
+      <w:r>
+        <w:rPr>
+          <w:rFonts w:ascii="Cambria" w:hAnsi="Cambria"/>
+          <w:noProof/>
+        </w:rPr>
+        <w:t xml:space="preserve"> 2011; </w:t>
       </w:r>
       <w:r>
         <w:rPr>
@@ -9383,14 +9306,14 @@
           <w:bCs/>
           <w:noProof/>
         </w:rPr>
-        <w:t>335</w:t>
-      </w:r>
-      <w:r>
-        <w:rPr>
-          <w:rFonts w:ascii="Cambria" w:hAnsi="Cambria"/>
-          <w:noProof/>
-        </w:rPr>
-        <w:t>: 270–3.</w:t>
+        <w:t>5</w:t>
+      </w:r>
+      <w:r>
+        <w:rPr>
+          <w:rFonts w:ascii="Cambria" w:hAnsi="Cambria"/>
+          <w:noProof/>
+        </w:rPr>
+        <w:t>: 1–6.</w:t>
       </w:r>
     </w:p>
     <w:p>
@@ -9418,7 +9341,7 @@
           <w:noProof/>
         </w:rPr>
         <w:tab/>
-        <w:t xml:space="preserve">Durham LK, Longini IM, Halloran ME, Clemens JD, Nizam A, Rao M. Estimation of vaccine efficacy in the presence of waning: application to cholera vaccines. </w:t>
+        <w:t xml:space="preserve">Qadri F, Ali M, Chowdhury F, </w:t>
       </w:r>
       <w:r>
         <w:rPr>
@@ -9427,14 +9350,30 @@
           <w:iCs/>
           <w:noProof/>
         </w:rPr>
-        <w:t>Am J Epidemiol</w:t>
-      </w:r>
-      <w:r>
-        <w:rPr>
-          <w:rFonts w:ascii="Cambria" w:hAnsi="Cambria"/>
-          <w:noProof/>
-        </w:rPr>
-        <w:t xml:space="preserve"> 1998; </w:t>
+        <w:t>et al.</w:t>
+      </w:r>
+      <w:r>
+        <w:rPr>
+          <w:rFonts w:ascii="Cambria" w:hAnsi="Cambria"/>
+          <w:noProof/>
+        </w:rPr>
+        <w:t xml:space="preserve"> Feasibility and effectiveness of oral cholera vaccine in an urban endemic setting in Bangladesh: a cluster randomised open-label trial. </w:t>
+      </w:r>
+      <w:r>
+        <w:rPr>
+          <w:rFonts w:ascii="Cambria" w:hAnsi="Cambria"/>
+          <w:i/>
+          <w:iCs/>
+          <w:noProof/>
+        </w:rPr>
+        <w:t>Lancet</w:t>
+      </w:r>
+      <w:r>
+        <w:rPr>
+          <w:rFonts w:ascii="Cambria" w:hAnsi="Cambria"/>
+          <w:noProof/>
+        </w:rPr>
+        <w:t xml:space="preserve"> 2015; </w:t>
       </w:r>
       <w:r>
         <w:rPr>
@@ -9443,14 +9382,14 @@
           <w:bCs/>
           <w:noProof/>
         </w:rPr>
-        <w:t>147</w:t>
-      </w:r>
-      <w:r>
-        <w:rPr>
-          <w:rFonts w:ascii="Cambria" w:hAnsi="Cambria"/>
-          <w:noProof/>
-        </w:rPr>
-        <w:t>: 948–59.</w:t>
+        <w:t>6736</w:t>
+      </w:r>
+      <w:r>
+        <w:rPr>
+          <w:rFonts w:ascii="Cambria" w:hAnsi="Cambria"/>
+          <w:noProof/>
+        </w:rPr>
+        <w:t>: 1–10.</w:t>
       </w:r>
     </w:p>
     <w:p>
@@ -9470,7 +9409,6 @@
           <w:rFonts w:ascii="Cambria" w:hAnsi="Cambria"/>
           <w:noProof/>
         </w:rPr>
-        <w:lastRenderedPageBreak/>
         <w:t>22</w:t>
       </w:r>
       <w:r>
@@ -9595,7 +9533,7 @@
           <w:noProof/>
         </w:rPr>
         <w:tab/>
-        <w:t xml:space="preserve">Azman AS, Rudolph KE, Cummings D a T, Lessler J. The incubation period of cholera: a systematic review. </w:t>
+        <w:t xml:space="preserve">Fox JP, Elveback L, Scott W, Gatewood L, Ackerman E. Herd Immunity: Basic Concept and Relevance To Public Health Immunization Practices. </w:t>
       </w:r>
       <w:r>
         <w:rPr>
@@ -9604,14 +9542,14 @@
           <w:iCs/>
           <w:noProof/>
         </w:rPr>
-        <w:t>J Infect</w:t>
-      </w:r>
-      <w:r>
-        <w:rPr>
-          <w:rFonts w:ascii="Cambria" w:hAnsi="Cambria"/>
-          <w:noProof/>
-        </w:rPr>
-        <w:t xml:space="preserve"> 2013; </w:t>
+        <w:t>Am J Epidemiol</w:t>
+      </w:r>
+      <w:r>
+        <w:rPr>
+          <w:rFonts w:ascii="Cambria" w:hAnsi="Cambria"/>
+          <w:noProof/>
+        </w:rPr>
+        <w:t xml:space="preserve"> 1971; </w:t>
       </w:r>
       <w:r>
         <w:rPr>
@@ -9620,14 +9558,14 @@
           <w:bCs/>
           <w:noProof/>
         </w:rPr>
-        <w:t>66</w:t>
-      </w:r>
-      <w:r>
-        <w:rPr>
-          <w:rFonts w:ascii="Cambria" w:hAnsi="Cambria"/>
-          <w:noProof/>
-        </w:rPr>
-        <w:t>: 432–8.</w:t>
+        <w:t>94</w:t>
+      </w:r>
+      <w:r>
+        <w:rPr>
+          <w:rFonts w:ascii="Cambria" w:hAnsi="Cambria"/>
+          <w:noProof/>
+        </w:rPr>
+        <w:t>: 187–97.</w:t>
       </w:r>
     </w:p>
     <w:p>
@@ -9655,7 +9593,7 @@
           <w:noProof/>
         </w:rPr>
         <w:tab/>
-        <w:t xml:space="preserve">Azman AS, Luquero FJ, Ciglenecki I, Grais RF, Sack D a., Lessler J. The Impact of a One-Dose versus Two-Dose Oral Cholera Vaccine Regimen in Outbreak Settings: A Modeling Study. </w:t>
+        <w:t xml:space="preserve">Lessler J, Metcalf CJE, Cutts FT, Grenfell BT. Impact on Epidemic Measles of Vaccination Campaigns Triggered by Disease Outbreaks or Serosurveys: A Modeling Study. </w:t>
       </w:r>
       <w:r>
         <w:rPr>
@@ -9664,14 +9602,14 @@
           <w:iCs/>
           <w:noProof/>
         </w:rPr>
-        <w:t>PLOS Med</w:t>
-      </w:r>
-      <w:r>
-        <w:rPr>
-          <w:rFonts w:ascii="Cambria" w:hAnsi="Cambria"/>
-          <w:noProof/>
-        </w:rPr>
-        <w:t xml:space="preserve"> 2015; </w:t>
+        <w:t>PLoS Med</w:t>
+      </w:r>
+      <w:r>
+        <w:rPr>
+          <w:rFonts w:ascii="Cambria" w:hAnsi="Cambria"/>
+          <w:noProof/>
+        </w:rPr>
+        <w:t xml:space="preserve"> 2016; </w:t>
       </w:r>
       <w:r>
         <w:rPr>
@@ -9680,14 +9618,14 @@
           <w:bCs/>
           <w:noProof/>
         </w:rPr>
-        <w:t>12</w:t>
-      </w:r>
-      <w:r>
-        <w:rPr>
-          <w:rFonts w:ascii="Cambria" w:hAnsi="Cambria"/>
-          <w:noProof/>
-        </w:rPr>
-        <w:t>: e1001867.</w:t>
+        <w:t>13</w:t>
+      </w:r>
+      <w:r>
+        <w:rPr>
+          <w:rFonts w:ascii="Cambria" w:hAnsi="Cambria"/>
+          <w:noProof/>
+        </w:rPr>
+        <w:t>: e1002144.</w:t>
       </w:r>
     </w:p>
     <w:p>
@@ -9715,55 +9653,7 @@
           <w:noProof/>
         </w:rPr>
         <w:tab/>
-        <w:t xml:space="preserve">Weil A a, Khan AI, Chowdhury F, </w:t>
-      </w:r>
-      <w:r>
-        <w:rPr>
-          <w:rFonts w:ascii="Cambria" w:hAnsi="Cambria"/>
-          <w:i/>
-          <w:iCs/>
-          <w:noProof/>
-        </w:rPr>
-        <w:t>et al.</w:t>
-      </w:r>
-      <w:r>
-        <w:rPr>
-          <w:rFonts w:ascii="Cambria" w:hAnsi="Cambria"/>
-          <w:noProof/>
-        </w:rPr>
-        <w:t xml:space="preserve"> Clinical outcomes in household contacts of patients with cholera in Bangladesh. </w:t>
-      </w:r>
-      <w:r>
-        <w:rPr>
-          <w:rFonts w:ascii="Cambria" w:hAnsi="Cambria"/>
-          <w:i/>
-          <w:iCs/>
-          <w:noProof/>
-        </w:rPr>
-        <w:t>Clin Infect Dis</w:t>
-      </w:r>
-      <w:r>
-        <w:rPr>
-          <w:rFonts w:ascii="Cambria" w:hAnsi="Cambria"/>
-          <w:noProof/>
-        </w:rPr>
-        <w:t xml:space="preserve"> 2009; </w:t>
-      </w:r>
-      <w:r>
-        <w:rPr>
-          <w:rFonts w:ascii="Cambria" w:hAnsi="Cambria"/>
-          <w:b/>
-          <w:bCs/>
-          <w:noProof/>
-        </w:rPr>
-        <w:t>49</w:t>
-      </w:r>
-      <w:r>
-        <w:rPr>
-          <w:rFonts w:ascii="Cambria" w:hAnsi="Cambria"/>
-          <w:noProof/>
-        </w:rPr>
-        <w:t>: 1473–9.</w:t>
+        <w:t>World Health Organization. Guidance on how to access the Oral Cholera Vaccine ( OCV ) from the ICG emergency stockpile. Geneva, Switzerland, 2013 http://www.who.int/cholera/vaccines/Guidance_accessing_OCV_stockpile.pdf.</w:t>
       </w:r>
     </w:p>
     <w:p>
@@ -9791,7 +9681,7 @@
           <w:noProof/>
         </w:rPr>
         <w:tab/>
-        <w:t xml:space="preserve">Moore S, Lessler J. Optimal allocation of the limited oral cholera vaccine supply between endemic and epidemic settings. </w:t>
+        <w:t xml:space="preserve">Azman AS, Lessler J. Reactive vaccination in the presence of disease hotspots. </w:t>
       </w:r>
       <w:r>
         <w:rPr>
@@ -9800,14 +9690,30 @@
           <w:iCs/>
           <w:noProof/>
         </w:rPr>
-        <w:t>J R Soc …</w:t>
-      </w:r>
-      <w:r>
-        <w:rPr>
-          <w:rFonts w:ascii="Cambria" w:hAnsi="Cambria"/>
-          <w:noProof/>
-        </w:rPr>
-        <w:t xml:space="preserve"> 2015. http://rsif.royalsocietypublishing.org/content/12/111/20150703 (accessed Oct 3, 2015).</w:t>
+        <w:t>Proc R Soc B Biol Sci</w:t>
+      </w:r>
+      <w:r>
+        <w:rPr>
+          <w:rFonts w:ascii="Cambria" w:hAnsi="Cambria"/>
+          <w:noProof/>
+        </w:rPr>
+        <w:t xml:space="preserve"> 2015; </w:t>
+      </w:r>
+      <w:r>
+        <w:rPr>
+          <w:rFonts w:ascii="Cambria" w:hAnsi="Cambria"/>
+          <w:b/>
+          <w:bCs/>
+          <w:noProof/>
+        </w:rPr>
+        <w:t>282</w:t>
+      </w:r>
+      <w:r>
+        <w:rPr>
+          <w:rFonts w:ascii="Cambria" w:hAnsi="Cambria"/>
+          <w:noProof/>
+        </w:rPr>
+        <w:t>: 20141341–20141341.</w:t>
       </w:r>
     </w:p>
     <w:p>
@@ -9835,7 +9741,7 @@
           <w:noProof/>
         </w:rPr>
         <w:tab/>
-        <w:t xml:space="preserve">Bhattacharya SK, Sur D, Ali M, </w:t>
+        <w:t xml:space="preserve">Azman A, Luquero FJ, Rodrigues A, </w:t>
       </w:r>
       <w:r>
         <w:rPr>
@@ -9851,7 +9757,7 @@
           <w:rFonts w:ascii="Cambria" w:hAnsi="Cambria"/>
           <w:noProof/>
         </w:rPr>
-        <w:t xml:space="preserve"> 5 year efficacy of a bivalent killed whole-cell oral cholera vaccine in Kolkata, India: a cluster-randomised, double-blind, placebo-controlled trial. </w:t>
+        <w:t xml:space="preserve"> Urban Cholera Transmission Hotspots and their Implications for Reactive Vaccination : Evidence from Bissau City. </w:t>
       </w:r>
       <w:r>
         <w:rPr>
@@ -9860,30 +9766,14 @@
           <w:iCs/>
           <w:noProof/>
         </w:rPr>
-        <w:t>Lancet Infect Dis</w:t>
-      </w:r>
-      <w:r>
-        <w:rPr>
-          <w:rFonts w:ascii="Cambria" w:hAnsi="Cambria"/>
-          <w:noProof/>
-        </w:rPr>
-        <w:t xml:space="preserve"> 2013; </w:t>
-      </w:r>
-      <w:r>
-        <w:rPr>
-          <w:rFonts w:ascii="Cambria" w:hAnsi="Cambria"/>
-          <w:b/>
-          <w:bCs/>
-          <w:noProof/>
-        </w:rPr>
-        <w:t>13</w:t>
-      </w:r>
-      <w:r>
-        <w:rPr>
-          <w:rFonts w:ascii="Cambria" w:hAnsi="Cambria"/>
-          <w:noProof/>
-        </w:rPr>
-        <w:t>: 1050–6.</w:t>
+        <w:t>PLoS Negl Trop Dis</w:t>
+      </w:r>
+      <w:r>
+        <w:rPr>
+          <w:rFonts w:ascii="Cambria" w:hAnsi="Cambria"/>
+          <w:noProof/>
+        </w:rPr>
+        <w:t xml:space="preserve"> 2012; : 1–8.</w:t>
       </w:r>
     </w:p>
     <w:p>
@@ -9911,7 +9801,7 @@
           <w:noProof/>
         </w:rPr>
         <w:tab/>
-        <w:t xml:space="preserve">Van Loon FPL, Clemens JD, Chakraborty J, </w:t>
+        <w:t xml:space="preserve">Recommendations of the Advisory Committee on Immunization Practices (ACIP): Typhoid Immunization. </w:t>
       </w:r>
       <w:r>
         <w:rPr>
@@ -9920,30 +9810,14 @@
           <w:iCs/>
           <w:noProof/>
         </w:rPr>
-        <w:t>et al.</w:t>
-      </w:r>
-      <w:r>
-        <w:rPr>
-          <w:rFonts w:ascii="Cambria" w:hAnsi="Cambria"/>
-          <w:noProof/>
-        </w:rPr>
-        <w:t xml:space="preserve"> Field trial of inactivated oral cholera vaccines in Bangladesh: Results from 5 years of follow-up. </w:t>
-      </w:r>
-      <w:r>
-        <w:rPr>
-          <w:rFonts w:ascii="Cambria" w:hAnsi="Cambria"/>
-          <w:i/>
-          <w:iCs/>
-          <w:noProof/>
-        </w:rPr>
-        <w:t>Vaccine</w:t>
-      </w:r>
-      <w:r>
-        <w:rPr>
-          <w:rFonts w:ascii="Cambria" w:hAnsi="Cambria"/>
-          <w:noProof/>
-        </w:rPr>
-        <w:t xml:space="preserve"> 1996; </w:t>
+        <w:t>MMWR</w:t>
+      </w:r>
+      <w:r>
+        <w:rPr>
+          <w:rFonts w:ascii="Cambria" w:hAnsi="Cambria"/>
+          <w:noProof/>
+        </w:rPr>
+        <w:t xml:space="preserve"> 1994; </w:t>
       </w:r>
       <w:r>
         <w:rPr>
@@ -9952,6 +9826,22 @@
           <w:bCs/>
           <w:noProof/>
         </w:rPr>
+        <w:t>RR</w:t>
+      </w:r>
+      <w:r>
+        <w:rPr>
+          <w:rFonts w:ascii="Cambria" w:hAnsi="Cambria"/>
+          <w:noProof/>
+        </w:rPr>
+        <w:t>-</w:t>
+      </w:r>
+      <w:r>
+        <w:rPr>
+          <w:rFonts w:ascii="Cambria" w:hAnsi="Cambria"/>
+          <w:b/>
+          <w:bCs/>
+          <w:noProof/>
+        </w:rPr>
         <w:t>14</w:t>
       </w:r>
       <w:r>
@@ -9959,7 +9849,7 @@
           <w:rFonts w:ascii="Cambria" w:hAnsi="Cambria"/>
           <w:noProof/>
         </w:rPr>
-        <w:t>: 162–6.</w:t>
+        <w:t>. ftp://ftp.cdc.gov/pub/publications/mmwr/rr/rr4314.pdf.</w:t>
       </w:r>
     </w:p>
     <w:p>
@@ -9987,7 +9877,7 @@
           <w:noProof/>
         </w:rPr>
         <w:tab/>
-        <w:t xml:space="preserve">Fox JP, Elveback L, Scott W, Gatewood L, Ackerman E. Herd Immunity: Basic Concept and Relevance To Public Health Immunization Practices. </w:t>
+        <w:t xml:space="preserve">Biellik R, Madema S, Taole A, </w:t>
       </w:r>
       <w:r>
         <w:rPr>
@@ -9996,14 +9886,30 @@
           <w:iCs/>
           <w:noProof/>
         </w:rPr>
-        <w:t>Am J Epidemiol</w:t>
-      </w:r>
-      <w:r>
-        <w:rPr>
-          <w:rFonts w:ascii="Cambria" w:hAnsi="Cambria"/>
-          <w:noProof/>
-        </w:rPr>
-        <w:t xml:space="preserve"> 1971; </w:t>
+        <w:t>et al.</w:t>
+      </w:r>
+      <w:r>
+        <w:rPr>
+          <w:rFonts w:ascii="Cambria" w:hAnsi="Cambria"/>
+          <w:noProof/>
+        </w:rPr>
+        <w:t xml:space="preserve"> First 5 years of measles elimination in southern Africa: 1996-2000. </w:t>
+      </w:r>
+      <w:r>
+        <w:rPr>
+          <w:rFonts w:ascii="Cambria" w:hAnsi="Cambria"/>
+          <w:i/>
+          <w:iCs/>
+          <w:noProof/>
+        </w:rPr>
+        <w:t>Lancet</w:t>
+      </w:r>
+      <w:r>
+        <w:rPr>
+          <w:rFonts w:ascii="Cambria" w:hAnsi="Cambria"/>
+          <w:noProof/>
+        </w:rPr>
+        <w:t xml:space="preserve"> 2002; </w:t>
       </w:r>
       <w:r>
         <w:rPr>
@@ -10012,14 +9918,14 @@
           <w:bCs/>
           <w:noProof/>
         </w:rPr>
-        <w:t>94</w:t>
-      </w:r>
-      <w:r>
-        <w:rPr>
-          <w:rFonts w:ascii="Cambria" w:hAnsi="Cambria"/>
-          <w:noProof/>
-        </w:rPr>
-        <w:t>: 187–97.</w:t>
+        <w:t>359</w:t>
+      </w:r>
+      <w:r>
+        <w:rPr>
+          <w:rFonts w:ascii="Cambria" w:hAnsi="Cambria"/>
+          <w:noProof/>
+        </w:rPr>
+        <w:t>: 1564–8.</w:t>
       </w:r>
     </w:p>
     <w:p>
@@ -10047,39 +9953,7 @@
           <w:noProof/>
         </w:rPr>
         <w:tab/>
-        <w:t xml:space="preserve">Lessler J, Metcalf CJE, Cutts FT, Grenfell BT. Impact on Epidemic Measles of Vaccination Campaigns Triggered by Disease Outbreaks or Serosurveys: A Modeling Study. </w:t>
-      </w:r>
-      <w:r>
-        <w:rPr>
-          <w:rFonts w:ascii="Cambria" w:hAnsi="Cambria"/>
-          <w:i/>
-          <w:iCs/>
-          <w:noProof/>
-        </w:rPr>
-        <w:t>PLoS Med</w:t>
-      </w:r>
-      <w:r>
-        <w:rPr>
-          <w:rFonts w:ascii="Cambria" w:hAnsi="Cambria"/>
-          <w:noProof/>
-        </w:rPr>
-        <w:t xml:space="preserve"> 2016; </w:t>
-      </w:r>
-      <w:r>
-        <w:rPr>
-          <w:rFonts w:ascii="Cambria" w:hAnsi="Cambria"/>
-          <w:b/>
-          <w:bCs/>
-          <w:noProof/>
-        </w:rPr>
-        <w:t>13</w:t>
-      </w:r>
-      <w:r>
-        <w:rPr>
-          <w:rFonts w:ascii="Cambria" w:hAnsi="Cambria"/>
-          <w:noProof/>
-        </w:rPr>
-        <w:t>: e1002144.</w:t>
+        <w:t>WHO-UNICEF. Yellow Fever Initiative: Providing an opportunity of a lifetime. 2010 http://www.who.int/csr/disease/yellowfev/YFIbrochure.pdf.</w:t>
       </w:r>
     </w:p>
     <w:p>
@@ -10107,7 +9981,39 @@
           <w:noProof/>
         </w:rPr>
         <w:tab/>
-        <w:t>World Health Organization. Guidance on how to access the Oral Cholera Vaccine ( OCV ) from the ICG emergency stockpile. Geneva, Switzerland, 2013 http://www.who.int/cholera/vaccines/Guidance_accessing_OCV_stockpile.pdf.</w:t>
+        <w:t xml:space="preserve">Wu JT, Peak CM, Leung GM, Lipsitch M. Fractional dosing of yellow fever vaccine to extend supply: a modelling study. </w:t>
+      </w:r>
+      <w:r>
+        <w:rPr>
+          <w:rFonts w:ascii="Cambria" w:hAnsi="Cambria"/>
+          <w:i/>
+          <w:iCs/>
+          <w:noProof/>
+        </w:rPr>
+        <w:t>Lancet</w:t>
+      </w:r>
+      <w:r>
+        <w:rPr>
+          <w:rFonts w:ascii="Cambria" w:hAnsi="Cambria"/>
+          <w:noProof/>
+        </w:rPr>
+        <w:t xml:space="preserve"> 2016; </w:t>
+      </w:r>
+      <w:r>
+        <w:rPr>
+          <w:rFonts w:ascii="Cambria" w:hAnsi="Cambria"/>
+          <w:b/>
+          <w:bCs/>
+          <w:noProof/>
+        </w:rPr>
+        <w:t>6736</w:t>
+      </w:r>
+      <w:r>
+        <w:rPr>
+          <w:rFonts w:ascii="Cambria" w:hAnsi="Cambria"/>
+          <w:noProof/>
+        </w:rPr>
+        <w:t>: 53421.</w:t>
       </w:r>
     </w:p>
     <w:p>
@@ -10135,7 +10041,7 @@
           <w:noProof/>
         </w:rPr>
         <w:tab/>
-        <w:t xml:space="preserve">Azman AS, Lessler J. Reactive vaccination in the presence of disease hotspots. </w:t>
+        <w:t xml:space="preserve">Azman AS, Rumunu J, Abubakar A, </w:t>
       </w:r>
       <w:r>
         <w:rPr>
@@ -10144,14 +10050,30 @@
           <w:iCs/>
           <w:noProof/>
         </w:rPr>
-        <w:t>Proc R Soc B Biol Sci</w:t>
-      </w:r>
-      <w:r>
-        <w:rPr>
-          <w:rFonts w:ascii="Cambria" w:hAnsi="Cambria"/>
-          <w:noProof/>
-        </w:rPr>
-        <w:t xml:space="preserve"> 2015; </w:t>
+        <w:t>et al.</w:t>
+      </w:r>
+      <w:r>
+        <w:rPr>
+          <w:rFonts w:ascii="Cambria" w:hAnsi="Cambria"/>
+          <w:noProof/>
+        </w:rPr>
+        <w:t xml:space="preserve"> Population-Level Effect of Cholera Vaccine on Displaced Populations, South Sudan, 2014. </w:t>
+      </w:r>
+      <w:r>
+        <w:rPr>
+          <w:rFonts w:ascii="Cambria" w:hAnsi="Cambria"/>
+          <w:i/>
+          <w:iCs/>
+          <w:noProof/>
+        </w:rPr>
+        <w:t>Emerg Infect Dis</w:t>
+      </w:r>
+      <w:r>
+        <w:rPr>
+          <w:rFonts w:ascii="Cambria" w:hAnsi="Cambria"/>
+          <w:noProof/>
+        </w:rPr>
+        <w:t xml:space="preserve"> 2016; </w:t>
       </w:r>
       <w:r>
         <w:rPr>
@@ -10160,14 +10082,14 @@
           <w:bCs/>
           <w:noProof/>
         </w:rPr>
-        <w:t>282</w:t>
-      </w:r>
-      <w:r>
-        <w:rPr>
-          <w:rFonts w:ascii="Cambria" w:hAnsi="Cambria"/>
-          <w:noProof/>
-        </w:rPr>
-        <w:t>: 20141341–20141341.</w:t>
+        <w:t>22</w:t>
+      </w:r>
+      <w:r>
+        <w:rPr>
+          <w:rFonts w:ascii="Cambria" w:hAnsi="Cambria"/>
+          <w:noProof/>
+        </w:rPr>
+        <w:t>: 2014–7.</w:t>
       </w:r>
     </w:p>
     <w:p>
@@ -10195,7 +10117,7 @@
           <w:noProof/>
         </w:rPr>
         <w:tab/>
-        <w:t xml:space="preserve">Azman A, Luquero FJ, Rodrigues A, </w:t>
+        <w:t xml:space="preserve">Azman AS, Rudolph KE, Cummings D a T, Lessler J. The incubation period of cholera: a systematic review. </w:t>
       </w:r>
       <w:r>
         <w:rPr>
@@ -10204,30 +10126,30 @@
           <w:iCs/>
           <w:noProof/>
         </w:rPr>
-        <w:t>et al.</w:t>
-      </w:r>
-      <w:r>
-        <w:rPr>
-          <w:rFonts w:ascii="Cambria" w:hAnsi="Cambria"/>
-          <w:noProof/>
-        </w:rPr>
-        <w:t xml:space="preserve"> Urban Cholera Transmission Hotspots and their Implications for Reactive Vaccination : Evidence from Bissau City. </w:t>
-      </w:r>
-      <w:r>
-        <w:rPr>
-          <w:rFonts w:ascii="Cambria" w:hAnsi="Cambria"/>
-          <w:i/>
-          <w:iCs/>
-          <w:noProof/>
-        </w:rPr>
-        <w:t>PLoS Negl Trop Dis</w:t>
-      </w:r>
-      <w:r>
-        <w:rPr>
-          <w:rFonts w:ascii="Cambria" w:hAnsi="Cambria"/>
-          <w:noProof/>
-        </w:rPr>
-        <w:t xml:space="preserve"> 2012; : 1–8.</w:t>
+        <w:t>J Infect</w:t>
+      </w:r>
+      <w:r>
+        <w:rPr>
+          <w:rFonts w:ascii="Cambria" w:hAnsi="Cambria"/>
+          <w:noProof/>
+        </w:rPr>
+        <w:t xml:space="preserve"> 2013; </w:t>
+      </w:r>
+      <w:r>
+        <w:rPr>
+          <w:rFonts w:ascii="Cambria" w:hAnsi="Cambria"/>
+          <w:b/>
+          <w:bCs/>
+          <w:noProof/>
+        </w:rPr>
+        <w:t>66</w:t>
+      </w:r>
+      <w:r>
+        <w:rPr>
+          <w:rFonts w:ascii="Cambria" w:hAnsi="Cambria"/>
+          <w:noProof/>
+        </w:rPr>
+        <w:t>: 432–8.</w:t>
       </w:r>
     </w:p>
     <w:p>
@@ -10255,7 +10177,7 @@
           <w:noProof/>
         </w:rPr>
         <w:tab/>
-        <w:t xml:space="preserve">Recommendations of the Advisory Committee on Immunization Practices (ACIP): Typhoid Immunization. </w:t>
+        <w:t xml:space="preserve">Azman AS, Luquero FJ, Ciglenecki I, Grais RF, Sack D a., Lessler J. The Impact of a One-Dose versus Two-Dose Oral Cholera Vaccine Regimen in Outbreak Settings: A Modeling Study. </w:t>
       </w:r>
       <w:r>
         <w:rPr>
@@ -10264,14 +10186,14 @@
           <w:iCs/>
           <w:noProof/>
         </w:rPr>
-        <w:t>MMWR</w:t>
-      </w:r>
-      <w:r>
-        <w:rPr>
-          <w:rFonts w:ascii="Cambria" w:hAnsi="Cambria"/>
-          <w:noProof/>
-        </w:rPr>
-        <w:t xml:space="preserve"> 1994; </w:t>
+        <w:t>PLOS Med</w:t>
+      </w:r>
+      <w:r>
+        <w:rPr>
+          <w:rFonts w:ascii="Cambria" w:hAnsi="Cambria"/>
+          <w:noProof/>
+        </w:rPr>
+        <w:t xml:space="preserve"> 2015; </w:t>
       </w:r>
       <w:r>
         <w:rPr>
@@ -10280,30 +10202,14 @@
           <w:bCs/>
           <w:noProof/>
         </w:rPr>
-        <w:t>RR</w:t>
-      </w:r>
-      <w:r>
-        <w:rPr>
-          <w:rFonts w:ascii="Cambria" w:hAnsi="Cambria"/>
-          <w:noProof/>
-        </w:rPr>
-        <w:t>-</w:t>
-      </w:r>
-      <w:r>
-        <w:rPr>
-          <w:rFonts w:ascii="Cambria" w:hAnsi="Cambria"/>
-          <w:b/>
-          <w:bCs/>
-          <w:noProof/>
-        </w:rPr>
-        <w:t>14</w:t>
-      </w:r>
-      <w:r>
-        <w:rPr>
-          <w:rFonts w:ascii="Cambria" w:hAnsi="Cambria"/>
-          <w:noProof/>
-        </w:rPr>
-        <w:t>. ftp://ftp.cdc.gov/pub/publications/mmwr/rr/rr4314.pdf.</w:t>
+        <w:t>12</w:t>
+      </w:r>
+      <w:r>
+        <w:rPr>
+          <w:rFonts w:ascii="Cambria" w:hAnsi="Cambria"/>
+          <w:noProof/>
+        </w:rPr>
+        <w:t>: e1001867.</w:t>
       </w:r>
     </w:p>
     <w:p>
@@ -10331,7 +10237,7 @@
           <w:noProof/>
         </w:rPr>
         <w:tab/>
-        <w:t xml:space="preserve">Biellik R, Madema S, Taole A, </w:t>
+        <w:t xml:space="preserve">Weil A a, Khan AI, Chowdhury F, </w:t>
       </w:r>
       <w:r>
         <w:rPr>
@@ -10347,7 +10253,7 @@
           <w:rFonts w:ascii="Cambria" w:hAnsi="Cambria"/>
           <w:noProof/>
         </w:rPr>
-        <w:t xml:space="preserve"> First 5 years of measles elimination in southern Africa: 1996-2000. </w:t>
+        <w:t xml:space="preserve"> Clinical outcomes in household contacts of patients with cholera in Bangladesh. </w:t>
       </w:r>
       <w:r>
         <w:rPr>
@@ -10356,14 +10262,14 @@
           <w:iCs/>
           <w:noProof/>
         </w:rPr>
-        <w:t>Lancet</w:t>
-      </w:r>
-      <w:r>
-        <w:rPr>
-          <w:rFonts w:ascii="Cambria" w:hAnsi="Cambria"/>
-          <w:noProof/>
-        </w:rPr>
-        <w:t xml:space="preserve"> 2002; </w:t>
+        <w:t>Clin Infect Dis</w:t>
+      </w:r>
+      <w:r>
+        <w:rPr>
+          <w:rFonts w:ascii="Cambria" w:hAnsi="Cambria"/>
+          <w:noProof/>
+        </w:rPr>
+        <w:t xml:space="preserve"> 2009; </w:t>
       </w:r>
       <w:r>
         <w:rPr>
@@ -10372,14 +10278,14 @@
           <w:bCs/>
           <w:noProof/>
         </w:rPr>
-        <w:t>359</w:t>
-      </w:r>
-      <w:r>
-        <w:rPr>
-          <w:rFonts w:ascii="Cambria" w:hAnsi="Cambria"/>
-          <w:noProof/>
-        </w:rPr>
-        <w:t>: 1564–8.</w:t>
+        <w:t>49</w:t>
+      </w:r>
+      <w:r>
+        <w:rPr>
+          <w:rFonts w:ascii="Cambria" w:hAnsi="Cambria"/>
+          <w:noProof/>
+        </w:rPr>
+        <w:t>: 1473–9.</w:t>
       </w:r>
     </w:p>
     <w:p>
@@ -10407,7 +10313,23 @@
           <w:noProof/>
         </w:rPr>
         <w:tab/>
-        <w:t>WHO-UNICEF. Yellow Fever Initiative: Providing an opportunity of a lifetime. 2010 http://www.who.int/csr/disease/yellowfev/YFIbrochure.pdf.</w:t>
+        <w:t xml:space="preserve">Moore S, Lessler J. Optimal allocation of the limited oral cholera vaccine supply between endemic and epidemic settings. </w:t>
+      </w:r>
+      <w:r>
+        <w:rPr>
+          <w:rFonts w:ascii="Cambria" w:hAnsi="Cambria"/>
+          <w:i/>
+          <w:iCs/>
+          <w:noProof/>
+        </w:rPr>
+        <w:t>J R Soc …</w:t>
+      </w:r>
+      <w:r>
+        <w:rPr>
+          <w:rFonts w:ascii="Cambria" w:hAnsi="Cambria"/>
+          <w:noProof/>
+        </w:rPr>
+        <w:t xml:space="preserve"> 2015. http://rsif.royalsocietypublishing.org/content/12/111/20150703 (accessed Oct 3, 2015).</w:t>
       </w:r>
     </w:p>
     <w:p>
@@ -10435,7 +10357,7 @@
           <w:noProof/>
         </w:rPr>
         <w:tab/>
-        <w:t xml:space="preserve">Wu JT, Peak CM, Leung GM, Lipsitch M. Fractional dosing of yellow fever vaccine to extend supply: a modelling study. </w:t>
+        <w:t xml:space="preserve">Bhattacharya SK, Sur D, Ali M, </w:t>
       </w:r>
       <w:r>
         <w:rPr>
@@ -10444,14 +10366,30 @@
           <w:iCs/>
           <w:noProof/>
         </w:rPr>
-        <w:t>Lancet</w:t>
-      </w:r>
-      <w:r>
-        <w:rPr>
-          <w:rFonts w:ascii="Cambria" w:hAnsi="Cambria"/>
-          <w:noProof/>
-        </w:rPr>
-        <w:t xml:space="preserve"> 2016; </w:t>
+        <w:t>et al.</w:t>
+      </w:r>
+      <w:r>
+        <w:rPr>
+          <w:rFonts w:ascii="Cambria" w:hAnsi="Cambria"/>
+          <w:noProof/>
+        </w:rPr>
+        <w:t xml:space="preserve"> 5 year efficacy of a bivalent killed whole-cell oral cholera vaccine in Kolkata, India: a cluster-randomised, double-blind, placebo-controlled trial. </w:t>
+      </w:r>
+      <w:r>
+        <w:rPr>
+          <w:rFonts w:ascii="Cambria" w:hAnsi="Cambria"/>
+          <w:i/>
+          <w:iCs/>
+          <w:noProof/>
+        </w:rPr>
+        <w:t>Lancet Infect Dis</w:t>
+      </w:r>
+      <w:r>
+        <w:rPr>
+          <w:rFonts w:ascii="Cambria" w:hAnsi="Cambria"/>
+          <w:noProof/>
+        </w:rPr>
+        <w:t xml:space="preserve"> 2013; </w:t>
       </w:r>
       <w:r>
         <w:rPr>
@@ -10460,14 +10398,14 @@
           <w:bCs/>
           <w:noProof/>
         </w:rPr>
-        <w:t>6736</w:t>
-      </w:r>
-      <w:r>
-        <w:rPr>
-          <w:rFonts w:ascii="Cambria" w:hAnsi="Cambria"/>
-          <w:noProof/>
-        </w:rPr>
-        <w:t>: 53421.</w:t>
+        <w:t>13</w:t>
+      </w:r>
+      <w:r>
+        <w:rPr>
+          <w:rFonts w:ascii="Cambria" w:hAnsi="Cambria"/>
+          <w:noProof/>
+        </w:rPr>
+        <w:t>: 1050–6.</w:t>
       </w:r>
     </w:p>
     <w:p>
@@ -10487,7 +10425,6 @@
           <w:rFonts w:ascii="Cambria" w:hAnsi="Cambria"/>
           <w:noProof/>
         </w:rPr>
-        <w:lastRenderedPageBreak/>
         <w:t>40</w:t>
       </w:r>
       <w:r>
@@ -10496,7 +10433,7 @@
           <w:noProof/>
         </w:rPr>
         <w:tab/>
-        <w:t xml:space="preserve">Azman AS, Rumunu J, Abubakar A, </w:t>
+        <w:t xml:space="preserve">Van Loon FPL, Clemens JD, Chakraborty J, </w:t>
       </w:r>
       <w:r>
         <w:rPr>
@@ -10512,7 +10449,7 @@
           <w:rFonts w:ascii="Cambria" w:hAnsi="Cambria"/>
           <w:noProof/>
         </w:rPr>
-        <w:t xml:space="preserve"> Population-Level Effect of Cholera Vaccine on Displaced Populations, South Sudan, 2014. </w:t>
+        <w:t xml:space="preserve"> Field trial of inactivated oral cholera vaccines in Bangladesh: Results from 5 years of follow-up. </w:t>
       </w:r>
       <w:r>
         <w:rPr>
@@ -10521,14 +10458,14 @@
           <w:iCs/>
           <w:noProof/>
         </w:rPr>
-        <w:t>Emerg Infect Dis</w:t>
-      </w:r>
-      <w:r>
-        <w:rPr>
-          <w:rFonts w:ascii="Cambria" w:hAnsi="Cambria"/>
-          <w:noProof/>
-        </w:rPr>
-        <w:t xml:space="preserve"> 2016; </w:t>
+        <w:t>Vaccine</w:t>
+      </w:r>
+      <w:r>
+        <w:rPr>
+          <w:rFonts w:ascii="Cambria" w:hAnsi="Cambria"/>
+          <w:noProof/>
+        </w:rPr>
+        <w:t xml:space="preserve"> 1996; </w:t>
       </w:r>
       <w:r>
         <w:rPr>
@@ -10537,14 +10474,14 @@
           <w:bCs/>
           <w:noProof/>
         </w:rPr>
-        <w:t>22</w:t>
-      </w:r>
-      <w:r>
-        <w:rPr>
-          <w:rFonts w:ascii="Cambria" w:hAnsi="Cambria"/>
-          <w:noProof/>
-        </w:rPr>
-        <w:t>: 2014–7.</w:t>
+        <w:t>14</w:t>
+      </w:r>
+      <w:r>
+        <w:rPr>
+          <w:rFonts w:ascii="Cambria" w:hAnsi="Cambria"/>
+          <w:noProof/>
+        </w:rPr>
+        <w:t>: 162–6.</w:t>
       </w:r>
     </w:p>
     <w:p>
@@ -10570,7 +10507,6 @@
         <w:rPr>
           <w:b/>
         </w:rPr>
-        <w:lastRenderedPageBreak/>
         <w:t>SUPPLEMENTAL INFORMATION</w:t>
       </w:r>
     </w:p>
@@ -10591,56 +10527,12 @@
         <w:rPr>
           <w:b/>
         </w:rPr>
-        <w:t xml:space="preserve">Fig S1. </w:t>
-      </w:r>
-      <w:proofErr w:type="spellStart"/>
-      <w:r>
-        <w:rPr>
-          <w:b/>
-        </w:rPr>
-        <w:t>Bentiu</w:t>
-      </w:r>
-      <w:proofErr w:type="spellEnd"/>
-      <w:r>
-        <w:rPr>
-          <w:b/>
-        </w:rPr>
-        <w:t xml:space="preserve"> </w:t>
-      </w:r>
-      <w:proofErr w:type="spellStart"/>
-      <w:r>
-        <w:rPr>
-          <w:b/>
-        </w:rPr>
-        <w:t>PoC</w:t>
-      </w:r>
-      <w:proofErr w:type="spellEnd"/>
-      <w:r>
-        <w:rPr>
-          <w:b/>
-        </w:rPr>
-        <w:t xml:space="preserve"> Camp population estimates over time. </w:t>
-      </w:r>
-    </w:p>
-    <w:p>
-      <w:r>
-        <w:t xml:space="preserve">In order to simulate the </w:t>
-      </w:r>
-      <w:proofErr w:type="spellStart"/>
-      <w:r>
-        <w:t>Bentiu</w:t>
-      </w:r>
-      <w:proofErr w:type="spellEnd"/>
-      <w:r>
-        <w:t xml:space="preserve"> </w:t>
-      </w:r>
-      <w:proofErr w:type="spellStart"/>
-      <w:r>
-        <w:t>PoC</w:t>
-      </w:r>
-      <w:proofErr w:type="spellEnd"/>
-      <w:r>
-        <w:t xml:space="preserve"> Camp, we separated the IOM population estimates (black line) into four segments (vertical dashed lines). During the first segment from February 2014 to June 2014, we assumed linear growth (blue line). During the second segment from June 2014 to December 2015, we simulated exponential growth at a rate of </w:t>
+        <w:t xml:space="preserve">Fig S1. Bentiu PoC Camp population estimates over time. </w:t>
+      </w:r>
+    </w:p>
+    <w:p>
+      <w:r>
+        <w:t xml:space="preserve">In order to simulate the Bentiu PoC Camp, we separated the IOM population estimates (black line) into four segments (vertical dashed lines). During the first segment from February 2014 to June 2014, we assumed linear growth (blue line). During the second segment from June 2014 to December 2015, we simulated exponential growth at a rate of </w:t>
       </w:r>
       <m:oMath>
         <m:f>
@@ -10731,7 +10623,6 @@
         </w:rPr>
         <w:t>Changes in the proportion of the population susceptible (</w:t>
       </w:r>
-      <w:proofErr w:type="gramStart"/>
       <m:oMath>
         <m:r>
           <m:rPr>
@@ -10740,17 +10631,7 @@
           <w:rPr>
             <w:rFonts w:ascii="Cambria Math" w:hAnsi="Cambria Math"/>
           </w:rPr>
-          <m:t>X(</m:t>
-        </m:r>
-        <w:proofErr w:type="gramEnd"/>
-        <m:r>
-          <m:rPr>
-            <m:sty m:val="bi"/>
-          </m:rPr>
-          <w:rPr>
-            <w:rFonts w:ascii="Cambria Math" w:hAnsi="Cambria Math"/>
-          </w:rPr>
-          <m:t>t)</m:t>
+          <m:t>X(t)</m:t>
         </m:r>
       </m:oMath>
       <w:r>
@@ -10770,7 +10651,6 @@
       </w:r>
     </w:p>
     <w:p>
-      <w:proofErr w:type="gramStart"/>
       <w:r>
         <w:t>As per Fig 2</w:t>
       </w:r>
@@ -10811,7 +10691,6 @@
       <w:r>
         <w:t>) and the BS-Whole Cell vaccine profile.</w:t>
       </w:r>
-      <w:proofErr w:type="gramEnd"/>
     </w:p>
     <w:p/>
     <w:p>
@@ -10828,16 +10707,8 @@
         <w:rPr>
           <w:b/>
         </w:rPr>
-        <w:t xml:space="preserve"> </w:t>
-      </w:r>
-      <w:proofErr w:type="gramStart"/>
-      <w:r>
-        <w:rPr>
-          <w:b/>
-        </w:rPr>
-        <w:t>Duration of Herd Immunity (DHI) as a function of vaccine coverage and basic reproductive number.</w:t>
-      </w:r>
-      <w:proofErr w:type="gramEnd"/>
+        <w:t xml:space="preserve"> Duration of Herd Immunity (DHI) as a function of vaccine coverage and basic reproductive number.</w:t>
+      </w:r>
       <w:r>
         <w:t xml:space="preserve"> </w:t>
       </w:r>
@@ -10916,7 +10787,7 @@
         <w:fldChar w:fldCharType="begin" w:fldLock="1"/>
       </w:r>
       <w:r>
-        <w:instrText>ADDIN CSL_CITATION { "citationItems" : [ { "id" : "ITEM-1", "itemData" : { "author" : [ { "dropping-particle" : "", "family" : "Azman", "given" : "Andrew S", "non-dropping-particle" : "", "parse-names" : false, "suffix" : "" }, { "dropping-particle" : "", "family" : "Rumunu", "given" : "John", "non-dropping-particle" : "", "parse-names" : false, "suffix" : "" }, { "dropping-particle" : "", "family" : "Abubakar", "given" : "Abdinasir", "non-dropping-particle" : "", "parse-names" : false, "suffix" : "" }, { "dropping-particle" : "", "family" : "West", "given" : "Haley", "non-dropping-particle" : "", "parse-names" : false, "suffix" : "" }, { "dropping-particle" : "", "family" : "Ciglenecki", "given" : "Iza", "non-dropping-particle" : "", "parse-names" : false, "suffix" : "" }, { "dropping-particle" : "", "family" : "Helderman", "given" : "Trina", "non-dropping-particle" : "", "parse-names" : false, "suffix" : "" }, { "dropping-particle" : "", "family" : "Wamala", "given" : "Joseph Francis", "non-dropping-particle" : "", "parse-names" : false, "suffix" : "" }, { "dropping-particle" : "", "family" : "De", "given" : "Olimpia", "non-dropping-particle" : "", "parse-names" : false, "suffix" : "" }, { "dropping-particle" : "", "family" : "V\u00e1zquez", "given" : "Rosa", "non-dropping-particle" : "", "parse-names" : false, "suffix" : "" }, { "dropping-particle" : "", "family" : "Perea", "given" : "William", "non-dropping-particle" : "", "parse-names" : false, "suffix" : "" }, { "dropping-particle" : "", "family" : "Sack", "given" : "David A", "non-dropping-particle" : "", "parse-names" : false, "suffix" : "" }, { "dropping-particle" : "", "family" : "Legros", "given" : "Dominique", "non-dropping-particle" : "", "parse-names" : false, "suffix" : "" }, { "dropping-particle" : "", "family" : "Martin", "given" : "Stephen", "non-dropping-particle" : "", "parse-names" : false, "suffix" : "" }, { "dropping-particle" : "", "family" : "Lessler", "given" : "Justin", "non-dropping-particle" : "", "parse-names" : false, "suffix" : "" }, { "dropping-particle" : "", "family" : "Luquero", "given" : "Francisco J", "non-dropping-particle" : "", "parse-names" : false, "suffix" : "" } ], "container-title" : "Emerging Infectious Diseases", "id" : "ITEM-1", "issue" : "6", "issued" : { "date-parts" : [ [ "2016" ] ] }, "note" : "Used Wallinga Teunis method to compare days with R above 1", "page" : "2014-2017", "title" : "Population-Level Effect of Cholera Vaccine on Displaced Populations, South Sudan, 2014", "type" : "article-journal", "volume" : "22" }, "uris" : [ "http://www.mendeley.com/documents/?uuid=38019b39-5b62-41f7-b48c-e3de54cdd85c" ] } ], "mendeley" : { "formattedCitation" : "&lt;sup&gt;40&lt;/sup&gt;", "plainTextFormattedCitation" : "40", "previouslyFormattedCitation" : "&lt;sup&gt;39&lt;/sup&gt;" }, "properties" : { "noteIndex" : 0 }, "schema" : "https://github.com/citation-style-language/schema/raw/master/csl-citation.json" }</w:instrText>
+        <w:instrText>ADDIN CSL_CITATION { "citationItems" : [ { "id" : "ITEM-1", "itemData" : { "author" : [ { "dropping-particle" : "", "family" : "Azman", "given" : "Andrew S", "non-dropping-particle" : "", "parse-names" : false, "suffix" : "" }, { "dropping-particle" : "", "family" : "Rumunu", "given" : "John", "non-dropping-particle" : "", "parse-names" : false, "suffix" : "" }, { "dropping-particle" : "", "family" : "Abubakar", "given" : "Abdinasir", "non-dropping-particle" : "", "parse-names" : false, "suffix" : "" }, { "dropping-particle" : "", "family" : "West", "given" : "Haley", "non-dropping-particle" : "", "parse-names" : false, "suffix" : "" }, { "dropping-particle" : "", "family" : "Ciglenecki", "given" : "Iza", "non-dropping-particle" : "", "parse-names" : false, "suffix" : "" }, { "dropping-particle" : "", "family" : "Helderman", "given" : "Trina", "non-dropping-particle" : "", "parse-names" : false, "suffix" : "" }, { "dropping-particle" : "", "family" : "Wamala", "given" : "Joseph Francis", "non-dropping-particle" : "", "parse-names" : false, "suffix" : "" }, { "dropping-particle" : "", "family" : "De", "given" : "Olimpia", "non-dropping-particle" : "", "parse-names" : false, "suffix" : "" }, { "dropping-particle" : "", "family" : "V\u00e1zquez", "given" : "Rosa", "non-dropping-particle" : "", "parse-names" : false, "suffix" : "" }, { "dropping-particle" : "", "family" : "Perea", "given" : "William", "non-dropping-particle" : "", "parse-names" : false, "suffix" : "" }, { "dropping-particle" : "", "family" : "Sack", "given" : "David A", "non-dropping-particle" : "", "parse-names" : false, "suffix" : "" }, { "dropping-particle" : "", "family" : "Legros", "given" : "Dominique", "non-dropping-particle" : "", "parse-names" : false, "suffix" : "" }, { "dropping-particle" : "", "family" : "Martin", "given" : "Stephen", "non-dropping-particle" : "", "parse-names" : false, "suffix" : "" }, { "dropping-particle" : "", "family" : "Lessler", "given" : "Justin", "non-dropping-particle" : "", "parse-names" : false, "suffix" : "" }, { "dropping-particle" : "", "family" : "Luquero", "given" : "Francisco J", "non-dropping-particle" : "", "parse-names" : false, "suffix" : "" } ], "container-title" : "Emerging Infectious Diseases", "id" : "ITEM-1", "issue" : "6", "issued" : { "date-parts" : [ [ "2016" ] ] }, "note" : "Used Wallinga Teunis method to compare days with R above 1", "page" : "2014-2017", "title" : "Population-Level Effect of Cholera Vaccine on Displaced Populations, South Sudan, 2014", "type" : "article-journal", "volume" : "22" }, "uris" : [ "http://www.mendeley.com/documents/?uuid=38019b39-5b62-41f7-b48c-e3de54cdd85c" ] } ], "mendeley" : { "formattedCitation" : "&lt;sup&gt;34&lt;/sup&gt;", "plainTextFormattedCitation" : "34", "previouslyFormattedCitation" : "&lt;sup&gt;40&lt;/sup&gt;" }, "properties" : { "noteIndex" : 0 }, "schema" : "https://github.com/citation-style-language/schema/raw/master/csl-citation.json" }</w:instrText>
       </w:r>
       <w:r>
         <w:fldChar w:fldCharType="separate"/>
@@ -10926,7 +10797,7 @@
           <w:noProof/>
           <w:vertAlign w:val="superscript"/>
         </w:rPr>
-        <w:t>40</w:t>
+        <w:t>34</w:t>
       </w:r>
       <w:r>
         <w:fldChar w:fldCharType="end"/>
@@ -10937,6 +10808,92 @@
     </w:p>
     <w:p/>
     <w:p>
+      <w:r>
+        <w:rPr>
+          <w:b/>
+        </w:rPr>
+        <w:t>Fig S5. Calculation of</w:t>
+      </w:r>
+      <m:oMath>
+        <m:r>
+          <m:rPr>
+            <m:sty m:val="bi"/>
+          </m:rPr>
+          <w:rPr>
+            <w:rFonts w:ascii="Cambria Math" w:hAnsi="Cambria Math"/>
+          </w:rPr>
+          <m:t xml:space="preserve"> X(t)</m:t>
+        </m:r>
+      </m:oMath>
+      <w:r>
+        <w:rPr>
+          <w:b/>
+        </w:rPr>
+        <w:t xml:space="preserve"> robust to leaky or all or nothing modes of vaccine action.</w:t>
+      </w:r>
+    </w:p>
+    <w:p>
+      <w:r>
+        <w:t xml:space="preserve">For a simple exponentially waning vaccine direct effect, an All or Nothing vaccine mode of action (left panel) retains a constant </w:t>
+      </w:r>
+      <m:oMath>
+        <m:r>
+          <w:rPr>
+            <w:rFonts w:ascii="Cambria Math" w:hAnsi="Cambria Math"/>
+          </w:rPr>
+          <m:t>VE(t)</m:t>
+        </m:r>
+      </m:oMath>
+      <w:r>
+        <w:t xml:space="preserve"> (dashed line) while the number of individuals in the </w:t>
+      </w:r>
+      <m:oMath>
+        <m:r>
+          <w:rPr>
+            <w:rFonts w:ascii="Cambria Math" w:hAnsi="Cambria Math"/>
+          </w:rPr>
+          <m:t>V(t)</m:t>
+        </m:r>
+      </m:oMath>
+      <w:r>
+        <w:t xml:space="preserve"> compartment decreases over time (dotted line). For the Leaky vaccine (right panel), individuals stay in the </w:t>
+      </w:r>
+      <m:oMath>
+        <m:r>
+          <w:rPr>
+            <w:rFonts w:ascii="Cambria Math" w:hAnsi="Cambria Math"/>
+          </w:rPr>
+          <m:t>V(t)</m:t>
+        </m:r>
+      </m:oMath>
+      <w:r>
+        <w:t xml:space="preserve"> compartment, but </w:t>
+      </w:r>
+      <m:oMath>
+        <m:r>
+          <w:rPr>
+            <w:rFonts w:ascii="Cambria Math" w:hAnsi="Cambria Math"/>
+          </w:rPr>
+          <m:t>VE(t)</m:t>
+        </m:r>
+      </m:oMath>
+      <w:r>
+        <w:t xml:space="preserve"> wanes. Regardless, the proportion susceptible</w:t>
+      </w:r>
+      <m:oMath>
+        <m:r>
+          <w:rPr>
+            <w:rFonts w:ascii="Cambria Math" w:hAnsi="Cambria Math"/>
+          </w:rPr>
+          <m:t xml:space="preserve"> X(t) </m:t>
+        </m:r>
+      </m:oMath>
+      <w:r>
+        <w:t xml:space="preserve">(solid line) follows the same profile for both vaccine modes of action. </w:t>
+      </w:r>
+    </w:p>
+    <w:p/>
+    <w:p>
       <w:pPr>
         <w:rPr>
           <w:b/>
@@ -10946,7 +10903,50 @@
         <w:rPr>
           <w:b/>
         </w:rPr>
-        <w:t>Fig S5</w:t>
+        <w:t>Fig S6.</w:t>
+      </w:r>
+      <w:r>
+        <w:t xml:space="preserve"> </w:t>
+      </w:r>
+      <w:r>
+        <w:rPr>
+          <w:b/>
+        </w:rPr>
+        <w:t>Revaccination</w:t>
+      </w:r>
+      <w:r>
+        <w:rPr>
+          <w:b/>
+        </w:rPr>
+        <w:t xml:space="preserve"> strategies to maximize DHI assuming a non-waning vaccine.</w:t>
+      </w:r>
+    </w:p>
+    <w:p>
+      <w:r>
+        <w:t xml:space="preserve">As per Fig 4, except the vaccine now </w:t>
+      </w:r>
+      <w:r>
+        <w:t>retains the maximum efficacy estimated for Shanchol (0.583) for all time. Mass then Maintain strategies again maximize DHI for a fixed vaccine supply.</w:t>
+      </w:r>
+    </w:p>
+    <w:p/>
+    <w:p>
+      <w:pPr>
+        <w:rPr>
+          <w:b/>
+        </w:rPr>
+      </w:pPr>
+      <w:r>
+        <w:rPr>
+          <w:b/>
+        </w:rPr>
+        <w:t>Fig S</w:t>
+      </w:r>
+      <w:r>
+        <w:rPr>
+          <w:b/>
+        </w:rPr>
+        <w:t>7</w:t>
       </w:r>
       <w:r>
         <w:t>.</w:t>
@@ -10979,13 +10979,8 @@
       </w:pPr>
     </w:p>
     <w:p>
-      <w:proofErr w:type="gramStart"/>
-      <w:r>
-        <w:t>{ Preliminary</w:t>
-      </w:r>
-      <w:proofErr w:type="gramEnd"/>
-      <w:r>
-        <w:t xml:space="preserve">: </w:t>
+      <w:r>
+        <w:t xml:space="preserve">{ Preliminary: </w:t>
       </w:r>
     </w:p>
     <w:p>
@@ -11004,15 +10999,7 @@
         </m:r>
       </m:oMath>
       <w:r>
-        <w:t xml:space="preserve"> is allowed to vary with each day (t) acc</w:t>
-      </w:r>
-      <w:proofErr w:type="spellStart"/>
-      <w:r>
-        <w:t>ording</w:t>
-      </w:r>
-      <w:proofErr w:type="spellEnd"/>
-      <w:r>
-        <w:t xml:space="preserve"> to a sinusoidal function </w:t>
+        <w:t xml:space="preserve"> is allowed to vary with each day (t) according to a sinusoidal function </w:t>
       </w:r>
       <m:oMath>
         <m:r>
@@ -11172,11 +11159,7 @@
         <w:ind w:left="720"/>
       </w:pPr>
       <w:r>
-        <w:t xml:space="preserve">Our primary results assume a “leaky” vaccine mode of action, but analysis using an “all or none” mode of action was repeated using a time-invariant VE estimate and creating paths from each vaccine compartment back to the S compartment so that the duration of time in the </w:t>
-      </w:r>
-      <w:proofErr w:type="spellStart"/>
-      <w:r>
-        <w:t>V</w:t>
+        <w:t>Our primary results assume a “leaky” vaccine mode of action, but analysis using an “all or none” mode of action was repeated using a time-invariant VE estimate and creating paths from each vaccine compartment back to the S compartment so that the duration of time in the V</w:t>
       </w:r>
       <w:r>
         <w:softHyphen/>
@@ -11187,7 +11170,6 @@
         </w:rPr>
         <w:t>n</w:t>
       </w:r>
-      <w:proofErr w:type="spellEnd"/>
       <w:r>
         <w:t xml:space="preserve"> ensemble is variable (????). In summary, the results presented in the main text were robust to the assumed mode of vaccine action.</w:t>
       </w:r>
@@ -11316,7 +11298,7 @@
         <w:fldChar w:fldCharType="begin" w:fldLock="1"/>
       </w:r>
       <w:r>
-        <w:instrText>ADDIN CSL_CITATION { "citationItems" : [ { "id" : "ITEM-1", "itemData" : { "DOI" : "10.1016/j.jinf.2012.11.013", "ISSN" : "1532-2742", "PMID" : "23201968", "abstract" : "Recent large cholera outbreaks highlight the need for improved understanding of the pathogenesis and epidemiology of cholera. The incubation period of cholera has important implications for clinical and public health decision-making, yet statements of the incubation period of cholera are often imprecise. Here we characterize the distribution of cholera's incubation period.", "author" : [ { "dropping-particle" : "", "family" : "Azman", "given" : "Andrew S", "non-dropping-particle" : "", "parse-names" : false, "suffix" : "" }, { "dropping-particle" : "", "family" : "Rudolph", "given" : "Kara E", "non-dropping-particle" : "", "parse-names" : false, "suffix" : "" }, { "dropping-particle" : "", "family" : "Cummings", "given" : "Derek a T", "non-dropping-particle" : "", "parse-names" : false, "suffix" : "" }, { "dropping-particle" : "", "family" : "Lessler", "given" : "Justin", "non-dropping-particle" : "", "parse-names" : false, "suffix" : "" } ], "container-title" : "The Journal of infection", "id" : "ITEM-1", "issue" : "5", "issued" : { "date-parts" : [ [ "2013", "5" ] ] }, "page" : "432-8", "publisher" : "Elsevier Ltd", "title" : "The incubation period of cholera: a systematic review.", "type" : "article-journal", "volume" : "66" }, "uris" : [ "http://www.mendeley.com/documents/?uuid=066674ee-e23a-4040-af3a-b6307b7f31bd" ] } ], "mendeley" : { "formattedCitation" : "&lt;sup&gt;25&lt;/sup&gt;", "plainTextFormattedCitation" : "25", "previouslyFormattedCitation" : "&lt;sup&gt;25&lt;/sup&gt;" }, "properties" : { "noteIndex" : 0 }, "schema" : "https://github.com/citation-style-language/schema/raw/master/csl-citation.json" }</w:instrText>
+        <w:instrText>ADDIN CSL_CITATION { "citationItems" : [ { "id" : "ITEM-1", "itemData" : { "DOI" : "10.1016/j.jinf.2012.11.013", "ISSN" : "1532-2742", "PMID" : "23201968", "abstract" : "Recent large cholera outbreaks highlight the need for improved understanding of the pathogenesis and epidemiology of cholera. The incubation period of cholera has important implications for clinical and public health decision-making, yet statements of the incubation period of cholera are often imprecise. Here we characterize the distribution of cholera's incubation period.", "author" : [ { "dropping-particle" : "", "family" : "Azman", "given" : "Andrew S", "non-dropping-particle" : "", "parse-names" : false, "suffix" : "" }, { "dropping-particle" : "", "family" : "Rudolph", "given" : "Kara E", "non-dropping-particle" : "", "parse-names" : false, "suffix" : "" }, { "dropping-particle" : "", "family" : "Cummings", "given" : "Derek a T", "non-dropping-particle" : "", "parse-names" : false, "suffix" : "" }, { "dropping-particle" : "", "family" : "Lessler", "given" : "Justin", "non-dropping-particle" : "", "parse-names" : false, "suffix" : "" } ], "container-title" : "The Journal of infection", "id" : "ITEM-1", "issue" : "5", "issued" : { "date-parts" : [ [ "2013", "5" ] ] }, "page" : "432-8", "publisher" : "Elsevier Ltd", "title" : "The incubation period of cholera: a systematic review.", "type" : "article-journal", "volume" : "66" }, "uris" : [ "http://www.mendeley.com/documents/?uuid=066674ee-e23a-4040-af3a-b6307b7f31bd" ] } ], "mendeley" : { "formattedCitation" : "&lt;sup&gt;35&lt;/sup&gt;", "plainTextFormattedCitation" : "35", "previouslyFormattedCitation" : "&lt;sup&gt;25&lt;/sup&gt;" }, "properties" : { "noteIndex" : 0 }, "schema" : "https://github.com/citation-style-language/schema/raw/master/csl-citation.json" }</w:instrText>
       </w:r>
       <w:r>
         <w:fldChar w:fldCharType="separate"/>
@@ -11326,7 +11308,7 @@
           <w:noProof/>
           <w:vertAlign w:val="superscript"/>
         </w:rPr>
-        <w:t>25</w:t>
+        <w:t>35</w:t>
       </w:r>
       <w:r>
         <w:fldChar w:fldCharType="end"/>
@@ -11392,7 +11374,7 @@
         <w:fldChar w:fldCharType="begin" w:fldLock="1"/>
       </w:r>
       <w:r>
-        <w:instrText>ADDIN CSL_CITATION { "citationItems" : [ { "id" : "ITEM-1", "itemData" : { "DOI" : "10.1371/journal.pmed.1001867", "ISSN" : "1549-1676", "author" : [ { "dropping-particle" : "", "family" : "Azman", "given" : "Andrew S.", "non-dropping-particle" : "", "parse-names" : false, "suffix" : "" }, { "dropping-particle" : "", "family" : "Luquero", "given" : "Francisco J.", "non-dropping-particle" : "", "parse-names" : false, "suffix" : "" }, { "dropping-particle" : "", "family" : "Ciglenecki", "given" : "Iza", "non-dropping-particle" : "", "parse-names" : false, "suffix" : "" }, { "dropping-particle" : "", "family" : "Grais", "given" : "Rebecca F.", "non-dropping-particle" : "", "parse-names" : false, "suffix" : "" }, { "dropping-particle" : "", "family" : "Sack", "given" : "David a.", "non-dropping-particle" : "", "parse-names" : false, "suffix" : "" }, { "dropping-particle" : "", "family" : "Lessler", "given" : "Justin", "non-dropping-particle" : "", "parse-names" : false, "suffix" : "" } ], "container-title" : "PLOS Medicine", "id" : "ITEM-1", "issue" : "8", "issued" : { "date-parts" : [ [ "2015" ] ] }, "page" : "e1001867", "title" : "The Impact of a One-Dose versus Two-Dose Oral Cholera Vaccine Regimen in Outbreak Settings: A Modeling Study", "type" : "article-journal", "volume" : "12" }, "uris" : [ "http://www.mendeley.com/documents/?uuid=22ef8520-64ad-44dc-8b5f-5a56a8b2ba90" ] }, { "id" : "ITEM-2", "itemData" : { "DOI" : "10.1086/644779", "ISSN" : "1537-6591", "PMID" : "19842974", "abstract" : "BACKGROUND: Multiple Vibrio cholerae infections in the same household are common. The objective of this study was to examine the incidence of V. cholerae infection and associated clinical symptoms in household contacts of patients with cholera and to identify risk factors for development of severe dehydration in this cohort. METHODS: Household contacts of hospitalized patients with cholera were observed with frequent clinical assessments and collection of serum and rectal swab samples for culture for a period of 21 days after presentation of the index case. RESULTS: One-half (460 of 944) of all contacts reported diarrhea during the study period, and symptoms most frequently began 2 days after presentation of the index case. Antibiotics were used by 199 (43%) of 460 contacts with diarrhea. Results of rectal swab cultures for V. cholerae were positive for 202 (21%) of 944 contacts, and 148 (73%) infected contacts experienced diarrhea. Significant dehydration developed in 26 contacts; predictors of dehydration included vomiting, each additional day of diarrhea, and blood group O status. CONCLUSIONS: In urban Bangladesh, the burden of diarrheal illness among household contacts of patients with cholera is higher than was previously estimated, and prophylactic intervention is feasible, because the majority of symptomatic cases of V. cholerae infection in contacts begin soon after presentation of the index case. Re-evaluation of targeted chemoprophylaxis for household contacts of patients with cholera may be warranted.", "author" : [ { "dropping-particle" : "", "family" : "Weil", "given" : "Ana a", "non-dropping-particle" : "", "parse-names" : false, "suffix" : "" }, { "dropping-particle" : "", "family" : "Khan", "given" : "Ashraful I", "non-dropping-particle" : "", "parse-names" : false, "suffix" : "" }, { "dropping-particle" : "", "family" : "Chowdhury", "given" : "Fahima", "non-dropping-particle" : "", "parse-names" : false, "suffix" : "" }, { "dropping-particle" : "", "family" : "Larocque", "given" : "Regina C", "non-dropping-particle" : "", "parse-names" : false, "suffix" : "" }, { "dropping-particle" : "", "family" : "Faruque", "given" : "a S G", "non-dropping-particle" : "", "parse-names" : false, "suffix" : "" }, { "dropping-particle" : "", "family" : "Ryan", "given" : "Edward T", "non-dropping-particle" : "", "parse-names" : false, "suffix" : "" }, { "dropping-particle" : "", "family" : "Calderwood", "given" : "Stephen B", "non-dropping-particle" : "", "parse-names" : false, "suffix" : "" }, { "dropping-particle" : "", "family" : "Qadri", "given" : "Firdausi", "non-dropping-particle" : "", "parse-names" : false, "suffix" : "" }, { "dropping-particle" : "", "family" : "Harris", "given" : "Jason B", "non-dropping-particle" : "", "parse-names" : false, "suffix" : "" } ], "container-title" : "Clinical infectious diseases", "id" : "ITEM-2", "issue" : "10", "issued" : { "date-parts" : [ [ "2009", "11", "15" ] ] }, "note" : "Cited by Azman 2014 ProcRoyalSocB for 3 day recovery time.", "page" : "1473-9", "title" : "Clinical outcomes in household contacts of patients with cholera in Bangladesh.", "type" : "article-journal", "volume" : "49" }, "uris" : [ "http://www.mendeley.com/documents/?uuid=fd4cc392-bbe3-4e49-b67b-eeea13c5cced" ] } ], "mendeley" : { "formattedCitation" : "&lt;sup&gt;26,27&lt;/sup&gt;", "plainTextFormattedCitation" : "26,27", "previouslyFormattedCitation" : "&lt;sup&gt;26,27&lt;/sup&gt;" }, "properties" : { "noteIndex" : 0 }, "schema" : "https://github.com/citation-style-language/schema/raw/master/csl-citation.json" }</w:instrText>
+        <w:instrText>ADDIN CSL_CITATION { "citationItems" : [ { "id" : "ITEM-1", "itemData" : { "DOI" : "10.1371/journal.pmed.1001867", "ISSN" : "1549-1676", "author" : [ { "dropping-particle" : "", "family" : "Azman", "given" : "Andrew S.", "non-dropping-particle" : "", "parse-names" : false, "suffix" : "" }, { "dropping-particle" : "", "family" : "Luquero", "given" : "Francisco J.", "non-dropping-particle" : "", "parse-names" : false, "suffix" : "" }, { "dropping-particle" : "", "family" : "Ciglenecki", "given" : "Iza", "non-dropping-particle" : "", "parse-names" : false, "suffix" : "" }, { "dropping-particle" : "", "family" : "Grais", "given" : "Rebecca F.", "non-dropping-particle" : "", "parse-names" : false, "suffix" : "" }, { "dropping-particle" : "", "family" : "Sack", "given" : "David a.", "non-dropping-particle" : "", "parse-names" : false, "suffix" : "" }, { "dropping-particle" : "", "family" : "Lessler", "given" : "Justin", "non-dropping-particle" : "", "parse-names" : false, "suffix" : "" } ], "container-title" : "PLOS Medicine", "id" : "ITEM-1", "issue" : "8", "issued" : { "date-parts" : [ [ "2015" ] ] }, "page" : "e1001867", "title" : "The Impact of a One-Dose versus Two-Dose Oral Cholera Vaccine Regimen in Outbreak Settings: A Modeling Study", "type" : "article-journal", "volume" : "12" }, "uris" : [ "http://www.mendeley.com/documents/?uuid=22ef8520-64ad-44dc-8b5f-5a56a8b2ba90" ] }, { "id" : "ITEM-2", "itemData" : { "DOI" : "10.1086/644779", "ISSN" : "1537-6591", "PMID" : "19842974", "abstract" : "BACKGROUND: Multiple Vibrio cholerae infections in the same household are common. The objective of this study was to examine the incidence of V. cholerae infection and associated clinical symptoms in household contacts of patients with cholera and to identify risk factors for development of severe dehydration in this cohort. METHODS: Household contacts of hospitalized patients with cholera were observed with frequent clinical assessments and collection of serum and rectal swab samples for culture for a period of 21 days after presentation of the index case. RESULTS: One-half (460 of 944) of all contacts reported diarrhea during the study period, and symptoms most frequently began 2 days after presentation of the index case. Antibiotics were used by 199 (43%) of 460 contacts with diarrhea. Results of rectal swab cultures for V. cholerae were positive for 202 (21%) of 944 contacts, and 148 (73%) infected contacts experienced diarrhea. Significant dehydration developed in 26 contacts; predictors of dehydration included vomiting, each additional day of diarrhea, and blood group O status. CONCLUSIONS: In urban Bangladesh, the burden of diarrheal illness among household contacts of patients with cholera is higher than was previously estimated, and prophylactic intervention is feasible, because the majority of symptomatic cases of V. cholerae infection in contacts begin soon after presentation of the index case. Re-evaluation of targeted chemoprophylaxis for household contacts of patients with cholera may be warranted.", "author" : [ { "dropping-particle" : "", "family" : "Weil", "given" : "Ana a", "non-dropping-particle" : "", "parse-names" : false, "suffix" : "" }, { "dropping-particle" : "", "family" : "Khan", "given" : "Ashraful I", "non-dropping-particle" : "", "parse-names" : false, "suffix" : "" }, { "dropping-particle" : "", "family" : "Chowdhury", "given" : "Fahima", "non-dropping-particle" : "", "parse-names" : false, "suffix" : "" }, { "dropping-particle" : "", "family" : "Larocque", "given" : "Regina C", "non-dropping-particle" : "", "parse-names" : false, "suffix" : "" }, { "dropping-particle" : "", "family" : "Faruque", "given" : "a S G", "non-dropping-particle" : "", "parse-names" : false, "suffix" : "" }, { "dropping-particle" : "", "family" : "Ryan", "given" : "Edward T", "non-dropping-particle" : "", "parse-names" : false, "suffix" : "" }, { "dropping-particle" : "", "family" : "Calderwood", "given" : "Stephen B", "non-dropping-particle" : "", "parse-names" : false, "suffix" : "" }, { "dropping-particle" : "", "family" : "Qadri", "given" : "Firdausi", "non-dropping-particle" : "", "parse-names" : false, "suffix" : "" }, { "dropping-particle" : "", "family" : "Harris", "given" : "Jason B", "non-dropping-particle" : "", "parse-names" : false, "suffix" : "" } ], "container-title" : "Clinical infectious diseases", "id" : "ITEM-2", "issue" : "10", "issued" : { "date-parts" : [ [ "2009", "11", "15" ] ] }, "note" : "Cited by Azman 2014 ProcRoyalSocB for 3 day recovery time.", "page" : "1473-9", "title" : "Clinical outcomes in household contacts of patients with cholera in Bangladesh.", "type" : "article-journal", "volume" : "49" }, "uris" : [ "http://www.mendeley.com/documents/?uuid=fd4cc392-bbe3-4e49-b67b-eeea13c5cced" ] } ], "mendeley" : { "formattedCitation" : "&lt;sup&gt;36,37&lt;/sup&gt;", "plainTextFormattedCitation" : "36,37", "previouslyFormattedCitation" : "&lt;sup&gt;26,27&lt;/sup&gt;" }, "properties" : { "noteIndex" : 0 }, "schema" : "https://github.com/citation-style-language/schema/raw/master/csl-citation.json" }</w:instrText>
       </w:r>
       <w:r>
         <w:fldChar w:fldCharType="separate"/>
@@ -11402,7 +11384,7 @@
           <w:noProof/>
           <w:vertAlign w:val="superscript"/>
         </w:rPr>
-        <w:t>26,27</w:t>
+        <w:t>36,37</w:t>
       </w:r>
       <w:r>
         <w:fldChar w:fldCharType="end"/>
@@ -11456,7 +11438,7 @@
         <w:fldChar w:fldCharType="begin" w:fldLock="1"/>
       </w:r>
       <w:r>
-        <w:instrText>ADDIN CSL_CITATION { "citationItems" : [ { "id" : "ITEM-1", "itemData" : { "author" : [ { "dropping-particle" : "", "family" : "Moore", "given" : "SM", "non-dropping-particle" : "", "parse-names" : false, "suffix" : "" }, { "dropping-particle" : "", "family" : "Lessler", "given" : "J", "non-dropping-particle" : "", "parse-names" : false, "suffix" : "" } ], "container-title" : "Journal of The Royal Society \u2026", "id" : "ITEM-1", "issued" : { "date-parts" : [ [ "2015" ] ] }, "note" : "Cites duration of natural and vaccine derived immunity\ncites serological data for naivitie of epidemic settings", "title" : "Optimal allocation of the limited oral cholera vaccine supply between endemic and epidemic settings", "type" : "article-journal" }, "uris" : [ "http://www.mendeley.com/documents/?uuid=38245bb6-ed13-47b5-a03f-837e5d24a746" ] }, { "id" : "ITEM-2", "itemData" : { "DOI" : "10.1016/S1473-3099(13)70273-1", "ISSN" : "1474-4457", "PMID" : "24140390", "abstract" : "BACKGROUND: Efficacy and safety of a two-dose regimen of bivalent killed whole-cell oral cholera vaccine (Shantha Biotechnics, Hyderabad, India) to 3 years is established, but long-term efficacy is not. We aimed to assess protective efficacy up to 5 years in a slum area of Kolkata, India.\n\nMETHODS: In our double-blind, cluster-randomised, placebo-controlled trial, we assessed incidence of cholera in non-pregnant individuals older than 1 year residing in 3933 dwellings (clusters) in Kolkata, India. We randomly allocated participants, by dwelling, to receive two oral doses of modified killed bivalent whole-cell cholera vaccine or heat-killed Escherichia coli K12 placebo, 14 days apart. Randomisation was done by use of a computer-generated sequence in blocks of four. The primary endpoint was prevention of episodes of culture-confirmed Vibrio cholerae O1 diarrhoea severe enough for patients to seek treatment in a health-care facility. We identified culture-confirmed cholera cases among participants seeking treatment for diarrhoea at a study clinic or government hospital between 14 days and 1825 days after receipt of the second dose. We assessed vaccine protection in a per-protocol population of participants who had completely ingested two doses of assigned study treatment.\n\nFINDINGS: 69 of 31\u2008932 recipients of vaccine and 219 of 34\u2008968 recipients of placebo developed cholera during 5 year follow-up (incidence 2\u00b72 per 1000 in the vaccine group and 6\u00b73 per 1000 in the placebo group). Cumulative protective efficacy of the vaccine at 5 years was 65% (95% CI 52-74; p&lt;0\u00b70001), and point estimates by year of follow-up suggested no evidence of decline in protective efficacy.\n\nINTERPRETATION: Sustained protection for 5 years at the level we reported has not been noted previously with other oral cholera vaccines. Established long-term efficacy of this vaccine could assist policy makers formulate rational vaccination strategies to reduce overall cholera burden in endemic settings.\n\nFUNDING: Bill &amp; Melinda Gates Foundation and the governments of South Korea and Sweden.", "author" : [ { "dropping-particle" : "", "family" : "Bhattacharya", "given" : "Sujit K", "non-dropping-particle" : "", "parse-names" : false, "suffix" : "" }, { "dropping-particle" : "", "family" : "Sur", "given" : "Dipika", "non-dropping-particle" : "", "parse-names" : false, "suffix" : "" }, { "dropping-particle" : "", "family" : "Ali", "given" : "Mohammad", "non-dropping-particle" : "", "parse-names" : false, "suffix" : "" }, { "dropping-particle" : "", "family" : "Kanungo", "given" : "Suman", "non-dropping-particle" : "", "parse-names" : false, "suffix" : "" }, { "dropping-particle" : "", "family" : "You", "given" : "Young Ae", "non-dropping-particle" : "", "parse-names" : false, "suffix" : "" }, { "dropping-particle" : "", "family" : "Manna", "given" : "Byomkesh", "non-dropping-particle" : "", "parse-names" : false, "suffix" : "" }, { "dropping-particle" : "", "family" : "Sah", "given" : "Binod", "non-dropping-particle" : "", "parse-names" : false, "suffix" : "" }, { "dropping-particle" : "", "family" : "Niyogi", "given" : "Swapan K", "non-dropping-particle" : "", "parse-names" : false, "suffix" : "" }, { "dropping-particle" : "", "family" : "Park", "given" : "Jin Kyung", "non-dropping-particle" : "", "parse-names" : false, "suffix" : "" }, { "dropping-particle" : "", "family" : "Sarkar", "given" : "Banwarilal", "non-dropping-particle" : "", "parse-names" : false, "suffix" : "" }, { "dropping-particle" : "", "family" : "Puri", "given" : "Mahesh K", "non-dropping-particle" : "", "parse-names" : false, "suffix" : "" }, { "dropping-particle" : "", "family" : "Kim", "given" : "Deok Ryun", "non-dropping-particle" : "", "parse-names" : false, "suffix" : "" }, { "dropping-particle" : "", "family" : "Deen", "given" : "Jacqueline L", "non-dropping-particle" : "", "parse-names" : false, "suffix" : "" }, { "dropping-particle" : "", "family" : "Holmgren", "given" : "Jan", "non-dropping-particle" : "", "parse-names" : false, "suffix" : "" }, { "dropping-particle" : "", "family" : "Carbis", "given" : "Rodney", "non-dropping-particle" : "", "parse-names" : false, "suffix" : "" }, { "dropping-particle" : "", "family" : "Dhingra", "given" : "Mandeep Singh", "non-dropping-particle" : "", "parse-names" : false, "suffix" : "" }, { "dropping-particle" : "", "family" : "Donner", "given" : "Allan", "non-dropping-particle" : "", "parse-names" : false, "suffix" : "" }, { "dropping-particle" : "", "family" : "Nair", "given" : "G Balakrish", "non-dropping-particle" : "", "parse-names" : false, "suffix" : "" }, { "dropping-particle" : "", "family" : "Lopez", "given" : "Anna Lena", "non-dropping-particle" : "", "parse-names" : false, "suffix" : "" }, { "dropping-particle" : "", "family" : "Wierzba", "given" : "Thomas F", "non-dropping-particle" : "", "parse-names" : false, "suffix" : "" }, { "dropping-particle" : "", "family" : "Clemens", "given" : "John D", "non-dropping-particle" : "", "parse-names" : false, "suffix" : "" } ], "container-title" : "Lancet Infectious Diseases", "id" : "ITEM-2", "issue" : "12", "issued" : { "date-parts" : [ [ "2013", "12" ] ] }, "note" : "Cited by Moore 2015 for a 5 year waning vaccine derived immunity\n\nThere was a large outbreak of cholera around year 3.5 which may have boosted immunity?\n\nSurprisingly low population turnover.", "page" : "1050-6", "publisher" : "Elsevier Ltd", "title" : "5 year efficacy of a bivalent killed whole-cell oral cholera vaccine in Kolkata, India: a cluster-randomised, double-blind, placebo-controlled trial.", "type" : "article-journal", "volume" : "13" }, "uris" : [ "http://www.mendeley.com/documents/?uuid=d65495b6-058e-4f5f-83b6-2cf7e09d566e" ] }, { "id" : "ITEM-3", "itemData" : { "DOI" : "10.1016/0264-410X(95)00122-H", "ISBN" : "0264-410X", "ISSN" : "0264410X", "PMID" : "8852414", "abstract" : "To determine the protective efficacy (PE) of three doses of oral B subunit-killed whole cell (BS-WC) or killed whole cell-only (WC) vaccines against cholera, a clinical trial was conducted among 62285 children over 2 years and adult women in rural Bangladesh. During 5 years of follow-up, there were 144 cases of cholera in the BS-WC group (PE = 49%; P &lt; 0.001), 150 in the WC group (PE = 47%; P &lt; 0.001), and 283 in the K12 group. Protection by each vaccine was evident only during the first three years of follow-up; long-term protection of young children was observed only against classical but not El Tor cholera; 3-year protection against both cholera biotypes occurred among older persons, but at a higher level against classical cholera.", "author" : [ { "dropping-particle" : "", "family" : "Loon", "given" : "F. P L", "non-dropping-particle" : "Van", "parse-names" : false, "suffix" : "" }, { "dropping-particle" : "", "family" : "Clemens", "given" : "J. D.", "non-dropping-particle" : "", "parse-names" : false, "suffix" : "" }, { "dropping-particle" : "", "family" : "Chakraborty", "given" : "J.", "non-dropping-particle" : "", "parse-names" : false, "suffix" : "" }, { "dropping-particle" : "", "family" : "Rao", "given" : "M. R.", "non-dropping-particle" : "", "parse-names" : false, "suffix" : "" }, { "dropping-particle" : "", "family" : "Kay", "given" : "B. a.", "non-dropping-particle" : "", "parse-names" : false, "suffix" : "" }, { "dropping-particle" : "", "family" : "Sack", "given" : "D. a.", "non-dropping-particle" : "", "parse-names" : false, "suffix" : "" }, { "dropping-particle" : "", "family" : "Yunus", "given" : "Md", "non-dropping-particle" : "", "parse-names" : false, "suffix" : "" }, { "dropping-particle" : "", "family" : "Ali", "given" : "Md", "non-dropping-particle" : "", "parse-names" : false, "suffix" : "" }, { "dropping-particle" : "", "family" : "Svennerholm", "given" : "a. M.", "non-dropping-particle" : "", "parse-names" : false, "suffix" : "" }, { "dropping-particle" : "", "family" : "Holmgren", "given" : "J.", "non-dropping-particle" : "", "parse-names" : false, "suffix" : "" } ], "container-title" : "Vaccine", "id" : "ITEM-3", "issue" : "2", "issued" : { "date-parts" : [ [ "1996" ] ] }, "page" : "162-166", "title" : "Field trial of inactivated oral cholera vaccines in Bangladesh: Results from 5 years of follow-up", "type" : "article-journal", "volume" : "14" }, "uris" : [ "http://www.mendeley.com/documents/?uuid=cc520c70-b724-4ff6-a672-74b8182d452f" ] } ], "mendeley" : { "formattedCitation" : "&lt;sup&gt;28\u201330&lt;/sup&gt;", "plainTextFormattedCitation" : "28\u201330", "previouslyFormattedCitation" : "&lt;sup&gt;28\u201330&lt;/sup&gt;" }, "properties" : { "noteIndex" : 0 }, "schema" : "https://github.com/citation-style-language/schema/raw/master/csl-citation.json" }</w:instrText>
+        <w:instrText>ADDIN CSL_CITATION { "citationItems" : [ { "id" : "ITEM-1", "itemData" : { "author" : [ { "dropping-particle" : "", "family" : "Moore", "given" : "SM", "non-dropping-particle" : "", "parse-names" : false, "suffix" : "" }, { "dropping-particle" : "", "family" : "Lessler", "given" : "J", "non-dropping-particle" : "", "parse-names" : false, "suffix" : "" } ], "container-title" : "Journal of The Royal Society \u2026", "id" : "ITEM-1", "issued" : { "date-parts" : [ [ "2015" ] ] }, "note" : "Cites duration of natural and vaccine derived immunity\ncites serological data for naivitie of epidemic settings", "title" : "Optimal allocation of the limited oral cholera vaccine supply between endemic and epidemic settings", "type" : "article-journal" }, "uris" : [ "http://www.mendeley.com/documents/?uuid=38245bb6-ed13-47b5-a03f-837e5d24a746" ] }, { "id" : "ITEM-2", "itemData" : { "DOI" : "10.1016/S1473-3099(13)70273-1", "ISSN" : "1474-4457", "PMID" : "24140390", "abstract" : "BACKGROUND: Efficacy and safety of a two-dose regimen of bivalent killed whole-cell oral cholera vaccine (Shantha Biotechnics, Hyderabad, India) to 3 years is established, but long-term efficacy is not. We aimed to assess protective efficacy up to 5 years in a slum area of Kolkata, India.\n\nMETHODS: In our double-blind, cluster-randomised, placebo-controlled trial, we assessed incidence of cholera in non-pregnant individuals older than 1 year residing in 3933 dwellings (clusters) in Kolkata, India. We randomly allocated participants, by dwelling, to receive two oral doses of modified killed bivalent whole-cell cholera vaccine or heat-killed Escherichia coli K12 placebo, 14 days apart. Randomisation was done by use of a computer-generated sequence in blocks of four. The primary endpoint was prevention of episodes of culture-confirmed Vibrio cholerae O1 diarrhoea severe enough for patients to seek treatment in a health-care facility. We identified culture-confirmed cholera cases among participants seeking treatment for diarrhoea at a study clinic or government hospital between 14 days and 1825 days after receipt of the second dose. We assessed vaccine protection in a per-protocol population of participants who had completely ingested two doses of assigned study treatment.\n\nFINDINGS: 69 of 31\u2008932 recipients of vaccine and 219 of 34\u2008968 recipients of placebo developed cholera during 5 year follow-up (incidence 2\u00b72 per 1000 in the vaccine group and 6\u00b73 per 1000 in the placebo group). Cumulative protective efficacy of the vaccine at 5 years was 65% (95% CI 52-74; p&lt;0\u00b70001), and point estimates by year of follow-up suggested no evidence of decline in protective efficacy.\n\nINTERPRETATION: Sustained protection for 5 years at the level we reported has not been noted previously with other oral cholera vaccines. Established long-term efficacy of this vaccine could assist policy makers formulate rational vaccination strategies to reduce overall cholera burden in endemic settings.\n\nFUNDING: Bill &amp; Melinda Gates Foundation and the governments of South Korea and Sweden.", "author" : [ { "dropping-particle" : "", "family" : "Bhattacharya", "given" : "Sujit K", "non-dropping-particle" : "", "parse-names" : false, "suffix" : "" }, { "dropping-particle" : "", "family" : "Sur", "given" : "Dipika", "non-dropping-particle" : "", "parse-names" : false, "suffix" : "" }, { "dropping-particle" : "", "family" : "Ali", "given" : "Mohammad", "non-dropping-particle" : "", "parse-names" : false, "suffix" : "" }, { "dropping-particle" : "", "family" : "Kanungo", "given" : "Suman", "non-dropping-particle" : "", "parse-names" : false, "suffix" : "" }, { "dropping-particle" : "", "family" : "You", "given" : "Young Ae", "non-dropping-particle" : "", "parse-names" : false, "suffix" : "" }, { "dropping-particle" : "", "family" : "Manna", "given" : "Byomkesh", "non-dropping-particle" : "", "parse-names" : false, "suffix" : "" }, { "dropping-particle" : "", "family" : "Sah", "given" : "Binod", "non-dropping-particle" : "", "parse-names" : false, "suffix" : "" }, { "dropping-particle" : "", "family" : "Niyogi", "given" : "Swapan K", "non-dropping-particle" : "", "parse-names" : false, "suffix" : "" }, { "dropping-particle" : "", "family" : "Park", "given" : "Jin Kyung", "non-dropping-particle" : "", "parse-names" : false, "suffix" : "" }, { "dropping-particle" : "", "family" : "Sarkar", "given" : "Banwarilal", "non-dropping-particle" : "", "parse-names" : false, "suffix" : "" }, { "dropping-particle" : "", "family" : "Puri", "given" : "Mahesh K", "non-dropping-particle" : "", "parse-names" : false, "suffix" : "" }, { "dropping-particle" : "", "family" : "Kim", "given" : "Deok Ryun", "non-dropping-particle" : "", "parse-names" : false, "suffix" : "" }, { "dropping-particle" : "", "family" : "Deen", "given" : "Jacqueline L", "non-dropping-particle" : "", "parse-names" : false, "suffix" : "" }, { "dropping-particle" : "", "family" : "Holmgren", "given" : "Jan", "non-dropping-particle" : "", "parse-names" : false, "suffix" : "" }, { "dropping-particle" : "", "family" : "Carbis", "given" : "Rodney", "non-dropping-particle" : "", "parse-names" : false, "suffix" : "" }, { "dropping-particle" : "", "family" : "Dhingra", "given" : "Mandeep Singh", "non-dropping-particle" : "", "parse-names" : false, "suffix" : "" }, { "dropping-particle" : "", "family" : "Donner", "given" : "Allan", "non-dropping-particle" : "", "parse-names" : false, "suffix" : "" }, { "dropping-particle" : "", "family" : "Nair", "given" : "G Balakrish", "non-dropping-particle" : "", "parse-names" : false, "suffix" : "" }, { "dropping-particle" : "", "family" : "Lopez", "given" : "Anna Lena", "non-dropping-particle" : "", "parse-names" : false, "suffix" : "" }, { "dropping-particle" : "", "family" : "Wierzba", "given" : "Thomas F", "non-dropping-particle" : "", "parse-names" : false, "suffix" : "" }, { "dropping-particle" : "", "family" : "Clemens", "given" : "John D", "non-dropping-particle" : "", "parse-names" : false, "suffix" : "" } ], "container-title" : "Lancet Infectious Diseases", "id" : "ITEM-2", "issue" : "12", "issued" : { "date-parts" : [ [ "2013", "12" ] ] }, "note" : "Cited by Moore 2015 for a 5 year waning vaccine derived immunity\n\nThere was a large outbreak of cholera around year 3.5 which may have boosted immunity?\n\nSurprisingly low population turnover.", "page" : "1050-6", "publisher" : "Elsevier Ltd", "title" : "5 year efficacy of a bivalent killed whole-cell oral cholera vaccine in Kolkata, India: a cluster-randomised, double-blind, placebo-controlled trial.", "type" : "article-journal", "volume" : "13" }, "uris" : [ "http://www.mendeley.com/documents/?uuid=d65495b6-058e-4f5f-83b6-2cf7e09d566e" ] }, { "id" : "ITEM-3", "itemData" : { "DOI" : "10.1016/0264-410X(95)00122-H", "ISBN" : "0264-410X", "ISSN" : "0264410X", "PMID" : "8852414", "abstract" : "To determine the protective efficacy (PE) of three doses of oral B subunit-killed whole cell (BS-WC) or killed whole cell-only (WC) vaccines against cholera, a clinical trial was conducted among 62285 children over 2 years and adult women in rural Bangladesh. During 5 years of follow-up, there were 144 cases of cholera in the BS-WC group (PE = 49%; P &lt; 0.001), 150 in the WC group (PE = 47%; P &lt; 0.001), and 283 in the K12 group. Protection by each vaccine was evident only during the first three years of follow-up; long-term protection of young children was observed only against classical but not El Tor cholera; 3-year protection against both cholera biotypes occurred among older persons, but at a higher level against classical cholera.", "author" : [ { "dropping-particle" : "", "family" : "Loon", "given" : "F. P L", "non-dropping-particle" : "Van", "parse-names" : false, "suffix" : "" }, { "dropping-particle" : "", "family" : "Clemens", "given" : "J. D.", "non-dropping-particle" : "", "parse-names" : false, "suffix" : "" }, { "dropping-particle" : "", "family" : "Chakraborty", "given" : "J.", "non-dropping-particle" : "", "parse-names" : false, "suffix" : "" }, { "dropping-particle" : "", "family" : "Rao", "given" : "M. R.", "non-dropping-particle" : "", "parse-names" : false, "suffix" : "" }, { "dropping-particle" : "", "family" : "Kay", "given" : "B. a.", "non-dropping-particle" : "", "parse-names" : false, "suffix" : "" }, { "dropping-particle" : "", "family" : "Sack", "given" : "D. a.", "non-dropping-particle" : "", "parse-names" : false, "suffix" : "" }, { "dropping-particle" : "", "family" : "Yunus", "given" : "Md", "non-dropping-particle" : "", "parse-names" : false, "suffix" : "" }, { "dropping-particle" : "", "family" : "Ali", "given" : "Md", "non-dropping-particle" : "", "parse-names" : false, "suffix" : "" }, { "dropping-particle" : "", "family" : "Svennerholm", "given" : "a. M.", "non-dropping-particle" : "", "parse-names" : false, "suffix" : "" }, { "dropping-particle" : "", "family" : "Holmgren", "given" : "J.", "non-dropping-particle" : "", "parse-names" : false, "suffix" : "" } ], "container-title" : "Vaccine", "id" : "ITEM-3", "issue" : "2", "issued" : { "date-parts" : [ [ "1996" ] ] }, "page" : "162-166", "title" : "Field trial of inactivated oral cholera vaccines in Bangladesh: Results from 5 years of follow-up", "type" : "article-journal", "volume" : "14" }, "uris" : [ "http://www.mendeley.com/documents/?uuid=cc520c70-b724-4ff6-a672-74b8182d452f" ] } ], "mendeley" : { "formattedCitation" : "&lt;sup&gt;38\u201340&lt;/sup&gt;", "plainTextFormattedCitation" : "38\u201340", "previouslyFormattedCitation" : "&lt;sup&gt;28\u201330&lt;/sup&gt;" }, "properties" : { "noteIndex" : 0 }, "schema" : "https://github.com/citation-style-language/schema/raw/master/csl-citation.json" }</w:instrText>
       </w:r>
       <w:r>
         <w:fldChar w:fldCharType="separate"/>
@@ -11466,7 +11448,7 @@
           <w:noProof/>
           <w:vertAlign w:val="superscript"/>
         </w:rPr>
-        <w:t>28–30</w:t>
+        <w:t>38–40</w:t>
       </w:r>
       <w:r>
         <w:fldChar w:fldCharType="end"/>
@@ -11650,6 +11632,40 @@
     </w:sectPr>
   </w:body>
 </w:document>
+</file>
+
+<file path=word/comments.xml><?xml version="1.0" encoding="utf-8"?>
+<w:comments xmlns:wpc="http://schemas.microsoft.com/office/word/2010/wordprocessingCanvas" xmlns:mo="http://schemas.microsoft.com/office/mac/office/2008/main" xmlns:mc="http://schemas.openxmlformats.org/markup-compatibility/2006" xmlns:mv="urn:schemas-microsoft-com:mac:vml" xmlns:o="urn:schemas-microsoft-com:office:office" xmlns:r="http://schemas.openxmlformats.org/officeDocument/2006/relationships" xmlns:m="http://schemas.openxmlformats.org/officeDocument/2006/math" xmlns:v="urn:schemas-microsoft-com:vml" xmlns:wp14="http://schemas.microsoft.com/office/word/2010/wordprocessingDrawing" xmlns:wp="http://schemas.openxmlformats.org/drawingml/2006/wordprocessingDrawing" xmlns:w10="urn:schemas-microsoft-com:office:word" xmlns:w="http://schemas.openxmlformats.org/wordprocessingml/2006/main" xmlns:w14="http://schemas.microsoft.com/office/word/2010/wordml" xmlns:wpg="http://schemas.microsoft.com/office/word/2010/wordprocessingGroup" xmlns:wpi="http://schemas.microsoft.com/office/word/2010/wordprocessingInk" xmlns:wne="http://schemas.microsoft.com/office/word/2006/wordml" xmlns:wps="http://schemas.microsoft.com/office/word/2010/wordprocessingShape" mc:Ignorable="w14 wp14">
+  <w:comment w:id="0" w:author="Corey Peak" w:date="2016-12-27T12:53:00Z" w:initials="CP">
+    <w:p>
+      <w:pPr>
+        <w:pStyle w:val="CommentText"/>
+      </w:pPr>
+      <w:r>
+        <w:t>Update with most recent data as situation evolves.</w:t>
+      </w:r>
+    </w:p>
+    <w:p>
+      <w:pPr>
+        <w:pStyle w:val="CommentText"/>
+      </w:pPr>
+      <w:r>
+        <w:rPr>
+          <w:rStyle w:val="CommentReference"/>
+        </w:rPr>
+        <w:annotationRef/>
+      </w:r>
+      <w:hyperlink r:id="rId1" w:history="1">
+        <w:r>
+          <w:rPr>
+            <w:rStyle w:val="Hyperlink"/>
+          </w:rPr>
+          <w:t>http://reliefweb.int/sites/reliefweb.int/files/resources/UNICEF%20South%20Sudan%20Humanitarian%20SitRep%20%2399%20-%2015%20Dec%202016.pdf</w:t>
+        </w:r>
+      </w:hyperlink>
+    </w:p>
+  </w:comment>
+</w:comments>
 </file>
 
 <file path=word/commentsExtended.xml><?xml version="1.0" encoding="utf-8"?>
@@ -11767,7 +11783,7 @@
         <w:rStyle w:val="PageNumber"/>
         <w:noProof/>
       </w:rPr>
-      <w:t>1</w:t>
+      <w:t>11</w:t>
     </w:r>
     <w:r>
       <w:rPr>
@@ -13312,7 +13328,7 @@
 </file>
 
 <file path=customXml/itemProps1.xml><?xml version="1.0" encoding="utf-8"?>
-<ds:datastoreItem xmlns:ds="http://schemas.openxmlformats.org/officeDocument/2006/customXml" ds:itemID="{00C75C5B-C102-7D4C-8344-A384D6E49C96}">
+<ds:datastoreItem xmlns:ds="http://schemas.openxmlformats.org/officeDocument/2006/customXml" ds:itemID="{756FA292-7F4C-6344-90A1-B496A87CD3B9}">
   <ds:schemaRefs>
     <ds:schemaRef ds:uri="http://schemas.openxmlformats.org/officeDocument/2006/bibliography"/>
   </ds:schemaRefs>

</xml_diff>

<commit_message>
Updated version to share with COB
</commit_message>
<xml_diff>
--- a/Manuscript.docx
+++ b/Manuscript.docx
@@ -240,6 +240,20 @@
       <w:r>
         <w:t xml:space="preserve"> Mobility</w:t>
       </w:r>
+    </w:p>
+    <w:p/>
+    <w:p>
+      <w:commentRangeStart w:id="0"/>
+      <w:r>
+        <w:t>To Do</w:t>
+      </w:r>
+      <w:commentRangeEnd w:id="0"/>
+      <w:r>
+        <w:rPr>
+          <w:rStyle w:val="CommentReference"/>
+        </w:rPr>
+        <w:commentReference w:id="0"/>
+      </w:r>
       <w:r>
         <w:rPr>
           <w:b/>
@@ -248,7 +262,6 @@
       </w:r>
     </w:p>
     <w:p>
-      <w:commentRangeStart w:id="0"/>
       <w:r>
         <w:rPr>
           <w:b/>
@@ -256,13 +269,6 @@
         <w:lastRenderedPageBreak/>
         <w:t>Abstract</w:t>
       </w:r>
-      <w:commentRangeEnd w:id="0"/>
-      <w:r>
-        <w:rPr>
-          <w:rStyle w:val="CommentReference"/>
-        </w:rPr>
-        <w:commentReference w:id="0"/>
-      </w:r>
     </w:p>
     <w:p/>
     <w:p>
@@ -275,129 +281,29 @@
         <w:rPr>
           <w:b/>
         </w:rPr>
-        <w:t>Introduction</w:t>
-      </w:r>
-    </w:p>
-    <w:p>
-      <w:ins w:id="1" w:author="Corey Peak" w:date="2017-01-23T09:02:00Z">
-        <w:r>
-          <w:t>V</w:t>
-        </w:r>
-      </w:ins>
-      <w:ins w:id="2" w:author="Corey Peak" w:date="2017-01-23T08:57:00Z">
-        <w:r>
-          <w:t xml:space="preserve">accination is an increasingly </w:t>
-        </w:r>
-      </w:ins>
-      <w:ins w:id="3" w:author="Corey Peak" w:date="2017-01-26T12:58:00Z">
-        <w:r>
-          <w:t>common</w:t>
-        </w:r>
-      </w:ins>
-      <w:ins w:id="4" w:author="Corey Peak" w:date="2017-01-23T08:57:00Z">
-        <w:r>
-          <w:t xml:space="preserve"> </w:t>
-        </w:r>
-      </w:ins>
-      <w:ins w:id="5" w:author="Corey Peak" w:date="2017-01-23T09:02:00Z">
-        <w:r>
-          <w:t xml:space="preserve">approach to </w:t>
-        </w:r>
-        <w:r>
-          <w:t>preventing and controlling cholera</w:t>
-        </w:r>
-        <w:r>
-          <w:t>.</w:t>
-        </w:r>
-      </w:ins>
-      <w:ins w:id="6" w:author="Corey Peak" w:date="2017-01-26T12:59:00Z">
-        <w:r>
-          <w:t xml:space="preserve"> While direct protection by killed oral cholera vaccines is believed to wane over 3-5 years, the impact of this, and other factors such as human mobility,</w:t>
-        </w:r>
-      </w:ins>
-      <w:ins w:id="7" w:author="Corey Peak" w:date="2017-01-23T09:02:00Z">
-        <w:r>
-          <w:t xml:space="preserve"> </w:t>
-        </w:r>
-      </w:ins>
-      <w:ins w:id="8" w:author="Corey Peak" w:date="2017-01-26T13:01:00Z">
-        <w:r>
-          <w:t>on the duration of herd immunity remains to be seen</w:t>
-        </w:r>
-      </w:ins>
-      <w:ins w:id="9" w:author="Corey Peak" w:date="2017-01-23T09:04:00Z">
-        <w:r>
-          <w:t>.</w:t>
-        </w:r>
-      </w:ins>
-      <w:ins w:id="10" w:author="Corey Peak" w:date="2017-01-23T09:05:00Z">
-        <w:r>
-          <w:t xml:space="preserve"> </w:t>
-        </w:r>
-      </w:ins>
-      <w:del w:id="11" w:author="Corey Peak" w:date="2017-01-23T08:57:00Z">
-        <w:r>
-          <w:delText>Vaccine-derived h</w:delText>
-        </w:r>
-        <w:r>
-          <w:delText>erd immunity wane</w:delText>
-        </w:r>
-        <w:r>
-          <w:delText>s</w:delText>
-        </w:r>
-        <w:r>
-          <w:delText xml:space="preserve"> over time due to</w:delText>
-        </w:r>
-        <w:r>
-          <w:delText xml:space="preserve"> factors including</w:delText>
-        </w:r>
-        <w:r>
-          <w:delText xml:space="preserve"> short-lived vaccine efficacy or </w:delText>
-        </w:r>
-        <w:r>
-          <w:delText>an influx</w:delText>
-        </w:r>
-        <w:r>
-          <w:delText xml:space="preserve"> of susceptible individuals into </w:delText>
-        </w:r>
-        <w:r>
-          <w:delText>a vaccinated</w:delText>
-        </w:r>
-        <w:r>
-          <w:delText xml:space="preserve"> </w:delText>
-        </w:r>
-        <w:r>
-          <w:delText>community</w:delText>
-        </w:r>
-        <w:r>
-          <w:delText xml:space="preserve">. </w:delText>
-        </w:r>
-      </w:del>
-      <w:r>
-        <w:t xml:space="preserve">The duration of herd immunity </w:t>
-      </w:r>
-      <w:del w:id="12" w:author="Corey Peak" w:date="2017-01-23T08:57:00Z">
-        <w:r>
-          <w:delText xml:space="preserve">(DHI) </w:delText>
-        </w:r>
-      </w:del>
-      <w:r>
-        <w:t>can be an important marker for how long vaccination protect</w:t>
-      </w:r>
-      <w:r>
-        <w:t>s</w:t>
-      </w:r>
-      <w:r>
-        <w:t xml:space="preserve"> a community </w:t>
-      </w:r>
-      <w:r>
-        <w:t xml:space="preserve">before needing complementary interventions or </w:t>
-      </w:r>
-      <w:r>
-        <w:t>re</w:t>
-      </w:r>
-      <w:r>
-        <w:t>vaccination.</w:t>
+        <w:t>Background</w:t>
+      </w:r>
+    </w:p>
+    <w:p>
+      <w:r>
+        <w:t xml:space="preserve">Vaccination </w:t>
+      </w:r>
+      <w:r>
+        <w:t xml:space="preserve">has gained consideration recently as an approach to prevent cholera outbreaks in at-risk settings and control cholera in endemic settings. </w:t>
+      </w:r>
+      <w:r>
+        <w:t xml:space="preserve">However, vaccine-derived herd immunity may be short-lived and render a population susceptible to outbreaks in the absence of complementary interventions or revaccination. </w:t>
+      </w:r>
+      <w:r>
+        <w:t xml:space="preserve">Rational control strategies must account for the complex interaction between several drivers of waning </w:t>
+      </w:r>
+      <w:proofErr w:type="gramStart"/>
+      <w:r>
+        <w:t>herd</w:t>
+      </w:r>
+      <w:proofErr w:type="gramEnd"/>
+      <w:r>
+        <w:t xml:space="preserve"> immunity, including human mobility, population turnover, and imperfect or short-lived vaccine efficacy.</w:t>
       </w:r>
     </w:p>
     <w:p/>
@@ -416,30 +322,24 @@
     </w:p>
     <w:p>
       <w:r>
+        <w:t xml:space="preserve">We use mathematical models to </w:t>
+      </w:r>
+      <w:r>
+        <w:t xml:space="preserve">simulate routine and mass </w:t>
+      </w:r>
+      <w:r>
+        <w:t xml:space="preserve">oral cholera </w:t>
+      </w:r>
+      <w:r>
+        <w:t>vaccination in a population with</w:t>
+      </w:r>
+      <w:r>
+        <w:t xml:space="preserve"> varying degrees of migration, transmission intensity, and vaccine coverage. </w:t>
+      </w:r>
+      <w:r>
         <w:t>W</w:t>
       </w:r>
       <w:r>
-        <w:t xml:space="preserve">e developed a </w:t>
-      </w:r>
-      <w:r>
-        <w:t xml:space="preserve">compartmental </w:t>
-      </w:r>
-      <w:r>
-        <w:t xml:space="preserve">model to simulate routine and mass </w:t>
-      </w:r>
-      <w:r>
-        <w:t xml:space="preserve">oral cholera </w:t>
-      </w:r>
-      <w:r>
-        <w:t>vaccination in a population with</w:t>
-      </w:r>
-      <w:r>
-        <w:t xml:space="preserve"> varying degrees of migration, transmission intensity, and vaccine coverage. </w:t>
-      </w:r>
-      <w:r>
-        <w:t>W</w:t>
-      </w:r>
-      <w:r>
         <w:t xml:space="preserve">e </w:t>
       </w:r>
       <w:r>
@@ -479,83 +379,93 @@
         <w:t>alone</w:t>
       </w:r>
       <w:r>
+        <w:t>.</w:t>
+      </w:r>
+      <w:r>
+        <w:t xml:space="preserve"> </w:t>
+      </w:r>
+      <w:r>
+        <w:t xml:space="preserve">To prevent a cholera outbreak sparked by an imported case, </w:t>
+      </w:r>
+      <w:r>
+        <w:t>vaccination may be best targeted at populations with intermediate degrees of mobility as compared to communities with very h</w:t>
+      </w:r>
+      <w:r>
+        <w:t xml:space="preserve">igh or very low </w:t>
+      </w:r>
+      <w:r>
+        <w:t xml:space="preserve">population </w:t>
+      </w:r>
+      <w:r>
+        <w:t>turnover.</w:t>
+      </w:r>
+      <w:r>
+        <w:t xml:space="preserve"> </w:t>
+      </w:r>
+      <w:r>
+        <w:t xml:space="preserve">Using our best estimates of </w:t>
+      </w:r>
+      <w:r>
+        <w:t xml:space="preserve">population size, rates of turnover, and the 2014 and 2015 vaccination campaigns in the </w:t>
+      </w:r>
+      <w:proofErr w:type="spellStart"/>
+      <w:r>
+        <w:t>Bentiu</w:t>
+      </w:r>
+      <w:proofErr w:type="spellEnd"/>
+      <w:r>
+        <w:t xml:space="preserve"> Protection of Civilians Camp</w:t>
+      </w:r>
+      <w:r>
+        <w:t xml:space="preserve"> in South Sudan</w:t>
+      </w:r>
+      <w:r>
+        <w:t>, we estimate the camp population was 80.8% susceptible on October 16, 2016 – the day of the first case reported from the ongoing outbr</w:t>
+      </w:r>
+      <w:r>
+        <w:t xml:space="preserve">eak. </w:t>
+      </w:r>
+    </w:p>
+    <w:p/>
+    <w:p>
+      <w:pPr>
+        <w:rPr>
+          <w:b/>
+        </w:rPr>
+      </w:pPr>
+      <w:r>
+        <w:rPr>
+          <w:b/>
+        </w:rPr>
+        <w:t>Conclusions</w:t>
+      </w:r>
+    </w:p>
+    <w:p>
+      <w:pPr>
+        <w:rPr>
+          <w:b/>
+        </w:rPr>
+      </w:pPr>
+      <w:r>
+        <w:t>O</w:t>
+      </w:r>
+      <w:r>
+        <w:t xml:space="preserve">ral cholera vaccines can be powerful tools for quickly protecting a population for a certain period of time </w:t>
+      </w:r>
+      <w:r>
+        <w:t>that depends critically on vaccine efficacy and the rate of population turnover through human mobility</w:t>
+      </w:r>
+      <w:r>
         <w:t xml:space="preserve">. </w:t>
       </w:r>
       <w:r>
-        <w:t>Finally, we demonstrate that mass vaccination may be best targeted at populations with intermediate degrees of mobility as compared to communities with very h</w:t>
-      </w:r>
-      <w:r>
-        <w:t xml:space="preserve">igh or very low </w:t>
-      </w:r>
-      <w:r>
-        <w:t xml:space="preserve">population </w:t>
-      </w:r>
-      <w:r>
-        <w:t>turnover.</w:t>
-      </w:r>
-      <w:r>
-        <w:t xml:space="preserve"> </w:t>
-      </w:r>
-    </w:p>
-    <w:p/>
-    <w:p>
-      <w:pPr>
-        <w:rPr>
-          <w:b/>
-        </w:rPr>
-      </w:pPr>
-      <w:r>
-        <w:rPr>
-          <w:b/>
-        </w:rPr>
-        <w:t>Conclusions</w:t>
-      </w:r>
-    </w:p>
-    <w:p>
-      <w:pPr>
-        <w:rPr>
-          <w:b/>
-        </w:rPr>
-      </w:pPr>
-      <w:r>
-        <w:t>W</w:t>
-      </w:r>
-      <w:r>
-        <w:t xml:space="preserve">e </w:t>
-      </w:r>
-      <w:r>
-        <w:t>show that</w:t>
-      </w:r>
-      <w:r>
-        <w:t xml:space="preserve"> oral cholera vaccines can be powerful tools for quickly protecting a population for a certain period of time until complementary interventions can be installed</w:t>
-      </w:r>
-      <w:r>
-        <w:t xml:space="preserve">. Vaccine-derived herd immunity can be sustained most efficiently by a blended “Mass </w:t>
-      </w:r>
-      <w:r>
-        <w:t xml:space="preserve">and </w:t>
-      </w:r>
-      <w:r>
-        <w:t>Maintain” strategy whereby a single mass vaccination campaign is followed by routine vaccination of susceptible individuals.</w:t>
-      </w:r>
-      <w:r>
-        <w:t xml:space="preserve"> These findings help explain why an outbreak was sustained in the Protection of Civilians Camp in </w:t>
-      </w:r>
-      <w:proofErr w:type="spellStart"/>
-      <w:r>
-        <w:t>Bentiu</w:t>
-      </w:r>
-      <w:proofErr w:type="spellEnd"/>
-      <w:r>
-        <w:t>, South Sudan despite two mass vaccination campaigns in the previous two years.</w:t>
-      </w:r>
-    </w:p>
-    <w:p>
-      <w:pPr>
-        <w:rPr>
-          <w:b/>
-        </w:rPr>
-      </w:pPr>
+        <w:t>Due to waning herd immunity, epidemics in vaccinated communities are possible but be</w:t>
+      </w:r>
+      <w:bookmarkStart w:id="1" w:name="_GoBack"/>
+      <w:bookmarkEnd w:id="1"/>
+      <w:r>
+        <w:t>come less likely through complementary interventions or rational revaccination strategies.</w:t>
+      </w:r>
       <w:r>
         <w:rPr>
           <w:b/>
@@ -1737,26 +1647,14 @@
       <w:r>
         <w:t xml:space="preserve">. We model mass vaccination as a large fraction (e.g., </w:t>
       </w:r>
-      <w:bookmarkStart w:id="13" w:name="OLE_LINK1"/>
-      <w:bookmarkStart w:id="14" w:name="OLE_LINK2"/>
+      <w:bookmarkStart w:id="2" w:name="OLE_LINK1"/>
+      <w:bookmarkStart w:id="3" w:name="OLE_LINK2"/>
       <m:oMath>
         <m:r>
           <w:rPr>
             <w:rFonts w:ascii="Cambria Math" w:hAnsi="Cambria Math"/>
           </w:rPr>
-          <m:t>0.8</m:t>
-        </m:r>
-        <m:r>
-          <w:rPr>
-            <w:rFonts w:ascii="Cambria Math" w:hAnsi="Cambria Math"/>
-          </w:rPr>
-          <m:t>∙</m:t>
-        </m:r>
-        <m:r>
-          <w:rPr>
-            <w:rFonts w:ascii="Cambria Math" w:hAnsi="Cambria Math"/>
-          </w:rPr>
-          <m:t>N</m:t>
+          <m:t>0.8∙N</m:t>
         </m:r>
         <m:d>
           <m:dPr>
@@ -1777,8 +1675,8 @@
           </m:e>
         </m:d>
       </m:oMath>
-      <w:bookmarkEnd w:id="13"/>
-      <w:bookmarkEnd w:id="14"/>
+      <w:bookmarkEnd w:id="2"/>
+      <w:bookmarkEnd w:id="3"/>
       <w:r>
         <w:t xml:space="preserve">) </w:t>
       </w:r>
@@ -1827,19 +1725,7 @@
           <w:rPr>
             <w:rFonts w:ascii="Cambria Math" w:hAnsi="Cambria Math"/>
           </w:rPr>
-          <m:t>0.001</m:t>
-        </m:r>
-        <m:r>
-          <w:rPr>
-            <w:rFonts w:ascii="Cambria Math" w:hAnsi="Cambria Math"/>
-          </w:rPr>
-          <m:t>∙</m:t>
-        </m:r>
-        <m:r>
-          <w:rPr>
-            <w:rFonts w:ascii="Cambria Math" w:hAnsi="Cambria Math"/>
-          </w:rPr>
-          <m:t>N</m:t>
+          <m:t>0.001∙N</m:t>
         </m:r>
         <m:d>
           <m:dPr>
@@ -2242,15 +2128,7 @@
         </m:d>
       </m:oMath>
       <w:r>
-        <w:t>, is held constant by offsetting emigration with an equal rate of immigration, unless otherwise noted. Our main results assume that incoming migrants bring neither vaccine-derived nor nat</w:t>
-      </w:r>
-      <w:proofErr w:type="spellStart"/>
-      <w:r>
-        <w:t>urally</w:t>
-      </w:r>
-      <w:proofErr w:type="spellEnd"/>
-      <w:r>
-        <w:t xml:space="preserve"> acquired immunity into the population. </w:t>
+        <w:t xml:space="preserve">, is held constant by offsetting emigration with an equal rate of immigration, unless otherwise noted. Our main results assume that incoming migrants bring neither vaccine-derived nor naturally acquired immunity into the population. </w:t>
       </w:r>
     </w:p>
     <w:p/>
@@ -2972,19 +2850,11 @@
             </m:nary>
           </m:num>
           <m:den>
-            <w:proofErr w:type="gramStart"/>
             <m:r>
               <w:rPr>
                 <w:rFonts w:ascii="Cambria Math" w:hAnsi="Cambria Math"/>
               </w:rPr>
-              <m:t>N(</m:t>
-            </m:r>
-            <w:proofErr w:type="gramEnd"/>
-            <m:r>
-              <w:rPr>
-                <w:rFonts w:ascii="Cambria Math" w:hAnsi="Cambria Math"/>
-              </w:rPr>
-              <m:t>t)</m:t>
+              <m:t>N(t)</m:t>
             </m:r>
           </m:den>
         </m:f>
@@ -3422,19 +3292,7 @@
               <w:rPr>
                 <w:rFonts w:ascii="Cambria Math" w:hAnsi="Cambria Math"/>
               </w:rPr>
-              <m:t>Y</m:t>
-            </m:r>
-            <m:r>
-              <w:rPr>
-                <w:rFonts w:ascii="Cambria Math" w:hAnsi="Cambria Math"/>
-              </w:rPr>
-              <m:t>&gt;</m:t>
-            </m:r>
-            <m:r>
-              <w:rPr>
-                <w:rFonts w:ascii="Cambria Math" w:hAnsi="Cambria Math"/>
-              </w:rPr>
-              <m:t>y</m:t>
+              <m:t>Y&gt;y</m:t>
             </m:r>
           </m:e>
         </m:d>
@@ -3442,13 +3300,7 @@
           <w:rPr>
             <w:rFonts w:ascii="Cambria Math" w:hAnsi="Cambria Math"/>
           </w:rPr>
-          <m:t>=</m:t>
-        </m:r>
-        <m:r>
-          <w:rPr>
-            <w:rFonts w:ascii="Cambria Math" w:hAnsi="Cambria Math"/>
-          </w:rPr>
-          <m:t>1-</m:t>
+          <m:t>=1-</m:t>
         </m:r>
         <m:nary>
           <m:naryPr>
@@ -3737,13 +3589,8 @@
       <w:r>
         <w:t xml:space="preserve"> (i.e., an avera</w:t>
       </w:r>
-      <w:proofErr w:type="spellStart"/>
-      <w:r>
-        <w:t>ge</w:t>
-      </w:r>
-      <w:proofErr w:type="spellEnd"/>
-      <w:r>
-        <w:t xml:space="preserve"> residence time of one year). Since we focus here on an at-risk population in a non-endemic setting, our outcome of interest is the cumulative probability of sustaining a cholera outbreak</w:t>
+      <w:r>
+        <w:t>ge residence time of one year). Since we focus here on an at-risk population in a non-endemic setting, our outcome of interest is the cumulative probability of sustaining a cholera outbreak</w:t>
       </w:r>
       <w:r>
         <w:t xml:space="preserve"> of </w:t>
@@ -3867,32 +3714,18 @@
                           <w:rPr>
                             <w:rFonts w:ascii="Cambria Math" w:hAnsi="Cambria Math"/>
                           </w:rPr>
-                          <m:t>1-Pr(Y</m:t>
-                        </m:r>
-                        <m:r>
-                          <w:rPr>
-                            <w:rFonts w:ascii="Cambria Math" w:hAnsi="Cambria Math"/>
-                          </w:rPr>
-                          <m:t>&gt;</m:t>
-                        </m:r>
-                        <m:r>
-                          <w:rPr>
-                            <w:rFonts w:ascii="Cambria Math" w:hAnsi="Cambria Math"/>
-                          </w:rPr>
-                          <m:t>y)</m:t>
+                          <m:t>1-Pr(Y&gt;y)</m:t>
                         </m:r>
                       </m:e>
                     </m:d>
                   </m:e>
                   <m:sup>
-                    <w:proofErr w:type="gramStart"/>
                     <m:r>
                       <w:rPr>
                         <w:rFonts w:ascii="Cambria Math" w:hAnsi="Cambria Math"/>
                       </w:rPr>
                       <m:t>E(</m:t>
                     </m:r>
-                    <w:proofErr w:type="gramEnd"/>
                     <m:sSub>
                       <m:sSubPr>
                         <m:ctrlPr>
@@ -4716,19 +4549,7 @@
           <w:rPr>
             <w:rStyle w:val="Hyperlink"/>
           </w:rPr>
-          <w:t>http://www.iomsouths</w:t>
-        </w:r>
-        <w:r>
-          <w:rPr>
-            <w:rStyle w:val="Hyperlink"/>
-          </w:rPr>
-          <w:t>u</w:t>
-        </w:r>
-        <w:r>
-          <w:rPr>
-            <w:rStyle w:val="Hyperlink"/>
-          </w:rPr>
-          <w:t>dan.org/tracking/</w:t>
+          <w:t>http://www.iomsouthsudan.org/tracking/</w:t>
         </w:r>
       </w:hyperlink>
       <w:r>
@@ -6180,6 +6001,18 @@
         <w:t>overage is less than 100%, and</w:t>
       </w:r>
       <w:r>
+        <w:t>, depending on both the coverage and R</w:t>
+      </w:r>
+      <w:r>
+        <w:rPr>
+          <w:vertAlign w:val="subscript"/>
+        </w:rPr>
+        <w:t>0</w:t>
+      </w:r>
+      <w:r>
+        <w:t>,</w:t>
+      </w:r>
+      <w:r>
         <w:t xml:space="preserve"> </w:t>
       </w:r>
       <w:r>
@@ -6189,22 +6022,7 @@
         <w:t xml:space="preserve">sometimes </w:t>
       </w:r>
       <w:r>
-        <w:t xml:space="preserve">unattainable </w:t>
-      </w:r>
-      <w:r>
-        <w:t>depending on both the coverage and R</w:t>
-      </w:r>
-      <w:r>
-        <w:rPr>
-          <w:vertAlign w:val="subscript"/>
-        </w:rPr>
-        <w:t>0</w:t>
-      </w:r>
-      <w:r>
-        <w:t xml:space="preserve"> </w:t>
-      </w:r>
-      <w:r>
-        <w:t>(</w:t>
+        <w:t>unattainable (</w:t>
       </w:r>
       <w:r>
         <w:t>Fig S3).</w:t>
@@ -6431,7 +6249,19 @@
         <w:t>=1.5</w:t>
       </w:r>
       <w:r>
-        <w:t xml:space="preserve"> and high migration</w:t>
+        <w:t xml:space="preserve"> and </w:t>
+      </w:r>
+      <w:r>
+        <w:t xml:space="preserve">a </w:t>
+      </w:r>
+      <w:r>
+        <w:t>high</w:t>
+      </w:r>
+      <w:r>
+        <w:t xml:space="preserve"> rate of</w:t>
+      </w:r>
+      <w:r>
+        <w:t xml:space="preserve"> migration</w:t>
       </w:r>
       <w:r>
         <w:t xml:space="preserve"> (</w:t>
@@ -6587,18 +6417,30 @@
         <w:rPr>
           <w:i/>
         </w:rPr>
-        <w:t>Optimizing mass vaccination by targeting intermediate mobility</w:t>
+        <w:lastRenderedPageBreak/>
+        <w:t xml:space="preserve">Optimizing </w:t>
       </w:r>
       <w:r>
         <w:rPr>
           <w:i/>
         </w:rPr>
+        <w:t xml:space="preserve">pre-emptive </w:t>
+      </w:r>
+      <w:r>
+        <w:rPr>
+          <w:i/>
+        </w:rPr>
+        <w:t>mass vaccination by targeting intermediate mobility</w:t>
+      </w:r>
+      <w:r>
+        <w:rPr>
+          <w:i/>
+        </w:rPr>
         <w:t xml:space="preserve"> settings</w:t>
       </w:r>
     </w:p>
     <w:p>
       <w:r>
-        <w:lastRenderedPageBreak/>
         <w:t xml:space="preserve">In addition to </w:t>
       </w:r>
       <w:r>
@@ -6677,7 +6519,19 @@
         <w:t xml:space="preserve"> last</w:t>
       </w:r>
       <w:r>
-        <w:t xml:space="preserve"> long due to low immigration</w:t>
+        <w:t xml:space="preserve"> </w:t>
+      </w:r>
+      <w:r>
+        <w:t xml:space="preserve">for a </w:t>
+      </w:r>
+      <w:r>
+        <w:t>long</w:t>
+      </w:r>
+      <w:r>
+        <w:t xml:space="preserve"> time</w:t>
+      </w:r>
+      <w:r>
+        <w:t xml:space="preserve"> due to low immigration</w:t>
       </w:r>
       <w:r>
         <w:t xml:space="preserve"> but cholera introduction is rare</w:t>
@@ -6721,11 +6575,25 @@
       <w:r>
         <w:t xml:space="preserve">the migration rate recorded in </w:t>
       </w:r>
+      <w:r>
+        <w:t xml:space="preserve">the </w:t>
+      </w:r>
       <w:proofErr w:type="spellStart"/>
       <w:r>
         <w:t>Bentiu</w:t>
       </w:r>
       <w:proofErr w:type="spellEnd"/>
+      <w:r>
+        <w:t xml:space="preserve"> </w:t>
+      </w:r>
+      <w:proofErr w:type="spellStart"/>
+      <w:r>
+        <w:t>PoC</w:t>
+      </w:r>
+      <w:proofErr w:type="spellEnd"/>
+      <w:r>
+        <w:t xml:space="preserve"> Camp</w:t>
+      </w:r>
       <w:r>
         <w:t xml:space="preserve"> in mid-2016 is near the optimal condition for maximizing the impact of a single mass vaccination campaign in the 4-6 year time horizon</w:t>
       </w:r>
@@ -6950,7 +6818,13 @@
         <w:t xml:space="preserve"> from a low of</w:t>
       </w:r>
       <w:r>
-        <w:t xml:space="preserve"> 0.35 after the second mass vaccination campaign</w:t>
+        <w:t xml:space="preserve"> 0.3</w:t>
+      </w:r>
+      <w:r>
+        <w:t>7</w:t>
+      </w:r>
+      <w:r>
+        <w:t xml:space="preserve"> after the second mass vaccination campaign</w:t>
       </w:r>
       <w:r>
         <w:t xml:space="preserve"> </w:t>
@@ -6959,7 +6833,7 @@
         <w:t>to</w:t>
       </w:r>
       <w:r>
-        <w:t xml:space="preserve"> 0.82</w:t>
+        <w:t xml:space="preserve"> 0.81</w:t>
       </w:r>
       <w:r>
         <w:t xml:space="preserve"> </w:t>
@@ -7001,7 +6875,16 @@
         <w:t xml:space="preserve"> individuals migrating into the camp after</w:t>
       </w:r>
       <w:r>
-        <w:t xml:space="preserve"> the second mass vaccination campaign, we estimate the proportion susceptible on October 16, 2016 would have been 0.66 instead of 0.82 (Fig S9).</w:t>
+        <w:t xml:space="preserve"> the second mass vaccination campaign, we estimate the proportion susceptible on October 16, 2016 would have b</w:t>
+      </w:r>
+      <w:r>
+        <w:t>een 0.66 instead of 0.81</w:t>
+      </w:r>
+      <w:r>
+        <w:t xml:space="preserve"> (Fig S4</w:t>
+      </w:r>
+      <w:r>
+        <w:t>).</w:t>
       </w:r>
     </w:p>
     <w:p/>
@@ -7010,7 +6893,13 @@
         <w:t>Using case reports</w:t>
       </w:r>
       <w:r>
-        <w:t xml:space="preserve"> and assuming a fixed generation interval, we estimate the mean effective reproductive number, </w:t>
+        <w:t xml:space="preserve"> and assuming a fixed generation interval</w:t>
+      </w:r>
+      <w:r>
+        <w:t xml:space="preserve"> distribution</w:t>
+      </w:r>
+      <w:r>
+        <w:t xml:space="preserve">, we estimate the mean effective reproductive number, </w:t>
       </w:r>
       <w:proofErr w:type="gramStart"/>
       <w:r>
@@ -7036,7 +6925,10 @@
         <w:t>)</w:t>
       </w:r>
       <w:r>
-        <w:t xml:space="preserve"> (Fig S4)</w:t>
+        <w:t xml:space="preserve"> (Fig S5</w:t>
+      </w:r>
+      <w:r>
+        <w:t>)</w:t>
       </w:r>
       <w:r>
         <w:t xml:space="preserve">. </w:t>
@@ -7045,13 +6937,22 @@
         <w:t xml:space="preserve">Using Equation 1 and </w:t>
       </w:r>
       <w:r>
-        <w:t xml:space="preserve">the population fraction susceptible of 0.82 estimated above, </w:t>
+        <w:t>the populat</w:t>
+      </w:r>
+      <w:r>
+        <w:t>ion fraction susceptible of 0.81</w:t>
+      </w:r>
+      <w:r>
+        <w:t xml:space="preserve"> above, </w:t>
       </w:r>
       <w:r>
         <w:t>we estimate</w:t>
       </w:r>
       <w:r>
-        <w:t xml:space="preserve"> a basic reproductive number, R</w:t>
+        <w:t xml:space="preserve"> the</w:t>
+      </w:r>
+      <w:r>
+        <w:t xml:space="preserve"> basic reproductive number, R</w:t>
       </w:r>
       <w:r>
         <w:rPr>
@@ -7060,10 +6961,28 @@
         <w:t>0</w:t>
       </w:r>
       <w:r>
-        <w:t>, of appr</w:t>
-      </w:r>
-      <w:r>
-        <w:t>oximately 1.75 in this setting. These findings are within the range of estimates derived from South Sudan in 2014.</w:t>
+        <w:t xml:space="preserve">, </w:t>
+      </w:r>
+      <w:r>
+        <w:t>was</w:t>
+      </w:r>
+      <w:r>
+        <w:t xml:space="preserve"> appr</w:t>
+      </w:r>
+      <w:r>
+        <w:t>oximately 1.</w:t>
+      </w:r>
+      <w:r>
+        <w:t>80</w:t>
+      </w:r>
+      <w:r>
+        <w:t xml:space="preserve"> in this setting</w:t>
+      </w:r>
+      <w:r>
+        <w:t xml:space="preserve"> in the absence of vaccination</w:t>
+      </w:r>
+      <w:r>
+        <w:t>. These findings are within the range of estimates derived from South Sudan in 2014.</w:t>
       </w:r>
       <w:r>
         <w:fldChar w:fldCharType="begin" w:fldLock="1"/>
@@ -7118,104 +7037,70 @@
               <w:rPr>
                 <w:rFonts w:ascii="Cambria Math" w:hAnsi="Cambria Math"/>
               </w:rPr>
-              <m:t>0</m:t>
-            </m:r>
-          </m:sub>
-        </m:sSub>
-      </m:oMath>
-      <w:r>
-        <w:t>=</w:t>
-      </w:r>
-      <w:r>
-        <w:t>1.75</w:t>
-      </w:r>
-      <w:r>
-        <w:t xml:space="preserve">, </w:t>
-      </w:r>
-      <m:oMath>
-        <m:sSub>
-          <m:sSubPr>
-            <m:ctrlPr>
-              <w:rPr>
-                <w:rFonts w:ascii="Cambria Math" w:hAnsi="Cambria Math"/>
-                <w:i/>
-              </w:rPr>
-            </m:ctrlPr>
-          </m:sSubPr>
-          <m:e>
-            <m:r>
-              <w:rPr>
-                <w:rFonts w:ascii="Cambria Math" w:hAnsi="Cambria Math"/>
-              </w:rPr>
-              <m:t>R</m:t>
-            </m:r>
-          </m:e>
-          <m:sub>
-            <m:r>
-              <w:rPr>
-                <w:rFonts w:ascii="Cambria Math" w:hAnsi="Cambria Math"/>
-              </w:rPr>
               <m:t>e</m:t>
             </m:r>
           </m:sub>
         </m:sSub>
       </m:oMath>
       <w:r>
-        <w:t xml:space="preserve"> on October 16, 2016 </w:t>
-      </w:r>
-      <w:r>
-        <w:t>would</w:t>
+        <w:t>=</w:t>
+      </w:r>
+      <w:r>
+        <w:t>1.</w:t>
+      </w:r>
+      <w:r>
+        <w:t>80</w:t>
+      </w:r>
+      <w:r>
+        <w:t>,</w:t>
+      </w:r>
+      <w:r>
+        <w:t xml:space="preserve"> then</w:t>
+      </w:r>
+      <w:r>
+        <w:t xml:space="preserve"> the probability of an outbreak</w:t>
+      </w:r>
+      <w:r>
+        <w:t xml:space="preserve"> after vaccination in June 2015</w:t>
+      </w:r>
+      <w:r>
+        <w:t xml:space="preserve"> first exceeded </w:t>
+      </w:r>
+      <w:r>
+        <w:t>0.50</w:t>
       </w:r>
       <w:r>
         <w:t xml:space="preserve"> </w:t>
       </w:r>
       <w:r>
-        <w:t>equal</w:t>
+        <w:t xml:space="preserve">in </w:t>
+      </w:r>
+      <w:r>
+        <w:t>May, 2016,</w:t>
       </w:r>
       <w:r>
         <w:t xml:space="preserve"> </w:t>
       </w:r>
       <w:r>
-        <w:t>1.4</w:t>
-      </w:r>
-      <w:r>
-        <w:t>4</w:t>
-      </w:r>
-      <w:r>
-        <w:t>,</w:t>
-      </w:r>
-      <w:r>
-        <w:t xml:space="preserve"> which</w:t>
+        <w:t>and reached 0.</w:t>
+      </w:r>
+      <w:r>
+        <w:t>5</w:t>
+      </w:r>
+      <w:r>
+        <w:t>7</w:t>
+      </w:r>
+      <w:r>
+        <w:t xml:space="preserve"> when the outbreak began</w:t>
+      </w:r>
+      <w:r>
+        <w:t xml:space="preserve"> in October</w:t>
       </w:r>
       <w:r>
         <w:t xml:space="preserve"> </w:t>
       </w:r>
       <w:r>
-        <w:t>corresponds</w:t>
-      </w:r>
-      <w:r>
-        <w:t xml:space="preserve"> to a </w:t>
-      </w:r>
-      <w:r>
-        <w:t xml:space="preserve">sizeable </w:t>
-      </w:r>
-      <w:r>
-        <w:t>56</w:t>
-      </w:r>
-      <w:r>
-        <w:t>.</w:t>
-      </w:r>
-      <w:r>
-        <w:t>4</w:t>
-      </w:r>
-      <w:r>
-        <w:t xml:space="preserve">% probability that the introduction of a single cholera case would spark an outbreak of </w:t>
-      </w:r>
-      <w:r>
-        <w:t>more than 10</w:t>
-      </w:r>
-      <w:r>
-        <w:t xml:space="preserve"> cases (</w:t>
+        <w:t>(</w:t>
       </w:r>
       <w:r>
         <w:t>Fig 5</w:t>
@@ -7229,11 +7114,49 @@
       <w:r>
         <w:t xml:space="preserve"> </w:t>
       </w:r>
+      <w:r>
+        <w:t xml:space="preserve">By December 1, 2016, we estimate that only 40.5% of camp residents had ever been vaccinated, which </w:t>
+      </w:r>
+      <w:r>
+        <w:t>closely matches</w:t>
+      </w:r>
+      <w:r>
+        <w:t xml:space="preserve"> a WHO/IOM survey that month showing </w:t>
+      </w:r>
+      <w:proofErr w:type="spellStart"/>
+      <w:r>
+        <w:t>kOCV</w:t>
+      </w:r>
+      <w:proofErr w:type="spellEnd"/>
+      <w:r>
+        <w:t xml:space="preserve"> coverage of 40%.</w:t>
+      </w:r>
+      <w:r>
+        <w:fldChar w:fldCharType="begin" w:fldLock="1"/>
+      </w:r>
+      <w:r>
+        <w:instrText>ADDIN CSL_CITATION { "citationItems" : [ { "id" : "ITEM-1", "itemData" : { "author" : [ { "dropping-particle" : "", "family" : "Republic of South Sudan Ministry of Health", "given" : "", "non-dropping-particle" : "", "parse-names" : false, "suffix" : "" } ], "id" : "ITEM-1", "issue" : "January 15", "issued" : { "date-parts" : [ [ "2017" ] ] }, "number-of-pages" : "1-6", "title" : "Situation Report #103 on Cholera in South Sudan", "type" : "report" }, "uris" : [ "http://www.mendeley.com/documents/?uuid=64904d24-fed0-4432-b515-041fc6bbfc24" ] } ], "mendeley" : { "formattedCitation" : "[28]", "plainTextFormattedCitation" : "[28]" }, "properties" : { "noteIndex" : 0 }, "schema" : "https://github.com/citation-style-language/schema/raw/master/csl-citation.json" }</w:instrText>
+      </w:r>
+      <w:r>
+        <w:fldChar w:fldCharType="separate"/>
+      </w:r>
+      <w:r>
+        <w:rPr>
+          <w:noProof/>
+        </w:rPr>
+        <w:t>[28]</w:t>
+      </w:r>
+      <w:r>
+        <w:fldChar w:fldCharType="end"/>
+      </w:r>
     </w:p>
     <w:p/>
     <w:p>
       <w:r>
-        <w:t xml:space="preserve">The drivers of waning herd immunity in this population, from strongest to weakest, were population growth </w:t>
+        <w:t xml:space="preserve">The drivers of waning herd immunity in this population, from strongest to weakest, were </w:t>
+      </w:r>
+      <w:r>
+        <w:t xml:space="preserve">waning </w:t>
       </w:r>
       <w:proofErr w:type="gramStart"/>
       <m:oMath>
@@ -7241,7 +7164,7 @@
           <w:rPr>
             <w:rFonts w:ascii="Cambria Math" w:hAnsi="Cambria Math"/>
           </w:rPr>
-          <m:t>N(</m:t>
+          <m:t>VE(</m:t>
         </m:r>
         <w:proofErr w:type="gramEnd"/>
         <m:r>
@@ -7252,21 +7175,33 @@
         </m:r>
       </m:oMath>
       <w:r>
-        <w:t>,</w:t>
-      </w:r>
-      <w:r>
-        <w:t xml:space="preserve"> routine migration, waning </w:t>
+        <w:t xml:space="preserve">, </w:t>
+      </w:r>
+      <w:r>
+        <w:t xml:space="preserve">population growth </w:t>
       </w:r>
       <m:oMath>
         <m:r>
           <w:rPr>
             <w:rFonts w:ascii="Cambria Math" w:hAnsi="Cambria Math"/>
           </w:rPr>
-          <m:t>VE(t)</m:t>
+          <m:t>N(t)</m:t>
         </m:r>
       </m:oMath>
       <w:r>
-        <w:t>, and lastly births/deaths (Table 1).</w:t>
+        <w:t>,</w:t>
+      </w:r>
+      <w:r>
+        <w:t xml:space="preserve"> </w:t>
+      </w:r>
+      <w:r>
+        <w:t>the population resettlement rate</w:t>
+      </w:r>
+      <w:r>
+        <w:t xml:space="preserve">, </w:t>
+      </w:r>
+      <w:r>
+        <w:t>and lastly births/deaths (Table 1).</w:t>
       </w:r>
       <w:r>
         <w:t xml:space="preserve"> </w:t>
@@ -7279,7 +7214,13 @@
           <w:rPr>
             <w:rFonts w:ascii="Cambria Math" w:hAnsi="Cambria Math"/>
           </w:rPr>
-          <m:t>0.46</m:t>
+          <m:t>0.</m:t>
+        </m:r>
+        <m:r>
+          <w:rPr>
+            <w:rFonts w:ascii="Cambria Math" w:hAnsi="Cambria Math"/>
+          </w:rPr>
+          <m:t>34</m:t>
         </m:r>
       </m:oMath>
       <w:r>
@@ -7321,13 +7262,10 @@
             </m:r>
           </m:sub>
         </m:sSub>
-        <m:r>
-          <w:rPr>
-            <w:rFonts w:ascii="Cambria Math" w:hAnsi="Cambria Math"/>
-          </w:rPr>
-          <m:t>=2</m:t>
-        </m:r>
       </m:oMath>
+      <w:r>
+        <w:t xml:space="preserve"> approached nearly 3</w:t>
+      </w:r>
       <w:r>
         <w:t>.</w:t>
       </w:r>
@@ -8105,7 +8043,7 @@
                 <w:sz w:val="20"/>
                 <w:szCs w:val="20"/>
               </w:rPr>
-              <w:t>59.4</w:t>
+              <w:t>58.2</w:t>
             </w:r>
             <w:r>
               <w:rPr>
@@ -8134,21 +8072,7 @@
                 <w:sz w:val="20"/>
                 <w:szCs w:val="20"/>
               </w:rPr>
-              <w:t>2</w:t>
-            </w:r>
-            <w:r>
-              <w:rPr>
-                <w:sz w:val="20"/>
-                <w:szCs w:val="20"/>
-              </w:rPr>
-              <w:t>5</w:t>
-            </w:r>
-            <w:r>
-              <w:rPr>
-                <w:sz w:val="20"/>
-                <w:szCs w:val="20"/>
-              </w:rPr>
-              <w:t>.0</w:t>
+              <w:t>23.8</w:t>
             </w:r>
             <w:r>
               <w:rPr>
@@ -8177,7 +8101,7 @@
                 <w:sz w:val="20"/>
                 <w:szCs w:val="20"/>
               </w:rPr>
-              <w:t>34.1</w:t>
+              <w:t>35.9</w:t>
             </w:r>
             <w:r>
               <w:rPr>
@@ -8375,7 +8299,7 @@
                 <w:sz w:val="20"/>
                 <w:szCs w:val="20"/>
               </w:rPr>
-              <w:t>59.5</w:t>
+              <w:t>56.6</w:t>
             </w:r>
             <w:r>
               <w:rPr>
@@ -8404,14 +8328,7 @@
                 <w:sz w:val="20"/>
                 <w:szCs w:val="20"/>
               </w:rPr>
-              <w:t>2</w:t>
-            </w:r>
-            <w:r>
-              <w:rPr>
-                <w:sz w:val="20"/>
-                <w:szCs w:val="20"/>
-              </w:rPr>
-              <w:t>5.1</w:t>
+              <w:t>22.2</w:t>
             </w:r>
             <w:r>
               <w:rPr>
@@ -8440,7 +8357,7 @@
                 <w:sz w:val="20"/>
                 <w:szCs w:val="20"/>
               </w:rPr>
-              <w:t>34.2</w:t>
+              <w:t>32.6</w:t>
             </w:r>
             <w:r>
               <w:rPr>
@@ -8625,7 +8542,14 @@
                 <w:sz w:val="20"/>
                 <w:szCs w:val="20"/>
               </w:rPr>
-              <w:t>38.3</w:t>
+              <w:t>38.</w:t>
+            </w:r>
+            <w:r>
+              <w:rPr>
+                <w:sz w:val="20"/>
+                <w:szCs w:val="20"/>
+              </w:rPr>
+              <w:t>1</w:t>
             </w:r>
             <w:r>
               <w:rPr>
@@ -8654,7 +8578,7 @@
                 <w:sz w:val="20"/>
                 <w:szCs w:val="20"/>
               </w:rPr>
-              <w:t>3.9</w:t>
+              <w:t>3.7</w:t>
             </w:r>
             <w:r>
               <w:rPr>
@@ -8683,7 +8607,7 @@
                 <w:sz w:val="20"/>
                 <w:szCs w:val="20"/>
               </w:rPr>
-              <w:t>5.3</w:t>
+              <w:t>5.4</w:t>
             </w:r>
             <w:r>
               <w:rPr>
@@ -8868,7 +8792,7 @@
                 <w:sz w:val="20"/>
                 <w:szCs w:val="20"/>
               </w:rPr>
-              <w:t>53.8</w:t>
+              <w:t>52.9</w:t>
             </w:r>
             <w:r>
               <w:rPr>
@@ -8897,7 +8821,7 @@
                 <w:sz w:val="20"/>
                 <w:szCs w:val="20"/>
               </w:rPr>
-              <w:t>19.4</w:t>
+              <w:t>18.5</w:t>
             </w:r>
             <w:r>
               <w:rPr>
@@ -8926,7 +8850,7 @@
                 <w:sz w:val="20"/>
                 <w:szCs w:val="20"/>
               </w:rPr>
-              <w:t>26.4</w:t>
+              <w:t>27.1</w:t>
             </w:r>
             <w:r>
               <w:rPr>
@@ -9133,7 +9057,14 @@
                 <w:sz w:val="20"/>
                 <w:szCs w:val="20"/>
               </w:rPr>
-              <w:t>82.4</w:t>
+              <w:t>8</w:t>
+            </w:r>
+            <w:r>
+              <w:rPr>
+                <w:sz w:val="20"/>
+                <w:szCs w:val="20"/>
+              </w:rPr>
+              <w:t>0.8</w:t>
             </w:r>
             <w:r>
               <w:rPr>
@@ -9162,7 +9093,7 @@
                 <w:sz w:val="20"/>
                 <w:szCs w:val="20"/>
               </w:rPr>
-              <w:t>48.0</w:t>
+              <w:t>46.3</w:t>
             </w:r>
             <w:r>
               <w:rPr>
@@ -9224,7 +9155,19 @@
     <w:p/>
     <w:p>
       <w:r>
-        <w:t xml:space="preserve">We demonstrate that even for a population that recently underwent a mass OCV campaign, there may still be a chance of cholera re-emergence in the near future, but this risk can be reduced by high vaccine coverage. Such re-emergence does not imply vaccine failure, but instead can result from waning direct effects or population turnover via migration or birth and death. </w:t>
+        <w:t xml:space="preserve">We demonstrate that even for a population that recently underwent a mass OCV campaign, there may still be a chance of cholera re-emergence in the near future, but this risk can be reduced by high vaccine coverage. </w:t>
+      </w:r>
+      <w:r>
+        <w:t>A</w:t>
+      </w:r>
+      <w:r>
+        <w:t xml:space="preserve"> re-emergence</w:t>
+      </w:r>
+      <w:r>
+        <w:t xml:space="preserve"> event</w:t>
+      </w:r>
+      <w:r>
+        <w:t xml:space="preserve"> does not imply vaccine failure, but instead can result from waning direct effects or population turnover via migration or birth and death. </w:t>
       </w:r>
     </w:p>
     <w:p>
@@ -9236,13 +9179,10 @@
     </w:p>
     <w:p>
       <w:r>
-        <w:t xml:space="preserve">Our results </w:t>
-      </w:r>
-      <w:r>
-        <w:t>present expected</w:t>
-      </w:r>
-      <w:r>
-        <w:t xml:space="preserve"> time window</w:t>
+        <w:t xml:space="preserve">We present estimated </w:t>
+      </w:r>
+      <w:r>
+        <w:t>time window</w:t>
       </w:r>
       <w:r>
         <w:t>s during which policy-makers</w:t>
@@ -9627,7 +9567,13 @@
         <w:t>0</w:t>
       </w:r>
       <w:r>
-        <w:t>. Our primary results assume an outbreak is at least 10 cases.</w:t>
+        <w:t xml:space="preserve">. </w:t>
+      </w:r>
+    </w:p>
+    <w:p/>
+    <w:p>
+      <w:r>
+        <w:t>Our primary results assume an outbreak is at least 10 cases.</w:t>
       </w:r>
       <w:r>
         <w:t xml:space="preserve"> If this threshold is increased</w:t>
@@ -9695,10 +9641,7 @@
         <w:t>v</w:t>
       </w:r>
       <w:r>
-        <w:t xml:space="preserve">eral simplifying assumptions. By assuming a well-mixed population, we are assuming no heterogeneity in contact patterns or local reproductive numbers. In reality, we expect diseases, especially ones with environmental transmission characteristics like cholera, to exhibit substantial spatial heterogeneity in transmission intensity. In sub-regions with high transmission potential, outbreaks may be more likely to occur, but likewise other areas of the region with lower potential will have a probability of outbreaks lower than the mean effective reproductive number would here suggest. These differences become crucial if, as we may expect, </w:t>
-      </w:r>
-      <w:r>
-        <w:t xml:space="preserve">migration may occur at higher rates in settings with higher transmission potential due to confounders like poverty and temporary infrastructures. In that case, we would expect the routine vaccination of migrants to be even more crucial. </w:t>
+        <w:t xml:space="preserve">eral simplifying assumptions. By assuming a well-mixed population, we are assuming no heterogeneity in contact patterns or local reproductive numbers. In reality, we expect diseases, especially ones with environmental transmission characteristics like cholera, to exhibit substantial spatial heterogeneity in transmission intensity. In sub-regions with high transmission potential, outbreaks may be more likely to occur, but likewise other areas of the region with lower potential will have a probability of outbreaks lower than the mean effective reproductive number would here suggest. These differences become crucial if, as we may expect, migration may occur at higher rates in settings with higher transmission potential due to confounders like poverty and temporary infrastructures. In that case, we would expect the routine vaccination of migrants to be even more crucial. </w:t>
       </w:r>
     </w:p>
     <w:p/>
@@ -9742,7 +9685,10 @@
         <w:t>, whereby vaccination reduces disease susceptibility by 100% for some recipients and 0% for others</w:t>
       </w:r>
       <w:r>
-        <w:t xml:space="preserve"> (Fig S5). </w:t>
+        <w:t xml:space="preserve"> (Fig S6</w:t>
+      </w:r>
+      <w:r>
+        <w:t xml:space="preserve">). </w:t>
       </w:r>
       <w:r>
         <w:t>Our parameterization of a leaky, waning vaccine aligns with prevailing interpretations</w:t>
@@ -9772,7 +9718,7 @@
         <w:fldChar w:fldCharType="begin" w:fldLock="1"/>
       </w:r>
       <w:r>
-        <w:instrText>ADDIN CSL_CITATION { "citationItems" : [ { "id" : "ITEM-1", "itemData" : { "ISSN" : "0140-6736", "PMID" : "1967730", "abstract" : "The protective efficacy (PE) of B subunit killed whole-cell (BS-WC) and killed whole-cell-only (WC) oral cholera vaccines was assessed in a randomised double-blind field trial among children aged 2-15 years and women over 15 years in rural Bangladesh. Among the 62 285 subjects who received three doses of BS-WC, WC, or Escherichia coli K12 strain placebo, cumulative PE at 3 years of follow-up was 50% for BS-WC and 52% for WC. PE was similar against severe and non-severe cholera, but was significantly lower in children who were vaccinated at 2-5 years (26% for BS-WC; 23% for WC) than in older persons (63% for BS-WC; 68% for WC). Among persons vaccinated at 2-5 years, protection at 4-6 months of follow-up was similar to that for older persons, but rapidly waned thereafter and was not evident during the third year of follow-up. In contrast, persons vaccinated at older ages were protected even in the third year of follow-up (PE 40% for BS-WC; 62% for WC). PE was substantially higher against classical cholera (58% for BS-WC; 60% for WC) than against El Tor cholera (39% and 40%).", "author" : [ { "dropping-particle" : "", "family" : "Clemens", "given" : "J D", "non-dropping-particle" : "", "parse-names" : false, "suffix" : "" }, { "dropping-particle" : "", "family" : "Sack", "given" : "D a", "non-dropping-particle" : "", "parse-names" : false, "suffix" : "" }, { "dropping-particle" : "", "family" : "Harris", "given" : "J R", "non-dropping-particle" : "", "parse-names" : false, "suffix" : "" }, { "dropping-particle" : "", "family" : "Loon", "given" : "F", "non-dropping-particle" : "Van", "parse-names" : false, "suffix" : "" }, { "dropping-particle" : "", "family" : "Chakraborty", "given" : "J", "non-dropping-particle" : "", "parse-names" : false, "suffix" : "" }, { "dropping-particle" : "", "family" : "Ahmed", "given" : "F", "non-dropping-particle" : "", "parse-names" : false, "suffix" : "" }, { "dropping-particle" : "", "family" : "Rao", "given" : "M R", "non-dropping-particle" : "", "parse-names" : false, "suffix" : "" }, { "dropping-particle" : "", "family" : "Khan", "given" : "M R", "non-dropping-particle" : "", "parse-names" : false, "suffix" : "" }, { "dropping-particle" : "", "family" : "Yunus", "given" : "M", "non-dropping-particle" : "", "parse-names" : false, "suffix" : "" }, { "dropping-particle" : "", "family" : "Huda", "given" : "N", "non-dropping-particle" : "", "parse-names" : false, "suffix" : "" } ], "container-title" : "Lancet", "id" : "ITEM-1", "issue" : "8684", "issued" : { "date-parts" : [ [ "1990", "2", "3" ] ] }, "page" : "270-3", "title" : "Field trial of oral cholera vaccines in Bangladesh: results from three-year follow-up.", "type" : "article-journal", "volume" : "335" }, "uris" : [ "http://www.mendeley.com/documents/?uuid=c4f4d6dd-09d5-4ebc-a971-5543c4de1bf3" ] } ], "mendeley" : { "formattedCitation" : "[18]", "plainTextFormattedCitation" : "[18]" }, "properties" : { "noteIndex" : 0 }, "schema" : "https://github.com/citation-style-language/schema/raw/master/csl-citation.json" }</w:instrText>
+        <w:instrText>ADDIN CSL_CITATION { "citationItems" : [ { "id" : "ITEM-1", "itemData" : { "ISSN" : "0140-6736", "PMID" : "1967730", "abstract" : "The protective efficacy (PE) of B subunit killed whole-cell (BS-WC) and killed whole-cell-only (WC) oral cholera vaccines was assessed in a randomised double-blind field trial among children aged 2-15 years and women over 15 years in rural Bangladesh. Among the 62 285 subjects who received three doses of BS-WC, WC, or Escherichia coli K12 strain placebo, cumulative PE at 3 years of follow-up was 50% for BS-WC and 52% for WC. PE was similar against severe and non-severe cholera, but was significantly lower in children who were vaccinated at 2-5 years (26% for BS-WC; 23% for WC) than in older persons (63% for BS-WC; 68% for WC). Among persons vaccinated at 2-5 years, protection at 4-6 months of follow-up was similar to that for older persons, but rapidly waned thereafter and was not evident during the third year of follow-up. In contrast, persons vaccinated at older ages were protected even in the third year of follow-up (PE 40% for BS-WC; 62% for WC). PE was substantially higher against classical cholera (58% for BS-WC; 60% for WC) than against El Tor cholera (39% and 40%).", "author" : [ { "dropping-particle" : "", "family" : "Clemens", "given" : "J D", "non-dropping-particle" : "", "parse-names" : false, "suffix" : "" }, { "dropping-particle" : "", "family" : "Sack", "given" : "D a", "non-dropping-particle" : "", "parse-names" : false, "suffix" : "" }, { "dropping-particle" : "", "family" : "Harris", "given" : "J R", "non-dropping-particle" : "", "parse-names" : false, "suffix" : "" }, { "dropping-particle" : "", "family" : "Loon", "given" : "F", "non-dropping-particle" : "Van", "parse-names" : false, "suffix" : "" }, { "dropping-particle" : "", "family" : "Chakraborty", "given" : "J", "non-dropping-particle" : "", "parse-names" : false, "suffix" : "" }, { "dropping-particle" : "", "family" : "Ahmed", "given" : "F", "non-dropping-particle" : "", "parse-names" : false, "suffix" : "" }, { "dropping-particle" : "", "family" : "Rao", "given" : "M R", "non-dropping-particle" : "", "parse-names" : false, "suffix" : "" }, { "dropping-particle" : "", "family" : "Khan", "given" : "M R", "non-dropping-particle" : "", "parse-names" : false, "suffix" : "" }, { "dropping-particle" : "", "family" : "Yunus", "given" : "M", "non-dropping-particle" : "", "parse-names" : false, "suffix" : "" }, { "dropping-particle" : "", "family" : "Huda", "given" : "N", "non-dropping-particle" : "", "parse-names" : false, "suffix" : "" } ], "container-title" : "Lancet", "id" : "ITEM-1", "issue" : "8684", "issued" : { "date-parts" : [ [ "1990", "2", "3" ] ] }, "page" : "270-3", "title" : "Field trial of oral cholera vaccines in Bangladesh: results from three-year follow-up.", "type" : "article-journal", "volume" : "335" }, "uris" : [ "http://www.mendeley.com/documents/?uuid=c4f4d6dd-09d5-4ebc-a971-5543c4de1bf3" ] } ], "mendeley" : { "formattedCitation" : "[18]", "plainTextFormattedCitation" : "[18]", "previouslyFormattedCitation" : "[18]" }, "properties" : { "noteIndex" : 0 }, "schema" : "https://github.com/citation-style-language/schema/raw/master/csl-citation.json" }</w:instrText>
       </w:r>
       <w:r>
         <w:fldChar w:fldCharType="separate"/>
@@ -9823,7 +9769,19 @@
         <w:t xml:space="preserve"> </w:t>
       </w:r>
       <w:r>
-        <w:t>However, the settings do exemplify the wide range of human mobility and its possible impact on OCV decision-making.</w:t>
+        <w:t>Indeed, if within a single population there existed a stable group of permanent residents and a high mobile group of temporary residents, we may expect to retain herd immunity for a long time after vaccination for a given average residence time. T</w:t>
+      </w:r>
+      <w:r>
+        <w:t xml:space="preserve">he </w:t>
+      </w:r>
+      <w:r>
+        <w:t>mobility rates we present</w:t>
+      </w:r>
+      <w:r>
+        <w:t xml:space="preserve"> exemplify the wide range of human mobility and its possible impact on OCV decision-making.</w:t>
+      </w:r>
+      <w:r>
+        <w:t xml:space="preserve"> </w:t>
       </w:r>
     </w:p>
     <w:p/>
@@ -9940,14 +9898,16 @@
         <w:t>routine vaccination or periodic mass vaccination even when there is a perfect vaccine (i.e., VE=1 indefinitely)</w:t>
       </w:r>
       <w:r>
-        <w:t xml:space="preserve"> (Fig S6)</w:t>
-      </w:r>
-      <w:r>
-        <w:t xml:space="preserve">. We </w:t>
-      </w:r>
-      <w:r>
-        <w:lastRenderedPageBreak/>
-        <w:t>also find that intermediate levels of migration continue to maximize vaccine impact for a perfect vaccine, but the optimal migration rate increases with vaccine performanc</w:t>
+        <w:t xml:space="preserve"> (Fig S</w:t>
+      </w:r>
+      <w:r>
+        <w:t>7</w:t>
+      </w:r>
+      <w:r>
+        <w:t>)</w:t>
+      </w:r>
+      <w:r>
+        <w:t>. We also find that intermediate levels of migration continue to maximize vaccine impact for a perfect vaccine, but the optimal migration rate increases with vaccine performanc</w:t>
       </w:r>
       <w:r>
         <w:t>e</w:t>
@@ -10116,19 +10076,91 @@
       <w:r>
         <w:t xml:space="preserve"> essential for optimizing revaccination strategies, targeting vaccine stockpiles, and explaining re-emergence of outbreaks in a previously vaccinated population. </w:t>
       </w:r>
-      <w:r>
+    </w:p>
+    <w:p>
+      <w:r>
+        <w:br w:type="page"/>
+      </w:r>
+    </w:p>
+    <w:p>
+      <w:pPr>
         <w:rPr>
           <w:b/>
         </w:rPr>
+      </w:pPr>
+      <w:r>
+        <w:rPr>
+          <w:b/>
+        </w:rPr>
+        <w:t>Acknowledgements</w:t>
+      </w:r>
+    </w:p>
+    <w:p>
+      <w:r>
+        <w:t>We thank members of the WHO OCV Working Groups for helpful discussions.</w:t>
+      </w:r>
+    </w:p>
+    <w:p/>
+    <w:p>
+      <w:pPr>
+        <w:rPr>
+          <w:b/>
+        </w:rPr>
+      </w:pPr>
+      <w:r>
+        <w:rPr>
+          <w:b/>
+        </w:rPr>
+        <w:t>Author Contributions</w:t>
+      </w:r>
+    </w:p>
+    <w:p>
+      <w:r>
+        <w:t>Conceived and designed the experiments: CMP ALR ASA COB. Performed the experiments: CMP ALR. Analyzed the data: CMP. Wrote the first draft of the manuscript: CMP. Contributed to the writing of the manuscript: CMP ALR ASA COB. Agree with the manuscript’s results and conclusions: CMP ALR ASA COB. All authors have read, and confirm that they meet, ICMJE criteria for authorship.</w:t>
+      </w:r>
+    </w:p>
+    <w:p/>
+    <w:p>
+      <w:pPr>
+        <w:rPr>
+          <w:b/>
+        </w:rPr>
+      </w:pPr>
+      <w:r>
+        <w:rPr>
+          <w:b/>
+        </w:rPr>
+        <w:t>Funding</w:t>
+      </w:r>
+    </w:p>
+    <w:p>
+      <w:r>
+        <w:t xml:space="preserve">CMP and </w:t>
+      </w:r>
+      <w:proofErr w:type="gramStart"/>
+      <w:r>
+        <w:t>COB ....</w:t>
+      </w:r>
+      <w:proofErr w:type="gramEnd"/>
+    </w:p>
+    <w:p>
+      <w:proofErr w:type="gramStart"/>
+      <w:r>
+        <w:t>ASA ....</w:t>
+      </w:r>
+      <w:r>
+        <w:rPr>
+          <w:b/>
+        </w:rPr>
         <w:br w:type="page"/>
       </w:r>
+      <w:proofErr w:type="gramEnd"/>
     </w:p>
     <w:p>
       <w:r>
         <w:rPr>
           <w:b/>
         </w:rPr>
-        <w:lastRenderedPageBreak/>
         <w:t>FIGURE CAPTIONS</w:t>
       </w:r>
     </w:p>
@@ -10268,15 +10300,7 @@
         </m:sSub>
       </m:oMath>
       <w:r>
-        <w:t>). Individuals enter and leave the system through birth, death, and migration (grey dashed arrows) and progress between stages in the population (black arrows). The force of infection for individuals in a compart</w:t>
-      </w:r>
-      <w:proofErr w:type="spellStart"/>
-      <w:r>
-        <w:t>ment</w:t>
-      </w:r>
-      <w:proofErr w:type="spellEnd"/>
-      <w:r>
-        <w:t xml:space="preserve"> V</w:t>
+        <w:t>). Individuals enter and leave the system through birth, death, and migration (grey dashed arrows) and progress between stages in the population (black arrows). The force of infection for individuals in a compartment V</w:t>
       </w:r>
       <w:r>
         <w:rPr>
@@ -10296,15 +10320,7 @@
         </m:r>
       </m:oMath>
       <w:r>
-        <w:t>. Disease progression compartments for exposed but not yet infectious (E), infectious (I), and recovered (R) are shown, but are not explicitly modeled due to the focus of this study on vaccine-derived herd immuni</w:t>
-      </w:r>
-      <w:proofErr w:type="spellStart"/>
-      <w:r>
-        <w:t>ty</w:t>
-      </w:r>
-      <w:proofErr w:type="spellEnd"/>
-      <w:r>
-        <w:t xml:space="preserve">. We show </w:t>
+        <w:t xml:space="preserve">. Disease progression compartments for exposed but not yet infectious (E), infectious (I), and recovered (R) are shown, but are not explicitly modeled due to the focus of this study on vaccine-derived herd immunity. We show </w:t>
       </w:r>
       <w:r>
         <w:t xml:space="preserve">a direct disease transmission process and a leaky vaccine action model. </w:t>
@@ -10827,12 +10843,7 @@
         <w:t xml:space="preserve">inset </w:t>
       </w:r>
       <w:r>
-        <w:t xml:space="preserve">grey bars). IOM began reporting entries and exits in December 2015 </w:t>
-      </w:r>
-      <w:bookmarkStart w:id="15" w:name="_GoBack"/>
-      <w:bookmarkEnd w:id="15"/>
-      <w:r>
-        <w:t>and are represented by the f</w:t>
+        <w:t>grey bars). IOM began reporting entries and exits in December 2015 and are represented by the f</w:t>
       </w:r>
       <w:r>
         <w:t>a</w:t>
@@ -10910,7 +10921,7 @@
       <w:r>
         <w:t>; green, 1.5; black, 1.75; and red, 2.</w:t>
       </w:r>
-      <w:ins w:id="16" w:author="Corey Peak" w:date="2017-01-07T08:20:00Z">
+      <w:ins w:id="4" w:author="Corey Peak" w:date="2017-01-07T08:20:00Z">
         <w:r>
           <w:t xml:space="preserve"> </w:t>
         </w:r>
@@ -12461,7 +12472,7 @@
         <m:f>
           <m:fPr>
             <m:ctrlPr>
-              <w:ins w:id="17" w:author="Corey Peak" w:date="2017-01-23T14:08:00Z">
+              <w:ins w:id="5" w:author="Corey Peak" w:date="2017-01-23T14:08:00Z">
                 <w:rPr>
                   <w:rFonts w:ascii="Cambria Math" w:hAnsi="Cambria Math"/>
                   <w:i/>
@@ -12488,21 +12499,13 @@
         </m:f>
       </m:oMath>
       <w:r>
-        <w:t>. During the third segment from Decem</w:t>
-      </w:r>
-      <w:proofErr w:type="spellStart"/>
-      <w:r>
-        <w:t>ber</w:t>
-      </w:r>
-      <w:proofErr w:type="spellEnd"/>
-      <w:r>
-        <w:t xml:space="preserve"> 2015 to May 2015, we assumed exponential decay at a rate of </w:t>
+        <w:t xml:space="preserve">. During the third segment from December 2015 to May 2015, we assumed exponential decay at a rate of </w:t>
       </w:r>
       <m:oMath>
         <m:f>
           <m:fPr>
             <m:ctrlPr>
-              <w:ins w:id="18" w:author="Corey Peak" w:date="2017-01-23T14:08:00Z">
+              <w:ins w:id="6" w:author="Corey Peak" w:date="2017-01-23T14:08:00Z">
                 <w:rPr>
                   <w:rFonts w:ascii="Cambria Math" w:hAnsi="Cambria Math"/>
                   <w:i/>
@@ -12611,7 +12614,7 @@
         <m:f>
           <m:fPr>
             <m:ctrlPr>
-              <w:ins w:id="19" w:author="Corey Peak" w:date="2017-01-23T14:08:00Z">
+              <w:ins w:id="7" w:author="Corey Peak" w:date="2017-01-23T14:08:00Z">
                 <w:rPr>
                   <w:rFonts w:ascii="Cambria Math" w:hAnsi="Cambria Math"/>
                   <w:i/>
@@ -12678,6 +12681,62 @@
     </w:p>
     <w:p/>
     <w:p>
+      <w:r>
+        <w:rPr>
+          <w:b/>
+        </w:rPr>
+        <w:t xml:space="preserve">Fig S4. Time-dependent proportion susceptibility, </w:t>
+      </w:r>
+      <w:proofErr w:type="gramStart"/>
+      <w:r>
+        <w:rPr>
+          <w:b/>
+        </w:rPr>
+        <w:t>X(</w:t>
+      </w:r>
+      <w:proofErr w:type="gramEnd"/>
+      <w:r>
+        <w:rPr>
+          <w:b/>
+        </w:rPr>
+        <w:t xml:space="preserve">t), in the </w:t>
+      </w:r>
+      <w:proofErr w:type="spellStart"/>
+      <w:r>
+        <w:rPr>
+          <w:b/>
+        </w:rPr>
+        <w:t>Bentiu</w:t>
+      </w:r>
+      <w:proofErr w:type="spellEnd"/>
+      <w:r>
+        <w:rPr>
+          <w:b/>
+        </w:rPr>
+        <w:t xml:space="preserve"> </w:t>
+      </w:r>
+      <w:proofErr w:type="spellStart"/>
+      <w:r>
+        <w:rPr>
+          <w:b/>
+        </w:rPr>
+        <w:t>PoC</w:t>
+      </w:r>
+      <w:proofErr w:type="spellEnd"/>
+      <w:r>
+        <w:rPr>
+          <w:b/>
+        </w:rPr>
+        <w:t xml:space="preserve"> Camp in the presence of a Mass and Maintain vaccination strategy.</w:t>
+      </w:r>
+    </w:p>
+    <w:p>
+      <w:r>
+        <w:t>As per Fig 5C, with an additional dashed line indicating a counterfactual scenario whereby 100% of migrants arriving at the camp following the second mass vaccination campaign received vaccination themselves upon arrival. Population susceptibility on October 16, 2016 is measured at 0.66, as compared to 0.82 in the absence of the Mass and Maintain strategy (solid green line).</w:t>
+      </w:r>
+    </w:p>
+    <w:p/>
+    <w:p>
       <w:pPr>
         <w:rPr>
           <w:b/>
@@ -12687,13 +12746,19 @@
         <w:rPr>
           <w:b/>
         </w:rPr>
-        <w:t>Fig S4. Time-dependent reproductive number (</w:t>
+        <w:t>Fig S5</w:t>
+      </w:r>
+      <w:r>
+        <w:rPr>
+          <w:b/>
+        </w:rPr>
+        <w:t>. Time-dependent reproductive number (</w:t>
       </w:r>
       <m:oMath>
         <m:sSub>
           <m:sSubPr>
             <m:ctrlPr>
-              <w:ins w:id="20" w:author="Corey Peak" w:date="2017-01-23T14:08:00Z">
+              <w:ins w:id="8" w:author="Corey Peak" w:date="2017-01-23T14:08:00Z">
                 <w:rPr>
                   <w:rFonts w:ascii="Cambria Math" w:hAnsi="Cambria Math"/>
                   <w:b/>
@@ -12805,7 +12870,13 @@
         <w:rPr>
           <w:b/>
         </w:rPr>
-        <w:t>Fig S5. Calculation of</w:t>
+        <w:t>Fig S6</w:t>
+      </w:r>
+      <w:r>
+        <w:rPr>
+          <w:b/>
+        </w:rPr>
+        <w:t>. Calculation of</w:t>
       </w:r>
       <m:oMath>
         <m:r>
@@ -12946,357 +13017,56 @@
         <w:rPr>
           <w:b/>
         </w:rPr>
-        <w:t>Fig S6.</w:t>
+        <w:t>Fig S</w:t>
+      </w:r>
+      <w:r>
+        <w:rPr>
+          <w:b/>
+        </w:rPr>
+        <w:t>7</w:t>
+      </w:r>
+      <w:r>
+        <w:t>.</w:t>
       </w:r>
       <w:r>
         <w:t xml:space="preserve"> </w:t>
       </w:r>
-      <w:proofErr w:type="gramStart"/>
       <w:r>
         <w:rPr>
           <w:b/>
         </w:rPr>
-        <w:t>Revaccination</w:t>
-      </w:r>
-      <w:r>
+        <w:t xml:space="preserve">Vaccine targeting optimized in settings with intermediate rates of migration. </w:t>
+      </w:r>
+    </w:p>
+    <w:p>
+      <w:r>
+        <w:t>As per Fig 4</w:t>
+      </w:r>
+      <w:r>
+        <w:t>, except for a perf</w:t>
+      </w:r>
+      <w:r>
+        <w:t>ect vaccine (VE=1 indefinitely).</w:t>
+      </w:r>
+    </w:p>
+    <w:p/>
+    <w:p>
+      <w:pPr>
         <w:rPr>
           <w:b/>
         </w:rPr>
-        <w:t xml:space="preserve"> strategies to maximize DHI assuming a non-waning vaccine.</w:t>
-      </w:r>
-      <w:proofErr w:type="gramEnd"/>
-    </w:p>
-    <w:p>
-      <w:r>
-        <w:t xml:space="preserve">As per Fig 4, except the vaccine now </w:t>
-      </w:r>
-      <w:r>
-        <w:t xml:space="preserve">retains the maximum efficacy estimated for </w:t>
-      </w:r>
-      <w:proofErr w:type="spellStart"/>
-      <w:r>
-        <w:t>Shanchol</w:t>
-      </w:r>
-      <w:proofErr w:type="spellEnd"/>
-      <w:r>
-        <w:t xml:space="preserve"> (0.583) for all time. Mass then Maintain strategies again maximize DHI for a fixed vaccine supply.</w:t>
-      </w:r>
-      <w:r>
-        <w:t xml:space="preserve"> </w:t>
-      </w:r>
-      <w:r>
-        <w:t xml:space="preserve">This can also be shown by simplifying the model to a single vaccine compartment V and a total population size </w:t>
-      </w:r>
-      <w:proofErr w:type="gramStart"/>
-      <w:r>
-        <w:t>N(</w:t>
-      </w:r>
-      <w:proofErr w:type="gramEnd"/>
-      <w:r>
-        <w:t>t)=1:</w:t>
-      </w:r>
-    </w:p>
-    <w:p>
-      <m:oMathPara>
-        <m:oMath>
-          <m:r>
-            <w:rPr>
-              <w:rFonts w:ascii="Cambria Math" w:hAnsi="Cambria Math"/>
-            </w:rPr>
-            <m:t>X</m:t>
-          </m:r>
-          <m:d>
-            <m:dPr>
-              <m:ctrlPr>
-                <w:rPr>
-                  <w:rFonts w:ascii="Cambria Math" w:hAnsi="Cambria Math"/>
-                  <w:i/>
-                </w:rPr>
-              </m:ctrlPr>
-            </m:dPr>
-            <m:e>
-              <m:r>
-                <w:rPr>
-                  <w:rFonts w:ascii="Cambria Math" w:hAnsi="Cambria Math"/>
-                </w:rPr>
-                <m:t>t</m:t>
-              </m:r>
-            </m:e>
-          </m:d>
-          <m:r>
-            <w:rPr>
-              <w:rFonts w:ascii="Cambria Math" w:hAnsi="Cambria Math"/>
-            </w:rPr>
-            <m:t>=S</m:t>
-          </m:r>
-          <m:d>
-            <m:dPr>
-              <m:ctrlPr>
-                <w:rPr>
-                  <w:rFonts w:ascii="Cambria Math" w:hAnsi="Cambria Math"/>
-                  <w:i/>
-                </w:rPr>
-              </m:ctrlPr>
-            </m:dPr>
-            <m:e>
-              <m:r>
-                <w:rPr>
-                  <w:rFonts w:ascii="Cambria Math" w:hAnsi="Cambria Math"/>
-                </w:rPr>
-                <m:t>t</m:t>
-              </m:r>
-            </m:e>
-          </m:d>
-          <m:r>
-            <w:rPr>
-              <w:rFonts w:ascii="Cambria Math" w:hAnsi="Cambria Math"/>
-            </w:rPr>
-            <m:t>+V</m:t>
-          </m:r>
-          <m:d>
-            <m:dPr>
-              <m:ctrlPr>
-                <w:rPr>
-                  <w:rFonts w:ascii="Cambria Math" w:hAnsi="Cambria Math"/>
-                  <w:i/>
-                </w:rPr>
-              </m:ctrlPr>
-            </m:dPr>
-            <m:e>
-              <m:r>
-                <w:rPr>
-                  <w:rFonts w:ascii="Cambria Math" w:hAnsi="Cambria Math"/>
-                </w:rPr>
-                <m:t>t</m:t>
-              </m:r>
-            </m:e>
-          </m:d>
-          <m:d>
-            <m:dPr>
-              <m:ctrlPr>
-                <w:rPr>
-                  <w:rFonts w:ascii="Cambria Math" w:hAnsi="Cambria Math"/>
-                  <w:i/>
-                </w:rPr>
-              </m:ctrlPr>
-            </m:dPr>
-            <m:e>
-              <m:r>
-                <w:rPr>
-                  <w:rFonts w:ascii="Cambria Math" w:hAnsi="Cambria Math"/>
-                </w:rPr>
-                <m:t>1-VE</m:t>
-              </m:r>
-              <m:d>
-                <m:dPr>
-                  <m:ctrlPr>
-                    <w:rPr>
-                      <w:rFonts w:ascii="Cambria Math" w:hAnsi="Cambria Math"/>
-                      <w:i/>
-                    </w:rPr>
-                  </m:ctrlPr>
-                </m:dPr>
-                <m:e>
-                  <m:r>
-                    <w:rPr>
-                      <w:rFonts w:ascii="Cambria Math" w:hAnsi="Cambria Math"/>
-                    </w:rPr>
-                    <m:t>t</m:t>
-                  </m:r>
-                </m:e>
-              </m:d>
-            </m:e>
-          </m:d>
-          <m:r>
-            <w:rPr>
-              <w:rFonts w:ascii="Cambria Math" w:hAnsi="Cambria Math"/>
-            </w:rPr>
-            <m:t>=</m:t>
-          </m:r>
-          <m:d>
-            <m:dPr>
-              <m:ctrlPr>
-                <w:rPr>
-                  <w:rFonts w:ascii="Cambria Math" w:hAnsi="Cambria Math"/>
-                  <w:i/>
-                </w:rPr>
-              </m:ctrlPr>
-            </m:dPr>
-            <m:e>
-              <m:r>
-                <w:rPr>
-                  <w:rFonts w:ascii="Cambria Math" w:hAnsi="Cambria Math"/>
-                </w:rPr>
-                <m:t>1-V</m:t>
-              </m:r>
-              <m:d>
-                <m:dPr>
-                  <m:ctrlPr>
-                    <w:rPr>
-                      <w:rFonts w:ascii="Cambria Math" w:hAnsi="Cambria Math"/>
-                      <w:i/>
-                    </w:rPr>
-                  </m:ctrlPr>
-                </m:dPr>
-                <m:e>
-                  <m:r>
-                    <w:rPr>
-                      <w:rFonts w:ascii="Cambria Math" w:hAnsi="Cambria Math"/>
-                    </w:rPr>
-                    <m:t>t</m:t>
-                  </m:r>
-                </m:e>
-              </m:d>
-            </m:e>
-          </m:d>
-          <m:r>
-            <w:rPr>
-              <w:rFonts w:ascii="Cambria Math" w:hAnsi="Cambria Math"/>
-            </w:rPr>
-            <m:t>+V</m:t>
-          </m:r>
-          <m:d>
-            <m:dPr>
-              <m:ctrlPr>
-                <w:rPr>
-                  <w:rFonts w:ascii="Cambria Math" w:hAnsi="Cambria Math"/>
-                  <w:i/>
-                </w:rPr>
-              </m:ctrlPr>
-            </m:dPr>
-            <m:e>
-              <m:r>
-                <w:rPr>
-                  <w:rFonts w:ascii="Cambria Math" w:hAnsi="Cambria Math"/>
-                </w:rPr>
-                <m:t>t</m:t>
-              </m:r>
-            </m:e>
-          </m:d>
-          <m:d>
-            <m:dPr>
-              <m:ctrlPr>
-                <w:rPr>
-                  <w:rFonts w:ascii="Cambria Math" w:hAnsi="Cambria Math"/>
-                  <w:i/>
-                </w:rPr>
-              </m:ctrlPr>
-            </m:dPr>
-            <m:e>
-              <m:r>
-                <w:rPr>
-                  <w:rFonts w:ascii="Cambria Math" w:hAnsi="Cambria Math"/>
-                </w:rPr>
-                <m:t>1-VE</m:t>
-              </m:r>
-              <m:d>
-                <m:dPr>
-                  <m:ctrlPr>
-                    <w:rPr>
-                      <w:rFonts w:ascii="Cambria Math" w:hAnsi="Cambria Math"/>
-                      <w:i/>
-                    </w:rPr>
-                  </m:ctrlPr>
-                </m:dPr>
-                <m:e>
-                  <m:r>
-                    <w:rPr>
-                      <w:rFonts w:ascii="Cambria Math" w:hAnsi="Cambria Math"/>
-                    </w:rPr>
-                    <m:t>t</m:t>
-                  </m:r>
-                </m:e>
-              </m:d>
-            </m:e>
-          </m:d>
-          <m:r>
-            <w:rPr>
-              <w:rFonts w:ascii="Cambria Math" w:hAnsi="Cambria Math"/>
-            </w:rPr>
-            <m:t>=1-V</m:t>
-          </m:r>
-          <m:d>
-            <m:dPr>
-              <m:ctrlPr>
-                <w:rPr>
-                  <w:rFonts w:ascii="Cambria Math" w:hAnsi="Cambria Math"/>
-                  <w:i/>
-                </w:rPr>
-              </m:ctrlPr>
-            </m:dPr>
-            <m:e>
-              <m:r>
-                <w:rPr>
-                  <w:rFonts w:ascii="Cambria Math" w:hAnsi="Cambria Math"/>
-                </w:rPr>
-                <m:t>t</m:t>
-              </m:r>
-            </m:e>
-          </m:d>
-          <m:r>
-            <w:rPr>
-              <w:rFonts w:ascii="Cambria Math" w:hAnsi="Cambria Math"/>
-            </w:rPr>
-            <m:t>*VE(t)</m:t>
-          </m:r>
-        </m:oMath>
-      </m:oMathPara>
-    </w:p>
-    <w:p/>
-    <w:p>
-      <w:pPr>
+      </w:pPr>
+      <w:r>
         <w:rPr>
           <w:b/>
         </w:rPr>
-      </w:pPr>
+        <w:t>Fig S8</w:t>
+      </w:r>
       <w:r>
         <w:rPr>
           <w:b/>
         </w:rPr>
-        <w:t>Fig S</w:t>
-      </w:r>
-      <w:r>
-        <w:rPr>
-          <w:b/>
-        </w:rPr>
-        <w:t>7</w:t>
-      </w:r>
-      <w:r>
-        <w:t>.</w:t>
-      </w:r>
-      <w:r>
-        <w:t xml:space="preserve"> </w:t>
-      </w:r>
-      <w:r>
-        <w:rPr>
-          <w:b/>
-        </w:rPr>
-        <w:t xml:space="preserve">Vaccine targeting optimized in settings with intermediate rates of migration. </w:t>
-      </w:r>
-    </w:p>
-    <w:p>
-      <w:r>
-        <w:t>As per Fig 5</w:t>
-      </w:r>
-      <w:r>
-        <w:t>, except for a perf</w:t>
-      </w:r>
-      <w:r>
-        <w:t>ect vaccine (VE=1 indefinitely).</w:t>
-      </w:r>
-    </w:p>
-    <w:p/>
-    <w:p>
-      <w:pPr>
-        <w:rPr>
-          <w:b/>
-        </w:rPr>
-      </w:pPr>
-      <w:r>
-        <w:rPr>
-          <w:b/>
-        </w:rPr>
-        <w:t xml:space="preserve">Fig S8. </w:t>
+        <w:t xml:space="preserve">. </w:t>
       </w:r>
       <w:proofErr w:type="gramStart"/>
       <w:r>
@@ -13384,6 +13154,49 @@
       </m:oMath>
       <w:r>
         <w:t>.</w:t>
+      </w:r>
+    </w:p>
+    <w:p/>
+    <w:p>
+      <w:pPr>
+        <w:rPr>
+          <w:b/>
+        </w:rPr>
+      </w:pPr>
+      <w:proofErr w:type="gramStart"/>
+      <w:r>
+        <w:rPr>
+          <w:b/>
+        </w:rPr>
+        <w:t>Fig S TBD.</w:t>
+      </w:r>
+      <w:proofErr w:type="gramEnd"/>
+      <w:r>
+        <w:t xml:space="preserve"> </w:t>
+      </w:r>
+      <w:proofErr w:type="gramStart"/>
+      <w:r>
+        <w:rPr>
+          <w:b/>
+        </w:rPr>
+        <w:t>Revaccination strategies to maximize DHI assuming a non-waning vaccine.</w:t>
+      </w:r>
+      <w:proofErr w:type="gramEnd"/>
+    </w:p>
+    <w:p>
+      <w:r>
+        <w:t xml:space="preserve">As per Fig 3, except the vaccine now retains the maximum efficacy estimated for </w:t>
+      </w:r>
+      <w:proofErr w:type="spellStart"/>
+      <w:r>
+        <w:t>Shanchol</w:t>
+      </w:r>
+      <w:proofErr w:type="spellEnd"/>
+      <w:r>
+        <w:t xml:space="preserve"> (0.583) for all time. Mass then Maintain strategies again maximize DHI for a fixed vaccine supply.</w:t>
+      </w:r>
+      <w:r>
+        <w:t xml:space="preserve"> </w:t>
       </w:r>
     </w:p>
     <w:p/>
@@ -15264,7 +15077,7 @@
 
 <file path=word/comments.xml><?xml version="1.0" encoding="utf-8"?>
 <w:comments xmlns:wpc="http://schemas.microsoft.com/office/word/2010/wordprocessingCanvas" xmlns:mo="http://schemas.microsoft.com/office/mac/office/2008/main" xmlns:mc="http://schemas.openxmlformats.org/markup-compatibility/2006" xmlns:mv="urn:schemas-microsoft-com:mac:vml" xmlns:o="urn:schemas-microsoft-com:office:office" xmlns:r="http://schemas.openxmlformats.org/officeDocument/2006/relationships" xmlns:m="http://schemas.openxmlformats.org/officeDocument/2006/math" xmlns:v="urn:schemas-microsoft-com:vml" xmlns:wp14="http://schemas.microsoft.com/office/word/2010/wordprocessingDrawing" xmlns:wp="http://schemas.openxmlformats.org/drawingml/2006/wordprocessingDrawing" xmlns:w10="urn:schemas-microsoft-com:office:word" xmlns:w="http://schemas.openxmlformats.org/wordprocessingml/2006/main" xmlns:w14="http://schemas.microsoft.com/office/word/2010/wordml" xmlns:wpg="http://schemas.microsoft.com/office/word/2010/wordprocessingGroup" xmlns:wpi="http://schemas.microsoft.com/office/word/2010/wordprocessingInk" xmlns:wne="http://schemas.microsoft.com/office/word/2006/wordml" xmlns:wps="http://schemas.microsoft.com/office/word/2010/wordprocessingShape" mc:Ignorable="w14 wp14">
-  <w:comment w:id="0" w:author="Andrew Azman" w:date="2017-01-20T09:46:00Z" w:initials="ASA">
+  <w:comment w:id="0" w:author="Corey Peak" w:date="2017-02-01T10:48:00Z" w:initials="CP">
     <w:p>
       <w:pPr>
         <w:pStyle w:val="CommentText"/>
@@ -15276,7 +15089,293 @@
         <w:annotationRef/>
       </w:r>
       <w:r>
-        <w:t>Sorry, didn’t touch this part. Will do so in next iteration.</w:t>
+        <w:t>To Do list:</w:t>
+      </w:r>
+    </w:p>
+    <w:p>
+      <w:pPr>
+        <w:pStyle w:val="CommentText"/>
+      </w:pPr>
+    </w:p>
+    <w:p>
+      <w:pPr>
+        <w:pStyle w:val="CommentText"/>
+        <w:rPr>
+          <w:b/>
+        </w:rPr>
+      </w:pPr>
+      <w:r>
+        <w:rPr>
+          <w:b/>
+        </w:rPr>
+        <w:t>Sensitivity analyses</w:t>
+      </w:r>
+    </w:p>
+    <w:p>
+      <w:pPr>
+        <w:pStyle w:val="CommentText"/>
+      </w:pPr>
+      <w:r>
+        <w:tab/>
+        <w:t>Age structure</w:t>
+      </w:r>
+    </w:p>
+    <w:p>
+      <w:pPr>
+        <w:pStyle w:val="CommentText"/>
+      </w:pPr>
+      <w:r>
+        <w:tab/>
+      </w:r>
+      <w:proofErr w:type="gramStart"/>
+      <w:r>
+        <w:t>two</w:t>
+      </w:r>
+      <w:proofErr w:type="gramEnd"/>
+      <w:r>
+        <w:t xml:space="preserve"> groups (mobile and permanent residents)</w:t>
+      </w:r>
+    </w:p>
+    <w:p>
+      <w:pPr>
+        <w:pStyle w:val="CommentText"/>
+      </w:pPr>
+      <w:r>
+        <w:tab/>
+      </w:r>
+      <w:proofErr w:type="gramStart"/>
+      <w:r>
+        <w:t>vaccinated</w:t>
+      </w:r>
+      <w:proofErr w:type="gramEnd"/>
+      <w:r>
+        <w:t xml:space="preserve"> or immune migrants</w:t>
+      </w:r>
+    </w:p>
+    <w:p>
+      <w:pPr>
+        <w:pStyle w:val="CommentText"/>
+      </w:pPr>
+      <w:r>
+        <w:tab/>
+      </w:r>
+      <w:proofErr w:type="gramStart"/>
+      <w:r>
+        <w:t>vaccine</w:t>
+      </w:r>
+      <w:proofErr w:type="gramEnd"/>
+      <w:r>
+        <w:t xml:space="preserve"> targeting to intermediate settings</w:t>
+      </w:r>
+    </w:p>
+    <w:p>
+      <w:pPr>
+        <w:pStyle w:val="CommentText"/>
+      </w:pPr>
+      <w:r>
+        <w:tab/>
+      </w:r>
+      <w:r>
+        <w:tab/>
+      </w:r>
+      <w:proofErr w:type="gramStart"/>
+      <w:r>
+        <w:t>probability</w:t>
+      </w:r>
+      <w:proofErr w:type="gramEnd"/>
+      <w:r>
+        <w:t xml:space="preserve"> migrant is infected</w:t>
+      </w:r>
+    </w:p>
+    <w:p>
+      <w:pPr>
+        <w:pStyle w:val="CommentText"/>
+      </w:pPr>
+      <w:r>
+        <w:tab/>
+      </w:r>
+      <w:r>
+        <w:tab/>
+      </w:r>
+      <w:proofErr w:type="gramStart"/>
+      <w:r>
+        <w:t>coverage</w:t>
+      </w:r>
+      <w:proofErr w:type="gramEnd"/>
+    </w:p>
+    <w:p>
+      <w:pPr>
+        <w:pStyle w:val="CommentText"/>
+      </w:pPr>
+      <w:r>
+        <w:tab/>
+      </w:r>
+      <w:r>
+        <w:tab/>
+        <w:t>N</w:t>
+      </w:r>
+    </w:p>
+    <w:p>
+      <w:pPr>
+        <w:pStyle w:val="CommentText"/>
+      </w:pPr>
+      <w:r>
+        <w:tab/>
+      </w:r>
+      <w:r>
+        <w:tab/>
+      </w:r>
+      <w:proofErr w:type="gramStart"/>
+      <w:r>
+        <w:t>number</w:t>
+      </w:r>
+      <w:proofErr w:type="gramEnd"/>
+      <w:r>
+        <w:t xml:space="preserve"> of migrants</w:t>
+      </w:r>
+    </w:p>
+    <w:p>
+      <w:pPr>
+        <w:pStyle w:val="CommentText"/>
+      </w:pPr>
+      <w:r>
+        <w:tab/>
+      </w:r>
+      <w:r>
+        <w:tab/>
+      </w:r>
+      <w:proofErr w:type="gramStart"/>
+      <w:r>
+        <w:t>outbreak</w:t>
+      </w:r>
+      <w:proofErr w:type="gramEnd"/>
+      <w:r>
+        <w:t xml:space="preserve"> size</w:t>
+      </w:r>
+    </w:p>
+    <w:p>
+      <w:pPr>
+        <w:pStyle w:val="CommentText"/>
+      </w:pPr>
+      <w:r>
+        <w:tab/>
+      </w:r>
+      <w:proofErr w:type="spellStart"/>
+      <w:r>
+        <w:t>Wallinga</w:t>
+      </w:r>
+      <w:proofErr w:type="spellEnd"/>
+      <w:r>
+        <w:t xml:space="preserve"> </w:t>
+      </w:r>
+      <w:proofErr w:type="spellStart"/>
+      <w:r>
+        <w:t>Teunis</w:t>
+      </w:r>
+      <w:proofErr w:type="spellEnd"/>
+      <w:r>
+        <w:t xml:space="preserve"> method</w:t>
+      </w:r>
+    </w:p>
+    <w:p>
+      <w:pPr>
+        <w:pStyle w:val="CommentText"/>
+      </w:pPr>
+      <w:r>
+        <w:tab/>
+      </w:r>
+      <w:r>
+        <w:tab/>
+      </w:r>
+      <w:proofErr w:type="gramStart"/>
+      <w:r>
+        <w:t>assumed</w:t>
+      </w:r>
+      <w:proofErr w:type="gramEnd"/>
+      <w:r>
+        <w:t xml:space="preserve"> generation interval</w:t>
+      </w:r>
+    </w:p>
+    <w:p>
+      <w:pPr>
+        <w:pStyle w:val="CommentText"/>
+      </w:pPr>
+      <w:r>
+        <w:tab/>
+      </w:r>
+      <w:r>
+        <w:tab/>
+      </w:r>
+      <w:proofErr w:type="gramStart"/>
+      <w:r>
+        <w:t>missing</w:t>
+      </w:r>
+      <w:proofErr w:type="gramEnd"/>
+      <w:r>
+        <w:t xml:space="preserve"> data</w:t>
+      </w:r>
+    </w:p>
+    <w:p>
+      <w:pPr>
+        <w:pStyle w:val="CommentText"/>
+      </w:pPr>
+      <w:r>
+        <w:tab/>
+        <w:t>Mass and Maintain</w:t>
+      </w:r>
+    </w:p>
+    <w:p>
+      <w:pPr>
+        <w:pStyle w:val="CommentText"/>
+      </w:pPr>
+      <w:r>
+        <w:tab/>
+      </w:r>
+      <w:r>
+        <w:tab/>
+      </w:r>
+      <w:proofErr w:type="gramStart"/>
+      <w:r>
+        <w:t>low</w:t>
+      </w:r>
+      <w:proofErr w:type="gramEnd"/>
+      <w:r>
+        <w:t xml:space="preserve"> migration setting, fewer courses, coverage, daily vaccine used</w:t>
+      </w:r>
+    </w:p>
+    <w:p>
+      <w:pPr>
+        <w:pStyle w:val="CommentText"/>
+      </w:pPr>
+    </w:p>
+    <w:p>
+      <w:pPr>
+        <w:pStyle w:val="CommentText"/>
+        <w:rPr>
+          <w:b/>
+        </w:rPr>
+      </w:pPr>
+      <w:r>
+        <w:rPr>
+          <w:b/>
+        </w:rPr>
+        <w:t>Supplemental Figures</w:t>
+      </w:r>
+    </w:p>
+    <w:p>
+      <w:pPr>
+        <w:pStyle w:val="CommentText"/>
+      </w:pPr>
+      <w:r>
+        <w:tab/>
+      </w:r>
+      <w:proofErr w:type="gramStart"/>
+      <w:r>
+        <w:t>t</w:t>
+      </w:r>
+      <w:proofErr w:type="gramEnd"/>
+      <w:r>
+        <w:t xml:space="preserve"> justifying 10 as outbreak size</w:t>
       </w:r>
     </w:p>
   </w:comment>
@@ -15435,7 +15534,7 @@
         <w:rStyle w:val="PageNumber"/>
         <w:noProof/>
       </w:rPr>
-      <w:t>15</w:t>
+      <w:t>3</w:t>
     </w:r>
     <w:r>
       <w:rPr>
@@ -16107,6 +16206,7 @@
   <w:style w:type="character" w:default="1" w:styleId="DefaultParagraphFont">
     <w:name w:val="Default Paragraph Font"/>
     <w:uiPriority w:val="1"/>
+    <w:semiHidden/>
     <w:unhideWhenUsed/>
   </w:style>
   <w:style w:type="table" w:default="1" w:styleId="TableNormal">
@@ -16523,6 +16623,7 @@
   <w:style w:type="character" w:default="1" w:styleId="DefaultParagraphFont">
     <w:name w:val="Default Paragraph Font"/>
     <w:uiPriority w:val="1"/>
+    <w:semiHidden/>
     <w:unhideWhenUsed/>
   </w:style>
   <w:style w:type="table" w:default="1" w:styleId="TableNormal">
@@ -17096,7 +17197,7 @@
 </file>
 
 <file path=customXml/itemProps1.xml><?xml version="1.0" encoding="utf-8"?>
-<ds:datastoreItem xmlns:ds="http://schemas.openxmlformats.org/officeDocument/2006/customXml" ds:itemID="{0934F40A-577A-2447-820C-B371EC762464}">
+<ds:datastoreItem xmlns:ds="http://schemas.openxmlformats.org/officeDocument/2006/customXml" ds:itemID="{ED2EEBBB-9C06-B74F-B807-E91643AD8054}">
   <ds:schemaRefs>
     <ds:schemaRef ds:uri="http://schemas.openxmlformats.org/officeDocument/2006/bibliography"/>
   </ds:schemaRefs>

</xml_diff>